<commit_message>
WIP checkpoint on complaint
</commit_message>
<xml_diff>
--- a/docassemble/HousingCodeChecklist/data/templates/verified_complaint_and_motions.docx
+++ b/docassemble/HousingCodeChecklist/data/templates/verified_complaint_and_motions.docx
@@ -1,6 +1,6 @@
 
 <file path=word/document.xml><?xml version="1.0" encoding="utf-8"?>
-<w:document xmlns:wpc="http://schemas.microsoft.com/office/word/2010/wordprocessingCanvas" xmlns:cx="http://schemas.microsoft.com/office/drawing/2014/chartex" xmlns:cx1="http://schemas.microsoft.com/office/drawing/2015/9/8/chartex" xmlns:cx2="http://schemas.microsoft.com/office/drawing/2015/10/21/chartex" xmlns:cx3="http://schemas.microsoft.com/office/drawing/2016/5/9/chartex" xmlns:cx4="http://schemas.microsoft.com/office/drawing/2016/5/10/chartex" xmlns:cx5="http://schemas.microsoft.com/office/drawing/2016/5/11/chartex" xmlns:cx6="http://schemas.microsoft.com/office/drawing/2016/5/12/chartex" xmlns:cx7="http://schemas.microsoft.com/office/drawing/2016/5/13/chartex" xmlns:cx8="http://schemas.microsoft.com/office/drawing/2016/5/14/chartex" xmlns:mc="http://schemas.openxmlformats.org/markup-compatibility/2006" xmlns:aink="http://schemas.microsoft.com/office/drawing/2016/ink" xmlns:am3d="http://schemas.microsoft.com/office/drawing/2017/model3d" xmlns:o="urn:schemas-microsoft-com:office:office" xmlns:oel="http://schemas.microsoft.com/office/2019/extlst" xmlns:r="http://schemas.openxmlformats.org/officeDocument/2006/relationships" xmlns:m="http://schemas.openxmlformats.org/officeDocument/2006/math" xmlns:v="urn:schemas-microsoft-com:vml" xmlns:wp14="http://schemas.microsoft.com/office/word/2010/wordprocessingDrawing" xmlns:wp="http://schemas.openxmlformats.org/drawingml/2006/wordprocessingDrawing" xmlns:w10="urn:schemas-microsoft-com:office:word" xmlns:w="http://schemas.openxmlformats.org/wordprocessingml/2006/main" xmlns:w14="http://schemas.microsoft.com/office/word/2010/wordml" xmlns:w15="http://schemas.microsoft.com/office/word/2012/wordml" xmlns:w16cex="http://schemas.microsoft.com/office/word/2018/wordml/cex" xmlns:w16cid="http://schemas.microsoft.com/office/word/2016/wordml/cid" xmlns:w16="http://schemas.microsoft.com/office/word/2018/wordml" xmlns:w16sdtdh="http://schemas.microsoft.com/office/word/2020/wordml/sdtdatahash" xmlns:w16se="http://schemas.microsoft.com/office/word/2015/wordml/symex" xmlns:wpg="http://schemas.microsoft.com/office/word/2010/wordprocessingGroup" xmlns:wpi="http://schemas.microsoft.com/office/word/2010/wordprocessingInk" xmlns:wne="http://schemas.microsoft.com/office/word/2006/wordml" xmlns:wps="http://schemas.microsoft.com/office/word/2010/wordprocessingShape" mc:Ignorable="w14 w15 w16se w16cid w16 w16cex w16sdtdh wp14">
+<w:document xmlns:wpc="http://schemas.microsoft.com/office/word/2010/wordprocessingCanvas" xmlns:cx="http://schemas.microsoft.com/office/drawing/2014/chartex" xmlns:cx1="http://schemas.microsoft.com/office/drawing/2015/9/8/chartex" xmlns:cx2="http://schemas.microsoft.com/office/drawing/2015/10/21/chartex" xmlns:cx3="http://schemas.microsoft.com/office/drawing/2016/5/9/chartex" xmlns:cx4="http://schemas.microsoft.com/office/drawing/2016/5/10/chartex" xmlns:cx5="http://schemas.microsoft.com/office/drawing/2016/5/11/chartex" xmlns:cx6="http://schemas.microsoft.com/office/drawing/2016/5/12/chartex" xmlns:cx7="http://schemas.microsoft.com/office/drawing/2016/5/13/chartex" xmlns:cx8="http://schemas.microsoft.com/office/drawing/2016/5/14/chartex" xmlns:mc="http://schemas.openxmlformats.org/markup-compatibility/2006" xmlns:aink="http://schemas.microsoft.com/office/drawing/2016/ink" xmlns:am3d="http://schemas.microsoft.com/office/drawing/2017/model3d" xmlns:o="urn:schemas-microsoft-com:office:office" xmlns:r="http://schemas.openxmlformats.org/officeDocument/2006/relationships" xmlns:m="http://schemas.openxmlformats.org/officeDocument/2006/math" xmlns:v="urn:schemas-microsoft-com:vml" xmlns:wp14="http://schemas.microsoft.com/office/word/2010/wordprocessingDrawing" xmlns:wp="http://schemas.openxmlformats.org/drawingml/2006/wordprocessingDrawing" xmlns:w10="urn:schemas-microsoft-com:office:word" xmlns:w="http://schemas.openxmlformats.org/wordprocessingml/2006/main" xmlns:w14="http://schemas.microsoft.com/office/word/2010/wordml" xmlns:w15="http://schemas.microsoft.com/office/word/2012/wordml" xmlns:w16cid="http://schemas.microsoft.com/office/word/2016/wordml/cid" xmlns:w16se="http://schemas.microsoft.com/office/word/2015/wordml/symex" xmlns:wpg="http://schemas.microsoft.com/office/word/2010/wordprocessingGroup" xmlns:wpi="http://schemas.microsoft.com/office/word/2010/wordprocessingInk" xmlns:wne="http://schemas.microsoft.com/office/word/2006/wordml" xmlns:wps="http://schemas.microsoft.com/office/word/2010/wordprocessingShape" mc:Ignorable="w14 w15 w16se w16cid wp14">
   <w:body>
     <w:p>
       <w:pPr>
@@ -56,6 +56,7 @@
         </w:rPr>
         <w:t xml:space="preserve">{{ </w:t>
       </w:r>
+      <w:proofErr w:type="spellStart"/>
       <w:r>
         <w:rPr>
           <w:sz w:val="22"/>
@@ -76,7 +77,15 @@
           <w:sz w:val="22"/>
           <w:szCs w:val="22"/>
         </w:rPr>
-        <w:t>address.county }}</w:t>
+        <w:t>address.county</w:t>
+      </w:r>
+      <w:proofErr w:type="spellEnd"/>
+      <w:r>
+        <w:rPr>
+          <w:sz w:val="22"/>
+          <w:szCs w:val="22"/>
+        </w:rPr>
+        <w:t xml:space="preserve"> }}</w:t>
       </w:r>
       <w:r>
         <w:rPr>
@@ -111,7 +120,23 @@
           <w:sz w:val="22"/>
           <w:szCs w:val="22"/>
         </w:rPr>
-        <w:t>{{ trial_court }}</w:t>
+        <w:t xml:space="preserve">{{ </w:t>
+      </w:r>
+      <w:proofErr w:type="spellStart"/>
+      <w:r>
+        <w:rPr>
+          <w:sz w:val="22"/>
+          <w:szCs w:val="22"/>
+        </w:rPr>
+        <w:t>trial_court</w:t>
+      </w:r>
+      <w:proofErr w:type="spellEnd"/>
+      <w:r>
+        <w:rPr>
+          <w:sz w:val="22"/>
+          <w:szCs w:val="22"/>
+        </w:rPr>
+        <w:t xml:space="preserve"> }}</w:t>
       </w:r>
     </w:p>
     <w:p>
@@ -324,7 +349,15 @@
           <w:sz w:val="22"/>
           <w:szCs w:val="22"/>
         </w:rPr>
-        <w:t>{{ other</w:t>
+        <w:t xml:space="preserve">{{ </w:t>
+      </w:r>
+      <w:proofErr w:type="spellStart"/>
+      <w:r>
+        <w:rPr>
+          <w:sz w:val="22"/>
+          <w:szCs w:val="22"/>
+        </w:rPr>
+        <w:t>other</w:t>
       </w:r>
       <w:proofErr w:type="gramEnd"/>
       <w:r>
@@ -332,7 +365,15 @@
           <w:sz w:val="22"/>
           <w:szCs w:val="22"/>
         </w:rPr>
-        <w:t>_parties }}</w:t>
+        <w:t>_parties</w:t>
+      </w:r>
+      <w:proofErr w:type="spellEnd"/>
+      <w:r>
+        <w:rPr>
+          <w:sz w:val="22"/>
+          <w:szCs w:val="22"/>
+        </w:rPr>
+        <w:t xml:space="preserve"> }}</w:t>
       </w:r>
       <w:r>
         <w:rPr>
@@ -493,7 +534,23 @@
           <w:sz w:val="22"/>
           <w:szCs w:val="22"/>
         </w:rPr>
-        <w:t xml:space="preserve"> {{ users[0].address.on_one_line() }} </w:t>
+        <w:t xml:space="preserve"> {{ users[0].</w:t>
+      </w:r>
+      <w:proofErr w:type="spellStart"/>
+      <w:r>
+        <w:rPr>
+          <w:sz w:val="22"/>
+          <w:szCs w:val="22"/>
+        </w:rPr>
+        <w:t>address.on_one_line</w:t>
+      </w:r>
+      <w:proofErr w:type="spellEnd"/>
+      <w:r>
+        <w:rPr>
+          <w:sz w:val="22"/>
+          <w:szCs w:val="22"/>
+        </w:rPr>
+        <w:t xml:space="preserve">() }} </w:t>
       </w:r>
       <w:r>
         <w:rPr>
@@ -508,14 +565,30 @@
           <w:sz w:val="22"/>
           <w:szCs w:val="22"/>
         </w:rPr>
-        <w:t xml:space="preserve"> {{ users[0].phone_number</w:t>
-      </w:r>
-      <w:r>
-        <w:rPr>
-          <w:sz w:val="22"/>
-          <w:szCs w:val="22"/>
-        </w:rPr>
-        <w:t>s()</w:t>
+        <w:t xml:space="preserve"> {{ users[0].</w:t>
+      </w:r>
+      <w:proofErr w:type="spellStart"/>
+      <w:r>
+        <w:rPr>
+          <w:sz w:val="22"/>
+          <w:szCs w:val="22"/>
+        </w:rPr>
+        <w:t>phone_number</w:t>
+      </w:r>
+      <w:r>
+        <w:rPr>
+          <w:sz w:val="22"/>
+          <w:szCs w:val="22"/>
+        </w:rPr>
+        <w:t>s</w:t>
+      </w:r>
+      <w:proofErr w:type="spellEnd"/>
+      <w:r>
+        <w:rPr>
+          <w:sz w:val="22"/>
+          <w:szCs w:val="22"/>
+        </w:rPr>
+        <w:t>()</w:t>
       </w:r>
       <w:r>
         <w:rPr>
@@ -565,58 +638,83 @@
           <w:sz w:val="22"/>
           <w:szCs w:val="22"/>
         </w:rPr>
+        <w:t xml:space="preserve"> {{ </w:t>
+      </w:r>
+      <w:proofErr w:type="spellStart"/>
+      <w:r>
+        <w:rPr>
+          <w:sz w:val="22"/>
+          <w:szCs w:val="22"/>
+        </w:rPr>
+        <w:t>other_parties</w:t>
+      </w:r>
+      <w:proofErr w:type="spellEnd"/>
+      <w:r>
+        <w:rPr>
+          <w:sz w:val="22"/>
+          <w:szCs w:val="22"/>
+        </w:rPr>
+        <w:t xml:space="preserve"> }} </w:t>
+      </w:r>
+      <w:r>
+        <w:rPr>
+          <w:sz w:val="22"/>
+          <w:szCs w:val="22"/>
+        </w:rPr>
+        <w:br/>
+      </w:r>
+      <w:r>
+        <w:rPr>
+          <w:sz w:val="22"/>
+          <w:szCs w:val="22"/>
+        </w:rPr>
+        <w:t>Landlord’s address:</w:t>
+      </w:r>
+      <w:r>
+        <w:rPr>
+          <w:sz w:val="22"/>
+          <w:szCs w:val="22"/>
+        </w:rPr>
         <w:t xml:space="preserve"> </w:t>
       </w:r>
-      <w:proofErr w:type="gramStart"/>
-      <w:r>
-        <w:rPr>
-          <w:sz w:val="22"/>
-          <w:szCs w:val="22"/>
-        </w:rPr>
-        <w:t>{{ other</w:t>
-      </w:r>
-      <w:proofErr w:type="gramEnd"/>
-      <w:r>
-        <w:rPr>
-          <w:sz w:val="22"/>
-          <w:szCs w:val="22"/>
-        </w:rPr>
-        <w:t xml:space="preserve">_parties }} </w:t>
-      </w:r>
-      <w:r>
-        <w:rPr>
-          <w:sz w:val="22"/>
-          <w:szCs w:val="22"/>
-        </w:rPr>
-        <w:br/>
-      </w:r>
-      <w:r>
-        <w:rPr>
-          <w:sz w:val="22"/>
-          <w:szCs w:val="22"/>
-        </w:rPr>
-        <w:t>Landlord’s address:</w:t>
-      </w:r>
-      <w:r>
-        <w:rPr>
-          <w:sz w:val="22"/>
-          <w:szCs w:val="22"/>
-        </w:rPr>
-        <w:t xml:space="preserve"> </w:t>
-      </w:r>
-      <w:r>
-        <w:rPr>
-          <w:sz w:val="22"/>
-          <w:szCs w:val="22"/>
-        </w:rPr>
-        <w:t>{{ other_parties</w:t>
-      </w:r>
-      <w:r>
-        <w:rPr>
-          <w:sz w:val="22"/>
-          <w:szCs w:val="22"/>
-        </w:rPr>
-        <w:t>[0].address.on_one_line() }}</w:t>
+      <w:r>
+        <w:rPr>
+          <w:sz w:val="22"/>
+          <w:szCs w:val="22"/>
+        </w:rPr>
+        <w:t xml:space="preserve">{{ </w:t>
+      </w:r>
+      <w:proofErr w:type="spellStart"/>
+      <w:r>
+        <w:rPr>
+          <w:sz w:val="22"/>
+          <w:szCs w:val="22"/>
+        </w:rPr>
+        <w:t>other_parties</w:t>
+      </w:r>
+      <w:proofErr w:type="spellEnd"/>
+      <w:r>
+        <w:rPr>
+          <w:sz w:val="22"/>
+          <w:szCs w:val="22"/>
+        </w:rPr>
+        <w:t>[0].</w:t>
+      </w:r>
+      <w:proofErr w:type="spellStart"/>
+      <w:r>
+        <w:rPr>
+          <w:sz w:val="22"/>
+          <w:szCs w:val="22"/>
+        </w:rPr>
+        <w:t>address.on_one_line</w:t>
+      </w:r>
+      <w:proofErr w:type="spellEnd"/>
+      <w:r>
+        <w:rPr>
+          <w:sz w:val="22"/>
+          <w:szCs w:val="22"/>
+        </w:rPr>
+        <w:t>() }}</w:t>
       </w:r>
       <w:r>
         <w:rPr>
@@ -631,7 +729,39 @@
           <w:sz w:val="22"/>
           <w:szCs w:val="22"/>
         </w:rPr>
-        <w:t>{{ other_parties[0].phone_number }}</w:t>
+        <w:t xml:space="preserve">{{ </w:t>
+      </w:r>
+      <w:proofErr w:type="spellStart"/>
+      <w:r>
+        <w:rPr>
+          <w:sz w:val="22"/>
+          <w:szCs w:val="22"/>
+        </w:rPr>
+        <w:t>other_parties</w:t>
+      </w:r>
+      <w:proofErr w:type="spellEnd"/>
+      <w:r>
+        <w:rPr>
+          <w:sz w:val="22"/>
+          <w:szCs w:val="22"/>
+        </w:rPr>
+        <w:t>[0].</w:t>
+      </w:r>
+      <w:proofErr w:type="spellStart"/>
+      <w:r>
+        <w:rPr>
+          <w:sz w:val="22"/>
+          <w:szCs w:val="22"/>
+        </w:rPr>
+        <w:t>phone_number</w:t>
+      </w:r>
+      <w:proofErr w:type="spellEnd"/>
+      <w:r>
+        <w:rPr>
+          <w:sz w:val="22"/>
+          <w:szCs w:val="22"/>
+        </w:rPr>
+        <w:t xml:space="preserve"> }}</w:t>
       </w:r>
       <w:r>
         <w:rPr>
@@ -639,7 +769,71 @@
           <w:szCs w:val="22"/>
         </w:rPr>
         <w:br/>
-        <w:t>{% if defined("other_parties[0].email") and other_parties[0].email %}Email: {{ other_parties[0].email }} {% endif %}</w:t>
+        <w:t>{% if defined("</w:t>
+      </w:r>
+      <w:proofErr w:type="spellStart"/>
+      <w:r>
+        <w:rPr>
+          <w:sz w:val="22"/>
+          <w:szCs w:val="22"/>
+        </w:rPr>
+        <w:t>other_parties</w:t>
+      </w:r>
+      <w:proofErr w:type="spellEnd"/>
+      <w:r>
+        <w:rPr>
+          <w:sz w:val="22"/>
+          <w:szCs w:val="22"/>
+        </w:rPr>
+        <w:t>[0</w:t>
+      </w:r>
+      <w:proofErr w:type="gramStart"/>
+      <w:r>
+        <w:rPr>
+          <w:sz w:val="22"/>
+          <w:szCs w:val="22"/>
+        </w:rPr>
+        <w:t>].email</w:t>
+      </w:r>
+      <w:proofErr w:type="gramEnd"/>
+      <w:r>
+        <w:rPr>
+          <w:sz w:val="22"/>
+          <w:szCs w:val="22"/>
+        </w:rPr>
+        <w:t xml:space="preserve">") and </w:t>
+      </w:r>
+      <w:proofErr w:type="spellStart"/>
+      <w:r>
+        <w:rPr>
+          <w:sz w:val="22"/>
+          <w:szCs w:val="22"/>
+        </w:rPr>
+        <w:t>other_parties</w:t>
+      </w:r>
+      <w:proofErr w:type="spellEnd"/>
+      <w:r>
+        <w:rPr>
+          <w:sz w:val="22"/>
+          <w:szCs w:val="22"/>
+        </w:rPr>
+        <w:t xml:space="preserve">[0].email %}Email: {{ </w:t>
+      </w:r>
+      <w:proofErr w:type="spellStart"/>
+      <w:r>
+        <w:rPr>
+          <w:sz w:val="22"/>
+          <w:szCs w:val="22"/>
+        </w:rPr>
+        <w:t>other_parties</w:t>
+      </w:r>
+      <w:proofErr w:type="spellEnd"/>
+      <w:r>
+        <w:rPr>
+          <w:sz w:val="22"/>
+          <w:szCs w:val="22"/>
+        </w:rPr>
+        <w:t>[0].email }} {% endif %}</w:t>
       </w:r>
     </w:p>
     <w:p>
@@ -712,9 +906,11 @@
       <w:r>
         <w:t xml:space="preserve">{%p for category in </w:t>
       </w:r>
+      <w:proofErr w:type="spellStart"/>
       <w:r>
         <w:t>bad_conditions</w:t>
       </w:r>
+      <w:proofErr w:type="spellEnd"/>
       <w:r>
         <w:t xml:space="preserve"> %}</w:t>
       </w:r>
@@ -740,12 +936,22 @@
         <w:t xml:space="preserve">{%p for </w:t>
       </w:r>
       <w:r>
-        <w:t>index, row in bad_conditions[category].</w:t>
-      </w:r>
+        <w:t xml:space="preserve">index, row in </w:t>
+      </w:r>
+      <w:proofErr w:type="spellStart"/>
+      <w:r>
+        <w:t>bad_conditions</w:t>
+      </w:r>
+      <w:proofErr w:type="spellEnd"/>
+      <w:r>
+        <w:t>[category].</w:t>
+      </w:r>
+      <w:proofErr w:type="spellStart"/>
       <w:proofErr w:type="gramStart"/>
       <w:r>
         <w:t>df.iterrows</w:t>
       </w:r>
+      <w:proofErr w:type="spellEnd"/>
       <w:proofErr w:type="gramEnd"/>
       <w:r>
         <w:t>()</w:t>
@@ -773,8 +979,13 @@
       </w:pPr>
       <w:proofErr w:type="gramStart"/>
       <w:r>
-        <w:t>{{ row.get</w:t>
-      </w:r>
+        <w:t xml:space="preserve">{{ </w:t>
+      </w:r>
+      <w:proofErr w:type="spellStart"/>
+      <w:r>
+        <w:t>row.get</w:t>
+      </w:r>
+      <w:proofErr w:type="spellEnd"/>
       <w:proofErr w:type="gramEnd"/>
       <w:r>
         <w:t>('Interview description') }}</w:t>
@@ -798,7 +1009,15 @@
         </w:rPr>
       </w:pPr>
       <w:r>
-        <w:t>{%p endfor %}</w:t>
+        <w:t xml:space="preserve">{%p </w:t>
+      </w:r>
+      <w:proofErr w:type="spellStart"/>
+      <w:r>
+        <w:t>endfor</w:t>
+      </w:r>
+      <w:proofErr w:type="spellEnd"/>
+      <w:r>
+        <w:t xml:space="preserve"> %}</w:t>
       </w:r>
     </w:p>
     <w:p>
@@ -819,7 +1038,15 @@
         </w:rPr>
       </w:pPr>
       <w:r>
-        <w:t>{%p endfor %}</w:t>
+        <w:t xml:space="preserve">{%p </w:t>
+      </w:r>
+      <w:proofErr w:type="spellStart"/>
+      <w:r>
+        <w:t>endfor</w:t>
+      </w:r>
+      <w:proofErr w:type="spellEnd"/>
+      <w:r>
+        <w:t xml:space="preserve"> %}</w:t>
       </w:r>
     </w:p>
     <w:p>
@@ -844,7 +1071,23 @@
           <w:sz w:val="22"/>
           <w:szCs w:val="22"/>
         </w:rPr>
-        <w:t>In the past, there were the following bad conditions in my home:</w:t>
+        <w:t xml:space="preserve">{%p if </w:t>
+      </w:r>
+      <w:proofErr w:type="spellStart"/>
+      <w:r>
+        <w:rPr>
+          <w:sz w:val="22"/>
+          <w:szCs w:val="22"/>
+        </w:rPr>
+        <w:t>complaint_for_damages</w:t>
+      </w:r>
+      <w:proofErr w:type="spellEnd"/>
+      <w:r>
+        <w:rPr>
+          <w:sz w:val="22"/>
+          <w:szCs w:val="22"/>
+        </w:rPr>
+        <w:t xml:space="preserve"> %}</w:t>
       </w:r>
     </w:p>
     <w:p>
@@ -869,7 +1112,7 @@
           <w:sz w:val="22"/>
           <w:szCs w:val="22"/>
         </w:rPr>
-        <w:t>Failed to give me reasonable advance notice for access to my home</w:t>
+        <w:t>In the past, there were the following bad conditions in my home:</w:t>
       </w:r>
     </w:p>
     <w:p>
@@ -894,7 +1137,7 @@
           <w:sz w:val="22"/>
           <w:szCs w:val="22"/>
         </w:rPr>
-        <w:t>Came into my home without my permission</w:t>
+        <w:t>{%p endif %}</w:t>
       </w:r>
     </w:p>
     <w:p>
@@ -919,49 +1162,15 @@
           <w:sz w:val="22"/>
           <w:szCs w:val="22"/>
         </w:rPr>
-        <w:t>Failed to pay for</w:t>
-      </w:r>
-      <w:r>
-        <w:rPr>
-          <w:sz w:val="22"/>
-          <w:szCs w:val="22"/>
-        </w:rPr>
-        <w:t xml:space="preserve"> my ______</w:t>
-      </w:r>
-      <w:r>
-        <w:rPr>
-          <w:sz w:val="22"/>
-          <w:szCs w:val="22"/>
-        </w:rPr>
-        <w:t xml:space="preserve"> </w:t>
-      </w:r>
-      <w:r>
-        <w:rPr>
-          <w:sz w:val="22"/>
-          <w:szCs w:val="22"/>
-        </w:rPr>
-        <w:t xml:space="preserve">utilities without an express written agreement requiring me to pay for utilities. </w:t>
-      </w:r>
-      <w:r>
-        <w:rPr>
-          <w:sz w:val="22"/>
-          <w:szCs w:val="22"/>
-        </w:rPr>
-        <w:t xml:space="preserve">(Under the State Sanitary Code, the landlord is responsible for all utilities unless there is a lease or writing making the tenant responsible for one or more utilities.)  I do not have </w:t>
-      </w:r>
-      <w:r>
-        <w:rPr>
-          <w:sz w:val="22"/>
-          <w:szCs w:val="22"/>
-        </w:rPr>
-        <w:t xml:space="preserve">a </w:t>
-      </w:r>
-      <w:r>
-        <w:rPr>
-          <w:sz w:val="22"/>
-          <w:szCs w:val="22"/>
-        </w:rPr>
-        <w:t xml:space="preserve">written utility agreement with my </w:t>
+        <w:t xml:space="preserve">{%p if </w:t>
+      </w:r>
+      <w:proofErr w:type="spellStart"/>
+      <w:r>
+        <w:rPr>
+          <w:sz w:val="22"/>
+          <w:szCs w:val="22"/>
+        </w:rPr>
+        <w:t>verified_complaint_</w:t>
       </w:r>
       <w:proofErr w:type="gramStart"/>
       <w:r>
@@ -969,7 +1178,15 @@
           <w:sz w:val="22"/>
           <w:szCs w:val="22"/>
         </w:rPr>
-        <w:t>Landlord</w:t>
+        <w:t>claims</w:t>
+      </w:r>
+      <w:proofErr w:type="spellEnd"/>
+      <w:r>
+        <w:rPr>
+          <w:sz w:val="22"/>
+          <w:szCs w:val="22"/>
+        </w:rPr>
+        <w:t>[</w:t>
       </w:r>
       <w:proofErr w:type="gramEnd"/>
       <w:r>
@@ -977,7 +1194,44 @@
           <w:sz w:val="22"/>
           <w:szCs w:val="22"/>
         </w:rPr>
-        <w:t>.</w:t>
+        <w:t>"</w:t>
+      </w:r>
+      <w:r>
+        <w:rPr>
+          <w:sz w:val="22"/>
+          <w:szCs w:val="22"/>
+        </w:rPr>
+        <w:t>insufficient</w:t>
+      </w:r>
+      <w:r>
+        <w:rPr>
+          <w:sz w:val="22"/>
+          <w:szCs w:val="22"/>
+        </w:rPr>
+        <w:t xml:space="preserve"> notice</w:t>
+      </w:r>
+      <w:r>
+        <w:rPr>
+          <w:sz w:val="22"/>
+          <w:szCs w:val="22"/>
+        </w:rPr>
+        <w:t>"].</w:t>
+      </w:r>
+      <w:proofErr w:type="spellStart"/>
+      <w:r>
+        <w:rPr>
+          <w:sz w:val="22"/>
+          <w:szCs w:val="22"/>
+        </w:rPr>
+        <w:t>has_claim</w:t>
+      </w:r>
+      <w:proofErr w:type="spellEnd"/>
+      <w:r>
+        <w:rPr>
+          <w:sz w:val="22"/>
+          <w:szCs w:val="22"/>
+        </w:rPr>
+        <w:t xml:space="preserve"> %}</w:t>
       </w:r>
     </w:p>
     <w:p>
@@ -1002,7 +1256,14 @@
           <w:sz w:val="22"/>
           <w:szCs w:val="22"/>
         </w:rPr>
-        <w:t>Caused my ______ to be shut off.</w:t>
+        <w:t>Failed to give me reasonable advance notice for access to my home</w:t>
+      </w:r>
+      <w:r>
+        <w:rPr>
+          <w:sz w:val="22"/>
+          <w:szCs w:val="22"/>
+        </w:rPr>
+        <w:t>.</w:t>
       </w:r>
     </w:p>
     <w:p>
@@ -1027,8 +1288,775 @@
           <w:sz w:val="22"/>
           <w:szCs w:val="22"/>
         </w:rPr>
+        <w:t>{%p endif %}</w:t>
+      </w:r>
+    </w:p>
+    <w:p>
+      <w:pPr>
+        <w:pStyle w:val="ListParagraph"/>
+        <w:numPr>
+          <w:ilvl w:val="1"/>
+          <w:numId w:val="6"/>
+        </w:numPr>
+        <w:tabs>
+          <w:tab w:val="left" w:pos="1440"/>
+          <w:tab w:val="right" w:leader="underscore" w:pos="9120"/>
+        </w:tabs>
+        <w:spacing w:line="300" w:lineRule="auto"/>
+        <w:rPr>
+          <w:sz w:val="22"/>
+          <w:szCs w:val="22"/>
+        </w:rPr>
+      </w:pPr>
+      <w:r>
+        <w:rPr>
+          <w:sz w:val="22"/>
+          <w:szCs w:val="22"/>
+        </w:rPr>
+        <w:t xml:space="preserve">{%p if </w:t>
+      </w:r>
+      <w:proofErr w:type="spellStart"/>
+      <w:r>
+        <w:rPr>
+          <w:sz w:val="22"/>
+          <w:szCs w:val="22"/>
+        </w:rPr>
+        <w:t>verified_complaint_</w:t>
+      </w:r>
+      <w:proofErr w:type="gramStart"/>
+      <w:r>
+        <w:rPr>
+          <w:sz w:val="22"/>
+          <w:szCs w:val="22"/>
+        </w:rPr>
+        <w:t>claims</w:t>
+      </w:r>
+      <w:proofErr w:type="spellEnd"/>
+      <w:r>
+        <w:rPr>
+          <w:sz w:val="22"/>
+          <w:szCs w:val="22"/>
+        </w:rPr>
+        <w:t>[</w:t>
+      </w:r>
+      <w:proofErr w:type="gramEnd"/>
+      <w:r>
+        <w:rPr>
+          <w:sz w:val="22"/>
+          <w:szCs w:val="22"/>
+        </w:rPr>
+        <w:t>"</w:t>
+      </w:r>
+      <w:r>
+        <w:rPr>
+          <w:sz w:val="22"/>
+          <w:szCs w:val="22"/>
+        </w:rPr>
+        <w:t xml:space="preserve">entered without </w:t>
+      </w:r>
+      <w:r>
+        <w:rPr>
+          <w:sz w:val="22"/>
+          <w:szCs w:val="22"/>
+        </w:rPr>
+        <w:t>permission</w:t>
+      </w:r>
+      <w:r>
+        <w:rPr>
+          <w:sz w:val="22"/>
+          <w:szCs w:val="22"/>
+        </w:rPr>
+        <w:t>"].</w:t>
+      </w:r>
+      <w:proofErr w:type="spellStart"/>
+      <w:r>
+        <w:rPr>
+          <w:sz w:val="22"/>
+          <w:szCs w:val="22"/>
+        </w:rPr>
+        <w:t>has_claim</w:t>
+      </w:r>
+      <w:proofErr w:type="spellEnd"/>
+      <w:r>
+        <w:rPr>
+          <w:sz w:val="22"/>
+          <w:szCs w:val="22"/>
+        </w:rPr>
+        <w:t xml:space="preserve"> %}</w:t>
+      </w:r>
+    </w:p>
+    <w:p>
+      <w:pPr>
+        <w:pStyle w:val="ListParagraph"/>
+        <w:numPr>
+          <w:ilvl w:val="1"/>
+          <w:numId w:val="6"/>
+        </w:numPr>
+        <w:tabs>
+          <w:tab w:val="left" w:pos="1440"/>
+          <w:tab w:val="right" w:leader="underscore" w:pos="9120"/>
+        </w:tabs>
+        <w:spacing w:line="300" w:lineRule="auto"/>
+        <w:rPr>
+          <w:sz w:val="22"/>
+          <w:szCs w:val="22"/>
+        </w:rPr>
+      </w:pPr>
+      <w:r>
+        <w:rPr>
+          <w:sz w:val="22"/>
+          <w:szCs w:val="22"/>
+        </w:rPr>
+        <w:t>Came into my home without my permission</w:t>
+      </w:r>
+      <w:r>
+        <w:rPr>
+          <w:sz w:val="22"/>
+          <w:szCs w:val="22"/>
+        </w:rPr>
+        <w:t>.</w:t>
+      </w:r>
+    </w:p>
+    <w:p>
+      <w:pPr>
+        <w:pStyle w:val="ListParagraph"/>
+        <w:numPr>
+          <w:ilvl w:val="1"/>
+          <w:numId w:val="6"/>
+        </w:numPr>
+        <w:tabs>
+          <w:tab w:val="left" w:pos="1440"/>
+          <w:tab w:val="right" w:leader="underscore" w:pos="9120"/>
+        </w:tabs>
+        <w:spacing w:line="300" w:lineRule="auto"/>
+        <w:rPr>
+          <w:sz w:val="22"/>
+          <w:szCs w:val="22"/>
+        </w:rPr>
+      </w:pPr>
+      <w:r>
+        <w:rPr>
+          <w:sz w:val="22"/>
+          <w:szCs w:val="22"/>
+        </w:rPr>
         <w:lastRenderedPageBreak/>
-        <w:t>Otherwise interfered with my quiet enjoyment of my home by _________</w:t>
+        <w:t>{%p endif %}</w:t>
+      </w:r>
+    </w:p>
+    <w:p>
+      <w:pPr>
+        <w:pStyle w:val="ListParagraph"/>
+        <w:numPr>
+          <w:ilvl w:val="1"/>
+          <w:numId w:val="6"/>
+        </w:numPr>
+        <w:tabs>
+          <w:tab w:val="left" w:pos="1440"/>
+          <w:tab w:val="right" w:leader="underscore" w:pos="9120"/>
+        </w:tabs>
+        <w:spacing w:line="300" w:lineRule="auto"/>
+        <w:rPr>
+          <w:sz w:val="22"/>
+          <w:szCs w:val="22"/>
+        </w:rPr>
+      </w:pPr>
+      <w:r>
+        <w:rPr>
+          <w:sz w:val="22"/>
+          <w:szCs w:val="22"/>
+        </w:rPr>
+        <w:t xml:space="preserve">{%p if </w:t>
+      </w:r>
+      <w:proofErr w:type="spellStart"/>
+      <w:r>
+        <w:rPr>
+          <w:sz w:val="22"/>
+          <w:szCs w:val="22"/>
+        </w:rPr>
+        <w:t>verified_complaint_</w:t>
+      </w:r>
+      <w:proofErr w:type="gramStart"/>
+      <w:r>
+        <w:rPr>
+          <w:sz w:val="22"/>
+          <w:szCs w:val="22"/>
+        </w:rPr>
+        <w:t>claims</w:t>
+      </w:r>
+      <w:proofErr w:type="spellEnd"/>
+      <w:r>
+        <w:rPr>
+          <w:sz w:val="22"/>
+          <w:szCs w:val="22"/>
+        </w:rPr>
+        <w:t>[</w:t>
+      </w:r>
+      <w:proofErr w:type="gramEnd"/>
+      <w:r>
+        <w:rPr>
+          <w:sz w:val="22"/>
+          <w:szCs w:val="22"/>
+        </w:rPr>
+        <w:t xml:space="preserve">"utility </w:t>
+      </w:r>
+      <w:r>
+        <w:rPr>
+          <w:sz w:val="22"/>
+          <w:szCs w:val="22"/>
+        </w:rPr>
+        <w:t>no agreement</w:t>
+      </w:r>
+      <w:r>
+        <w:rPr>
+          <w:sz w:val="22"/>
+          <w:szCs w:val="22"/>
+        </w:rPr>
+        <w:t>"].</w:t>
+      </w:r>
+      <w:proofErr w:type="spellStart"/>
+      <w:r>
+        <w:rPr>
+          <w:sz w:val="22"/>
+          <w:szCs w:val="22"/>
+        </w:rPr>
+        <w:t>has_claim</w:t>
+      </w:r>
+      <w:proofErr w:type="spellEnd"/>
+      <w:r>
+        <w:rPr>
+          <w:sz w:val="22"/>
+          <w:szCs w:val="22"/>
+        </w:rPr>
+        <w:t xml:space="preserve"> %}</w:t>
+      </w:r>
+    </w:p>
+    <w:p>
+      <w:pPr>
+        <w:pStyle w:val="ListParagraph"/>
+        <w:numPr>
+          <w:ilvl w:val="1"/>
+          <w:numId w:val="6"/>
+        </w:numPr>
+        <w:tabs>
+          <w:tab w:val="left" w:pos="1440"/>
+          <w:tab w:val="right" w:leader="underscore" w:pos="9120"/>
+        </w:tabs>
+        <w:spacing w:line="300" w:lineRule="auto"/>
+        <w:rPr>
+          <w:sz w:val="22"/>
+          <w:szCs w:val="22"/>
+        </w:rPr>
+      </w:pPr>
+      <w:r>
+        <w:rPr>
+          <w:sz w:val="22"/>
+          <w:szCs w:val="22"/>
+        </w:rPr>
+        <w:t>Failed to pay for</w:t>
+      </w:r>
+      <w:r>
+        <w:rPr>
+          <w:sz w:val="22"/>
+          <w:szCs w:val="22"/>
+        </w:rPr>
+        <w:t xml:space="preserve"> my</w:t>
+      </w:r>
+      <w:r>
+        <w:rPr>
+          <w:sz w:val="22"/>
+          <w:szCs w:val="22"/>
+        </w:rPr>
+        <w:t xml:space="preserve"> </w:t>
+      </w:r>
+      <w:proofErr w:type="gramStart"/>
+      <w:r>
+        <w:rPr>
+          <w:sz w:val="22"/>
+          <w:szCs w:val="22"/>
+        </w:rPr>
+        <w:t xml:space="preserve">{{ </w:t>
+      </w:r>
+      <w:proofErr w:type="spellStart"/>
+      <w:r>
+        <w:rPr>
+          <w:sz w:val="22"/>
+          <w:szCs w:val="22"/>
+        </w:rPr>
+        <w:t>complaint</w:t>
+      </w:r>
+      <w:proofErr w:type="gramEnd"/>
+      <w:r>
+        <w:rPr>
+          <w:sz w:val="22"/>
+          <w:szCs w:val="22"/>
+        </w:rPr>
+        <w:t>_utility_not_paid</w:t>
+      </w:r>
+      <w:r>
+        <w:rPr>
+          <w:sz w:val="22"/>
+          <w:szCs w:val="22"/>
+        </w:rPr>
+        <w:t>.true_values</w:t>
+      </w:r>
+      <w:proofErr w:type="spellEnd"/>
+      <w:r>
+        <w:rPr>
+          <w:sz w:val="22"/>
+          <w:szCs w:val="22"/>
+        </w:rPr>
+        <w:t>() }}</w:t>
+      </w:r>
+      <w:r>
+        <w:rPr>
+          <w:sz w:val="22"/>
+          <w:szCs w:val="22"/>
+        </w:rPr>
+        <w:t xml:space="preserve"> </w:t>
+      </w:r>
+      <w:r>
+        <w:rPr>
+          <w:sz w:val="22"/>
+          <w:szCs w:val="22"/>
+        </w:rPr>
+        <w:t xml:space="preserve">utilities without an express written agreement requiring me to pay for utilities. </w:t>
+      </w:r>
+      <w:r>
+        <w:rPr>
+          <w:sz w:val="22"/>
+          <w:szCs w:val="22"/>
+        </w:rPr>
+        <w:t xml:space="preserve">(Under the State Sanitary Code, the landlord is responsible for all utilities unless there is a lease or writing making the tenant responsible for one or more utilities.)  I do not have </w:t>
+      </w:r>
+      <w:r>
+        <w:rPr>
+          <w:sz w:val="22"/>
+          <w:szCs w:val="22"/>
+        </w:rPr>
+        <w:t xml:space="preserve">a </w:t>
+      </w:r>
+      <w:r>
+        <w:rPr>
+          <w:sz w:val="22"/>
+          <w:szCs w:val="22"/>
+        </w:rPr>
+        <w:t>written utility agreement with my Landlord.</w:t>
+      </w:r>
+    </w:p>
+    <w:p>
+      <w:pPr>
+        <w:pStyle w:val="ListParagraph"/>
+        <w:numPr>
+          <w:ilvl w:val="1"/>
+          <w:numId w:val="6"/>
+        </w:numPr>
+        <w:tabs>
+          <w:tab w:val="left" w:pos="1440"/>
+          <w:tab w:val="right" w:leader="underscore" w:pos="9120"/>
+        </w:tabs>
+        <w:spacing w:line="300" w:lineRule="auto"/>
+        <w:rPr>
+          <w:sz w:val="22"/>
+          <w:szCs w:val="22"/>
+        </w:rPr>
+      </w:pPr>
+      <w:r>
+        <w:rPr>
+          <w:sz w:val="22"/>
+          <w:szCs w:val="22"/>
+        </w:rPr>
+        <w:t>{%p endif %}</w:t>
+      </w:r>
+    </w:p>
+    <w:p>
+      <w:pPr>
+        <w:pStyle w:val="ListParagraph"/>
+        <w:numPr>
+          <w:ilvl w:val="1"/>
+          <w:numId w:val="6"/>
+        </w:numPr>
+        <w:tabs>
+          <w:tab w:val="left" w:pos="1440"/>
+          <w:tab w:val="right" w:leader="underscore" w:pos="9120"/>
+        </w:tabs>
+        <w:spacing w:line="300" w:lineRule="auto"/>
+        <w:rPr>
+          <w:sz w:val="22"/>
+          <w:szCs w:val="22"/>
+        </w:rPr>
+      </w:pPr>
+      <w:r>
+        <w:rPr>
+          <w:sz w:val="22"/>
+          <w:szCs w:val="22"/>
+        </w:rPr>
+        <w:t xml:space="preserve">{%p if </w:t>
+      </w:r>
+      <w:proofErr w:type="spellStart"/>
+      <w:r>
+        <w:rPr>
+          <w:sz w:val="22"/>
+          <w:szCs w:val="22"/>
+        </w:rPr>
+        <w:t>verified_complaint_</w:t>
+      </w:r>
+      <w:proofErr w:type="gramStart"/>
+      <w:r>
+        <w:rPr>
+          <w:sz w:val="22"/>
+          <w:szCs w:val="22"/>
+        </w:rPr>
+        <w:t>claims</w:t>
+      </w:r>
+      <w:proofErr w:type="spellEnd"/>
+      <w:r>
+        <w:rPr>
+          <w:sz w:val="22"/>
+          <w:szCs w:val="22"/>
+        </w:rPr>
+        <w:t>[</w:t>
+      </w:r>
+      <w:proofErr w:type="gramEnd"/>
+      <w:r>
+        <w:rPr>
+          <w:sz w:val="22"/>
+          <w:szCs w:val="22"/>
+        </w:rPr>
+        <w:t>"utility shutoff"].</w:t>
+      </w:r>
+      <w:proofErr w:type="spellStart"/>
+      <w:r>
+        <w:rPr>
+          <w:sz w:val="22"/>
+          <w:szCs w:val="22"/>
+        </w:rPr>
+        <w:t>has_claim</w:t>
+      </w:r>
+      <w:proofErr w:type="spellEnd"/>
+      <w:r>
+        <w:rPr>
+          <w:sz w:val="22"/>
+          <w:szCs w:val="22"/>
+        </w:rPr>
+        <w:t xml:space="preserve"> %}</w:t>
+      </w:r>
+    </w:p>
+    <w:p>
+      <w:pPr>
+        <w:pStyle w:val="ListParagraph"/>
+        <w:numPr>
+          <w:ilvl w:val="1"/>
+          <w:numId w:val="6"/>
+        </w:numPr>
+        <w:tabs>
+          <w:tab w:val="left" w:pos="1440"/>
+          <w:tab w:val="right" w:leader="underscore" w:pos="9120"/>
+        </w:tabs>
+        <w:spacing w:line="300" w:lineRule="auto"/>
+        <w:rPr>
+          <w:sz w:val="22"/>
+          <w:szCs w:val="22"/>
+        </w:rPr>
+      </w:pPr>
+      <w:r>
+        <w:rPr>
+          <w:sz w:val="22"/>
+          <w:szCs w:val="22"/>
+        </w:rPr>
+        <w:t xml:space="preserve">Caused my </w:t>
+      </w:r>
+      <w:proofErr w:type="gramStart"/>
+      <w:r>
+        <w:rPr>
+          <w:sz w:val="22"/>
+          <w:szCs w:val="22"/>
+        </w:rPr>
+        <w:t xml:space="preserve">{{ </w:t>
+      </w:r>
+      <w:proofErr w:type="spellStart"/>
+      <w:r>
+        <w:rPr>
+          <w:sz w:val="22"/>
+          <w:szCs w:val="22"/>
+        </w:rPr>
+        <w:t>complaint</w:t>
+      </w:r>
+      <w:proofErr w:type="gramEnd"/>
+      <w:r>
+        <w:rPr>
+          <w:sz w:val="22"/>
+          <w:szCs w:val="22"/>
+        </w:rPr>
+        <w:t>_utility_</w:t>
+      </w:r>
+      <w:r>
+        <w:rPr>
+          <w:sz w:val="22"/>
+          <w:szCs w:val="22"/>
+        </w:rPr>
+        <w:t>shutoff</w:t>
+      </w:r>
+      <w:r>
+        <w:rPr>
+          <w:sz w:val="22"/>
+          <w:szCs w:val="22"/>
+        </w:rPr>
+        <w:t>.true_values</w:t>
+      </w:r>
+      <w:proofErr w:type="spellEnd"/>
+      <w:r>
+        <w:rPr>
+          <w:sz w:val="22"/>
+          <w:szCs w:val="22"/>
+        </w:rPr>
+        <w:t>() }}</w:t>
+      </w:r>
+      <w:r>
+        <w:rPr>
+          <w:sz w:val="22"/>
+          <w:szCs w:val="22"/>
+        </w:rPr>
+        <w:t xml:space="preserve"> to be shut off.</w:t>
+      </w:r>
+    </w:p>
+    <w:p>
+      <w:pPr>
+        <w:pStyle w:val="ListParagraph"/>
+        <w:numPr>
+          <w:ilvl w:val="1"/>
+          <w:numId w:val="6"/>
+        </w:numPr>
+        <w:tabs>
+          <w:tab w:val="left" w:pos="1440"/>
+          <w:tab w:val="right" w:leader="underscore" w:pos="9120"/>
+        </w:tabs>
+        <w:spacing w:line="300" w:lineRule="auto"/>
+        <w:rPr>
+          <w:sz w:val="22"/>
+          <w:szCs w:val="22"/>
+        </w:rPr>
+      </w:pPr>
+      <w:r>
+        <w:rPr>
+          <w:sz w:val="22"/>
+          <w:szCs w:val="22"/>
+        </w:rPr>
+        <w:t>{%p endif %}</w:t>
+      </w:r>
+    </w:p>
+    <w:p>
+      <w:pPr>
+        <w:pStyle w:val="ListParagraph"/>
+        <w:numPr>
+          <w:ilvl w:val="1"/>
+          <w:numId w:val="6"/>
+        </w:numPr>
+        <w:tabs>
+          <w:tab w:val="left" w:pos="1440"/>
+          <w:tab w:val="right" w:leader="underscore" w:pos="9120"/>
+        </w:tabs>
+        <w:spacing w:line="300" w:lineRule="auto"/>
+        <w:rPr>
+          <w:sz w:val="22"/>
+          <w:szCs w:val="22"/>
+        </w:rPr>
+      </w:pPr>
+      <w:r>
+        <w:rPr>
+          <w:sz w:val="22"/>
+          <w:szCs w:val="22"/>
+        </w:rPr>
+        <w:t xml:space="preserve">{%p if </w:t>
+      </w:r>
+      <w:proofErr w:type="spellStart"/>
+      <w:r>
+        <w:rPr>
+          <w:sz w:val="22"/>
+          <w:szCs w:val="22"/>
+        </w:rPr>
+        <w:t>verified_complaint_claims</w:t>
+      </w:r>
+      <w:proofErr w:type="spellEnd"/>
+      <w:r>
+        <w:rPr>
+          <w:sz w:val="22"/>
+          <w:szCs w:val="22"/>
+        </w:rPr>
+        <w:t>["</w:t>
+      </w:r>
+      <w:r>
+        <w:rPr>
+          <w:sz w:val="22"/>
+          <w:szCs w:val="22"/>
+        </w:rPr>
+        <w:t>other</w:t>
+      </w:r>
+      <w:r>
+        <w:rPr>
+          <w:sz w:val="22"/>
+          <w:szCs w:val="22"/>
+        </w:rPr>
+        <w:t>"</w:t>
+      </w:r>
+      <w:proofErr w:type="gramStart"/>
+      <w:r>
+        <w:rPr>
+          <w:sz w:val="22"/>
+          <w:szCs w:val="22"/>
+        </w:rPr>
+        <w:t>].</w:t>
+      </w:r>
+      <w:proofErr w:type="spellStart"/>
+      <w:r>
+        <w:rPr>
+          <w:sz w:val="22"/>
+          <w:szCs w:val="22"/>
+        </w:rPr>
+        <w:t>has</w:t>
+      </w:r>
+      <w:proofErr w:type="gramEnd"/>
+      <w:r>
+        <w:rPr>
+          <w:sz w:val="22"/>
+          <w:szCs w:val="22"/>
+        </w:rPr>
+        <w:t>_claim</w:t>
+      </w:r>
+      <w:proofErr w:type="spellEnd"/>
+      <w:r>
+        <w:rPr>
+          <w:sz w:val="22"/>
+          <w:szCs w:val="22"/>
+        </w:rPr>
+        <w:t xml:space="preserve"> %}</w:t>
+      </w:r>
+    </w:p>
+    <w:p>
+      <w:pPr>
+        <w:pStyle w:val="ListParagraph"/>
+        <w:numPr>
+          <w:ilvl w:val="1"/>
+          <w:numId w:val="6"/>
+        </w:numPr>
+        <w:tabs>
+          <w:tab w:val="left" w:pos="1440"/>
+          <w:tab w:val="right" w:leader="underscore" w:pos="9120"/>
+        </w:tabs>
+        <w:spacing w:line="300" w:lineRule="auto"/>
+        <w:rPr>
+          <w:sz w:val="22"/>
+          <w:szCs w:val="22"/>
+        </w:rPr>
+      </w:pPr>
+      <w:r>
+        <w:rPr>
+          <w:sz w:val="22"/>
+          <w:szCs w:val="22"/>
+        </w:rPr>
+        <w:t xml:space="preserve">My landlord also violated the law when they </w:t>
+      </w:r>
+      <w:proofErr w:type="gramStart"/>
+      <w:r>
+        <w:rPr>
+          <w:sz w:val="22"/>
+          <w:szCs w:val="22"/>
+        </w:rPr>
+        <w:t xml:space="preserve">{{ </w:t>
+      </w:r>
+      <w:proofErr w:type="spellStart"/>
+      <w:r>
+        <w:rPr>
+          <w:sz w:val="22"/>
+          <w:szCs w:val="22"/>
+        </w:rPr>
+        <w:t>fix</w:t>
+      </w:r>
+      <w:proofErr w:type="gramEnd"/>
+      <w:r>
+        <w:rPr>
+          <w:sz w:val="22"/>
+          <w:szCs w:val="22"/>
+        </w:rPr>
+        <w:t>_punctuation</w:t>
+      </w:r>
+      <w:proofErr w:type="spellEnd"/>
+      <w:r>
+        <w:rPr>
+          <w:sz w:val="22"/>
+          <w:szCs w:val="22"/>
+        </w:rPr>
+        <w:t>(</w:t>
+      </w:r>
+      <w:proofErr w:type="spellStart"/>
+      <w:r>
+        <w:rPr>
+          <w:sz w:val="22"/>
+          <w:szCs w:val="22"/>
+        </w:rPr>
+        <w:t>verified_complaint_claims</w:t>
+      </w:r>
+      <w:proofErr w:type="spellEnd"/>
+      <w:r>
+        <w:rPr>
+          <w:sz w:val="22"/>
+          <w:szCs w:val="22"/>
+        </w:rPr>
+        <w:t>[</w:t>
+      </w:r>
+      <w:proofErr w:type="spellStart"/>
+      <w:r>
+        <w:rPr>
+          <w:sz w:val="22"/>
+          <w:szCs w:val="22"/>
+        </w:rPr>
+        <w:t>i</w:t>
+      </w:r>
+      <w:proofErr w:type="spellEnd"/>
+      <w:r>
+        <w:rPr>
+          <w:sz w:val="22"/>
+          <w:szCs w:val="22"/>
+        </w:rPr>
+        <w:t>].details</w:t>
+      </w:r>
+      <w:r>
+        <w:rPr>
+          <w:sz w:val="22"/>
+          <w:szCs w:val="22"/>
+        </w:rPr>
+        <w:t>)</w:t>
+      </w:r>
+      <w:r>
+        <w:rPr>
+          <w:sz w:val="22"/>
+          <w:szCs w:val="22"/>
+        </w:rPr>
+        <w:t xml:space="preserve"> }}</w:t>
+      </w:r>
+    </w:p>
+    <w:p>
+      <w:pPr>
+        <w:pStyle w:val="ListParagraph"/>
+        <w:numPr>
+          <w:ilvl w:val="1"/>
+          <w:numId w:val="6"/>
+        </w:numPr>
+        <w:tabs>
+          <w:tab w:val="left" w:pos="1440"/>
+          <w:tab w:val="right" w:leader="underscore" w:pos="9120"/>
+        </w:tabs>
+        <w:spacing w:line="300" w:lineRule="auto"/>
+        <w:rPr>
+          <w:sz w:val="22"/>
+          <w:szCs w:val="22"/>
+        </w:rPr>
+      </w:pPr>
+      <w:r>
+        <w:rPr>
+          <w:sz w:val="22"/>
+          <w:szCs w:val="22"/>
+        </w:rPr>
+        <w:t>{%p endif %}</w:t>
       </w:r>
     </w:p>
     <w:p>
@@ -1048,9 +2076,319 @@
           <w:szCs w:val="22"/>
         </w:rPr>
       </w:pPr>
-    </w:p>
-    <w:p>
-      <w:pPr>
+      <w:r>
+        <w:rPr>
+          <w:sz w:val="22"/>
+          <w:szCs w:val="22"/>
+        </w:rPr>
+        <w:t>I am seeking an order from the Court because the Landlord’s actions and failure to make repairs are causing me harm by making my home unhealthy, unsafe, or causing me distress.</w:t>
+      </w:r>
+    </w:p>
+    <w:p>
+      <w:pPr>
+        <w:pStyle w:val="ListParagraph"/>
+        <w:numPr>
+          <w:ilvl w:val="0"/>
+          <w:numId w:val="6"/>
+        </w:numPr>
+        <w:tabs>
+          <w:tab w:val="left" w:pos="1440"/>
+          <w:tab w:val="right" w:leader="underscore" w:pos="9120"/>
+        </w:tabs>
+        <w:spacing w:line="300" w:lineRule="auto"/>
+        <w:rPr>
+          <w:sz w:val="22"/>
+          <w:szCs w:val="22"/>
+        </w:rPr>
+      </w:pPr>
+      <w:r>
+        <w:rPr>
+          <w:sz w:val="22"/>
+          <w:szCs w:val="22"/>
+        </w:rPr>
+        <w:t>I also need immediate relief because the Landlord’s behavior is causing me harm by:</w:t>
+      </w:r>
+    </w:p>
+    <w:p>
+      <w:pPr>
+        <w:pStyle w:val="ListParagraph"/>
+        <w:numPr>
+          <w:ilvl w:val="1"/>
+          <w:numId w:val="6"/>
+        </w:numPr>
+        <w:tabs>
+          <w:tab w:val="left" w:pos="1440"/>
+          <w:tab w:val="right" w:leader="underscore" w:pos="9120"/>
+        </w:tabs>
+        <w:spacing w:line="300" w:lineRule="auto"/>
+        <w:rPr>
+          <w:sz w:val="22"/>
+          <w:szCs w:val="22"/>
+        </w:rPr>
+      </w:pPr>
+      <w:r>
+        <w:rPr>
+          <w:sz w:val="22"/>
+          <w:szCs w:val="22"/>
+        </w:rPr>
+        <w:t xml:space="preserve">{%p if </w:t>
+      </w:r>
+      <w:proofErr w:type="spellStart"/>
+      <w:r>
+        <w:rPr>
+          <w:sz w:val="22"/>
+          <w:szCs w:val="22"/>
+        </w:rPr>
+        <w:t>tenant_gets_rent_subsidy</w:t>
+      </w:r>
+      <w:proofErr w:type="spellEnd"/>
+      <w:r>
+        <w:rPr>
+          <w:sz w:val="22"/>
+          <w:szCs w:val="22"/>
+        </w:rPr>
+        <w:t xml:space="preserve"> and </w:t>
+      </w:r>
+      <w:proofErr w:type="spellStart"/>
+      <w:r>
+        <w:rPr>
+          <w:sz w:val="22"/>
+          <w:szCs w:val="22"/>
+        </w:rPr>
+        <w:t>tenant_subsidy_is_voucher</w:t>
+      </w:r>
+      <w:proofErr w:type="spellEnd"/>
+      <w:r>
+        <w:rPr>
+          <w:sz w:val="22"/>
+          <w:szCs w:val="22"/>
+        </w:rPr>
+        <w:t xml:space="preserve"> and </w:t>
+      </w:r>
+      <w:proofErr w:type="spellStart"/>
+      <w:r>
+        <w:rPr>
+          <w:sz w:val="22"/>
+          <w:szCs w:val="22"/>
+        </w:rPr>
+        <w:t>verified_complaint_tenant_voucher_at_risk</w:t>
+      </w:r>
+      <w:proofErr w:type="spellEnd"/>
+      <w:r>
+        <w:rPr>
+          <w:sz w:val="22"/>
+          <w:szCs w:val="22"/>
+        </w:rPr>
+        <w:t xml:space="preserve"> %}</w:t>
+      </w:r>
+    </w:p>
+    <w:p>
+      <w:pPr>
+        <w:pStyle w:val="ListParagraph"/>
+        <w:numPr>
+          <w:ilvl w:val="1"/>
+          <w:numId w:val="6"/>
+        </w:numPr>
+        <w:tabs>
+          <w:tab w:val="left" w:pos="1440"/>
+          <w:tab w:val="right" w:leader="underscore" w:pos="9120"/>
+        </w:tabs>
+        <w:spacing w:line="300" w:lineRule="auto"/>
+        <w:rPr>
+          <w:sz w:val="22"/>
+          <w:szCs w:val="22"/>
+        </w:rPr>
+      </w:pPr>
+      <w:r>
+        <w:rPr>
+          <w:sz w:val="22"/>
+          <w:szCs w:val="22"/>
+        </w:rPr>
+        <w:t>Putting my housing voucher at risk because the housing authority will not continue a contract with the Landlord unless my home meets the housing quality standards.</w:t>
+      </w:r>
+    </w:p>
+    <w:p>
+      <w:pPr>
+        <w:pStyle w:val="ListParagraph"/>
+        <w:numPr>
+          <w:ilvl w:val="1"/>
+          <w:numId w:val="6"/>
+        </w:numPr>
+        <w:tabs>
+          <w:tab w:val="left" w:pos="1440"/>
+          <w:tab w:val="right" w:leader="underscore" w:pos="9120"/>
+        </w:tabs>
+        <w:spacing w:line="300" w:lineRule="auto"/>
+        <w:rPr>
+          <w:sz w:val="22"/>
+          <w:szCs w:val="22"/>
+        </w:rPr>
+      </w:pPr>
+      <w:r>
+        <w:rPr>
+          <w:sz w:val="22"/>
+          <w:szCs w:val="22"/>
+        </w:rPr>
+        <w:t>{%p endif %}</w:t>
+      </w:r>
+    </w:p>
+    <w:p>
+      <w:pPr>
+        <w:pStyle w:val="ListParagraph"/>
+        <w:numPr>
+          <w:ilvl w:val="1"/>
+          <w:numId w:val="6"/>
+        </w:numPr>
+        <w:tabs>
+          <w:tab w:val="left" w:pos="1440"/>
+          <w:tab w:val="right" w:leader="underscore" w:pos="9120"/>
+        </w:tabs>
+        <w:spacing w:line="300" w:lineRule="auto"/>
+        <w:rPr>
+          <w:sz w:val="22"/>
+          <w:szCs w:val="22"/>
+        </w:rPr>
+      </w:pPr>
+      <w:r>
+        <w:rPr>
+          <w:sz w:val="22"/>
+          <w:szCs w:val="22"/>
+        </w:rPr>
+        <w:t xml:space="preserve">{%p if </w:t>
+      </w:r>
+      <w:proofErr w:type="spellStart"/>
+      <w:r>
+        <w:rPr>
+          <w:sz w:val="22"/>
+          <w:szCs w:val="22"/>
+        </w:rPr>
+        <w:t>verified_complaint_other_emergency_basis</w:t>
+      </w:r>
+      <w:proofErr w:type="spellEnd"/>
+      <w:r>
+        <w:rPr>
+          <w:sz w:val="22"/>
+          <w:szCs w:val="22"/>
+        </w:rPr>
+        <w:t xml:space="preserve"> </w:t>
+      </w:r>
+      <w:r>
+        <w:rPr>
+          <w:sz w:val="22"/>
+          <w:szCs w:val="22"/>
+        </w:rPr>
+        <w:t xml:space="preserve">| length &gt; 0 </w:t>
+      </w:r>
+      <w:r>
+        <w:rPr>
+          <w:sz w:val="22"/>
+          <w:szCs w:val="22"/>
+        </w:rPr>
+        <w:t>%}</w:t>
+      </w:r>
+    </w:p>
+    <w:p>
+      <w:pPr>
+        <w:pStyle w:val="ListParagraph"/>
+        <w:numPr>
+          <w:ilvl w:val="1"/>
+          <w:numId w:val="6"/>
+        </w:numPr>
+        <w:tabs>
+          <w:tab w:val="left" w:pos="1440"/>
+          <w:tab w:val="right" w:leader="underscore" w:pos="9120"/>
+        </w:tabs>
+        <w:spacing w:line="300" w:lineRule="auto"/>
+        <w:rPr>
+          <w:sz w:val="22"/>
+          <w:szCs w:val="22"/>
+        </w:rPr>
+      </w:pPr>
+      <w:proofErr w:type="gramStart"/>
+      <w:r>
+        <w:rPr>
+          <w:sz w:val="22"/>
+          <w:szCs w:val="22"/>
+        </w:rPr>
+        <w:t xml:space="preserve">{{ </w:t>
+      </w:r>
+      <w:proofErr w:type="spellStart"/>
+      <w:r>
+        <w:rPr>
+          <w:sz w:val="22"/>
+          <w:szCs w:val="22"/>
+        </w:rPr>
+        <w:t>verified</w:t>
+      </w:r>
+      <w:proofErr w:type="gramEnd"/>
+      <w:r>
+        <w:rPr>
+          <w:sz w:val="22"/>
+          <w:szCs w:val="22"/>
+        </w:rPr>
+        <w:t>_complaint_other_emergency_basis</w:t>
+      </w:r>
+      <w:proofErr w:type="spellEnd"/>
+      <w:r>
+        <w:rPr>
+          <w:sz w:val="22"/>
+          <w:szCs w:val="22"/>
+        </w:rPr>
+        <w:t xml:space="preserve"> }}</w:t>
+      </w:r>
+      <w:bookmarkStart w:id="0" w:name="_GoBack"/>
+      <w:bookmarkEnd w:id="0"/>
+    </w:p>
+    <w:p>
+      <w:pPr>
+        <w:pStyle w:val="ListParagraph"/>
+        <w:numPr>
+          <w:ilvl w:val="1"/>
+          <w:numId w:val="6"/>
+        </w:numPr>
+        <w:tabs>
+          <w:tab w:val="left" w:pos="1440"/>
+          <w:tab w:val="right" w:leader="underscore" w:pos="9120"/>
+        </w:tabs>
+        <w:spacing w:line="300" w:lineRule="auto"/>
+        <w:rPr>
+          <w:sz w:val="22"/>
+          <w:szCs w:val="22"/>
+        </w:rPr>
+      </w:pPr>
+      <w:r>
+        <w:rPr>
+          <w:sz w:val="22"/>
+          <w:szCs w:val="22"/>
+        </w:rPr>
+        <w:t>{%p endif %}</w:t>
+      </w:r>
+    </w:p>
+    <w:p>
+      <w:pPr>
+        <w:pStyle w:val="ListParagraph"/>
+        <w:numPr>
+          <w:ilvl w:val="0"/>
+          <w:numId w:val="6"/>
+        </w:numPr>
+        <w:tabs>
+          <w:tab w:val="left" w:pos="1440"/>
+          <w:tab w:val="right" w:leader="underscore" w:pos="9120"/>
+        </w:tabs>
+        <w:spacing w:line="300" w:lineRule="auto"/>
+        <w:rPr>
+          <w:sz w:val="22"/>
+          <w:szCs w:val="22"/>
+        </w:rPr>
+      </w:pPr>
+    </w:p>
+    <w:p>
+      <w:pPr>
+        <w:pStyle w:val="ListParagraph"/>
+        <w:numPr>
+          <w:ilvl w:val="0"/>
+          <w:numId w:val="6"/>
+        </w:numPr>
         <w:tabs>
           <w:tab w:val="left" w:pos="-720"/>
           <w:tab w:val="left" w:pos="0"/>
@@ -1066,18 +2404,33 @@
           <w:tab w:val="left" w:pos="5040"/>
           <w:tab w:val="left" w:pos="5580"/>
         </w:tabs>
-        <w:ind w:left="450" w:hanging="450"/>
-        <w:rPr>
-          <w:sz w:val="22"/>
-          <w:szCs w:val="22"/>
-        </w:rPr>
-      </w:pPr>
-      <w:r>
-        <w:rPr>
-          <w:sz w:val="22"/>
-          <w:szCs w:val="22"/>
-        </w:rPr>
-        <w:t>{%p if landlord_subject_to_consumer_protection_law %}</w:t>
+        <w:rPr>
+          <w:sz w:val="22"/>
+          <w:szCs w:val="22"/>
+        </w:rPr>
+      </w:pPr>
+      <w:r>
+        <w:rPr>
+          <w:sz w:val="22"/>
+          <w:szCs w:val="22"/>
+        </w:rPr>
+        <w:t xml:space="preserve">{%p if </w:t>
+      </w:r>
+      <w:proofErr w:type="spellStart"/>
+      <w:r>
+        <w:rPr>
+          <w:sz w:val="22"/>
+          <w:szCs w:val="22"/>
+        </w:rPr>
+        <w:t>landlord_subject_to_consumer_protection_law</w:t>
+      </w:r>
+      <w:proofErr w:type="spellEnd"/>
+      <w:r>
+        <w:rPr>
+          <w:sz w:val="22"/>
+          <w:szCs w:val="22"/>
+        </w:rPr>
+        <w:t xml:space="preserve"> %}</w:t>
       </w:r>
     </w:p>
     <w:p>
@@ -1085,7 +2438,7 @@
         <w:pStyle w:val="ListParagraph"/>
         <w:numPr>
           <w:ilvl w:val="0"/>
-          <w:numId w:val="3"/>
+          <w:numId w:val="6"/>
         </w:numPr>
         <w:tabs>
           <w:tab w:val="left" w:pos="-720"/>
@@ -1112,7 +2465,14 @@
           <w:sz w:val="22"/>
           <w:szCs w:val="22"/>
         </w:rPr>
-        <w:t>The Defendant/landlord is in the business of being a landlord, in that:</w:t>
+        <w:t xml:space="preserve">The landlord is also subject to the Consumer Protection Act (G.L. c. 93A) because they are in </w:t>
+      </w:r>
+      <w:r>
+        <w:rPr>
+          <w:sz w:val="22"/>
+          <w:szCs w:val="22"/>
+        </w:rPr>
+        <w:t>the business of being a landlord, in that:</w:t>
       </w:r>
     </w:p>
     <w:p>
@@ -1149,6 +2509,7 @@
         </w:rPr>
         <w:t xml:space="preserve">{%p if </w:t>
       </w:r>
+      <w:proofErr w:type="spellStart"/>
       <w:r>
         <w:rPr>
           <w:sz w:val="22"/>
@@ -1156,12 +2517,29 @@
         </w:rPr>
         <w:t>commercial_landlord_factors</w:t>
       </w:r>
-      <w:r>
-        <w:rPr>
-          <w:sz w:val="22"/>
-          <w:szCs w:val="22"/>
-        </w:rPr>
-        <w:t xml:space="preserve">['landlord_lives_elsewhere'] </w:t>
+      <w:proofErr w:type="spellEnd"/>
+      <w:r>
+        <w:rPr>
+          <w:sz w:val="22"/>
+          <w:szCs w:val="22"/>
+        </w:rPr>
+        <w:t>['</w:t>
+      </w:r>
+      <w:proofErr w:type="spellStart"/>
+      <w:r>
+        <w:rPr>
+          <w:sz w:val="22"/>
+          <w:szCs w:val="22"/>
+        </w:rPr>
+        <w:t>landlord_lives_elsewhere</w:t>
+      </w:r>
+      <w:proofErr w:type="spellEnd"/>
+      <w:r>
+        <w:rPr>
+          <w:sz w:val="22"/>
+          <w:szCs w:val="22"/>
+        </w:rPr>
+        <w:t xml:space="preserve">'] </w:t>
       </w:r>
       <w:r>
         <w:rPr>
@@ -1296,6 +2674,7 @@
         </w:rPr>
         <w:t xml:space="preserve">{%p if </w:t>
       </w:r>
+      <w:proofErr w:type="spellStart"/>
       <w:r>
         <w:rPr>
           <w:sz w:val="22"/>
@@ -1303,6 +2682,7 @@
         </w:rPr>
         <w:t>commercial_landlord_factors</w:t>
       </w:r>
+      <w:proofErr w:type="spellEnd"/>
       <w:r>
         <w:rPr>
           <w:sz w:val="22"/>
@@ -1429,6 +2809,7 @@
         </w:rPr>
         <w:t xml:space="preserve">{%p if </w:t>
       </w:r>
+      <w:proofErr w:type="spellStart"/>
       <w:r>
         <w:rPr>
           <w:sz w:val="22"/>
@@ -1436,12 +2817,29 @@
         </w:rPr>
         <w:t>commercial_landlord_factors</w:t>
       </w:r>
-      <w:r>
-        <w:rPr>
-          <w:sz w:val="22"/>
-          <w:szCs w:val="22"/>
-        </w:rPr>
-        <w:t xml:space="preserve">['landlord_owns_multiple_buildings'] </w:t>
+      <w:proofErr w:type="spellEnd"/>
+      <w:r>
+        <w:rPr>
+          <w:sz w:val="22"/>
+          <w:szCs w:val="22"/>
+        </w:rPr>
+        <w:t>['</w:t>
+      </w:r>
+      <w:proofErr w:type="spellStart"/>
+      <w:r>
+        <w:rPr>
+          <w:sz w:val="22"/>
+          <w:szCs w:val="22"/>
+        </w:rPr>
+        <w:t>landlord_owns_multiple_buildings</w:t>
+      </w:r>
+      <w:proofErr w:type="spellEnd"/>
+      <w:r>
+        <w:rPr>
+          <w:sz w:val="22"/>
+          <w:szCs w:val="22"/>
+        </w:rPr>
+        <w:t xml:space="preserve">'] </w:t>
       </w:r>
       <w:r>
         <w:rPr>
@@ -1555,6 +2953,7 @@
         </w:rPr>
         <w:t xml:space="preserve">{%p if </w:t>
       </w:r>
+      <w:proofErr w:type="spellStart"/>
       <w:r>
         <w:rPr>
           <w:sz w:val="22"/>
@@ -1562,13 +2961,23 @@
         </w:rPr>
         <w:t>commercial_landlord_factors</w:t>
       </w:r>
-      <w:r>
-        <w:rPr>
-          <w:sz w:val="22"/>
-          <w:szCs w:val="22"/>
-        </w:rPr>
-        <w:t>['is_company</w:t>
-      </w:r>
+      <w:proofErr w:type="spellEnd"/>
+      <w:r>
+        <w:rPr>
+          <w:sz w:val="22"/>
+          <w:szCs w:val="22"/>
+        </w:rPr>
+        <w:t>['</w:t>
+      </w:r>
+      <w:proofErr w:type="spellStart"/>
+      <w:r>
+        <w:rPr>
+          <w:sz w:val="22"/>
+          <w:szCs w:val="22"/>
+        </w:rPr>
+        <w:t>is_company</w:t>
+      </w:r>
+      <w:proofErr w:type="spellEnd"/>
       <w:proofErr w:type="gramStart"/>
       <w:r>
         <w:rPr>
@@ -1725,6 +3134,7 @@
         </w:rPr>
         <w:t xml:space="preserve">{%p if </w:t>
       </w:r>
+      <w:proofErr w:type="spellStart"/>
       <w:r>
         <w:rPr>
           <w:sz w:val="22"/>
@@ -1732,6 +3142,7 @@
         </w:rPr>
         <w:t>demand_letter_sent</w:t>
       </w:r>
+      <w:proofErr w:type="spellEnd"/>
       <w:r>
         <w:rPr>
           <w:sz w:val="22"/>
@@ -1942,6 +3353,7 @@
           <w:sz w:val="22"/>
           <w:szCs w:val="22"/>
         </w:rPr>
+        <w:lastRenderedPageBreak/>
         <w:t>{%p endif %}</w:t>
       </w:r>
       <w:r>
@@ -2027,7 +3439,15 @@
           <w:sz w:val="22"/>
           <w:szCs w:val="22"/>
         </w:rPr>
-        <w:t>{{ tenant</w:t>
+        <w:t xml:space="preserve">{{ </w:t>
+      </w:r>
+      <w:proofErr w:type="spellStart"/>
+      <w:r>
+        <w:rPr>
+          <w:sz w:val="22"/>
+          <w:szCs w:val="22"/>
+        </w:rPr>
+        <w:t>tenant</w:t>
       </w:r>
       <w:proofErr w:type="gramEnd"/>
       <w:r>
@@ -2035,7 +3455,15 @@
           <w:sz w:val="22"/>
           <w:szCs w:val="22"/>
         </w:rPr>
-        <w:t>_repair_default_date }}</w:t>
+        <w:t>_repair_default_date</w:t>
+      </w:r>
+      <w:proofErr w:type="spellEnd"/>
+      <w:r>
+        <w:rPr>
+          <w:sz w:val="22"/>
+          <w:szCs w:val="22"/>
+        </w:rPr>
+        <w:t xml:space="preserve"> }}</w:t>
       </w:r>
       <w:r>
         <w:rPr>
@@ -2073,9 +3501,11 @@
       <w:r>
         <w:t xml:space="preserve">{%p for category in </w:t>
       </w:r>
+      <w:proofErr w:type="spellStart"/>
       <w:r>
         <w:t>bad_conditions</w:t>
       </w:r>
+      <w:proofErr w:type="spellEnd"/>
       <w:r>
         <w:t xml:space="preserve"> %}</w:t>
       </w:r>
@@ -2093,12 +3523,22 @@
         <w:t xml:space="preserve">{%p for </w:t>
       </w:r>
       <w:r>
-        <w:t>index, row in bad_conditions[category].</w:t>
-      </w:r>
+        <w:t xml:space="preserve">index, row in </w:t>
+      </w:r>
+      <w:proofErr w:type="spellStart"/>
+      <w:r>
+        <w:t>bad_conditions</w:t>
+      </w:r>
+      <w:proofErr w:type="spellEnd"/>
+      <w:r>
+        <w:t>[category].</w:t>
+      </w:r>
+      <w:proofErr w:type="spellStart"/>
       <w:proofErr w:type="gramStart"/>
       <w:r>
         <w:t>df.iterrows</w:t>
       </w:r>
+      <w:proofErr w:type="spellEnd"/>
       <w:proofErr w:type="gramEnd"/>
       <w:r>
         <w:t>()</w:t>
@@ -2118,8 +3558,13 @@
       </w:pPr>
       <w:proofErr w:type="gramStart"/>
       <w:r>
-        <w:t>{{ row.get</w:t>
-      </w:r>
+        <w:t xml:space="preserve">{{ </w:t>
+      </w:r>
+      <w:proofErr w:type="spellStart"/>
+      <w:r>
+        <w:t>row.get</w:t>
+      </w:r>
+      <w:proofErr w:type="spellEnd"/>
       <w:proofErr w:type="gramEnd"/>
       <w:r>
         <w:t>('Interview description') }}, {{ row['Sanitary Code Section'] }}</w:t>
@@ -2135,7 +3580,15 @@
         <w:spacing w:after="160" w:line="259" w:lineRule="auto"/>
       </w:pPr>
       <w:r>
-        <w:t>{%p endfor %}</w:t>
+        <w:t xml:space="preserve">{%p </w:t>
+      </w:r>
+      <w:proofErr w:type="spellStart"/>
+      <w:r>
+        <w:t>endfor</w:t>
+      </w:r>
+      <w:proofErr w:type="spellEnd"/>
+      <w:r>
+        <w:t xml:space="preserve"> %}</w:t>
       </w:r>
     </w:p>
     <w:p>
@@ -2150,7 +3603,15 @@
         <w:spacing w:line="300" w:lineRule="auto"/>
       </w:pPr>
       <w:r>
-        <w:t>{%p endfor %}</w:t>
+        <w:t xml:space="preserve">{%p </w:t>
+      </w:r>
+      <w:proofErr w:type="spellStart"/>
+      <w:r>
+        <w:t>endfor</w:t>
+      </w:r>
+      <w:proofErr w:type="spellEnd"/>
+      <w:r>
+        <w:t xml:space="preserve"> %}</w:t>
       </w:r>
     </w:p>
     <w:p>
@@ -2179,13 +3640,32 @@
           <w:sz w:val="22"/>
           <w:szCs w:val="22"/>
         </w:rPr>
-        <w:t>{%p for claim in verified_complaint_claims %}</w:t>
-      </w:r>
-    </w:p>
-    <w:p>
-      <w:pPr>
-        <w:tabs>
+        <w:t xml:space="preserve">{%p </w:t>
+      </w:r>
+      <w:proofErr w:type="spellStart"/>
+      <w:r>
+        <w:rPr>
+          <w:sz w:val="22"/>
+          <w:szCs w:val="22"/>
+        </w:rPr>
+        <w:t>endfor</w:t>
+      </w:r>
+      <w:proofErr w:type="spellEnd"/>
+      <w:r>
+        <w:rPr>
+          <w:sz w:val="22"/>
+          <w:szCs w:val="22"/>
+        </w:rPr>
+        <w:t xml:space="preserve"> %}</w:t>
+      </w:r>
+    </w:p>
+    <w:p>
+      <w:pPr>
+        <w:tabs>
+          <w:tab w:val="left" w:pos="-720"/>
+          <w:tab w:val="left" w:pos="0"/>
           <w:tab w:val="left" w:pos="450"/>
+          <w:tab w:val="left" w:pos="810"/>
           <w:tab w:val="left" w:pos="1440"/>
           <w:tab w:val="left" w:pos="2160"/>
           <w:tab w:val="left" w:pos="2880"/>
@@ -2196,41 +3676,50 @@
           <w:tab w:val="left" w:pos="5040"/>
           <w:tab w:val="left" w:pos="5580"/>
         </w:tabs>
-        <w:spacing w:line="300" w:lineRule="auto"/>
-        <w:ind w:left="426" w:hanging="450"/>
-        <w:rPr>
-          <w:sz w:val="22"/>
-          <w:szCs w:val="22"/>
-        </w:rPr>
-      </w:pPr>
-      <w:r>
-        <w:rPr>
-          <w:sz w:val="22"/>
-          <w:szCs w:val="22"/>
-        </w:rPr>
-        <w:t>{%p if verified_complaint_claims[claim</w:t>
-      </w:r>
-      <w:proofErr w:type="gramStart"/>
-      <w:r>
-        <w:rPr>
-          <w:sz w:val="22"/>
-          <w:szCs w:val="22"/>
-        </w:rPr>
-        <w:t>].has</w:t>
-      </w:r>
-      <w:proofErr w:type="gramEnd"/>
-      <w:r>
-        <w:rPr>
-          <w:sz w:val="22"/>
-          <w:szCs w:val="22"/>
-        </w:rPr>
-        <w:t>_claim %}</w:t>
-      </w:r>
-    </w:p>
-    <w:p>
-      <w:pPr>
-        <w:tabs>
+        <w:rPr>
+          <w:sz w:val="22"/>
+          <w:szCs w:val="22"/>
+        </w:rPr>
+      </w:pPr>
+      <w:r>
+        <w:rPr>
+          <w:b/>
+          <w:bCs/>
+          <w:sz w:val="22"/>
+          <w:szCs w:val="22"/>
+        </w:rPr>
+        <w:t>3.</w:t>
+      </w:r>
+      <w:r>
+        <w:rPr>
+          <w:sz w:val="22"/>
+          <w:szCs w:val="22"/>
+        </w:rPr>
+        <w:tab/>
+        <w:t>By engaging in the above acts, the Defendant/landlord has</w:t>
+      </w:r>
+      <w:r>
+        <w:rPr>
+          <w:sz w:val="22"/>
+          <w:szCs w:val="22"/>
+        </w:rPr>
+        <w:t xml:space="preserve"> violated the warranty of habitability and breached my right to quiet enjoyment. </w:t>
+      </w:r>
+      <w:r>
+        <w:rPr>
+          <w:sz w:val="22"/>
+          <w:szCs w:val="22"/>
+        </w:rPr>
+        <w:t xml:space="preserve"> </w:t>
+      </w:r>
+    </w:p>
+    <w:p>
+      <w:pPr>
+        <w:tabs>
+          <w:tab w:val="left" w:pos="-720"/>
+          <w:tab w:val="left" w:pos="0"/>
           <w:tab w:val="left" w:pos="450"/>
+          <w:tab w:val="left" w:pos="810"/>
           <w:tab w:val="left" w:pos="1440"/>
           <w:tab w:val="left" w:pos="2160"/>
           <w:tab w:val="left" w:pos="2880"/>
@@ -2241,20 +3730,48 @@
           <w:tab w:val="left" w:pos="5040"/>
           <w:tab w:val="left" w:pos="5580"/>
         </w:tabs>
-        <w:spacing w:line="300" w:lineRule="auto"/>
-        <w:ind w:left="426" w:hanging="450"/>
-        <w:rPr>
-          <w:sz w:val="22"/>
-          <w:szCs w:val="22"/>
-        </w:rPr>
-      </w:pPr>
+        <w:ind w:left="450" w:hanging="450"/>
+        <w:rPr>
+          <w:sz w:val="22"/>
+          <w:szCs w:val="22"/>
+        </w:rPr>
+      </w:pPr>
+      <w:r>
+        <w:rPr>
+          <w:b/>
+          <w:bCs/>
+          <w:sz w:val="22"/>
+          <w:szCs w:val="22"/>
+        </w:rPr>
+        <w:t>4.</w:t>
+      </w:r>
       <w:r>
         <w:rPr>
           <w:sz w:val="22"/>
           <w:szCs w:val="22"/>
         </w:rPr>
         <w:tab/>
-        <w:t xml:space="preserve">On or about </w:t>
+      </w:r>
+      <w:r>
+        <w:rPr>
+          <w:sz w:val="22"/>
+          <w:szCs w:val="22"/>
+        </w:rPr>
+        <w:t>I am entitled to damages in the amount of 3 times my monthly rent</w:t>
+      </w:r>
+      <w:r>
+        <w:rPr>
+          <w:sz w:val="22"/>
+          <w:szCs w:val="22"/>
+        </w:rPr>
+        <w:t>, which is $</w:t>
+      </w:r>
+      <w:r>
+        <w:rPr>
+          <w:sz w:val="22"/>
+          <w:szCs w:val="22"/>
+        </w:rPr>
+        <w:t xml:space="preserve"> </w:t>
       </w:r>
       <w:proofErr w:type="gramStart"/>
       <w:r>
@@ -2262,14 +3779,22 @@
           <w:sz w:val="22"/>
           <w:szCs w:val="22"/>
         </w:rPr>
-        <w:t xml:space="preserve">{{ </w:t>
-      </w:r>
-      <w:r>
-        <w:rPr>
-          <w:sz w:val="22"/>
-          <w:szCs w:val="22"/>
-        </w:rPr>
-        <w:t>verified</w:t>
+        <w:t>{{</w:t>
+      </w:r>
+      <w:r>
+        <w:rPr>
+          <w:sz w:val="22"/>
+          <w:szCs w:val="22"/>
+        </w:rPr>
+        <w:t xml:space="preserve"> </w:t>
+      </w:r>
+      <w:proofErr w:type="spellStart"/>
+      <w:r>
+        <w:rPr>
+          <w:sz w:val="22"/>
+          <w:szCs w:val="22"/>
+        </w:rPr>
+        <w:t>tenant</w:t>
       </w:r>
       <w:proofErr w:type="gramEnd"/>
       <w:r>
@@ -2277,85 +3802,31 @@
           <w:sz w:val="22"/>
           <w:szCs w:val="22"/>
         </w:rPr>
-        <w:t>_complaint_claims[claim].date</w:t>
-      </w:r>
-      <w:r>
-        <w:rPr>
-          <w:sz w:val="22"/>
-          <w:szCs w:val="22"/>
-        </w:rPr>
-        <w:t xml:space="preserve"> }}</w:t>
-      </w:r>
-      <w:r>
-        <w:rPr>
-          <w:sz w:val="22"/>
-          <w:szCs w:val="22"/>
-        </w:rPr>
-        <w:t xml:space="preserve">, {{ </w:t>
-      </w:r>
-      <w:r>
-        <w:rPr>
-          <w:sz w:val="22"/>
-          <w:szCs w:val="22"/>
-        </w:rPr>
-        <w:t>verified_complaint_claims_terms</w:t>
-      </w:r>
-      <w:r>
-        <w:rPr>
-          <w:sz w:val="22"/>
-          <w:szCs w:val="22"/>
-        </w:rPr>
-        <w:t xml:space="preserve">[claim] }}. Specifically, </w:t>
-      </w:r>
-      <w:proofErr w:type="gramStart"/>
-      <w:r>
-        <w:rPr>
-          <w:sz w:val="22"/>
-          <w:szCs w:val="22"/>
-        </w:rPr>
-        <w:t>{{ fix</w:t>
-      </w:r>
-      <w:proofErr w:type="gramEnd"/>
-      <w:r>
-        <w:rPr>
-          <w:sz w:val="22"/>
-          <w:szCs w:val="22"/>
-        </w:rPr>
-        <w:t>_punctuation(</w:t>
-      </w:r>
-      <w:r>
-        <w:rPr>
-          <w:sz w:val="22"/>
-          <w:szCs w:val="22"/>
-        </w:rPr>
-        <w:t>verified_complaint_claims[claim].</w:t>
-      </w:r>
-      <w:r>
-        <w:rPr>
-          <w:sz w:val="22"/>
-          <w:szCs w:val="22"/>
-        </w:rPr>
-        <w:t>details</w:t>
-      </w:r>
-      <w:r>
-        <w:rPr>
-          <w:sz w:val="22"/>
-          <w:szCs w:val="22"/>
-        </w:rPr>
-        <w:t>)</w:t>
-      </w:r>
-      <w:r>
-        <w:rPr>
-          <w:sz w:val="22"/>
-          <w:szCs w:val="22"/>
-        </w:rPr>
-        <w:t xml:space="preserve"> }}</w:t>
-      </w:r>
-    </w:p>
-    <w:p>
-      <w:pPr>
-        <w:tabs>
+        <w:t>_unit_rent</w:t>
+      </w:r>
+      <w:proofErr w:type="spellEnd"/>
+      <w:r>
+        <w:rPr>
+          <w:sz w:val="22"/>
+          <w:szCs w:val="22"/>
+        </w:rPr>
+        <w:t xml:space="preserve">  }} </w:t>
+      </w:r>
+      <w:r>
+        <w:rPr>
+          <w:sz w:val="22"/>
+          <w:szCs w:val="22"/>
+        </w:rPr>
+        <w:t xml:space="preserve"> or a percentage abatement of my rent, whichever is greater. </w:t>
+      </w:r>
+    </w:p>
+    <w:p>
+      <w:pPr>
+        <w:tabs>
+          <w:tab w:val="left" w:pos="-720"/>
+          <w:tab w:val="left" w:pos="0"/>
           <w:tab w:val="left" w:pos="450"/>
+          <w:tab w:val="left" w:pos="810"/>
           <w:tab w:val="left" w:pos="1440"/>
           <w:tab w:val="left" w:pos="2160"/>
           <w:tab w:val="left" w:pos="2880"/>
@@ -2366,25 +3837,48 @@
           <w:tab w:val="left" w:pos="5040"/>
           <w:tab w:val="left" w:pos="5580"/>
         </w:tabs>
-        <w:spacing w:line="300" w:lineRule="auto"/>
-        <w:ind w:left="426" w:hanging="450"/>
-        <w:rPr>
-          <w:sz w:val="22"/>
-          <w:szCs w:val="22"/>
-        </w:rPr>
-      </w:pPr>
-      <w:r>
-        <w:rPr>
-          <w:sz w:val="22"/>
-          <w:szCs w:val="22"/>
-        </w:rPr>
-        <w:t>{%p endif %}</w:t>
-      </w:r>
-    </w:p>
-    <w:p>
-      <w:pPr>
-        <w:tabs>
+        <w:ind w:left="450" w:hanging="450"/>
+        <w:rPr>
+          <w:sz w:val="22"/>
+          <w:szCs w:val="22"/>
+        </w:rPr>
+      </w:pPr>
+      <w:r>
+        <w:rPr>
+          <w:sz w:val="22"/>
+          <w:szCs w:val="22"/>
+        </w:rPr>
+        <w:t xml:space="preserve">{%p if </w:t>
+      </w:r>
+      <w:proofErr w:type="spellStart"/>
+      <w:r>
+        <w:rPr>
+          <w:sz w:val="22"/>
+          <w:szCs w:val="22"/>
+        </w:rPr>
+        <w:t>landlord_subject_to_consumer_protection_law</w:t>
+      </w:r>
+      <w:proofErr w:type="spellEnd"/>
+      <w:r>
+        <w:rPr>
+          <w:sz w:val="22"/>
+          <w:szCs w:val="22"/>
+        </w:rPr>
+        <w:t xml:space="preserve"> %}</w:t>
+      </w:r>
+    </w:p>
+    <w:p>
+      <w:pPr>
+        <w:pStyle w:val="ListParagraph"/>
+        <w:numPr>
+          <w:ilvl w:val="0"/>
+          <w:numId w:val="3"/>
+        </w:numPr>
+        <w:tabs>
+          <w:tab w:val="left" w:pos="-720"/>
+          <w:tab w:val="left" w:pos="0"/>
           <w:tab w:val="left" w:pos="450"/>
+          <w:tab w:val="left" w:pos="810"/>
           <w:tab w:val="left" w:pos="1440"/>
           <w:tab w:val="left" w:pos="2160"/>
           <w:tab w:val="left" w:pos="2880"/>
@@ -2395,19 +3889,56 @@
           <w:tab w:val="left" w:pos="5040"/>
           <w:tab w:val="left" w:pos="5580"/>
         </w:tabs>
-        <w:spacing w:line="300" w:lineRule="auto"/>
-        <w:ind w:left="426" w:hanging="450"/>
-        <w:rPr>
-          <w:sz w:val="22"/>
-          <w:szCs w:val="22"/>
-        </w:rPr>
-      </w:pPr>
-      <w:r>
-        <w:rPr>
-          <w:sz w:val="22"/>
-          <w:szCs w:val="22"/>
-        </w:rPr>
-        <w:t>{%p endfor %}</w:t>
+        <w:rPr>
+          <w:sz w:val="22"/>
+          <w:szCs w:val="22"/>
+        </w:rPr>
+      </w:pPr>
+      <w:r>
+        <w:rPr>
+          <w:sz w:val="22"/>
+          <w:szCs w:val="22"/>
+        </w:rPr>
+        <w:t>In addition, the landlord is subject to the provisions of the Consumer Protection Law, M.G.L. c. 93A, and the acts listed above constitute unfair and deceptive trade practices.</w:t>
+      </w:r>
+      <w:r>
+        <w:rPr>
+          <w:sz w:val="22"/>
+          <w:szCs w:val="22"/>
+        </w:rPr>
+        <w:t xml:space="preserve"> </w:t>
+      </w:r>
+      <w:proofErr w:type="gramStart"/>
+      <w:r>
+        <w:rPr>
+          <w:sz w:val="22"/>
+          <w:szCs w:val="22"/>
+        </w:rPr>
+        <w:t>Therefore</w:t>
+      </w:r>
+      <w:proofErr w:type="gramEnd"/>
+      <w:r>
+        <w:rPr>
+          <w:sz w:val="22"/>
+          <w:szCs w:val="22"/>
+        </w:rPr>
+        <w:t xml:space="preserve"> I am entitled to treble damages and </w:t>
+      </w:r>
+      <w:proofErr w:type="spellStart"/>
+      <w:r>
+        <w:rPr>
+          <w:sz w:val="22"/>
+          <w:szCs w:val="22"/>
+        </w:rPr>
+        <w:t>attorneys</w:t>
+      </w:r>
+      <w:proofErr w:type="spellEnd"/>
+      <w:r>
+        <w:rPr>
+          <w:sz w:val="22"/>
+          <w:szCs w:val="22"/>
+        </w:rPr>
+        <w:t xml:space="preserve"> fees.</w:t>
       </w:r>
     </w:p>
     <w:p>
@@ -2427,42 +3958,18 @@
           <w:tab w:val="left" w:pos="5040"/>
           <w:tab w:val="left" w:pos="5580"/>
         </w:tabs>
-        <w:rPr>
-          <w:sz w:val="22"/>
-          <w:szCs w:val="22"/>
-        </w:rPr>
-      </w:pPr>
-      <w:r>
-        <w:rPr>
-          <w:b/>
-          <w:bCs/>
-          <w:sz w:val="22"/>
-          <w:szCs w:val="22"/>
-        </w:rPr>
-        <w:lastRenderedPageBreak/>
-        <w:t>3.</w:t>
-      </w:r>
-      <w:r>
-        <w:rPr>
-          <w:sz w:val="22"/>
-          <w:szCs w:val="22"/>
-        </w:rPr>
-        <w:tab/>
-        <w:t>By engaging in the above acts, the Defendant/landlord has</w:t>
-      </w:r>
-      <w:r>
-        <w:rPr>
-          <w:sz w:val="22"/>
-          <w:szCs w:val="22"/>
-        </w:rPr>
-        <w:t xml:space="preserve"> violated the warranty of habitability and breached my right to quiet enjoyment. </w:t>
-      </w:r>
-      <w:r>
-        <w:rPr>
-          <w:sz w:val="22"/>
-          <w:szCs w:val="22"/>
-        </w:rPr>
-        <w:t xml:space="preserve"> </w:t>
+        <w:ind w:left="450" w:hanging="450"/>
+        <w:rPr>
+          <w:sz w:val="22"/>
+          <w:szCs w:val="22"/>
+        </w:rPr>
+      </w:pPr>
+      <w:r>
+        <w:rPr>
+          <w:sz w:val="22"/>
+          <w:szCs w:val="22"/>
+        </w:rPr>
+        <w:t>{%p endif %}</w:t>
       </w:r>
     </w:p>
     <w:p>
@@ -2482,71 +3989,25 @@
           <w:tab w:val="left" w:pos="5040"/>
           <w:tab w:val="left" w:pos="5580"/>
         </w:tabs>
-        <w:ind w:left="450" w:hanging="450"/>
-        <w:rPr>
-          <w:sz w:val="22"/>
-          <w:szCs w:val="22"/>
-        </w:rPr>
-      </w:pPr>
-      <w:r>
-        <w:rPr>
-          <w:b/>
-          <w:bCs/>
-          <w:sz w:val="22"/>
-          <w:szCs w:val="22"/>
-        </w:rPr>
-        <w:t>4.</w:t>
-      </w:r>
-      <w:r>
-        <w:rPr>
-          <w:sz w:val="22"/>
-          <w:szCs w:val="22"/>
-        </w:rPr>
-        <w:tab/>
-      </w:r>
-      <w:r>
-        <w:rPr>
-          <w:sz w:val="22"/>
-          <w:szCs w:val="22"/>
-        </w:rPr>
-        <w:t>I am entitled to damages in the amount of 3 times my monthly rent</w:t>
-      </w:r>
-      <w:r>
-        <w:rPr>
-          <w:sz w:val="22"/>
-          <w:szCs w:val="22"/>
-        </w:rPr>
-        <w:t>, which is $</w:t>
-      </w:r>
-      <w:r>
-        <w:rPr>
-          <w:sz w:val="22"/>
-          <w:szCs w:val="22"/>
-        </w:rPr>
-        <w:t xml:space="preserve"> </w:t>
-      </w:r>
-      <w:proofErr w:type="gramStart"/>
-      <w:r>
-        <w:rPr>
-          <w:sz w:val="22"/>
-          <w:szCs w:val="22"/>
-        </w:rPr>
-        <w:t>{{ rent</w:t>
-      </w:r>
-      <w:proofErr w:type="gramEnd"/>
-      <w:r>
-        <w:rPr>
-          <w:sz w:val="22"/>
-          <w:szCs w:val="22"/>
-        </w:rPr>
-        <w:t xml:space="preserve">_amount }} </w:t>
-      </w:r>
-      <w:r>
-        <w:rPr>
-          <w:sz w:val="22"/>
-          <w:szCs w:val="22"/>
-        </w:rPr>
-        <w:t xml:space="preserve"> or a percentage abatement of my rent, whichever is greater. </w:t>
+        <w:rPr>
+          <w:sz w:val="22"/>
+          <w:szCs w:val="22"/>
+        </w:rPr>
+      </w:pPr>
+      <w:r>
+        <w:rPr>
+          <w:smallCaps/>
+          <w:sz w:val="22"/>
+          <w:szCs w:val="22"/>
+        </w:rPr>
+        <w:t>THEREFORE</w:t>
+      </w:r>
+      <w:r>
+        <w:rPr>
+          <w:sz w:val="22"/>
+          <w:szCs w:val="22"/>
+        </w:rPr>
+        <w:t>, I ask the Court to:</w:t>
       </w:r>
     </w:p>
     <w:p>
@@ -2566,6 +4027,7 @@
           <w:tab w:val="left" w:pos="5040"/>
           <w:tab w:val="left" w:pos="5580"/>
         </w:tabs>
+        <w:spacing w:line="300" w:lineRule="auto"/>
         <w:ind w:left="450" w:hanging="450"/>
         <w:rPr>
           <w:sz w:val="22"/>
@@ -2574,10 +4036,20 @@
       </w:pPr>
       <w:r>
         <w:rPr>
-          <w:sz w:val="22"/>
-          <w:szCs w:val="22"/>
-        </w:rPr>
-        <w:t>{%p if landlord_subject_to_consumer_protection_law %}</w:t>
+          <w:b/>
+          <w:bCs/>
+          <w:sz w:val="22"/>
+          <w:szCs w:val="22"/>
+        </w:rPr>
+        <w:t>5.</w:t>
+      </w:r>
+      <w:r>
+        <w:rPr>
+          <w:sz w:val="22"/>
+          <w:szCs w:val="22"/>
+        </w:rPr>
+        <w:tab/>
+        <w:t>Issue a Temporary Restraining Order, Preliminary Injunction, and Permanent Injunction restraining and enjoining the Defendant from:</w:t>
       </w:r>
     </w:p>
     <w:p>
@@ -2585,12 +4057,11 @@
         <w:pStyle w:val="ListParagraph"/>
         <w:numPr>
           <w:ilvl w:val="0"/>
-          <w:numId w:val="3"/>
+          <w:numId w:val="2"/>
         </w:numPr>
         <w:tabs>
           <w:tab w:val="left" w:pos="-720"/>
           <w:tab w:val="left" w:pos="0"/>
-          <w:tab w:val="left" w:pos="450"/>
           <w:tab w:val="left" w:pos="810"/>
           <w:tab w:val="left" w:pos="1440"/>
           <w:tab w:val="left" w:pos="2160"/>
@@ -2602,17 +4073,25 @@
           <w:tab w:val="left" w:pos="5040"/>
           <w:tab w:val="left" w:pos="5580"/>
         </w:tabs>
-        <w:rPr>
-          <w:sz w:val="22"/>
-          <w:szCs w:val="22"/>
-        </w:rPr>
-      </w:pPr>
-      <w:r>
-        <w:rPr>
-          <w:sz w:val="22"/>
-          <w:szCs w:val="22"/>
-        </w:rPr>
-        <w:t>In addition, the landlord is subject to the provisions of the Consumer Protection Law, M.G.L. c. 93A, and the acts listed above constitute unfair and deceptive trade practices.</w:t>
+        <w:spacing w:line="300" w:lineRule="auto"/>
+        <w:rPr>
+          <w:sz w:val="22"/>
+          <w:szCs w:val="22"/>
+        </w:rPr>
+      </w:pPr>
+      <w:r>
+        <w:rPr>
+          <w:sz w:val="22"/>
+          <w:szCs w:val="22"/>
+        </w:rPr>
+        <w:t>{%</w:t>
+      </w:r>
+      <w:r>
+        <w:rPr>
+          <w:sz w:val="22"/>
+          <w:szCs w:val="22"/>
+        </w:rPr>
+        <w:t>p</w:t>
       </w:r>
       <w:r>
         <w:rPr>
@@ -2621,13 +4100,36 @@
         </w:rPr>
         <w:t xml:space="preserve"> </w:t>
       </w:r>
+      <w:r>
+        <w:rPr>
+          <w:sz w:val="22"/>
+          <w:szCs w:val="22"/>
+        </w:rPr>
+        <w:t xml:space="preserve">if </w:t>
+      </w:r>
+      <w:proofErr w:type="spellStart"/>
+      <w:r>
+        <w:rPr>
+          <w:sz w:val="22"/>
+          <w:szCs w:val="22"/>
+        </w:rPr>
+        <w:t>verified_complaint_</w:t>
+      </w:r>
       <w:proofErr w:type="gramStart"/>
       <w:r>
         <w:rPr>
           <w:sz w:val="22"/>
           <w:szCs w:val="22"/>
         </w:rPr>
-        <w:t>Therefore</w:t>
+        <w:t>claims</w:t>
+      </w:r>
+      <w:proofErr w:type="spellEnd"/>
+      <w:r>
+        <w:rPr>
+          <w:sz w:val="22"/>
+          <w:szCs w:val="22"/>
+        </w:rPr>
+        <w:t>[</w:t>
       </w:r>
       <w:proofErr w:type="gramEnd"/>
       <w:r>
@@ -2635,15 +4137,63 @@
           <w:sz w:val="22"/>
           <w:szCs w:val="22"/>
         </w:rPr>
-        <w:t xml:space="preserve"> I am entitled to treble damages and attorneys fees.</w:t>
-      </w:r>
-    </w:p>
-    <w:p>
-      <w:pPr>
+        <w:t>"</w:t>
+      </w:r>
+      <w:r>
+        <w:rPr>
+          <w:sz w:val="22"/>
+          <w:szCs w:val="22"/>
+        </w:rPr>
+        <w:t>illegal lockout</w:t>
+      </w:r>
+      <w:r>
+        <w:rPr>
+          <w:sz w:val="22"/>
+          <w:szCs w:val="22"/>
+        </w:rPr>
+        <w:t>"]</w:t>
+      </w:r>
+      <w:r>
+        <w:rPr>
+          <w:sz w:val="22"/>
+          <w:szCs w:val="22"/>
+        </w:rPr>
+        <w:t>.</w:t>
+      </w:r>
+      <w:proofErr w:type="spellStart"/>
+      <w:r>
+        <w:rPr>
+          <w:sz w:val="22"/>
+          <w:szCs w:val="22"/>
+        </w:rPr>
+        <w:t>has_claim</w:t>
+      </w:r>
+      <w:proofErr w:type="spellEnd"/>
+      <w:r>
+        <w:rPr>
+          <w:sz w:val="22"/>
+          <w:szCs w:val="22"/>
+        </w:rPr>
+        <w:t xml:space="preserve"> </w:t>
+      </w:r>
+      <w:r>
+        <w:rPr>
+          <w:sz w:val="22"/>
+          <w:szCs w:val="22"/>
+        </w:rPr>
+        <w:t>%}</w:t>
+      </w:r>
+    </w:p>
+    <w:p>
+      <w:pPr>
+        <w:pStyle w:val="ListParagraph"/>
+        <w:numPr>
+          <w:ilvl w:val="0"/>
+          <w:numId w:val="2"/>
+        </w:numPr>
         <w:tabs>
           <w:tab w:val="left" w:pos="-720"/>
           <w:tab w:val="left" w:pos="0"/>
-          <w:tab w:val="left" w:pos="450"/>
           <w:tab w:val="left" w:pos="810"/>
           <w:tab w:val="left" w:pos="1440"/>
           <w:tab w:val="left" w:pos="2160"/>
@@ -2655,26 +4205,30 @@
           <w:tab w:val="left" w:pos="5040"/>
           <w:tab w:val="left" w:pos="5580"/>
         </w:tabs>
-        <w:ind w:left="450" w:hanging="450"/>
-        <w:rPr>
-          <w:sz w:val="22"/>
-          <w:szCs w:val="22"/>
-        </w:rPr>
-      </w:pPr>
-      <w:r>
-        <w:rPr>
-          <w:sz w:val="22"/>
-          <w:szCs w:val="22"/>
-        </w:rPr>
-        <w:t>{%p endif %}</w:t>
-      </w:r>
-    </w:p>
-    <w:p>
-      <w:pPr>
+        <w:spacing w:line="300" w:lineRule="auto"/>
+        <w:rPr>
+          <w:sz w:val="22"/>
+          <w:szCs w:val="22"/>
+        </w:rPr>
+      </w:pPr>
+      <w:r>
+        <w:rPr>
+          <w:sz w:val="22"/>
+          <w:szCs w:val="22"/>
+        </w:rPr>
+        <w:t>Denying me possession of the premises.</w:t>
+      </w:r>
+    </w:p>
+    <w:p>
+      <w:pPr>
+        <w:pStyle w:val="ListParagraph"/>
+        <w:numPr>
+          <w:ilvl w:val="0"/>
+          <w:numId w:val="2"/>
+        </w:numPr>
         <w:tabs>
           <w:tab w:val="left" w:pos="-720"/>
           <w:tab w:val="left" w:pos="0"/>
-          <w:tab w:val="left" w:pos="450"/>
           <w:tab w:val="left" w:pos="810"/>
           <w:tab w:val="left" w:pos="1440"/>
           <w:tab w:val="left" w:pos="2160"/>
@@ -2686,29 +4240,41 @@
           <w:tab w:val="left" w:pos="5040"/>
           <w:tab w:val="left" w:pos="5580"/>
         </w:tabs>
-        <w:rPr>
-          <w:sz w:val="22"/>
-          <w:szCs w:val="22"/>
-        </w:rPr>
-      </w:pPr>
-      <w:r>
-        <w:rPr>
-          <w:smallCaps/>
-          <w:sz w:val="22"/>
-          <w:szCs w:val="22"/>
-        </w:rPr>
-        <w:t>THEREFORE</w:t>
-      </w:r>
-      <w:r>
-        <w:rPr>
-          <w:sz w:val="22"/>
-          <w:szCs w:val="22"/>
-        </w:rPr>
-        <w:t>, I ask the Court to:</w:t>
-      </w:r>
-    </w:p>
-    <w:p>
-      <w:pPr>
+        <w:spacing w:line="300" w:lineRule="auto"/>
+        <w:rPr>
+          <w:sz w:val="22"/>
+          <w:szCs w:val="22"/>
+        </w:rPr>
+      </w:pPr>
+      <w:r>
+        <w:rPr>
+          <w:sz w:val="22"/>
+          <w:szCs w:val="22"/>
+        </w:rPr>
+        <w:t>{%</w:t>
+      </w:r>
+      <w:r>
+        <w:rPr>
+          <w:sz w:val="22"/>
+          <w:szCs w:val="22"/>
+        </w:rPr>
+        <w:t>p</w:t>
+      </w:r>
+      <w:r>
+        <w:rPr>
+          <w:sz w:val="22"/>
+          <w:szCs w:val="22"/>
+        </w:rPr>
+        <w:t xml:space="preserve"> endif %}</w:t>
+      </w:r>
+    </w:p>
+    <w:p>
+      <w:pPr>
+        <w:pStyle w:val="ListParagraph"/>
+        <w:numPr>
+          <w:ilvl w:val="0"/>
+          <w:numId w:val="2"/>
+        </w:numPr>
         <w:tabs>
           <w:tab w:val="left" w:pos="-720"/>
           <w:tab w:val="left" w:pos="0"/>
@@ -2725,28 +4291,86 @@
           <w:tab w:val="left" w:pos="5580"/>
         </w:tabs>
         <w:spacing w:line="300" w:lineRule="auto"/>
-        <w:ind w:left="450" w:hanging="450"/>
-        <w:rPr>
-          <w:sz w:val="22"/>
-          <w:szCs w:val="22"/>
-        </w:rPr>
-      </w:pPr>
-      <w:r>
-        <w:rPr>
-          <w:b/>
-          <w:bCs/>
-          <w:sz w:val="22"/>
-          <w:szCs w:val="22"/>
-        </w:rPr>
-        <w:t>5.</w:t>
-      </w:r>
-      <w:r>
-        <w:rPr>
-          <w:sz w:val="22"/>
-          <w:szCs w:val="22"/>
-        </w:rPr>
-        <w:tab/>
-        <w:t>Issue a Temporary Restraining Order, Preliminary Injunction, and Permanent Injunction restraining and enjoining the Defendant from:</w:t>
+        <w:rPr>
+          <w:sz w:val="22"/>
+          <w:szCs w:val="22"/>
+        </w:rPr>
+      </w:pPr>
+      <w:r>
+        <w:rPr>
+          <w:sz w:val="22"/>
+          <w:szCs w:val="22"/>
+        </w:rPr>
+        <w:t>{%</w:t>
+      </w:r>
+      <w:r>
+        <w:rPr>
+          <w:sz w:val="22"/>
+          <w:szCs w:val="22"/>
+        </w:rPr>
+        <w:t>p</w:t>
+      </w:r>
+      <w:r>
+        <w:rPr>
+          <w:sz w:val="22"/>
+          <w:szCs w:val="22"/>
+        </w:rPr>
+        <w:t xml:space="preserve"> if </w:t>
+      </w:r>
+      <w:proofErr w:type="spellStart"/>
+      <w:r>
+        <w:rPr>
+          <w:sz w:val="22"/>
+          <w:szCs w:val="22"/>
+        </w:rPr>
+        <w:t>verified_complaint_</w:t>
+      </w:r>
+      <w:proofErr w:type="gramStart"/>
+      <w:r>
+        <w:rPr>
+          <w:sz w:val="22"/>
+          <w:szCs w:val="22"/>
+        </w:rPr>
+        <w:t>claims</w:t>
+      </w:r>
+      <w:proofErr w:type="spellEnd"/>
+      <w:r>
+        <w:rPr>
+          <w:sz w:val="22"/>
+          <w:szCs w:val="22"/>
+        </w:rPr>
+        <w:t>[</w:t>
+      </w:r>
+      <w:proofErr w:type="gramEnd"/>
+      <w:r>
+        <w:rPr>
+          <w:sz w:val="22"/>
+          <w:szCs w:val="22"/>
+        </w:rPr>
+        <w:t>"utility shutoff"]</w:t>
+      </w:r>
+      <w:r>
+        <w:rPr>
+          <w:sz w:val="22"/>
+          <w:szCs w:val="22"/>
+        </w:rPr>
+        <w:t>.</w:t>
+      </w:r>
+      <w:proofErr w:type="spellStart"/>
+      <w:r>
+        <w:rPr>
+          <w:sz w:val="22"/>
+          <w:szCs w:val="22"/>
+        </w:rPr>
+        <w:t>has_claim</w:t>
+      </w:r>
+      <w:proofErr w:type="spellEnd"/>
+      <w:r>
+        <w:rPr>
+          <w:sz w:val="22"/>
+          <w:szCs w:val="22"/>
+        </w:rPr>
+        <w:t xml:space="preserve"> %}</w:t>
       </w:r>
     </w:p>
     <w:p>
@@ -2759,6 +4383,7 @@
         <w:tabs>
           <w:tab w:val="left" w:pos="-720"/>
           <w:tab w:val="left" w:pos="0"/>
+          <w:tab w:val="left" w:pos="450"/>
           <w:tab w:val="left" w:pos="810"/>
           <w:tab w:val="left" w:pos="1440"/>
           <w:tab w:val="left" w:pos="2160"/>
@@ -2781,93 +4406,21 @@
           <w:sz w:val="22"/>
           <w:szCs w:val="22"/>
         </w:rPr>
-        <w:t>{%</w:t>
-      </w:r>
-      <w:r>
-        <w:rPr>
-          <w:sz w:val="22"/>
-          <w:szCs w:val="22"/>
-        </w:rPr>
-        <w:t>p</w:t>
-      </w:r>
-      <w:r>
-        <w:rPr>
-          <w:sz w:val="22"/>
-          <w:szCs w:val="22"/>
-        </w:rPr>
-        <w:t xml:space="preserve"> </w:t>
-      </w:r>
-      <w:r>
-        <w:rPr>
-          <w:sz w:val="22"/>
-          <w:szCs w:val="22"/>
-        </w:rPr>
-        <w:t xml:space="preserve">if </w:t>
-      </w:r>
-      <w:r>
-        <w:rPr>
-          <w:sz w:val="22"/>
-          <w:szCs w:val="22"/>
-        </w:rPr>
-        <w:t>verified_complaint_</w:t>
-      </w:r>
-      <w:proofErr w:type="gramStart"/>
-      <w:r>
-        <w:rPr>
-          <w:sz w:val="22"/>
-          <w:szCs w:val="22"/>
-        </w:rPr>
-        <w:t>claims</w:t>
-      </w:r>
-      <w:r>
-        <w:rPr>
-          <w:sz w:val="22"/>
-          <w:szCs w:val="22"/>
-        </w:rPr>
-        <w:t>[</w:t>
-      </w:r>
-      <w:proofErr w:type="gramEnd"/>
-      <w:r>
-        <w:rPr>
-          <w:sz w:val="22"/>
-          <w:szCs w:val="22"/>
-        </w:rPr>
-        <w:t>"</w:t>
-      </w:r>
-      <w:r>
-        <w:rPr>
-          <w:sz w:val="22"/>
-          <w:szCs w:val="22"/>
-        </w:rPr>
-        <w:t>illegal lockout</w:t>
-      </w:r>
-      <w:r>
-        <w:rPr>
-          <w:sz w:val="22"/>
-          <w:szCs w:val="22"/>
-        </w:rPr>
-        <w:t>"]</w:t>
-      </w:r>
-      <w:r>
-        <w:rPr>
-          <w:sz w:val="22"/>
-          <w:szCs w:val="22"/>
-        </w:rPr>
-        <w:t>.has_claim</w:t>
-      </w:r>
-      <w:r>
-        <w:rPr>
-          <w:sz w:val="22"/>
-          <w:szCs w:val="22"/>
-        </w:rPr>
-        <w:t xml:space="preserve"> </w:t>
-      </w:r>
-      <w:r>
-        <w:rPr>
-          <w:sz w:val="22"/>
-          <w:szCs w:val="22"/>
-        </w:rPr>
-        <w:t>%}</w:t>
+        <w:t>Depriving me of</w:t>
+      </w:r>
+      <w:r>
+        <w:rPr>
+          <w:sz w:val="22"/>
+          <w:szCs w:val="22"/>
+        </w:rPr>
+        <w:t xml:space="preserve"> my</w:t>
+      </w:r>
+      <w:r>
+        <w:rPr>
+          <w:sz w:val="22"/>
+          <w:szCs w:val="22"/>
+        </w:rPr>
+        <w:t xml:space="preserve"> utility service.</w:t>
       </w:r>
     </w:p>
     <w:p>
@@ -2880,6 +4433,7 @@
         <w:tabs>
           <w:tab w:val="left" w:pos="-720"/>
           <w:tab w:val="left" w:pos="0"/>
+          <w:tab w:val="left" w:pos="450"/>
           <w:tab w:val="left" w:pos="810"/>
           <w:tab w:val="left" w:pos="1440"/>
           <w:tab w:val="left" w:pos="2160"/>
@@ -2902,7 +4456,21 @@
           <w:sz w:val="22"/>
           <w:szCs w:val="22"/>
         </w:rPr>
-        <w:t>Denying me possession of the premises.</w:t>
+        <w:t>{%</w:t>
+      </w:r>
+      <w:r>
+        <w:rPr>
+          <w:sz w:val="22"/>
+          <w:szCs w:val="22"/>
+        </w:rPr>
+        <w:t>p</w:t>
+      </w:r>
+      <w:r>
+        <w:rPr>
+          <w:sz w:val="22"/>
+          <w:szCs w:val="22"/>
+        </w:rPr>
+        <w:t xml:space="preserve"> endif %}</w:t>
       </w:r>
     </w:p>
     <w:p>
@@ -2915,6 +4483,7 @@
         <w:tabs>
           <w:tab w:val="left" w:pos="-720"/>
           <w:tab w:val="left" w:pos="0"/>
+          <w:tab w:val="left" w:pos="450"/>
           <w:tab w:val="left" w:pos="810"/>
           <w:tab w:val="left" w:pos="1440"/>
           <w:tab w:val="left" w:pos="2160"/>
@@ -2937,30 +4506,25 @@
           <w:sz w:val="22"/>
           <w:szCs w:val="22"/>
         </w:rPr>
-        <w:t>{%</w:t>
-      </w:r>
-      <w:r>
-        <w:rPr>
-          <w:sz w:val="22"/>
-          <w:szCs w:val="22"/>
-        </w:rPr>
-        <w:t>p</w:t>
-      </w:r>
-      <w:r>
-        <w:rPr>
-          <w:sz w:val="22"/>
-          <w:szCs w:val="22"/>
-        </w:rPr>
-        <w:t xml:space="preserve"> endif %}</w:t>
-      </w:r>
-    </w:p>
-    <w:p>
-      <w:pPr>
-        <w:pStyle w:val="ListParagraph"/>
-        <w:numPr>
-          <w:ilvl w:val="0"/>
-          <w:numId w:val="2"/>
-        </w:numPr>
+        <w:t>Interfering with my right to quiet enjoyment of the premises and a</w:t>
+      </w:r>
+      <w:r>
+        <w:rPr>
+          <w:sz w:val="22"/>
+          <w:szCs w:val="22"/>
+        </w:rPr>
+        <w:t xml:space="preserve"> </w:t>
+      </w:r>
+      <w:r>
+        <w:rPr>
+          <w:sz w:val="22"/>
+          <w:szCs w:val="22"/>
+        </w:rPr>
+        <w:t>safe and sanitary apartment.</w:t>
+      </w:r>
+    </w:p>
+    <w:p>
+      <w:pPr>
         <w:tabs>
           <w:tab w:val="left" w:pos="-720"/>
           <w:tab w:val="left" w:pos="0"/>
@@ -2976,78 +4540,32 @@
           <w:tab w:val="left" w:pos="5040"/>
           <w:tab w:val="left" w:pos="5580"/>
         </w:tabs>
-        <w:spacing w:line="300" w:lineRule="auto"/>
-        <w:rPr>
-          <w:sz w:val="22"/>
-          <w:szCs w:val="22"/>
-        </w:rPr>
-      </w:pPr>
-      <w:r>
-        <w:rPr>
-          <w:sz w:val="22"/>
-          <w:szCs w:val="22"/>
-        </w:rPr>
-        <w:t>{%</w:t>
-      </w:r>
-      <w:r>
-        <w:rPr>
-          <w:sz w:val="22"/>
-          <w:szCs w:val="22"/>
-        </w:rPr>
-        <w:t>p</w:t>
-      </w:r>
-      <w:r>
-        <w:rPr>
-          <w:sz w:val="22"/>
-          <w:szCs w:val="22"/>
-        </w:rPr>
-        <w:t xml:space="preserve"> if </w:t>
-      </w:r>
-      <w:r>
-        <w:rPr>
-          <w:sz w:val="22"/>
-          <w:szCs w:val="22"/>
-        </w:rPr>
-        <w:t>verified_complaint_</w:t>
-      </w:r>
-      <w:proofErr w:type="gramStart"/>
-      <w:r>
-        <w:rPr>
-          <w:sz w:val="22"/>
-          <w:szCs w:val="22"/>
-        </w:rPr>
-        <w:t>claims[</w:t>
-      </w:r>
-      <w:proofErr w:type="gramEnd"/>
-      <w:r>
-        <w:rPr>
-          <w:sz w:val="22"/>
-          <w:szCs w:val="22"/>
-        </w:rPr>
-        <w:t>"utility shutoff"]</w:t>
-      </w:r>
-      <w:r>
-        <w:rPr>
-          <w:sz w:val="22"/>
-          <w:szCs w:val="22"/>
-        </w:rPr>
-        <w:t>.has_claim</w:t>
-      </w:r>
-      <w:r>
-        <w:rPr>
-          <w:sz w:val="22"/>
-          <w:szCs w:val="22"/>
-        </w:rPr>
-        <w:t xml:space="preserve"> %}</w:t>
-      </w:r>
-    </w:p>
-    <w:p>
-      <w:pPr>
-        <w:pStyle w:val="ListParagraph"/>
-        <w:numPr>
-          <w:ilvl w:val="0"/>
-          <w:numId w:val="2"/>
-        </w:numPr>
+        <w:ind w:left="450" w:hanging="450"/>
+        <w:rPr>
+          <w:sz w:val="22"/>
+          <w:szCs w:val="22"/>
+        </w:rPr>
+      </w:pPr>
+      <w:r>
+        <w:rPr>
+          <w:b/>
+          <w:bCs/>
+          <w:sz w:val="22"/>
+          <w:szCs w:val="22"/>
+        </w:rPr>
+        <w:t>6.</w:t>
+      </w:r>
+      <w:r>
+        <w:rPr>
+          <w:sz w:val="22"/>
+          <w:szCs w:val="22"/>
+        </w:rPr>
+        <w:tab/>
+        <w:t>Award me money damages for the greater amount of No. 3 or 4 above, plus costs.</w:t>
+      </w:r>
+    </w:p>
+    <w:p>
+      <w:pPr>
         <w:tabs>
           <w:tab w:val="left" w:pos="-720"/>
           <w:tab w:val="left" w:pos="0"/>
@@ -3063,32 +4581,48 @@
           <w:tab w:val="left" w:pos="5040"/>
           <w:tab w:val="left" w:pos="5580"/>
         </w:tabs>
-        <w:spacing w:line="300" w:lineRule="auto"/>
-        <w:rPr>
-          <w:sz w:val="22"/>
-          <w:szCs w:val="22"/>
-        </w:rPr>
-      </w:pPr>
-      <w:r>
-        <w:rPr>
-          <w:sz w:val="22"/>
-          <w:szCs w:val="22"/>
-        </w:rPr>
-        <w:t>Depriving me of</w:t>
-      </w:r>
-      <w:r>
-        <w:rPr>
-          <w:sz w:val="22"/>
-          <w:szCs w:val="22"/>
-        </w:rPr>
-        <w:t xml:space="preserve"> my</w:t>
-      </w:r>
-      <w:r>
-        <w:rPr>
-          <w:sz w:val="22"/>
-          <w:szCs w:val="22"/>
-        </w:rPr>
-        <w:t xml:space="preserve"> utility service.</w:t>
+        <w:ind w:left="450" w:hanging="450"/>
+        <w:rPr>
+          <w:sz w:val="22"/>
+          <w:szCs w:val="22"/>
+        </w:rPr>
+      </w:pPr>
+      <w:r>
+        <w:rPr>
+          <w:sz w:val="22"/>
+          <w:szCs w:val="22"/>
+        </w:rPr>
+        <w:t>{%</w:t>
+      </w:r>
+      <w:r>
+        <w:rPr>
+          <w:sz w:val="22"/>
+          <w:szCs w:val="22"/>
+        </w:rPr>
+        <w:t>p</w:t>
+      </w:r>
+      <w:r>
+        <w:rPr>
+          <w:sz w:val="22"/>
+          <w:szCs w:val="22"/>
+        </w:rPr>
+        <w:t xml:space="preserve"> if </w:t>
+      </w:r>
+      <w:proofErr w:type="spellStart"/>
+      <w:r>
+        <w:rPr>
+          <w:sz w:val="22"/>
+          <w:szCs w:val="22"/>
+        </w:rPr>
+        <w:t>landlord_subject_to_consumer_protection_law</w:t>
+      </w:r>
+      <w:proofErr w:type="spellEnd"/>
+      <w:r>
+        <w:rPr>
+          <w:sz w:val="22"/>
+          <w:szCs w:val="22"/>
+        </w:rPr>
+        <w:t xml:space="preserve"> %} </w:t>
       </w:r>
     </w:p>
     <w:p>
@@ -3096,7 +4630,7 @@
         <w:pStyle w:val="ListParagraph"/>
         <w:numPr>
           <w:ilvl w:val="0"/>
-          <w:numId w:val="2"/>
+          <w:numId w:val="3"/>
         </w:numPr>
         <w:tabs>
           <w:tab w:val="left" w:pos="-720"/>
@@ -3113,41 +4647,46 @@
           <w:tab w:val="left" w:pos="5040"/>
           <w:tab w:val="left" w:pos="5580"/>
         </w:tabs>
-        <w:spacing w:line="300" w:lineRule="auto"/>
-        <w:rPr>
-          <w:sz w:val="22"/>
-          <w:szCs w:val="22"/>
-        </w:rPr>
-      </w:pPr>
-      <w:r>
-        <w:rPr>
-          <w:sz w:val="22"/>
-          <w:szCs w:val="22"/>
-        </w:rPr>
-        <w:t>{%</w:t>
-      </w:r>
-      <w:r>
-        <w:rPr>
-          <w:sz w:val="22"/>
-          <w:szCs w:val="22"/>
-        </w:rPr>
-        <w:t>p</w:t>
-      </w:r>
-      <w:r>
-        <w:rPr>
-          <w:sz w:val="22"/>
-          <w:szCs w:val="22"/>
-        </w:rPr>
-        <w:t xml:space="preserve"> endif %}</w:t>
-      </w:r>
-    </w:p>
-    <w:p>
-      <w:pPr>
-        <w:pStyle w:val="ListParagraph"/>
-        <w:numPr>
-          <w:ilvl w:val="0"/>
-          <w:numId w:val="2"/>
-        </w:numPr>
+        <w:rPr>
+          <w:sz w:val="22"/>
+          <w:szCs w:val="22"/>
+        </w:rPr>
+      </w:pPr>
+      <w:r>
+        <w:rPr>
+          <w:sz w:val="22"/>
+          <w:szCs w:val="22"/>
+        </w:rPr>
+        <w:t xml:space="preserve">Also, award me </w:t>
+      </w:r>
+      <w:r>
+        <w:rPr>
+          <w:sz w:val="22"/>
+          <w:szCs w:val="22"/>
+        </w:rPr>
+        <w:t xml:space="preserve">treble damages and </w:t>
+      </w:r>
+      <w:proofErr w:type="spellStart"/>
+      <w:proofErr w:type="gramStart"/>
+      <w:r>
+        <w:rPr>
+          <w:sz w:val="22"/>
+          <w:szCs w:val="22"/>
+        </w:rPr>
+        <w:t>attorneys</w:t>
+      </w:r>
+      <w:proofErr w:type="spellEnd"/>
+      <w:proofErr w:type="gramEnd"/>
+      <w:r>
+        <w:rPr>
+          <w:sz w:val="22"/>
+          <w:szCs w:val="22"/>
+        </w:rPr>
+        <w:t xml:space="preserve"> fees.</w:t>
+      </w:r>
+    </w:p>
+    <w:p>
+      <w:pPr>
         <w:tabs>
           <w:tab w:val="left" w:pos="-720"/>
           <w:tab w:val="left" w:pos="0"/>
@@ -3163,32 +4702,33 @@
           <w:tab w:val="left" w:pos="5040"/>
           <w:tab w:val="left" w:pos="5580"/>
         </w:tabs>
-        <w:spacing w:line="300" w:lineRule="auto"/>
-        <w:rPr>
-          <w:sz w:val="22"/>
-          <w:szCs w:val="22"/>
-        </w:rPr>
-      </w:pPr>
-      <w:r>
-        <w:rPr>
-          <w:sz w:val="22"/>
-          <w:szCs w:val="22"/>
-        </w:rPr>
-        <w:t>Interfering with my right to quiet enjoyment of the premises and a</w:t>
-      </w:r>
-      <w:r>
-        <w:rPr>
-          <w:sz w:val="22"/>
-          <w:szCs w:val="22"/>
-        </w:rPr>
-        <w:t xml:space="preserve"> </w:t>
-      </w:r>
-      <w:r>
-        <w:rPr>
-          <w:sz w:val="22"/>
-          <w:szCs w:val="22"/>
-        </w:rPr>
-        <w:t>safe and sanitary apartment.</w:t>
+        <w:ind w:left="450" w:hanging="450"/>
+        <w:rPr>
+          <w:sz w:val="22"/>
+          <w:szCs w:val="22"/>
+        </w:rPr>
+      </w:pPr>
+      <w:r>
+        <w:rPr>
+          <w:sz w:val="22"/>
+          <w:szCs w:val="22"/>
+        </w:rPr>
+        <w:lastRenderedPageBreak/>
+        <w:t>{%</w:t>
+      </w:r>
+      <w:r>
+        <w:rPr>
+          <w:sz w:val="22"/>
+          <w:szCs w:val="22"/>
+        </w:rPr>
+        <w:t>p</w:t>
+      </w:r>
+      <w:r>
+        <w:rPr>
+          <w:sz w:val="22"/>
+          <w:szCs w:val="22"/>
+        </w:rPr>
+        <w:t xml:space="preserve"> endif %}</w:t>
       </w:r>
     </w:p>
     <w:p>
@@ -3221,7 +4761,7 @@
           <w:sz w:val="22"/>
           <w:szCs w:val="22"/>
         </w:rPr>
-        <w:t>6.</w:t>
+        <w:t>7.</w:t>
       </w:r>
       <w:r>
         <w:rPr>
@@ -3229,7 +4769,7 @@
           <w:szCs w:val="22"/>
         </w:rPr>
         <w:tab/>
-        <w:t>Award me money damages for the greater amount of No. 3 or 4 above, plus costs.</w:t>
+        <w:t>Award such relief as the Court deems appropriate.</w:t>
       </w:r>
     </w:p>
     <w:p>
@@ -3257,33 +4797,24 @@
       </w:pPr>
       <w:r>
         <w:rPr>
-          <w:sz w:val="22"/>
-          <w:szCs w:val="22"/>
-        </w:rPr>
-        <w:t>{%</w:t>
-      </w:r>
-      <w:r>
-        <w:rPr>
-          <w:sz w:val="22"/>
-          <w:szCs w:val="22"/>
-        </w:rPr>
-        <w:t>p</w:t>
-      </w:r>
-      <w:r>
-        <w:rPr>
-          <w:sz w:val="22"/>
-          <w:szCs w:val="22"/>
-        </w:rPr>
-        <w:t xml:space="preserve"> if landlord_subject_to_consumer_protection_law %} </w:t>
-      </w:r>
-    </w:p>
-    <w:p>
-      <w:pPr>
-        <w:pStyle w:val="ListParagraph"/>
-        <w:numPr>
-          <w:ilvl w:val="0"/>
-          <w:numId w:val="3"/>
-        </w:numPr>
+          <w:b/>
+          <w:bCs/>
+          <w:sz w:val="22"/>
+          <w:szCs w:val="22"/>
+        </w:rPr>
+        <w:t>8.</w:t>
+      </w:r>
+      <w:r>
+        <w:rPr>
+          <w:sz w:val="22"/>
+          <w:szCs w:val="22"/>
+        </w:rPr>
+        <w:tab/>
+        <w:t>Waive the requirement of Rule 65(c) of the Massachusetts Rules of Civil Procedure that I provide security for the issuance of the above Order(s) because I cannot afford to provide such security.</w:t>
+      </w:r>
+    </w:p>
+    <w:p>
+      <w:pPr>
         <w:tabs>
           <w:tab w:val="left" w:pos="-720"/>
           <w:tab w:val="left" w:pos="0"/>
@@ -3299,40 +4830,28 @@
           <w:tab w:val="left" w:pos="5040"/>
           <w:tab w:val="left" w:pos="5580"/>
         </w:tabs>
-        <w:rPr>
-          <w:sz w:val="22"/>
-          <w:szCs w:val="22"/>
-        </w:rPr>
-      </w:pPr>
-      <w:r>
-        <w:rPr>
-          <w:sz w:val="22"/>
-          <w:szCs w:val="22"/>
-        </w:rPr>
-        <w:t xml:space="preserve">Also, award me </w:t>
-      </w:r>
-      <w:r>
-        <w:rPr>
-          <w:sz w:val="22"/>
-          <w:szCs w:val="22"/>
-        </w:rPr>
-        <w:t xml:space="preserve">treble damages and </w:t>
-      </w:r>
-      <w:proofErr w:type="gramStart"/>
-      <w:r>
-        <w:rPr>
-          <w:sz w:val="22"/>
-          <w:szCs w:val="22"/>
-        </w:rPr>
-        <w:t>attorneys</w:t>
-      </w:r>
-      <w:proofErr w:type="gramEnd"/>
-      <w:r>
-        <w:rPr>
-          <w:sz w:val="22"/>
-          <w:szCs w:val="22"/>
-        </w:rPr>
-        <w:t xml:space="preserve"> fees.</w:t>
+        <w:ind w:left="450" w:hanging="450"/>
+        <w:rPr>
+          <w:sz w:val="22"/>
+          <w:szCs w:val="22"/>
+        </w:rPr>
+      </w:pPr>
+      <w:r>
+        <w:rPr>
+          <w:b/>
+          <w:bCs/>
+          <w:sz w:val="22"/>
+          <w:szCs w:val="22"/>
+        </w:rPr>
+        <w:t>9.</w:t>
+      </w:r>
+      <w:r>
+        <w:rPr>
+          <w:sz w:val="22"/>
+          <w:szCs w:val="22"/>
+        </w:rPr>
+        <w:tab/>
+        <w:t>Schedule a Preliminary Injunction Hearing prior to the expiration of any Temporary Restraining Order that may be granted.</w:t>
       </w:r>
     </w:p>
     <w:p>
@@ -3352,39 +4871,22 @@
           <w:tab w:val="left" w:pos="5040"/>
           <w:tab w:val="left" w:pos="5580"/>
         </w:tabs>
-        <w:ind w:left="450" w:hanging="450"/>
-        <w:rPr>
-          <w:sz w:val="22"/>
-          <w:szCs w:val="22"/>
-        </w:rPr>
-      </w:pPr>
-      <w:r>
-        <w:rPr>
-          <w:sz w:val="22"/>
-          <w:szCs w:val="22"/>
-        </w:rPr>
-        <w:t>{%</w:t>
-      </w:r>
-      <w:r>
-        <w:rPr>
-          <w:sz w:val="22"/>
-          <w:szCs w:val="22"/>
-        </w:rPr>
-        <w:t>p</w:t>
-      </w:r>
-      <w:r>
-        <w:rPr>
-          <w:sz w:val="22"/>
-          <w:szCs w:val="22"/>
-        </w:rPr>
-        <w:t xml:space="preserve"> endif %}</w:t>
-      </w:r>
-    </w:p>
-    <w:p>
-      <w:pPr>
-        <w:tabs>
-          <w:tab w:val="left" w:pos="-720"/>
-          <w:tab w:val="left" w:pos="0"/>
+        <w:rPr>
+          <w:sz w:val="22"/>
+          <w:szCs w:val="22"/>
+        </w:rPr>
+      </w:pPr>
+      <w:r>
+        <w:rPr>
+          <w:sz w:val="22"/>
+          <w:szCs w:val="22"/>
+        </w:rPr>
+        <w:t>Respectfully submitted,</w:t>
+      </w:r>
+    </w:p>
+    <w:p>
+      <w:pPr>
+        <w:tabs>
           <w:tab w:val="left" w:pos="450"/>
           <w:tab w:val="left" w:pos="810"/>
           <w:tab w:val="left" w:pos="1440"/>
@@ -3397,28 +4899,70 @@
           <w:tab w:val="left" w:pos="5040"/>
           <w:tab w:val="left" w:pos="5580"/>
         </w:tabs>
-        <w:ind w:left="450" w:hanging="450"/>
-        <w:rPr>
-          <w:sz w:val="22"/>
-          <w:szCs w:val="22"/>
-        </w:rPr>
-      </w:pPr>
-      <w:r>
-        <w:rPr>
-          <w:b/>
-          <w:bCs/>
-          <w:sz w:val="22"/>
-          <w:szCs w:val="22"/>
-        </w:rPr>
-        <w:t>7.</w:t>
-      </w:r>
-      <w:r>
-        <w:rPr>
-          <w:sz w:val="22"/>
-          <w:szCs w:val="22"/>
-        </w:rPr>
-        <w:tab/>
-        <w:t>Award such relief as the Court deems appropriate.</w:t>
+        <w:rPr>
+          <w:sz w:val="22"/>
+          <w:szCs w:val="22"/>
+        </w:rPr>
+      </w:pPr>
+      <w:proofErr w:type="gramStart"/>
+      <w:r>
+        <w:rPr>
+          <w:sz w:val="22"/>
+          <w:szCs w:val="22"/>
+        </w:rPr>
+        <w:t>{{ users</w:t>
+      </w:r>
+      <w:proofErr w:type="gramEnd"/>
+      <w:r>
+        <w:rPr>
+          <w:sz w:val="22"/>
+          <w:szCs w:val="22"/>
+        </w:rPr>
+        <w:t>[0].</w:t>
+      </w:r>
+      <w:proofErr w:type="spellStart"/>
+      <w:r>
+        <w:rPr>
+          <w:sz w:val="22"/>
+          <w:szCs w:val="22"/>
+        </w:rPr>
+        <w:t>signature_if_defined</w:t>
+      </w:r>
+      <w:proofErr w:type="spellEnd"/>
+      <w:r>
+        <w:rPr>
+          <w:sz w:val="22"/>
+          <w:szCs w:val="22"/>
+        </w:rPr>
+        <w:t>(</w:t>
+      </w:r>
+      <w:proofErr w:type="spellStart"/>
+      <w:r>
+        <w:rPr>
+          <w:sz w:val="22"/>
+          <w:szCs w:val="22"/>
+        </w:rPr>
+        <w:t>i</w:t>
+      </w:r>
+      <w:proofErr w:type="spellEnd"/>
+      <w:r>
+        <w:rPr>
+          <w:sz w:val="22"/>
+          <w:szCs w:val="22"/>
+        </w:rPr>
+        <w:t>) }}</w:t>
+      </w:r>
+      <w:r>
+        <w:br/>
+      </w:r>
+      <w:r>
+        <w:rPr>
+          <w:i/>
+          <w:iCs/>
+          <w:sz w:val="22"/>
+          <w:szCs w:val="22"/>
+        </w:rPr>
+        <w:t>Plaintiff's/tenant's signature</w:t>
       </w:r>
     </w:p>
     <w:p>
@@ -3438,28 +4982,42 @@
           <w:tab w:val="left" w:pos="5040"/>
           <w:tab w:val="left" w:pos="5580"/>
         </w:tabs>
-        <w:ind w:left="450" w:hanging="450"/>
-        <w:rPr>
-          <w:sz w:val="22"/>
-          <w:szCs w:val="22"/>
-        </w:rPr>
-      </w:pPr>
-      <w:r>
-        <w:rPr>
-          <w:b/>
-          <w:bCs/>
-          <w:sz w:val="22"/>
-          <w:szCs w:val="22"/>
-        </w:rPr>
-        <w:t>8.</w:t>
-      </w:r>
-      <w:r>
-        <w:rPr>
-          <w:sz w:val="22"/>
-          <w:szCs w:val="22"/>
-        </w:rPr>
-        <w:tab/>
-        <w:t>Waive the requirement of Rule 65(c) of the Massachusetts Rules of Civil Procedure that I provide security for the issuance of the above Order(s) because I cannot afford to provide such security.</w:t>
+        <w:rPr>
+          <w:sz w:val="22"/>
+          <w:szCs w:val="22"/>
+        </w:rPr>
+      </w:pPr>
+      <w:proofErr w:type="gramStart"/>
+      <w:r>
+        <w:rPr>
+          <w:sz w:val="22"/>
+          <w:szCs w:val="22"/>
+        </w:rPr>
+        <w:t>{{ users</w:t>
+      </w:r>
+      <w:proofErr w:type="gramEnd"/>
+      <w:r>
+        <w:rPr>
+          <w:sz w:val="22"/>
+          <w:szCs w:val="22"/>
+        </w:rPr>
+        <w:t>[0].</w:t>
+      </w:r>
+      <w:proofErr w:type="spellStart"/>
+      <w:r>
+        <w:rPr>
+          <w:sz w:val="22"/>
+          <w:szCs w:val="22"/>
+        </w:rPr>
+        <w:t>name.full</w:t>
+      </w:r>
+      <w:proofErr w:type="spellEnd"/>
+      <w:r>
+        <w:rPr>
+          <w:sz w:val="22"/>
+          <w:szCs w:val="22"/>
+        </w:rPr>
+        <w:t>() }}</w:t>
       </w:r>
     </w:p>
     <w:p>
@@ -3479,35 +5037,54 @@
           <w:tab w:val="left" w:pos="5040"/>
           <w:tab w:val="left" w:pos="5580"/>
         </w:tabs>
-        <w:ind w:left="450" w:hanging="450"/>
-        <w:rPr>
-          <w:sz w:val="22"/>
-          <w:szCs w:val="22"/>
-        </w:rPr>
-      </w:pPr>
-      <w:r>
-        <w:rPr>
-          <w:b/>
-          <w:bCs/>
-          <w:sz w:val="22"/>
-          <w:szCs w:val="22"/>
-        </w:rPr>
-        <w:t>9.</w:t>
-      </w:r>
-      <w:r>
-        <w:rPr>
-          <w:sz w:val="22"/>
-          <w:szCs w:val="22"/>
-        </w:rPr>
-        <w:tab/>
-        <w:t>Schedule a Preliminary Injunction Hearing prior to the expiration of any Temporary Restraining Order that may be granted.</w:t>
-      </w:r>
-    </w:p>
-    <w:p>
-      <w:pPr>
-        <w:tabs>
-          <w:tab w:val="left" w:pos="-720"/>
-          <w:tab w:val="left" w:pos="0"/>
+        <w:rPr>
+          <w:sz w:val="22"/>
+          <w:szCs w:val="22"/>
+        </w:rPr>
+      </w:pPr>
+      <w:proofErr w:type="gramStart"/>
+      <w:r>
+        <w:rPr>
+          <w:sz w:val="22"/>
+          <w:szCs w:val="22"/>
+        </w:rPr>
+        <w:t>{{ users</w:t>
+      </w:r>
+      <w:proofErr w:type="gramEnd"/>
+      <w:r>
+        <w:rPr>
+          <w:sz w:val="22"/>
+          <w:szCs w:val="22"/>
+        </w:rPr>
+        <w:t>[0].</w:t>
+      </w:r>
+      <w:proofErr w:type="spellStart"/>
+      <w:r>
+        <w:rPr>
+          <w:sz w:val="22"/>
+          <w:szCs w:val="22"/>
+        </w:rPr>
+        <w:t>address.</w:t>
+      </w:r>
+      <w:r>
+        <w:rPr>
+          <w:sz w:val="22"/>
+          <w:szCs w:val="22"/>
+        </w:rPr>
+        <w:t>block</w:t>
+      </w:r>
+      <w:proofErr w:type="spellEnd"/>
+      <w:r>
+        <w:rPr>
+          <w:sz w:val="22"/>
+          <w:szCs w:val="22"/>
+        </w:rPr>
+        <w:t>() }}</w:t>
+      </w:r>
+    </w:p>
+    <w:p>
+      <w:pPr>
+        <w:tabs>
           <w:tab w:val="left" w:pos="450"/>
           <w:tab w:val="left" w:pos="810"/>
           <w:tab w:val="left" w:pos="1440"/>
@@ -3525,12 +5102,61 @@
           <w:szCs w:val="22"/>
         </w:rPr>
       </w:pPr>
-      <w:r>
-        <w:rPr>
-          <w:sz w:val="22"/>
-          <w:szCs w:val="22"/>
-        </w:rPr>
-        <w:t>Respectfully submitted,</w:t>
+      <w:proofErr w:type="gramStart"/>
+      <w:r>
+        <w:rPr>
+          <w:sz w:val="22"/>
+          <w:szCs w:val="22"/>
+        </w:rPr>
+        <w:t>{{ users</w:t>
+      </w:r>
+      <w:proofErr w:type="gramEnd"/>
+      <w:r>
+        <w:rPr>
+          <w:sz w:val="22"/>
+          <w:szCs w:val="22"/>
+        </w:rPr>
+        <w:t>[0].</w:t>
+      </w:r>
+      <w:proofErr w:type="spellStart"/>
+      <w:r>
+        <w:rPr>
+          <w:sz w:val="22"/>
+          <w:szCs w:val="22"/>
+        </w:rPr>
+        <w:t>phone_number</w:t>
+      </w:r>
+      <w:r>
+        <w:rPr>
+          <w:sz w:val="22"/>
+          <w:szCs w:val="22"/>
+        </w:rPr>
+        <w:t>s</w:t>
+      </w:r>
+      <w:proofErr w:type="spellEnd"/>
+      <w:r>
+        <w:rPr>
+          <w:sz w:val="22"/>
+          <w:szCs w:val="22"/>
+        </w:rPr>
+        <w:t>()</w:t>
+      </w:r>
+      <w:r>
+        <w:rPr>
+          <w:sz w:val="22"/>
+          <w:szCs w:val="22"/>
+        </w:rPr>
+        <w:t xml:space="preserve"> }}</w:t>
+      </w:r>
+      <w:r>
+        <w:br/>
+      </w:r>
+      <w:r>
+        <w:rPr>
+          <w:sz w:val="22"/>
+          <w:szCs w:val="22"/>
+        </w:rPr>
+        <w:t>{{ users[0].email }}</w:t>
       </w:r>
     </w:p>
     <w:p>
@@ -3549,38 +5175,12 @@
           <w:tab w:val="left" w:pos="5580"/>
         </w:tabs>
         <w:rPr>
-          <w:sz w:val="22"/>
-          <w:szCs w:val="22"/>
-        </w:rPr>
-      </w:pPr>
-      <w:proofErr w:type="gramStart"/>
-      <w:r>
-        <w:rPr>
-          <w:sz w:val="22"/>
-          <w:szCs w:val="22"/>
-        </w:rPr>
-        <w:t>{{ users</w:t>
-      </w:r>
-      <w:proofErr w:type="gramEnd"/>
-      <w:r>
-        <w:rPr>
-          <w:sz w:val="22"/>
-          <w:szCs w:val="22"/>
-        </w:rPr>
-        <w:t>[0].signature_if_defined(i) }}</w:t>
-      </w:r>
-      <w:r>
-        <w:br/>
-      </w:r>
-      <w:r>
-        <w:rPr>
-          <w:i/>
-          <w:iCs/>
-          <w:sz w:val="22"/>
-          <w:szCs w:val="22"/>
-        </w:rPr>
-        <w:t>Plaintiff's/tenant's signature</w:t>
-      </w:r>
+          <w:b/>
+          <w:bCs/>
+          <w:sz w:val="22"/>
+          <w:szCs w:val="22"/>
+        </w:rPr>
+      </w:pPr>
     </w:p>
     <w:p>
       <w:pPr>
@@ -3599,26 +5199,37 @@
           <w:tab w:val="left" w:pos="5040"/>
           <w:tab w:val="left" w:pos="5580"/>
         </w:tabs>
-        <w:rPr>
-          <w:sz w:val="22"/>
-          <w:szCs w:val="22"/>
-        </w:rPr>
-      </w:pPr>
-      <w:proofErr w:type="gramStart"/>
-      <w:r>
-        <w:rPr>
-          <w:sz w:val="22"/>
-          <w:szCs w:val="22"/>
-        </w:rPr>
-        <w:t>{{ users</w:t>
-      </w:r>
-      <w:proofErr w:type="gramEnd"/>
-      <w:r>
-        <w:rPr>
-          <w:sz w:val="22"/>
-          <w:szCs w:val="22"/>
-        </w:rPr>
-        <w:t>[0].name.full() }}</w:t>
+        <w:ind w:left="450" w:hanging="450"/>
+        <w:rPr>
+          <w:sz w:val="22"/>
+          <w:szCs w:val="22"/>
+        </w:rPr>
+      </w:pPr>
+      <w:r>
+        <w:rPr>
+          <w:b/>
+          <w:bCs/>
+          <w:sz w:val="22"/>
+          <w:szCs w:val="22"/>
+        </w:rPr>
+        <w:t>10.</w:t>
+      </w:r>
+      <w:r>
+        <w:rPr>
+          <w:sz w:val="22"/>
+          <w:szCs w:val="22"/>
+        </w:rPr>
+        <w:tab/>
+      </w:r>
+      <w:r>
+        <w:rPr>
+          <w:b/>
+          <w:bCs/>
+          <w:smallCaps/>
+          <w:sz w:val="22"/>
+          <w:szCs w:val="22"/>
+        </w:rPr>
+        <w:t>VERIFICATION</w:t>
       </w:r>
     </w:p>
     <w:p>
@@ -3643,6 +5254,13 @@
           <w:szCs w:val="22"/>
         </w:rPr>
       </w:pPr>
+      <w:r>
+        <w:rPr>
+          <w:sz w:val="22"/>
+          <w:szCs w:val="22"/>
+        </w:rPr>
+        <w:t xml:space="preserve">I, </w:t>
+      </w:r>
       <w:proofErr w:type="gramStart"/>
       <w:r>
         <w:rPr>
@@ -3657,26 +5275,37 @@
           <w:sz w:val="22"/>
           <w:szCs w:val="22"/>
         </w:rPr>
-        <w:t>[0].address.</w:t>
-      </w:r>
-      <w:r>
-        <w:rPr>
-          <w:sz w:val="22"/>
-          <w:szCs w:val="22"/>
-        </w:rPr>
-        <w:t>block</w:t>
-      </w:r>
-      <w:r>
-        <w:rPr>
-          <w:sz w:val="22"/>
-          <w:szCs w:val="22"/>
-        </w:rPr>
-        <w:t>() }}</w:t>
-      </w:r>
-    </w:p>
-    <w:p>
-      <w:pPr>
-        <w:tabs>
+        <w:t xml:space="preserve"> }}</w:t>
+      </w:r>
+      <w:r>
+        <w:rPr>
+          <w:sz w:val="22"/>
+          <w:szCs w:val="22"/>
+        </w:rPr>
+        <w:t xml:space="preserve"> </w:t>
+      </w:r>
+      <w:r>
+        <w:rPr>
+          <w:i/>
+          <w:iCs/>
+          <w:sz w:val="22"/>
+          <w:szCs w:val="22"/>
+        </w:rPr>
+        <w:t>(plaintiff/tenant)</w:t>
+      </w:r>
+      <w:r>
+        <w:rPr>
+          <w:sz w:val="22"/>
+          <w:szCs w:val="22"/>
+        </w:rPr>
+        <w:t>, have personal knowledge of all of the facts stated above and hereby swear under the pains and penalties of perjury that all of those facts are true and accurate.</w:t>
+      </w:r>
+    </w:p>
+    <w:p>
+      <w:pPr>
+        <w:tabs>
+          <w:tab w:val="left" w:pos="-720"/>
+          <w:tab w:val="left" w:pos="0"/>
           <w:tab w:val="left" w:pos="450"/>
           <w:tab w:val="left" w:pos="810"/>
           <w:tab w:val="left" w:pos="1440"/>
@@ -3694,14 +5323,28 @@
           <w:szCs w:val="22"/>
         </w:rPr>
       </w:pPr>
+      <w:r>
+        <w:rPr>
+          <w:sz w:val="22"/>
+          <w:szCs w:val="22"/>
+        </w:rPr>
+        <w:t xml:space="preserve">Date: </w:t>
+      </w:r>
       <w:proofErr w:type="gramStart"/>
       <w:r>
         <w:rPr>
           <w:sz w:val="22"/>
           <w:szCs w:val="22"/>
         </w:rPr>
-        <w:lastRenderedPageBreak/>
-        <w:t>{{ users</w:t>
+        <w:t xml:space="preserve">{{ </w:t>
+      </w:r>
+      <w:proofErr w:type="spellStart"/>
+      <w:r>
+        <w:rPr>
+          <w:sz w:val="22"/>
+          <w:szCs w:val="22"/>
+        </w:rPr>
+        <w:t>signature</w:t>
       </w:r>
       <w:proofErr w:type="gramEnd"/>
       <w:r>
@@ -3709,15 +5352,9 @@
           <w:sz w:val="22"/>
           <w:szCs w:val="22"/>
         </w:rPr>
-        <w:t>[0].phone_number</w:t>
-      </w:r>
-      <w:r>
-        <w:rPr>
-          <w:sz w:val="22"/>
-          <w:szCs w:val="22"/>
-        </w:rPr>
-        <w:t>s()</w:t>
-      </w:r>
+        <w:t>_date</w:t>
+      </w:r>
+      <w:proofErr w:type="spellEnd"/>
       <w:r>
         <w:rPr>
           <w:sz w:val="22"/>
@@ -3725,20 +5362,12 @@
         </w:rPr>
         <w:t xml:space="preserve"> }}</w:t>
       </w:r>
-      <w:r>
-        <w:br/>
-      </w:r>
-      <w:r>
-        <w:rPr>
-          <w:sz w:val="22"/>
-          <w:szCs w:val="22"/>
-        </w:rPr>
-        <w:t>{{ users[0].email }}</w:t>
-      </w:r>
-    </w:p>
-    <w:p>
-      <w:pPr>
-        <w:tabs>
+    </w:p>
+    <w:p>
+      <w:pPr>
+        <w:tabs>
+          <w:tab w:val="left" w:pos="-720"/>
+          <w:tab w:val="left" w:pos="0"/>
           <w:tab w:val="left" w:pos="450"/>
           <w:tab w:val="left" w:pos="810"/>
           <w:tab w:val="left" w:pos="1440"/>
@@ -3752,91 +5381,16 @@
           <w:tab w:val="left" w:pos="5580"/>
         </w:tabs>
         <w:rPr>
-          <w:b/>
-          <w:bCs/>
-          <w:sz w:val="22"/>
-          <w:szCs w:val="22"/>
-        </w:rPr>
-      </w:pPr>
-    </w:p>
-    <w:p>
-      <w:pPr>
-        <w:tabs>
-          <w:tab w:val="left" w:pos="-720"/>
-          <w:tab w:val="left" w:pos="0"/>
-          <w:tab w:val="left" w:pos="450"/>
-          <w:tab w:val="left" w:pos="810"/>
-          <w:tab w:val="left" w:pos="1440"/>
-          <w:tab w:val="left" w:pos="2160"/>
-          <w:tab w:val="left" w:pos="2880"/>
-          <w:tab w:val="left" w:pos="3600"/>
-          <w:tab w:val="left" w:pos="4320"/>
-          <w:tab w:val="left" w:pos="4500"/>
-          <w:tab w:val="left" w:pos="4860"/>
-          <w:tab w:val="left" w:pos="5040"/>
-          <w:tab w:val="left" w:pos="5580"/>
-        </w:tabs>
-        <w:ind w:left="450" w:hanging="450"/>
-        <w:rPr>
-          <w:sz w:val="22"/>
-          <w:szCs w:val="22"/>
-        </w:rPr>
-      </w:pPr>
-      <w:r>
-        <w:rPr>
-          <w:b/>
-          <w:bCs/>
-          <w:sz w:val="22"/>
-          <w:szCs w:val="22"/>
-        </w:rPr>
-        <w:t>10.</w:t>
-      </w:r>
-      <w:r>
-        <w:rPr>
-          <w:sz w:val="22"/>
-          <w:szCs w:val="22"/>
-        </w:rPr>
-        <w:tab/>
-      </w:r>
-      <w:r>
-        <w:rPr>
-          <w:b/>
-          <w:bCs/>
-          <w:smallCaps/>
-          <w:sz w:val="22"/>
-          <w:szCs w:val="22"/>
-        </w:rPr>
-        <w:t>VERIFICATION</w:t>
-      </w:r>
-    </w:p>
-    <w:p>
-      <w:pPr>
-        <w:tabs>
-          <w:tab w:val="left" w:pos="-720"/>
-          <w:tab w:val="left" w:pos="0"/>
-          <w:tab w:val="left" w:pos="450"/>
-          <w:tab w:val="left" w:pos="810"/>
-          <w:tab w:val="left" w:pos="1440"/>
-          <w:tab w:val="left" w:pos="2160"/>
-          <w:tab w:val="left" w:pos="2880"/>
-          <w:tab w:val="left" w:pos="3600"/>
-          <w:tab w:val="left" w:pos="4320"/>
-          <w:tab w:val="left" w:pos="4500"/>
-          <w:tab w:val="left" w:pos="4860"/>
-          <w:tab w:val="left" w:pos="5040"/>
-          <w:tab w:val="left" w:pos="5580"/>
-        </w:tabs>
-        <w:rPr>
-          <w:sz w:val="22"/>
-          <w:szCs w:val="22"/>
-        </w:rPr>
-      </w:pPr>
-      <w:r>
-        <w:rPr>
-          <w:sz w:val="22"/>
-          <w:szCs w:val="22"/>
-        </w:rPr>
-        <w:t xml:space="preserve">I, </w:t>
+          <w:sz w:val="22"/>
+          <w:szCs w:val="22"/>
+        </w:rPr>
+      </w:pPr>
+      <w:r>
+        <w:rPr>
+          <w:sz w:val="22"/>
+          <w:szCs w:val="22"/>
+        </w:rPr>
+        <w:t xml:space="preserve">Signature: </w:t>
       </w:r>
       <w:proofErr w:type="gramStart"/>
       <w:r>
@@ -3852,129 +5406,46 @@
           <w:sz w:val="22"/>
           <w:szCs w:val="22"/>
         </w:rPr>
-        <w:t xml:space="preserve"> }}</w:t>
-      </w:r>
-      <w:r>
-        <w:rPr>
-          <w:sz w:val="22"/>
-          <w:szCs w:val="22"/>
-        </w:rPr>
-        <w:t xml:space="preserve"> </w:t>
-      </w:r>
-      <w:r>
-        <w:rPr>
-          <w:i/>
-          <w:iCs/>
-          <w:sz w:val="22"/>
-          <w:szCs w:val="22"/>
-        </w:rPr>
-        <w:t>(plaintiff/tenant)</w:t>
-      </w:r>
-      <w:r>
-        <w:rPr>
-          <w:sz w:val="22"/>
-          <w:szCs w:val="22"/>
-        </w:rPr>
-        <w:t>, have personal knowledge of all of the facts stated above and hereby swear under the pains and penalties of perjury that all of those facts are true and accurate.</w:t>
-      </w:r>
-    </w:p>
-    <w:p>
-      <w:pPr>
-        <w:tabs>
-          <w:tab w:val="left" w:pos="-720"/>
-          <w:tab w:val="left" w:pos="0"/>
-          <w:tab w:val="left" w:pos="450"/>
-          <w:tab w:val="left" w:pos="810"/>
-          <w:tab w:val="left" w:pos="1440"/>
-          <w:tab w:val="left" w:pos="2160"/>
-          <w:tab w:val="left" w:pos="2880"/>
-          <w:tab w:val="left" w:pos="3600"/>
-          <w:tab w:val="left" w:pos="4320"/>
-          <w:tab w:val="left" w:pos="4500"/>
-          <w:tab w:val="left" w:pos="4860"/>
-          <w:tab w:val="left" w:pos="5040"/>
-          <w:tab w:val="left" w:pos="5580"/>
-        </w:tabs>
-        <w:rPr>
-          <w:sz w:val="22"/>
-          <w:szCs w:val="22"/>
-        </w:rPr>
-      </w:pPr>
-      <w:r>
-        <w:rPr>
-          <w:sz w:val="22"/>
-          <w:szCs w:val="22"/>
-        </w:rPr>
-        <w:t xml:space="preserve">Date: </w:t>
-      </w:r>
-      <w:proofErr w:type="gramStart"/>
-      <w:r>
-        <w:rPr>
-          <w:sz w:val="22"/>
-          <w:szCs w:val="22"/>
-        </w:rPr>
-        <w:t>{{ signature</w:t>
-      </w:r>
-      <w:proofErr w:type="gramEnd"/>
-      <w:r>
-        <w:rPr>
-          <w:sz w:val="22"/>
-          <w:szCs w:val="22"/>
-        </w:rPr>
-        <w:t>_date }}</w:t>
-      </w:r>
-    </w:p>
-    <w:p>
-      <w:pPr>
-        <w:tabs>
-          <w:tab w:val="left" w:pos="-720"/>
-          <w:tab w:val="left" w:pos="0"/>
-          <w:tab w:val="left" w:pos="450"/>
-          <w:tab w:val="left" w:pos="810"/>
-          <w:tab w:val="left" w:pos="1440"/>
-          <w:tab w:val="left" w:pos="2160"/>
-          <w:tab w:val="left" w:pos="2880"/>
-          <w:tab w:val="left" w:pos="3600"/>
-          <w:tab w:val="left" w:pos="4320"/>
-          <w:tab w:val="left" w:pos="4500"/>
-          <w:tab w:val="left" w:pos="4860"/>
-          <w:tab w:val="left" w:pos="5040"/>
-          <w:tab w:val="left" w:pos="5580"/>
-        </w:tabs>
-        <w:rPr>
-          <w:sz w:val="22"/>
-          <w:szCs w:val="22"/>
-        </w:rPr>
-      </w:pPr>
-      <w:r>
-        <w:rPr>
-          <w:sz w:val="22"/>
-          <w:szCs w:val="22"/>
-        </w:rPr>
-        <w:t xml:space="preserve">Signature: </w:t>
-      </w:r>
-      <w:proofErr w:type="gramStart"/>
-      <w:r>
-        <w:rPr>
-          <w:sz w:val="22"/>
-          <w:szCs w:val="22"/>
-        </w:rPr>
-        <w:t>{{ users</w:t>
-      </w:r>
-      <w:proofErr w:type="gramEnd"/>
-      <w:r>
-        <w:rPr>
-          <w:sz w:val="22"/>
-          <w:szCs w:val="22"/>
-        </w:rPr>
-        <w:t>[0].signature</w:t>
-      </w:r>
-      <w:r>
-        <w:rPr>
-          <w:sz w:val="22"/>
-          <w:szCs w:val="22"/>
-        </w:rPr>
-        <w:t>_if_final(i)</w:t>
+        <w:t>[0].</w:t>
+      </w:r>
+      <w:proofErr w:type="spellStart"/>
+      <w:r>
+        <w:rPr>
+          <w:sz w:val="22"/>
+          <w:szCs w:val="22"/>
+        </w:rPr>
+        <w:t>signature</w:t>
+      </w:r>
+      <w:r>
+        <w:rPr>
+          <w:sz w:val="22"/>
+          <w:szCs w:val="22"/>
+        </w:rPr>
+        <w:t>_if_final</w:t>
+      </w:r>
+      <w:proofErr w:type="spellEnd"/>
+      <w:r>
+        <w:rPr>
+          <w:sz w:val="22"/>
+          <w:szCs w:val="22"/>
+        </w:rPr>
+        <w:t>(</w:t>
+      </w:r>
+      <w:proofErr w:type="spellStart"/>
+      <w:r>
+        <w:rPr>
+          <w:sz w:val="22"/>
+          <w:szCs w:val="22"/>
+        </w:rPr>
+        <w:t>i</w:t>
+      </w:r>
+      <w:proofErr w:type="spellEnd"/>
+      <w:r>
+        <w:rPr>
+          <w:sz w:val="22"/>
+          <w:szCs w:val="22"/>
+        </w:rPr>
+        <w:t>)</w:t>
       </w:r>
       <w:r>
         <w:rPr>
@@ -3996,7 +5467,7 @@
 </file>
 
 <file path=word/endnotes.xml><?xml version="1.0" encoding="utf-8"?>
-<w:endnotes xmlns:wpc="http://schemas.microsoft.com/office/word/2010/wordprocessingCanvas" xmlns:cx="http://schemas.microsoft.com/office/drawing/2014/chartex" xmlns:cx1="http://schemas.microsoft.com/office/drawing/2015/9/8/chartex" xmlns:cx2="http://schemas.microsoft.com/office/drawing/2015/10/21/chartex" xmlns:cx3="http://schemas.microsoft.com/office/drawing/2016/5/9/chartex" xmlns:cx4="http://schemas.microsoft.com/office/drawing/2016/5/10/chartex" xmlns:cx5="http://schemas.microsoft.com/office/drawing/2016/5/11/chartex" xmlns:cx6="http://schemas.microsoft.com/office/drawing/2016/5/12/chartex" xmlns:cx7="http://schemas.microsoft.com/office/drawing/2016/5/13/chartex" xmlns:cx8="http://schemas.microsoft.com/office/drawing/2016/5/14/chartex" xmlns:mc="http://schemas.openxmlformats.org/markup-compatibility/2006" xmlns:aink="http://schemas.microsoft.com/office/drawing/2016/ink" xmlns:am3d="http://schemas.microsoft.com/office/drawing/2017/model3d" xmlns:o="urn:schemas-microsoft-com:office:office" xmlns:oel="http://schemas.microsoft.com/office/2019/extlst" xmlns:r="http://schemas.openxmlformats.org/officeDocument/2006/relationships" xmlns:m="http://schemas.openxmlformats.org/officeDocument/2006/math" xmlns:v="urn:schemas-microsoft-com:vml" xmlns:wp14="http://schemas.microsoft.com/office/word/2010/wordprocessingDrawing" xmlns:wp="http://schemas.openxmlformats.org/drawingml/2006/wordprocessingDrawing" xmlns:w10="urn:schemas-microsoft-com:office:word" xmlns:w="http://schemas.openxmlformats.org/wordprocessingml/2006/main" xmlns:w14="http://schemas.microsoft.com/office/word/2010/wordml" xmlns:w15="http://schemas.microsoft.com/office/word/2012/wordml" xmlns:w16cex="http://schemas.microsoft.com/office/word/2018/wordml/cex" xmlns:w16cid="http://schemas.microsoft.com/office/word/2016/wordml/cid" xmlns:w16="http://schemas.microsoft.com/office/word/2018/wordml" xmlns:w16sdtdh="http://schemas.microsoft.com/office/word/2020/wordml/sdtdatahash" xmlns:w16se="http://schemas.microsoft.com/office/word/2015/wordml/symex" xmlns:wpg="http://schemas.microsoft.com/office/word/2010/wordprocessingGroup" xmlns:wpi="http://schemas.microsoft.com/office/word/2010/wordprocessingInk" xmlns:wne="http://schemas.microsoft.com/office/word/2006/wordml" xmlns:wps="http://schemas.microsoft.com/office/word/2010/wordprocessingShape" mc:Ignorable="w14 w15 w16se w16cid w16 w16cex w16sdtdh wp14">
+<w:endnotes xmlns:wpc="http://schemas.microsoft.com/office/word/2010/wordprocessingCanvas" xmlns:cx="http://schemas.microsoft.com/office/drawing/2014/chartex" xmlns:cx1="http://schemas.microsoft.com/office/drawing/2015/9/8/chartex" xmlns:cx2="http://schemas.microsoft.com/office/drawing/2015/10/21/chartex" xmlns:cx3="http://schemas.microsoft.com/office/drawing/2016/5/9/chartex" xmlns:cx4="http://schemas.microsoft.com/office/drawing/2016/5/10/chartex" xmlns:cx5="http://schemas.microsoft.com/office/drawing/2016/5/11/chartex" xmlns:cx6="http://schemas.microsoft.com/office/drawing/2016/5/12/chartex" xmlns:cx7="http://schemas.microsoft.com/office/drawing/2016/5/13/chartex" xmlns:cx8="http://schemas.microsoft.com/office/drawing/2016/5/14/chartex" xmlns:mc="http://schemas.openxmlformats.org/markup-compatibility/2006" xmlns:aink="http://schemas.microsoft.com/office/drawing/2016/ink" xmlns:am3d="http://schemas.microsoft.com/office/drawing/2017/model3d" xmlns:o="urn:schemas-microsoft-com:office:office" xmlns:r="http://schemas.openxmlformats.org/officeDocument/2006/relationships" xmlns:m="http://schemas.openxmlformats.org/officeDocument/2006/math" xmlns:v="urn:schemas-microsoft-com:vml" xmlns:wp14="http://schemas.microsoft.com/office/word/2010/wordprocessingDrawing" xmlns:wp="http://schemas.openxmlformats.org/drawingml/2006/wordprocessingDrawing" xmlns:w10="urn:schemas-microsoft-com:office:word" xmlns:w="http://schemas.openxmlformats.org/wordprocessingml/2006/main" xmlns:w14="http://schemas.microsoft.com/office/word/2010/wordml" xmlns:w15="http://schemas.microsoft.com/office/word/2012/wordml" xmlns:w16cid="http://schemas.microsoft.com/office/word/2016/wordml/cid" xmlns:w16se="http://schemas.microsoft.com/office/word/2015/wordml/symex" xmlns:wpg="http://schemas.microsoft.com/office/word/2010/wordprocessingGroup" xmlns:wpi="http://schemas.microsoft.com/office/word/2010/wordprocessingInk" xmlns:wne="http://schemas.microsoft.com/office/word/2006/wordml" xmlns:wps="http://schemas.microsoft.com/office/word/2010/wordprocessingShape" mc:Ignorable="w14 w15 w16se w16cid wp14">
   <w:endnote w:type="separator" w:id="-1">
     <w:p>
       <w:pPr>
@@ -4021,7 +5492,7 @@
 </file>
 
 <file path=word/footnotes.xml><?xml version="1.0" encoding="utf-8"?>
-<w:footnotes xmlns:wpc="http://schemas.microsoft.com/office/word/2010/wordprocessingCanvas" xmlns:cx="http://schemas.microsoft.com/office/drawing/2014/chartex" xmlns:cx1="http://schemas.microsoft.com/office/drawing/2015/9/8/chartex" xmlns:cx2="http://schemas.microsoft.com/office/drawing/2015/10/21/chartex" xmlns:cx3="http://schemas.microsoft.com/office/drawing/2016/5/9/chartex" xmlns:cx4="http://schemas.microsoft.com/office/drawing/2016/5/10/chartex" xmlns:cx5="http://schemas.microsoft.com/office/drawing/2016/5/11/chartex" xmlns:cx6="http://schemas.microsoft.com/office/drawing/2016/5/12/chartex" xmlns:cx7="http://schemas.microsoft.com/office/drawing/2016/5/13/chartex" xmlns:cx8="http://schemas.microsoft.com/office/drawing/2016/5/14/chartex" xmlns:mc="http://schemas.openxmlformats.org/markup-compatibility/2006" xmlns:aink="http://schemas.microsoft.com/office/drawing/2016/ink" xmlns:am3d="http://schemas.microsoft.com/office/drawing/2017/model3d" xmlns:o="urn:schemas-microsoft-com:office:office" xmlns:oel="http://schemas.microsoft.com/office/2019/extlst" xmlns:r="http://schemas.openxmlformats.org/officeDocument/2006/relationships" xmlns:m="http://schemas.openxmlformats.org/officeDocument/2006/math" xmlns:v="urn:schemas-microsoft-com:vml" xmlns:wp14="http://schemas.microsoft.com/office/word/2010/wordprocessingDrawing" xmlns:wp="http://schemas.openxmlformats.org/drawingml/2006/wordprocessingDrawing" xmlns:w10="urn:schemas-microsoft-com:office:word" xmlns:w="http://schemas.openxmlformats.org/wordprocessingml/2006/main" xmlns:w14="http://schemas.microsoft.com/office/word/2010/wordml" xmlns:w15="http://schemas.microsoft.com/office/word/2012/wordml" xmlns:w16cex="http://schemas.microsoft.com/office/word/2018/wordml/cex" xmlns:w16cid="http://schemas.microsoft.com/office/word/2016/wordml/cid" xmlns:w16="http://schemas.microsoft.com/office/word/2018/wordml" xmlns:w16sdtdh="http://schemas.microsoft.com/office/word/2020/wordml/sdtdatahash" xmlns:w16se="http://schemas.microsoft.com/office/word/2015/wordml/symex" xmlns:wpg="http://schemas.microsoft.com/office/word/2010/wordprocessingGroup" xmlns:wpi="http://schemas.microsoft.com/office/word/2010/wordprocessingInk" xmlns:wne="http://schemas.microsoft.com/office/word/2006/wordml" xmlns:wps="http://schemas.microsoft.com/office/word/2010/wordprocessingShape" mc:Ignorable="w14 w15 w16se w16cid w16 w16cex w16sdtdh wp14">
+<w:footnotes xmlns:wpc="http://schemas.microsoft.com/office/word/2010/wordprocessingCanvas" xmlns:cx="http://schemas.microsoft.com/office/drawing/2014/chartex" xmlns:cx1="http://schemas.microsoft.com/office/drawing/2015/9/8/chartex" xmlns:cx2="http://schemas.microsoft.com/office/drawing/2015/10/21/chartex" xmlns:cx3="http://schemas.microsoft.com/office/drawing/2016/5/9/chartex" xmlns:cx4="http://schemas.microsoft.com/office/drawing/2016/5/10/chartex" xmlns:cx5="http://schemas.microsoft.com/office/drawing/2016/5/11/chartex" xmlns:cx6="http://schemas.microsoft.com/office/drawing/2016/5/12/chartex" xmlns:cx7="http://schemas.microsoft.com/office/drawing/2016/5/13/chartex" xmlns:cx8="http://schemas.microsoft.com/office/drawing/2016/5/14/chartex" xmlns:mc="http://schemas.openxmlformats.org/markup-compatibility/2006" xmlns:aink="http://schemas.microsoft.com/office/drawing/2016/ink" xmlns:am3d="http://schemas.microsoft.com/office/drawing/2017/model3d" xmlns:o="urn:schemas-microsoft-com:office:office" xmlns:r="http://schemas.openxmlformats.org/officeDocument/2006/relationships" xmlns:m="http://schemas.openxmlformats.org/officeDocument/2006/math" xmlns:v="urn:schemas-microsoft-com:vml" xmlns:wp14="http://schemas.microsoft.com/office/word/2010/wordprocessingDrawing" xmlns:wp="http://schemas.openxmlformats.org/drawingml/2006/wordprocessingDrawing" xmlns:w10="urn:schemas-microsoft-com:office:word" xmlns:w="http://schemas.openxmlformats.org/wordprocessingml/2006/main" xmlns:w14="http://schemas.microsoft.com/office/word/2010/wordml" xmlns:w15="http://schemas.microsoft.com/office/word/2012/wordml" xmlns:w16cid="http://schemas.microsoft.com/office/word/2016/wordml/cid" xmlns:w16se="http://schemas.microsoft.com/office/word/2015/wordml/symex" xmlns:wpg="http://schemas.microsoft.com/office/word/2010/wordprocessingGroup" xmlns:wpi="http://schemas.microsoft.com/office/word/2010/wordprocessingInk" xmlns:wne="http://schemas.microsoft.com/office/word/2006/wordml" xmlns:wps="http://schemas.microsoft.com/office/word/2010/wordprocessingShape" mc:Ignorable="w14 w15 w16se w16cid wp14">
   <w:footnote w:type="separator" w:id="-1">
     <w:p>
       <w:pPr>
@@ -4046,7 +5517,7 @@
 </file>
 
 <file path=word/numbering.xml><?xml version="1.0" encoding="utf-8"?>
-<w:numbering xmlns:wpc="http://schemas.microsoft.com/office/word/2010/wordprocessingCanvas" xmlns:cx="http://schemas.microsoft.com/office/drawing/2014/chartex" xmlns:cx1="http://schemas.microsoft.com/office/drawing/2015/9/8/chartex" xmlns:cx2="http://schemas.microsoft.com/office/drawing/2015/10/21/chartex" xmlns:cx3="http://schemas.microsoft.com/office/drawing/2016/5/9/chartex" xmlns:cx4="http://schemas.microsoft.com/office/drawing/2016/5/10/chartex" xmlns:cx5="http://schemas.microsoft.com/office/drawing/2016/5/11/chartex" xmlns:cx6="http://schemas.microsoft.com/office/drawing/2016/5/12/chartex" xmlns:cx7="http://schemas.microsoft.com/office/drawing/2016/5/13/chartex" xmlns:cx8="http://schemas.microsoft.com/office/drawing/2016/5/14/chartex" xmlns:mc="http://schemas.openxmlformats.org/markup-compatibility/2006" xmlns:aink="http://schemas.microsoft.com/office/drawing/2016/ink" xmlns:am3d="http://schemas.microsoft.com/office/drawing/2017/model3d" xmlns:o="urn:schemas-microsoft-com:office:office" xmlns:oel="http://schemas.microsoft.com/office/2019/extlst" xmlns:r="http://schemas.openxmlformats.org/officeDocument/2006/relationships" xmlns:m="http://schemas.openxmlformats.org/officeDocument/2006/math" xmlns:v="urn:schemas-microsoft-com:vml" xmlns:wp14="http://schemas.microsoft.com/office/word/2010/wordprocessingDrawing" xmlns:wp="http://schemas.openxmlformats.org/drawingml/2006/wordprocessingDrawing" xmlns:w10="urn:schemas-microsoft-com:office:word" xmlns:w="http://schemas.openxmlformats.org/wordprocessingml/2006/main" xmlns:w14="http://schemas.microsoft.com/office/word/2010/wordml" xmlns:w15="http://schemas.microsoft.com/office/word/2012/wordml" xmlns:w16cex="http://schemas.microsoft.com/office/word/2018/wordml/cex" xmlns:w16cid="http://schemas.microsoft.com/office/word/2016/wordml/cid" xmlns:w16="http://schemas.microsoft.com/office/word/2018/wordml" xmlns:w16sdtdh="http://schemas.microsoft.com/office/word/2020/wordml/sdtdatahash" xmlns:w16se="http://schemas.microsoft.com/office/word/2015/wordml/symex" xmlns:wpg="http://schemas.microsoft.com/office/word/2010/wordprocessingGroup" xmlns:wpi="http://schemas.microsoft.com/office/word/2010/wordprocessingInk" xmlns:wne="http://schemas.microsoft.com/office/word/2006/wordml" xmlns:wps="http://schemas.microsoft.com/office/word/2010/wordprocessingShape" mc:Ignorable="w14 w15 w16se w16cid w16 w16cex w16sdtdh wp14">
+<w:numbering xmlns:wpc="http://schemas.microsoft.com/office/word/2010/wordprocessingCanvas" xmlns:cx="http://schemas.microsoft.com/office/drawing/2014/chartex" xmlns:cx1="http://schemas.microsoft.com/office/drawing/2015/9/8/chartex" xmlns:cx2="http://schemas.microsoft.com/office/drawing/2015/10/21/chartex" xmlns:cx3="http://schemas.microsoft.com/office/drawing/2016/5/9/chartex" xmlns:cx4="http://schemas.microsoft.com/office/drawing/2016/5/10/chartex" xmlns:cx5="http://schemas.microsoft.com/office/drawing/2016/5/11/chartex" xmlns:cx6="http://schemas.microsoft.com/office/drawing/2016/5/12/chartex" xmlns:cx7="http://schemas.microsoft.com/office/drawing/2016/5/13/chartex" xmlns:cx8="http://schemas.microsoft.com/office/drawing/2016/5/14/chartex" xmlns:mc="http://schemas.openxmlformats.org/markup-compatibility/2006" xmlns:aink="http://schemas.microsoft.com/office/drawing/2016/ink" xmlns:am3d="http://schemas.microsoft.com/office/drawing/2017/model3d" xmlns:o="urn:schemas-microsoft-com:office:office" xmlns:r="http://schemas.openxmlformats.org/officeDocument/2006/relationships" xmlns:m="http://schemas.openxmlformats.org/officeDocument/2006/math" xmlns:v="urn:schemas-microsoft-com:vml" xmlns:wp14="http://schemas.microsoft.com/office/word/2010/wordprocessingDrawing" xmlns:wp="http://schemas.openxmlformats.org/drawingml/2006/wordprocessingDrawing" xmlns:w10="urn:schemas-microsoft-com:office:word" xmlns:w="http://schemas.openxmlformats.org/wordprocessingml/2006/main" xmlns:w14="http://schemas.microsoft.com/office/word/2010/wordml" xmlns:w15="http://schemas.microsoft.com/office/word/2012/wordml" xmlns:w16cid="http://schemas.microsoft.com/office/word/2016/wordml/cid" xmlns:w16se="http://schemas.microsoft.com/office/word/2015/wordml/symex" xmlns:wpg="http://schemas.microsoft.com/office/word/2010/wordprocessingGroup" xmlns:wpi="http://schemas.microsoft.com/office/word/2010/wordprocessingInk" xmlns:wne="http://schemas.microsoft.com/office/word/2006/wordml" xmlns:wps="http://schemas.microsoft.com/office/word/2010/wordprocessingShape" mc:Ignorable="w14 w15 w16se w16cid wp14">
   <w:abstractNum w:abstractNumId="0" w15:restartNumberingAfterBreak="0">
     <w:nsid w:val="06133050"/>
     <w:multiLevelType w:val="hybridMultilevel"/>
@@ -4649,29 +6120,29 @@
       </w:pPr>
     </w:lvl>
   </w:abstractNum>
-  <w:num w:numId="1" w16cid:durableId="1224607942">
+  <w:num w:numId="1">
     <w:abstractNumId w:val="4"/>
   </w:num>
-  <w:num w:numId="2" w16cid:durableId="116727119">
+  <w:num w:numId="2">
     <w:abstractNumId w:val="0"/>
   </w:num>
-  <w:num w:numId="3" w16cid:durableId="1264611608">
+  <w:num w:numId="3">
     <w:abstractNumId w:val="5"/>
   </w:num>
-  <w:num w:numId="4" w16cid:durableId="1201630793">
+  <w:num w:numId="4">
     <w:abstractNumId w:val="2"/>
   </w:num>
-  <w:num w:numId="5" w16cid:durableId="597831703">
+  <w:num w:numId="5">
     <w:abstractNumId w:val="3"/>
   </w:num>
-  <w:num w:numId="6" w16cid:durableId="1351296680">
+  <w:num w:numId="6">
     <w:abstractNumId w:val="1"/>
   </w:num>
 </w:numbering>
 </file>
 
 <file path=word/styles.xml><?xml version="1.0" encoding="utf-8"?>
-<w:styles xmlns:mc="http://schemas.openxmlformats.org/markup-compatibility/2006" xmlns:r="http://schemas.openxmlformats.org/officeDocument/2006/relationships" xmlns:w="http://schemas.openxmlformats.org/wordprocessingml/2006/main" xmlns:w14="http://schemas.microsoft.com/office/word/2010/wordml" xmlns:w15="http://schemas.microsoft.com/office/word/2012/wordml" xmlns:w16cex="http://schemas.microsoft.com/office/word/2018/wordml/cex" xmlns:w16cid="http://schemas.microsoft.com/office/word/2016/wordml/cid" xmlns:w16="http://schemas.microsoft.com/office/word/2018/wordml" xmlns:w16sdtdh="http://schemas.microsoft.com/office/word/2020/wordml/sdtdatahash" xmlns:w16se="http://schemas.microsoft.com/office/word/2015/wordml/symex" mc:Ignorable="w14 w15 w16se w16cid w16 w16cex w16sdtdh">
+<w:styles xmlns:mc="http://schemas.openxmlformats.org/markup-compatibility/2006" xmlns:r="http://schemas.openxmlformats.org/officeDocument/2006/relationships" xmlns:w="http://schemas.openxmlformats.org/wordprocessingml/2006/main" xmlns:w14="http://schemas.microsoft.com/office/word/2010/wordml" xmlns:w15="http://schemas.microsoft.com/office/word/2012/wordml" xmlns:w16cid="http://schemas.microsoft.com/office/word/2016/wordml/cid" xmlns:w16se="http://schemas.microsoft.com/office/word/2015/wordml/symex" mc:Ignorable="w14 w15 w16se w16cid">
   <w:docDefaults>
     <w:rPrDefault>
       <w:rPr>
@@ -4683,7 +6154,7 @@
     </w:rPrDefault>
     <w:pPrDefault/>
   </w:docDefaults>
-  <w:latentStyles w:defLockedState="0" w:defUIPriority="99" w:defSemiHidden="0" w:defUnhideWhenUsed="0" w:defQFormat="0" w:count="376">
+  <w:latentStyles w:defLockedState="0" w:defUIPriority="99" w:defSemiHidden="0" w:defUnhideWhenUsed="0" w:defQFormat="0" w:count="375">
     <w:lsdException w:name="Normal" w:uiPriority="0" w:qFormat="1"/>
     <w:lsdException w:name="heading 1" w:uiPriority="9" w:qFormat="1"/>
     <w:lsdException w:name="heading 2" w:semiHidden="1" w:uiPriority="9" w:unhideWhenUsed="1" w:qFormat="1"/>
@@ -5059,7 +6530,6 @@
     <w:lsdException w:name="Smart Hyperlink" w:semiHidden="1" w:unhideWhenUsed="1"/>
     <w:lsdException w:name="Hashtag" w:semiHidden="1" w:unhideWhenUsed="1"/>
     <w:lsdException w:name="Unresolved Mention" w:semiHidden="1" w:unhideWhenUsed="1"/>
-    <w:lsdException w:name="Smart Link" w:semiHidden="1" w:unhideWhenUsed="1"/>
   </w:latentStyles>
   <w:style w:type="paragraph" w:default="1" w:styleId="Normal">
     <w:name w:val="Normal"/>
@@ -5571,6 +7041,12 @@
 </file>
 
 <file path=customXml/item1.xml><?xml version="1.0" encoding="utf-8"?>
+<p:properties xmlns:p="http://schemas.microsoft.com/office/2006/metadata/properties" xmlns:xsi="http://www.w3.org/2001/XMLSchema-instance" xmlns:pc="http://schemas.microsoft.com/office/infopath/2007/PartnerControls">
+  <documentManagement/>
+</p:properties>
+</file>
+
+<file path=customXml/item2.xml><?xml version="1.0" encoding="utf-8"?>
 <?mso-contentType ?>
 <FormTemplates xmlns="http://schemas.microsoft.com/sharepoint/v3/contenttype/forms">
   <Display>DocumentLibraryForm</Display>
@@ -5579,17 +7055,7 @@
 </FormTemplates>
 </file>
 
-<file path=customXml/item2.xml><?xml version="1.0" encoding="utf-8"?>
-<p:properties xmlns:p="http://schemas.microsoft.com/office/2006/metadata/properties" xmlns:xsi="http://www.w3.org/2001/XMLSchema-instance" xmlns:pc="http://schemas.microsoft.com/office/infopath/2007/PartnerControls">
-  <documentManagement/>
-</p:properties>
-</file>
-
 <file path=customXml/item3.xml><?xml version="1.0" encoding="utf-8"?>
-<b:Sources xmlns:b="http://schemas.openxmlformats.org/officeDocument/2006/bibliography" xmlns="http://schemas.openxmlformats.org/officeDocument/2006/bibliography" SelectedStyle="\APASixthEditionOfficeOnline.xsl" StyleName="APA" Version="6"/>
-</file>
-
-<file path=customXml/item4.xml><?xml version="1.0" encoding="utf-8"?>
 <ct:contentTypeSchema xmlns:ct="http://schemas.microsoft.com/office/2006/metadata/contentType" xmlns:ma="http://schemas.microsoft.com/office/2006/metadata/properties/metaAttributes" ct:_="" ma:_="" ma:contentTypeName="Document" ma:contentTypeID="0x01010070D9AF97846D084FBD7F8F84143918A8" ma:contentTypeVersion="4" ma:contentTypeDescription="Create a new document." ma:contentTypeScope="" ma:versionID="fba536ed12a4b51eac574286ac017028">
   <xsd:schema xmlns:xsd="http://www.w3.org/2001/XMLSchema" xmlns:xs="http://www.w3.org/2001/XMLSchema" xmlns:p="http://schemas.microsoft.com/office/2006/metadata/properties" xmlns:ns2="e745a2e5-e9d4-4036-947b-aa75bb032bd3" targetNamespace="http://schemas.microsoft.com/office/2006/metadata/properties" ma:root="true" ma:fieldsID="21df03171a63aadec40f56bd2def54f4" ns2:_="">
     <xsd:import namespace="e745a2e5-e9d4-4036-947b-aa75bb032bd3"/>
@@ -5735,15 +7201,11 @@
 </ct:contentTypeSchema>
 </file>
 
-<file path=customXml/itemProps1.xml><?xml version="1.0" encoding="utf-8"?>
-<ds:datastoreItem xmlns:ds="http://schemas.openxmlformats.org/officeDocument/2006/customXml" ds:itemID="{383B0F82-631C-49A8-9C38-1A0D82D3B795}">
-  <ds:schemaRefs>
-    <ds:schemaRef ds:uri="http://schemas.microsoft.com/sharepoint/v3/contenttype/forms"/>
-  </ds:schemaRefs>
-</ds:datastoreItem>
+<file path=customXml/item4.xml><?xml version="1.0" encoding="utf-8"?>
+<b:Sources xmlns:b="http://schemas.openxmlformats.org/officeDocument/2006/bibliography" xmlns="http://schemas.openxmlformats.org/officeDocument/2006/bibliography" SelectedStyle="\APASixthEditionOfficeOnline.xsl" StyleName="APA" Version="6"/>
 </file>
 
-<file path=customXml/itemProps2.xml><?xml version="1.0" encoding="utf-8"?>
+<file path=customXml/itemProps1.xml><?xml version="1.0" encoding="utf-8"?>
 <ds:datastoreItem xmlns:ds="http://schemas.openxmlformats.org/officeDocument/2006/customXml" ds:itemID="{BAF9F1E4-90BD-4AB7-BF41-7AAE7414DE63}">
   <ds:schemaRefs>
     <ds:schemaRef ds:uri="http://schemas.microsoft.com/office/2006/metadata/properties"/>
@@ -5752,15 +7214,15 @@
 </ds:datastoreItem>
 </file>
 
-<file path=customXml/itemProps3.xml><?xml version="1.0" encoding="utf-8"?>
-<ds:datastoreItem xmlns:ds="http://schemas.openxmlformats.org/officeDocument/2006/customXml" ds:itemID="{DB0F5343-F7E1-40BA-9D58-89F5216ED223}">
+<file path=customXml/itemProps2.xml><?xml version="1.0" encoding="utf-8"?>
+<ds:datastoreItem xmlns:ds="http://schemas.openxmlformats.org/officeDocument/2006/customXml" ds:itemID="{383B0F82-631C-49A8-9C38-1A0D82D3B795}">
   <ds:schemaRefs>
-    <ds:schemaRef ds:uri="http://schemas.openxmlformats.org/officeDocument/2006/bibliography"/>
+    <ds:schemaRef ds:uri="http://schemas.microsoft.com/sharepoint/v3/contenttype/forms"/>
   </ds:schemaRefs>
 </ds:datastoreItem>
 </file>
 
-<file path=customXml/itemProps4.xml><?xml version="1.0" encoding="utf-8"?>
+<file path=customXml/itemProps3.xml><?xml version="1.0" encoding="utf-8"?>
 <ds:datastoreItem xmlns:ds="http://schemas.openxmlformats.org/officeDocument/2006/customXml" ds:itemID="{306BA7A6-40BE-4522-A49E-90CB81F99E71}">
   <ds:schemaRefs>
     <ds:schemaRef ds:uri="http://schemas.microsoft.com/office/2006/metadata/contentType"/>
@@ -5776,4 +7238,12 @@
     <ds:schemaRef ds:uri="http://schemas.microsoft.com/internal/obd"/>
   </ds:schemaRefs>
 </ds:datastoreItem>
+</file>
+
+<file path=customXml/itemProps4.xml><?xml version="1.0" encoding="utf-8"?>
+<ds:datastoreItem xmlns:ds="http://schemas.openxmlformats.org/officeDocument/2006/customXml" ds:itemID="{C8B0D5EF-219A-45FC-A9E7-C230DDB7E389}">
+  <ds:schemaRefs>
+    <ds:schemaRef ds:uri="http://schemas.openxmlformats.org/officeDocument/2006/bibliography"/>
+  </ds:schemaRefs>
+</ds:datastoreItem>
 </file>
</xml_diff>

<commit_message>
Make relief depend on claims
</commit_message>
<xml_diff>
--- a/docassemble/HousingCodeChecklist/data/templates/verified_complaint_and_motions.docx
+++ b/docassemble/HousingCodeChecklist/data/templates/verified_complaint_and_motions.docx
@@ -1150,6 +1150,42 @@
       <w:r>
         <w:t>My landlord failed to give me reasonable advance notice for access to my home.</w:t>
       </w:r>
+      <w:r>
+        <w:t xml:space="preserve"> Specifically, </w:t>
+      </w:r>
+      <w:proofErr w:type="gramStart"/>
+      <w:r>
+        <w:t xml:space="preserve">{{ </w:t>
+      </w:r>
+      <w:proofErr w:type="spellStart"/>
+      <w:r>
+        <w:t>fix</w:t>
+      </w:r>
+      <w:proofErr w:type="gramEnd"/>
+      <w:r>
+        <w:t>_punctuation</w:t>
+      </w:r>
+      <w:proofErr w:type="spellEnd"/>
+      <w:r>
+        <w:t>(</w:t>
+      </w:r>
+      <w:proofErr w:type="spellStart"/>
+      <w:r>
+        <w:t>verified_complaint_claims</w:t>
+      </w:r>
+      <w:proofErr w:type="spellEnd"/>
+      <w:r>
+        <w:t>["</w:t>
+      </w:r>
+      <w:r>
+        <w:t>insufficient notice</w:t>
+      </w:r>
+      <w:r>
+        <w:t>"].</w:t>
+      </w:r>
+      <w:r>
+        <w:t>details) }}</w:t>
+      </w:r>
     </w:p>
     <w:p>
       <w:pPr>
@@ -1231,6 +1267,42 @@
       <w:r>
         <w:t>.</w:t>
       </w:r>
+      <w:r>
+        <w:t xml:space="preserve"> Specifically, </w:t>
+      </w:r>
+      <w:proofErr w:type="gramStart"/>
+      <w:r>
+        <w:t xml:space="preserve">{{ </w:t>
+      </w:r>
+      <w:proofErr w:type="spellStart"/>
+      <w:r>
+        <w:t>fix</w:t>
+      </w:r>
+      <w:proofErr w:type="gramEnd"/>
+      <w:r>
+        <w:t>_punctuation</w:t>
+      </w:r>
+      <w:proofErr w:type="spellEnd"/>
+      <w:r>
+        <w:t>(</w:t>
+      </w:r>
+      <w:proofErr w:type="spellStart"/>
+      <w:r>
+        <w:t>verified_complaint_claims</w:t>
+      </w:r>
+      <w:proofErr w:type="spellEnd"/>
+      <w:r>
+        <w:t>["</w:t>
+      </w:r>
+      <w:r>
+        <w:t>entered without permission</w:t>
+      </w:r>
+      <w:r>
+        <w:t>"].</w:t>
+      </w:r>
+      <w:r>
+        <w:t>details) }}</w:t>
+      </w:r>
     </w:p>
     <w:p>
       <w:pPr>
@@ -1246,6 +1318,7 @@
         <w:spacing w:line="300" w:lineRule="auto"/>
       </w:pPr>
       <w:r>
+        <w:lastRenderedPageBreak/>
         <w:t>{%p endif %}</w:t>
       </w:r>
     </w:p>
@@ -1304,7 +1377,6 @@
         <w:spacing w:line="300" w:lineRule="auto"/>
       </w:pPr>
       <w:r>
-        <w:lastRenderedPageBreak/>
         <w:t>My landlord f</w:t>
       </w:r>
       <w:r>
@@ -1336,7 +1408,49 @@
         <w:t xml:space="preserve"> </w:t>
       </w:r>
       <w:r>
-        <w:t>utilities without an express written agreement requiring me to pay for utilities. (Under the State Sanitary Code, the landlord is responsible for all utilities unless there is a lease or writing making the tenant responsible for one or more utilities.)  I do not have a written utility agreement with my Landlord.</w:t>
+        <w:t xml:space="preserve">utilities without an express written agreement requiring me to pay for utilities. </w:t>
+      </w:r>
+      <w:r>
+        <w:t xml:space="preserve">Specifically, </w:t>
+      </w:r>
+      <w:proofErr w:type="gramStart"/>
+      <w:r>
+        <w:t xml:space="preserve">{{ </w:t>
+      </w:r>
+      <w:proofErr w:type="spellStart"/>
+      <w:r>
+        <w:t>fix</w:t>
+      </w:r>
+      <w:proofErr w:type="gramEnd"/>
+      <w:r>
+        <w:t>_punctuation</w:t>
+      </w:r>
+      <w:proofErr w:type="spellEnd"/>
+      <w:r>
+        <w:t>(</w:t>
+      </w:r>
+      <w:proofErr w:type="spellStart"/>
+      <w:r>
+        <w:t>verified_complaint_claims</w:t>
+      </w:r>
+      <w:proofErr w:type="spellEnd"/>
+      <w:r>
+        <w:t xml:space="preserve">["utility </w:t>
+      </w:r>
+      <w:r>
+        <w:t>no agreement</w:t>
+      </w:r>
+      <w:r>
+        <w:t>"].</w:t>
+      </w:r>
+      <w:r>
+        <w:t>details) }}</w:t>
+      </w:r>
+      <w:r>
+        <w:t xml:space="preserve"> </w:t>
+      </w:r>
+      <w:r>
+        <w:t>(Under the State Sanitary Code, the landlord is responsible for all utilities unless there is a lease or writing making the tenant responsible for one or more utilities.)  I do not have a written utility agreement with my Landlord.</w:t>
       </w:r>
     </w:p>
     <w:p>
@@ -1434,6 +1548,36 @@
       </w:r>
       <w:r>
         <w:t xml:space="preserve"> to be shut off.</w:t>
+      </w:r>
+      <w:r>
+        <w:t xml:space="preserve"> Specifically, </w:t>
+      </w:r>
+      <w:proofErr w:type="gramStart"/>
+      <w:r>
+        <w:t xml:space="preserve">{{ </w:t>
+      </w:r>
+      <w:proofErr w:type="spellStart"/>
+      <w:r>
+        <w:t>fix</w:t>
+      </w:r>
+      <w:proofErr w:type="gramEnd"/>
+      <w:r>
+        <w:t>_punctuation</w:t>
+      </w:r>
+      <w:proofErr w:type="spellEnd"/>
+      <w:r>
+        <w:t>(</w:t>
+      </w:r>
+      <w:proofErr w:type="spellStart"/>
+      <w:r>
+        <w:t>verified_complaint_claims</w:t>
+      </w:r>
+      <w:proofErr w:type="spellEnd"/>
+      <w:r>
+        <w:t>["utility shutoff"].</w:t>
+      </w:r>
+      <w:r>
+        <w:t>details) }}</w:t>
       </w:r>
     </w:p>
     <w:p>
@@ -1888,6 +2032,7 @@
         <w:keepLines/>
       </w:pPr>
       <w:r>
+        <w:lastRenderedPageBreak/>
         <w:t>Landlord</w:t>
       </w:r>
       <w:r>
@@ -2002,7 +2147,6 @@
         <w:spacing w:line="300" w:lineRule="auto"/>
       </w:pPr>
       <w:r>
-        <w:lastRenderedPageBreak/>
         <w:t xml:space="preserve">{%p if </w:t>
       </w:r>
       <w:r>
@@ -2315,8 +2459,6 @@
       <w:r>
         <w:t xml:space="preserve"> {# demand letter sent #}</w:t>
       </w:r>
-      <w:bookmarkStart w:id="0" w:name="_GoBack"/>
-      <w:bookmarkEnd w:id="0"/>
     </w:p>
     <w:p>
       <w:pPr>
@@ -2504,6 +2646,7 @@
         <w:spacing w:line="300" w:lineRule="auto"/>
       </w:pPr>
       <w:r>
+        <w:lastRenderedPageBreak/>
         <w:t xml:space="preserve">In addition, the </w:t>
       </w:r>
       <w:r>
@@ -2567,7 +2710,6 @@
         <w:keepLines/>
       </w:pPr>
       <w:r>
-        <w:lastRenderedPageBreak/>
         <w:t>Demand that landlord not retaliate against Tenant</w:t>
       </w:r>
     </w:p>
@@ -2676,7 +2818,29 @@
         <w:spacing w:line="300" w:lineRule="auto"/>
       </w:pPr>
       <w:r>
-        <w:t>{%p if True %}</w:t>
+        <w:t xml:space="preserve">{%p if </w:t>
+      </w:r>
+      <w:proofErr w:type="spellStart"/>
+      <w:r>
+        <w:t>bad_</w:t>
+      </w:r>
+      <w:proofErr w:type="gramStart"/>
+      <w:r>
+        <w:t>conditions.</w:t>
+      </w:r>
+      <w:r>
+        <w:t>active</w:t>
+      </w:r>
+      <w:proofErr w:type="gramEnd"/>
+      <w:r>
+        <w:t>_conditions</w:t>
+      </w:r>
+      <w:proofErr w:type="spellEnd"/>
+      <w:r>
+        <w:t xml:space="preserve">() </w:t>
+      </w:r>
+      <w:r>
+        <w:t>%}</w:t>
       </w:r>
     </w:p>
     <w:p>
@@ -2743,6 +2907,7 @@
     <w:p>
       <w:pPr>
         <w:pStyle w:val="ListParagraph"/>
+        <w:keepLines/>
         <w:numPr>
           <w:ilvl w:val="1"/>
           <w:numId w:val="6"/>
@@ -2765,7 +2930,31 @@
         <w:spacing w:line="300" w:lineRule="auto"/>
       </w:pPr>
       <w:r>
-        <w:t>Give me reasonable notice (48 hours) for repairs.</w:t>
+        <w:t xml:space="preserve">{%p if </w:t>
+      </w:r>
+      <w:proofErr w:type="spellStart"/>
+      <w:r>
+        <w:t>verified_complaint_</w:t>
+      </w:r>
+      <w:proofErr w:type="gramStart"/>
+      <w:r>
+        <w:t>claims</w:t>
+      </w:r>
+      <w:proofErr w:type="spellEnd"/>
+      <w:r>
+        <w:t>[</w:t>
+      </w:r>
+      <w:proofErr w:type="gramEnd"/>
+      <w:r>
+        <w:t>"insufficient notice"].</w:t>
+      </w:r>
+      <w:proofErr w:type="spellStart"/>
+      <w:r>
+        <w:t>has_claim</w:t>
+      </w:r>
+      <w:proofErr w:type="spellEnd"/>
+      <w:r>
+        <w:t xml:space="preserve"> %}</w:t>
       </w:r>
     </w:p>
     <w:p>
@@ -2793,7 +2982,7 @@
         <w:spacing w:line="300" w:lineRule="auto"/>
       </w:pPr>
       <w:r>
-        <w:t>Not enter my home unless I am there or give permission in writing.</w:t>
+        <w:t>Give me reasonable notice (48 hours) for repairs.</w:t>
       </w:r>
     </w:p>
     <w:p>
@@ -2821,40 +3010,7 @@
         <w:spacing w:line="300" w:lineRule="auto"/>
       </w:pPr>
       <w:r>
-        <w:t>{%</w:t>
-      </w:r>
-      <w:r>
-        <w:t>p</w:t>
-      </w:r>
-      <w:r>
-        <w:t xml:space="preserve"> if </w:t>
-      </w:r>
-      <w:proofErr w:type="spellStart"/>
-      <w:r>
-        <w:t>verified_complaint_</w:t>
-      </w:r>
-      <w:proofErr w:type="gramStart"/>
-      <w:r>
-        <w:t>claims</w:t>
-      </w:r>
-      <w:proofErr w:type="spellEnd"/>
-      <w:r>
-        <w:t>[</w:t>
-      </w:r>
-      <w:proofErr w:type="gramEnd"/>
-      <w:r>
-        <w:t>"utility shutoff"]</w:t>
-      </w:r>
-      <w:r>
-        <w:t>.</w:t>
-      </w:r>
-      <w:proofErr w:type="spellStart"/>
-      <w:r>
-        <w:t>has_claim</w:t>
-      </w:r>
-      <w:proofErr w:type="spellEnd"/>
-      <w:r>
-        <w:t xml:space="preserve"> %}</w:t>
+        <w:t>{%p endif %}</w:t>
       </w:r>
     </w:p>
     <w:p>
@@ -2882,7 +3038,31 @@
         <w:spacing w:line="300" w:lineRule="auto"/>
       </w:pPr>
       <w:r>
-        <w:t>Restore my utility service.</w:t>
+        <w:t xml:space="preserve">{%p if </w:t>
+      </w:r>
+      <w:proofErr w:type="spellStart"/>
+      <w:r>
+        <w:t>verified_complaint_</w:t>
+      </w:r>
+      <w:proofErr w:type="gramStart"/>
+      <w:r>
+        <w:t>claims</w:t>
+      </w:r>
+      <w:proofErr w:type="spellEnd"/>
+      <w:r>
+        <w:t>[</w:t>
+      </w:r>
+      <w:proofErr w:type="gramEnd"/>
+      <w:r>
+        <w:t>"entered without permission"].</w:t>
+      </w:r>
+      <w:proofErr w:type="spellStart"/>
+      <w:r>
+        <w:t>has_claim</w:t>
+      </w:r>
+      <w:proofErr w:type="spellEnd"/>
+      <w:r>
+        <w:t xml:space="preserve"> %}</w:t>
       </w:r>
     </w:p>
     <w:p>
@@ -2910,13 +3090,7 @@
         <w:spacing w:line="300" w:lineRule="auto"/>
       </w:pPr>
       <w:r>
-        <w:t>{%</w:t>
-      </w:r>
-      <w:r>
-        <w:t>p</w:t>
-      </w:r>
-      <w:r>
-        <w:t xml:space="preserve"> endif %}</w:t>
+        <w:t>Not enter my home unless I am there or give permission in writing.</w:t>
       </w:r>
     </w:p>
     <w:p>
@@ -2944,7 +3118,7 @@
         <w:spacing w:line="300" w:lineRule="auto"/>
       </w:pPr>
       <w:r>
-        <w:t>Transfer all utilities to Landlord’s name and pay for utilities.</w:t>
+        <w:t>{%p endif %}</w:t>
       </w:r>
     </w:p>
     <w:p>
@@ -2972,20 +3146,47 @@
         <w:spacing w:line="300" w:lineRule="auto"/>
       </w:pPr>
       <w:r>
-        <w:t>Interfering with my right to quiet enjoyment of the premises and a</w:t>
-      </w:r>
-      <w:r>
-        <w:t xml:space="preserve"> </w:t>
-      </w:r>
-      <w:r>
-        <w:t>safe and sanitary apartment.</w:t>
-      </w:r>
-    </w:p>
-    <w:p>
-      <w:pPr>
-        <w:pStyle w:val="ListParagraph"/>
-        <w:numPr>
-          <w:ilvl w:val="0"/>
+        <w:t>{%</w:t>
+      </w:r>
+      <w:r>
+        <w:t>p</w:t>
+      </w:r>
+      <w:r>
+        <w:t xml:space="preserve"> if </w:t>
+      </w:r>
+      <w:proofErr w:type="spellStart"/>
+      <w:r>
+        <w:t>verified_complaint_</w:t>
+      </w:r>
+      <w:proofErr w:type="gramStart"/>
+      <w:r>
+        <w:t>claims</w:t>
+      </w:r>
+      <w:proofErr w:type="spellEnd"/>
+      <w:r>
+        <w:t>[</w:t>
+      </w:r>
+      <w:proofErr w:type="gramEnd"/>
+      <w:r>
+        <w:t>"utility shutoff"]</w:t>
+      </w:r>
+      <w:r>
+        <w:t>.</w:t>
+      </w:r>
+      <w:proofErr w:type="spellStart"/>
+      <w:r>
+        <w:t>has_claim</w:t>
+      </w:r>
+      <w:proofErr w:type="spellEnd"/>
+      <w:r>
+        <w:t xml:space="preserve"> %}</w:t>
+      </w:r>
+    </w:p>
+    <w:p>
+      <w:pPr>
+        <w:pStyle w:val="ListParagraph"/>
+        <w:numPr>
+          <w:ilvl w:val="1"/>
           <w:numId w:val="6"/>
         </w:numPr>
         <w:tabs>
@@ -3006,16 +3207,7 @@
         <w:spacing w:line="300" w:lineRule="auto"/>
       </w:pPr>
       <w:r>
-        <w:t>Award me money damages</w:t>
-      </w:r>
-      <w:r>
-        <w:t>, costs and attorney’s fees</w:t>
-      </w:r>
-      <w:r>
-        <w:t>.</w:t>
-      </w:r>
-      <w:r>
-        <w:t xml:space="preserve"> My damages include but are not limited to:</w:t>
+        <w:t>Restore my utility service.</w:t>
       </w:r>
     </w:p>
     <w:p>
@@ -3043,17 +3235,20 @@
         <w:spacing w:line="300" w:lineRule="auto"/>
       </w:pPr>
       <w:r>
-        <w:t>For breach of my right to quiet enjoyment, I am entitled to a minimum of three times my monthly rent or my actual damages, whichever is greater</w:t>
-      </w:r>
-      <w:r>
-        <w:t>.</w:t>
-      </w:r>
-    </w:p>
-    <w:p>
-      <w:pPr>
-        <w:pStyle w:val="ListParagraph"/>
-        <w:numPr>
-          <w:ilvl w:val="2"/>
+        <w:t>{%</w:t>
+      </w:r>
+      <w:r>
+        <w:t>p</w:t>
+      </w:r>
+      <w:r>
+        <w:t xml:space="preserve"> endif %}</w:t>
+      </w:r>
+    </w:p>
+    <w:p>
+      <w:pPr>
+        <w:pStyle w:val="ListParagraph"/>
+        <w:numPr>
+          <w:ilvl w:val="1"/>
           <w:numId w:val="6"/>
         </w:numPr>
         <w:tabs>
@@ -3074,23 +3269,44 @@
         <w:spacing w:line="300" w:lineRule="auto"/>
       </w:pPr>
       <w:r>
-        <w:t>A</w:t>
-      </w:r>
-      <w:r>
-        <w:t>ctual damages include</w:t>
-      </w:r>
-      <w:r>
-        <w:t xml:space="preserve"> but are not limited to</w:t>
-      </w:r>
-      <w:r>
-        <w:t xml:space="preserve"> emotional distress and money losses) because the problems in my home were serious, my utilities were shut off, and/or the Landlord’s actions violated my right to enjoy my home.  </w:t>
-      </w:r>
-    </w:p>
-    <w:p>
-      <w:pPr>
-        <w:pStyle w:val="ListParagraph"/>
-        <w:numPr>
-          <w:ilvl w:val="2"/>
+        <w:t xml:space="preserve">{%p </w:t>
+      </w:r>
+      <w:proofErr w:type="spellStart"/>
+      <w:r>
+        <w:t>verified_complaint_</w:t>
+      </w:r>
+      <w:proofErr w:type="gramStart"/>
+      <w:r>
+        <w:t>claims</w:t>
+      </w:r>
+      <w:proofErr w:type="spellEnd"/>
+      <w:r>
+        <w:t>[</w:t>
+      </w:r>
+      <w:proofErr w:type="gramEnd"/>
+      <w:r>
+        <w:t xml:space="preserve">"utility </w:t>
+      </w:r>
+      <w:r>
+        <w:t>no agreement</w:t>
+      </w:r>
+      <w:r>
+        <w:t>"].</w:t>
+      </w:r>
+      <w:proofErr w:type="spellStart"/>
+      <w:r>
+        <w:t>has_claim</w:t>
+      </w:r>
+      <w:proofErr w:type="spellEnd"/>
+      <w:r>
+        <w:t xml:space="preserve"> %}</w:t>
+      </w:r>
+    </w:p>
+    <w:p>
+      <w:pPr>
+        <w:pStyle w:val="ListParagraph"/>
+        <w:numPr>
+          <w:ilvl w:val="1"/>
           <w:numId w:val="6"/>
         </w:numPr>
         <w:tabs>
@@ -3111,22 +3327,14 @@
         <w:spacing w:line="300" w:lineRule="auto"/>
       </w:pPr>
       <w:r>
-        <w:t xml:space="preserve">{%p if </w:t>
-      </w:r>
-      <w:proofErr w:type="spellStart"/>
-      <w:r>
-        <w:t>tenant_gets_rent_subsidy</w:t>
-      </w:r>
-      <w:proofErr w:type="spellEnd"/>
-      <w:r>
-        <w:t xml:space="preserve"> %}</w:t>
-      </w:r>
-    </w:p>
-    <w:p>
-      <w:pPr>
-        <w:pStyle w:val="ListParagraph"/>
-        <w:numPr>
-          <w:ilvl w:val="2"/>
+        <w:t>Transfer all utilities to Landlord’s name and pay for utilities.</w:t>
+      </w:r>
+    </w:p>
+    <w:p>
+      <w:pPr>
+        <w:pStyle w:val="ListParagraph"/>
+        <w:numPr>
+          <w:ilvl w:val="1"/>
           <w:numId w:val="6"/>
         </w:numPr>
         <w:tabs>
@@ -3147,17 +3355,14 @@
         <w:spacing w:line="300" w:lineRule="auto"/>
       </w:pPr>
       <w:r>
-        <w:t>Because I get a rent subsidy, t</w:t>
-      </w:r>
-      <w:r>
-        <w:t>he minimum amount of damages of three months’ rent is based on the full contract rent, not just my portion of the rent.</w:t>
-      </w:r>
-    </w:p>
-    <w:p>
-      <w:pPr>
-        <w:pStyle w:val="ListParagraph"/>
-        <w:numPr>
-          <w:ilvl w:val="2"/>
+        <w:t>{%p endif %}</w:t>
+      </w:r>
+    </w:p>
+    <w:p>
+      <w:pPr>
+        <w:pStyle w:val="ListParagraph"/>
+        <w:numPr>
+          <w:ilvl w:val="1"/>
           <w:numId w:val="6"/>
         </w:numPr>
         <w:tabs>
@@ -3178,14 +3383,25 @@
         <w:spacing w:line="300" w:lineRule="auto"/>
       </w:pPr>
       <w:r>
-        <w:t>{%p endif %}</w:t>
-      </w:r>
-    </w:p>
-    <w:p>
-      <w:pPr>
-        <w:pStyle w:val="ListParagraph"/>
-        <w:numPr>
-          <w:ilvl w:val="1"/>
+        <w:t>Stop i</w:t>
+      </w:r>
+      <w:bookmarkStart w:id="0" w:name="_GoBack"/>
+      <w:bookmarkEnd w:id="0"/>
+      <w:r>
+        <w:t>nterfering with my right to quiet enjoyment of the premises and a</w:t>
+      </w:r>
+      <w:r>
+        <w:t xml:space="preserve"> </w:t>
+      </w:r>
+      <w:r>
+        <w:t>safe and sanitary apartment.</w:t>
+      </w:r>
+    </w:p>
+    <w:p>
+      <w:pPr>
+        <w:pStyle w:val="ListParagraph"/>
+        <w:numPr>
+          <w:ilvl w:val="0"/>
           <w:numId w:val="6"/>
         </w:numPr>
         <w:tabs>
@@ -3206,10 +3422,16 @@
         <w:spacing w:line="300" w:lineRule="auto"/>
       </w:pPr>
       <w:r>
-        <w:t>For breach of the warranty of habitability, I am entitled to damages because my rental unit was worth less due to the condition of my home and the problems that weren’t fixed.</w:t>
-      </w:r>
-      <w:r>
-        <w:t xml:space="preserve"> My damages are based on the percentage reduction in the value of my home caused by the landlord’s failure to make repairs.</w:t>
+        <w:t>Award me money damages</w:t>
+      </w:r>
+      <w:r>
+        <w:t>, costs and attorney’s fees</w:t>
+      </w:r>
+      <w:r>
+        <w:t>.</w:t>
+      </w:r>
+      <w:r>
+        <w:t xml:space="preserve"> My damages include but are not limited to:</w:t>
       </w:r>
     </w:p>
     <w:p>
@@ -3237,22 +3459,17 @@
         <w:spacing w:line="300" w:lineRule="auto"/>
       </w:pPr>
       <w:r>
-        <w:t xml:space="preserve">{%p if </w:t>
-      </w:r>
-      <w:proofErr w:type="spellStart"/>
-      <w:r>
-        <w:t>landlord_subject_to_consumer_protection_law</w:t>
-      </w:r>
-      <w:proofErr w:type="spellEnd"/>
-      <w:r>
-        <w:t xml:space="preserve"> %} </w:t>
-      </w:r>
-    </w:p>
-    <w:p>
-      <w:pPr>
-        <w:pStyle w:val="ListParagraph"/>
-        <w:numPr>
-          <w:ilvl w:val="1"/>
+        <w:t>For breach of my right to quiet enjoyment, I am entitled to a minimum of three times my monthly rent or my actual damages, whichever is greater</w:t>
+      </w:r>
+      <w:r>
+        <w:t>.</w:t>
+      </w:r>
+    </w:p>
+    <w:p>
+      <w:pPr>
+        <w:pStyle w:val="ListParagraph"/>
+        <w:numPr>
+          <w:ilvl w:val="2"/>
           <w:numId w:val="6"/>
         </w:numPr>
         <w:tabs>
@@ -3273,7 +3490,206 @@
         <w:spacing w:line="300" w:lineRule="auto"/>
       </w:pPr>
       <w:r>
+        <w:t>A</w:t>
+      </w:r>
+      <w:r>
+        <w:t>ctual damages include</w:t>
+      </w:r>
+      <w:r>
+        <w:t xml:space="preserve"> but are not limited to</w:t>
+      </w:r>
+      <w:r>
+        <w:t xml:space="preserve"> emotional distress and money losses) because the problems in my home were serious, my utilities were shut off, and/or the Landlord’s actions violated my right to enjoy my home.  </w:t>
+      </w:r>
+    </w:p>
+    <w:p>
+      <w:pPr>
+        <w:pStyle w:val="ListParagraph"/>
+        <w:numPr>
+          <w:ilvl w:val="2"/>
+          <w:numId w:val="6"/>
+        </w:numPr>
+        <w:tabs>
+          <w:tab w:val="left" w:pos="-720"/>
+          <w:tab w:val="left" w:pos="0"/>
+          <w:tab w:val="left" w:pos="450"/>
+          <w:tab w:val="left" w:pos="810"/>
+          <w:tab w:val="left" w:pos="1440"/>
+          <w:tab w:val="left" w:pos="2160"/>
+          <w:tab w:val="left" w:pos="2880"/>
+          <w:tab w:val="left" w:pos="3600"/>
+          <w:tab w:val="left" w:pos="4320"/>
+          <w:tab w:val="left" w:pos="4500"/>
+          <w:tab w:val="left" w:pos="4860"/>
+          <w:tab w:val="left" w:pos="5040"/>
+          <w:tab w:val="left" w:pos="5580"/>
+        </w:tabs>
+        <w:spacing w:line="300" w:lineRule="auto"/>
+      </w:pPr>
+      <w:r>
         <w:lastRenderedPageBreak/>
+        <w:t xml:space="preserve">{%p if </w:t>
+      </w:r>
+      <w:proofErr w:type="spellStart"/>
+      <w:r>
+        <w:t>tenant_gets_rent_subsidy</w:t>
+      </w:r>
+      <w:proofErr w:type="spellEnd"/>
+      <w:r>
+        <w:t xml:space="preserve"> %}</w:t>
+      </w:r>
+    </w:p>
+    <w:p>
+      <w:pPr>
+        <w:pStyle w:val="ListParagraph"/>
+        <w:numPr>
+          <w:ilvl w:val="2"/>
+          <w:numId w:val="6"/>
+        </w:numPr>
+        <w:tabs>
+          <w:tab w:val="left" w:pos="-720"/>
+          <w:tab w:val="left" w:pos="0"/>
+          <w:tab w:val="left" w:pos="450"/>
+          <w:tab w:val="left" w:pos="810"/>
+          <w:tab w:val="left" w:pos="1440"/>
+          <w:tab w:val="left" w:pos="2160"/>
+          <w:tab w:val="left" w:pos="2880"/>
+          <w:tab w:val="left" w:pos="3600"/>
+          <w:tab w:val="left" w:pos="4320"/>
+          <w:tab w:val="left" w:pos="4500"/>
+          <w:tab w:val="left" w:pos="4860"/>
+          <w:tab w:val="left" w:pos="5040"/>
+          <w:tab w:val="left" w:pos="5580"/>
+        </w:tabs>
+        <w:spacing w:line="300" w:lineRule="auto"/>
+      </w:pPr>
+      <w:r>
+        <w:t>Because I get a rent subsidy, t</w:t>
+      </w:r>
+      <w:r>
+        <w:t>he minimum amount of damages of three months’ rent is based on the full contract rent, not just my portion of the rent.</w:t>
+      </w:r>
+    </w:p>
+    <w:p>
+      <w:pPr>
+        <w:pStyle w:val="ListParagraph"/>
+        <w:numPr>
+          <w:ilvl w:val="2"/>
+          <w:numId w:val="6"/>
+        </w:numPr>
+        <w:tabs>
+          <w:tab w:val="left" w:pos="-720"/>
+          <w:tab w:val="left" w:pos="0"/>
+          <w:tab w:val="left" w:pos="450"/>
+          <w:tab w:val="left" w:pos="810"/>
+          <w:tab w:val="left" w:pos="1440"/>
+          <w:tab w:val="left" w:pos="2160"/>
+          <w:tab w:val="left" w:pos="2880"/>
+          <w:tab w:val="left" w:pos="3600"/>
+          <w:tab w:val="left" w:pos="4320"/>
+          <w:tab w:val="left" w:pos="4500"/>
+          <w:tab w:val="left" w:pos="4860"/>
+          <w:tab w:val="left" w:pos="5040"/>
+          <w:tab w:val="left" w:pos="5580"/>
+        </w:tabs>
+        <w:spacing w:line="300" w:lineRule="auto"/>
+      </w:pPr>
+      <w:r>
+        <w:t>{%p endif %}</w:t>
+      </w:r>
+    </w:p>
+    <w:p>
+      <w:pPr>
+        <w:pStyle w:val="ListParagraph"/>
+        <w:numPr>
+          <w:ilvl w:val="1"/>
+          <w:numId w:val="6"/>
+        </w:numPr>
+        <w:tabs>
+          <w:tab w:val="left" w:pos="-720"/>
+          <w:tab w:val="left" w:pos="0"/>
+          <w:tab w:val="left" w:pos="450"/>
+          <w:tab w:val="left" w:pos="810"/>
+          <w:tab w:val="left" w:pos="1440"/>
+          <w:tab w:val="left" w:pos="2160"/>
+          <w:tab w:val="left" w:pos="2880"/>
+          <w:tab w:val="left" w:pos="3600"/>
+          <w:tab w:val="left" w:pos="4320"/>
+          <w:tab w:val="left" w:pos="4500"/>
+          <w:tab w:val="left" w:pos="4860"/>
+          <w:tab w:val="left" w:pos="5040"/>
+          <w:tab w:val="left" w:pos="5580"/>
+        </w:tabs>
+        <w:spacing w:line="300" w:lineRule="auto"/>
+      </w:pPr>
+      <w:r>
+        <w:t>For breach of the warranty of habitability, I am entitled to damages because my rental unit was worth less due to the condition of my home and the problems that weren’t fixed.</w:t>
+      </w:r>
+      <w:r>
+        <w:t xml:space="preserve"> My damages are based on the percentage reduction in the value of my home caused by the landlord’s failure to make repairs.</w:t>
+      </w:r>
+    </w:p>
+    <w:p>
+      <w:pPr>
+        <w:pStyle w:val="ListParagraph"/>
+        <w:numPr>
+          <w:ilvl w:val="1"/>
+          <w:numId w:val="6"/>
+        </w:numPr>
+        <w:tabs>
+          <w:tab w:val="left" w:pos="-720"/>
+          <w:tab w:val="left" w:pos="0"/>
+          <w:tab w:val="left" w:pos="450"/>
+          <w:tab w:val="left" w:pos="810"/>
+          <w:tab w:val="left" w:pos="1440"/>
+          <w:tab w:val="left" w:pos="2160"/>
+          <w:tab w:val="left" w:pos="2880"/>
+          <w:tab w:val="left" w:pos="3600"/>
+          <w:tab w:val="left" w:pos="4320"/>
+          <w:tab w:val="left" w:pos="4500"/>
+          <w:tab w:val="left" w:pos="4860"/>
+          <w:tab w:val="left" w:pos="5040"/>
+          <w:tab w:val="left" w:pos="5580"/>
+        </w:tabs>
+        <w:spacing w:line="300" w:lineRule="auto"/>
+      </w:pPr>
+      <w:r>
+        <w:t xml:space="preserve">{%p if </w:t>
+      </w:r>
+      <w:proofErr w:type="spellStart"/>
+      <w:r>
+        <w:t>landlord_subject_to_consumer_protection_law</w:t>
+      </w:r>
+      <w:proofErr w:type="spellEnd"/>
+      <w:r>
+        <w:t xml:space="preserve"> %} </w:t>
+      </w:r>
+    </w:p>
+    <w:p>
+      <w:pPr>
+        <w:pStyle w:val="ListParagraph"/>
+        <w:numPr>
+          <w:ilvl w:val="1"/>
+          <w:numId w:val="6"/>
+        </w:numPr>
+        <w:tabs>
+          <w:tab w:val="left" w:pos="-720"/>
+          <w:tab w:val="left" w:pos="0"/>
+          <w:tab w:val="left" w:pos="450"/>
+          <w:tab w:val="left" w:pos="810"/>
+          <w:tab w:val="left" w:pos="1440"/>
+          <w:tab w:val="left" w:pos="2160"/>
+          <w:tab w:val="left" w:pos="2880"/>
+          <w:tab w:val="left" w:pos="3600"/>
+          <w:tab w:val="left" w:pos="4320"/>
+          <w:tab w:val="left" w:pos="4500"/>
+          <w:tab w:val="left" w:pos="4860"/>
+          <w:tab w:val="left" w:pos="5040"/>
+          <w:tab w:val="left" w:pos="5580"/>
+        </w:tabs>
+        <w:spacing w:line="300" w:lineRule="auto"/>
+      </w:pPr>
+      <w:r>
         <w:t xml:space="preserve">For violation of the Consumer Protection Act (G.L. c. 93A), I am entitled to </w:t>
       </w:r>
       <w:r>
@@ -6123,7 +6539,7 @@
 </file>
 
 <file path=customXml/itemProps4.xml><?xml version="1.0" encoding="utf-8"?>
-<ds:datastoreItem xmlns:ds="http://schemas.openxmlformats.org/officeDocument/2006/customXml" ds:itemID="{BF5AFB39-B7B9-4BA8-9BC4-E88F59EB9FBA}">
+<ds:datastoreItem xmlns:ds="http://schemas.openxmlformats.org/officeDocument/2006/customXml" ds:itemID="{3FBDC136-24D4-4A05-A5A7-B2F0840FBDB3}">
   <ds:schemaRefs>
     <ds:schemaRef ds:uri="http://schemas.openxmlformats.org/officeDocument/2006/bibliography"/>
   </ds:schemaRefs>

</xml_diff>

<commit_message>
Steer towards filing 93A first
</commit_message>
<xml_diff>
--- a/docassemble/HousingCodeChecklist/data/templates/verified_complaint_and_motions.docx
+++ b/docassemble/HousingCodeChecklist/data/templates/verified_complaint_and_motions.docx
@@ -242,49 +242,69 @@
             </w:pPr>
             <w:proofErr w:type="gramStart"/>
             <w:r>
+              <w:t>{{ users</w:t>
+            </w:r>
+            <w:proofErr w:type="gramEnd"/>
+            <w:r>
+              <w:t xml:space="preserve"> }}</w:t>
+            </w:r>
+          </w:p>
+          <w:p>
+            <w:pPr>
+              <w:pStyle w:val="Complaintsubheading"/>
+              <w:spacing w:before="0" w:after="0"/>
+              <w:rPr>
+                <w:rFonts w:ascii="Garamond" w:hAnsi="Garamond"/>
+                <w:b w:val="0"/>
+              </w:rPr>
+            </w:pPr>
+            <w:proofErr w:type="gramStart"/>
+            <w:r>
+              <w:rPr>
+                <w:rFonts w:ascii="Garamond" w:hAnsi="Garamond"/>
+                <w:b w:val="0"/>
+              </w:rPr>
               <w:t xml:space="preserve">{{ </w:t>
             </w:r>
             <w:proofErr w:type="spellStart"/>
             <w:r>
+              <w:rPr>
+                <w:rFonts w:ascii="Garamond" w:hAnsi="Garamond"/>
+                <w:b w:val="0"/>
+              </w:rPr>
               <w:t>users.as</w:t>
             </w:r>
             <w:proofErr w:type="gramEnd"/>
             <w:r>
+              <w:rPr>
+                <w:rFonts w:ascii="Garamond" w:hAnsi="Garamond"/>
+                <w:b w:val="0"/>
+              </w:rPr>
               <w:t>_noun</w:t>
             </w:r>
             <w:proofErr w:type="spellEnd"/>
             <w:r>
-              <w:t>("</w:t>
-            </w:r>
-            <w:r>
-              <w:t>Tenant</w:t>
-            </w:r>
-            <w:r>
-              <w:t>") }}</w:t>
-            </w:r>
-            <w:r>
-              <w:t xml:space="preserve"> / </w:t>
-            </w:r>
-            <w:r>
-              <w:t xml:space="preserve">{{ </w:t>
+              <w:rPr>
+                <w:rFonts w:ascii="Garamond" w:hAnsi="Garamond"/>
+                <w:b w:val="0"/>
+              </w:rPr>
+              <w:t xml:space="preserve">("Tenant") }} / {{ </w:t>
             </w:r>
             <w:proofErr w:type="spellStart"/>
             <w:r>
+              <w:rPr>
+                <w:rFonts w:ascii="Garamond" w:hAnsi="Garamond"/>
+                <w:b w:val="0"/>
+              </w:rPr>
               <w:t>users.as_noun</w:t>
             </w:r>
             <w:proofErr w:type="spellEnd"/>
             <w:r>
-              <w:t>("Plaintiff") }}</w:t>
-            </w:r>
-            <w:r>
-              <w:br/>
-            </w:r>
-            <w:r>
               <w:rPr>
                 <w:rFonts w:ascii="Garamond" w:hAnsi="Garamond"/>
                 <w:b w:val="0"/>
               </w:rPr>
-              <w:t>{{ users }}</w:t>
+              <w:t>("Plaintiff") }}</w:t>
             </w:r>
             <w:r>
               <w:rPr>
@@ -492,34 +512,103 @@
             <w:pPr>
               <w:pStyle w:val="Complaintsubheading"/>
               <w:spacing w:before="0" w:after="0"/>
+              <w:rPr>
+                <w:rFonts w:ascii="Garamond" w:hAnsi="Garamond"/>
+              </w:rPr>
             </w:pPr>
             <w:proofErr w:type="gramStart"/>
             <w:r>
+              <w:rPr>
+                <w:rFonts w:ascii="Garamond" w:hAnsi="Garamond"/>
+              </w:rPr>
               <w:t xml:space="preserve">{{ </w:t>
             </w:r>
             <w:proofErr w:type="spellStart"/>
             <w:r>
+              <w:rPr>
+                <w:rFonts w:ascii="Garamond" w:hAnsi="Garamond"/>
+              </w:rPr>
+              <w:t>other</w:t>
+            </w:r>
+            <w:proofErr w:type="gramEnd"/>
+            <w:r>
+              <w:rPr>
+                <w:rFonts w:ascii="Garamond" w:hAnsi="Garamond"/>
+              </w:rPr>
+              <w:t>_parties</w:t>
+            </w:r>
+            <w:proofErr w:type="spellEnd"/>
+            <w:r>
+              <w:rPr>
+                <w:rFonts w:ascii="Garamond" w:hAnsi="Garamond"/>
+              </w:rPr>
+              <w:t xml:space="preserve"> }}</w:t>
+            </w:r>
+          </w:p>
+          <w:p>
+            <w:pPr>
+              <w:pStyle w:val="Complaintsubheading"/>
+              <w:spacing w:before="0" w:after="0"/>
+              <w:rPr>
+                <w:rFonts w:ascii="Garamond" w:hAnsi="Garamond"/>
+                <w:b w:val="0"/>
+              </w:rPr>
+            </w:pPr>
+            <w:proofErr w:type="gramStart"/>
+            <w:r>
+              <w:rPr>
+                <w:rFonts w:ascii="Garamond" w:hAnsi="Garamond"/>
+                <w:b w:val="0"/>
+              </w:rPr>
+              <w:t xml:space="preserve">{{ </w:t>
+            </w:r>
+            <w:proofErr w:type="spellStart"/>
+            <w:r>
+              <w:rPr>
+                <w:rFonts w:ascii="Garamond" w:hAnsi="Garamond"/>
+                <w:b w:val="0"/>
+              </w:rPr>
               <w:t>other_parties.as</w:t>
             </w:r>
             <w:proofErr w:type="gramEnd"/>
             <w:r>
+              <w:rPr>
+                <w:rFonts w:ascii="Garamond" w:hAnsi="Garamond"/>
+                <w:b w:val="0"/>
+              </w:rPr>
               <w:t>_noun</w:t>
             </w:r>
             <w:proofErr w:type="spellEnd"/>
             <w:r>
+              <w:rPr>
+                <w:rFonts w:ascii="Garamond" w:hAnsi="Garamond"/>
+                <w:b w:val="0"/>
+              </w:rPr>
               <w:t xml:space="preserve">("Landlord") }} / {{ </w:t>
             </w:r>
             <w:proofErr w:type="spellStart"/>
             <w:r>
+              <w:rPr>
+                <w:rFonts w:ascii="Garamond" w:hAnsi="Garamond"/>
+                <w:b w:val="0"/>
+              </w:rPr>
               <w:t>other_parties.as_noun</w:t>
             </w:r>
             <w:proofErr w:type="spellEnd"/>
             <w:r>
+              <w:rPr>
+                <w:rFonts w:ascii="Garamond" w:hAnsi="Garamond"/>
+                <w:b w:val="0"/>
+              </w:rPr>
               <w:t>("Defendant") }}</w:t>
             </w:r>
-            <w:r>
-              <w:br/>
-            </w:r>
+          </w:p>
+          <w:p>
+            <w:pPr>
+              <w:pStyle w:val="Complaintsubheading"/>
+              <w:spacing w:before="0" w:after="0"/>
+            </w:pPr>
+            <w:proofErr w:type="gramStart"/>
             <w:r>
               <w:rPr>
                 <w:rFonts w:ascii="Garamond" w:hAnsi="Garamond"/>
@@ -533,31 +622,15 @@
                 <w:rFonts w:ascii="Garamond" w:hAnsi="Garamond"/>
                 <w:b w:val="0"/>
               </w:rPr>
-              <w:t>other_parties</w:t>
+              <w:t>other</w:t>
             </w:r>
-            <w:proofErr w:type="spellEnd"/>
+            <w:proofErr w:type="gramEnd"/>
             <w:r>
               <w:rPr>
                 <w:rFonts w:ascii="Garamond" w:hAnsi="Garamond"/>
                 <w:b w:val="0"/>
               </w:rPr>
-              <w:t xml:space="preserve"> }}</w:t>
-            </w:r>
-            <w:r>
-              <w:rPr>
-                <w:rFonts w:ascii="Garamond" w:hAnsi="Garamond"/>
-                <w:b w:val="0"/>
-              </w:rPr>
-              <w:br/>
-              <w:t xml:space="preserve">{{ </w:t>
-            </w:r>
-            <w:proofErr w:type="spellStart"/>
-            <w:r>
-              <w:rPr>
-                <w:rFonts w:ascii="Garamond" w:hAnsi="Garamond"/>
-                <w:b w:val="0"/>
-              </w:rPr>
-              <w:t>other_parties</w:t>
+              <w:t>_parties</w:t>
             </w:r>
             <w:proofErr w:type="spellEnd"/>
             <w:r>
@@ -1958,7 +2031,13 @@
         <w:t xml:space="preserve"> is subject to the Consumer Protection </w:t>
       </w:r>
       <w:r>
-        <w:t>Law (M.G.L. c. 93A)</w:t>
+        <w:t>Law</w:t>
+      </w:r>
+      <w:r>
+        <w:t>,</w:t>
+      </w:r>
+      <w:r>
+        <w:t xml:space="preserve"> M.G.L. c. 93A</w:t>
       </w:r>
     </w:p>
     <w:p>
@@ -2373,6 +2452,9 @@
         <w:spacing w:line="300" w:lineRule="auto"/>
       </w:pPr>
       <w:r>
+        <w:t xml:space="preserve">Note: </w:t>
+      </w:r>
+      <w:r>
         <w:t>T</w:t>
       </w:r>
       <w:r>
@@ -2422,6 +2504,7 @@
         <w:rPr>
           <w:sz w:val="22"/>
           <w:szCs w:val="22"/>
+          <w:highlight w:val="yellow"/>
         </w:rPr>
         <w:t>{%p endif %}</w:t>
       </w:r>
@@ -2493,8 +2576,6 @@
         <w:lastRenderedPageBreak/>
         <w:t>Tenant’s request for relief</w:t>
       </w:r>
-      <w:bookmarkStart w:id="0" w:name="_GoBack"/>
-      <w:bookmarkEnd w:id="0"/>
     </w:p>
     <w:p>
       <w:pPr>
@@ -3182,23 +3263,22 @@
         <w:spacing w:line="300" w:lineRule="auto"/>
       </w:pPr>
       <w:r>
-        <w:t>Award me money damages</w:t>
-      </w:r>
-      <w:r>
-        <w:t>, costs and attorney’s fees</w:t>
-      </w:r>
-      <w:r>
-        <w:t>.</w:t>
-      </w:r>
-      <w:r>
-        <w:t xml:space="preserve"> My damages include but are not limited to:</w:t>
-      </w:r>
-    </w:p>
-    <w:p>
-      <w:pPr>
-        <w:pStyle w:val="ListParagraph"/>
-        <w:numPr>
-          <w:ilvl w:val="1"/>
+        <w:t xml:space="preserve">{%p if </w:t>
+      </w:r>
+      <w:proofErr w:type="spellStart"/>
+      <w:r>
+        <w:t>complaint_ask_for_damages</w:t>
+      </w:r>
+      <w:proofErr w:type="spellEnd"/>
+      <w:r>
+        <w:t xml:space="preserve"> %}</w:t>
+      </w:r>
+    </w:p>
+    <w:p>
+      <w:pPr>
+        <w:pStyle w:val="ListParagraph"/>
+        <w:numPr>
+          <w:ilvl w:val="0"/>
           <w:numId w:val="6"/>
         </w:numPr>
         <w:tabs>
@@ -3219,17 +3299,23 @@
         <w:spacing w:line="300" w:lineRule="auto"/>
       </w:pPr>
       <w:r>
-        <w:t>For breach of my right to quiet enjoyment, I am entitled to a minimum of three times my monthly rent or my actual damages, whichever is greater</w:t>
+        <w:t>Award me money damages</w:t>
+      </w:r>
+      <w:r>
+        <w:t>, costs and attorney’s fees</w:t>
       </w:r>
       <w:r>
         <w:t>.</w:t>
       </w:r>
-    </w:p>
-    <w:p>
-      <w:pPr>
-        <w:pStyle w:val="ListParagraph"/>
-        <w:numPr>
-          <w:ilvl w:val="2"/>
+      <w:r>
+        <w:t xml:space="preserve"> My damages include but are not limited to:</w:t>
+      </w:r>
+    </w:p>
+    <w:p>
+      <w:pPr>
+        <w:pStyle w:val="ListParagraph"/>
+        <w:numPr>
+          <w:ilvl w:val="1"/>
           <w:numId w:val="6"/>
         </w:numPr>
         <w:tabs>
@@ -3250,16 +3336,29 @@
         <w:spacing w:line="300" w:lineRule="auto"/>
       </w:pPr>
       <w:r>
-        <w:t>A</w:t>
-      </w:r>
-      <w:r>
-        <w:t>ctual damages include</w:t>
-      </w:r>
-      <w:r>
-        <w:t xml:space="preserve"> but are not limited to</w:t>
-      </w:r>
-      <w:r>
-        <w:t xml:space="preserve"> emotional distress and money losses) because the problems in my home were serious, my utilities were shut off, or the Landlord’s actions violated my right to enjoy my home.</w:t>
+        <w:t>For breach of my right to quiet enjoyment, I am entitled to a minimum of three times my monthly rent or my actual damages, whichever is greater</w:t>
+      </w:r>
+      <w:r>
+        <w:t>.</w:t>
+      </w:r>
+      <w:r>
+        <w:t xml:space="preserve"> My rent is </w:t>
+      </w:r>
+      <w:proofErr w:type="gramStart"/>
+      <w:r>
+        <w:t>{{ currency</w:t>
+      </w:r>
+      <w:proofErr w:type="gramEnd"/>
+      <w:r>
+        <w:t>(</w:t>
+      </w:r>
+      <w:proofErr w:type="spellStart"/>
+      <w:r>
+        <w:t>tenant_unit_rent</w:t>
+      </w:r>
+      <w:proofErr w:type="spellEnd"/>
+      <w:r>
+        <w:t>) }}.</w:t>
       </w:r>
     </w:p>
     <w:p>
@@ -3287,15 +3386,16 @@
         <w:spacing w:line="300" w:lineRule="auto"/>
       </w:pPr>
       <w:r>
-        <w:t xml:space="preserve">{%p if </w:t>
-      </w:r>
-      <w:proofErr w:type="spellStart"/>
-      <w:r>
-        <w:t>tenant_gets_rent_subsidy</w:t>
-      </w:r>
-      <w:proofErr w:type="spellEnd"/>
-      <w:r>
-        <w:t xml:space="preserve"> %}</w:t>
+        <w:t>A</w:t>
+      </w:r>
+      <w:r>
+        <w:t>ctual damages include</w:t>
+      </w:r>
+      <w:r>
+        <w:t xml:space="preserve"> but are not limited to</w:t>
+      </w:r>
+      <w:r>
+        <w:t xml:space="preserve"> emotional distress and money losses) because the problems in my home were serious, my utilities were shut off, or the Landlord’s actions violated my right to enjoy my home.</w:t>
       </w:r>
     </w:p>
     <w:p>
@@ -3323,10 +3423,15 @@
         <w:spacing w:line="300" w:lineRule="auto"/>
       </w:pPr>
       <w:r>
-        <w:t>Because I get a rent subsidy, t</w:t>
-      </w:r>
-      <w:r>
-        <w:t>he minimum amount of damages of three months’ rent is based on the full contract rent, not just my portion of the rent.</w:t>
+        <w:t xml:space="preserve">{%p if </w:t>
+      </w:r>
+      <w:proofErr w:type="spellStart"/>
+      <w:r>
+        <w:t>tenant_gets_rent_subsidy</w:t>
+      </w:r>
+      <w:proofErr w:type="spellEnd"/>
+      <w:r>
+        <w:t xml:space="preserve"> %}</w:t>
       </w:r>
     </w:p>
     <w:p>
@@ -3354,14 +3459,17 @@
         <w:spacing w:line="300" w:lineRule="auto"/>
       </w:pPr>
       <w:r>
-        <w:t>{%p endif %}</w:t>
-      </w:r>
-    </w:p>
-    <w:p>
-      <w:pPr>
-        <w:pStyle w:val="ListParagraph"/>
-        <w:numPr>
-          <w:ilvl w:val="1"/>
+        <w:t>Because I get a rent subsidy, t</w:t>
+      </w:r>
+      <w:r>
+        <w:t>he minimum amount of damages of three months’ rent is based on the full contract rent, not just my portion of the rent.</w:t>
+      </w:r>
+    </w:p>
+    <w:p>
+      <w:pPr>
+        <w:pStyle w:val="ListParagraph"/>
+        <w:numPr>
+          <w:ilvl w:val="2"/>
           <w:numId w:val="6"/>
         </w:numPr>
         <w:tabs>
@@ -3382,10 +3490,7 @@
         <w:spacing w:line="300" w:lineRule="auto"/>
       </w:pPr>
       <w:r>
-        <w:t>For breach of the warranty of habitability, I am entitled to damages because my rental unit was worth less due to the condition of my home and the problems that weren’t fixed.</w:t>
-      </w:r>
-      <w:r>
-        <w:t xml:space="preserve"> My damages are based on the percentage reduction in the value of my home caused by the landlord’s failure to make repairs.</w:t>
+        <w:t>{%p endif %}</w:t>
       </w:r>
     </w:p>
     <w:p>
@@ -3413,15 +3518,10 @@
         <w:spacing w:line="300" w:lineRule="auto"/>
       </w:pPr>
       <w:r>
-        <w:t xml:space="preserve">{%p if </w:t>
-      </w:r>
-      <w:proofErr w:type="spellStart"/>
-      <w:r>
-        <w:t>landlord_subject_to_consumer_protection_law</w:t>
-      </w:r>
-      <w:proofErr w:type="spellEnd"/>
-      <w:r>
-        <w:t xml:space="preserve"> %} </w:t>
+        <w:t>For breach of the warranty of habitability, I am entitled to damages because my rental unit was worth less due to the condition of my home and the problems that weren’t fixed.</w:t>
+      </w:r>
+      <w:r>
+        <w:t xml:space="preserve"> My damages are based on the percentage reduction in the value of my home caused by the landlord’s failure to make repairs.</w:t>
       </w:r>
     </w:p>
     <w:p>
@@ -3450,37 +3550,15 @@
       </w:pPr>
       <w:r>
         <w:lastRenderedPageBreak/>
-        <w:t xml:space="preserve">For violation of the Consumer Protection Act (G.L. c. 93A), I am entitled to </w:t>
-      </w:r>
-      <w:r>
-        <w:t>up to 3 times</w:t>
-      </w:r>
-      <w:r>
-        <w:t xml:space="preserve"> my damages</w:t>
-      </w:r>
-      <w:r>
-        <w:t xml:space="preserve"> because my</w:t>
-      </w:r>
-      <w:r>
-        <w:t xml:space="preserve"> </w:t>
-      </w:r>
-      <w:r>
-        <w:t xml:space="preserve">Landlord </w:t>
-      </w:r>
-      <w:r>
-        <w:t>has acted unfairly</w:t>
-      </w:r>
-      <w:r>
-        <w:t xml:space="preserve">, </w:t>
-      </w:r>
-      <w:r>
-        <w:t>deceptively</w:t>
-      </w:r>
-      <w:r>
-        <w:t xml:space="preserve">, </w:t>
-      </w:r>
-      <w:r>
-        <w:t>or failed to make a reasonable offer of settlement within 30 days of my demand.</w:t>
+        <w:t xml:space="preserve">{%p if </w:t>
+      </w:r>
+      <w:proofErr w:type="spellStart"/>
+      <w:r>
+        <w:t>landlord_subject_to_consumer_protection_law</w:t>
+      </w:r>
+      <w:proofErr w:type="spellEnd"/>
+      <w:r>
+        <w:t xml:space="preserve"> %} </w:t>
       </w:r>
     </w:p>
     <w:p>
@@ -3508,14 +3586,44 @@
         <w:spacing w:line="300" w:lineRule="auto"/>
       </w:pPr>
       <w:r>
-        <w:t>{%p endif %}</w:t>
-      </w:r>
-    </w:p>
-    <w:p>
-      <w:pPr>
-        <w:pStyle w:val="ListParagraph"/>
-        <w:numPr>
-          <w:ilvl w:val="0"/>
+        <w:t xml:space="preserve">For violation of the Consumer Protection Act (G.L. c. 93A), I am entitled to </w:t>
+      </w:r>
+      <w:r>
+        <w:t>up to 3 times</w:t>
+      </w:r>
+      <w:r>
+        <w:t xml:space="preserve"> my damages</w:t>
+      </w:r>
+      <w:r>
+        <w:t xml:space="preserve"> because my</w:t>
+      </w:r>
+      <w:r>
+        <w:t xml:space="preserve"> </w:t>
+      </w:r>
+      <w:r>
+        <w:t xml:space="preserve">Landlord </w:t>
+      </w:r>
+      <w:r>
+        <w:t>has acted unfairly</w:t>
+      </w:r>
+      <w:r>
+        <w:t xml:space="preserve">, </w:t>
+      </w:r>
+      <w:r>
+        <w:t>deceptively</w:t>
+      </w:r>
+      <w:r>
+        <w:t xml:space="preserve">, </w:t>
+      </w:r>
+      <w:r>
+        <w:t>or failed to make a reasonable offer of settlement within 30 days of my demand.</w:t>
+      </w:r>
+    </w:p>
+    <w:p>
+      <w:pPr>
+        <w:pStyle w:val="ListParagraph"/>
+        <w:numPr>
+          <w:ilvl w:val="1"/>
           <w:numId w:val="6"/>
         </w:numPr>
         <w:tabs>
@@ -3534,10 +3642,9 @@
           <w:tab w:val="left" w:pos="5580"/>
         </w:tabs>
         <w:spacing w:line="300" w:lineRule="auto"/>
-        <w:ind w:left="450" w:hanging="450"/>
-      </w:pPr>
-      <w:r>
-        <w:t>Waive the requirement of Rule 65(c) of the Massachusetts Rules of Civil Procedure that I provide security for the issuance of the above Order(s) because I cannot afford to provide such security.</w:t>
+      </w:pPr>
+      <w:r>
+        <w:t>{%p endif %}</w:t>
       </w:r>
     </w:p>
     <w:p>
@@ -3566,7 +3673,7 @@
         <w:ind w:left="450" w:hanging="450"/>
       </w:pPr>
       <w:r>
-        <w:t>Schedule a Preliminary Injunction Hearing prior to the expiration of any Temporary Restraining Order that may be granted.</w:t>
+        <w:t>{%p endif %}</w:t>
       </w:r>
     </w:p>
     <w:p>
@@ -3595,23 +3702,21 @@
         <w:ind w:left="450" w:hanging="450"/>
       </w:pPr>
       <w:r>
-        <w:t>Award such further relief as justice requires.</w:t>
-      </w:r>
-    </w:p>
-    <w:p>
-      <w:pPr>
-        <w:pStyle w:val="Complaintsubheading"/>
-        <w:keepNext/>
-        <w:keepLines/>
-      </w:pPr>
-      <w:r>
-        <w:t>Signature of tenant</w:t>
-      </w:r>
-    </w:p>
-    <w:p>
-      <w:pPr>
-        <w:keepNext/>
-        <w:keepLines/>
+        <w:t>Waive the requirement of Rule 65(c) of the Massachusetts Rules of Civil Procedure that I provide security for the issuance of the above Order</w:t>
+      </w:r>
+      <w:bookmarkStart w:id="0" w:name="_GoBack"/>
+      <w:bookmarkEnd w:id="0"/>
+      <w:r>
+        <w:t xml:space="preserve"> because I cannot afford to provide such security.</w:t>
+      </w:r>
+    </w:p>
+    <w:p>
+      <w:pPr>
+        <w:pStyle w:val="ListParagraph"/>
+        <w:numPr>
+          <w:ilvl w:val="0"/>
+          <w:numId w:val="6"/>
+        </w:numPr>
         <w:tabs>
           <w:tab w:val="left" w:pos="-720"/>
           <w:tab w:val="left" w:pos="0"/>
@@ -3628,16 +3733,22 @@
           <w:tab w:val="left" w:pos="5580"/>
         </w:tabs>
         <w:spacing w:line="300" w:lineRule="auto"/>
-      </w:pPr>
-      <w:r>
-        <w:t>Respectfully submitted,</w:t>
-      </w:r>
-    </w:p>
-    <w:p>
-      <w:pPr>
-        <w:keepNext/>
-        <w:keepLines/>
-        <w:tabs>
+        <w:ind w:left="450" w:hanging="450"/>
+      </w:pPr>
+      <w:r>
+        <w:t>Schedule a Preliminary Injunction Hearing prior to the expiration of any Temporary Restraining Order that may be granted.</w:t>
+      </w:r>
+    </w:p>
+    <w:p>
+      <w:pPr>
+        <w:pStyle w:val="ListParagraph"/>
+        <w:numPr>
+          <w:ilvl w:val="0"/>
+          <w:numId w:val="6"/>
+        </w:numPr>
+        <w:tabs>
+          <w:tab w:val="left" w:pos="-720"/>
+          <w:tab w:val="left" w:pos="0"/>
           <w:tab w:val="left" w:pos="450"/>
           <w:tab w:val="left" w:pos="810"/>
           <w:tab w:val="left" w:pos="1440"/>
@@ -3651,30 +3762,20 @@
           <w:tab w:val="left" w:pos="5580"/>
         </w:tabs>
         <w:spacing w:line="300" w:lineRule="auto"/>
-      </w:pPr>
-      <w:proofErr w:type="gramStart"/>
-      <w:r>
-        <w:t>{{ users</w:t>
-      </w:r>
-      <w:proofErr w:type="gramEnd"/>
-      <w:r>
-        <w:t>[0].</w:t>
-      </w:r>
-      <w:proofErr w:type="spellStart"/>
-      <w:r>
-        <w:t>signature_if_defined</w:t>
-      </w:r>
-      <w:proofErr w:type="spellEnd"/>
-      <w:r>
-        <w:t>(</w:t>
-      </w:r>
-      <w:proofErr w:type="spellStart"/>
-      <w:r>
-        <w:t>i</w:t>
-      </w:r>
-      <w:proofErr w:type="spellEnd"/>
-      <w:r>
-        <w:t>) }}</w:t>
+        <w:ind w:left="450" w:hanging="450"/>
+      </w:pPr>
+      <w:r>
+        <w:t>Award such further relief as justice requires.</w:t>
+      </w:r>
+    </w:p>
+    <w:p>
+      <w:pPr>
+        <w:pStyle w:val="Complaintsubheading"/>
+        <w:keepNext/>
+        <w:keepLines/>
+      </w:pPr>
+      <w:r>
+        <w:t>Signature of tenant</w:t>
       </w:r>
     </w:p>
     <w:p>
@@ -3697,23 +3798,9 @@
           <w:tab w:val="left" w:pos="5580"/>
         </w:tabs>
         <w:spacing w:line="300" w:lineRule="auto"/>
-        <w:contextualSpacing/>
-      </w:pPr>
-      <w:proofErr w:type="gramStart"/>
-      <w:r>
-        <w:t>{{ users</w:t>
-      </w:r>
-      <w:proofErr w:type="gramEnd"/>
-      <w:r>
-        <w:t>[0].</w:t>
-      </w:r>
-      <w:proofErr w:type="spellStart"/>
-      <w:r>
-        <w:t>name.full</w:t>
-      </w:r>
-      <w:proofErr w:type="spellEnd"/>
-      <w:r>
-        <w:t>() }}</w:t>
+      </w:pPr>
+      <w:r>
+        <w:t>Respectfully submitted,</w:t>
       </w:r>
     </w:p>
     <w:p>
@@ -3721,8 +3808,6 @@
         <w:keepNext/>
         <w:keepLines/>
         <w:tabs>
-          <w:tab w:val="left" w:pos="-720"/>
-          <w:tab w:val="left" w:pos="0"/>
           <w:tab w:val="left" w:pos="450"/>
           <w:tab w:val="left" w:pos="810"/>
           <w:tab w:val="left" w:pos="1440"/>
@@ -3736,7 +3821,6 @@
           <w:tab w:val="left" w:pos="5580"/>
         </w:tabs>
         <w:spacing w:line="300" w:lineRule="auto"/>
-        <w:contextualSpacing/>
       </w:pPr>
       <w:proofErr w:type="gramStart"/>
       <w:r>
@@ -3748,25 +3832,19 @@
       </w:r>
       <w:proofErr w:type="spellStart"/>
       <w:r>
-        <w:t>address.</w:t>
-      </w:r>
-      <w:r>
-        <w:t>block</w:t>
+        <w:t>signature_if_defined</w:t>
       </w:r>
       <w:proofErr w:type="spellEnd"/>
       <w:r>
-        <w:t>() }}</w:t>
-      </w:r>
-      <w:r>
-        <w:t>{% if users[0].</w:t>
+        <w:t>(</w:t>
       </w:r>
       <w:proofErr w:type="spellStart"/>
       <w:r>
-        <w:t>phone_numbers</w:t>
+        <w:t>i</w:t>
       </w:r>
       <w:proofErr w:type="spellEnd"/>
       <w:r>
-        <w:t>() %}</w:t>
+        <w:t>) }}</w:t>
       </w:r>
     </w:p>
     <w:p>
@@ -3774,6 +3852,8 @@
         <w:keepNext/>
         <w:keepLines/>
         <w:tabs>
+          <w:tab w:val="left" w:pos="-720"/>
+          <w:tab w:val="left" w:pos="0"/>
           <w:tab w:val="left" w:pos="450"/>
           <w:tab w:val="left" w:pos="810"/>
           <w:tab w:val="left" w:pos="1440"/>
@@ -3799,24 +3879,11 @@
       </w:r>
       <w:proofErr w:type="spellStart"/>
       <w:r>
-        <w:t>phone_number</w:t>
-      </w:r>
-      <w:r>
-        <w:t>s</w:t>
+        <w:t>name.full</w:t>
       </w:r>
       <w:proofErr w:type="spellEnd"/>
       <w:r>
-        <w:t>()</w:t>
-      </w:r>
-      <w:r>
-        <w:t xml:space="preserve"> }}</w:t>
-      </w:r>
-      <w:r>
-        <w:t>{% endif %}</w:t>
-      </w:r>
-      <w:r>
-        <w:br/>
-        <w:t>{{ users[0].email }}</w:t>
+        <w:t>() }}</w:t>
       </w:r>
     </w:p>
     <w:p>
@@ -3824,6 +3891,8 @@
         <w:keepNext/>
         <w:keepLines/>
         <w:tabs>
+          <w:tab w:val="left" w:pos="-720"/>
+          <w:tab w:val="left" w:pos="0"/>
           <w:tab w:val="left" w:pos="450"/>
           <w:tab w:val="left" w:pos="810"/>
           <w:tab w:val="left" w:pos="1440"/>
@@ -3836,6 +3905,107 @@
           <w:tab w:val="left" w:pos="5040"/>
           <w:tab w:val="left" w:pos="5580"/>
         </w:tabs>
+        <w:spacing w:line="300" w:lineRule="auto"/>
+        <w:contextualSpacing/>
+      </w:pPr>
+      <w:proofErr w:type="gramStart"/>
+      <w:r>
+        <w:t>{{ users</w:t>
+      </w:r>
+      <w:proofErr w:type="gramEnd"/>
+      <w:r>
+        <w:t>[0].</w:t>
+      </w:r>
+      <w:proofErr w:type="spellStart"/>
+      <w:r>
+        <w:t>address.</w:t>
+      </w:r>
+      <w:r>
+        <w:t>block</w:t>
+      </w:r>
+      <w:proofErr w:type="spellEnd"/>
+      <w:r>
+        <w:t>() }}</w:t>
+      </w:r>
+      <w:r>
+        <w:t>{% if users[0].</w:t>
+      </w:r>
+      <w:proofErr w:type="spellStart"/>
+      <w:r>
+        <w:t>phone_numbers</w:t>
+      </w:r>
+      <w:proofErr w:type="spellEnd"/>
+      <w:r>
+        <w:t>() %}</w:t>
+      </w:r>
+    </w:p>
+    <w:p>
+      <w:pPr>
+        <w:keepNext/>
+        <w:keepLines/>
+        <w:tabs>
+          <w:tab w:val="left" w:pos="450"/>
+          <w:tab w:val="left" w:pos="810"/>
+          <w:tab w:val="left" w:pos="1440"/>
+          <w:tab w:val="left" w:pos="2160"/>
+          <w:tab w:val="left" w:pos="2880"/>
+          <w:tab w:val="left" w:pos="3600"/>
+          <w:tab w:val="left" w:pos="4320"/>
+          <w:tab w:val="left" w:pos="4500"/>
+          <w:tab w:val="left" w:pos="4860"/>
+          <w:tab w:val="left" w:pos="5040"/>
+          <w:tab w:val="left" w:pos="5580"/>
+        </w:tabs>
+        <w:spacing w:line="300" w:lineRule="auto"/>
+        <w:contextualSpacing/>
+      </w:pPr>
+      <w:proofErr w:type="gramStart"/>
+      <w:r>
+        <w:t>{{ users</w:t>
+      </w:r>
+      <w:proofErr w:type="gramEnd"/>
+      <w:r>
+        <w:t>[0].</w:t>
+      </w:r>
+      <w:proofErr w:type="spellStart"/>
+      <w:r>
+        <w:t>phone_number</w:t>
+      </w:r>
+      <w:r>
+        <w:t>s</w:t>
+      </w:r>
+      <w:proofErr w:type="spellEnd"/>
+      <w:r>
+        <w:t>()</w:t>
+      </w:r>
+      <w:r>
+        <w:t xml:space="preserve"> }}</w:t>
+      </w:r>
+      <w:r>
+        <w:t>{% endif %}</w:t>
+      </w:r>
+      <w:r>
+        <w:br/>
+        <w:t>{{ users[0].email }}</w:t>
+      </w:r>
+    </w:p>
+    <w:p>
+      <w:pPr>
+        <w:keepNext/>
+        <w:keepLines/>
+        <w:tabs>
+          <w:tab w:val="left" w:pos="450"/>
+          <w:tab w:val="left" w:pos="810"/>
+          <w:tab w:val="left" w:pos="1440"/>
+          <w:tab w:val="left" w:pos="2160"/>
+          <w:tab w:val="left" w:pos="2880"/>
+          <w:tab w:val="left" w:pos="3600"/>
+          <w:tab w:val="left" w:pos="4320"/>
+          <w:tab w:val="left" w:pos="4500"/>
+          <w:tab w:val="left" w:pos="4860"/>
+          <w:tab w:val="left" w:pos="5040"/>
+          <w:tab w:val="left" w:pos="5580"/>
+        </w:tabs>
         <w:rPr>
           <w:b/>
           <w:bCs/>
@@ -3856,6 +4026,8 @@
     </w:p>
     <w:p>
       <w:pPr>
+        <w:keepNext/>
+        <w:keepLines/>
         <w:spacing w:line="300" w:lineRule="auto"/>
       </w:pPr>
       <w:r>
@@ -6363,7 +6535,7 @@
 </file>
 
 <file path=customXml/itemProps4.xml><?xml version="1.0" encoding="utf-8"?>
-<ds:datastoreItem xmlns:ds="http://schemas.openxmlformats.org/officeDocument/2006/customXml" ds:itemID="{AE5129EF-195C-4B6C-B993-6785B11BD9F7}">
+<ds:datastoreItem xmlns:ds="http://schemas.openxmlformats.org/officeDocument/2006/customXml" ds:itemID="{3402DBA9-6466-45F6-A86E-37384D951901}">
   <ds:schemaRefs>
     <ds:schemaRef ds:uri="http://schemas.openxmlformats.org/officeDocument/2006/bibliography"/>
   </ds:schemaRefs>

</xml_diff>

<commit_message>
Use third person in complaint; incorporate feedback from Stefanie; fix #196
</commit_message>
<xml_diff>
--- a/docassemble/HousingCodeChecklist/data/templates/verified_complaint_and_motions.docx
+++ b/docassemble/HousingCodeChecklist/data/templates/verified_complaint_and_motions.docx
@@ -48,7 +48,27 @@
           <w:sz w:val="48"/>
           <w:szCs w:val="28"/>
         </w:rPr>
-        <w:t>Tenant’s complaint for emergency repairs</w:t>
+        <w:t xml:space="preserve">Tenant’s </w:t>
+      </w:r>
+      <w:r>
+        <w:rPr>
+          <w:rFonts w:asciiTheme="minorHAnsi" w:hAnsiTheme="minorHAnsi" w:cstheme="minorHAnsi"/>
+          <w:b/>
+          <w:bCs/>
+          <w:sz w:val="48"/>
+          <w:szCs w:val="28"/>
+        </w:rPr>
+        <w:t xml:space="preserve">verified </w:t>
+      </w:r>
+      <w:r>
+        <w:rPr>
+          <w:rFonts w:asciiTheme="minorHAnsi" w:hAnsiTheme="minorHAnsi" w:cstheme="minorHAnsi"/>
+          <w:b/>
+          <w:bCs/>
+          <w:sz w:val="48"/>
+          <w:szCs w:val="28"/>
+        </w:rPr>
+        <w:t>complaint for emergency repairs</w:t>
       </w:r>
     </w:p>
     <w:p>
@@ -89,7 +109,27 @@
           <w:sz w:val="48"/>
           <w:szCs w:val="28"/>
         </w:rPr>
-        <w:t>Tenant’s complaint</w:t>
+        <w:t xml:space="preserve">Tenant’s </w:t>
+      </w:r>
+      <w:r>
+        <w:rPr>
+          <w:rFonts w:asciiTheme="minorHAnsi" w:hAnsiTheme="minorHAnsi" w:cstheme="minorHAnsi"/>
+          <w:b/>
+          <w:bCs/>
+          <w:sz w:val="48"/>
+          <w:szCs w:val="28"/>
+        </w:rPr>
+        <w:t xml:space="preserve">verified </w:t>
+      </w:r>
+      <w:r>
+        <w:rPr>
+          <w:rFonts w:asciiTheme="minorHAnsi" w:hAnsiTheme="minorHAnsi" w:cstheme="minorHAnsi"/>
+          <w:b/>
+          <w:bCs/>
+          <w:sz w:val="48"/>
+          <w:szCs w:val="28"/>
+        </w:rPr>
+        <w:t>complaint</w:t>
       </w:r>
     </w:p>
     <w:p>
@@ -527,60 +567,8 @@
                 <w:b w:val="0"/>
                 <w:spacing w:val="14"/>
               </w:rPr>
-              <w:t xml:space="preserve">{% if </w:t>
+              <w:t xml:space="preserve">Verified complaint and request for </w:t>
             </w:r>
-            <w:proofErr w:type="spellStart"/>
-            <w:r>
-              <w:rPr>
-                <w:rFonts w:ascii="Garamond" w:hAnsi="Garamond"/>
-                <w:b w:val="0"/>
-                <w:spacing w:val="14"/>
-              </w:rPr>
-              <w:t>person_answering</w:t>
-            </w:r>
-            <w:proofErr w:type="spellEnd"/>
-            <w:r>
-              <w:rPr>
-                <w:rFonts w:ascii="Garamond" w:hAnsi="Garamond"/>
-                <w:b w:val="0"/>
-                <w:spacing w:val="14"/>
-              </w:rPr>
-              <w:t xml:space="preserve"> == "attorney"</w:t>
-            </w:r>
-            <w:r>
-              <w:rPr>
-                <w:rFonts w:ascii="Garamond" w:hAnsi="Garamond"/>
-                <w:b w:val="0"/>
-                <w:spacing w:val="14"/>
-              </w:rPr>
-              <w:t xml:space="preserve"> %}Complaint{% else %}</w:t>
-            </w:r>
-            <w:r>
-              <w:rPr>
-                <w:rFonts w:ascii="Garamond" w:hAnsi="Garamond"/>
-                <w:b w:val="0"/>
-                <w:spacing w:val="14"/>
-              </w:rPr>
-              <w:t>Verified complaint</w:t>
-            </w:r>
-            <w:r>
-              <w:rPr>
-                <w:rFonts w:ascii="Garamond" w:hAnsi="Garamond"/>
-                <w:b w:val="0"/>
-                <w:spacing w:val="14"/>
-              </w:rPr>
-              <w:t>{% endif %}</w:t>
-            </w:r>
-            <w:r>
-              <w:rPr>
-                <w:rFonts w:ascii="Garamond" w:hAnsi="Garamond"/>
-                <w:b w:val="0"/>
-                <w:spacing w:val="14"/>
-              </w:rPr>
-              <w:t xml:space="preserve"> and request for </w:t>
-            </w:r>
-            <w:bookmarkStart w:id="0" w:name="_GoBack"/>
-            <w:bookmarkEnd w:id="0"/>
             <w:r>
               <w:rPr>
                 <w:rFonts w:ascii="Garamond" w:hAnsi="Garamond"/>
@@ -605,7 +593,16 @@
                 <w:b w:val="0"/>
                 <w:spacing w:val="14"/>
               </w:rPr>
-              <w:t xml:space="preserve"> %}</w:t>
+              <w:t xml:space="preserve"> </w:t>
+            </w:r>
+            <w:proofErr w:type="gramStart"/>
+            <w:r>
+              <w:rPr>
+                <w:rFonts w:ascii="Garamond" w:hAnsi="Garamond"/>
+                <w:b w:val="0"/>
+                <w:spacing w:val="14"/>
+              </w:rPr>
+              <w:t>%}</w:t>
             </w:r>
             <w:r>
               <w:rPr>
@@ -615,6 +612,7 @@
               </w:rPr>
               <w:t>emergency</w:t>
             </w:r>
+            <w:proofErr w:type="gramEnd"/>
             <w:r>
               <w:rPr>
                 <w:rFonts w:ascii="Garamond" w:hAnsi="Garamond"/>
@@ -653,7 +651,17 @@
                 <w:b w:val="0"/>
                 <w:spacing w:val="14"/>
               </w:rPr>
-              <w:t>other relief</w:t>
+              <w:t>other re</w:t>
+            </w:r>
+            <w:bookmarkStart w:id="0" w:name="_GoBack"/>
+            <w:bookmarkEnd w:id="0"/>
+            <w:r>
+              <w:rPr>
+                <w:rFonts w:ascii="Garamond" w:hAnsi="Garamond"/>
+                <w:b w:val="0"/>
+                <w:spacing w:val="14"/>
+              </w:rPr>
+              <w:t>lief</w:t>
             </w:r>
           </w:p>
         </w:tc>
@@ -972,10 +980,37 @@
         <w:spacing w:line="300" w:lineRule="auto"/>
       </w:pPr>
       <w:r>
-        <w:t>My landlord has not made repairs to my home as required by the State Sanitary Code. The problems in my home that need to be repaired</w:t>
-      </w:r>
-      <w:r>
-        <w:t xml:space="preserve"> on the date that I make this complaint</w:t>
+        <w:t>The</w:t>
+      </w:r>
+      <w:r>
+        <w:t xml:space="preserve"> landlord has not made repairs to </w:t>
+      </w:r>
+      <w:r>
+        <w:t>the</w:t>
+      </w:r>
+      <w:r>
+        <w:t xml:space="preserve"> home as required by the State Sanitary Code. The problems in </w:t>
+      </w:r>
+      <w:r>
+        <w:t>the</w:t>
+      </w:r>
+      <w:r>
+        <w:t xml:space="preserve"> home that need to be repaired</w:t>
+      </w:r>
+      <w:r>
+        <w:t xml:space="preserve"> on the date that </w:t>
+      </w:r>
+      <w:r>
+        <w:t>Tenant</w:t>
+      </w:r>
+      <w:r>
+        <w:t xml:space="preserve"> make</w:t>
+      </w:r>
+      <w:r>
+        <w:t>s</w:t>
+      </w:r>
+      <w:r>
+        <w:t xml:space="preserve"> this complaint</w:t>
       </w:r>
       <w:r>
         <w:t xml:space="preserve"> include</w:t>
@@ -1145,7 +1180,13 @@
         <w:spacing w:line="300" w:lineRule="auto"/>
       </w:pPr>
       <w:r>
-        <w:t>The problems in my home that have been repaired but were not repaired in a timely way include:</w:t>
+        <w:t xml:space="preserve">The problems in </w:t>
+      </w:r>
+      <w:r>
+        <w:t>the</w:t>
+      </w:r>
+      <w:r>
+        <w:t xml:space="preserve"> home that have been repaired but were not repaired in a timely way include:</w:t>
       </w:r>
     </w:p>
     <w:p>
@@ -1225,6 +1266,7 @@
         <w:spacing w:line="300" w:lineRule="auto"/>
       </w:pPr>
       <w:r>
+        <w:lastRenderedPageBreak/>
         <w:t xml:space="preserve">{%p </w:t>
       </w:r>
       <w:proofErr w:type="spellStart"/>
@@ -1250,7 +1292,6 @@
         <w:spacing w:line="300" w:lineRule="auto"/>
       </w:pPr>
       <w:r>
-        <w:lastRenderedPageBreak/>
         <w:t>{%p endif %}</w:t>
       </w:r>
     </w:p>
@@ -1326,7 +1367,22 @@
         <w:spacing w:line="300" w:lineRule="auto"/>
       </w:pPr>
       <w:r>
-        <w:t>My landlord failed to give me reasonable advance notice for access to my home.</w:t>
+        <w:t>The</w:t>
+      </w:r>
+      <w:r>
+        <w:t xml:space="preserve"> landlord failed to give </w:t>
+      </w:r>
+      <w:r>
+        <w:t xml:space="preserve">Tenant </w:t>
+      </w:r>
+      <w:r>
+        <w:t xml:space="preserve">reasonable advance notice for access to </w:t>
+      </w:r>
+      <w:r>
+        <w:t>the premises</w:t>
+      </w:r>
+      <w:r>
+        <w:t>.</w:t>
       </w:r>
       <w:r>
         <w:t xml:space="preserve"> Specifically, </w:t>
@@ -1437,10 +1493,25 @@
         <w:spacing w:line="300" w:lineRule="auto"/>
       </w:pPr>
       <w:r>
-        <w:t>My landlord c</w:t>
-      </w:r>
-      <w:r>
-        <w:t>ame into my home without my permission</w:t>
+        <w:t>The</w:t>
+      </w:r>
+      <w:r>
+        <w:t xml:space="preserve"> landlord c</w:t>
+      </w:r>
+      <w:r>
+        <w:t xml:space="preserve">ame into </w:t>
+      </w:r>
+      <w:r>
+        <w:t>the premises</w:t>
+      </w:r>
+      <w:r>
+        <w:t xml:space="preserve"> without </w:t>
+      </w:r>
+      <w:r>
+        <w:t>Tenant’s</w:t>
+      </w:r>
+      <w:r>
+        <w:t xml:space="preserve"> permission</w:t>
       </w:r>
       <w:r>
         <w:t>.</w:t>
@@ -1554,15 +1625,15 @@
         <w:spacing w:line="300" w:lineRule="auto"/>
       </w:pPr>
       <w:r>
-        <w:t>My landlord f</w:t>
+        <w:t>The</w:t>
+      </w:r>
+      <w:r>
+        <w:t xml:space="preserve"> landlord f</w:t>
       </w:r>
       <w:r>
         <w:t>ailed to pay for</w:t>
       </w:r>
       <w:r>
-        <w:t xml:space="preserve"> my</w:t>
-      </w:r>
-      <w:r>
         <w:t xml:space="preserve"> </w:t>
       </w:r>
       <w:proofErr w:type="gramStart"/>
@@ -1585,7 +1656,13 @@
         <w:t xml:space="preserve"> </w:t>
       </w:r>
       <w:r>
-        <w:t xml:space="preserve">utilities without an express written agreement requiring me to pay for utilities. </w:t>
+        <w:t xml:space="preserve">utilities without an express written agreement requiring </w:t>
+      </w:r>
+      <w:r>
+        <w:t>Tenant</w:t>
+      </w:r>
+      <w:r>
+        <w:t xml:space="preserve"> to pay for utilities. </w:t>
       </w:r>
       <w:r>
         <w:t xml:space="preserve">Specifically, </w:t>
@@ -1627,10 +1704,22 @@
         <w:t xml:space="preserve"> </w:t>
       </w:r>
       <w:r>
-        <w:t xml:space="preserve">(Under the State Sanitary Code, the landlord is responsible for all utilities unless there is a lease or writing making the tenant responsible for one or more utilities.)  I do not have a written utility agreement with my </w:t>
-      </w:r>
-      <w:r>
-        <w:t>l</w:t>
+        <w:t xml:space="preserve">(Under the State Sanitary Code, the landlord is responsible for all utilities unless there is a lease or writing making the tenant responsible for one or more utilities.)  </w:t>
+      </w:r>
+      <w:r>
+        <w:t>Tenant</w:t>
+      </w:r>
+      <w:r>
+        <w:t xml:space="preserve"> do</w:t>
+      </w:r>
+      <w:r>
+        <w:t>es</w:t>
+      </w:r>
+      <w:r>
+        <w:t xml:space="preserve"> not have a written utility agreement with </w:t>
+      </w:r>
+      <w:r>
+        <w:t>L</w:t>
       </w:r>
       <w:r>
         <w:t>andlord.</w:t>
@@ -1708,10 +1797,19 @@
         <w:spacing w:line="300" w:lineRule="auto"/>
       </w:pPr>
       <w:r>
-        <w:t>My landlord c</w:t>
-      </w:r>
-      <w:r>
-        <w:t xml:space="preserve">aused my </w:t>
+        <w:t>The</w:t>
+      </w:r>
+      <w:r>
+        <w:t xml:space="preserve"> landlord c</w:t>
+      </w:r>
+      <w:r>
+        <w:t xml:space="preserve">aused </w:t>
+      </w:r>
+      <w:r>
+        <w:t>Tenant’s</w:t>
+      </w:r>
+      <w:r>
+        <w:t xml:space="preserve"> </w:t>
       </w:r>
       <w:proofErr w:type="gramStart"/>
       <w:r>
@@ -1835,7 +1933,10 @@
         <w:spacing w:line="300" w:lineRule="auto"/>
       </w:pPr>
       <w:r>
-        <w:t xml:space="preserve">My landlord also violated the law when they </w:t>
+        <w:t>The</w:t>
+      </w:r>
+      <w:r>
+        <w:t xml:space="preserve"> landlord also violated the law when they </w:t>
       </w:r>
       <w:proofErr w:type="gramStart"/>
       <w:r>
@@ -1917,7 +2018,16 @@
         <w:spacing w:line="300" w:lineRule="auto"/>
       </w:pPr>
       <w:r>
-        <w:t xml:space="preserve">I am seeking an order from the Court because the </w:t>
+        <w:t>Tenant</w:t>
+      </w:r>
+      <w:r>
+        <w:t xml:space="preserve"> </w:t>
+      </w:r>
+      <w:r>
+        <w:t>is</w:t>
+      </w:r>
+      <w:r>
+        <w:t xml:space="preserve"> seeking an order from the Court because the </w:t>
       </w:r>
       <w:r>
         <w:t>l</w:t>
@@ -1951,7 +2061,25 @@
         <w:t>{% endif %}</w:t>
       </w:r>
       <w:r>
-        <w:t xml:space="preserve"> are causing me harm by making my home unhealthy, unsafe, or causing me distress.</w:t>
+        <w:t xml:space="preserve"> are causing </w:t>
+      </w:r>
+      <w:r>
+        <w:t>Tenant</w:t>
+      </w:r>
+      <w:r>
+        <w:t xml:space="preserve"> harm by making </w:t>
+      </w:r>
+      <w:r>
+        <w:t>the premises</w:t>
+      </w:r>
+      <w:r>
+        <w:t xml:space="preserve"> unhealthy, unsafe, or causing </w:t>
+      </w:r>
+      <w:r>
+        <w:t>Tenant</w:t>
+      </w:r>
+      <w:r>
+        <w:t xml:space="preserve"> distress.</w:t>
       </w:r>
     </w:p>
     <w:p>
@@ -2017,13 +2145,28 @@
         <w:spacing w:line="300" w:lineRule="auto"/>
       </w:pPr>
       <w:r>
-        <w:t xml:space="preserve">I also need immediate relief because the </w:t>
+        <w:t>Tenant</w:t>
+      </w:r>
+      <w:r>
+        <w:t xml:space="preserve"> also need</w:t>
+      </w:r>
+      <w:r>
+        <w:t>s</w:t>
+      </w:r>
+      <w:r>
+        <w:t xml:space="preserve"> immediate relief because the </w:t>
       </w:r>
       <w:r>
         <w:t>l</w:t>
       </w:r>
       <w:r>
-        <w:t>andlord’s behavior is causing me harm by:</w:t>
+        <w:t xml:space="preserve">andlord’s behavior is causing </w:t>
+      </w:r>
+      <w:r>
+        <w:t>Tenant</w:t>
+      </w:r>
+      <w:r>
+        <w:t xml:space="preserve"> harm by:</w:t>
       </w:r>
     </w:p>
     <w:p>
@@ -2040,6 +2183,7 @@
         <w:spacing w:line="300" w:lineRule="auto"/>
       </w:pPr>
       <w:r>
+        <w:lastRenderedPageBreak/>
         <w:t xml:space="preserve">{%p if </w:t>
       </w:r>
       <w:proofErr w:type="spellStart"/>
@@ -2081,14 +2225,25 @@
         <w:spacing w:line="300" w:lineRule="auto"/>
       </w:pPr>
       <w:r>
-        <w:lastRenderedPageBreak/>
-        <w:t xml:space="preserve">Putting my housing voucher at risk because the housing authority will not continue a contract with the </w:t>
+        <w:t xml:space="preserve">Putting </w:t>
+      </w:r>
+      <w:r>
+        <w:t>Tenant’s</w:t>
+      </w:r>
+      <w:r>
+        <w:t xml:space="preserve"> housing voucher at risk because the housing authority will not continue a contract with the </w:t>
       </w:r>
       <w:r>
         <w:t>l</w:t>
       </w:r>
       <w:r>
-        <w:t>andlord unless my home meets the housing quality standards.</w:t>
+        <w:t xml:space="preserve">andlord unless </w:t>
+      </w:r>
+      <w:r>
+        <w:t>the premises</w:t>
+      </w:r>
+      <w:r>
+        <w:t xml:space="preserve"> meets the housing quality standards.</w:t>
       </w:r>
     </w:p>
     <w:p>
@@ -2507,7 +2662,13 @@
       </w:r>
       <w:proofErr w:type="gramEnd"/>
       <w:r>
-        <w:t>_of_93A_notice }} I sent the landlord a letter demanding a reasonable offer of settlement, pursuant to the consumer protection law, M.G.L. c. 93A.</w:t>
+        <w:t xml:space="preserve">_of_93A_notice }} </w:t>
+      </w:r>
+      <w:r>
+        <w:t>Tenant</w:t>
+      </w:r>
+      <w:r>
+        <w:t xml:space="preserve"> sent the landlord a letter demanding a reasonable offer of settlement, pursuant to the consumer protection law, M.G.L. c. 93A.</w:t>
       </w:r>
     </w:p>
     <w:p>
@@ -2533,7 +2694,13 @@
         <w:spacing w:line="300" w:lineRule="auto"/>
       </w:pPr>
       <w:r>
-        <w:t>The landlord did not respond to my demand letter with a reasonable offer in settlement within 30 days.</w:t>
+        <w:t xml:space="preserve">The landlord did not respond to </w:t>
+      </w:r>
+      <w:r>
+        <w:t>Tenant’s</w:t>
+      </w:r>
+      <w:r>
+        <w:t xml:space="preserve"> demand letter with a reasonable offer in settlement within 30 days.</w:t>
       </w:r>
     </w:p>
     <w:p>
@@ -2595,7 +2762,25 @@
         <w:spacing w:line="300" w:lineRule="auto"/>
       </w:pPr>
       <w:r>
-        <w:t>This Complaint is also a demand that you stop your unlawful conduct and that you make a reasonable offer of settlement to compensate me for the harm I have suffered within thirty (30) days.</w:t>
+        <w:t xml:space="preserve">This Complaint is also a demand that you stop your unlawful conduct and that you make a reasonable offer of settlement to compensate </w:t>
+      </w:r>
+      <w:r>
+        <w:t>Tenant</w:t>
+      </w:r>
+      <w:r>
+        <w:t xml:space="preserve"> for the harm </w:t>
+      </w:r>
+      <w:r>
+        <w:t>Tenant</w:t>
+      </w:r>
+      <w:r>
+        <w:t xml:space="preserve"> </w:t>
+      </w:r>
+      <w:r>
+        <w:t>has</w:t>
+      </w:r>
+      <w:r>
+        <w:t xml:space="preserve"> suffered within thirty (30) days.</w:t>
       </w:r>
     </w:p>
     <w:p>
@@ -2663,6 +2848,7 @@
           <w:szCs w:val="22"/>
           <w:highlight w:val="yellow"/>
         </w:rPr>
+        <w:lastRenderedPageBreak/>
         <w:t>{%p endif %}</w:t>
       </w:r>
       <w:r>
@@ -2694,7 +2880,6 @@
         <w:keepLines/>
       </w:pPr>
       <w:r>
-        <w:lastRenderedPageBreak/>
         <w:t xml:space="preserve">Demand that </w:t>
       </w:r>
       <w:r>
@@ -2710,7 +2895,25 @@
         <w:spacing w:line="300" w:lineRule="auto"/>
       </w:pPr>
       <w:r>
-        <w:t xml:space="preserve">To the landlord: this complaint is also a demand that you not retaliate against me or take any action to try to punish me for asserting my rights in violation of </w:t>
+        <w:t xml:space="preserve">To the landlord: this complaint is also a demand that you not retaliate against </w:t>
+      </w:r>
+      <w:r>
+        <w:t>Tenant</w:t>
+      </w:r>
+      <w:r>
+        <w:t xml:space="preserve"> or take any action to try to punish </w:t>
+      </w:r>
+      <w:r>
+        <w:t>Tenant</w:t>
+      </w:r>
+      <w:r>
+        <w:t xml:space="preserve"> for asserting </w:t>
+      </w:r>
+      <w:r>
+        <w:t>their</w:t>
+      </w:r>
+      <w:r>
+        <w:t xml:space="preserve"> rights in violation of </w:t>
       </w:r>
       <w:r>
         <w:t>M.G.L. c. 186 §18</w:t>
@@ -2722,7 +2925,25 @@
         <w:t>M.G.L. c. 239 § 2A</w:t>
       </w:r>
       <w:r>
-        <w:t>. Any action taken to retaliate against me may entitle me to additional damages of up to 3 times my monthly rent.</w:t>
+        <w:t xml:space="preserve">. Any action taken to retaliate against </w:t>
+      </w:r>
+      <w:r>
+        <w:t>Tenant</w:t>
+      </w:r>
+      <w:r>
+        <w:t xml:space="preserve"> may entitle </w:t>
+      </w:r>
+      <w:r>
+        <w:t>Tenant</w:t>
+      </w:r>
+      <w:r>
+        <w:t xml:space="preserve"> to additional damages of up to 3 times </w:t>
+      </w:r>
+      <w:r>
+        <w:t>their</w:t>
+      </w:r>
+      <w:r>
+        <w:t xml:space="preserve"> monthly rent.</w:t>
       </w:r>
     </w:p>
     <w:p>
@@ -2741,7 +2962,16 @@
         <w:contextualSpacing/>
       </w:pPr>
       <w:r>
-        <w:t>I ask the Court to:</w:t>
+        <w:t>Tenant</w:t>
+      </w:r>
+      <w:r>
+        <w:t xml:space="preserve"> ask</w:t>
+      </w:r>
+      <w:r>
+        <w:t>s</w:t>
+      </w:r>
+      <w:r>
+        <w:t xml:space="preserve"> the Court to:</w:t>
       </w:r>
     </w:p>
     <w:p>
@@ -2906,7 +3136,19 @@
         <w:t>M</w:t>
       </w:r>
       <w:r>
-        <w:t>ake repairs so my home is up to code.</w:t>
+        <w:t xml:space="preserve">ake repairs so </w:t>
+      </w:r>
+      <w:r>
+        <w:t>the premises</w:t>
+      </w:r>
+      <w:r>
+        <w:t xml:space="preserve"> </w:t>
+      </w:r>
+      <w:r>
+        <w:t>are</w:t>
+      </w:r>
+      <w:r>
+        <w:t xml:space="preserve"> up to code.</w:t>
       </w:r>
     </w:p>
     <w:p>
@@ -3045,7 +3287,7 @@
         <w:spacing w:line="300" w:lineRule="auto"/>
       </w:pPr>
       <w:r>
-        <w:t>Give me reasonable notice (48 hours) for repairs.</w:t>
+        <w:t>Give reasonable notice (48 hours) for repairs.</w:t>
       </w:r>
     </w:p>
     <w:p>
@@ -3153,7 +3395,31 @@
         <w:spacing w:line="300" w:lineRule="auto"/>
       </w:pPr>
       <w:r>
-        <w:t>Not enter my home unless I am there or give permission in writing.</w:t>
+        <w:t xml:space="preserve">Not enter </w:t>
+      </w:r>
+      <w:r>
+        <w:t>the premises</w:t>
+      </w:r>
+      <w:r>
+        <w:t xml:space="preserve"> unless </w:t>
+      </w:r>
+      <w:r>
+        <w:t>Tenant</w:t>
+      </w:r>
+      <w:r>
+        <w:t xml:space="preserve"> </w:t>
+      </w:r>
+      <w:r>
+        <w:t xml:space="preserve">is </w:t>
+      </w:r>
+      <w:r>
+        <w:t>there or give</w:t>
+      </w:r>
+      <w:r>
+        <w:t>s</w:t>
+      </w:r>
+      <w:r>
+        <w:t xml:space="preserve"> permission in writing.</w:t>
       </w:r>
     </w:p>
     <w:p>
@@ -3270,7 +3536,13 @@
         <w:spacing w:line="300" w:lineRule="auto"/>
       </w:pPr>
       <w:r>
-        <w:t>Restore my utility service.</w:t>
+        <w:t xml:space="preserve">Restore </w:t>
+      </w:r>
+      <w:r>
+        <w:t>Tenant’s</w:t>
+      </w:r>
+      <w:r>
+        <w:t xml:space="preserve"> utility service.</w:t>
       </w:r>
     </w:p>
     <w:p>
@@ -3452,7 +3724,13 @@
         <w:t>Stop i</w:t>
       </w:r>
       <w:r>
-        <w:t>nterfering with my right to quiet enjoyment of the premises and a</w:t>
+        <w:t xml:space="preserve">nterfering with </w:t>
+      </w:r>
+      <w:r>
+        <w:t>Tenant’s</w:t>
+      </w:r>
+      <w:r>
+        <w:t xml:space="preserve"> right to quiet enjoyment of the premises and a</w:t>
       </w:r>
       <w:r>
         <w:t xml:space="preserve"> </w:t>
@@ -3522,7 +3800,13 @@
         <w:spacing w:line="300" w:lineRule="auto"/>
       </w:pPr>
       <w:r>
-        <w:t>Award me money damages</w:t>
+        <w:t xml:space="preserve">Award </w:t>
+      </w:r>
+      <w:r>
+        <w:t>Tenant</w:t>
+      </w:r>
+      <w:r>
+        <w:t xml:space="preserve"> money damages</w:t>
       </w:r>
       <w:r>
         <w:t>, costs and attorney’s fees</w:t>
@@ -3531,7 +3815,13 @@
         <w:t>.</w:t>
       </w:r>
       <w:r>
-        <w:t xml:space="preserve"> My damages include but are not limited to:</w:t>
+        <w:t xml:space="preserve"> </w:t>
+      </w:r>
+      <w:r>
+        <w:t xml:space="preserve"> Tenant’s</w:t>
+      </w:r>
+      <w:r>
+        <w:t xml:space="preserve"> damages include but are not limited to:</w:t>
       </w:r>
     </w:p>
     <w:p>
@@ -3559,13 +3849,37 @@
         <w:spacing w:line="300" w:lineRule="auto"/>
       </w:pPr>
       <w:r>
-        <w:t>For breach of my right to quiet enjoyment, I am entitled to a minimum of three times my monthly rent or my actual damages, whichever is greater</w:t>
+        <w:t xml:space="preserve">For breach of </w:t>
+      </w:r>
+      <w:r>
+        <w:t>Tenant’s</w:t>
+      </w:r>
+      <w:r>
+        <w:t xml:space="preserve"> right to quiet enjoyment, </w:t>
+      </w:r>
+      <w:r>
+        <w:t xml:space="preserve">award Tenant </w:t>
+      </w:r>
+      <w:r>
+        <w:t xml:space="preserve">a minimum of three times </w:t>
+      </w:r>
+      <w:r>
+        <w:t>the</w:t>
+      </w:r>
+      <w:r>
+        <w:t xml:space="preserve"> monthly rent or actual damages, whichever is greater</w:t>
       </w:r>
       <w:r>
         <w:t>.</w:t>
       </w:r>
       <w:r>
-        <w:t xml:space="preserve"> My rent is </w:t>
+        <w:t xml:space="preserve"> </w:t>
+      </w:r>
+      <w:r>
+        <w:t>The</w:t>
+      </w:r>
+      <w:r>
+        <w:t xml:space="preserve"> rent is </w:t>
       </w:r>
       <w:proofErr w:type="gramStart"/>
       <w:r>
@@ -3618,7 +3932,32 @@
         <w:t xml:space="preserve"> but are not limited to</w:t>
       </w:r>
       <w:r>
-        <w:t xml:space="preserve"> emotional distress and money losses) because the problems in my home were serious, my utilities were shut off, or the Landlord’s actions violated my right to enjoy my home.</w:t>
+        <w:t xml:space="preserve"> emotional distress and money losses) because the problems in </w:t>
+      </w:r>
+      <w:r>
+        <w:t>the premises</w:t>
+      </w:r>
+      <w:r>
+        <w:t xml:space="preserve"> were serious, </w:t>
+      </w:r>
+      <w:r>
+        <w:lastRenderedPageBreak/>
+        <w:t>Tenant’s</w:t>
+      </w:r>
+      <w:r>
+        <w:t xml:space="preserve"> utilities were shut off, or the Landlord’s actions violated </w:t>
+      </w:r>
+      <w:r>
+        <w:t>Tenant’s</w:t>
+      </w:r>
+      <w:r>
+        <w:t xml:space="preserve"> right to enjoy </w:t>
+      </w:r>
+      <w:r>
+        <w:t>the premises</w:t>
+      </w:r>
+      <w:r>
+        <w:t>.</w:t>
       </w:r>
     </w:p>
     <w:p>
@@ -3646,7 +3985,6 @@
         <w:spacing w:line="300" w:lineRule="auto"/>
       </w:pPr>
       <w:r>
-        <w:lastRenderedPageBreak/>
         <w:t xml:space="preserve">{%p if </w:t>
       </w:r>
       <w:proofErr w:type="spellStart"/>
@@ -3683,10 +4021,28 @@
         <w:spacing w:line="300" w:lineRule="auto"/>
       </w:pPr>
       <w:r>
-        <w:t>Because I get a rent subsidy, t</w:t>
-      </w:r>
-      <w:r>
-        <w:t>he minimum amount of damages of three months’ rent is based on the full contract rent, not just my portion of the rent.</w:t>
+        <w:t xml:space="preserve">Because </w:t>
+      </w:r>
+      <w:r>
+        <w:t>Tenant</w:t>
+      </w:r>
+      <w:r>
+        <w:t xml:space="preserve"> get</w:t>
+      </w:r>
+      <w:r>
+        <w:t>s</w:t>
+      </w:r>
+      <w:r>
+        <w:t xml:space="preserve"> a rent subsidy, t</w:t>
+      </w:r>
+      <w:r>
+        <w:t xml:space="preserve">he minimum amount of damages of three months’ rent is based on the full contract rent, not just </w:t>
+      </w:r>
+      <w:r>
+        <w:t>Tenant’s</w:t>
+      </w:r>
+      <w:r>
+        <w:t xml:space="preserve"> portion of the rent.</w:t>
       </w:r>
     </w:p>
     <w:p>
@@ -3742,10 +4098,43 @@
         <w:spacing w:line="300" w:lineRule="auto"/>
       </w:pPr>
       <w:r>
-        <w:t>For breach of the warranty of habitability, I am entitled to damages because my rental unit was worth less due to the condition of my home and the problems that weren’t fixed.</w:t>
-      </w:r>
-      <w:r>
-        <w:t xml:space="preserve"> My damages are based on the percentage reduction in the value of my home caused by the landlord’s failure to make repairs.</w:t>
+        <w:t xml:space="preserve">For breach of the warranty of habitability, </w:t>
+      </w:r>
+      <w:r>
+        <w:t xml:space="preserve">award </w:t>
+      </w:r>
+      <w:r>
+        <w:t>Tenant</w:t>
+      </w:r>
+      <w:r>
+        <w:t xml:space="preserve"> damages because </w:t>
+      </w:r>
+      <w:r>
+        <w:t>the</w:t>
+      </w:r>
+      <w:r>
+        <w:t xml:space="preserve"> rental unit was worth less due to the condition of </w:t>
+      </w:r>
+      <w:r>
+        <w:t>the premises</w:t>
+      </w:r>
+      <w:r>
+        <w:t xml:space="preserve"> and the problems that weren’t fixed.</w:t>
+      </w:r>
+      <w:r>
+        <w:t xml:space="preserve"> </w:t>
+      </w:r>
+      <w:r>
+        <w:t>D</w:t>
+      </w:r>
+      <w:r>
+        <w:t xml:space="preserve">amages are based on the percentage reduction in the value of </w:t>
+      </w:r>
+      <w:r>
+        <w:t>the</w:t>
+      </w:r>
+      <w:r>
+        <w:t xml:space="preserve"> home caused by the landlord’s failure to make repairs.</w:t>
       </w:r>
     </w:p>
     <w:p>
@@ -3809,21 +4198,33 @@
         <w:spacing w:line="300" w:lineRule="auto"/>
       </w:pPr>
       <w:r>
-        <w:t xml:space="preserve">For violation of the Consumer Protection Act (G.L. c. 93A), I am entitled to </w:t>
+        <w:t>For violation of the Consumer Protection Act (G.L. c. 93A),</w:t>
+      </w:r>
+      <w:r>
+        <w:t xml:space="preserve"> award Tenant </w:t>
       </w:r>
       <w:r>
         <w:t>up to 3 times</w:t>
       </w:r>
       <w:r>
-        <w:t xml:space="preserve"> my damages</w:t>
-      </w:r>
-      <w:r>
-        <w:t xml:space="preserve"> because my</w:t>
-      </w:r>
-      <w:r>
         <w:t xml:space="preserve"> </w:t>
       </w:r>
       <w:r>
+        <w:t>the</w:t>
+      </w:r>
+      <w:r>
+        <w:t xml:space="preserve"> damages</w:t>
+      </w:r>
+      <w:r>
+        <w:t xml:space="preserve"> because </w:t>
+      </w:r>
+      <w:r>
+        <w:t>the</w:t>
+      </w:r>
+      <w:r>
+        <w:t xml:space="preserve"> </w:t>
+      </w:r>
+      <w:r>
         <w:t xml:space="preserve">Landlord </w:t>
       </w:r>
       <w:r>
@@ -3839,7 +4240,13 @@
         <w:t xml:space="preserve">, </w:t>
       </w:r>
       <w:r>
-        <w:t>or failed to make a reasonable offer of settlement within 30 days of my demand.</w:t>
+        <w:t xml:space="preserve">or failed to make a reasonable offer of settlement within 30 days of </w:t>
+      </w:r>
+      <w:r>
+        <w:t>Tenant’s</w:t>
+      </w:r>
+      <w:r>
+        <w:t xml:space="preserve"> demand.</w:t>
       </w:r>
     </w:p>
     <w:p>
@@ -3906,6 +4313,26 @@
           <w:ilvl w:val="0"/>
           <w:numId w:val="6"/>
         </w:numPr>
+      </w:pPr>
+      <w:r>
+        <w:t xml:space="preserve">{%p if </w:t>
+      </w:r>
+      <w:proofErr w:type="spellStart"/>
+      <w:r>
+        <w:t>include_conditions_in_complaint</w:t>
+      </w:r>
+      <w:proofErr w:type="spellEnd"/>
+      <w:r>
+        <w:t xml:space="preserve"> %}</w:t>
+      </w:r>
+    </w:p>
+    <w:p>
+      <w:pPr>
+        <w:pStyle w:val="ListParagraph"/>
+        <w:numPr>
+          <w:ilvl w:val="0"/>
+          <w:numId w:val="6"/>
+        </w:numPr>
         <w:tabs>
           <w:tab w:val="left" w:pos="-720"/>
           <w:tab w:val="left" w:pos="0"/>
@@ -3925,15 +4352,7 @@
         <w:ind w:left="806" w:hanging="446"/>
       </w:pPr>
       <w:r>
-        <w:t xml:space="preserve">{%p if </w:t>
-      </w:r>
-      <w:proofErr w:type="spellStart"/>
-      <w:r>
-        <w:t>complaint_ask_for_relocation</w:t>
-      </w:r>
-      <w:proofErr w:type="spellEnd"/>
-      <w:r>
-        <w:t xml:space="preserve"> %}</w:t>
+        <w:t>Make repairs so that Tenant’s home is up to code.</w:t>
       </w:r>
     </w:p>
     <w:p>
@@ -3962,7 +4381,7 @@
         <w:ind w:left="806" w:hanging="446"/>
       </w:pPr>
       <w:r>
-        <w:t>If Tenant is required to move out in order to make repairs, order the Landlord to provide alternative housing or to arrange and pay for a hotel that is comparable in size, amenities and location until such time as the repairs have been completed.</w:t>
+        <w:t>Give Tenant reasonable notice for repairs: unless there is an emergency, at least 48 hours.</w:t>
       </w:r>
     </w:p>
     <w:p>
@@ -4020,7 +4439,15 @@
         <w:ind w:left="806" w:hanging="446"/>
       </w:pPr>
       <w:r>
-        <w:t>Waive the requirement of Rule 65(c) of the Massachusetts Rules of Civil Procedure that I provide security for the issuance of the above Order because I cannot afford to provide such security.</w:t>
+        <w:t xml:space="preserve">{%p if </w:t>
+      </w:r>
+      <w:proofErr w:type="spellStart"/>
+      <w:r>
+        <w:t>complaint_ask_for_relocation</w:t>
+      </w:r>
+      <w:proofErr w:type="spellEnd"/>
+      <w:r>
+        <w:t xml:space="preserve"> %}</w:t>
       </w:r>
     </w:p>
     <w:p>
@@ -4049,7 +4476,7 @@
         <w:ind w:left="806" w:hanging="446"/>
       </w:pPr>
       <w:r>
-        <w:t>Schedule a Preliminary Injunction Hearing prior to the expiration of any Temporary Restraining Order that may be granted.</w:t>
+        <w:t>If Tenant is required to move out in order to make repairs or if it is otherwise necessary due to Tenant’s circumstances, order the Landlord to provide alternative housing or to arrange and pay for a hotel that is comparable in size, amenities and location until such time as the repairs have been completed.</w:t>
       </w:r>
     </w:p>
     <w:p>
@@ -4078,6 +4505,105 @@
         <w:ind w:left="806" w:hanging="446"/>
       </w:pPr>
       <w:r>
+        <w:t>{%p endif %}</w:t>
+      </w:r>
+    </w:p>
+    <w:p>
+      <w:pPr>
+        <w:pStyle w:val="ListParagraph"/>
+        <w:numPr>
+          <w:ilvl w:val="0"/>
+          <w:numId w:val="6"/>
+        </w:numPr>
+        <w:tabs>
+          <w:tab w:val="left" w:pos="-720"/>
+          <w:tab w:val="left" w:pos="0"/>
+          <w:tab w:val="left" w:pos="450"/>
+          <w:tab w:val="left" w:pos="810"/>
+          <w:tab w:val="left" w:pos="1440"/>
+          <w:tab w:val="left" w:pos="2160"/>
+          <w:tab w:val="left" w:pos="2880"/>
+          <w:tab w:val="left" w:pos="3600"/>
+          <w:tab w:val="left" w:pos="4320"/>
+          <w:tab w:val="left" w:pos="4500"/>
+          <w:tab w:val="left" w:pos="4860"/>
+          <w:tab w:val="left" w:pos="5040"/>
+          <w:tab w:val="left" w:pos="5580"/>
+        </w:tabs>
+        <w:spacing w:line="300" w:lineRule="auto"/>
+        <w:ind w:left="806" w:hanging="446"/>
+      </w:pPr>
+      <w:r>
+        <w:t xml:space="preserve">Waive the requirement of Rule 65(c) of the Massachusetts Rules of Civil Procedure that </w:t>
+      </w:r>
+      <w:r>
+        <w:t>Tenant</w:t>
+      </w:r>
+      <w:r>
+        <w:t xml:space="preserve"> provide security for the issuance of the above Order because </w:t>
+      </w:r>
+      <w:r>
+        <w:t>Tenant</w:t>
+      </w:r>
+      <w:r>
+        <w:t xml:space="preserve"> cannot afford to provide such security.</w:t>
+      </w:r>
+    </w:p>
+    <w:p>
+      <w:pPr>
+        <w:pStyle w:val="ListParagraph"/>
+        <w:numPr>
+          <w:ilvl w:val="0"/>
+          <w:numId w:val="6"/>
+        </w:numPr>
+        <w:tabs>
+          <w:tab w:val="left" w:pos="-720"/>
+          <w:tab w:val="left" w:pos="0"/>
+          <w:tab w:val="left" w:pos="450"/>
+          <w:tab w:val="left" w:pos="810"/>
+          <w:tab w:val="left" w:pos="1440"/>
+          <w:tab w:val="left" w:pos="2160"/>
+          <w:tab w:val="left" w:pos="2880"/>
+          <w:tab w:val="left" w:pos="3600"/>
+          <w:tab w:val="left" w:pos="4320"/>
+          <w:tab w:val="left" w:pos="4500"/>
+          <w:tab w:val="left" w:pos="4860"/>
+          <w:tab w:val="left" w:pos="5040"/>
+          <w:tab w:val="left" w:pos="5580"/>
+        </w:tabs>
+        <w:spacing w:line="300" w:lineRule="auto"/>
+        <w:ind w:left="806" w:hanging="446"/>
+      </w:pPr>
+      <w:r>
+        <w:t>Schedule a Preliminary Injunction Hearing prior to the expiration of any Temporary Restraining Order that may be granted.</w:t>
+      </w:r>
+    </w:p>
+    <w:p>
+      <w:pPr>
+        <w:pStyle w:val="ListParagraph"/>
+        <w:numPr>
+          <w:ilvl w:val="0"/>
+          <w:numId w:val="6"/>
+        </w:numPr>
+        <w:tabs>
+          <w:tab w:val="left" w:pos="-720"/>
+          <w:tab w:val="left" w:pos="0"/>
+          <w:tab w:val="left" w:pos="450"/>
+          <w:tab w:val="left" w:pos="810"/>
+          <w:tab w:val="left" w:pos="1440"/>
+          <w:tab w:val="left" w:pos="2160"/>
+          <w:tab w:val="left" w:pos="2880"/>
+          <w:tab w:val="left" w:pos="3600"/>
+          <w:tab w:val="left" w:pos="4320"/>
+          <w:tab w:val="left" w:pos="4500"/>
+          <w:tab w:val="left" w:pos="4860"/>
+          <w:tab w:val="left" w:pos="5040"/>
+          <w:tab w:val="left" w:pos="5580"/>
+        </w:tabs>
+        <w:spacing w:line="300" w:lineRule="auto"/>
+        <w:ind w:left="806" w:hanging="446"/>
+      </w:pPr>
+      <w:r>
         <w:t>Award such further relief as justice requires.</w:t>
       </w:r>
     </w:p>
@@ -4104,6 +4630,7 @@
         <w:keepLines/>
       </w:pPr>
       <w:r>
+        <w:lastRenderedPageBreak/>
         <w:t>Signature of attorney</w:t>
       </w:r>
     </w:p>
@@ -6890,21 +7417,6 @@
 </file>
 
 <file path=customXml/item1.xml><?xml version="1.0" encoding="utf-8"?>
-<?mso-contentType ?>
-<FormTemplates xmlns="http://schemas.microsoft.com/sharepoint/v3/contenttype/forms">
-  <Display>DocumentLibraryForm</Display>
-  <Edit>DocumentLibraryForm</Edit>
-  <New>DocumentLibraryForm</New>
-</FormTemplates>
-</file>
-
-<file path=customXml/item2.xml><?xml version="1.0" encoding="utf-8"?>
-<p:properties xmlns:p="http://schemas.microsoft.com/office/2006/metadata/properties" xmlns:xsi="http://www.w3.org/2001/XMLSchema-instance" xmlns:pc="http://schemas.microsoft.com/office/infopath/2007/PartnerControls">
-  <documentManagement/>
-</p:properties>
-</file>
-
-<file path=customXml/item3.xml><?xml version="1.0" encoding="utf-8"?>
 <ct:contentTypeSchema xmlns:ct="http://schemas.microsoft.com/office/2006/metadata/contentType" xmlns:ma="http://schemas.microsoft.com/office/2006/metadata/properties/metaAttributes" ct:_="" ma:_="" ma:contentTypeName="Document" ma:contentTypeID="0x01010070D9AF97846D084FBD7F8F84143918A8" ma:contentTypeVersion="4" ma:contentTypeDescription="Create a new document." ma:contentTypeScope="" ma:versionID="fba536ed12a4b51eac574286ac017028">
   <xsd:schema xmlns:xsd="http://www.w3.org/2001/XMLSchema" xmlns:xs="http://www.w3.org/2001/XMLSchema" xmlns:p="http://schemas.microsoft.com/office/2006/metadata/properties" xmlns:ns2="e745a2e5-e9d4-4036-947b-aa75bb032bd3" targetNamespace="http://schemas.microsoft.com/office/2006/metadata/properties" ma:root="true" ma:fieldsID="21df03171a63aadec40f56bd2def54f4" ns2:_="">
     <xsd:import namespace="e745a2e5-e9d4-4036-947b-aa75bb032bd3"/>
@@ -7050,14 +7562,39 @@
 </ct:contentTypeSchema>
 </file>
 
+<file path=customXml/item2.xml><?xml version="1.0" encoding="utf-8"?>
+<p:properties xmlns:p="http://schemas.microsoft.com/office/2006/metadata/properties" xmlns:xsi="http://www.w3.org/2001/XMLSchema-instance" xmlns:pc="http://schemas.microsoft.com/office/infopath/2007/PartnerControls">
+  <documentManagement/>
+</p:properties>
+</file>
+
+<file path=customXml/item3.xml><?xml version="1.0" encoding="utf-8"?>
+<?mso-contentType ?>
+<FormTemplates xmlns="http://schemas.microsoft.com/sharepoint/v3/contenttype/forms">
+  <Display>DocumentLibraryForm</Display>
+  <Edit>DocumentLibraryForm</Edit>
+  <New>DocumentLibraryForm</New>
+</FormTemplates>
+</file>
+
 <file path=customXml/item4.xml><?xml version="1.0" encoding="utf-8"?>
 <b:Sources xmlns:b="http://schemas.openxmlformats.org/officeDocument/2006/bibliography" xmlns="http://schemas.openxmlformats.org/officeDocument/2006/bibliography" SelectedStyle="\APASixthEditionOfficeOnline.xsl" StyleName="APA" Version="6"/>
 </file>
 
 <file path=customXml/itemProps1.xml><?xml version="1.0" encoding="utf-8"?>
-<ds:datastoreItem xmlns:ds="http://schemas.openxmlformats.org/officeDocument/2006/customXml" ds:itemID="{383B0F82-631C-49A8-9C38-1A0D82D3B795}">
+<ds:datastoreItem xmlns:ds="http://schemas.openxmlformats.org/officeDocument/2006/customXml" ds:itemID="{306BA7A6-40BE-4522-A49E-90CB81F99E71}">
   <ds:schemaRefs>
-    <ds:schemaRef ds:uri="http://schemas.microsoft.com/sharepoint/v3/contenttype/forms"/>
+    <ds:schemaRef ds:uri="http://schemas.microsoft.com/office/2006/metadata/contentType"/>
+    <ds:schemaRef ds:uri="http://schemas.microsoft.com/office/2006/metadata/properties/metaAttributes"/>
+    <ds:schemaRef ds:uri="http://www.w3.org/2001/XMLSchema"/>
+    <ds:schemaRef ds:uri="http://schemas.microsoft.com/office/2006/metadata/properties"/>
+    <ds:schemaRef ds:uri="e745a2e5-e9d4-4036-947b-aa75bb032bd3"/>
+    <ds:schemaRef ds:uri="http://schemas.microsoft.com/office/2006/documentManagement/types"/>
+    <ds:schemaRef ds:uri="http://schemas.microsoft.com/office/infopath/2007/PartnerControls"/>
+    <ds:schemaRef ds:uri="http://schemas.openxmlformats.org/package/2006/metadata/core-properties"/>
+    <ds:schemaRef ds:uri="http://purl.org/dc/elements/1.1/"/>
+    <ds:schemaRef ds:uri="http://purl.org/dc/terms/"/>
+    <ds:schemaRef ds:uri="http://schemas.microsoft.com/internal/obd"/>
   </ds:schemaRefs>
 </ds:datastoreItem>
 </file>
@@ -7079,25 +7616,15 @@
 </file>
 
 <file path=customXml/itemProps3.xml><?xml version="1.0" encoding="utf-8"?>
-<ds:datastoreItem xmlns:ds="http://schemas.openxmlformats.org/officeDocument/2006/customXml" ds:itemID="{306BA7A6-40BE-4522-A49E-90CB81F99E71}">
+<ds:datastoreItem xmlns:ds="http://schemas.openxmlformats.org/officeDocument/2006/customXml" ds:itemID="{383B0F82-631C-49A8-9C38-1A0D82D3B795}">
   <ds:schemaRefs>
-    <ds:schemaRef ds:uri="http://schemas.microsoft.com/office/2006/metadata/contentType"/>
-    <ds:schemaRef ds:uri="http://schemas.microsoft.com/office/2006/metadata/properties/metaAttributes"/>
-    <ds:schemaRef ds:uri="http://www.w3.org/2001/XMLSchema"/>
-    <ds:schemaRef ds:uri="http://schemas.microsoft.com/office/2006/metadata/properties"/>
-    <ds:schemaRef ds:uri="e745a2e5-e9d4-4036-947b-aa75bb032bd3"/>
-    <ds:schemaRef ds:uri="http://schemas.microsoft.com/office/2006/documentManagement/types"/>
-    <ds:schemaRef ds:uri="http://schemas.microsoft.com/office/infopath/2007/PartnerControls"/>
-    <ds:schemaRef ds:uri="http://schemas.openxmlformats.org/package/2006/metadata/core-properties"/>
-    <ds:schemaRef ds:uri="http://purl.org/dc/elements/1.1/"/>
-    <ds:schemaRef ds:uri="http://purl.org/dc/terms/"/>
-    <ds:schemaRef ds:uri="http://schemas.microsoft.com/internal/obd"/>
+    <ds:schemaRef ds:uri="http://schemas.microsoft.com/sharepoint/v3/contenttype/forms"/>
   </ds:schemaRefs>
 </ds:datastoreItem>
 </file>
 
 <file path=customXml/itemProps4.xml><?xml version="1.0" encoding="utf-8"?>
-<ds:datastoreItem xmlns:ds="http://schemas.openxmlformats.org/officeDocument/2006/customXml" ds:itemID="{ECA0AB75-B2B1-4C7F-B84E-AACEF87A14C8}">
+<ds:datastoreItem xmlns:ds="http://schemas.openxmlformats.org/officeDocument/2006/customXml" ds:itemID="{63CEBF76-D7D3-4273-9667-7FE43FE55241}">
   <ds:schemaRefs>
     <ds:schemaRef ds:uri="http://schemas.openxmlformats.org/officeDocument/2006/bibliography"/>
   </ds:schemaRefs>

</xml_diff>

<commit_message>
First round of changes to complaint + size of Terms of Use font
</commit_message>
<xml_diff>
--- a/docassemble/HousingCodeChecklist/data/templates/verified_complaint_and_motions.docx
+++ b/docassemble/HousingCodeChecklist/data/templates/verified_complaint_and_motions.docx
@@ -651,17 +651,7 @@
                 <w:b w:val="0"/>
                 <w:spacing w:val="14"/>
               </w:rPr>
-              <w:t>other re</w:t>
-            </w:r>
-            <w:bookmarkStart w:id="0" w:name="_GoBack"/>
-            <w:bookmarkEnd w:id="0"/>
-            <w:r>
-              <w:rPr>
-                <w:rFonts w:ascii="Garamond" w:hAnsi="Garamond"/>
-                <w:b w:val="0"/>
-                <w:spacing w:val="14"/>
-              </w:rPr>
-              <w:t>lief</w:t>
+              <w:t>other relief</w:t>
             </w:r>
           </w:p>
         </w:tc>
@@ -930,15 +920,29 @@
     <w:p>
       <w:pPr>
         <w:pStyle w:val="Complaintsubheading"/>
-      </w:pPr>
-      <w:r>
-        <w:t>Landlord’s violation</w:t>
-      </w:r>
-      <w:r>
-        <w:t>s</w:t>
-      </w:r>
-      <w:r>
-        <w:t xml:space="preserve"> of Massachusetts law</w:t>
+        <w:jc w:val="both"/>
+      </w:pPr>
+      <w:r>
+        <w:t xml:space="preserve">{%p if </w:t>
+      </w:r>
+      <w:proofErr w:type="spellStart"/>
+      <w:r>
+        <w:t>include_conditions_in_complaint</w:t>
+      </w:r>
+      <w:proofErr w:type="spellEnd"/>
+      <w:r>
+        <w:t xml:space="preserve"> %}</w:t>
+      </w:r>
+    </w:p>
+    <w:p>
+      <w:pPr>
+        <w:pStyle w:val="Complaintsubheading"/>
+      </w:pPr>
+      <w:r>
+        <w:t xml:space="preserve">Landlord’s </w:t>
+      </w:r>
+      <w:r>
+        <w:t>failure to make repairs</w:t>
       </w:r>
     </w:p>
     <w:p>
@@ -955,11 +959,145 @@
         <w:spacing w:line="300" w:lineRule="auto"/>
       </w:pPr>
       <w:r>
-        <w:t xml:space="preserve">{%p if </w:t>
-      </w:r>
-      <w:proofErr w:type="spellStart"/>
-      <w:r>
-        <w:t>include_conditions_in_complaint</w:t>
+        <w:t>L</w:t>
+      </w:r>
+      <w:r>
+        <w:t xml:space="preserve">andlord has not made repairs to </w:t>
+      </w:r>
+      <w:r>
+        <w:t>the</w:t>
+      </w:r>
+      <w:r>
+        <w:t xml:space="preserve"> home as required by the State Sanitary Code. The problems in </w:t>
+      </w:r>
+      <w:r>
+        <w:t>the</w:t>
+      </w:r>
+      <w:r>
+        <w:t xml:space="preserve"> home that need to be repaired</w:t>
+      </w:r>
+      <w:r>
+        <w:t xml:space="preserve"> on the date that </w:t>
+      </w:r>
+      <w:r>
+        <w:t>Tenant</w:t>
+      </w:r>
+      <w:r>
+        <w:t xml:space="preserve"> make</w:t>
+      </w:r>
+      <w:r>
+        <w:t>s</w:t>
+      </w:r>
+      <w:r>
+        <w:t xml:space="preserve"> this complaint</w:t>
+      </w:r>
+      <w:r>
+        <w:t xml:space="preserve"> include</w:t>
+      </w:r>
+      <w:r>
+        <w:t xml:space="preserve"> but are not limited to</w:t>
+      </w:r>
+      <w:r>
+        <w:t>:</w:t>
+      </w:r>
+    </w:p>
+    <w:p>
+      <w:pPr>
+        <w:pStyle w:val="ListParagraph"/>
+        <w:numPr>
+          <w:ilvl w:val="1"/>
+          <w:numId w:val="6"/>
+        </w:numPr>
+        <w:tabs>
+          <w:tab w:val="left" w:pos="1440"/>
+          <w:tab w:val="right" w:leader="underscore" w:pos="9120"/>
+        </w:tabs>
+        <w:spacing w:line="300" w:lineRule="auto"/>
+      </w:pPr>
+      <w:r>
+        <w:t xml:space="preserve">{%p for </w:t>
+      </w:r>
+      <w:r>
+        <w:t>condition</w:t>
+      </w:r>
+      <w:r>
+        <w:t xml:space="preserve"> in </w:t>
+      </w:r>
+      <w:proofErr w:type="spellStart"/>
+      <w:r>
+        <w:t>bad_</w:t>
+      </w:r>
+      <w:proofErr w:type="gramStart"/>
+      <w:r>
+        <w:t>conditions</w:t>
+      </w:r>
+      <w:r>
+        <w:t>.</w:t>
+      </w:r>
+      <w:r>
+        <w:t>active</w:t>
+      </w:r>
+      <w:proofErr w:type="gramEnd"/>
+      <w:r>
+        <w:t>_conditions</w:t>
+      </w:r>
+      <w:proofErr w:type="spellEnd"/>
+      <w:r>
+        <w:t>()</w:t>
+      </w:r>
+      <w:r>
+        <w:t xml:space="preserve"> %}</w:t>
+      </w:r>
+    </w:p>
+    <w:p>
+      <w:pPr>
+        <w:pStyle w:val="ListParagraph"/>
+        <w:numPr>
+          <w:ilvl w:val="1"/>
+          <w:numId w:val="6"/>
+        </w:numPr>
+        <w:tabs>
+          <w:tab w:val="left" w:pos="1440"/>
+          <w:tab w:val="right" w:leader="underscore" w:pos="9120"/>
+        </w:tabs>
+        <w:spacing w:line="300" w:lineRule="auto"/>
+      </w:pPr>
+      <w:proofErr w:type="gramStart"/>
+      <w:r>
+        <w:t xml:space="preserve">{{ </w:t>
+      </w:r>
+      <w:proofErr w:type="spellStart"/>
+      <w:r>
+        <w:t>condition</w:t>
+      </w:r>
+      <w:proofErr w:type="gramEnd"/>
+      <w:r>
+        <w:t>.original_description</w:t>
+      </w:r>
+      <w:proofErr w:type="spellEnd"/>
+      <w:r>
+        <w:t xml:space="preserve"> }}</w:t>
+      </w:r>
+    </w:p>
+    <w:p>
+      <w:pPr>
+        <w:pStyle w:val="ListParagraph"/>
+        <w:numPr>
+          <w:ilvl w:val="1"/>
+          <w:numId w:val="6"/>
+        </w:numPr>
+        <w:tabs>
+          <w:tab w:val="left" w:pos="1440"/>
+          <w:tab w:val="right" w:leader="underscore" w:pos="9120"/>
+        </w:tabs>
+        <w:spacing w:line="300" w:lineRule="auto"/>
+      </w:pPr>
+      <w:r>
+        <w:t xml:space="preserve">{%p </w:t>
+      </w:r>
+      <w:proofErr w:type="spellStart"/>
+      <w:r>
+        <w:t>endfor</w:t>
       </w:r>
       <w:proofErr w:type="spellEnd"/>
       <w:r>
@@ -980,46 +1118,54 @@
         <w:spacing w:line="300" w:lineRule="auto"/>
       </w:pPr>
       <w:r>
-        <w:t>The</w:t>
-      </w:r>
-      <w:r>
-        <w:t xml:space="preserve"> landlord has not made repairs to </w:t>
+        <w:t xml:space="preserve">{%p if </w:t>
+      </w:r>
+      <w:proofErr w:type="spellStart"/>
+      <w:r>
+        <w:t>complaint_ask_for_damages</w:t>
+      </w:r>
+      <w:proofErr w:type="spellEnd"/>
+      <w:r>
+        <w:t xml:space="preserve"> and </w:t>
+      </w:r>
+      <w:proofErr w:type="spellStart"/>
+      <w:r>
+        <w:t>bad_</w:t>
+      </w:r>
+      <w:proofErr w:type="gramStart"/>
+      <w:r>
+        <w:t>conditions.resolved</w:t>
+      </w:r>
+      <w:proofErr w:type="gramEnd"/>
+      <w:r>
+        <w:t>_conditions</w:t>
+      </w:r>
+      <w:proofErr w:type="spellEnd"/>
+      <w:r>
+        <w:t>() %}</w:t>
+      </w:r>
+    </w:p>
+    <w:p>
+      <w:pPr>
+        <w:pStyle w:val="ListParagraph"/>
+        <w:numPr>
+          <w:ilvl w:val="0"/>
+          <w:numId w:val="6"/>
+        </w:numPr>
+        <w:tabs>
+          <w:tab w:val="left" w:pos="1440"/>
+          <w:tab w:val="right" w:leader="underscore" w:pos="9120"/>
+        </w:tabs>
+        <w:spacing w:line="300" w:lineRule="auto"/>
+      </w:pPr>
+      <w:r>
+        <w:t xml:space="preserve">The problems in </w:t>
       </w:r>
       <w:r>
         <w:t>the</w:t>
       </w:r>
       <w:r>
-        <w:t xml:space="preserve"> home as required by the State Sanitary Code. The problems in </w:t>
-      </w:r>
-      <w:r>
-        <w:t>the</w:t>
-      </w:r>
-      <w:r>
-        <w:t xml:space="preserve"> home that need to be repaired</w:t>
-      </w:r>
-      <w:r>
-        <w:t xml:space="preserve"> on the date that </w:t>
-      </w:r>
-      <w:r>
-        <w:t>Tenant</w:t>
-      </w:r>
-      <w:r>
-        <w:t xml:space="preserve"> make</w:t>
-      </w:r>
-      <w:r>
-        <w:t>s</w:t>
-      </w:r>
-      <w:r>
-        <w:t xml:space="preserve"> this complaint</w:t>
-      </w:r>
-      <w:r>
-        <w:t xml:space="preserve"> include</w:t>
-      </w:r>
-      <w:r>
-        <w:t xml:space="preserve"> but are not limited to</w:t>
-      </w:r>
-      <w:r>
-        <w:t>:</w:t>
+        <w:t xml:space="preserve"> home that have been repaired but were not repaired in a timely way include:</w:t>
       </w:r>
     </w:p>
     <w:p>
@@ -1036,13 +1182,7 @@
         <w:spacing w:line="300" w:lineRule="auto"/>
       </w:pPr>
       <w:r>
-        <w:t xml:space="preserve">{%p for </w:t>
-      </w:r>
-      <w:r>
-        <w:t>condition</w:t>
-      </w:r>
-      <w:r>
-        <w:t xml:space="preserve"> in </w:t>
+        <w:t xml:space="preserve">{%p for condition in </w:t>
       </w:r>
       <w:proofErr w:type="spellStart"/>
       <w:r>
@@ -1050,13 +1190,7 @@
       </w:r>
       <w:proofErr w:type="gramStart"/>
       <w:r>
-        <w:t>conditions</w:t>
-      </w:r>
-      <w:r>
-        <w:t>.</w:t>
-      </w:r>
-      <w:r>
-        <w:t>active</w:t>
+        <w:t>conditions.resolved</w:t>
       </w:r>
       <w:proofErr w:type="gramEnd"/>
       <w:r>
@@ -1064,10 +1198,7 @@
       </w:r>
       <w:proofErr w:type="spellEnd"/>
       <w:r>
-        <w:t>()</w:t>
-      </w:r>
-      <w:r>
-        <w:t xml:space="preserve"> %}</w:t>
+        <w:t>() %}</w:t>
       </w:r>
     </w:p>
     <w:p>
@@ -1085,6 +1216,7 @@
       </w:pPr>
       <w:proofErr w:type="gramStart"/>
       <w:r>
+        <w:lastRenderedPageBreak/>
         <w:t xml:space="preserve">{{ </w:t>
       </w:r>
       <w:proofErr w:type="spellStart"/>
@@ -1139,31 +1271,93 @@
         <w:spacing w:line="300" w:lineRule="auto"/>
       </w:pPr>
       <w:r>
+        <w:t>{%p endif %}</w:t>
+      </w:r>
+    </w:p>
+    <w:p>
+      <w:pPr>
+        <w:tabs>
+          <w:tab w:val="left" w:pos="1440"/>
+          <w:tab w:val="right" w:leader="underscore" w:pos="9120"/>
+        </w:tabs>
+        <w:spacing w:line="300" w:lineRule="auto"/>
+      </w:pPr>
+      <w:r>
+        <w:t>{%p endif %} {# include conditions #}</w:t>
+      </w:r>
+    </w:p>
+    <w:p>
+      <w:pPr>
+        <w:tabs>
+          <w:tab w:val="left" w:pos="1440"/>
+          <w:tab w:val="right" w:leader="underscore" w:pos="9120"/>
+        </w:tabs>
+        <w:spacing w:line="300" w:lineRule="auto"/>
+      </w:pPr>
+      <w:r>
         <w:t xml:space="preserve">{%p if </w:t>
       </w:r>
       <w:proofErr w:type="spellStart"/>
       <w:r>
-        <w:t>complaint_ask_for_damages</w:t>
-      </w:r>
-      <w:proofErr w:type="spellEnd"/>
-      <w:r>
-        <w:t xml:space="preserve"> and </w:t>
-      </w:r>
-      <w:proofErr w:type="spellStart"/>
-      <w:r>
-        <w:t>bad_</w:t>
+        <w:t>verified_complaint_</w:t>
       </w:r>
       <w:proofErr w:type="gramStart"/>
       <w:r>
-        <w:t>conditions.resolved</w:t>
+        <w:t>claims</w:t>
+      </w:r>
+      <w:proofErr w:type="spellEnd"/>
+      <w:r>
+        <w:t>[</w:t>
       </w:r>
       <w:proofErr w:type="gramEnd"/>
       <w:r>
-        <w:t>_conditions</w:t>
-      </w:r>
-      <w:proofErr w:type="spellEnd"/>
-      <w:r>
-        <w:t>() %}</w:t>
+        <w:t>"insufficient notice"].</w:t>
+      </w:r>
+      <w:proofErr w:type="spellStart"/>
+      <w:r>
+        <w:t>has_claim</w:t>
+      </w:r>
+      <w:proofErr w:type="spellEnd"/>
+      <w:r>
+        <w:t xml:space="preserve"> or </w:t>
+      </w:r>
+      <w:r>
+        <w:t xml:space="preserve"> </w:t>
+      </w:r>
+      <w:proofErr w:type="spellStart"/>
+      <w:r>
+        <w:t>verified_complaint_claims</w:t>
+      </w:r>
+      <w:proofErr w:type="spellEnd"/>
+      <w:r>
+        <w:t>["entered without permission"].</w:t>
+      </w:r>
+      <w:proofErr w:type="spellStart"/>
+      <w:r>
+        <w:t>has_claim</w:t>
+      </w:r>
+      <w:proofErr w:type="spellEnd"/>
+      <w:r>
+        <w:t xml:space="preserve"> </w:t>
+      </w:r>
+      <w:r>
+        <w:t>%}</w:t>
+      </w:r>
+    </w:p>
+    <w:p>
+      <w:pPr>
+        <w:pStyle w:val="Complaintsubheading"/>
+      </w:pPr>
+      <w:r>
+        <w:t>Landlord’s entry into Tenant’s home without reasonable notice or</w:t>
+      </w:r>
+      <w:r>
+        <w:t xml:space="preserve"> without</w:t>
+      </w:r>
+      <w:bookmarkStart w:id="0" w:name="_GoBack"/>
+      <w:bookmarkEnd w:id="0"/>
+      <w:r>
+        <w:t xml:space="preserve"> permission</w:t>
       </w:r>
     </w:p>
     <w:p>
@@ -1180,98 +1374,27 @@
         <w:spacing w:line="300" w:lineRule="auto"/>
       </w:pPr>
       <w:r>
-        <w:t xml:space="preserve">The problems in </w:t>
-      </w:r>
-      <w:r>
-        <w:t>the</w:t>
-      </w:r>
-      <w:r>
-        <w:t xml:space="preserve"> home that have been repaired but were not repaired in a timely way include:</w:t>
-      </w:r>
-    </w:p>
-    <w:p>
-      <w:pPr>
-        <w:pStyle w:val="ListParagraph"/>
-        <w:numPr>
-          <w:ilvl w:val="1"/>
-          <w:numId w:val="6"/>
-        </w:numPr>
-        <w:tabs>
-          <w:tab w:val="left" w:pos="1440"/>
-          <w:tab w:val="right" w:leader="underscore" w:pos="9120"/>
-        </w:tabs>
-        <w:spacing w:line="300" w:lineRule="auto"/>
-      </w:pPr>
-      <w:r>
-        <w:t xml:space="preserve">{%p for condition in </w:t>
-      </w:r>
-      <w:proofErr w:type="spellStart"/>
-      <w:r>
-        <w:t>bad_</w:t>
+        <w:t xml:space="preserve">{%p if </w:t>
+      </w:r>
+      <w:proofErr w:type="spellStart"/>
+      <w:r>
+        <w:t>verified_complaint_</w:t>
       </w:r>
       <w:proofErr w:type="gramStart"/>
       <w:r>
-        <w:t>conditions.resolved</w:t>
+        <w:t>claims</w:t>
+      </w:r>
+      <w:proofErr w:type="spellEnd"/>
+      <w:r>
+        <w:t>[</w:t>
       </w:r>
       <w:proofErr w:type="gramEnd"/>
       <w:r>
-        <w:t>_conditions</w:t>
-      </w:r>
-      <w:proofErr w:type="spellEnd"/>
-      <w:r>
-        <w:t>() %}</w:t>
-      </w:r>
-    </w:p>
-    <w:p>
-      <w:pPr>
-        <w:pStyle w:val="ListParagraph"/>
-        <w:numPr>
-          <w:ilvl w:val="1"/>
-          <w:numId w:val="6"/>
-        </w:numPr>
-        <w:tabs>
-          <w:tab w:val="left" w:pos="1440"/>
-          <w:tab w:val="right" w:leader="underscore" w:pos="9120"/>
-        </w:tabs>
-        <w:spacing w:line="300" w:lineRule="auto"/>
-      </w:pPr>
-      <w:proofErr w:type="gramStart"/>
-      <w:r>
-        <w:t xml:space="preserve">{{ </w:t>
-      </w:r>
-      <w:proofErr w:type="spellStart"/>
-      <w:r>
-        <w:t>condition</w:t>
-      </w:r>
-      <w:proofErr w:type="gramEnd"/>
-      <w:r>
-        <w:t>.original_description</w:t>
-      </w:r>
-      <w:proofErr w:type="spellEnd"/>
-      <w:r>
-        <w:t xml:space="preserve"> }}</w:t>
-      </w:r>
-    </w:p>
-    <w:p>
-      <w:pPr>
-        <w:pStyle w:val="ListParagraph"/>
-        <w:numPr>
-          <w:ilvl w:val="1"/>
-          <w:numId w:val="6"/>
-        </w:numPr>
-        <w:tabs>
-          <w:tab w:val="left" w:pos="1440"/>
-          <w:tab w:val="right" w:leader="underscore" w:pos="9120"/>
-        </w:tabs>
-        <w:spacing w:line="300" w:lineRule="auto"/>
-      </w:pPr>
-      <w:r>
-        <w:lastRenderedPageBreak/>
-        <w:t xml:space="preserve">{%p </w:t>
-      </w:r>
-      <w:proofErr w:type="spellStart"/>
-      <w:r>
-        <w:t>endfor</w:t>
+        <w:t>"insufficient notice"].</w:t>
+      </w:r>
+      <w:proofErr w:type="spellStart"/>
+      <w:r>
+        <w:t>has_claim</w:t>
       </w:r>
       <w:proofErr w:type="spellEnd"/>
       <w:r>
@@ -1292,7 +1415,58 @@
         <w:spacing w:line="300" w:lineRule="auto"/>
       </w:pPr>
       <w:r>
-        <w:t>{%p endif %}</w:t>
+        <w:t>L</w:t>
+      </w:r>
+      <w:r>
+        <w:t xml:space="preserve">andlord failed to give </w:t>
+      </w:r>
+      <w:r>
+        <w:t xml:space="preserve">Tenant </w:t>
+      </w:r>
+      <w:r>
+        <w:t xml:space="preserve">reasonable advance notice for access to </w:t>
+      </w:r>
+      <w:r>
+        <w:t>the premises</w:t>
+      </w:r>
+      <w:r>
+        <w:t>.</w:t>
+      </w:r>
+      <w:r>
+        <w:t xml:space="preserve"> Specifically, </w:t>
+      </w:r>
+      <w:proofErr w:type="gramStart"/>
+      <w:r>
+        <w:t xml:space="preserve">{{ </w:t>
+      </w:r>
+      <w:proofErr w:type="spellStart"/>
+      <w:r>
+        <w:t>fix</w:t>
+      </w:r>
+      <w:proofErr w:type="gramEnd"/>
+      <w:r>
+        <w:t>_punctuation</w:t>
+      </w:r>
+      <w:proofErr w:type="spellEnd"/>
+      <w:r>
+        <w:t>(</w:t>
+      </w:r>
+      <w:proofErr w:type="spellStart"/>
+      <w:r>
+        <w:t>verified_complaint_claims</w:t>
+      </w:r>
+      <w:proofErr w:type="spellEnd"/>
+      <w:r>
+        <w:t>["</w:t>
+      </w:r>
+      <w:r>
+        <w:t>insufficient notice</w:t>
+      </w:r>
+      <w:r>
+        <w:t>"].</w:t>
+      </w:r>
+      <w:r>
+        <w:t>details) }}</w:t>
       </w:r>
     </w:p>
     <w:p>
@@ -1309,7 +1483,7 @@
         <w:spacing w:line="300" w:lineRule="auto"/>
       </w:pPr>
       <w:r>
-        <w:t>{%p endif %} {# include conditions #}</w:t>
+        <w:t>{%p endif %}</w:t>
       </w:r>
     </w:p>
     <w:p>
@@ -1342,7 +1516,7 @@
       </w:r>
       <w:proofErr w:type="gramEnd"/>
       <w:r>
-        <w:t>"insufficient notice"].</w:t>
+        <w:t>"entered without permission"].</w:t>
       </w:r>
       <w:proofErr w:type="spellStart"/>
       <w:r>
@@ -1367,21 +1541,27 @@
         <w:spacing w:line="300" w:lineRule="auto"/>
       </w:pPr>
       <w:r>
-        <w:t>The</w:t>
-      </w:r>
-      <w:r>
-        <w:t xml:space="preserve"> landlord failed to give </w:t>
-      </w:r>
-      <w:r>
-        <w:t xml:space="preserve">Tenant </w:t>
-      </w:r>
-      <w:r>
-        <w:t xml:space="preserve">reasonable advance notice for access to </w:t>
+        <w:t>L</w:t>
+      </w:r>
+      <w:r>
+        <w:t>andlord c</w:t>
+      </w:r>
+      <w:r>
+        <w:t xml:space="preserve">ame into </w:t>
       </w:r>
       <w:r>
         <w:t>the premises</w:t>
       </w:r>
       <w:r>
+        <w:t xml:space="preserve"> without </w:t>
+      </w:r>
+      <w:r>
+        <w:t>Tenant’s</w:t>
+      </w:r>
+      <w:r>
+        <w:t xml:space="preserve"> permission</w:t>
+      </w:r>
+      <w:r>
         <w:t>.</w:t>
       </w:r>
       <w:r>
@@ -1412,7 +1592,7 @@
         <w:t>["</w:t>
       </w:r>
       <w:r>
-        <w:t>insufficient notice</w:t>
+        <w:t>entered without permission</w:t>
       </w:r>
       <w:r>
         <w:t>"].</w:t>
@@ -1440,6 +1620,62 @@
     </w:p>
     <w:p>
       <w:pPr>
+        <w:tabs>
+          <w:tab w:val="left" w:pos="1440"/>
+          <w:tab w:val="right" w:leader="underscore" w:pos="9120"/>
+        </w:tabs>
+        <w:spacing w:line="300" w:lineRule="auto"/>
+      </w:pPr>
+      <w:r>
+        <w:t>{%p endif %}</w:t>
+      </w:r>
+    </w:p>
+    <w:p>
+      <w:pPr>
+        <w:tabs>
+          <w:tab w:val="left" w:pos="1440"/>
+          <w:tab w:val="right" w:leader="underscore" w:pos="9120"/>
+        </w:tabs>
+        <w:spacing w:line="300" w:lineRule="auto"/>
+      </w:pPr>
+      <w:r>
+        <w:t xml:space="preserve">{%p if </w:t>
+      </w:r>
+      <w:proofErr w:type="spellStart"/>
+      <w:r>
+        <w:t>verified_complaint_</w:t>
+      </w:r>
+      <w:proofErr w:type="gramStart"/>
+      <w:r>
+        <w:t>claims</w:t>
+      </w:r>
+      <w:proofErr w:type="spellEnd"/>
+      <w:r>
+        <w:t>[</w:t>
+      </w:r>
+      <w:proofErr w:type="gramEnd"/>
+      <w:r>
+        <w:t>"utility no agreement"].</w:t>
+      </w:r>
+      <w:proofErr w:type="spellStart"/>
+      <w:r>
+        <w:t>has_claim</w:t>
+      </w:r>
+      <w:proofErr w:type="spellEnd"/>
+      <w:r>
+        <w:t xml:space="preserve"> %}</w:t>
+      </w:r>
+    </w:p>
+    <w:p>
+      <w:pPr>
+        <w:pStyle w:val="Complaintsubheading"/>
+      </w:pPr>
+      <w:r>
+        <w:t>Landlord’s failure to pay for utilities</w:t>
+      </w:r>
+    </w:p>
+    <w:p>
+      <w:pPr>
         <w:pStyle w:val="ListParagraph"/>
         <w:numPr>
           <w:ilvl w:val="0"/>
@@ -1468,7 +1704,7 @@
       </w:r>
       <w:proofErr w:type="gramEnd"/>
       <w:r>
-        <w:t>"entered without permission"].</w:t>
+        <w:t>"utility no agreement"].</w:t>
       </w:r>
       <w:proofErr w:type="spellStart"/>
       <w:r>
@@ -1493,31 +1729,16 @@
         <w:spacing w:line="300" w:lineRule="auto"/>
       </w:pPr>
       <w:r>
-        <w:t>The</w:t>
-      </w:r>
-      <w:r>
-        <w:t xml:space="preserve"> landlord c</w:t>
-      </w:r>
-      <w:r>
-        <w:t xml:space="preserve">ame into </w:t>
-      </w:r>
-      <w:r>
-        <w:t>the premises</w:t>
-      </w:r>
-      <w:r>
-        <w:t xml:space="preserve"> without </w:t>
-      </w:r>
-      <w:r>
-        <w:t>Tenant’s</w:t>
-      </w:r>
-      <w:r>
-        <w:t xml:space="preserve"> permission</w:t>
-      </w:r>
-      <w:r>
-        <w:t>.</w:t>
-      </w:r>
-      <w:r>
-        <w:t xml:space="preserve"> Specifically, </w:t>
+        <w:t>L</w:t>
+      </w:r>
+      <w:r>
+        <w:t>andlord f</w:t>
+      </w:r>
+      <w:r>
+        <w:t>ailed to pay for</w:t>
+      </w:r>
+      <w:r>
+        <w:t xml:space="preserve"> </w:t>
       </w:r>
       <w:proofErr w:type="gramStart"/>
       <w:r>
@@ -1525,6 +1746,37 @@
       </w:r>
       <w:proofErr w:type="spellStart"/>
       <w:r>
+        <w:t>complaint</w:t>
+      </w:r>
+      <w:proofErr w:type="gramEnd"/>
+      <w:r>
+        <w:t>_utility_not_paid.true_values</w:t>
+      </w:r>
+      <w:proofErr w:type="spellEnd"/>
+      <w:r>
+        <w:t>() }}</w:t>
+      </w:r>
+      <w:r>
+        <w:t xml:space="preserve"> </w:t>
+      </w:r>
+      <w:r>
+        <w:t xml:space="preserve">utilities without an express written agreement requiring </w:t>
+      </w:r>
+      <w:r>
+        <w:t>Tenant</w:t>
+      </w:r>
+      <w:r>
+        <w:t xml:space="preserve"> to pay for utilities. </w:t>
+      </w:r>
+      <w:r>
+        <w:t xml:space="preserve">Specifically, </w:t>
+      </w:r>
+      <w:proofErr w:type="gramStart"/>
+      <w:r>
+        <w:t xml:space="preserve">{{ </w:t>
+      </w:r>
+      <w:proofErr w:type="spellStart"/>
+      <w:r>
         <w:t>fix</w:t>
       </w:r>
       <w:proofErr w:type="gramEnd"/>
@@ -1541,16 +1793,40 @@
       </w:r>
       <w:proofErr w:type="spellEnd"/>
       <w:r>
-        <w:t>["</w:t>
-      </w:r>
-      <w:r>
-        <w:t>entered without permission</w:t>
+        <w:t xml:space="preserve">["utility </w:t>
+      </w:r>
+      <w:r>
+        <w:t>no agreement</w:t>
       </w:r>
       <w:r>
         <w:t>"].</w:t>
       </w:r>
       <w:r>
         <w:t>details) }}</w:t>
+      </w:r>
+      <w:r>
+        <w:t xml:space="preserve"> </w:t>
+      </w:r>
+      <w:r>
+        <w:t xml:space="preserve">(Under the State Sanitary Code, the landlord is responsible for all utilities unless there is a lease or writing making the tenant responsible for one or more utilities.)  </w:t>
+      </w:r>
+      <w:r>
+        <w:t>Tenant</w:t>
+      </w:r>
+      <w:r>
+        <w:t xml:space="preserve"> do</w:t>
+      </w:r>
+      <w:r>
+        <w:t>es</w:t>
+      </w:r>
+      <w:r>
+        <w:t xml:space="preserve"> not have a written utility agreement with </w:t>
+      </w:r>
+      <w:r>
+        <w:t>L</w:t>
+      </w:r>
+      <w:r>
+        <w:t>andlord.</w:t>
       </w:r>
     </w:p>
     <w:p>
@@ -1600,7 +1876,7 @@
       </w:r>
       <w:proofErr w:type="gramEnd"/>
       <w:r>
-        <w:t>"utility no agreement"].</w:t>
+        <w:t>"utility shutoff"].</w:t>
       </w:r>
       <w:proofErr w:type="spellStart"/>
       <w:r>
@@ -1625,13 +1901,16 @@
         <w:spacing w:line="300" w:lineRule="auto"/>
       </w:pPr>
       <w:r>
-        <w:t>The</w:t>
-      </w:r>
-      <w:r>
-        <w:t xml:space="preserve"> landlord f</w:t>
-      </w:r>
-      <w:r>
-        <w:t>ailed to pay for</w:t>
+        <w:t>L</w:t>
+      </w:r>
+      <w:r>
+        <w:t>andlord c</w:t>
+      </w:r>
+      <w:r>
+        <w:t xml:space="preserve">aused </w:t>
+      </w:r>
+      <w:r>
+        <w:t>Tenant’s</w:t>
       </w:r>
       <w:r>
         <w:t xml:space="preserve"> </w:t>
@@ -1646,26 +1925,17 @@
       </w:r>
       <w:proofErr w:type="gramEnd"/>
       <w:r>
-        <w:t>_utility_not_paid.true_values</w:t>
+        <w:t>_utility_shutoff.true_values</w:t>
       </w:r>
       <w:proofErr w:type="spellEnd"/>
       <w:r>
         <w:t>() }}</w:t>
       </w:r>
       <w:r>
-        <w:t xml:space="preserve"> </w:t>
-      </w:r>
-      <w:r>
-        <w:t xml:space="preserve">utilities without an express written agreement requiring </w:t>
-      </w:r>
-      <w:r>
-        <w:t>Tenant</w:t>
-      </w:r>
-      <w:r>
-        <w:t xml:space="preserve"> to pay for utilities. </w:t>
-      </w:r>
-      <w:r>
-        <w:t xml:space="preserve">Specifically, </w:t>
+        <w:t xml:space="preserve"> to be shut off.</w:t>
+      </w:r>
+      <w:r>
+        <w:t xml:space="preserve"> Specifically, </w:t>
       </w:r>
       <w:proofErr w:type="gramStart"/>
       <w:r>
@@ -1689,40 +1959,10 @@
       </w:r>
       <w:proofErr w:type="spellEnd"/>
       <w:r>
-        <w:t xml:space="preserve">["utility </w:t>
-      </w:r>
-      <w:r>
-        <w:t>no agreement</w:t>
-      </w:r>
-      <w:r>
-        <w:t>"].</w:t>
+        <w:t>["utility shutoff"].</w:t>
       </w:r>
       <w:r>
         <w:t>details) }}</w:t>
-      </w:r>
-      <w:r>
-        <w:t xml:space="preserve"> </w:t>
-      </w:r>
-      <w:r>
-        <w:t xml:space="preserve">(Under the State Sanitary Code, the landlord is responsible for all utilities unless there is a lease or writing making the tenant responsible for one or more utilities.)  </w:t>
-      </w:r>
-      <w:r>
-        <w:t>Tenant</w:t>
-      </w:r>
-      <w:r>
-        <w:t xml:space="preserve"> do</w:t>
-      </w:r>
-      <w:r>
-        <w:t>es</w:t>
-      </w:r>
-      <w:r>
-        <w:t xml:space="preserve"> not have a written utility agreement with </w:t>
-      </w:r>
-      <w:r>
-        <w:t>L</w:t>
-      </w:r>
-      <w:r>
-        <w:t>andlord.</w:t>
       </w:r>
     </w:p>
     <w:p>
@@ -1744,10 +1984,67 @@
     </w:p>
     <w:p>
       <w:pPr>
+        <w:tabs>
+          <w:tab w:val="left" w:pos="1440"/>
+          <w:tab w:val="right" w:leader="underscore" w:pos="9120"/>
+        </w:tabs>
+        <w:spacing w:line="300" w:lineRule="auto"/>
+      </w:pPr>
+      <w:r>
+        <w:t>{%p endif %}</w:t>
+      </w:r>
+    </w:p>
+    <w:p>
+      <w:pPr>
+        <w:tabs>
+          <w:tab w:val="left" w:pos="1440"/>
+          <w:tab w:val="right" w:leader="underscore" w:pos="9120"/>
+        </w:tabs>
+        <w:spacing w:line="300" w:lineRule="auto"/>
+      </w:pPr>
+      <w:r>
+        <w:t xml:space="preserve">{%p if </w:t>
+      </w:r>
+      <w:proofErr w:type="spellStart"/>
+      <w:r>
+        <w:t>verified_complaint_claims</w:t>
+      </w:r>
+      <w:proofErr w:type="spellEnd"/>
+      <w:r>
+        <w:t>["other"</w:t>
+      </w:r>
+      <w:proofErr w:type="gramStart"/>
+      <w:r>
+        <w:t>].</w:t>
+      </w:r>
+      <w:proofErr w:type="spellStart"/>
+      <w:r>
+        <w:t>has</w:t>
+      </w:r>
+      <w:proofErr w:type="gramEnd"/>
+      <w:r>
+        <w:t>_claim</w:t>
+      </w:r>
+      <w:proofErr w:type="spellEnd"/>
+      <w:r>
+        <w:t xml:space="preserve"> %}</w:t>
+      </w:r>
+    </w:p>
+    <w:p>
+      <w:pPr>
+        <w:pStyle w:val="Complaintsubheading"/>
+      </w:pPr>
+      <w:r>
+        <w:lastRenderedPageBreak/>
+        <w:t>Landlord’s other violation of Massachusetts State Law</w:t>
+      </w:r>
+    </w:p>
+    <w:p>
+      <w:pPr>
         <w:pStyle w:val="ListParagraph"/>
         <w:numPr>
           <w:ilvl w:val="0"/>
-          <w:numId w:val="6"/>
+          <w:numId w:val="12"/>
         </w:numPr>
         <w:tabs>
           <w:tab w:val="left" w:pos="1440"/>
@@ -1756,212 +2053,35 @@
         <w:spacing w:line="300" w:lineRule="auto"/>
       </w:pPr>
       <w:r>
-        <w:t xml:space="preserve">{%p if </w:t>
-      </w:r>
-      <w:proofErr w:type="spellStart"/>
-      <w:r>
-        <w:t>verified_complaint_</w:t>
+        <w:t>L</w:t>
+      </w:r>
+      <w:r>
+        <w:t xml:space="preserve">andlord also violated the law when they </w:t>
       </w:r>
       <w:proofErr w:type="gramStart"/>
       <w:r>
-        <w:t>claims</w:t>
+        <w:t xml:space="preserve">{{ </w:t>
+      </w:r>
+      <w:proofErr w:type="spellStart"/>
+      <w:r>
+        <w:t>fix</w:t>
+      </w:r>
+      <w:proofErr w:type="gramEnd"/>
+      <w:r>
+        <w:t>_punctuation</w:t>
+      </w:r>
+      <w:proofErr w:type="spellEnd"/>
+      <w:r>
+        <w:t>(</w:t>
+      </w:r>
+      <w:proofErr w:type="spellStart"/>
+      <w:r>
+        <w:t>verified_complaint_claims</w:t>
       </w:r>
       <w:proofErr w:type="spellEnd"/>
       <w:r>
         <w:t>[</w:t>
       </w:r>
-      <w:proofErr w:type="gramEnd"/>
-      <w:r>
-        <w:t>"utility shutoff"].</w:t>
-      </w:r>
-      <w:proofErr w:type="spellStart"/>
-      <w:r>
-        <w:t>has_claim</w:t>
-      </w:r>
-      <w:proofErr w:type="spellEnd"/>
-      <w:r>
-        <w:t xml:space="preserve"> %}</w:t>
-      </w:r>
-    </w:p>
-    <w:p>
-      <w:pPr>
-        <w:pStyle w:val="ListParagraph"/>
-        <w:numPr>
-          <w:ilvl w:val="0"/>
-          <w:numId w:val="6"/>
-        </w:numPr>
-        <w:tabs>
-          <w:tab w:val="left" w:pos="1440"/>
-          <w:tab w:val="right" w:leader="underscore" w:pos="9120"/>
-        </w:tabs>
-        <w:spacing w:line="300" w:lineRule="auto"/>
-      </w:pPr>
-      <w:r>
-        <w:t>The</w:t>
-      </w:r>
-      <w:r>
-        <w:t xml:space="preserve"> landlord c</w:t>
-      </w:r>
-      <w:r>
-        <w:t xml:space="preserve">aused </w:t>
-      </w:r>
-      <w:r>
-        <w:t>Tenant’s</w:t>
-      </w:r>
-      <w:r>
-        <w:t xml:space="preserve"> </w:t>
-      </w:r>
-      <w:proofErr w:type="gramStart"/>
-      <w:r>
-        <w:t xml:space="preserve">{{ </w:t>
-      </w:r>
-      <w:proofErr w:type="spellStart"/>
-      <w:r>
-        <w:t>complaint</w:t>
-      </w:r>
-      <w:proofErr w:type="gramEnd"/>
-      <w:r>
-        <w:t>_utility_shutoff.true_values</w:t>
-      </w:r>
-      <w:proofErr w:type="spellEnd"/>
-      <w:r>
-        <w:t>() }}</w:t>
-      </w:r>
-      <w:r>
-        <w:t xml:space="preserve"> to be shut off.</w:t>
-      </w:r>
-      <w:r>
-        <w:t xml:space="preserve"> Specifically, </w:t>
-      </w:r>
-      <w:proofErr w:type="gramStart"/>
-      <w:r>
-        <w:t xml:space="preserve">{{ </w:t>
-      </w:r>
-      <w:proofErr w:type="spellStart"/>
-      <w:r>
-        <w:t>fix</w:t>
-      </w:r>
-      <w:proofErr w:type="gramEnd"/>
-      <w:r>
-        <w:t>_punctuation</w:t>
-      </w:r>
-      <w:proofErr w:type="spellEnd"/>
-      <w:r>
-        <w:t>(</w:t>
-      </w:r>
-      <w:proofErr w:type="spellStart"/>
-      <w:r>
-        <w:t>verified_complaint_claims</w:t>
-      </w:r>
-      <w:proofErr w:type="spellEnd"/>
-      <w:r>
-        <w:t>["utility shutoff"].</w:t>
-      </w:r>
-      <w:r>
-        <w:t>details) }}</w:t>
-      </w:r>
-    </w:p>
-    <w:p>
-      <w:pPr>
-        <w:pStyle w:val="ListParagraph"/>
-        <w:numPr>
-          <w:ilvl w:val="0"/>
-          <w:numId w:val="6"/>
-        </w:numPr>
-        <w:tabs>
-          <w:tab w:val="left" w:pos="1440"/>
-          <w:tab w:val="right" w:leader="underscore" w:pos="9120"/>
-        </w:tabs>
-        <w:spacing w:line="300" w:lineRule="auto"/>
-      </w:pPr>
-      <w:r>
-        <w:t>{%p endif %}</w:t>
-      </w:r>
-    </w:p>
-    <w:p>
-      <w:pPr>
-        <w:pStyle w:val="ListParagraph"/>
-        <w:numPr>
-          <w:ilvl w:val="0"/>
-          <w:numId w:val="6"/>
-        </w:numPr>
-        <w:tabs>
-          <w:tab w:val="left" w:pos="1440"/>
-          <w:tab w:val="right" w:leader="underscore" w:pos="9120"/>
-        </w:tabs>
-        <w:spacing w:line="300" w:lineRule="auto"/>
-      </w:pPr>
-      <w:r>
-        <w:t xml:space="preserve">{%p if </w:t>
-      </w:r>
-      <w:proofErr w:type="spellStart"/>
-      <w:r>
-        <w:t>verified_complaint_claims</w:t>
-      </w:r>
-      <w:proofErr w:type="spellEnd"/>
-      <w:r>
-        <w:t>["other"</w:t>
-      </w:r>
-      <w:proofErr w:type="gramStart"/>
-      <w:r>
-        <w:t>].</w:t>
-      </w:r>
-      <w:proofErr w:type="spellStart"/>
-      <w:r>
-        <w:t>has</w:t>
-      </w:r>
-      <w:proofErr w:type="gramEnd"/>
-      <w:r>
-        <w:t>_claim</w:t>
-      </w:r>
-      <w:proofErr w:type="spellEnd"/>
-      <w:r>
-        <w:t xml:space="preserve"> %}</w:t>
-      </w:r>
-    </w:p>
-    <w:p>
-      <w:pPr>
-        <w:pStyle w:val="ListParagraph"/>
-        <w:numPr>
-          <w:ilvl w:val="0"/>
-          <w:numId w:val="6"/>
-        </w:numPr>
-        <w:tabs>
-          <w:tab w:val="left" w:pos="1440"/>
-          <w:tab w:val="right" w:leader="underscore" w:pos="9120"/>
-        </w:tabs>
-        <w:spacing w:line="300" w:lineRule="auto"/>
-      </w:pPr>
-      <w:r>
-        <w:t>The</w:t>
-      </w:r>
-      <w:r>
-        <w:t xml:space="preserve"> landlord also violated the law when they </w:t>
-      </w:r>
-      <w:proofErr w:type="gramStart"/>
-      <w:r>
-        <w:t xml:space="preserve">{{ </w:t>
-      </w:r>
-      <w:proofErr w:type="spellStart"/>
-      <w:r>
-        <w:t>fix</w:t>
-      </w:r>
-      <w:proofErr w:type="gramEnd"/>
-      <w:r>
-        <w:t>_punctuation</w:t>
-      </w:r>
-      <w:proofErr w:type="spellEnd"/>
-      <w:r>
-        <w:t>(</w:t>
-      </w:r>
-      <w:proofErr w:type="spellStart"/>
-      <w:r>
-        <w:t>verified_complaint_claims</w:t>
-      </w:r>
-      <w:proofErr w:type="spellEnd"/>
-      <w:r>
-        <w:t>[</w:t>
-      </w:r>
       <w:r>
         <w:t>"other"</w:t>
       </w:r>
@@ -1977,11 +2097,6 @@
     </w:p>
     <w:p>
       <w:pPr>
-        <w:pStyle w:val="ListParagraph"/>
-        <w:numPr>
-          <w:ilvl w:val="0"/>
-          <w:numId w:val="6"/>
-        </w:numPr>
         <w:tabs>
           <w:tab w:val="left" w:pos="1440"/>
           <w:tab w:val="right" w:leader="underscore" w:pos="9120"/>
@@ -2009,7 +2124,7 @@
         <w:pStyle w:val="ListParagraph"/>
         <w:numPr>
           <w:ilvl w:val="0"/>
-          <w:numId w:val="6"/>
+          <w:numId w:val="12"/>
         </w:numPr>
         <w:tabs>
           <w:tab w:val="left" w:pos="1440"/>
@@ -2027,10 +2142,10 @@
         <w:t>is</w:t>
       </w:r>
       <w:r>
-        <w:t xml:space="preserve"> seeking an order from the Court because the </w:t>
-      </w:r>
-      <w:r>
-        <w:t>l</w:t>
+        <w:t xml:space="preserve"> seeking an order from the Court because </w:t>
+      </w:r>
+      <w:r>
+        <w:t>L</w:t>
       </w:r>
       <w:r>
         <w:t xml:space="preserve">andlord’s </w:t>
@@ -2087,7 +2202,7 @@
         <w:pStyle w:val="ListParagraph"/>
         <w:numPr>
           <w:ilvl w:val="0"/>
-          <w:numId w:val="6"/>
+          <w:numId w:val="12"/>
         </w:numPr>
         <w:tabs>
           <w:tab w:val="left" w:pos="1440"/>
@@ -2136,7 +2251,7 @@
         <w:pStyle w:val="ListParagraph"/>
         <w:numPr>
           <w:ilvl w:val="0"/>
-          <w:numId w:val="6"/>
+          <w:numId w:val="12"/>
         </w:numPr>
         <w:tabs>
           <w:tab w:val="left" w:pos="1440"/>
@@ -2154,10 +2269,10 @@
         <w:t>s</w:t>
       </w:r>
       <w:r>
-        <w:t xml:space="preserve"> immediate relief because the </w:t>
-      </w:r>
-      <w:r>
-        <w:t>l</w:t>
+        <w:t xml:space="preserve"> immediate relief because </w:t>
+      </w:r>
+      <w:r>
+        <w:t>L</w:t>
       </w:r>
       <w:r>
         <w:t xml:space="preserve">andlord’s behavior is causing </w:t>
@@ -2174,7 +2289,7 @@
         <w:pStyle w:val="ListParagraph"/>
         <w:numPr>
           <w:ilvl w:val="1"/>
-          <w:numId w:val="6"/>
+          <w:numId w:val="12"/>
         </w:numPr>
         <w:tabs>
           <w:tab w:val="left" w:pos="1440"/>
@@ -2183,7 +2298,6 @@
         <w:spacing w:line="300" w:lineRule="auto"/>
       </w:pPr>
       <w:r>
-        <w:lastRenderedPageBreak/>
         <w:t xml:space="preserve">{%p if </w:t>
       </w:r>
       <w:proofErr w:type="spellStart"/>
@@ -2216,7 +2330,7 @@
         <w:pStyle w:val="ListParagraph"/>
         <w:numPr>
           <w:ilvl w:val="1"/>
-          <w:numId w:val="6"/>
+          <w:numId w:val="12"/>
         </w:numPr>
         <w:tabs>
           <w:tab w:val="left" w:pos="1440"/>
@@ -2231,10 +2345,10 @@
         <w:t>Tenant’s</w:t>
       </w:r>
       <w:r>
-        <w:t xml:space="preserve"> housing voucher at risk because the housing authority will not continue a contract with the </w:t>
-      </w:r>
-      <w:r>
-        <w:t>l</w:t>
+        <w:t xml:space="preserve"> housing voucher at risk because the housing authority will not continue a contract with </w:t>
+      </w:r>
+      <w:r>
+        <w:t>L</w:t>
       </w:r>
       <w:r>
         <w:t xml:space="preserve">andlord unless </w:t>
@@ -2251,7 +2365,7 @@
         <w:pStyle w:val="ListParagraph"/>
         <w:numPr>
           <w:ilvl w:val="1"/>
-          <w:numId w:val="6"/>
+          <w:numId w:val="12"/>
         </w:numPr>
         <w:tabs>
           <w:tab w:val="left" w:pos="1440"/>
@@ -2268,7 +2382,7 @@
         <w:pStyle w:val="ListParagraph"/>
         <w:numPr>
           <w:ilvl w:val="1"/>
-          <w:numId w:val="6"/>
+          <w:numId w:val="12"/>
         </w:numPr>
         <w:tabs>
           <w:tab w:val="left" w:pos="1440"/>
@@ -2299,7 +2413,7 @@
         <w:pStyle w:val="ListParagraph"/>
         <w:numPr>
           <w:ilvl w:val="1"/>
-          <w:numId w:val="6"/>
+          <w:numId w:val="12"/>
         </w:numPr>
         <w:tabs>
           <w:tab w:val="left" w:pos="1440"/>
@@ -2329,7 +2443,7 @@
         <w:pStyle w:val="ListParagraph"/>
         <w:numPr>
           <w:ilvl w:val="1"/>
-          <w:numId w:val="6"/>
+          <w:numId w:val="12"/>
         </w:numPr>
         <w:tabs>
           <w:tab w:val="left" w:pos="1440"/>
@@ -2346,7 +2460,7 @@
         <w:pStyle w:val="ListParagraph"/>
         <w:numPr>
           <w:ilvl w:val="0"/>
-          <w:numId w:val="6"/>
+          <w:numId w:val="12"/>
         </w:numPr>
         <w:tabs>
           <w:tab w:val="left" w:pos="1440"/>
@@ -2434,7 +2548,7 @@
         <w:keepLines/>
         <w:numPr>
           <w:ilvl w:val="0"/>
-          <w:numId w:val="6"/>
+          <w:numId w:val="12"/>
         </w:numPr>
         <w:tabs>
           <w:tab w:val="left" w:pos="-720"/>
@@ -2454,7 +2568,10 @@
         <w:spacing w:line="300" w:lineRule="auto"/>
       </w:pPr>
       <w:r>
-        <w:t xml:space="preserve">The landlord is also subject to the Consumer Protection Act (G.L. c. 93A) because they are in </w:t>
+        <w:t>L</w:t>
+      </w:r>
+      <w:r>
+        <w:t xml:space="preserve">andlord is also subject to the Consumer Protection Act (G.L. c. 93A) because they are in </w:t>
       </w:r>
       <w:r>
         <w:t>the business of being a landlord, in that:</w:t>
@@ -2465,7 +2582,7 @@
         <w:pStyle w:val="ListParagraph"/>
         <w:numPr>
           <w:ilvl w:val="1"/>
-          <w:numId w:val="6"/>
+          <w:numId w:val="12"/>
         </w:numPr>
         <w:spacing w:line="300" w:lineRule="auto"/>
       </w:pPr>
@@ -2492,12 +2609,15 @@
         <w:pStyle w:val="ListParagraph"/>
         <w:numPr>
           <w:ilvl w:val="1"/>
-          <w:numId w:val="6"/>
-        </w:numPr>
-        <w:spacing w:line="300" w:lineRule="auto"/>
-      </w:pPr>
-      <w:r>
-        <w:t>The landlord</w:t>
+          <w:numId w:val="12"/>
+        </w:numPr>
+        <w:spacing w:line="300" w:lineRule="auto"/>
+      </w:pPr>
+      <w:r>
+        <w:t>L</w:t>
+      </w:r>
+      <w:r>
+        <w:t>andlord</w:t>
       </w:r>
       <w:r>
         <w:t xml:space="preserve"> </w:t>
@@ -2514,7 +2634,7 @@
         <w:pStyle w:val="ListParagraph"/>
         <w:numPr>
           <w:ilvl w:val="1"/>
-          <w:numId w:val="6"/>
+          <w:numId w:val="12"/>
         </w:numPr>
         <w:spacing w:line="300" w:lineRule="auto"/>
       </w:pPr>
@@ -2527,7 +2647,7 @@
         <w:pStyle w:val="ListParagraph"/>
         <w:numPr>
           <w:ilvl w:val="1"/>
-          <w:numId w:val="6"/>
+          <w:numId w:val="12"/>
         </w:numPr>
         <w:spacing w:line="300" w:lineRule="auto"/>
       </w:pPr>
@@ -2549,7 +2669,7 @@
         <w:pStyle w:val="ListParagraph"/>
         <w:numPr>
           <w:ilvl w:val="1"/>
-          <w:numId w:val="6"/>
+          <w:numId w:val="12"/>
         </w:numPr>
         <w:spacing w:line="300" w:lineRule="auto"/>
       </w:pPr>
@@ -2562,7 +2682,7 @@
         <w:pStyle w:val="ListParagraph"/>
         <w:numPr>
           <w:ilvl w:val="1"/>
-          <w:numId w:val="6"/>
+          <w:numId w:val="12"/>
         </w:numPr>
         <w:spacing w:line="300" w:lineRule="auto"/>
       </w:pPr>
@@ -2578,7 +2698,7 @@
         <w:pStyle w:val="ListParagraph"/>
         <w:numPr>
           <w:ilvl w:val="1"/>
-          <w:numId w:val="6"/>
+          <w:numId w:val="12"/>
         </w:numPr>
         <w:spacing w:line="300" w:lineRule="auto"/>
       </w:pPr>
@@ -2602,12 +2722,15 @@
         <w:pStyle w:val="ListParagraph"/>
         <w:numPr>
           <w:ilvl w:val="1"/>
-          <w:numId w:val="6"/>
-        </w:numPr>
-        <w:spacing w:line="300" w:lineRule="auto"/>
-      </w:pPr>
-      <w:r>
-        <w:t>The landlord owns multiple buildings for the purposes of rental income.</w:t>
+          <w:numId w:val="12"/>
+        </w:numPr>
+        <w:spacing w:line="300" w:lineRule="auto"/>
+      </w:pPr>
+      <w:r>
+        <w:t>L</w:t>
+      </w:r>
+      <w:r>
+        <w:t>andlord owns multiple buildings for the purposes of rental income.</w:t>
       </w:r>
     </w:p>
     <w:p>
@@ -2615,7 +2738,7 @@
         <w:pStyle w:val="ListParagraph"/>
         <w:numPr>
           <w:ilvl w:val="1"/>
-          <w:numId w:val="6"/>
+          <w:numId w:val="12"/>
         </w:numPr>
         <w:spacing w:line="300" w:lineRule="auto"/>
       </w:pPr>
@@ -2628,11 +2751,12 @@
         <w:pStyle w:val="ListParagraph"/>
         <w:numPr>
           <w:ilvl w:val="0"/>
-          <w:numId w:val="6"/>
-        </w:numPr>
-        <w:spacing w:line="300" w:lineRule="auto"/>
-      </w:pPr>
-      <w:r>
+          <w:numId w:val="12"/>
+        </w:numPr>
+        <w:spacing w:line="300" w:lineRule="auto"/>
+      </w:pPr>
+      <w:r>
+        <w:lastRenderedPageBreak/>
         <w:t xml:space="preserve">{%p if </w:t>
       </w:r>
       <w:proofErr w:type="spellStart"/>
@@ -2649,7 +2773,7 @@
         <w:pStyle w:val="ListParagraph"/>
         <w:numPr>
           <w:ilvl w:val="0"/>
-          <w:numId w:val="6"/>
+          <w:numId w:val="12"/>
         </w:numPr>
         <w:spacing w:line="300" w:lineRule="auto"/>
       </w:pPr>
@@ -2668,7 +2792,13 @@
         <w:t>Tenant</w:t>
       </w:r>
       <w:r>
-        <w:t xml:space="preserve"> sent the landlord a letter demanding a reasonable offer of settlement, pursuant to the consumer protection law, M.G.L. c. 93A.</w:t>
+        <w:t xml:space="preserve"> sent </w:t>
+      </w:r>
+      <w:r>
+        <w:t>L</w:t>
+      </w:r>
+      <w:r>
+        <w:t>andlord a letter demanding a reasonable offer of settlement, pursuant to the consumer protection law, M.G.L. c. 93A.</w:t>
       </w:r>
     </w:p>
     <w:p>
@@ -2676,7 +2806,7 @@
         <w:pStyle w:val="ListParagraph"/>
         <w:numPr>
           <w:ilvl w:val="0"/>
-          <w:numId w:val="6"/>
+          <w:numId w:val="12"/>
         </w:numPr>
         <w:spacing w:line="300" w:lineRule="auto"/>
       </w:pPr>
@@ -2689,12 +2819,15 @@
         <w:pStyle w:val="ListParagraph"/>
         <w:numPr>
           <w:ilvl w:val="0"/>
-          <w:numId w:val="6"/>
-        </w:numPr>
-        <w:spacing w:line="300" w:lineRule="auto"/>
-      </w:pPr>
-      <w:r>
-        <w:t xml:space="preserve">The landlord did not respond to </w:t>
+          <w:numId w:val="12"/>
+        </w:numPr>
+        <w:spacing w:line="300" w:lineRule="auto"/>
+      </w:pPr>
+      <w:r>
+        <w:t>L</w:t>
+      </w:r>
+      <w:r>
+        <w:t xml:space="preserve">andlord did not respond to </w:t>
       </w:r>
       <w:r>
         <w:t>Tenant’s</w:t>
@@ -2708,7 +2841,7 @@
         <w:pStyle w:val="ListParagraph"/>
         <w:numPr>
           <w:ilvl w:val="0"/>
-          <w:numId w:val="6"/>
+          <w:numId w:val="12"/>
         </w:numPr>
         <w:spacing w:line="300" w:lineRule="auto"/>
       </w:pPr>
@@ -2721,7 +2854,7 @@
         <w:pStyle w:val="ListParagraph"/>
         <w:numPr>
           <w:ilvl w:val="0"/>
-          <w:numId w:val="6"/>
+          <w:numId w:val="12"/>
         </w:numPr>
         <w:spacing w:line="300" w:lineRule="auto"/>
       </w:pPr>
@@ -2757,12 +2890,48 @@
         <w:keepLines/>
         <w:numPr>
           <w:ilvl w:val="0"/>
-          <w:numId w:val="6"/>
-        </w:numPr>
-        <w:spacing w:line="300" w:lineRule="auto"/>
-      </w:pPr>
-      <w:r>
-        <w:t xml:space="preserve">This Complaint is also a demand that you stop your unlawful conduct and that you make a reasonable offer of settlement to compensate </w:t>
+          <w:numId w:val="12"/>
+        </w:numPr>
+        <w:spacing w:line="300" w:lineRule="auto"/>
+      </w:pPr>
+      <w:r>
+        <w:t>This Complaint is also a demand that</w:t>
+      </w:r>
+      <w:r>
+        <w:t xml:space="preserve"> the</w:t>
+      </w:r>
+      <w:r>
+        <w:t xml:space="preserve"> </w:t>
+      </w:r>
+      <w:r>
+        <w:t>Landlord</w:t>
+      </w:r>
+      <w:r>
+        <w:t xml:space="preserve"> stop</w:t>
+      </w:r>
+      <w:r>
+        <w:t>s</w:t>
+      </w:r>
+      <w:r>
+        <w:t xml:space="preserve"> </w:t>
+      </w:r>
+      <w:r>
+        <w:t xml:space="preserve">their </w:t>
+      </w:r>
+      <w:r>
+        <w:t xml:space="preserve">unlawful conduct and that </w:t>
+      </w:r>
+      <w:r>
+        <w:t xml:space="preserve">Landlord </w:t>
+      </w:r>
+      <w:r>
+        <w:t>make</w:t>
+      </w:r>
+      <w:r>
+        <w:t>s</w:t>
+      </w:r>
+      <w:r>
+        <w:t xml:space="preserve"> a reasonable offer of settlement to compensate </w:t>
       </w:r>
       <w:r>
         <w:t>Tenant</w:t>
@@ -2789,7 +2958,7 @@
         <w:keepLines/>
         <w:numPr>
           <w:ilvl w:val="0"/>
-          <w:numId w:val="6"/>
+          <w:numId w:val="12"/>
         </w:numPr>
         <w:spacing w:line="300" w:lineRule="auto"/>
       </w:pPr>
@@ -2809,7 +2978,7 @@
         <w:keepLines/>
         <w:numPr>
           <w:ilvl w:val="0"/>
-          <w:numId w:val="6"/>
+          <w:numId w:val="12"/>
         </w:numPr>
         <w:spacing w:line="300" w:lineRule="auto"/>
       </w:pPr>
@@ -2848,7 +3017,6 @@
           <w:szCs w:val="22"/>
           <w:highlight w:val="yellow"/>
         </w:rPr>
-        <w:lastRenderedPageBreak/>
         <w:t>{%p endif %}</w:t>
       </w:r>
       <w:r>
@@ -2980,7 +3148,7 @@
         <w:keepLines/>
         <w:numPr>
           <w:ilvl w:val="0"/>
-          <w:numId w:val="6"/>
+          <w:numId w:val="12"/>
         </w:numPr>
         <w:tabs>
           <w:tab w:val="left" w:pos="-720"/>
@@ -3007,10 +3175,10 @@
         <w:t xml:space="preserve"> </w:t>
       </w:r>
       <w:r>
-        <w:t xml:space="preserve">requiring the </w:t>
-      </w:r>
-      <w:r>
-        <w:t>l</w:t>
+        <w:t xml:space="preserve">requiring </w:t>
+      </w:r>
+      <w:r>
+        <w:t>L</w:t>
       </w:r>
       <w:r>
         <w:t>andlord to</w:t>
@@ -3025,7 +3193,7 @@
         <w:keepLines/>
         <w:numPr>
           <w:ilvl w:val="1"/>
-          <w:numId w:val="6"/>
+          <w:numId w:val="12"/>
         </w:numPr>
         <w:tabs>
           <w:tab w:val="left" w:pos="-720"/>
@@ -3062,7 +3230,7 @@
         <w:keepLines/>
         <w:numPr>
           <w:ilvl w:val="1"/>
-          <w:numId w:val="6"/>
+          <w:numId w:val="12"/>
         </w:numPr>
         <w:tabs>
           <w:tab w:val="left" w:pos="-720"/>
@@ -3113,7 +3281,7 @@
         <w:keepLines/>
         <w:numPr>
           <w:ilvl w:val="1"/>
-          <w:numId w:val="6"/>
+          <w:numId w:val="12"/>
         </w:numPr>
         <w:tabs>
           <w:tab w:val="left" w:pos="-720"/>
@@ -3157,7 +3325,7 @@
         <w:keepLines/>
         <w:numPr>
           <w:ilvl w:val="1"/>
-          <w:numId w:val="6"/>
+          <w:numId w:val="12"/>
         </w:numPr>
         <w:tabs>
           <w:tab w:val="left" w:pos="-720"/>
@@ -3186,7 +3354,7 @@
         <w:keepLines/>
         <w:numPr>
           <w:ilvl w:val="1"/>
-          <w:numId w:val="6"/>
+          <w:numId w:val="12"/>
         </w:numPr>
         <w:tabs>
           <w:tab w:val="left" w:pos="-720"/>
@@ -3215,7 +3383,7 @@
         <w:keepLines/>
         <w:numPr>
           <w:ilvl w:val="1"/>
-          <w:numId w:val="6"/>
+          <w:numId w:val="12"/>
         </w:numPr>
         <w:tabs>
           <w:tab w:val="left" w:pos="-720"/>
@@ -3267,7 +3435,7 @@
         <w:pStyle w:val="ListParagraph"/>
         <w:numPr>
           <w:ilvl w:val="1"/>
-          <w:numId w:val="6"/>
+          <w:numId w:val="12"/>
         </w:numPr>
         <w:tabs>
           <w:tab w:val="left" w:pos="-720"/>
@@ -3295,7 +3463,7 @@
         <w:pStyle w:val="ListParagraph"/>
         <w:numPr>
           <w:ilvl w:val="1"/>
-          <w:numId w:val="6"/>
+          <w:numId w:val="12"/>
         </w:numPr>
         <w:tabs>
           <w:tab w:val="left" w:pos="-720"/>
@@ -3323,7 +3491,7 @@
         <w:pStyle w:val="ListParagraph"/>
         <w:numPr>
           <w:ilvl w:val="1"/>
-          <w:numId w:val="6"/>
+          <w:numId w:val="12"/>
         </w:numPr>
         <w:tabs>
           <w:tab w:val="left" w:pos="-720"/>
@@ -3375,7 +3543,7 @@
         <w:pStyle w:val="ListParagraph"/>
         <w:numPr>
           <w:ilvl w:val="1"/>
-          <w:numId w:val="6"/>
+          <w:numId w:val="12"/>
         </w:numPr>
         <w:tabs>
           <w:tab w:val="left" w:pos="-720"/>
@@ -3427,7 +3595,7 @@
         <w:pStyle w:val="ListParagraph"/>
         <w:numPr>
           <w:ilvl w:val="1"/>
-          <w:numId w:val="6"/>
+          <w:numId w:val="12"/>
         </w:numPr>
         <w:tabs>
           <w:tab w:val="left" w:pos="-720"/>
@@ -3455,7 +3623,7 @@
         <w:pStyle w:val="ListParagraph"/>
         <w:numPr>
           <w:ilvl w:val="1"/>
-          <w:numId w:val="6"/>
+          <w:numId w:val="12"/>
         </w:numPr>
         <w:tabs>
           <w:tab w:val="left" w:pos="-720"/>
@@ -3475,6 +3643,7 @@
         <w:spacing w:line="300" w:lineRule="auto"/>
       </w:pPr>
       <w:r>
+        <w:lastRenderedPageBreak/>
         <w:t>{%</w:t>
       </w:r>
       <w:r>
@@ -3516,7 +3685,7 @@
         <w:pStyle w:val="ListParagraph"/>
         <w:numPr>
           <w:ilvl w:val="1"/>
-          <w:numId w:val="6"/>
+          <w:numId w:val="12"/>
         </w:numPr>
         <w:tabs>
           <w:tab w:val="left" w:pos="-720"/>
@@ -3550,7 +3719,7 @@
         <w:pStyle w:val="ListParagraph"/>
         <w:numPr>
           <w:ilvl w:val="1"/>
-          <w:numId w:val="6"/>
+          <w:numId w:val="12"/>
         </w:numPr>
         <w:tabs>
           <w:tab w:val="left" w:pos="-720"/>
@@ -3584,7 +3753,7 @@
         <w:pStyle w:val="ListParagraph"/>
         <w:numPr>
           <w:ilvl w:val="1"/>
-          <w:numId w:val="6"/>
+          <w:numId w:val="12"/>
         </w:numPr>
         <w:tabs>
           <w:tab w:val="left" w:pos="-720"/>
@@ -3645,7 +3814,7 @@
         <w:pStyle w:val="ListParagraph"/>
         <w:numPr>
           <w:ilvl w:val="1"/>
-          <w:numId w:val="6"/>
+          <w:numId w:val="12"/>
         </w:numPr>
         <w:tabs>
           <w:tab w:val="left" w:pos="-720"/>
@@ -3673,7 +3842,7 @@
         <w:pStyle w:val="ListParagraph"/>
         <w:numPr>
           <w:ilvl w:val="1"/>
-          <w:numId w:val="6"/>
+          <w:numId w:val="12"/>
         </w:numPr>
         <w:tabs>
           <w:tab w:val="left" w:pos="-720"/>
@@ -3701,7 +3870,7 @@
         <w:pStyle w:val="ListParagraph"/>
         <w:numPr>
           <w:ilvl w:val="1"/>
-          <w:numId w:val="6"/>
+          <w:numId w:val="12"/>
         </w:numPr>
         <w:tabs>
           <w:tab w:val="left" w:pos="-720"/>
@@ -3744,7 +3913,7 @@
         <w:pStyle w:val="ListParagraph"/>
         <w:numPr>
           <w:ilvl w:val="0"/>
-          <w:numId w:val="6"/>
+          <w:numId w:val="12"/>
         </w:numPr>
         <w:tabs>
           <w:tab w:val="left" w:pos="-720"/>
@@ -3780,7 +3949,7 @@
         <w:pStyle w:val="ListParagraph"/>
         <w:numPr>
           <w:ilvl w:val="0"/>
-          <w:numId w:val="6"/>
+          <w:numId w:val="12"/>
         </w:numPr>
         <w:tabs>
           <w:tab w:val="left" w:pos="-720"/>
@@ -3829,7 +3998,7 @@
         <w:pStyle w:val="ListParagraph"/>
         <w:numPr>
           <w:ilvl w:val="1"/>
-          <w:numId w:val="6"/>
+          <w:numId w:val="12"/>
         </w:numPr>
         <w:tabs>
           <w:tab w:val="left" w:pos="-720"/>
@@ -3903,7 +4072,7 @@
         <w:pStyle w:val="ListParagraph"/>
         <w:numPr>
           <w:ilvl w:val="2"/>
-          <w:numId w:val="6"/>
+          <w:numId w:val="12"/>
         </w:numPr>
         <w:tabs>
           <w:tab w:val="left" w:pos="-720"/>
@@ -3941,7 +4110,6 @@
         <w:t xml:space="preserve"> were serious, </w:t>
       </w:r>
       <w:r>
-        <w:lastRenderedPageBreak/>
         <w:t>Tenant’s</w:t>
       </w:r>
       <w:r>
@@ -3965,7 +4133,7 @@
         <w:pStyle w:val="ListParagraph"/>
         <w:numPr>
           <w:ilvl w:val="2"/>
-          <w:numId w:val="6"/>
+          <w:numId w:val="12"/>
         </w:numPr>
         <w:tabs>
           <w:tab w:val="left" w:pos="-720"/>
@@ -4001,7 +4169,7 @@
         <w:pStyle w:val="ListParagraph"/>
         <w:numPr>
           <w:ilvl w:val="2"/>
-          <w:numId w:val="6"/>
+          <w:numId w:val="12"/>
         </w:numPr>
         <w:tabs>
           <w:tab w:val="left" w:pos="-720"/>
@@ -4050,7 +4218,7 @@
         <w:pStyle w:val="ListParagraph"/>
         <w:numPr>
           <w:ilvl w:val="2"/>
-          <w:numId w:val="6"/>
+          <w:numId w:val="12"/>
         </w:numPr>
         <w:tabs>
           <w:tab w:val="left" w:pos="-720"/>
@@ -4078,7 +4246,7 @@
         <w:pStyle w:val="ListParagraph"/>
         <w:numPr>
           <w:ilvl w:val="1"/>
-          <w:numId w:val="6"/>
+          <w:numId w:val="12"/>
         </w:numPr>
         <w:tabs>
           <w:tab w:val="left" w:pos="-720"/>
@@ -4134,7 +4302,13 @@
         <w:t>the</w:t>
       </w:r>
       <w:r>
-        <w:t xml:space="preserve"> home caused by the landlord’s failure to make repairs.</w:t>
+        <w:t xml:space="preserve"> home caused by </w:t>
+      </w:r>
+      <w:r>
+        <w:t>L</w:t>
+      </w:r>
+      <w:r>
+        <w:t>andlord’s failure to make repairs.</w:t>
       </w:r>
     </w:p>
     <w:p>
@@ -4142,7 +4316,7 @@
         <w:pStyle w:val="ListParagraph"/>
         <w:numPr>
           <w:ilvl w:val="1"/>
-          <w:numId w:val="6"/>
+          <w:numId w:val="12"/>
         </w:numPr>
         <w:tabs>
           <w:tab w:val="left" w:pos="-720"/>
@@ -4178,7 +4352,7 @@
         <w:pStyle w:val="ListParagraph"/>
         <w:numPr>
           <w:ilvl w:val="1"/>
-          <w:numId w:val="6"/>
+          <w:numId w:val="12"/>
         </w:numPr>
         <w:tabs>
           <w:tab w:val="left" w:pos="-720"/>
@@ -4254,7 +4428,7 @@
         <w:pStyle w:val="ListParagraph"/>
         <w:numPr>
           <w:ilvl w:val="1"/>
-          <w:numId w:val="6"/>
+          <w:numId w:val="12"/>
         </w:numPr>
         <w:tabs>
           <w:tab w:val="left" w:pos="-720"/>
@@ -4282,7 +4456,7 @@
         <w:pStyle w:val="ListParagraph"/>
         <w:numPr>
           <w:ilvl w:val="0"/>
-          <w:numId w:val="6"/>
+          <w:numId w:val="12"/>
         </w:numPr>
         <w:tabs>
           <w:tab w:val="left" w:pos="-720"/>
@@ -4311,7 +4485,7 @@
         <w:pStyle w:val="ListParagraph"/>
         <w:numPr>
           <w:ilvl w:val="0"/>
-          <w:numId w:val="6"/>
+          <w:numId w:val="12"/>
         </w:numPr>
       </w:pPr>
       <w:r>
@@ -4331,7 +4505,7 @@
         <w:pStyle w:val="ListParagraph"/>
         <w:numPr>
           <w:ilvl w:val="0"/>
-          <w:numId w:val="6"/>
+          <w:numId w:val="12"/>
         </w:numPr>
         <w:tabs>
           <w:tab w:val="left" w:pos="-720"/>
@@ -4360,7 +4534,7 @@
         <w:pStyle w:val="ListParagraph"/>
         <w:numPr>
           <w:ilvl w:val="0"/>
-          <w:numId w:val="6"/>
+          <w:numId w:val="12"/>
         </w:numPr>
         <w:tabs>
           <w:tab w:val="left" w:pos="-720"/>
@@ -4389,7 +4563,7 @@
         <w:pStyle w:val="ListParagraph"/>
         <w:numPr>
           <w:ilvl w:val="0"/>
-          <w:numId w:val="6"/>
+          <w:numId w:val="12"/>
         </w:numPr>
         <w:tabs>
           <w:tab w:val="left" w:pos="-720"/>
@@ -4418,7 +4592,7 @@
         <w:pStyle w:val="ListParagraph"/>
         <w:numPr>
           <w:ilvl w:val="0"/>
-          <w:numId w:val="6"/>
+          <w:numId w:val="12"/>
         </w:numPr>
         <w:tabs>
           <w:tab w:val="left" w:pos="-720"/>
@@ -4455,7 +4629,7 @@
         <w:pStyle w:val="ListParagraph"/>
         <w:numPr>
           <w:ilvl w:val="0"/>
-          <w:numId w:val="6"/>
+          <w:numId w:val="12"/>
         </w:numPr>
         <w:tabs>
           <w:tab w:val="left" w:pos="-720"/>
@@ -4476,6 +4650,7 @@
         <w:ind w:left="806" w:hanging="446"/>
       </w:pPr>
       <w:r>
+        <w:lastRenderedPageBreak/>
         <w:t>If Tenant is required to move out in order to make repairs or if it is otherwise necessary due to Tenant’s circumstances, order the Landlord to provide alternative housing or to arrange and pay for a hotel that is comparable in size, amenities and location until such time as the repairs have been completed.</w:t>
       </w:r>
     </w:p>
@@ -4484,7 +4659,7 @@
         <w:pStyle w:val="ListParagraph"/>
         <w:numPr>
           <w:ilvl w:val="0"/>
-          <w:numId w:val="6"/>
+          <w:numId w:val="12"/>
         </w:numPr>
         <w:tabs>
           <w:tab w:val="left" w:pos="-720"/>
@@ -4513,7 +4688,7 @@
         <w:pStyle w:val="ListParagraph"/>
         <w:numPr>
           <w:ilvl w:val="0"/>
-          <w:numId w:val="6"/>
+          <w:numId w:val="12"/>
         </w:numPr>
         <w:tabs>
           <w:tab w:val="left" w:pos="-720"/>
@@ -4554,7 +4729,7 @@
         <w:pStyle w:val="ListParagraph"/>
         <w:numPr>
           <w:ilvl w:val="0"/>
-          <w:numId w:val="6"/>
+          <w:numId w:val="12"/>
         </w:numPr>
         <w:tabs>
           <w:tab w:val="left" w:pos="-720"/>
@@ -4583,7 +4758,7 @@
         <w:pStyle w:val="ListParagraph"/>
         <w:numPr>
           <w:ilvl w:val="0"/>
-          <w:numId w:val="6"/>
+          <w:numId w:val="12"/>
         </w:numPr>
         <w:tabs>
           <w:tab w:val="left" w:pos="-720"/>
@@ -4630,7 +4805,6 @@
         <w:keepLines/>
       </w:pPr>
       <w:r>
-        <w:lastRenderedPageBreak/>
         <w:t>Signature of attorney</w:t>
       </w:r>
     </w:p>
@@ -4833,6 +5007,7 @@
         <w:keepLines/>
       </w:pPr>
       <w:r>
+        <w:lastRenderedPageBreak/>
         <w:t>Signature of tenant</w:t>
       </w:r>
     </w:p>
@@ -5704,6 +5879,96 @@
     </w:lvl>
   </w:abstractNum>
   <w:abstractNum w:abstractNumId="4" w15:restartNumberingAfterBreak="0">
+    <w:nsid w:val="2F004A5A"/>
+    <w:multiLevelType w:val="hybridMultilevel"/>
+    <w:tmpl w:val="4C688422"/>
+    <w:lvl w:ilvl="0" w:tplc="5958DFCC">
+      <w:start w:val="1"/>
+      <w:numFmt w:val="decimal"/>
+      <w:lvlText w:val="%1."/>
+      <w:lvlJc w:val="left"/>
+      <w:pPr>
+        <w:ind w:left="720" w:hanging="360"/>
+      </w:pPr>
+      <w:rPr>
+        <w:rFonts w:hint="default"/>
+        <w:b/>
+      </w:rPr>
+    </w:lvl>
+    <w:lvl w:ilvl="1" w:tplc="04090019">
+      <w:start w:val="1"/>
+      <w:numFmt w:val="lowerLetter"/>
+      <w:lvlText w:val="%2."/>
+      <w:lvlJc w:val="left"/>
+      <w:pPr>
+        <w:ind w:left="1440" w:hanging="360"/>
+      </w:pPr>
+    </w:lvl>
+    <w:lvl w:ilvl="2" w:tplc="0409001B">
+      <w:start w:val="1"/>
+      <w:numFmt w:val="lowerRoman"/>
+      <w:lvlText w:val="%3."/>
+      <w:lvlJc w:val="right"/>
+      <w:pPr>
+        <w:ind w:left="2160" w:hanging="180"/>
+      </w:pPr>
+    </w:lvl>
+    <w:lvl w:ilvl="3" w:tplc="0409000F" w:tentative="1">
+      <w:start w:val="1"/>
+      <w:numFmt w:val="decimal"/>
+      <w:lvlText w:val="%4."/>
+      <w:lvlJc w:val="left"/>
+      <w:pPr>
+        <w:ind w:left="2880" w:hanging="360"/>
+      </w:pPr>
+    </w:lvl>
+    <w:lvl w:ilvl="4" w:tplc="04090019" w:tentative="1">
+      <w:start w:val="1"/>
+      <w:numFmt w:val="lowerLetter"/>
+      <w:lvlText w:val="%5."/>
+      <w:lvlJc w:val="left"/>
+      <w:pPr>
+        <w:ind w:left="3600" w:hanging="360"/>
+      </w:pPr>
+    </w:lvl>
+    <w:lvl w:ilvl="5" w:tplc="0409001B" w:tentative="1">
+      <w:start w:val="1"/>
+      <w:numFmt w:val="lowerRoman"/>
+      <w:lvlText w:val="%6."/>
+      <w:lvlJc w:val="right"/>
+      <w:pPr>
+        <w:ind w:left="4320" w:hanging="180"/>
+      </w:pPr>
+    </w:lvl>
+    <w:lvl w:ilvl="6" w:tplc="0409000F" w:tentative="1">
+      <w:start w:val="1"/>
+      <w:numFmt w:val="decimal"/>
+      <w:lvlText w:val="%7."/>
+      <w:lvlJc w:val="left"/>
+      <w:pPr>
+        <w:ind w:left="5040" w:hanging="360"/>
+      </w:pPr>
+    </w:lvl>
+    <w:lvl w:ilvl="7" w:tplc="04090019" w:tentative="1">
+      <w:start w:val="1"/>
+      <w:numFmt w:val="lowerLetter"/>
+      <w:lvlText w:val="%8."/>
+      <w:lvlJc w:val="left"/>
+      <w:pPr>
+        <w:ind w:left="5760" w:hanging="360"/>
+      </w:pPr>
+    </w:lvl>
+    <w:lvl w:ilvl="8" w:tplc="0409001B" w:tentative="1">
+      <w:start w:val="1"/>
+      <w:numFmt w:val="lowerRoman"/>
+      <w:lvlText w:val="%9."/>
+      <w:lvlJc w:val="right"/>
+      <w:pPr>
+        <w:ind w:left="6480" w:hanging="180"/>
+      </w:pPr>
+    </w:lvl>
+  </w:abstractNum>
+  <w:abstractNum w:abstractNumId="5" w15:restartNumberingAfterBreak="0">
     <w:nsid w:val="3165228E"/>
     <w:multiLevelType w:val="hybridMultilevel"/>
     <w:tmpl w:val="D9B6D974"/>
@@ -5816,7 +6081,7 @@
       </w:rPr>
     </w:lvl>
   </w:abstractNum>
-  <w:abstractNum w:abstractNumId="5" w15:restartNumberingAfterBreak="0">
+  <w:abstractNum w:abstractNumId="6" w15:restartNumberingAfterBreak="0">
     <w:nsid w:val="3A760020"/>
     <w:multiLevelType w:val="hybridMultilevel"/>
     <w:tmpl w:val="EDD82DB6"/>
@@ -5905,7 +6170,7 @@
       </w:pPr>
     </w:lvl>
   </w:abstractNum>
-  <w:abstractNum w:abstractNumId="6" w15:restartNumberingAfterBreak="0">
+  <w:abstractNum w:abstractNumId="7" w15:restartNumberingAfterBreak="0">
     <w:nsid w:val="3E034330"/>
     <w:multiLevelType w:val="hybridMultilevel"/>
     <w:tmpl w:val="A7A60BD8"/>
@@ -5991,7 +6256,7 @@
       </w:pPr>
     </w:lvl>
   </w:abstractNum>
-  <w:abstractNum w:abstractNumId="7" w15:restartNumberingAfterBreak="0">
+  <w:abstractNum w:abstractNumId="8" w15:restartNumberingAfterBreak="0">
     <w:nsid w:val="558633A3"/>
     <w:multiLevelType w:val="hybridMultilevel"/>
     <w:tmpl w:val="61486FE8"/>
@@ -6103,7 +6368,7 @@
       </w:rPr>
     </w:lvl>
   </w:abstractNum>
-  <w:abstractNum w:abstractNumId="8" w15:restartNumberingAfterBreak="0">
+  <w:abstractNum w:abstractNumId="9" w15:restartNumberingAfterBreak="0">
     <w:nsid w:val="5C2F37E4"/>
     <w:multiLevelType w:val="hybridMultilevel"/>
     <w:tmpl w:val="C99A97D8"/>
@@ -6216,7 +6481,7 @@
       </w:rPr>
     </w:lvl>
   </w:abstractNum>
-  <w:abstractNum w:abstractNumId="9" w15:restartNumberingAfterBreak="0">
+  <w:abstractNum w:abstractNumId="10" w15:restartNumberingAfterBreak="0">
     <w:nsid w:val="628E33B5"/>
     <w:multiLevelType w:val="hybridMultilevel"/>
     <w:tmpl w:val="CCAA1EA8"/>
@@ -6329,7 +6594,7 @@
       </w:rPr>
     </w:lvl>
   </w:abstractNum>
-  <w:abstractNum w:abstractNumId="10" w15:restartNumberingAfterBreak="0">
+  <w:abstractNum w:abstractNumId="11" w15:restartNumberingAfterBreak="0">
     <w:nsid w:val="73D57E41"/>
     <w:multiLevelType w:val="hybridMultilevel"/>
     <w:tmpl w:val="8438E5E8"/>
@@ -6416,19 +6681,19 @@
     </w:lvl>
   </w:abstractNum>
   <w:num w:numId="1">
-    <w:abstractNumId w:val="8"/>
+    <w:abstractNumId w:val="9"/>
   </w:num>
   <w:num w:numId="2">
     <w:abstractNumId w:val="1"/>
   </w:num>
   <w:num w:numId="3">
-    <w:abstractNumId w:val="10"/>
+    <w:abstractNumId w:val="11"/>
   </w:num>
   <w:num w:numId="4">
-    <w:abstractNumId w:val="5"/>
+    <w:abstractNumId w:val="6"/>
   </w:num>
   <w:num w:numId="5">
-    <w:abstractNumId w:val="7"/>
+    <w:abstractNumId w:val="8"/>
   </w:num>
   <w:num w:numId="6">
     <w:abstractNumId w:val="3"/>
@@ -6437,16 +6702,19 @@
     <w:abstractNumId w:val="0"/>
   </w:num>
   <w:num w:numId="8">
-    <w:abstractNumId w:val="9"/>
+    <w:abstractNumId w:val="10"/>
   </w:num>
   <w:num w:numId="9">
-    <w:abstractNumId w:val="4"/>
+    <w:abstractNumId w:val="5"/>
   </w:num>
   <w:num w:numId="10">
-    <w:abstractNumId w:val="6"/>
+    <w:abstractNumId w:val="7"/>
   </w:num>
   <w:num w:numId="11">
     <w:abstractNumId w:val="2"/>
+  </w:num>
+  <w:num w:numId="12">
+    <w:abstractNumId w:val="4"/>
   </w:num>
 </w:numbering>
 </file>
@@ -7417,6 +7685,21 @@
 </file>
 
 <file path=customXml/item1.xml><?xml version="1.0" encoding="utf-8"?>
+<?mso-contentType ?>
+<FormTemplates xmlns="http://schemas.microsoft.com/sharepoint/v3/contenttype/forms">
+  <Display>DocumentLibraryForm</Display>
+  <Edit>DocumentLibraryForm</Edit>
+  <New>DocumentLibraryForm</New>
+</FormTemplates>
+</file>
+
+<file path=customXml/item2.xml><?xml version="1.0" encoding="utf-8"?>
+<p:properties xmlns:p="http://schemas.microsoft.com/office/2006/metadata/properties" xmlns:xsi="http://www.w3.org/2001/XMLSchema-instance" xmlns:pc="http://schemas.microsoft.com/office/infopath/2007/PartnerControls">
+  <documentManagement/>
+</p:properties>
+</file>
+
+<file path=customXml/item3.xml><?xml version="1.0" encoding="utf-8"?>
 <ct:contentTypeSchema xmlns:ct="http://schemas.microsoft.com/office/2006/metadata/contentType" xmlns:ma="http://schemas.microsoft.com/office/2006/metadata/properties/metaAttributes" ct:_="" ma:_="" ma:contentTypeName="Document" ma:contentTypeID="0x01010070D9AF97846D084FBD7F8F84143918A8" ma:contentTypeVersion="4" ma:contentTypeDescription="Create a new document." ma:contentTypeScope="" ma:versionID="fba536ed12a4b51eac574286ac017028">
   <xsd:schema xmlns:xsd="http://www.w3.org/2001/XMLSchema" xmlns:xs="http://www.w3.org/2001/XMLSchema" xmlns:p="http://schemas.microsoft.com/office/2006/metadata/properties" xmlns:ns2="e745a2e5-e9d4-4036-947b-aa75bb032bd3" targetNamespace="http://schemas.microsoft.com/office/2006/metadata/properties" ma:root="true" ma:fieldsID="21df03171a63aadec40f56bd2def54f4" ns2:_="">
     <xsd:import namespace="e745a2e5-e9d4-4036-947b-aa75bb032bd3"/>
@@ -7562,39 +7845,14 @@
 </ct:contentTypeSchema>
 </file>
 
-<file path=customXml/item2.xml><?xml version="1.0" encoding="utf-8"?>
-<p:properties xmlns:p="http://schemas.microsoft.com/office/2006/metadata/properties" xmlns:xsi="http://www.w3.org/2001/XMLSchema-instance" xmlns:pc="http://schemas.microsoft.com/office/infopath/2007/PartnerControls">
-  <documentManagement/>
-</p:properties>
-</file>
-
-<file path=customXml/item3.xml><?xml version="1.0" encoding="utf-8"?>
-<?mso-contentType ?>
-<FormTemplates xmlns="http://schemas.microsoft.com/sharepoint/v3/contenttype/forms">
-  <Display>DocumentLibraryForm</Display>
-  <Edit>DocumentLibraryForm</Edit>
-  <New>DocumentLibraryForm</New>
-</FormTemplates>
-</file>
-
 <file path=customXml/item4.xml><?xml version="1.0" encoding="utf-8"?>
 <b:Sources xmlns:b="http://schemas.openxmlformats.org/officeDocument/2006/bibliography" xmlns="http://schemas.openxmlformats.org/officeDocument/2006/bibliography" SelectedStyle="\APASixthEditionOfficeOnline.xsl" StyleName="APA" Version="6"/>
 </file>
 
 <file path=customXml/itemProps1.xml><?xml version="1.0" encoding="utf-8"?>
-<ds:datastoreItem xmlns:ds="http://schemas.openxmlformats.org/officeDocument/2006/customXml" ds:itemID="{306BA7A6-40BE-4522-A49E-90CB81F99E71}">
+<ds:datastoreItem xmlns:ds="http://schemas.openxmlformats.org/officeDocument/2006/customXml" ds:itemID="{383B0F82-631C-49A8-9C38-1A0D82D3B795}">
   <ds:schemaRefs>
-    <ds:schemaRef ds:uri="http://schemas.microsoft.com/office/2006/metadata/contentType"/>
-    <ds:schemaRef ds:uri="http://schemas.microsoft.com/office/2006/metadata/properties/metaAttributes"/>
-    <ds:schemaRef ds:uri="http://www.w3.org/2001/XMLSchema"/>
-    <ds:schemaRef ds:uri="http://schemas.microsoft.com/office/2006/metadata/properties"/>
-    <ds:schemaRef ds:uri="e745a2e5-e9d4-4036-947b-aa75bb032bd3"/>
-    <ds:schemaRef ds:uri="http://schemas.microsoft.com/office/2006/documentManagement/types"/>
-    <ds:schemaRef ds:uri="http://schemas.microsoft.com/office/infopath/2007/PartnerControls"/>
-    <ds:schemaRef ds:uri="http://schemas.openxmlformats.org/package/2006/metadata/core-properties"/>
-    <ds:schemaRef ds:uri="http://purl.org/dc/elements/1.1/"/>
-    <ds:schemaRef ds:uri="http://purl.org/dc/terms/"/>
-    <ds:schemaRef ds:uri="http://schemas.microsoft.com/internal/obd"/>
+    <ds:schemaRef ds:uri="http://schemas.microsoft.com/sharepoint/v3/contenttype/forms"/>
   </ds:schemaRefs>
 </ds:datastoreItem>
 </file>
@@ -7616,15 +7874,25 @@
 </file>
 
 <file path=customXml/itemProps3.xml><?xml version="1.0" encoding="utf-8"?>
-<ds:datastoreItem xmlns:ds="http://schemas.openxmlformats.org/officeDocument/2006/customXml" ds:itemID="{383B0F82-631C-49A8-9C38-1A0D82D3B795}">
+<ds:datastoreItem xmlns:ds="http://schemas.openxmlformats.org/officeDocument/2006/customXml" ds:itemID="{306BA7A6-40BE-4522-A49E-90CB81F99E71}">
   <ds:schemaRefs>
-    <ds:schemaRef ds:uri="http://schemas.microsoft.com/sharepoint/v3/contenttype/forms"/>
+    <ds:schemaRef ds:uri="http://schemas.microsoft.com/office/2006/metadata/contentType"/>
+    <ds:schemaRef ds:uri="http://schemas.microsoft.com/office/2006/metadata/properties/metaAttributes"/>
+    <ds:schemaRef ds:uri="http://www.w3.org/2001/XMLSchema"/>
+    <ds:schemaRef ds:uri="http://schemas.microsoft.com/office/2006/metadata/properties"/>
+    <ds:schemaRef ds:uri="e745a2e5-e9d4-4036-947b-aa75bb032bd3"/>
+    <ds:schemaRef ds:uri="http://schemas.microsoft.com/office/2006/documentManagement/types"/>
+    <ds:schemaRef ds:uri="http://schemas.microsoft.com/office/infopath/2007/PartnerControls"/>
+    <ds:schemaRef ds:uri="http://schemas.openxmlformats.org/package/2006/metadata/core-properties"/>
+    <ds:schemaRef ds:uri="http://purl.org/dc/elements/1.1/"/>
+    <ds:schemaRef ds:uri="http://purl.org/dc/terms/"/>
+    <ds:schemaRef ds:uri="http://schemas.microsoft.com/internal/obd"/>
   </ds:schemaRefs>
 </ds:datastoreItem>
 </file>
 
 <file path=customXml/itemProps4.xml><?xml version="1.0" encoding="utf-8"?>
-<ds:datastoreItem xmlns:ds="http://schemas.openxmlformats.org/officeDocument/2006/customXml" ds:itemID="{63CEBF76-D7D3-4273-9667-7FE43FE55241}">
+<ds:datastoreItem xmlns:ds="http://schemas.openxmlformats.org/officeDocument/2006/customXml" ds:itemID="{04B4849C-CBD8-40A4-87E4-C395FDD087E5}">
   <ds:schemaRefs>
     <ds:schemaRef ds:uri="http://schemas.openxmlformats.org/officeDocument/2006/bibliography"/>
   </ds:schemaRefs>

</xml_diff>

<commit_message>
Fix #229 - add a load answer feature
</commit_message>
<xml_diff>
--- a/docassemble/HousingCodeChecklist/data/templates/verified_complaint_and_motions.docx
+++ b/docassemble/HousingCodeChecklist/data/templates/verified_complaint_and_motions.docx
@@ -2304,14 +2304,20 @@
         </w:tabs>
         <w:spacing w:line="300" w:lineRule="auto"/>
       </w:pPr>
-      <w:bookmarkStart w:id="0" w:name="_GoBack"/>
-      <w:bookmarkEnd w:id="0"/>
-      <w:r>
-        <w:t xml:space="preserve">On or around {{ </w:t>
-      </w:r>
-      <w:proofErr w:type="spellStart"/>
-      <w:r>
-        <w:t>verified_complaint_claims</w:t>
+      <w:r>
+        <w:t xml:space="preserve">On or around </w:t>
+      </w:r>
+      <w:proofErr w:type="gramStart"/>
+      <w:r>
+        <w:t xml:space="preserve">{{ </w:t>
+      </w:r>
+      <w:proofErr w:type="spellStart"/>
+      <w:r>
+        <w:t>verified</w:t>
+      </w:r>
+      <w:proofErr w:type="gramEnd"/>
+      <w:r>
+        <w:t>_complaint_claims</w:t>
       </w:r>
       <w:proofErr w:type="spellEnd"/>
       <w:r>
@@ -2845,8 +2851,8 @@
       <w:pPr>
         <w:pStyle w:val="ListParagraph"/>
         <w:numPr>
-          <w:ilvl w:val="1"/>
-          <w:numId w:val="12"/>
+          <w:ilvl w:val="0"/>
+          <w:numId w:val="14"/>
         </w:numPr>
         <w:spacing w:line="300" w:lineRule="auto"/>
       </w:pPr>
@@ -2872,8 +2878,8 @@
       <w:pPr>
         <w:pStyle w:val="ListParagraph"/>
         <w:numPr>
-          <w:ilvl w:val="1"/>
-          <w:numId w:val="12"/>
+          <w:ilvl w:val="0"/>
+          <w:numId w:val="14"/>
         </w:numPr>
         <w:spacing w:line="300" w:lineRule="auto"/>
       </w:pPr>
@@ -2890,15 +2896,26 @@
         <w:t xml:space="preserve">does </w:t>
       </w:r>
       <w:r>
-        <w:t>not live in the building.</w:t>
-      </w:r>
-    </w:p>
-    <w:p>
-      <w:pPr>
-        <w:pStyle w:val="ListParagraph"/>
-        <w:numPr>
-          <w:ilvl w:val="1"/>
-          <w:numId w:val="12"/>
+        <w:t>not live in the building</w:t>
+      </w:r>
+      <w:r>
+        <w:t xml:space="preserve"> and operates it </w:t>
+      </w:r>
+      <w:r>
+        <w:t>as a business</w:t>
+      </w:r>
+      <w:bookmarkStart w:id="0" w:name="_GoBack"/>
+      <w:bookmarkEnd w:id="0"/>
+      <w:r>
+        <w:t>.</w:t>
+      </w:r>
+    </w:p>
+    <w:p>
+      <w:pPr>
+        <w:pStyle w:val="ListParagraph"/>
+        <w:numPr>
+          <w:ilvl w:val="0"/>
+          <w:numId w:val="14"/>
         </w:numPr>
         <w:spacing w:line="300" w:lineRule="auto"/>
       </w:pPr>
@@ -2910,8 +2927,8 @@
       <w:pPr>
         <w:pStyle w:val="ListParagraph"/>
         <w:numPr>
-          <w:ilvl w:val="1"/>
-          <w:numId w:val="12"/>
+          <w:ilvl w:val="0"/>
+          <w:numId w:val="14"/>
         </w:numPr>
         <w:spacing w:line="300" w:lineRule="auto"/>
       </w:pPr>
@@ -2932,8 +2949,8 @@
       <w:pPr>
         <w:pStyle w:val="ListParagraph"/>
         <w:numPr>
-          <w:ilvl w:val="1"/>
-          <w:numId w:val="12"/>
+          <w:ilvl w:val="0"/>
+          <w:numId w:val="14"/>
         </w:numPr>
         <w:spacing w:line="300" w:lineRule="auto"/>
       </w:pPr>
@@ -2945,8 +2962,8 @@
       <w:pPr>
         <w:pStyle w:val="ListParagraph"/>
         <w:numPr>
-          <w:ilvl w:val="1"/>
-          <w:numId w:val="12"/>
+          <w:ilvl w:val="0"/>
+          <w:numId w:val="14"/>
         </w:numPr>
         <w:spacing w:line="300" w:lineRule="auto"/>
       </w:pPr>
@@ -2961,8 +2978,8 @@
       <w:pPr>
         <w:pStyle w:val="ListParagraph"/>
         <w:numPr>
-          <w:ilvl w:val="1"/>
-          <w:numId w:val="12"/>
+          <w:ilvl w:val="0"/>
+          <w:numId w:val="14"/>
         </w:numPr>
         <w:spacing w:line="300" w:lineRule="auto"/>
       </w:pPr>
@@ -2985,8 +3002,8 @@
       <w:pPr>
         <w:pStyle w:val="ListParagraph"/>
         <w:numPr>
-          <w:ilvl w:val="1"/>
-          <w:numId w:val="12"/>
+          <w:ilvl w:val="0"/>
+          <w:numId w:val="14"/>
         </w:numPr>
         <w:spacing w:line="300" w:lineRule="auto"/>
       </w:pPr>
@@ -3001,8 +3018,8 @@
       <w:pPr>
         <w:pStyle w:val="ListParagraph"/>
         <w:numPr>
-          <w:ilvl w:val="1"/>
-          <w:numId w:val="12"/>
+          <w:ilvl w:val="0"/>
+          <w:numId w:val="14"/>
         </w:numPr>
         <w:spacing w:line="300" w:lineRule="auto"/>
       </w:pPr>
@@ -3455,8 +3472,8 @@
         <w:pStyle w:val="ListParagraph"/>
         <w:keepLines/>
         <w:numPr>
-          <w:ilvl w:val="1"/>
-          <w:numId w:val="12"/>
+          <w:ilvl w:val="0"/>
+          <w:numId w:val="14"/>
         </w:numPr>
         <w:tabs>
           <w:tab w:val="left" w:pos="-720"/>
@@ -3492,8 +3509,8 @@
         <w:pStyle w:val="ListParagraph"/>
         <w:keepLines/>
         <w:numPr>
-          <w:ilvl w:val="1"/>
-          <w:numId w:val="12"/>
+          <w:ilvl w:val="0"/>
+          <w:numId w:val="14"/>
         </w:numPr>
         <w:tabs>
           <w:tab w:val="left" w:pos="-720"/>
@@ -3543,8 +3560,8 @@
         <w:pStyle w:val="ListParagraph"/>
         <w:keepLines/>
         <w:numPr>
-          <w:ilvl w:val="1"/>
-          <w:numId w:val="12"/>
+          <w:ilvl w:val="0"/>
+          <w:numId w:val="14"/>
         </w:numPr>
         <w:tabs>
           <w:tab w:val="left" w:pos="-720"/>
@@ -3587,8 +3604,8 @@
         <w:pStyle w:val="ListParagraph"/>
         <w:keepLines/>
         <w:numPr>
-          <w:ilvl w:val="1"/>
-          <w:numId w:val="12"/>
+          <w:ilvl w:val="0"/>
+          <w:numId w:val="14"/>
         </w:numPr>
         <w:tabs>
           <w:tab w:val="left" w:pos="-720"/>
@@ -3616,8 +3633,8 @@
         <w:pStyle w:val="ListParagraph"/>
         <w:keepLines/>
         <w:numPr>
-          <w:ilvl w:val="1"/>
-          <w:numId w:val="12"/>
+          <w:ilvl w:val="0"/>
+          <w:numId w:val="14"/>
         </w:numPr>
         <w:tabs>
           <w:tab w:val="left" w:pos="-720"/>
@@ -3645,8 +3662,8 @@
         <w:pStyle w:val="ListParagraph"/>
         <w:keepLines/>
         <w:numPr>
-          <w:ilvl w:val="1"/>
-          <w:numId w:val="12"/>
+          <w:ilvl w:val="0"/>
+          <w:numId w:val="14"/>
         </w:numPr>
         <w:tabs>
           <w:tab w:val="left" w:pos="-720"/>
@@ -3698,8 +3715,8 @@
         <w:pStyle w:val="ListParagraph"/>
         <w:keepLines/>
         <w:numPr>
-          <w:ilvl w:val="1"/>
-          <w:numId w:val="12"/>
+          <w:ilvl w:val="0"/>
+          <w:numId w:val="14"/>
         </w:numPr>
         <w:tabs>
           <w:tab w:val="left" w:pos="-720"/>
@@ -3727,8 +3744,8 @@
         <w:pStyle w:val="ListParagraph"/>
         <w:keepLines/>
         <w:numPr>
-          <w:ilvl w:val="1"/>
-          <w:numId w:val="12"/>
+          <w:ilvl w:val="0"/>
+          <w:numId w:val="14"/>
         </w:numPr>
         <w:tabs>
           <w:tab w:val="left" w:pos="-720"/>
@@ -3756,8 +3773,8 @@
         <w:pStyle w:val="ListParagraph"/>
         <w:keepLines/>
         <w:numPr>
-          <w:ilvl w:val="1"/>
-          <w:numId w:val="12"/>
+          <w:ilvl w:val="0"/>
+          <w:numId w:val="14"/>
         </w:numPr>
         <w:tabs>
           <w:tab w:val="left" w:pos="-720"/>
@@ -3808,8 +3825,8 @@
       <w:pPr>
         <w:pStyle w:val="ListParagraph"/>
         <w:numPr>
-          <w:ilvl w:val="1"/>
-          <w:numId w:val="12"/>
+          <w:ilvl w:val="0"/>
+          <w:numId w:val="14"/>
         </w:numPr>
         <w:tabs>
           <w:tab w:val="left" w:pos="-720"/>
@@ -3836,8 +3853,8 @@
       <w:pPr>
         <w:pStyle w:val="ListParagraph"/>
         <w:numPr>
-          <w:ilvl w:val="1"/>
-          <w:numId w:val="12"/>
+          <w:ilvl w:val="0"/>
+          <w:numId w:val="14"/>
         </w:numPr>
         <w:tabs>
           <w:tab w:val="left" w:pos="-720"/>
@@ -3864,8 +3881,8 @@
       <w:pPr>
         <w:pStyle w:val="ListParagraph"/>
         <w:numPr>
-          <w:ilvl w:val="1"/>
-          <w:numId w:val="12"/>
+          <w:ilvl w:val="0"/>
+          <w:numId w:val="14"/>
         </w:numPr>
         <w:tabs>
           <w:tab w:val="left" w:pos="-720"/>
@@ -3916,8 +3933,8 @@
       <w:pPr>
         <w:pStyle w:val="ListParagraph"/>
         <w:numPr>
-          <w:ilvl w:val="1"/>
-          <w:numId w:val="12"/>
+          <w:ilvl w:val="0"/>
+          <w:numId w:val="14"/>
         </w:numPr>
         <w:tabs>
           <w:tab w:val="left" w:pos="-720"/>
@@ -3968,8 +3985,8 @@
       <w:pPr>
         <w:pStyle w:val="ListParagraph"/>
         <w:numPr>
-          <w:ilvl w:val="1"/>
-          <w:numId w:val="12"/>
+          <w:ilvl w:val="0"/>
+          <w:numId w:val="14"/>
         </w:numPr>
         <w:tabs>
           <w:tab w:val="left" w:pos="-720"/>
@@ -3996,8 +4013,8 @@
       <w:pPr>
         <w:pStyle w:val="ListParagraph"/>
         <w:numPr>
-          <w:ilvl w:val="1"/>
-          <w:numId w:val="12"/>
+          <w:ilvl w:val="0"/>
+          <w:numId w:val="14"/>
         </w:numPr>
         <w:tabs>
           <w:tab w:val="left" w:pos="-720"/>
@@ -4057,8 +4074,8 @@
       <w:pPr>
         <w:pStyle w:val="ListParagraph"/>
         <w:numPr>
-          <w:ilvl w:val="1"/>
-          <w:numId w:val="12"/>
+          <w:ilvl w:val="0"/>
+          <w:numId w:val="14"/>
         </w:numPr>
         <w:tabs>
           <w:tab w:val="left" w:pos="-720"/>
@@ -4091,8 +4108,8 @@
       <w:pPr>
         <w:pStyle w:val="ListParagraph"/>
         <w:numPr>
-          <w:ilvl w:val="1"/>
-          <w:numId w:val="12"/>
+          <w:ilvl w:val="0"/>
+          <w:numId w:val="14"/>
         </w:numPr>
         <w:tabs>
           <w:tab w:val="left" w:pos="-720"/>
@@ -4125,8 +4142,8 @@
       <w:pPr>
         <w:pStyle w:val="ListParagraph"/>
         <w:numPr>
-          <w:ilvl w:val="1"/>
-          <w:numId w:val="12"/>
+          <w:ilvl w:val="0"/>
+          <w:numId w:val="14"/>
         </w:numPr>
         <w:tabs>
           <w:tab w:val="left" w:pos="-720"/>
@@ -4186,8 +4203,8 @@
       <w:pPr>
         <w:pStyle w:val="ListParagraph"/>
         <w:numPr>
-          <w:ilvl w:val="1"/>
-          <w:numId w:val="12"/>
+          <w:ilvl w:val="0"/>
+          <w:numId w:val="14"/>
         </w:numPr>
         <w:tabs>
           <w:tab w:val="left" w:pos="-720"/>
@@ -4214,8 +4231,8 @@
       <w:pPr>
         <w:pStyle w:val="ListParagraph"/>
         <w:numPr>
-          <w:ilvl w:val="1"/>
-          <w:numId w:val="12"/>
+          <w:ilvl w:val="0"/>
+          <w:numId w:val="14"/>
         </w:numPr>
         <w:tabs>
           <w:tab w:val="left" w:pos="-720"/>
@@ -4242,8 +4259,8 @@
       <w:pPr>
         <w:pStyle w:val="ListParagraph"/>
         <w:numPr>
-          <w:ilvl w:val="1"/>
-          <w:numId w:val="12"/>
+          <w:ilvl w:val="0"/>
+          <w:numId w:val="14"/>
         </w:numPr>
         <w:tabs>
           <w:tab w:val="left" w:pos="-720"/>
@@ -4370,8 +4387,8 @@
       <w:pPr>
         <w:pStyle w:val="ListParagraph"/>
         <w:numPr>
-          <w:ilvl w:val="1"/>
-          <w:numId w:val="12"/>
+          <w:ilvl w:val="0"/>
+          <w:numId w:val="14"/>
         </w:numPr>
         <w:tabs>
           <w:tab w:val="left" w:pos="-720"/>
@@ -4619,8 +4636,8 @@
       <w:pPr>
         <w:pStyle w:val="ListParagraph"/>
         <w:numPr>
-          <w:ilvl w:val="1"/>
-          <w:numId w:val="12"/>
+          <w:ilvl w:val="0"/>
+          <w:numId w:val="14"/>
         </w:numPr>
         <w:tabs>
           <w:tab w:val="left" w:pos="-720"/>
@@ -4689,8 +4706,8 @@
       <w:pPr>
         <w:pStyle w:val="ListParagraph"/>
         <w:numPr>
-          <w:ilvl w:val="1"/>
-          <w:numId w:val="12"/>
+          <w:ilvl w:val="0"/>
+          <w:numId w:val="14"/>
         </w:numPr>
         <w:tabs>
           <w:tab w:val="left" w:pos="-720"/>
@@ -4725,8 +4742,8 @@
       <w:pPr>
         <w:pStyle w:val="ListParagraph"/>
         <w:numPr>
-          <w:ilvl w:val="1"/>
-          <w:numId w:val="12"/>
+          <w:ilvl w:val="0"/>
+          <w:numId w:val="14"/>
         </w:numPr>
         <w:tabs>
           <w:tab w:val="left" w:pos="-720"/>
@@ -4801,8 +4818,8 @@
       <w:pPr>
         <w:pStyle w:val="ListParagraph"/>
         <w:numPr>
-          <w:ilvl w:val="1"/>
-          <w:numId w:val="12"/>
+          <w:ilvl w:val="0"/>
+          <w:numId w:val="14"/>
         </w:numPr>
         <w:tabs>
           <w:tab w:val="left" w:pos="-720"/>
@@ -6534,6 +6551,92 @@
     </w:lvl>
   </w:abstractNum>
   <w:abstractNum w:abstractNumId="7" w15:restartNumberingAfterBreak="0">
+    <w:nsid w:val="3D6E5ABB"/>
+    <w:multiLevelType w:val="hybridMultilevel"/>
+    <w:tmpl w:val="0D4C6DFA"/>
+    <w:lvl w:ilvl="0" w:tplc="04090019">
+      <w:start w:val="1"/>
+      <w:numFmt w:val="lowerLetter"/>
+      <w:lvlText w:val="%1."/>
+      <w:lvlJc w:val="left"/>
+      <w:pPr>
+        <w:ind w:left="1440" w:hanging="360"/>
+      </w:pPr>
+    </w:lvl>
+    <w:lvl w:ilvl="1" w:tplc="04090019" w:tentative="1">
+      <w:start w:val="1"/>
+      <w:numFmt w:val="lowerLetter"/>
+      <w:lvlText w:val="%2."/>
+      <w:lvlJc w:val="left"/>
+      <w:pPr>
+        <w:ind w:left="2160" w:hanging="360"/>
+      </w:pPr>
+    </w:lvl>
+    <w:lvl w:ilvl="2" w:tplc="0409001B" w:tentative="1">
+      <w:start w:val="1"/>
+      <w:numFmt w:val="lowerRoman"/>
+      <w:lvlText w:val="%3."/>
+      <w:lvlJc w:val="right"/>
+      <w:pPr>
+        <w:ind w:left="2880" w:hanging="180"/>
+      </w:pPr>
+    </w:lvl>
+    <w:lvl w:ilvl="3" w:tplc="0409000F" w:tentative="1">
+      <w:start w:val="1"/>
+      <w:numFmt w:val="decimal"/>
+      <w:lvlText w:val="%4."/>
+      <w:lvlJc w:val="left"/>
+      <w:pPr>
+        <w:ind w:left="3600" w:hanging="360"/>
+      </w:pPr>
+    </w:lvl>
+    <w:lvl w:ilvl="4" w:tplc="04090019" w:tentative="1">
+      <w:start w:val="1"/>
+      <w:numFmt w:val="lowerLetter"/>
+      <w:lvlText w:val="%5."/>
+      <w:lvlJc w:val="left"/>
+      <w:pPr>
+        <w:ind w:left="4320" w:hanging="360"/>
+      </w:pPr>
+    </w:lvl>
+    <w:lvl w:ilvl="5" w:tplc="0409001B" w:tentative="1">
+      <w:start w:val="1"/>
+      <w:numFmt w:val="lowerRoman"/>
+      <w:lvlText w:val="%6."/>
+      <w:lvlJc w:val="right"/>
+      <w:pPr>
+        <w:ind w:left="5040" w:hanging="180"/>
+      </w:pPr>
+    </w:lvl>
+    <w:lvl w:ilvl="6" w:tplc="0409000F" w:tentative="1">
+      <w:start w:val="1"/>
+      <w:numFmt w:val="decimal"/>
+      <w:lvlText w:val="%7."/>
+      <w:lvlJc w:val="left"/>
+      <w:pPr>
+        <w:ind w:left="5760" w:hanging="360"/>
+      </w:pPr>
+    </w:lvl>
+    <w:lvl w:ilvl="7" w:tplc="04090019" w:tentative="1">
+      <w:start w:val="1"/>
+      <w:numFmt w:val="lowerLetter"/>
+      <w:lvlText w:val="%8."/>
+      <w:lvlJc w:val="left"/>
+      <w:pPr>
+        <w:ind w:left="6480" w:hanging="360"/>
+      </w:pPr>
+    </w:lvl>
+    <w:lvl w:ilvl="8" w:tplc="0409001B" w:tentative="1">
+      <w:start w:val="1"/>
+      <w:numFmt w:val="lowerRoman"/>
+      <w:lvlText w:val="%9."/>
+      <w:lvlJc w:val="right"/>
+      <w:pPr>
+        <w:ind w:left="7200" w:hanging="180"/>
+      </w:pPr>
+    </w:lvl>
+  </w:abstractNum>
+  <w:abstractNum w:abstractNumId="8" w15:restartNumberingAfterBreak="0">
     <w:nsid w:val="3E034330"/>
     <w:multiLevelType w:val="hybridMultilevel"/>
     <w:tmpl w:val="A7A60BD8"/>
@@ -6619,7 +6722,7 @@
       </w:pPr>
     </w:lvl>
   </w:abstractNum>
-  <w:abstractNum w:abstractNumId="8" w15:restartNumberingAfterBreak="0">
+  <w:abstractNum w:abstractNumId="9" w15:restartNumberingAfterBreak="0">
     <w:nsid w:val="558633A3"/>
     <w:multiLevelType w:val="hybridMultilevel"/>
     <w:tmpl w:val="61486FE8"/>
@@ -6731,7 +6834,7 @@
       </w:rPr>
     </w:lvl>
   </w:abstractNum>
-  <w:abstractNum w:abstractNumId="9" w15:restartNumberingAfterBreak="0">
+  <w:abstractNum w:abstractNumId="10" w15:restartNumberingAfterBreak="0">
     <w:nsid w:val="5C2F37E4"/>
     <w:multiLevelType w:val="hybridMultilevel"/>
     <w:tmpl w:val="C99A97D8"/>
@@ -6844,7 +6947,7 @@
       </w:rPr>
     </w:lvl>
   </w:abstractNum>
-  <w:abstractNum w:abstractNumId="10" w15:restartNumberingAfterBreak="0">
+  <w:abstractNum w:abstractNumId="11" w15:restartNumberingAfterBreak="0">
     <w:nsid w:val="628E33B5"/>
     <w:multiLevelType w:val="hybridMultilevel"/>
     <w:tmpl w:val="CCAA1EA8"/>
@@ -6957,7 +7060,7 @@
       </w:rPr>
     </w:lvl>
   </w:abstractNum>
-  <w:abstractNum w:abstractNumId="11" w15:restartNumberingAfterBreak="0">
+  <w:abstractNum w:abstractNumId="12" w15:restartNumberingAfterBreak="0">
     <w:nsid w:val="6A766D75"/>
     <w:multiLevelType w:val="hybridMultilevel"/>
     <w:tmpl w:val="BE22C0F2"/>
@@ -7043,7 +7146,7 @@
       </w:pPr>
     </w:lvl>
   </w:abstractNum>
-  <w:abstractNum w:abstractNumId="12" w15:restartNumberingAfterBreak="0">
+  <w:abstractNum w:abstractNumId="13" w15:restartNumberingAfterBreak="0">
     <w:nsid w:val="73D57E41"/>
     <w:multiLevelType w:val="hybridMultilevel"/>
     <w:tmpl w:val="8438E5E8"/>
@@ -7130,19 +7233,19 @@
     </w:lvl>
   </w:abstractNum>
   <w:num w:numId="1">
-    <w:abstractNumId w:val="9"/>
+    <w:abstractNumId w:val="10"/>
   </w:num>
   <w:num w:numId="2">
     <w:abstractNumId w:val="1"/>
   </w:num>
   <w:num w:numId="3">
-    <w:abstractNumId w:val="12"/>
+    <w:abstractNumId w:val="13"/>
   </w:num>
   <w:num w:numId="4">
     <w:abstractNumId w:val="6"/>
   </w:num>
   <w:num w:numId="5">
-    <w:abstractNumId w:val="8"/>
+    <w:abstractNumId w:val="9"/>
   </w:num>
   <w:num w:numId="6">
     <w:abstractNumId w:val="3"/>
@@ -7151,13 +7254,13 @@
     <w:abstractNumId w:val="0"/>
   </w:num>
   <w:num w:numId="8">
-    <w:abstractNumId w:val="10"/>
+    <w:abstractNumId w:val="11"/>
   </w:num>
   <w:num w:numId="9">
     <w:abstractNumId w:val="5"/>
   </w:num>
   <w:num w:numId="10">
-    <w:abstractNumId w:val="7"/>
+    <w:abstractNumId w:val="8"/>
   </w:num>
   <w:num w:numId="11">
     <w:abstractNumId w:val="2"/>
@@ -7166,7 +7269,10 @@
     <w:abstractNumId w:val="4"/>
   </w:num>
   <w:num w:numId="13">
-    <w:abstractNumId w:val="11"/>
+    <w:abstractNumId w:val="12"/>
+  </w:num>
+  <w:num w:numId="14">
+    <w:abstractNumId w:val="7"/>
   </w:num>
 </w:numbering>
 </file>
@@ -8344,7 +8450,7 @@
 </file>
 
 <file path=customXml/itemProps4.xml><?xml version="1.0" encoding="utf-8"?>
-<ds:datastoreItem xmlns:ds="http://schemas.openxmlformats.org/officeDocument/2006/customXml" ds:itemID="{5D8FCF13-8DC1-4CE2-91EA-FEFC2F5B80B8}">
+<ds:datastoreItem xmlns:ds="http://schemas.openxmlformats.org/officeDocument/2006/customXml" ds:itemID="{0F17DCC2-0A42-44A7-A90E-98F16D530595}">
   <ds:schemaRefs>
     <ds:schemaRef ds:uri="http://schemas.openxmlformats.org/officeDocument/2006/bibliography"/>
   </ds:schemaRefs>

</xml_diff>

<commit_message>
Fix #294 - use words 'other relief'
</commit_message>
<xml_diff>
--- a/docassemble/HousingCodeChecklist/data/templates/verified_complaint_and_motions.docx
+++ b/docassemble/HousingCodeChecklist/data/templates/verified_complaint_and_motions.docx
@@ -99,6 +99,58 @@
         </w:rPr>
         <w:t>or Emergency Repairs</w:t>
       </w:r>
+      <w:r>
+        <w:rPr>
+          <w:rFonts w:asciiTheme="minorHAnsi" w:hAnsiTheme="minorHAnsi" w:cstheme="minorHAnsi"/>
+          <w:b/>
+          <w:bCs/>
+          <w:sz w:val="48"/>
+          <w:szCs w:val="28"/>
+        </w:rPr>
+        <w:t xml:space="preserve"> and </w:t>
+      </w:r>
+      <w:r>
+        <w:rPr>
+          <w:rFonts w:asciiTheme="minorHAnsi" w:hAnsiTheme="minorHAnsi" w:cstheme="minorHAnsi"/>
+          <w:b/>
+          <w:bCs/>
+          <w:sz w:val="48"/>
+          <w:szCs w:val="28"/>
+        </w:rPr>
+        <w:t>O</w:t>
+      </w:r>
+      <w:r>
+        <w:rPr>
+          <w:rFonts w:asciiTheme="minorHAnsi" w:hAnsiTheme="minorHAnsi" w:cstheme="minorHAnsi"/>
+          <w:b/>
+          <w:bCs/>
+          <w:sz w:val="48"/>
+          <w:szCs w:val="28"/>
+        </w:rPr>
+        <w:t xml:space="preserve">ther </w:t>
+      </w:r>
+      <w:r>
+        <w:rPr>
+          <w:rFonts w:asciiTheme="minorHAnsi" w:hAnsiTheme="minorHAnsi" w:cstheme="minorHAnsi"/>
+          <w:b/>
+          <w:bCs/>
+          <w:sz w:val="48"/>
+          <w:szCs w:val="28"/>
+        </w:rPr>
+        <w:t>R</w:t>
+      </w:r>
+      <w:r>
+        <w:rPr>
+          <w:rFonts w:asciiTheme="minorHAnsi" w:hAnsiTheme="minorHAnsi" w:cstheme="minorHAnsi"/>
+          <w:b/>
+          <w:bCs/>
+          <w:sz w:val="48"/>
+          <w:szCs w:val="28"/>
+        </w:rPr>
+        <w:t>elief</w:t>
+      </w:r>
+      <w:bookmarkStart w:id="0" w:name="_GoBack"/>
+      <w:bookmarkEnd w:id="0"/>
     </w:p>
     <w:p>
       <w:r>
@@ -148,6 +200,16 @@
           <w:szCs w:val="28"/>
         </w:rPr>
         <w:t>Verified Complaint</w:t>
+      </w:r>
+      <w:r>
+        <w:rPr>
+          <w:rFonts w:asciiTheme="minorHAnsi" w:hAnsiTheme="minorHAnsi" w:cstheme="minorHAnsi"/>
+          <w:b/>
+          <w:bCs/>
+          <w:sz w:val="48"/>
+          <w:szCs w:val="28"/>
+        </w:rPr>
+        <w:t xml:space="preserve"> for Repairs and Other Relief</w:t>
       </w:r>
     </w:p>
     <w:p>
@@ -1083,6 +1145,7 @@
         <w:spacing w:line="300" w:lineRule="auto"/>
       </w:pPr>
       <w:r>
+        <w:lastRenderedPageBreak/>
         <w:t xml:space="preserve">The problems in </w:t>
       </w:r>
       <w:r>
@@ -1106,7 +1169,6 @@
         <w:spacing w:line="300" w:lineRule="auto"/>
       </w:pPr>
       <w:r>
-        <w:lastRenderedPageBreak/>
         <w:t xml:space="preserve">{%p for condition in </w:t>
       </w:r>
       <w:proofErr w:type="spellStart"/>
@@ -1772,6 +1834,7 @@
         <w:spacing w:line="300" w:lineRule="auto"/>
       </w:pPr>
       <w:r>
+        <w:lastRenderedPageBreak/>
         <w:t xml:space="preserve">{%p if </w:t>
       </w:r>
       <w:proofErr w:type="spellStart"/>
@@ -1826,7 +1889,6 @@
         <w:pStyle w:val="Complaintsubheading"/>
       </w:pPr>
       <w:r>
-        <w:lastRenderedPageBreak/>
         <w:t xml:space="preserve">Landlord’s </w:t>
       </w:r>
       <w:r>
@@ -2659,6 +2721,7 @@
         <w:spacing w:line="300" w:lineRule="auto"/>
       </w:pPr>
       <w:r>
+        <w:lastRenderedPageBreak/>
         <w:t xml:space="preserve">{%p if </w:t>
       </w:r>
       <w:proofErr w:type="spellStart"/>
@@ -2714,7 +2777,6 @@
         <w:spacing w:line="300" w:lineRule="auto"/>
       </w:pPr>
       <w:r>
-        <w:lastRenderedPageBreak/>
         <w:t xml:space="preserve">On or around </w:t>
       </w:r>
       <w:proofErr w:type="gramStart"/>
@@ -3450,6 +3512,7 @@
         <w:spacing w:line="300" w:lineRule="auto"/>
       </w:pPr>
       <w:r>
+        <w:lastRenderedPageBreak/>
         <w:t xml:space="preserve">{%p if </w:t>
       </w:r>
       <w:proofErr w:type="spellStart"/>
@@ -3504,7 +3567,6 @@
         <w:spacing w:line="300" w:lineRule="auto"/>
       </w:pPr>
       <w:r>
-        <w:lastRenderedPageBreak/>
         <w:t>{%p if not got_93a_settlement_offer %}</w:t>
       </w:r>
     </w:p>
@@ -4307,6 +4369,7 @@
         <w:spacing w:line="300" w:lineRule="auto"/>
       </w:pPr>
       <w:r>
+        <w:lastRenderedPageBreak/>
         <w:t>Give reasonable notice (48 hours) for repairs.</w:t>
       </w:r>
     </w:p>
@@ -4415,7 +4478,6 @@
         <w:spacing w:line="300" w:lineRule="auto"/>
       </w:pPr>
       <w:r>
-        <w:lastRenderedPageBreak/>
         <w:t xml:space="preserve">Not enter </w:t>
       </w:r>
       <w:r>
@@ -5460,6 +5522,7 @@
         <w:spacing w:line="300" w:lineRule="auto"/>
       </w:pPr>
       <w:r>
+        <w:lastRenderedPageBreak/>
         <w:t xml:space="preserve">{%p if </w:t>
       </w:r>
       <w:proofErr w:type="spellStart"/>
@@ -5496,11 +5559,7 @@
         <w:spacing w:line="300" w:lineRule="auto"/>
       </w:pPr>
       <w:r>
-        <w:t xml:space="preserve">If Tenant is required to move out in order to make repairs or if it is otherwise necessary due to Tenant’s circumstances, order the Landlord to provide alternative housing or to arrange </w:t>
-      </w:r>
-      <w:r>
-        <w:lastRenderedPageBreak/>
-        <w:t>and pay for a hotel that is comparable in size, amenities and location until such time as the repairs have been completed.</w:t>
+        <w:t>If Tenant is required to move out in order to make repairs or if it is otherwise necessary due to Tenant’s circumstances, order the Landlord to provide alternative housing or to arrange and pay for a hotel that is comparable in size, amenities and location until such time as the repairs have been completed.</w:t>
       </w:r>
     </w:p>
     <w:p>
@@ -5892,8 +5951,6 @@
       <w:r>
         <w:t>Respectfully submitted,</w:t>
       </w:r>
-      <w:bookmarkStart w:id="0" w:name="_GoBack"/>
-      <w:bookmarkEnd w:id="0"/>
     </w:p>
     <w:p>
       <w:pPr>
@@ -9074,15 +9131,15 @@
 <file path=customXml/itemProps1.xml><?xml version="1.0" encoding="utf-8"?>
 <ds:datastoreItem xmlns:ds="http://schemas.openxmlformats.org/officeDocument/2006/customXml" ds:itemID="{BAF9F1E4-90BD-4AB7-BF41-7AAE7414DE63}">
   <ds:schemaRefs>
-    <ds:schemaRef ds:uri="http://purl.org/dc/elements/1.1/"/>
-    <ds:schemaRef ds:uri="http://schemas.microsoft.com/office/2006/metadata/properties"/>
-    <ds:schemaRef ds:uri="http://purl.org/dc/terms/"/>
-    <ds:schemaRef ds:uri="e745a2e5-e9d4-4036-947b-aa75bb032bd3"/>
+    <ds:schemaRef ds:uri="http://schemas.openxmlformats.org/package/2006/metadata/core-properties"/>
     <ds:schemaRef ds:uri="http://purl.org/dc/dcmitype/"/>
     <ds:schemaRef ds:uri="http://schemas.microsoft.com/office/2006/documentManagement/types"/>
+    <ds:schemaRef ds:uri="http://schemas.microsoft.com/office/2006/metadata/properties"/>
     <ds:schemaRef ds:uri="http://schemas.microsoft.com/office/infopath/2007/PartnerControls"/>
-    <ds:schemaRef ds:uri="http://schemas.openxmlformats.org/package/2006/metadata/core-properties"/>
+    <ds:schemaRef ds:uri="e745a2e5-e9d4-4036-947b-aa75bb032bd3"/>
     <ds:schemaRef ds:uri="http://www.w3.org/XML/1998/namespace"/>
+    <ds:schemaRef ds:uri="http://purl.org/dc/terms/"/>
+    <ds:schemaRef ds:uri="http://purl.org/dc/elements/1.1/"/>
   </ds:schemaRefs>
 </ds:datastoreItem>
 </file>
@@ -9114,7 +9171,7 @@
 </file>
 
 <file path=customXml/itemProps4.xml><?xml version="1.0" encoding="utf-8"?>
-<ds:datastoreItem xmlns:ds="http://schemas.openxmlformats.org/officeDocument/2006/customXml" ds:itemID="{9A8150EC-B411-4B95-9EA6-43C6AEE7E733}">
+<ds:datastoreItem xmlns:ds="http://schemas.openxmlformats.org/officeDocument/2006/customXml" ds:itemID="{0DDDD66A-F0EB-4296-8649-ECC5D1BDD15A}">
   <ds:schemaRefs>
     <ds:schemaRef ds:uri="http://schemas.openxmlformats.org/officeDocument/2006/bibliography"/>
   </ds:schemaRefs>

</xml_diff>

<commit_message>
Fix #303 - use keep with next for headings
</commit_message>
<xml_diff>
--- a/docassemble/HousingCodeChecklist/data/templates/verified_complaint_and_motions.docx
+++ b/docassemble/HousingCodeChecklist/data/templates/verified_complaint_and_motions.docx
@@ -755,6 +755,8 @@
       <w:r>
         <w:t xml:space="preserve"> Violates State Law and is a Breach of the Implied Warranty of Habitability</w:t>
       </w:r>
+      <w:bookmarkStart w:id="0" w:name="_GoBack"/>
+      <w:bookmarkEnd w:id="0"/>
     </w:p>
     <w:p>
       <w:pPr>
@@ -5772,6 +5774,7 @@
         <w:pStyle w:val="Heading2"/>
       </w:pPr>
       <w:r>
+        <w:lastRenderedPageBreak/>
         <w:t xml:space="preserve">Signature of </w:t>
       </w:r>
       <w:r>
@@ -5803,7 +5806,6 @@
         <w:spacing w:line="300" w:lineRule="auto"/>
       </w:pPr>
       <w:r>
-        <w:lastRenderedPageBreak/>
         <w:t>Respectfully submitted,</w:t>
       </w:r>
     </w:p>
@@ -6112,13 +6114,16 @@
           <w:iCs/>
         </w:rPr>
       </w:pPr>
-      <w:bookmarkStart w:id="0" w:name="_GoBack"/>
-      <w:bookmarkEnd w:id="0"/>
+      <w:proofErr w:type="gramStart"/>
       <w:r>
         <w:t xml:space="preserve">{{ </w:t>
       </w:r>
       <w:r>
-        <w:t xml:space="preserve">"" </w:t>
+        <w:t>"</w:t>
+      </w:r>
+      <w:proofErr w:type="gramEnd"/>
+      <w:r>
+        <w:t xml:space="preserve">" </w:t>
       </w:r>
       <w:r>
         <w:t xml:space="preserve">if </w:t>
@@ -8391,8 +8396,10 @@
     <w:uiPriority w:val="9"/>
     <w:unhideWhenUsed/>
     <w:qFormat/>
-    <w:rsid w:val="00CA6F1D"/>
+    <w:rsid w:val="00F1494C"/>
     <w:pPr>
+      <w:keepNext/>
+      <w:keepLines/>
       <w:outlineLvl w:val="1"/>
     </w:pPr>
   </w:style>
@@ -8709,7 +8716,7 @@
     <w:basedOn w:val="DefaultParagraphFont"/>
     <w:link w:val="Heading2"/>
     <w:uiPriority w:val="9"/>
-    <w:rsid w:val="00CA6F1D"/>
+    <w:rsid w:val="00F1494C"/>
     <w:rPr>
       <w:rFonts w:eastAsia="Times New Roman" w:cstheme="minorHAnsi"/>
       <w:b/>
@@ -9020,7 +9027,7 @@
 </file>
 
 <file path=customXml/itemProps1.xml><?xml version="1.0" encoding="utf-8"?>
-<ds:datastoreItem xmlns:ds="http://schemas.openxmlformats.org/officeDocument/2006/customXml" ds:itemID="{F9480C78-A677-4B7F-B08B-2B14FC414CDF}">
+<ds:datastoreItem xmlns:ds="http://schemas.openxmlformats.org/officeDocument/2006/customXml" ds:itemID="{D92557F3-B094-4D37-A958-B899CED6F889}">
   <ds:schemaRefs>
     <ds:schemaRef ds:uri="http://schemas.openxmlformats.org/officeDocument/2006/bibliography"/>
   </ds:schemaRefs>

</xml_diff>

<commit_message>
update complaint template defendant name font to match plaintiff name (and all other docs)
</commit_message>
<xml_diff>
--- a/docassemble/HousingCodeChecklist/data/templates/verified_complaint_and_motions.docx
+++ b/docassemble/HousingCodeChecklist/data/templates/verified_complaint_and_motions.docx
@@ -12,15 +12,7 @@
     </w:p>
     <w:p>
       <w:r>
-        <w:t xml:space="preserve">{%p if </w:t>
-      </w:r>
-      <w:proofErr w:type="spellStart"/>
-      <w:r>
-        <w:t>include_conditions_in_complaint</w:t>
-      </w:r>
-      <w:proofErr w:type="spellEnd"/>
-      <w:r>
-        <w:t xml:space="preserve"> %}</w:t>
+        <w:t>{%p if include_conditions_in_complaint %}</w:t>
       </w:r>
     </w:p>
     <w:p>
@@ -109,33 +101,11 @@
                 <w:rFonts w:cstheme="minorHAnsi"/>
               </w:rPr>
             </w:pPr>
-            <w:proofErr w:type="gramStart"/>
             <w:r>
               <w:rPr>
                 <w:rFonts w:cstheme="minorHAnsi"/>
               </w:rPr>
-              <w:t xml:space="preserve">{{ </w:t>
-            </w:r>
-            <w:proofErr w:type="spellStart"/>
-            <w:r>
-              <w:rPr>
-                <w:rFonts w:cstheme="minorHAnsi"/>
-              </w:rPr>
-              <w:t>trial</w:t>
-            </w:r>
-            <w:proofErr w:type="gramEnd"/>
-            <w:r>
-              <w:rPr>
-                <w:rFonts w:cstheme="minorHAnsi"/>
-              </w:rPr>
-              <w:t>_court.address.county</w:t>
-            </w:r>
-            <w:proofErr w:type="spellEnd"/>
-            <w:r>
-              <w:rPr>
-                <w:rFonts w:cstheme="minorHAnsi"/>
-              </w:rPr>
-              <w:t xml:space="preserve"> }}, ss</w:t>
+              <w:t>{{ trial_court.address.county }}, ss</w:t>
             </w:r>
             <w:r>
               <w:rPr>
@@ -159,33 +129,11 @@
                 <w:rFonts w:cstheme="minorHAnsi"/>
               </w:rPr>
             </w:pPr>
-            <w:proofErr w:type="gramStart"/>
             <w:r>
               <w:rPr>
                 <w:rFonts w:cstheme="minorHAnsi"/>
               </w:rPr>
-              <w:t xml:space="preserve">{{ </w:t>
-            </w:r>
-            <w:proofErr w:type="spellStart"/>
-            <w:r>
-              <w:rPr>
-                <w:rFonts w:cstheme="minorHAnsi"/>
-              </w:rPr>
-              <w:t>trial</w:t>
-            </w:r>
-            <w:proofErr w:type="gramEnd"/>
-            <w:r>
-              <w:rPr>
-                <w:rFonts w:cstheme="minorHAnsi"/>
-              </w:rPr>
-              <w:t>_court</w:t>
-            </w:r>
-            <w:proofErr w:type="spellEnd"/>
-            <w:r>
-              <w:rPr>
-                <w:rFonts w:cstheme="minorHAnsi"/>
-              </w:rPr>
-              <w:t xml:space="preserve"> }}</w:t>
+              <w:t>{{ trial_court }}</w:t>
             </w:r>
           </w:p>
         </w:tc>
@@ -243,13 +191,8 @@
               <w:pStyle w:val="Complaintsubheading"/>
               <w:spacing w:before="0" w:after="0"/>
             </w:pPr>
-            <w:proofErr w:type="gramStart"/>
             <w:r>
-              <w:t>{{ users</w:t>
-            </w:r>
-            <w:proofErr w:type="gramEnd"/>
-            <w:r>
-              <w:t xml:space="preserve"> }}</w:t>
+              <w:t>{{ users }}</w:t>
             </w:r>
           </w:p>
           <w:p>
@@ -261,53 +204,12 @@
                 <w:b w:val="0"/>
               </w:rPr>
             </w:pPr>
-            <w:proofErr w:type="gramStart"/>
             <w:r>
               <w:rPr>
                 <w:rFonts w:ascii="Garamond" w:hAnsi="Garamond"/>
                 <w:b w:val="0"/>
               </w:rPr>
-              <w:t xml:space="preserve">{{ </w:t>
-            </w:r>
-            <w:proofErr w:type="spellStart"/>
-            <w:r>
-              <w:rPr>
-                <w:rFonts w:ascii="Garamond" w:hAnsi="Garamond"/>
-                <w:b w:val="0"/>
-              </w:rPr>
-              <w:t>users.as</w:t>
-            </w:r>
-            <w:proofErr w:type="gramEnd"/>
-            <w:r>
-              <w:rPr>
-                <w:rFonts w:ascii="Garamond" w:hAnsi="Garamond"/>
-                <w:b w:val="0"/>
-              </w:rPr>
-              <w:t>_noun</w:t>
-            </w:r>
-            <w:proofErr w:type="spellEnd"/>
-            <w:r>
-              <w:rPr>
-                <w:rFonts w:ascii="Garamond" w:hAnsi="Garamond"/>
-                <w:b w:val="0"/>
-              </w:rPr>
-              <w:t xml:space="preserve">("Tenant") }} / {{ </w:t>
-            </w:r>
-            <w:proofErr w:type="spellStart"/>
-            <w:r>
-              <w:rPr>
-                <w:rFonts w:ascii="Garamond" w:hAnsi="Garamond"/>
-                <w:b w:val="0"/>
-              </w:rPr>
-              <w:t>users.as_noun</w:t>
-            </w:r>
-            <w:proofErr w:type="spellEnd"/>
-            <w:r>
-              <w:rPr>
-                <w:rFonts w:ascii="Garamond" w:hAnsi="Garamond"/>
-                <w:b w:val="0"/>
-              </w:rPr>
-              <w:t>("Plaintiff") }}</w:t>
+              <w:t>{{ users.as_noun("Tenant") }} / {{ users.as_noun("Plaintiff") }}</w:t>
             </w:r>
           </w:p>
         </w:tc>
@@ -335,55 +237,7 @@
                 <w:rFonts w:ascii="Garamond" w:hAnsi="Garamond"/>
                 <w:b w:val="0"/>
               </w:rPr>
-              <w:t>{{users[0</w:t>
-            </w:r>
-            <w:proofErr w:type="gramStart"/>
-            <w:r>
-              <w:rPr>
-                <w:rFonts w:ascii="Garamond" w:hAnsi="Garamond"/>
-                <w:b w:val="0"/>
-              </w:rPr>
-              <w:t>].</w:t>
-            </w:r>
-            <w:proofErr w:type="spellStart"/>
-            <w:r>
-              <w:rPr>
-                <w:rFonts w:ascii="Garamond" w:hAnsi="Garamond"/>
-                <w:b w:val="0"/>
-              </w:rPr>
-              <w:t>address</w:t>
-            </w:r>
-            <w:proofErr w:type="gramEnd"/>
-            <w:r>
-              <w:rPr>
-                <w:rFonts w:ascii="Garamond" w:hAnsi="Garamond"/>
-                <w:b w:val="0"/>
-              </w:rPr>
-              <w:t>.block</w:t>
-            </w:r>
-            <w:proofErr w:type="spellEnd"/>
-            <w:r>
-              <w:rPr>
-                <w:rFonts w:ascii="Garamond" w:hAnsi="Garamond"/>
-                <w:b w:val="0"/>
-              </w:rPr>
-              <w:t>() }}{% if users[0].</w:t>
-            </w:r>
-            <w:proofErr w:type="spellStart"/>
-            <w:r>
-              <w:rPr>
-                <w:rFonts w:ascii="Garamond" w:hAnsi="Garamond"/>
-                <w:b w:val="0"/>
-              </w:rPr>
-              <w:t>phone_numbers</w:t>
-            </w:r>
-            <w:proofErr w:type="spellEnd"/>
-            <w:r>
-              <w:rPr>
-                <w:rFonts w:ascii="Garamond" w:hAnsi="Garamond"/>
-                <w:b w:val="0"/>
-              </w:rPr>
-              <w:t>() %}</w:t>
+              <w:t>{{users[0].address.block() }}{% if users[0].phone_numbers() %}</w:t>
             </w:r>
             <w:r>
               <w:rPr>
@@ -391,23 +245,7 @@
                 <w:b w:val="0"/>
               </w:rPr>
               <w:br/>
-              <w:t>{{ users[0].</w:t>
-            </w:r>
-            <w:proofErr w:type="spellStart"/>
-            <w:r>
-              <w:rPr>
-                <w:rFonts w:ascii="Garamond" w:hAnsi="Garamond"/>
-                <w:b w:val="0"/>
-              </w:rPr>
-              <w:t>phone_numbers</w:t>
-            </w:r>
-            <w:proofErr w:type="spellEnd"/>
-            <w:r>
-              <w:rPr>
-                <w:rFonts w:ascii="Garamond" w:hAnsi="Garamond"/>
-                <w:b w:val="0"/>
-              </w:rPr>
-              <w:t>() }}{% endif %}</w:t>
+              <w:t>{{ users[0].phone_numbers() }}{% endif %}</w:t>
             </w:r>
             <w:r>
               <w:rPr>
@@ -486,37 +324,9 @@
             <w:pPr>
               <w:pStyle w:val="Complaintsubheading"/>
               <w:spacing w:before="0" w:after="0"/>
-              <w:rPr>
-                <w:rFonts w:ascii="Garamond" w:hAnsi="Garamond"/>
-              </w:rPr>
             </w:pPr>
-            <w:proofErr w:type="gramStart"/>
             <w:r>
-              <w:rPr>
-                <w:rFonts w:ascii="Garamond" w:hAnsi="Garamond"/>
-              </w:rPr>
-              <w:t xml:space="preserve">{{ </w:t>
-            </w:r>
-            <w:proofErr w:type="spellStart"/>
-            <w:r>
-              <w:rPr>
-                <w:rFonts w:ascii="Garamond" w:hAnsi="Garamond"/>
-              </w:rPr>
-              <w:t>other</w:t>
-            </w:r>
-            <w:proofErr w:type="gramEnd"/>
-            <w:r>
-              <w:rPr>
-                <w:rFonts w:ascii="Garamond" w:hAnsi="Garamond"/>
-              </w:rPr>
-              <w:t>_parties</w:t>
-            </w:r>
-            <w:proofErr w:type="spellEnd"/>
-            <w:r>
-              <w:rPr>
-                <w:rFonts w:ascii="Garamond" w:hAnsi="Garamond"/>
-              </w:rPr>
-              <w:t xml:space="preserve"> }}</w:t>
+              <w:t>{{ other_parties }}</w:t>
             </w:r>
           </w:p>
           <w:p>
@@ -528,53 +338,12 @@
                 <w:b w:val="0"/>
               </w:rPr>
             </w:pPr>
-            <w:proofErr w:type="gramStart"/>
             <w:r>
               <w:rPr>
                 <w:rFonts w:ascii="Garamond" w:hAnsi="Garamond"/>
                 <w:b w:val="0"/>
               </w:rPr>
-              <w:t xml:space="preserve">{{ </w:t>
-            </w:r>
-            <w:proofErr w:type="spellStart"/>
-            <w:r>
-              <w:rPr>
-                <w:rFonts w:ascii="Garamond" w:hAnsi="Garamond"/>
-                <w:b w:val="0"/>
-              </w:rPr>
-              <w:t>other_parties.as</w:t>
-            </w:r>
-            <w:proofErr w:type="gramEnd"/>
-            <w:r>
-              <w:rPr>
-                <w:rFonts w:ascii="Garamond" w:hAnsi="Garamond"/>
-                <w:b w:val="0"/>
-              </w:rPr>
-              <w:t>_noun</w:t>
-            </w:r>
-            <w:proofErr w:type="spellEnd"/>
-            <w:r>
-              <w:rPr>
-                <w:rFonts w:ascii="Garamond" w:hAnsi="Garamond"/>
-                <w:b w:val="0"/>
-              </w:rPr>
-              <w:t xml:space="preserve">("Landlord") }} / {{ </w:t>
-            </w:r>
-            <w:proofErr w:type="spellStart"/>
-            <w:r>
-              <w:rPr>
-                <w:rFonts w:ascii="Garamond" w:hAnsi="Garamond"/>
-                <w:b w:val="0"/>
-              </w:rPr>
-              <w:t>other_parties.as_noun</w:t>
-            </w:r>
-            <w:proofErr w:type="spellEnd"/>
-            <w:r>
-              <w:rPr>
-                <w:rFonts w:ascii="Garamond" w:hAnsi="Garamond"/>
-                <w:b w:val="0"/>
-              </w:rPr>
-              <w:t>("Defendant") }}</w:t>
+              <w:t>{{ other_parties.as_noun("Landlord") }} / {{ other_parties.as_noun("Defendant") }}</w:t>
             </w:r>
           </w:p>
         </w:tc>
@@ -593,53 +362,12 @@
               <w:pStyle w:val="Complaintsubheading"/>
               <w:spacing w:before="280" w:after="0"/>
             </w:pPr>
-            <w:proofErr w:type="gramStart"/>
             <w:r>
               <w:rPr>
                 <w:rFonts w:ascii="Garamond" w:hAnsi="Garamond"/>
                 <w:b w:val="0"/>
               </w:rPr>
-              <w:t xml:space="preserve">{{ </w:t>
-            </w:r>
-            <w:proofErr w:type="spellStart"/>
-            <w:r>
-              <w:rPr>
-                <w:rFonts w:ascii="Garamond" w:hAnsi="Garamond"/>
-                <w:b w:val="0"/>
-              </w:rPr>
-              <w:t>other</w:t>
-            </w:r>
-            <w:proofErr w:type="gramEnd"/>
-            <w:r>
-              <w:rPr>
-                <w:rFonts w:ascii="Garamond" w:hAnsi="Garamond"/>
-                <w:b w:val="0"/>
-              </w:rPr>
-              <w:t>_parties</w:t>
-            </w:r>
-            <w:proofErr w:type="spellEnd"/>
-            <w:r>
-              <w:rPr>
-                <w:rFonts w:ascii="Garamond" w:hAnsi="Garamond"/>
-                <w:b w:val="0"/>
-              </w:rPr>
-              <w:t>[0].</w:t>
-            </w:r>
-            <w:proofErr w:type="spellStart"/>
-            <w:r>
-              <w:rPr>
-                <w:rFonts w:ascii="Garamond" w:hAnsi="Garamond"/>
-                <w:b w:val="0"/>
-              </w:rPr>
-              <w:t>address.block</w:t>
-            </w:r>
-            <w:proofErr w:type="spellEnd"/>
-            <w:r>
-              <w:rPr>
-                <w:rFonts w:ascii="Garamond" w:hAnsi="Garamond"/>
-                <w:b w:val="0"/>
-              </w:rPr>
-              <w:t>() }}</w:t>
+              <w:t>{{ other_parties[0].address.block() }}</w:t>
             </w:r>
             <w:r>
               <w:rPr>
@@ -647,39 +375,7 @@
                 <w:b w:val="0"/>
               </w:rPr>
               <w:br/>
-              <w:t xml:space="preserve">{{ </w:t>
-            </w:r>
-            <w:proofErr w:type="spellStart"/>
-            <w:r>
-              <w:rPr>
-                <w:rFonts w:ascii="Garamond" w:hAnsi="Garamond"/>
-                <w:b w:val="0"/>
-              </w:rPr>
-              <w:t>other_parties</w:t>
-            </w:r>
-            <w:proofErr w:type="spellEnd"/>
-            <w:r>
-              <w:rPr>
-                <w:rFonts w:ascii="Garamond" w:hAnsi="Garamond"/>
-                <w:b w:val="0"/>
-              </w:rPr>
-              <w:t>[0].</w:t>
-            </w:r>
-            <w:proofErr w:type="spellStart"/>
-            <w:r>
-              <w:rPr>
-                <w:rFonts w:ascii="Garamond" w:hAnsi="Garamond"/>
-                <w:b w:val="0"/>
-              </w:rPr>
-              <w:t>phone_numbers</w:t>
-            </w:r>
-            <w:proofErr w:type="spellEnd"/>
-            <w:r>
-              <w:rPr>
-                <w:rFonts w:ascii="Garamond" w:hAnsi="Garamond"/>
-                <w:b w:val="0"/>
-              </w:rPr>
-              <w:t>() }}</w:t>
+              <w:t>{{ other_parties[0].phone_numbers() }}</w:t>
             </w:r>
             <w:r>
               <w:rPr>
@@ -687,39 +383,7 @@
                 <w:b w:val="0"/>
               </w:rPr>
               <w:br/>
-              <w:t xml:space="preserve">{{ </w:t>
-            </w:r>
-            <w:proofErr w:type="spellStart"/>
-            <w:r>
-              <w:rPr>
-                <w:rFonts w:ascii="Garamond" w:hAnsi="Garamond"/>
-                <w:b w:val="0"/>
-              </w:rPr>
-              <w:t>showifdef</w:t>
-            </w:r>
-            <w:proofErr w:type="spellEnd"/>
-            <w:r>
-              <w:rPr>
-                <w:rFonts w:ascii="Garamond" w:hAnsi="Garamond"/>
-                <w:b w:val="0"/>
-              </w:rPr>
-              <w:t>("</w:t>
-            </w:r>
-            <w:proofErr w:type="spellStart"/>
-            <w:r>
-              <w:rPr>
-                <w:rFonts w:ascii="Garamond" w:hAnsi="Garamond"/>
-                <w:b w:val="0"/>
-              </w:rPr>
-              <w:t>other_parties</w:t>
-            </w:r>
-            <w:proofErr w:type="spellEnd"/>
-            <w:r>
-              <w:rPr>
-                <w:rFonts w:ascii="Garamond" w:hAnsi="Garamond"/>
-                <w:b w:val="0"/>
-              </w:rPr>
-              <w:t>[0].email") }}</w:t>
+              <w:t>{{ showifdef("other_parties[0].email") }}</w:t>
             </w:r>
           </w:p>
         </w:tc>
@@ -731,15 +395,7 @@
         <w:jc w:val="both"/>
       </w:pPr>
       <w:r>
-        <w:t xml:space="preserve">{%p if </w:t>
-      </w:r>
-      <w:proofErr w:type="spellStart"/>
-      <w:r>
-        <w:t>include_conditions_in_complaint</w:t>
-      </w:r>
-      <w:proofErr w:type="spellEnd"/>
-      <w:r>
-        <w:t xml:space="preserve"> %}</w:t>
+        <w:t>{%p if include_conditions_in_complaint %}</w:t>
       </w:r>
     </w:p>
     <w:p>
@@ -786,15 +442,7 @@
         <w:t>, 105 C.M.R 410.00, M.G.L. c. 111</w:t>
       </w:r>
       <w:r>
-        <w:t>§127</w:t>
-      </w:r>
-      <w:proofErr w:type="gramStart"/>
-      <w:r>
-        <w:t>I{</w:t>
-      </w:r>
-      <w:proofErr w:type="gramEnd"/>
-      <w:r>
-        <w:t xml:space="preserve">% if </w:t>
+        <w:t xml:space="preserve">§127I{% if </w:t>
       </w:r>
       <w:r>
         <w:rPr>
@@ -864,29 +512,13 @@
         <w:t>condition</w:t>
       </w:r>
       <w:r>
-        <w:t xml:space="preserve"> in </w:t>
-      </w:r>
-      <w:proofErr w:type="spellStart"/>
-      <w:r>
-        <w:t>bad_</w:t>
-      </w:r>
-      <w:proofErr w:type="gramStart"/>
-      <w:r>
-        <w:t>conditions</w:t>
+        <w:t xml:space="preserve"> in bad_conditions</w:t>
       </w:r>
       <w:r>
         <w:t>.</w:t>
       </w:r>
       <w:r>
-        <w:t>active</w:t>
-      </w:r>
-      <w:proofErr w:type="gramEnd"/>
-      <w:r>
-        <w:t>_conditions</w:t>
-      </w:r>
-      <w:proofErr w:type="spellEnd"/>
-      <w:r>
-        <w:t>()</w:t>
+        <w:t>active_conditions()</w:t>
       </w:r>
       <w:r>
         <w:t xml:space="preserve"> %}</w:t>
@@ -905,21 +537,8 @@
         </w:tabs>
         <w:spacing w:line="300" w:lineRule="auto"/>
       </w:pPr>
-      <w:proofErr w:type="gramStart"/>
-      <w:r>
-        <w:t xml:space="preserve">{{ </w:t>
-      </w:r>
-      <w:proofErr w:type="spellStart"/>
-      <w:r>
-        <w:t>condition</w:t>
-      </w:r>
-      <w:proofErr w:type="gramEnd"/>
-      <w:r>
-        <w:t>.original_description</w:t>
-      </w:r>
-      <w:proofErr w:type="spellEnd"/>
-      <w:r>
-        <w:t xml:space="preserve"> }}</w:t>
+      <w:r>
+        <w:t>{{ condition.original_description }}</w:t>
       </w:r>
     </w:p>
     <w:p>
@@ -936,15 +555,7 @@
         <w:spacing w:line="300" w:lineRule="auto"/>
       </w:pPr>
       <w:r>
-        <w:t xml:space="preserve">{%p </w:t>
-      </w:r>
-      <w:proofErr w:type="spellStart"/>
-      <w:r>
-        <w:t>endfor</w:t>
-      </w:r>
-      <w:proofErr w:type="spellEnd"/>
-      <w:r>
-        <w:t xml:space="preserve"> %}</w:t>
+        <w:t>{%p endfor %}</w:t>
       </w:r>
     </w:p>
     <w:p>
@@ -963,29 +574,11 @@
       <w:r>
         <w:t xml:space="preserve">{%p if </w:t>
       </w:r>
-      <w:proofErr w:type="spellStart"/>
       <w:r>
         <w:t>complaint_ask_for_damages</w:t>
       </w:r>
-      <w:proofErr w:type="spellEnd"/>
-      <w:r>
-        <w:t xml:space="preserve"> and </w:t>
-      </w:r>
-      <w:proofErr w:type="spellStart"/>
-      <w:r>
-        <w:t>bad_</w:t>
-      </w:r>
-      <w:proofErr w:type="gramStart"/>
-      <w:r>
-        <w:t>conditions.resolved</w:t>
-      </w:r>
-      <w:proofErr w:type="gramEnd"/>
-      <w:r>
-        <w:t>_conditions</w:t>
-      </w:r>
-      <w:proofErr w:type="spellEnd"/>
-      <w:r>
-        <w:t>() %}</w:t>
+      <w:r>
+        <w:t xml:space="preserve"> and bad_conditions.resolved_conditions() %}</w:t>
       </w:r>
     </w:p>
     <w:p>
@@ -1025,23 +618,7 @@
         <w:spacing w:line="300" w:lineRule="auto"/>
       </w:pPr>
       <w:r>
-        <w:t xml:space="preserve">{%p for condition in </w:t>
-      </w:r>
-      <w:proofErr w:type="spellStart"/>
-      <w:r>
-        <w:t>bad_</w:t>
-      </w:r>
-      <w:proofErr w:type="gramStart"/>
-      <w:r>
-        <w:t>conditions.resolved</w:t>
-      </w:r>
-      <w:proofErr w:type="gramEnd"/>
-      <w:r>
-        <w:t>_conditions</w:t>
-      </w:r>
-      <w:proofErr w:type="spellEnd"/>
-      <w:r>
-        <w:t>() %}</w:t>
+        <w:t>{%p for condition in bad_conditions.resolved_conditions() %}</w:t>
       </w:r>
     </w:p>
     <w:p>
@@ -1057,21 +634,8 @@
         </w:tabs>
         <w:spacing w:line="300" w:lineRule="auto"/>
       </w:pPr>
-      <w:proofErr w:type="gramStart"/>
-      <w:r>
-        <w:t xml:space="preserve">{{ </w:t>
-      </w:r>
-      <w:proofErr w:type="spellStart"/>
-      <w:r>
-        <w:t>condition</w:t>
-      </w:r>
-      <w:proofErr w:type="gramEnd"/>
-      <w:r>
-        <w:t>.original_description</w:t>
-      </w:r>
-      <w:proofErr w:type="spellEnd"/>
-      <w:r>
-        <w:t xml:space="preserve"> }}</w:t>
+      <w:r>
+        <w:t>{{ condition.original_description }}</w:t>
       </w:r>
     </w:p>
     <w:p>
@@ -1088,15 +652,7 @@
         <w:spacing w:line="300" w:lineRule="auto"/>
       </w:pPr>
       <w:r>
-        <w:t xml:space="preserve">{%p </w:t>
-      </w:r>
-      <w:proofErr w:type="spellStart"/>
-      <w:r>
-        <w:t>endfor</w:t>
-      </w:r>
-      <w:proofErr w:type="spellEnd"/>
-      <w:r>
-        <w:t xml:space="preserve"> %}</w:t>
+        <w:t>{%p endfor %}</w:t>
       </w:r>
     </w:p>
     <w:p>
@@ -1159,21 +715,11 @@
         <w:t>.</w:t>
       </w:r>
       <w:r>
-        <w:t xml:space="preserve">{% if </w:t>
-      </w:r>
-      <w:proofErr w:type="spellStart"/>
-      <w:r>
-        <w:t>bad_conditions.has_condition</w:t>
-      </w:r>
-      <w:proofErr w:type="spellEnd"/>
-      <w:r>
-        <w:t>(["</w:t>
-      </w:r>
-      <w:proofErr w:type="spellStart"/>
+        <w:t>{% if bad_conditions.has_condition(["</w:t>
+      </w:r>
       <w:r>
         <w:t>heat_not_working</w:t>
       </w:r>
-      <w:proofErr w:type="spellEnd"/>
       <w:r>
         <w:t>", "not_64_heat_provided", "not_68_heat_provided", "</w:t>
       </w:r>
@@ -1181,39 +727,7 @@
         <w:t>heating_over_78</w:t>
       </w:r>
       <w:r>
-        <w:t>", "</w:t>
-      </w:r>
-      <w:proofErr w:type="spellStart"/>
-      <w:r>
-        <w:t>water_shutoff</w:t>
-      </w:r>
-      <w:proofErr w:type="spellEnd"/>
-      <w:r>
-        <w:t>", "no_water","</w:t>
-      </w:r>
-      <w:proofErr w:type="spellStart"/>
-      <w:r>
-        <w:t>no_hot_water_heater</w:t>
-      </w:r>
-      <w:proofErr w:type="spellEnd"/>
-      <w:r>
-        <w:t>", "</w:t>
-      </w:r>
-      <w:proofErr w:type="spellStart"/>
-      <w:r>
-        <w:t>insufficient_water</w:t>
-      </w:r>
-      <w:proofErr w:type="spellEnd"/>
-      <w:r>
-        <w:t>", "</w:t>
-      </w:r>
-      <w:proofErr w:type="spellStart"/>
-      <w:r>
-        <w:t>no_hot_water</w:t>
-      </w:r>
-      <w:proofErr w:type="spellEnd"/>
-      <w:r>
-        <w:t>"]) %}</w:t>
+        <w:t>", "water_shutoff", "no_water","no_hot_water_heater", "insufficient_water", "no_hot_water"]) %}</w:t>
       </w:r>
       <w:r>
         <w:t>In addition to allowing serious bad conditions to exist in Tenant’s home, the specific conditions below violated Tenant’s right to quiet enjoyment:</w:t>
@@ -1236,32 +750,17 @@
         <w:spacing w:line="300" w:lineRule="auto"/>
       </w:pPr>
       <w:r>
-        <w:t xml:space="preserve">{%p if </w:t>
-      </w:r>
-      <w:proofErr w:type="spellStart"/>
-      <w:r>
-        <w:t>bad_conditions.has_</w:t>
-      </w:r>
-      <w:proofErr w:type="gramStart"/>
-      <w:r>
-        <w:t>condition</w:t>
-      </w:r>
-      <w:proofErr w:type="spellEnd"/>
-      <w:r>
-        <w:t>(</w:t>
-      </w:r>
-      <w:proofErr w:type="gramEnd"/>
+        <w:t>{%p if bad_conditions.has_condition(</w:t>
+      </w:r>
       <w:r>
         <w:t>[</w:t>
       </w:r>
       <w:r>
         <w:t>"</w:t>
       </w:r>
-      <w:proofErr w:type="spellStart"/>
       <w:r>
         <w:t>heat_not_working</w:t>
       </w:r>
-      <w:proofErr w:type="spellEnd"/>
       <w:r>
         <w:t>", "not_64_heat_provided", "not_68_heat_provided"]) %}</w:t>
       </w:r>
@@ -1314,15 +813,7 @@
         <w:spacing w:line="300" w:lineRule="auto"/>
       </w:pPr>
       <w:r>
-        <w:t xml:space="preserve">{%p if </w:t>
-      </w:r>
-      <w:proofErr w:type="spellStart"/>
-      <w:r>
-        <w:t>bad_conditions.has_condition</w:t>
-      </w:r>
-      <w:proofErr w:type="spellEnd"/>
-      <w:r>
-        <w:t>("</w:t>
+        <w:t>{%p if bad_conditions.has_condition("</w:t>
       </w:r>
       <w:r>
         <w:t>heating_over_78</w:t>
@@ -1380,58 +871,10 @@
         <w:spacing w:line="300" w:lineRule="auto"/>
       </w:pPr>
       <w:r>
-        <w:t xml:space="preserve">{%p if </w:t>
-      </w:r>
-      <w:proofErr w:type="spellStart"/>
-      <w:r>
-        <w:t>bad_conditions.has_</w:t>
-      </w:r>
-      <w:proofErr w:type="gramStart"/>
-      <w:r>
-        <w:t>condition</w:t>
-      </w:r>
-      <w:proofErr w:type="spellEnd"/>
-      <w:r>
-        <w:t>(</w:t>
-      </w:r>
-      <w:proofErr w:type="gramEnd"/>
-      <w:r>
-        <w:t>["</w:t>
-      </w:r>
-      <w:proofErr w:type="spellStart"/>
-      <w:r>
-        <w:t>water_shutoff</w:t>
-      </w:r>
-      <w:proofErr w:type="spellEnd"/>
-      <w:r>
-        <w:t>", "no_water"</w:t>
-      </w:r>
-      <w:r>
-        <w:t>,"</w:t>
-      </w:r>
-      <w:proofErr w:type="spellStart"/>
-      <w:r>
-        <w:t>no_hot_water_heater</w:t>
-      </w:r>
-      <w:proofErr w:type="spellEnd"/>
-      <w:r>
-        <w:t>", "</w:t>
-      </w:r>
-      <w:proofErr w:type="spellStart"/>
-      <w:r>
-        <w:t>insufficient_water</w:t>
-      </w:r>
-      <w:proofErr w:type="spellEnd"/>
-      <w:r>
-        <w:t>", "</w:t>
-      </w:r>
-      <w:proofErr w:type="spellStart"/>
-      <w:r>
-        <w:t>no_hot_water</w:t>
-      </w:r>
-      <w:proofErr w:type="spellEnd"/>
-      <w:r>
-        <w:t>"</w:t>
+        <w:t>{%p if bad_conditions.has_condition(["water_shutoff", "no_water"</w:t>
+      </w:r>
+      <w:r>
+        <w:t>,"no_hot_water_heater", "insufficient_water", "no_hot_water"</w:t>
       </w:r>
       <w:r>
         <w:t>]) %}</w:t>
@@ -1500,27 +943,9 @@
       <w:r>
         <w:t xml:space="preserve">{%p if </w:t>
       </w:r>
-      <w:proofErr w:type="spellStart"/>
-      <w:r>
-        <w:t>verified_complaint_</w:t>
-      </w:r>
-      <w:proofErr w:type="gramStart"/>
-      <w:r>
-        <w:t>claims</w:t>
-      </w:r>
-      <w:proofErr w:type="spellEnd"/>
-      <w:r>
-        <w:t>[</w:t>
-      </w:r>
-      <w:proofErr w:type="gramEnd"/>
-      <w:r>
-        <w:t>"illegal lockout"].</w:t>
-      </w:r>
-      <w:proofErr w:type="spellStart"/>
-      <w:r>
-        <w:t>has_claim</w:t>
-      </w:r>
-      <w:proofErr w:type="spellEnd"/>
+      <w:r>
+        <w:t>verified_complaint_claims["illegal lockout"].has_claim</w:t>
+      </w:r>
       <w:r>
         <w:t xml:space="preserve"> %}</w:t>
       </w:r>
@@ -1556,13 +981,8 @@
       <w:r>
         <w:t xml:space="preserve">{{ </w:t>
       </w:r>
-      <w:proofErr w:type="spellStart"/>
-      <w:r>
-        <w:t>verified_complaint_claims</w:t>
-      </w:r>
-      <w:proofErr w:type="spellEnd"/>
-      <w:r>
-        <w:t>["illegal lockout"]</w:t>
+      <w:r>
+        <w:t>verified_complaint_claims["illegal lockout"]</w:t>
       </w:r>
       <w:r>
         <w:t xml:space="preserve">.date }} </w:t>
@@ -1600,31 +1020,10 @@
         <w:t>, and M.G.L. c. 93A{% endif %}</w:t>
       </w:r>
       <w:r>
-        <w:t xml:space="preserve">. Specifically, </w:t>
-      </w:r>
-      <w:proofErr w:type="gramStart"/>
-      <w:r>
-        <w:t xml:space="preserve">{{ </w:t>
-      </w:r>
-      <w:proofErr w:type="spellStart"/>
-      <w:r>
-        <w:t>fix</w:t>
-      </w:r>
-      <w:proofErr w:type="gramEnd"/>
-      <w:r>
-        <w:t>_punctuation</w:t>
-      </w:r>
-      <w:proofErr w:type="spellEnd"/>
-      <w:r>
-        <w:t>(</w:t>
-      </w:r>
-      <w:proofErr w:type="spellStart"/>
-      <w:r>
-        <w:t>verified_complaint_claims</w:t>
-      </w:r>
-      <w:proofErr w:type="spellEnd"/>
-      <w:r>
-        <w:t>["illegal lockout"].</w:t>
+        <w:t>. Specifically, {{ fix_punctuation(</w:t>
+      </w:r>
+      <w:r>
+        <w:t>verified_complaint_claims["illegal lockout"].</w:t>
       </w:r>
       <w:r>
         <w:t>details) }}</w:t>
@@ -1644,75 +1043,41 @@
         <w:spacing w:line="300" w:lineRule="auto"/>
       </w:pPr>
       <w:r>
-        <w:t xml:space="preserve">{%p if </w:t>
-      </w:r>
-      <w:proofErr w:type="spellStart"/>
-      <w:r>
-        <w:t>verified_complaint_</w:t>
-      </w:r>
-      <w:proofErr w:type="gramStart"/>
-      <w:r>
-        <w:t>claims</w:t>
-      </w:r>
-      <w:proofErr w:type="spellEnd"/>
-      <w:r>
-        <w:t>[</w:t>
-      </w:r>
-      <w:proofErr w:type="gramEnd"/>
-      <w:r>
-        <w:t>"insufficient notice"].</w:t>
-      </w:r>
-      <w:proofErr w:type="spellStart"/>
-      <w:r>
-        <w:t>has_claim</w:t>
-      </w:r>
-      <w:proofErr w:type="spellEnd"/>
+        <w:t>{%p if verified_complaint_claims["insufficient notice"].has_claim</w:t>
+      </w:r>
       <w:r>
         <w:t xml:space="preserve"> or </w:t>
       </w:r>
       <w:r>
         <w:t xml:space="preserve"> </w:t>
       </w:r>
-      <w:proofErr w:type="spellStart"/>
-      <w:r>
-        <w:t>verified_complaint_claims</w:t>
-      </w:r>
-      <w:proofErr w:type="spellEnd"/>
-      <w:r>
-        <w:t>["entered without permission"].</w:t>
-      </w:r>
-      <w:proofErr w:type="spellStart"/>
-      <w:r>
-        <w:t>has_claim</w:t>
-      </w:r>
-      <w:proofErr w:type="spellEnd"/>
+      <w:r>
+        <w:t xml:space="preserve">verified_complaint_claims["entered without permission"].has_claim </w:t>
+      </w:r>
+      <w:r>
+        <w:t>%}</w:t>
+      </w:r>
+    </w:p>
+    <w:p>
+      <w:pPr>
+        <w:pStyle w:val="Heading2"/>
+      </w:pPr>
+      <w:r>
+        <w:t xml:space="preserve">Landlord’s </w:t>
+      </w:r>
+      <w:r>
+        <w:t xml:space="preserve">Entry into </w:t>
+      </w:r>
+      <w:r>
+        <w:t xml:space="preserve">Tenant’s </w:t>
+      </w:r>
+      <w:r>
+        <w:t>Home Without Reasonable Notice or Without Permission</w:t>
+      </w:r>
       <w:r>
         <w:t xml:space="preserve"> </w:t>
       </w:r>
       <w:r>
-        <w:t>%}</w:t>
-      </w:r>
-    </w:p>
-    <w:p>
-      <w:pPr>
-        <w:pStyle w:val="Heading2"/>
-      </w:pPr>
-      <w:r>
-        <w:t xml:space="preserve">Landlord’s </w:t>
-      </w:r>
-      <w:r>
-        <w:t xml:space="preserve">Entry into </w:t>
-      </w:r>
-      <w:r>
-        <w:t xml:space="preserve">Tenant’s </w:t>
-      </w:r>
-      <w:r>
-        <w:t>Home Without Reasonable Notice or Without Permission</w:t>
-      </w:r>
-      <w:r>
-        <w:t xml:space="preserve"> </w:t>
-      </w:r>
-      <w:r>
         <w:t>is a Breach of Tenant’s Right to Quiet Enjoyment</w:t>
       </w:r>
     </w:p>
@@ -1730,29 +1095,8 @@
         <w:spacing w:line="300" w:lineRule="auto"/>
       </w:pPr>
       <w:r>
-        <w:t xml:space="preserve">{%p if </w:t>
-      </w:r>
-      <w:proofErr w:type="spellStart"/>
-      <w:r>
-        <w:t>verified_complaint_</w:t>
-      </w:r>
-      <w:proofErr w:type="gramStart"/>
-      <w:r>
-        <w:t>claims</w:t>
-      </w:r>
-      <w:proofErr w:type="spellEnd"/>
-      <w:r>
-        <w:t>[</w:t>
-      </w:r>
-      <w:proofErr w:type="gramEnd"/>
-      <w:r>
-        <w:t>"insufficient notice"].</w:t>
-      </w:r>
-      <w:proofErr w:type="spellStart"/>
-      <w:r>
-        <w:t>has_claim</w:t>
-      </w:r>
-      <w:proofErr w:type="spellEnd"/>
+        <w:t>{%p if verified_complaint_claims["insufficient notice"].has_claim</w:t>
+      </w:r>
       <w:r>
         <w:t xml:space="preserve"> %}</w:t>
       </w:r>
@@ -1771,23 +1115,10 @@
         <w:spacing w:line="300" w:lineRule="auto"/>
       </w:pPr>
       <w:r>
-        <w:t xml:space="preserve">On or around </w:t>
-      </w:r>
-      <w:proofErr w:type="gramStart"/>
-      <w:r>
-        <w:t xml:space="preserve">{{ </w:t>
-      </w:r>
-      <w:proofErr w:type="spellStart"/>
-      <w:r>
-        <w:t>verified</w:t>
-      </w:r>
-      <w:proofErr w:type="gramEnd"/>
-      <w:r>
-        <w:t>_complaint_claims</w:t>
-      </w:r>
-      <w:proofErr w:type="spellEnd"/>
-      <w:r>
-        <w:t>["illegal lockout"]</w:t>
+        <w:t xml:space="preserve">On or around {{ </w:t>
+      </w:r>
+      <w:r>
+        <w:t>verified_complaint_claims["illegal lockout"]</w:t>
       </w:r>
       <w:r>
         <w:t xml:space="preserve">.date }} </w:t>
@@ -1840,31 +1171,10 @@
         <w:t>.</w:t>
       </w:r>
       <w:r>
-        <w:t xml:space="preserve"> Specifically, </w:t>
-      </w:r>
-      <w:proofErr w:type="gramStart"/>
-      <w:r>
-        <w:t xml:space="preserve">{{ </w:t>
-      </w:r>
-      <w:proofErr w:type="spellStart"/>
-      <w:r>
-        <w:t>fix</w:t>
-      </w:r>
-      <w:proofErr w:type="gramEnd"/>
-      <w:r>
-        <w:t>_punctuation</w:t>
-      </w:r>
-      <w:proofErr w:type="spellEnd"/>
-      <w:r>
-        <w:t>(</w:t>
-      </w:r>
-      <w:proofErr w:type="spellStart"/>
-      <w:r>
-        <w:t>verified_complaint_claims</w:t>
-      </w:r>
-      <w:proofErr w:type="spellEnd"/>
-      <w:r>
-        <w:t>["</w:t>
+        <w:t xml:space="preserve"> Specifically, {{ fix_punctuation(</w:t>
+      </w:r>
+      <w:r>
+        <w:t>verified_complaint_claims["</w:t>
       </w:r>
       <w:r>
         <w:t>insufficient notice</w:t>
@@ -1907,31 +1217,7 @@
         <w:spacing w:line="300" w:lineRule="auto"/>
       </w:pPr>
       <w:r>
-        <w:t xml:space="preserve">{%p if </w:t>
-      </w:r>
-      <w:proofErr w:type="spellStart"/>
-      <w:r>
-        <w:t>verified_complaint_</w:t>
-      </w:r>
-      <w:proofErr w:type="gramStart"/>
-      <w:r>
-        <w:t>claims</w:t>
-      </w:r>
-      <w:proofErr w:type="spellEnd"/>
-      <w:r>
-        <w:t>[</w:t>
-      </w:r>
-      <w:proofErr w:type="gramEnd"/>
-      <w:r>
-        <w:t>"entered without permission"].</w:t>
-      </w:r>
-      <w:proofErr w:type="spellStart"/>
-      <w:r>
-        <w:t>has_claim</w:t>
-      </w:r>
-      <w:proofErr w:type="spellEnd"/>
-      <w:r>
-        <w:t xml:space="preserve"> %}</w:t>
+        <w:t>{%p if verified_complaint_claims["entered without permission"].has_claim %}</w:t>
       </w:r>
     </w:p>
     <w:p>
@@ -1948,23 +1234,10 @@
         <w:spacing w:line="300" w:lineRule="auto"/>
       </w:pPr>
       <w:r>
-        <w:t xml:space="preserve">On or around </w:t>
-      </w:r>
-      <w:proofErr w:type="gramStart"/>
-      <w:r>
-        <w:t xml:space="preserve">{{ </w:t>
-      </w:r>
-      <w:proofErr w:type="spellStart"/>
-      <w:r>
-        <w:t>verified</w:t>
-      </w:r>
-      <w:proofErr w:type="gramEnd"/>
-      <w:r>
-        <w:t>_complaint_claims</w:t>
-      </w:r>
-      <w:proofErr w:type="spellEnd"/>
-      <w:r>
-        <w:t>["illegal lockout"]</w:t>
+        <w:t xml:space="preserve">On or around {{ </w:t>
+      </w:r>
+      <w:r>
+        <w:t>verified_complaint_claims["illegal lockout"]</w:t>
       </w:r>
       <w:r>
         <w:t xml:space="preserve">.date }} </w:t>
@@ -2030,31 +1303,10 @@
         <w:t>.</w:t>
       </w:r>
       <w:r>
-        <w:t xml:space="preserve"> Specifically, </w:t>
-      </w:r>
-      <w:proofErr w:type="gramStart"/>
-      <w:r>
-        <w:t xml:space="preserve">{{ </w:t>
-      </w:r>
-      <w:proofErr w:type="spellStart"/>
-      <w:r>
-        <w:t>fix</w:t>
-      </w:r>
-      <w:proofErr w:type="gramEnd"/>
-      <w:r>
-        <w:t>_punctuation</w:t>
-      </w:r>
-      <w:proofErr w:type="spellEnd"/>
-      <w:r>
-        <w:t>(</w:t>
-      </w:r>
-      <w:proofErr w:type="spellStart"/>
-      <w:r>
-        <w:t>verified_complaint_claims</w:t>
-      </w:r>
-      <w:proofErr w:type="spellEnd"/>
-      <w:r>
-        <w:t>["</w:t>
+        <w:t xml:space="preserve"> Specifically, {{ fix_punctuation(</w:t>
+      </w:r>
+      <w:r>
+        <w:t>verified_complaint_claims["</w:t>
       </w:r>
       <w:r>
         <w:t>entered without permission</w:t>
@@ -2106,27 +1358,9 @@
       <w:r>
         <w:t xml:space="preserve">{%p if </w:t>
       </w:r>
-      <w:proofErr w:type="spellStart"/>
-      <w:r>
-        <w:t>verified_complaint_</w:t>
-      </w:r>
-      <w:proofErr w:type="gramStart"/>
-      <w:r>
-        <w:t>claims</w:t>
-      </w:r>
-      <w:proofErr w:type="spellEnd"/>
-      <w:r>
-        <w:t>[</w:t>
-      </w:r>
-      <w:proofErr w:type="gramEnd"/>
-      <w:r>
-        <w:t>"utility no agreement"].</w:t>
-      </w:r>
-      <w:proofErr w:type="spellStart"/>
-      <w:r>
-        <w:t>has_claim</w:t>
-      </w:r>
-      <w:proofErr w:type="spellEnd"/>
+      <w:r>
+        <w:t>verified_complaint_claims["utility no agreement"].has_claim</w:t>
+      </w:r>
       <w:r>
         <w:t xml:space="preserve"> %}</w:t>
       </w:r>
@@ -2162,31 +1396,7 @@
         <w:spacing w:line="300" w:lineRule="auto"/>
       </w:pPr>
       <w:r>
-        <w:t xml:space="preserve">{%p if </w:t>
-      </w:r>
-      <w:proofErr w:type="spellStart"/>
-      <w:r>
-        <w:t>verified_complaint_</w:t>
-      </w:r>
-      <w:proofErr w:type="gramStart"/>
-      <w:r>
-        <w:t>claims</w:t>
-      </w:r>
-      <w:proofErr w:type="spellEnd"/>
-      <w:r>
-        <w:t>[</w:t>
-      </w:r>
-      <w:proofErr w:type="gramEnd"/>
-      <w:r>
-        <w:t>"utility no agreement"].</w:t>
-      </w:r>
-      <w:proofErr w:type="spellStart"/>
-      <w:r>
-        <w:t>has_claim</w:t>
-      </w:r>
-      <w:proofErr w:type="spellEnd"/>
-      <w:r>
-        <w:t xml:space="preserve"> %}</w:t>
+        <w:t>{%p if verified_complaint_claims["utility no agreement"].has_claim %}</w:t>
       </w:r>
     </w:p>
     <w:p>
@@ -2205,13 +1415,8 @@
       <w:r>
         <w:t xml:space="preserve">On or around {{ </w:t>
       </w:r>
-      <w:proofErr w:type="spellStart"/>
-      <w:r>
-        <w:t>verified_complaint_claims</w:t>
-      </w:r>
-      <w:proofErr w:type="spellEnd"/>
-      <w:r>
-        <w:t>["illegal lockout"]</w:t>
+      <w:r>
+        <w:t>verified_complaint_claims["illegal lockout"]</w:t>
       </w:r>
       <w:r>
         <w:t xml:space="preserve">.date }} </w:t>
@@ -2229,15 +1434,7 @@
         <w:t xml:space="preserve"> </w:t>
       </w:r>
       <w:r>
-        <w:t xml:space="preserve">{{ </w:t>
-      </w:r>
-      <w:proofErr w:type="spellStart"/>
-      <w:r>
-        <w:t>complaint_utility_not_paid.true_values</w:t>
-      </w:r>
-      <w:proofErr w:type="spellEnd"/>
-      <w:r>
-        <w:t>() }}</w:t>
+        <w:t>{{ complaint_utility_not_paid.true_values() }}</w:t>
       </w:r>
       <w:r>
         <w:t xml:space="preserve"> </w:t>
@@ -2275,31 +1472,10 @@
         <w:t xml:space="preserve">. </w:t>
       </w:r>
       <w:r>
-        <w:t xml:space="preserve">Specifically, </w:t>
-      </w:r>
-      <w:proofErr w:type="gramStart"/>
-      <w:r>
-        <w:t xml:space="preserve">{{ </w:t>
-      </w:r>
-      <w:proofErr w:type="spellStart"/>
-      <w:r>
-        <w:t>fix</w:t>
-      </w:r>
-      <w:proofErr w:type="gramEnd"/>
-      <w:r>
-        <w:t>_punctuation</w:t>
-      </w:r>
-      <w:proofErr w:type="spellEnd"/>
-      <w:r>
-        <w:t>(</w:t>
-      </w:r>
-      <w:proofErr w:type="spellStart"/>
-      <w:r>
-        <w:t>verified_complaint_claims</w:t>
-      </w:r>
-      <w:proofErr w:type="spellEnd"/>
-      <w:r>
-        <w:t xml:space="preserve">["utility </w:t>
+        <w:t>Specifically, {{ fix_punctuation(</w:t>
+      </w:r>
+      <w:r>
+        <w:t xml:space="preserve">verified_complaint_claims["utility </w:t>
       </w:r>
       <w:r>
         <w:t>no agreement</w:t>
@@ -2366,31 +1542,7 @@
         <w:spacing w:line="300" w:lineRule="auto"/>
       </w:pPr>
       <w:r>
-        <w:t xml:space="preserve">{%p if </w:t>
-      </w:r>
-      <w:proofErr w:type="spellStart"/>
-      <w:r>
-        <w:t>verified_complaint_</w:t>
-      </w:r>
-      <w:proofErr w:type="gramStart"/>
-      <w:r>
-        <w:t>claims</w:t>
-      </w:r>
-      <w:proofErr w:type="spellEnd"/>
-      <w:r>
-        <w:t>[</w:t>
-      </w:r>
-      <w:proofErr w:type="gramEnd"/>
-      <w:r>
-        <w:t>"utility shutoff"].</w:t>
-      </w:r>
-      <w:proofErr w:type="spellStart"/>
-      <w:r>
-        <w:t>has_claim</w:t>
-      </w:r>
-      <w:proofErr w:type="spellEnd"/>
-      <w:r>
-        <w:t xml:space="preserve"> %}</w:t>
+        <w:t>{%p if verified_complaint_claims["utility shutoff"].has_claim %}</w:t>
       </w:r>
     </w:p>
     <w:p>
@@ -2407,23 +1559,10 @@
         <w:spacing w:line="300" w:lineRule="auto"/>
       </w:pPr>
       <w:r>
-        <w:t xml:space="preserve">On or around </w:t>
-      </w:r>
-      <w:proofErr w:type="gramStart"/>
-      <w:r>
-        <w:t xml:space="preserve">{{ </w:t>
-      </w:r>
-      <w:proofErr w:type="spellStart"/>
-      <w:r>
-        <w:t>verified</w:t>
-      </w:r>
-      <w:proofErr w:type="gramEnd"/>
-      <w:r>
-        <w:t>_complaint_claims</w:t>
-      </w:r>
-      <w:proofErr w:type="spellEnd"/>
-      <w:r>
-        <w:t>["illegal lockout"]</w:t>
+        <w:t xml:space="preserve">On or around {{ </w:t>
+      </w:r>
+      <w:r>
+        <w:t>verified_complaint_claims["illegal lockout"]</w:t>
       </w:r>
       <w:r>
         <w:t xml:space="preserve">.date }} </w:t>
@@ -2444,45 +1583,16 @@
         <w:t xml:space="preserve"> </w:t>
       </w:r>
       <w:r>
-        <w:t xml:space="preserve">{{ </w:t>
-      </w:r>
-      <w:proofErr w:type="spellStart"/>
-      <w:r>
-        <w:t>complaint_utility_shutoff.true_values</w:t>
-      </w:r>
-      <w:proofErr w:type="spellEnd"/>
-      <w:r>
-        <w:t>() }}</w:t>
+        <w:t>{{ complaint_utility_shutoff.true_values() }}</w:t>
       </w:r>
       <w:r>
         <w:t xml:space="preserve"> to be shut off.</w:t>
       </w:r>
       <w:r>
-        <w:t xml:space="preserve"> Specifically, </w:t>
-      </w:r>
-      <w:proofErr w:type="gramStart"/>
-      <w:r>
-        <w:t xml:space="preserve">{{ </w:t>
-      </w:r>
-      <w:proofErr w:type="spellStart"/>
-      <w:r>
-        <w:t>fix</w:t>
-      </w:r>
-      <w:proofErr w:type="gramEnd"/>
-      <w:r>
-        <w:t>_punctuation</w:t>
-      </w:r>
-      <w:proofErr w:type="spellEnd"/>
-      <w:r>
-        <w:t>(</w:t>
-      </w:r>
-      <w:proofErr w:type="spellStart"/>
-      <w:r>
-        <w:t>verified_complaint_claims</w:t>
-      </w:r>
-      <w:proofErr w:type="spellEnd"/>
-      <w:r>
-        <w:t>["utility shutoff"].</w:t>
+        <w:t xml:space="preserve"> Specifically, {{ fix_punctuation(</w:t>
+      </w:r>
+      <w:r>
+        <w:t>verified_complaint_claims["utility shutoff"].</w:t>
       </w:r>
       <w:r>
         <w:t>details) }}</w:t>
@@ -2526,31 +1636,7 @@
         <w:spacing w:line="300" w:lineRule="auto"/>
       </w:pPr>
       <w:r>
-        <w:t xml:space="preserve">{%p if </w:t>
-      </w:r>
-      <w:proofErr w:type="spellStart"/>
-      <w:r>
-        <w:t>verified_complaint_claims</w:t>
-      </w:r>
-      <w:proofErr w:type="spellEnd"/>
-      <w:r>
-        <w:t>["other"</w:t>
-      </w:r>
-      <w:proofErr w:type="gramStart"/>
-      <w:r>
-        <w:t>].</w:t>
-      </w:r>
-      <w:proofErr w:type="spellStart"/>
-      <w:r>
-        <w:t>has</w:t>
-      </w:r>
-      <w:proofErr w:type="gramEnd"/>
-      <w:r>
-        <w:t>_claim</w:t>
-      </w:r>
-      <w:proofErr w:type="spellEnd"/>
-      <w:r>
-        <w:t xml:space="preserve"> %}</w:t>
+        <w:t>{%p if verified_complaint_claims["other"].has_claim %}</w:t>
       </w:r>
     </w:p>
     <w:p>
@@ -2581,23 +1667,10 @@
         <w:spacing w:line="300" w:lineRule="auto"/>
       </w:pPr>
       <w:r>
-        <w:t xml:space="preserve">On or around </w:t>
-      </w:r>
-      <w:proofErr w:type="gramStart"/>
-      <w:r>
-        <w:t xml:space="preserve">{{ </w:t>
-      </w:r>
-      <w:proofErr w:type="spellStart"/>
-      <w:r>
-        <w:t>verified</w:t>
-      </w:r>
-      <w:proofErr w:type="gramEnd"/>
-      <w:r>
-        <w:t>_complaint_claims</w:t>
-      </w:r>
-      <w:proofErr w:type="spellEnd"/>
-      <w:r>
-        <w:t>["illegal lockout"]</w:t>
+        <w:t xml:space="preserve">On or around {{ </w:t>
+      </w:r>
+      <w:r>
+        <w:t>verified_complaint_claims["illegal lockout"]</w:t>
       </w:r>
       <w:r>
         <w:t xml:space="preserve">.date }} </w:t>
@@ -2608,21 +1681,11 @@
       <w:r>
         <w:t xml:space="preserve">andlord also violated the law when they {{ </w:t>
       </w:r>
-      <w:proofErr w:type="spellStart"/>
-      <w:r>
-        <w:t>fix_punctuation</w:t>
-      </w:r>
-      <w:proofErr w:type="spellEnd"/>
-      <w:r>
-        <w:t>(</w:t>
-      </w:r>
-      <w:proofErr w:type="spellStart"/>
-      <w:r>
-        <w:t>verified_complaint_claims</w:t>
-      </w:r>
-      <w:proofErr w:type="spellEnd"/>
-      <w:r>
-        <w:t>[</w:t>
+      <w:r>
+        <w:t>fix_punctuation(</w:t>
+      </w:r>
+      <w:r>
+        <w:t>verified_complaint_claims[</w:t>
       </w:r>
       <w:r>
         <w:t>"other"</w:t>
@@ -2694,24 +1757,14 @@
         <w:t>L</w:t>
       </w:r>
       <w:r>
-        <w:t xml:space="preserve">andlord’s </w:t>
-      </w:r>
-      <w:proofErr w:type="gramStart"/>
-      <w:r>
-        <w:t>actions</w:t>
-      </w:r>
-      <w:r>
-        <w:t>{</w:t>
-      </w:r>
-      <w:proofErr w:type="gramEnd"/>
-      <w:r>
-        <w:t xml:space="preserve">% if </w:t>
-      </w:r>
-      <w:proofErr w:type="spellStart"/>
+        <w:t>andlord’s actions</w:t>
+      </w:r>
+      <w:r>
+        <w:t xml:space="preserve">{% if </w:t>
+      </w:r>
       <w:r>
         <w:t>include_conditions_in_complaint</w:t>
       </w:r>
-      <w:proofErr w:type="spellEnd"/>
       <w:r>
         <w:t xml:space="preserve"> %} </w:t>
       </w:r>
@@ -2757,39 +1810,7 @@
         <w:spacing w:line="300" w:lineRule="auto"/>
       </w:pPr>
       <w:r>
-        <w:t xml:space="preserve">{%p if </w:t>
-      </w:r>
-      <w:proofErr w:type="spellStart"/>
-      <w:r>
-        <w:t>tenant_gets_rent_subsidy</w:t>
-      </w:r>
-      <w:proofErr w:type="spellEnd"/>
-      <w:r>
-        <w:t xml:space="preserve"> and (</w:t>
-      </w:r>
-      <w:proofErr w:type="spellStart"/>
-      <w:r>
-        <w:t>tenant_subsidy_is_voucher</w:t>
-      </w:r>
-      <w:proofErr w:type="spellEnd"/>
-      <w:r>
-        <w:t xml:space="preserve"> and </w:t>
-      </w:r>
-      <w:proofErr w:type="spellStart"/>
-      <w:r>
-        <w:t>verified_complaint_tenant_voucher_at_risk</w:t>
-      </w:r>
-      <w:proofErr w:type="spellEnd"/>
-      <w:r>
-        <w:t xml:space="preserve">) or </w:t>
-      </w:r>
-      <w:proofErr w:type="spellStart"/>
-      <w:r>
-        <w:t>verified_complaint_other_emergency_basis</w:t>
-      </w:r>
-      <w:proofErr w:type="spellEnd"/>
-      <w:r>
-        <w:t xml:space="preserve"> %}</w:t>
+        <w:t>{%p if tenant_gets_rent_subsidy and (tenant_subsidy_is_voucher and verified_complaint_tenant_voucher_at_risk) or verified_complaint_other_emergency_basis %}</w:t>
       </w:r>
     </w:p>
     <w:p>
@@ -2844,31 +1865,7 @@
         <w:spacing w:line="300" w:lineRule="auto"/>
       </w:pPr>
       <w:r>
-        <w:t xml:space="preserve">{%p if </w:t>
-      </w:r>
-      <w:proofErr w:type="spellStart"/>
-      <w:r>
-        <w:t>tenant_gets_rent_subsidy</w:t>
-      </w:r>
-      <w:proofErr w:type="spellEnd"/>
-      <w:r>
-        <w:t xml:space="preserve"> and </w:t>
-      </w:r>
-      <w:proofErr w:type="spellStart"/>
-      <w:r>
-        <w:t>tenant_subsidy_is_voucher</w:t>
-      </w:r>
-      <w:proofErr w:type="spellEnd"/>
-      <w:r>
-        <w:t xml:space="preserve"> and </w:t>
-      </w:r>
-      <w:proofErr w:type="spellStart"/>
-      <w:r>
-        <w:t>verified_complaint_tenant_voucher_at_risk</w:t>
-      </w:r>
-      <w:proofErr w:type="spellEnd"/>
-      <w:r>
-        <w:t xml:space="preserve"> %}</w:t>
+        <w:t>{%p if tenant_gets_rent_subsidy and tenant_subsidy_is_voucher and verified_complaint_tenant_voucher_at_risk %}</w:t>
       </w:r>
     </w:p>
     <w:p>
@@ -2939,11 +1936,9 @@
       <w:r>
         <w:t xml:space="preserve">{%p if </w:t>
       </w:r>
-      <w:proofErr w:type="spellStart"/>
       <w:r>
         <w:t>verified_complaint_other_emergency_basis</w:t>
       </w:r>
-      <w:proofErr w:type="spellEnd"/>
       <w:r>
         <w:t xml:space="preserve"> </w:t>
       </w:r>
@@ -2967,21 +1962,8 @@
         </w:tabs>
         <w:spacing w:line="300" w:lineRule="auto"/>
       </w:pPr>
-      <w:proofErr w:type="gramStart"/>
-      <w:r>
-        <w:t xml:space="preserve">{{ </w:t>
-      </w:r>
-      <w:proofErr w:type="spellStart"/>
-      <w:r>
-        <w:t>verified</w:t>
-      </w:r>
-      <w:proofErr w:type="gramEnd"/>
-      <w:r>
-        <w:t>_complaint_other_emergency_basis</w:t>
-      </w:r>
-      <w:proofErr w:type="spellEnd"/>
-      <w:r>
-        <w:t xml:space="preserve"> }}</w:t>
+      <w:r>
+        <w:t>{{ verified_complaint_other_emergency_basis }}</w:t>
       </w:r>
     </w:p>
     <w:p>
@@ -3088,13 +2070,8 @@
         <w:t>,</w:t>
       </w:r>
       <w:r>
-        <w:t xml:space="preserve"> M.G.L. c. </w:t>
-      </w:r>
-      <w:proofErr w:type="gramStart"/>
-      <w:r>
-        <w:t>93A</w:t>
-      </w:r>
-      <w:proofErr w:type="gramEnd"/>
+        <w:t xml:space="preserve"> M.G.L. c. 93A</w:t>
+      </w:r>
     </w:p>
     <w:p>
       <w:pPr>
@@ -3147,11 +2124,9 @@
       <w:r>
         <w:t xml:space="preserve">not </w:t>
       </w:r>
-      <w:proofErr w:type="spellStart"/>
       <w:r>
         <w:t>landlord_lives_in_building</w:t>
       </w:r>
-      <w:proofErr w:type="spellEnd"/>
       <w:r>
         <w:t xml:space="preserve"> </w:t>
       </w:r>
@@ -3270,11 +2245,9 @@
         <w:lastRenderedPageBreak/>
         <w:t xml:space="preserve">{%p if </w:t>
       </w:r>
-      <w:proofErr w:type="spellStart"/>
       <w:r>
         <w:t>landlord_rents_other_property</w:t>
       </w:r>
-      <w:proofErr w:type="spellEnd"/>
       <w:r>
         <w:t xml:space="preserve"> </w:t>
       </w:r>
@@ -3321,15 +2294,7 @@
         <w:spacing w:line="300" w:lineRule="auto"/>
       </w:pPr>
       <w:r>
-        <w:t xml:space="preserve">{%p if </w:t>
-      </w:r>
-      <w:proofErr w:type="spellStart"/>
-      <w:r>
-        <w:t>demand_letter_sent</w:t>
-      </w:r>
-      <w:proofErr w:type="spellEnd"/>
-      <w:r>
-        <w:t xml:space="preserve"> %}</w:t>
+        <w:t>{%p if demand_letter_sent %}</w:t>
       </w:r>
     </w:p>
     <w:p>
@@ -3342,15 +2307,7 @@
         <w:spacing w:line="300" w:lineRule="auto"/>
       </w:pPr>
       <w:r>
-        <w:t xml:space="preserve">On or about </w:t>
-      </w:r>
-      <w:proofErr w:type="gramStart"/>
-      <w:r>
-        <w:t>{{ date</w:t>
-      </w:r>
-      <w:proofErr w:type="gramEnd"/>
-      <w:r>
-        <w:t xml:space="preserve">_of_93A_notice }} </w:t>
+        <w:t xml:space="preserve">On or about {{ date_of_93A_notice }} </w:t>
       </w:r>
       <w:r>
         <w:t>Tenant</w:t>
@@ -3502,15 +2459,7 @@
         <w:t xml:space="preserve">their </w:t>
       </w:r>
       <w:r>
-        <w:t xml:space="preserve">unlawful </w:t>
-      </w:r>
-      <w:proofErr w:type="gramStart"/>
-      <w:r>
-        <w:t>conduct</w:t>
-      </w:r>
-      <w:proofErr w:type="gramEnd"/>
-      <w:r>
-        <w:t xml:space="preserve"> and that </w:t>
+        <w:t xml:space="preserve">unlawful conduct and that </w:t>
       </w:r>
       <w:r>
         <w:t xml:space="preserve">Landlord </w:t>
@@ -3830,11 +2779,9 @@
       <w:r>
         <w:t xml:space="preserve">{%p if </w:t>
       </w:r>
-      <w:proofErr w:type="spellStart"/>
       <w:r>
         <w:t>include_conditions_in_complaint</w:t>
       </w:r>
-      <w:proofErr w:type="spellEnd"/>
       <w:r>
         <w:t xml:space="preserve"> %}</w:t>
       </w:r>
@@ -3867,22 +2814,12 @@
       <w:r>
         <w:t xml:space="preserve">{%p if </w:t>
       </w:r>
-      <w:proofErr w:type="spellStart"/>
-      <w:r>
-        <w:t>bad_</w:t>
-      </w:r>
-      <w:proofErr w:type="gramStart"/>
-      <w:r>
-        <w:t>conditions.</w:t>
-      </w:r>
-      <w:r>
-        <w:t>active</w:t>
-      </w:r>
-      <w:proofErr w:type="gramEnd"/>
-      <w:r>
-        <w:t>_conditions</w:t>
-      </w:r>
-      <w:proofErr w:type="spellEnd"/>
+      <w:r>
+        <w:t>bad_conditions.</w:t>
+      </w:r>
+      <w:r>
+        <w:t>active_conditions</w:t>
+      </w:r>
       <w:r>
         <w:t xml:space="preserve">() </w:t>
       </w:r>
@@ -4018,31 +2955,7 @@
         <w:spacing w:line="300" w:lineRule="auto"/>
       </w:pPr>
       <w:r>
-        <w:t xml:space="preserve">{%p if </w:t>
-      </w:r>
-      <w:proofErr w:type="spellStart"/>
-      <w:r>
-        <w:t>verified_complaint_</w:t>
-      </w:r>
-      <w:proofErr w:type="gramStart"/>
-      <w:r>
-        <w:t>claims</w:t>
-      </w:r>
-      <w:proofErr w:type="spellEnd"/>
-      <w:r>
-        <w:t>[</w:t>
-      </w:r>
-      <w:proofErr w:type="gramEnd"/>
-      <w:r>
-        <w:t>"illegal lockout"].</w:t>
-      </w:r>
-      <w:proofErr w:type="spellStart"/>
-      <w:r>
-        <w:t>has_claim</w:t>
-      </w:r>
-      <w:proofErr w:type="spellEnd"/>
-      <w:r>
-        <w:t xml:space="preserve"> %}</w:t>
+        <w:t>{%p if verified_complaint_claims["illegal lockout"].has_claim %}</w:t>
       </w:r>
     </w:p>
     <w:p>
@@ -4131,27 +3044,9 @@
       <w:r>
         <w:t xml:space="preserve">{%p if </w:t>
       </w:r>
-      <w:proofErr w:type="spellStart"/>
-      <w:r>
-        <w:t>verified_complaint_</w:t>
-      </w:r>
-      <w:proofErr w:type="gramStart"/>
-      <w:r>
-        <w:t>claims</w:t>
-      </w:r>
-      <w:proofErr w:type="spellEnd"/>
-      <w:r>
-        <w:t>[</w:t>
-      </w:r>
-      <w:proofErr w:type="gramEnd"/>
-      <w:r>
-        <w:t>"insufficient notice"].</w:t>
-      </w:r>
-      <w:proofErr w:type="spellStart"/>
-      <w:r>
-        <w:t>has_claim</w:t>
-      </w:r>
-      <w:proofErr w:type="spellEnd"/>
+      <w:r>
+        <w:t>verified_complaint_claims["insufficient notice"].has_claim</w:t>
+      </w:r>
       <w:r>
         <w:t xml:space="preserve"> %}</w:t>
       </w:r>
@@ -4239,27 +3134,9 @@
       <w:r>
         <w:t xml:space="preserve">{%p if </w:t>
       </w:r>
-      <w:proofErr w:type="spellStart"/>
-      <w:r>
-        <w:t>verified_complaint_</w:t>
-      </w:r>
-      <w:proofErr w:type="gramStart"/>
-      <w:r>
-        <w:t>claims</w:t>
-      </w:r>
-      <w:proofErr w:type="spellEnd"/>
-      <w:r>
-        <w:t>[</w:t>
-      </w:r>
-      <w:proofErr w:type="gramEnd"/>
-      <w:r>
-        <w:t>"entered without permission"].</w:t>
-      </w:r>
-      <w:proofErr w:type="spellStart"/>
-      <w:r>
-        <w:t>has_claim</w:t>
-      </w:r>
-      <w:proofErr w:type="spellEnd"/>
+      <w:r>
+        <w:t>verified_complaint_claims["entered without permission"].has_claim</w:t>
+      </w:r>
       <w:r>
         <w:t xml:space="preserve"> %}</w:t>
       </w:r>
@@ -4377,30 +3254,12 @@
       <w:r>
         <w:t xml:space="preserve"> if </w:t>
       </w:r>
-      <w:proofErr w:type="spellStart"/>
-      <w:r>
-        <w:t>verified_complaint_</w:t>
-      </w:r>
-      <w:proofErr w:type="gramStart"/>
-      <w:r>
-        <w:t>claims</w:t>
-      </w:r>
-      <w:proofErr w:type="spellEnd"/>
-      <w:r>
-        <w:t>[</w:t>
-      </w:r>
-      <w:proofErr w:type="gramEnd"/>
-      <w:r>
-        <w:t>"utility shutoff"]</w:t>
-      </w:r>
-      <w:r>
-        <w:t>.</w:t>
-      </w:r>
-      <w:proofErr w:type="spellStart"/>
-      <w:r>
-        <w:t>has_claim</w:t>
-      </w:r>
-      <w:proofErr w:type="spellEnd"/>
+      <w:r>
+        <w:t>verified_complaint_claims["utility shutoff"]</w:t>
+      </w:r>
+      <w:r>
+        <w:t>.has_claim</w:t>
+      </w:r>
       <w:r>
         <w:t xml:space="preserve"> %}</w:t>
       </w:r>
@@ -4503,33 +3362,15 @@
       <w:r>
         <w:t xml:space="preserve">if </w:t>
       </w:r>
-      <w:proofErr w:type="spellStart"/>
-      <w:r>
-        <w:t>verified_complaint_</w:t>
-      </w:r>
-      <w:proofErr w:type="gramStart"/>
-      <w:r>
-        <w:t>claims</w:t>
-      </w:r>
-      <w:proofErr w:type="spellEnd"/>
-      <w:r>
-        <w:t>[</w:t>
-      </w:r>
-      <w:proofErr w:type="gramEnd"/>
-      <w:r>
-        <w:t xml:space="preserve">"utility </w:t>
+      <w:r>
+        <w:t xml:space="preserve">verified_complaint_claims["utility </w:t>
       </w:r>
       <w:r>
         <w:t>no agreement</w:t>
       </w:r>
       <w:r>
-        <w:t>"].</w:t>
-      </w:r>
-      <w:proofErr w:type="spellStart"/>
-      <w:r>
-        <w:t>has_claim</w:t>
-      </w:r>
-      <w:proofErr w:type="spellEnd"/>
+        <w:t>"].has_claim</w:t>
+      </w:r>
       <w:r>
         <w:t xml:space="preserve"> %}</w:t>
       </w:r>
@@ -4660,11 +3501,9 @@
       <w:r>
         <w:t xml:space="preserve">{%p if </w:t>
       </w:r>
-      <w:proofErr w:type="spellStart"/>
       <w:r>
         <w:t>complaint_ask_for_damages</w:t>
       </w:r>
-      <w:proofErr w:type="spellEnd"/>
       <w:r>
         <w:t xml:space="preserve"> %}</w:t>
       </w:r>
@@ -4703,15 +3542,7 @@
         <w:t xml:space="preserve"> money damages</w:t>
       </w:r>
       <w:r>
-        <w:t xml:space="preserve">, </w:t>
-      </w:r>
-      <w:proofErr w:type="gramStart"/>
-      <w:r>
-        <w:t>costs</w:t>
-      </w:r>
-      <w:proofErr w:type="gramEnd"/>
-      <w:r>
-        <w:t xml:space="preserve"> and attorney’s fees</w:t>
+        <w:t>, costs and attorney’s fees</w:t>
       </w:r>
       <w:r>
         <w:t>.</w:t>
@@ -4781,21 +3612,11 @@
         <w:t>The</w:t>
       </w:r>
       <w:r>
-        <w:t xml:space="preserve"> rent is </w:t>
-      </w:r>
-      <w:proofErr w:type="gramStart"/>
-      <w:r>
-        <w:t>{{ currency</w:t>
-      </w:r>
-      <w:proofErr w:type="gramEnd"/>
-      <w:r>
-        <w:t>(</w:t>
-      </w:r>
-      <w:proofErr w:type="spellStart"/>
+        <w:t xml:space="preserve"> rent is {{ currency(</w:t>
+      </w:r>
       <w:r>
         <w:t>tenant_unit_rent</w:t>
       </w:r>
-      <w:proofErr w:type="spellEnd"/>
       <w:r>
         <w:t>) }}.</w:t>
       </w:r>
@@ -4889,11 +3710,9 @@
       <w:r>
         <w:t xml:space="preserve">{%p if </w:t>
       </w:r>
-      <w:proofErr w:type="spellStart"/>
       <w:r>
         <w:t>tenant_gets_rent_subsidy</w:t>
       </w:r>
-      <w:proofErr w:type="spellEnd"/>
       <w:r>
         <w:t xml:space="preserve"> %}</w:t>
       </w:r>
@@ -4938,15 +3757,7 @@
         <w:t xml:space="preserve"> a rent subsidy, t</w:t>
       </w:r>
       <w:r>
-        <w:t xml:space="preserve">he minimum </w:t>
-      </w:r>
-      <w:proofErr w:type="gramStart"/>
-      <w:r>
-        <w:t>amount</w:t>
-      </w:r>
-      <w:proofErr w:type="gramEnd"/>
-      <w:r>
-        <w:t xml:space="preserve"> of damages of three months’ rent is based on the full contract rent, not just </w:t>
+        <w:t xml:space="preserve">he minimum amount of damages of three months’ rent is based on the full contract rent, not just </w:t>
       </w:r>
       <w:r>
         <w:t>Tenant’s</w:t>
@@ -5078,15 +3889,7 @@
         <w:spacing w:line="300" w:lineRule="auto"/>
       </w:pPr>
       <w:r>
-        <w:t xml:space="preserve">{%p if </w:t>
-      </w:r>
-      <w:proofErr w:type="spellStart"/>
-      <w:r>
-        <w:t>landlord_subject_to_consumer_protection_law</w:t>
-      </w:r>
-      <w:proofErr w:type="spellEnd"/>
-      <w:r>
-        <w:t xml:space="preserve"> %} </w:t>
+        <w:t xml:space="preserve">{%p if landlord_subject_to_consumer_protection_law %} </w:t>
       </w:r>
     </w:p>
     <w:p>
@@ -5230,15 +4033,7 @@
         </w:numPr>
       </w:pPr>
       <w:r>
-        <w:t xml:space="preserve">{%p if </w:t>
-      </w:r>
-      <w:proofErr w:type="spellStart"/>
-      <w:r>
-        <w:t>include_conditions_in_complaint</w:t>
-      </w:r>
-      <w:proofErr w:type="spellEnd"/>
-      <w:r>
-        <w:t xml:space="preserve"> %}</w:t>
+        <w:t>{%p if include_conditions_in_complaint %}</w:t>
       </w:r>
     </w:p>
     <w:p>
@@ -5350,15 +4145,7 @@
         <w:spacing w:line="300" w:lineRule="auto"/>
       </w:pPr>
       <w:r>
-        <w:t xml:space="preserve">{%p if </w:t>
-      </w:r>
-      <w:proofErr w:type="spellStart"/>
-      <w:r>
-        <w:t>complaint_ask_for_relocation</w:t>
-      </w:r>
-      <w:proofErr w:type="spellEnd"/>
-      <w:r>
-        <w:t xml:space="preserve"> %}</w:t>
+        <w:t>{%p if complaint_ask_for_relocation %}</w:t>
       </w:r>
     </w:p>
     <w:p>
@@ -5386,15 +4173,7 @@
         <w:spacing w:line="300" w:lineRule="auto"/>
       </w:pPr>
       <w:r>
-        <w:t xml:space="preserve">If Tenant is required to move out </w:t>
-      </w:r>
-      <w:proofErr w:type="gramStart"/>
-      <w:r>
-        <w:t>in order to</w:t>
-      </w:r>
-      <w:proofErr w:type="gramEnd"/>
-      <w:r>
-        <w:t xml:space="preserve"> make repairs or if it is otherwise necessary due to Tenant’s circumstances, order the Landlord to provide alternative housing or to arrange and pay for a hotel that is comparable in size, amenities and location until such time as the repairs have been completed.</w:t>
+        <w:t>If Tenant is required to move out in order to make repairs or if it is otherwise necessary due to Tenant’s circumstances, order the Landlord to provide alternative housing or to arrange and pay for a hotel that is comparable in size, amenities and location until such time as the repairs have been completed.</w:t>
       </w:r>
     </w:p>
     <w:p>
@@ -5526,13 +4305,8 @@
       <w:r>
         <w:t xml:space="preserve">{%p if </w:t>
       </w:r>
-      <w:proofErr w:type="spellStart"/>
-      <w:r>
-        <w:t>person_answering</w:t>
-      </w:r>
-      <w:proofErr w:type="spellEnd"/>
-      <w:r>
-        <w:t xml:space="preserve"> == "attorney"</w:t>
+      <w:r>
+        <w:t>person_answering == "attorney"</w:t>
       </w:r>
       <w:r>
         <w:t xml:space="preserve"> </w:t>
@@ -5541,41 +4315,13 @@
         <w:rPr>
           <w:rFonts w:asciiTheme="minorHAnsi" w:hAnsiTheme="minorHAnsi" w:cstheme="minorHAnsi"/>
         </w:rPr>
-        <w:t xml:space="preserve">and </w:t>
-      </w:r>
-      <w:proofErr w:type="spellStart"/>
+        <w:t xml:space="preserve">and representation_type == </w:t>
+      </w:r>
       <w:r>
         <w:rPr>
           <w:rFonts w:asciiTheme="minorHAnsi" w:hAnsiTheme="minorHAnsi" w:cstheme="minorHAnsi"/>
         </w:rPr>
-        <w:t>representation_type</w:t>
-      </w:r>
-      <w:proofErr w:type="spellEnd"/>
-      <w:r>
-        <w:rPr>
-          <w:rFonts w:asciiTheme="minorHAnsi" w:hAnsiTheme="minorHAnsi" w:cstheme="minorHAnsi"/>
-        </w:rPr>
-        <w:t xml:space="preserve"> == </w:t>
-      </w:r>
-      <w:r>
-        <w:rPr>
-          <w:rFonts w:asciiTheme="minorHAnsi" w:hAnsiTheme="minorHAnsi" w:cstheme="minorHAnsi"/>
-        </w:rPr>
-        <w:t>"</w:t>
-      </w:r>
-      <w:proofErr w:type="spellStart"/>
-      <w:r>
-        <w:rPr>
-          <w:rFonts w:asciiTheme="minorHAnsi" w:hAnsiTheme="minorHAnsi" w:cstheme="minorHAnsi"/>
-        </w:rPr>
-        <w:t>entering_appearance</w:t>
-      </w:r>
-      <w:proofErr w:type="spellEnd"/>
-      <w:r>
-        <w:rPr>
-          <w:rFonts w:asciiTheme="minorHAnsi" w:hAnsiTheme="minorHAnsi" w:cstheme="minorHAnsi"/>
-        </w:rPr>
-        <w:t>"</w:t>
+        <w:t>"entering_appearance"</w:t>
       </w:r>
       <w:r>
         <w:rPr>
@@ -5615,21 +4361,8 @@
         <w:keepNext/>
         <w:keepLines/>
       </w:pPr>
-      <w:proofErr w:type="gramStart"/>
-      <w:r>
-        <w:t>{{ users</w:t>
-      </w:r>
-      <w:proofErr w:type="gramEnd"/>
-      <w:r>
-        <w:t xml:space="preserve"> }}, {{ </w:t>
-      </w:r>
-      <w:proofErr w:type="spellStart"/>
-      <w:r>
-        <w:t>users.as_noun</w:t>
-      </w:r>
-      <w:proofErr w:type="spellEnd"/>
-      <w:r>
-        <w:t>("Plaintiff") }}</w:t>
+      <w:r>
+        <w:t>{{ users }}, {{ users.as_noun("Plaintiff") }}</w:t>
       </w:r>
     </w:p>
     <w:p>
@@ -5647,32 +4380,14 @@
         <w:keepLines/>
         <w:contextualSpacing/>
       </w:pPr>
-      <w:proofErr w:type="gramStart"/>
-      <w:r>
-        <w:t>{{ users</w:t>
-      </w:r>
-      <w:proofErr w:type="gramEnd"/>
-      <w:r>
-        <w:t>[0].</w:t>
-      </w:r>
-      <w:proofErr w:type="spellStart"/>
-      <w:r>
-        <w:t>attorney.signature_if_</w:t>
+      <w:r>
+        <w:t>{{ users[0].attorney.signature_if_</w:t>
       </w:r>
       <w:r>
         <w:t>final</w:t>
       </w:r>
-      <w:proofErr w:type="spellEnd"/>
-      <w:r>
-        <w:t>(</w:t>
-      </w:r>
-      <w:proofErr w:type="spellStart"/>
-      <w:r>
-        <w:t>i</w:t>
-      </w:r>
-      <w:proofErr w:type="spellEnd"/>
-      <w:r>
-        <w:t>) }}</w:t>
+      <w:r>
+        <w:t>(i) }}</w:t>
       </w:r>
     </w:p>
     <w:p>
@@ -5688,13 +4403,8 @@
         <w:keepLines/>
         <w:contextualSpacing/>
       </w:pPr>
-      <w:proofErr w:type="gramStart"/>
-      <w:r>
-        <w:t>{{ users</w:t>
-      </w:r>
-      <w:proofErr w:type="gramEnd"/>
-      <w:r>
-        <w:t>[0].attorney }}</w:t>
+      <w:r>
+        <w:t>{{ users[0].attorney }}</w:t>
       </w:r>
     </w:p>
     <w:p>
@@ -5703,21 +4413,8 @@
         <w:keepLines/>
         <w:contextualSpacing/>
       </w:pPr>
-      <w:proofErr w:type="gramStart"/>
-      <w:r>
-        <w:t>{{ users</w:t>
-      </w:r>
-      <w:proofErr w:type="gramEnd"/>
-      <w:r>
-        <w:t>[0].</w:t>
-      </w:r>
-      <w:proofErr w:type="spellStart"/>
-      <w:r>
-        <w:t>attorney.organization</w:t>
-      </w:r>
-      <w:proofErr w:type="spellEnd"/>
-      <w:r>
-        <w:t xml:space="preserve"> }}</w:t>
+      <w:r>
+        <w:t>{{ users[0].attorney.organization }}</w:t>
       </w:r>
     </w:p>
     <w:p>
@@ -5726,21 +4423,8 @@
         <w:keepLines/>
         <w:contextualSpacing/>
       </w:pPr>
-      <w:proofErr w:type="gramStart"/>
-      <w:r>
-        <w:t>{{ users</w:t>
-      </w:r>
-      <w:proofErr w:type="gramEnd"/>
-      <w:r>
-        <w:t>[0].</w:t>
-      </w:r>
-      <w:proofErr w:type="spellStart"/>
-      <w:r>
-        <w:t>attorney.address.block</w:t>
-      </w:r>
-      <w:proofErr w:type="spellEnd"/>
-      <w:r>
-        <w:t>() }}</w:t>
+      <w:r>
+        <w:t>{{ users[0].attorney.address.block() }}</w:t>
       </w:r>
     </w:p>
     <w:p>
@@ -5749,21 +4433,8 @@
         <w:keepLines/>
         <w:contextualSpacing/>
       </w:pPr>
-      <w:proofErr w:type="gramStart"/>
-      <w:r>
-        <w:t>{{ users</w:t>
-      </w:r>
-      <w:proofErr w:type="gramEnd"/>
-      <w:r>
-        <w:t>[0].</w:t>
-      </w:r>
-      <w:proofErr w:type="spellStart"/>
-      <w:r>
-        <w:t>attorney.phone_numbers</w:t>
-      </w:r>
-      <w:proofErr w:type="spellEnd"/>
-      <w:r>
-        <w:t>() }}</w:t>
+      <w:r>
+        <w:t>{{ users[0].attorney.phone_numbers() }}</w:t>
       </w:r>
     </w:p>
     <w:p>
@@ -5772,21 +4443,8 @@
         <w:keepLines/>
         <w:contextualSpacing/>
       </w:pPr>
-      <w:proofErr w:type="gramStart"/>
-      <w:r>
-        <w:t>{{ users</w:t>
-      </w:r>
-      <w:proofErr w:type="gramEnd"/>
-      <w:r>
-        <w:t>[0].</w:t>
-      </w:r>
-      <w:proofErr w:type="spellStart"/>
-      <w:r>
-        <w:t>attorney.email</w:t>
-      </w:r>
-      <w:proofErr w:type="spellEnd"/>
-      <w:r>
-        <w:t xml:space="preserve"> }}</w:t>
+      <w:r>
+        <w:t>{{ users[0].attorney.email }}</w:t>
       </w:r>
     </w:p>
     <w:p/>
@@ -5855,32 +4513,14 @@
         </w:tabs>
         <w:spacing w:line="300" w:lineRule="auto"/>
       </w:pPr>
-      <w:proofErr w:type="gramStart"/>
-      <w:r>
-        <w:t>{{ users</w:t>
-      </w:r>
-      <w:proofErr w:type="gramEnd"/>
-      <w:r>
-        <w:t>[0].</w:t>
-      </w:r>
-      <w:proofErr w:type="spellStart"/>
-      <w:r>
-        <w:t>signature_if_</w:t>
+      <w:r>
+        <w:t>{{ users[0].signature_if_</w:t>
       </w:r>
       <w:r>
         <w:t>final</w:t>
       </w:r>
-      <w:proofErr w:type="spellEnd"/>
-      <w:r>
-        <w:t>(</w:t>
-      </w:r>
-      <w:proofErr w:type="spellStart"/>
-      <w:r>
-        <w:t>i</w:t>
-      </w:r>
-      <w:proofErr w:type="spellEnd"/>
-      <w:r>
-        <w:t>) }}</w:t>
+      <w:r>
+        <w:t>(i) }}</w:t>
       </w:r>
     </w:p>
     <w:p>
@@ -5905,21 +4545,8 @@
         <w:spacing w:line="300" w:lineRule="auto"/>
         <w:contextualSpacing/>
       </w:pPr>
-      <w:proofErr w:type="gramStart"/>
-      <w:r>
-        <w:t>{{ users</w:t>
-      </w:r>
-      <w:proofErr w:type="gramEnd"/>
-      <w:r>
-        <w:t>[0].</w:t>
-      </w:r>
-      <w:proofErr w:type="spellStart"/>
-      <w:r>
-        <w:t>name.full</w:t>
-      </w:r>
-      <w:proofErr w:type="spellEnd"/>
-      <w:r>
-        <w:t>() }}</w:t>
+      <w:r>
+        <w:t>{{ users[0].name.full() }}</w:t>
       </w:r>
     </w:p>
     <w:p>
@@ -5944,35 +4571,17 @@
         <w:spacing w:line="300" w:lineRule="auto"/>
         <w:contextualSpacing/>
       </w:pPr>
-      <w:proofErr w:type="gramStart"/>
-      <w:r>
-        <w:t>{{ users</w:t>
-      </w:r>
-      <w:proofErr w:type="gramEnd"/>
-      <w:r>
-        <w:t>[0].</w:t>
-      </w:r>
-      <w:proofErr w:type="spellStart"/>
-      <w:r>
-        <w:t>address.</w:t>
+      <w:r>
+        <w:t>{{ users[0].address.</w:t>
       </w:r>
       <w:r>
         <w:t>block</w:t>
       </w:r>
-      <w:proofErr w:type="spellEnd"/>
       <w:r>
         <w:t>() }}</w:t>
       </w:r>
       <w:r>
-        <w:t>{% if users[0].</w:t>
-      </w:r>
-      <w:proofErr w:type="spellStart"/>
-      <w:r>
-        <w:t>phone_numbers</w:t>
-      </w:r>
-      <w:proofErr w:type="spellEnd"/>
-      <w:r>
-        <w:t>() %}</w:t>
+        <w:t>{% if users[0].phone_numbers() %}</w:t>
       </w:r>
     </w:p>
     <w:p>
@@ -5995,24 +4604,11 @@
         <w:spacing w:line="300" w:lineRule="auto"/>
         <w:contextualSpacing/>
       </w:pPr>
-      <w:proofErr w:type="gramStart"/>
-      <w:r>
-        <w:t>{{ users</w:t>
-      </w:r>
-      <w:proofErr w:type="gramEnd"/>
-      <w:r>
-        <w:t>[0].</w:t>
-      </w:r>
-      <w:proofErr w:type="spellStart"/>
-      <w:r>
-        <w:t>phone_number</w:t>
-      </w:r>
-      <w:r>
-        <w:t>s</w:t>
-      </w:r>
-      <w:proofErr w:type="spellEnd"/>
-      <w:r>
-        <w:t>()</w:t>
+      <w:r>
+        <w:t>{{ users[0].phone_number</w:t>
+      </w:r>
+      <w:r>
+        <w:t>s()</w:t>
       </w:r>
       <w:r>
         <w:t xml:space="preserve"> }}</w:t>
@@ -6096,13 +4692,8 @@
       <w:r>
         <w:t xml:space="preserve">I, </w:t>
       </w:r>
-      <w:proofErr w:type="gramStart"/>
-      <w:r>
-        <w:t>{{ users</w:t>
-      </w:r>
-      <w:proofErr w:type="gramEnd"/>
-      <w:r>
-        <w:t xml:space="preserve"> }}</w:t>
+      <w:r>
+        <w:t>{{ users }}</w:t>
       </w:r>
       <w:r>
         <w:t xml:space="preserve"> </w:t>
@@ -6141,27 +4732,17 @@
           <w:iCs/>
         </w:rPr>
       </w:pPr>
-      <w:proofErr w:type="gramStart"/>
       <w:r>
         <w:t xml:space="preserve">{{ </w:t>
       </w:r>
       <w:r>
-        <w:t>"</w:t>
-      </w:r>
-      <w:proofErr w:type="gramEnd"/>
-      <w:r>
-        <w:t xml:space="preserve">" </w:t>
+        <w:t xml:space="preserve">"" </w:t>
       </w:r>
       <w:r>
         <w:t xml:space="preserve">if </w:t>
       </w:r>
-      <w:proofErr w:type="spellStart"/>
-      <w:r>
-        <w:t>person_answering</w:t>
-      </w:r>
-      <w:proofErr w:type="spellEnd"/>
-      <w:r>
-        <w:t xml:space="preserve"> == "attorney"</w:t>
+      <w:r>
+        <w:t>person_answering == "attorney"</w:t>
       </w:r>
       <w:r>
         <w:t xml:space="preserve"> </w:t>
@@ -6170,66 +4751,25 @@
         <w:rPr>
           <w:rFonts w:asciiTheme="minorHAnsi" w:hAnsiTheme="minorHAnsi" w:cstheme="minorHAnsi"/>
         </w:rPr>
-        <w:t xml:space="preserve">and </w:t>
-      </w:r>
-      <w:proofErr w:type="spellStart"/>
+        <w:t xml:space="preserve">and representation_type == </w:t>
+      </w:r>
       <w:r>
         <w:rPr>
           <w:rFonts w:asciiTheme="minorHAnsi" w:hAnsiTheme="minorHAnsi" w:cstheme="minorHAnsi"/>
         </w:rPr>
-        <w:t>representation_type</w:t>
-      </w:r>
-      <w:proofErr w:type="spellEnd"/>
-      <w:r>
-        <w:rPr>
-          <w:rFonts w:asciiTheme="minorHAnsi" w:hAnsiTheme="minorHAnsi" w:cstheme="minorHAnsi"/>
-        </w:rPr>
-        <w:t xml:space="preserve"> == </w:t>
-      </w:r>
-      <w:r>
-        <w:rPr>
-          <w:rFonts w:asciiTheme="minorHAnsi" w:hAnsiTheme="minorHAnsi" w:cstheme="minorHAnsi"/>
-        </w:rPr>
-        <w:t>"</w:t>
-      </w:r>
-      <w:proofErr w:type="spellStart"/>
-      <w:r>
-        <w:rPr>
-          <w:rFonts w:asciiTheme="minorHAnsi" w:hAnsiTheme="minorHAnsi" w:cstheme="minorHAnsi"/>
-        </w:rPr>
-        <w:t>entering_appearance</w:t>
-      </w:r>
-      <w:proofErr w:type="spellEnd"/>
-      <w:r>
-        <w:rPr>
-          <w:rFonts w:asciiTheme="minorHAnsi" w:hAnsiTheme="minorHAnsi" w:cstheme="minorHAnsi"/>
-        </w:rPr>
-        <w:t>"</w:t>
+        <w:t>"entering_appearance"</w:t>
       </w:r>
       <w:r>
         <w:t xml:space="preserve"> else </w:t>
       </w:r>
       <w:r>
-        <w:t>users[0].</w:t>
-      </w:r>
-      <w:proofErr w:type="spellStart"/>
-      <w:r>
-        <w:t>signature_if_</w:t>
+        <w:t>users[0].signature_if_</w:t>
       </w:r>
       <w:r>
         <w:t>final</w:t>
       </w:r>
-      <w:proofErr w:type="spellEnd"/>
-      <w:r>
-        <w:t>(</w:t>
-      </w:r>
-      <w:proofErr w:type="spellStart"/>
-      <w:r>
-        <w:t>i</w:t>
-      </w:r>
-      <w:proofErr w:type="spellEnd"/>
-      <w:r>
-        <w:t>)</w:t>
+      <w:r>
+        <w:t>(i)</w:t>
       </w:r>
       <w:r>
         <w:t xml:space="preserve"> </w:t>
@@ -6450,169 +4990,7 @@
               <w:bCs/>
               <w:iCs/>
             </w:rPr>
-            <w:t xml:space="preserve">{% if </w:t>
-          </w:r>
-          <w:proofErr w:type="spellStart"/>
-          <w:r>
-            <w:rPr>
-              <w:rFonts w:asciiTheme="minorHAnsi" w:hAnsiTheme="minorHAnsi" w:cstheme="minorHAnsi"/>
-              <w:bCs/>
-              <w:iCs/>
-            </w:rPr>
-            <w:t>person_answering</w:t>
-          </w:r>
-          <w:proofErr w:type="spellEnd"/>
-          <w:r>
-            <w:rPr>
-              <w:rFonts w:asciiTheme="minorHAnsi" w:hAnsiTheme="minorHAnsi" w:cstheme="minorHAnsi"/>
-              <w:bCs/>
-              <w:iCs/>
-            </w:rPr>
-            <w:t xml:space="preserve"> == "attorney" and </w:t>
-          </w:r>
-          <w:proofErr w:type="spellStart"/>
-          <w:r>
-            <w:rPr>
-              <w:rFonts w:asciiTheme="minorHAnsi" w:hAnsiTheme="minorHAnsi" w:cstheme="minorHAnsi"/>
-              <w:bCs/>
-              <w:iCs/>
-            </w:rPr>
-            <w:t>representation_type</w:t>
-          </w:r>
-          <w:proofErr w:type="spellEnd"/>
-          <w:r>
-            <w:rPr>
-              <w:rFonts w:asciiTheme="minorHAnsi" w:hAnsiTheme="minorHAnsi" w:cstheme="minorHAnsi"/>
-              <w:bCs/>
-              <w:iCs/>
-            </w:rPr>
-            <w:t xml:space="preserve"> == "ghostwriting" and </w:t>
-          </w:r>
-          <w:proofErr w:type="spellStart"/>
-          <w:r>
-            <w:rPr>
-              <w:rFonts w:asciiTheme="minorHAnsi" w:hAnsiTheme="minorHAnsi" w:cstheme="minorHAnsi"/>
-              <w:bCs/>
-              <w:iCs/>
-            </w:rPr>
-            <w:t>customize_footer</w:t>
-          </w:r>
-          <w:proofErr w:type="spellEnd"/>
-          <w:r>
-            <w:rPr>
-              <w:rFonts w:asciiTheme="minorHAnsi" w:hAnsiTheme="minorHAnsi" w:cstheme="minorHAnsi"/>
-              <w:bCs/>
-              <w:iCs/>
-            </w:rPr>
-            <w:t xml:space="preserve"> </w:t>
-          </w:r>
-          <w:proofErr w:type="gramStart"/>
-          <w:r>
-            <w:rPr>
-              <w:rFonts w:asciiTheme="minorHAnsi" w:hAnsiTheme="minorHAnsi" w:cstheme="minorHAnsi"/>
-              <w:bCs/>
-              <w:iCs/>
-            </w:rPr>
-            <w:t>%}Prepared</w:t>
-          </w:r>
-          <w:proofErr w:type="gramEnd"/>
-          <w:r>
-            <w:rPr>
-              <w:rFonts w:asciiTheme="minorHAnsi" w:hAnsiTheme="minorHAnsi" w:cstheme="minorHAnsi"/>
-              <w:bCs/>
-              <w:iCs/>
-            </w:rPr>
-            <w:t xml:space="preserve"> with assistance of {{ </w:t>
-          </w:r>
-          <w:proofErr w:type="spellStart"/>
-          <w:r>
-            <w:rPr>
-              <w:rFonts w:asciiTheme="minorHAnsi" w:hAnsiTheme="minorHAnsi" w:cstheme="minorHAnsi"/>
-              <w:bCs/>
-              <w:iCs/>
-            </w:rPr>
-            <w:t>org_name</w:t>
-          </w:r>
-          <w:proofErr w:type="spellEnd"/>
-          <w:r>
-            <w:rPr>
-              <w:rFonts w:asciiTheme="minorHAnsi" w:hAnsiTheme="minorHAnsi" w:cstheme="minorHAnsi"/>
-              <w:bCs/>
-              <w:iCs/>
-            </w:rPr>
-            <w:t xml:space="preserve"> }}{% </w:t>
-          </w:r>
-          <w:proofErr w:type="spellStart"/>
-          <w:r>
-            <w:rPr>
-              <w:rFonts w:asciiTheme="minorHAnsi" w:hAnsiTheme="minorHAnsi" w:cstheme="minorHAnsi"/>
-              <w:bCs/>
-              <w:iCs/>
-            </w:rPr>
-            <w:t>elif</w:t>
-          </w:r>
-          <w:proofErr w:type="spellEnd"/>
-          <w:r>
-            <w:rPr>
-              <w:rFonts w:asciiTheme="minorHAnsi" w:hAnsiTheme="minorHAnsi" w:cstheme="minorHAnsi"/>
-              <w:bCs/>
-              <w:iCs/>
-            </w:rPr>
-            <w:t xml:space="preserve"> </w:t>
-          </w:r>
-          <w:proofErr w:type="spellStart"/>
-          <w:r>
-            <w:rPr>
-              <w:rFonts w:asciiTheme="minorHAnsi" w:hAnsiTheme="minorHAnsi" w:cstheme="minorHAnsi"/>
-              <w:bCs/>
-              <w:iCs/>
-            </w:rPr>
-            <w:t>person_answering</w:t>
-          </w:r>
-          <w:proofErr w:type="spellEnd"/>
-          <w:r>
-            <w:rPr>
-              <w:rFonts w:asciiTheme="minorHAnsi" w:hAnsiTheme="minorHAnsi" w:cstheme="minorHAnsi"/>
-              <w:bCs/>
-              <w:iCs/>
-            </w:rPr>
-            <w:t xml:space="preserve"> == "attorney" and </w:t>
-          </w:r>
-          <w:proofErr w:type="spellStart"/>
-          <w:r>
-            <w:rPr>
-              <w:rFonts w:asciiTheme="minorHAnsi" w:hAnsiTheme="minorHAnsi" w:cstheme="minorHAnsi"/>
-              <w:bCs/>
-              <w:iCs/>
-            </w:rPr>
-            <w:t>representation_type</w:t>
-          </w:r>
-          <w:proofErr w:type="spellEnd"/>
-          <w:r>
-            <w:rPr>
-              <w:rFonts w:asciiTheme="minorHAnsi" w:hAnsiTheme="minorHAnsi" w:cstheme="minorHAnsi"/>
-              <w:bCs/>
-              <w:iCs/>
-            </w:rPr>
-            <w:t xml:space="preserve"> == "ghostwriting" and not </w:t>
-          </w:r>
-          <w:proofErr w:type="spellStart"/>
-          <w:r>
-            <w:rPr>
-              <w:rFonts w:asciiTheme="minorHAnsi" w:hAnsiTheme="minorHAnsi" w:cstheme="minorHAnsi"/>
-              <w:bCs/>
-              <w:iCs/>
-            </w:rPr>
-            <w:t>customize_footer</w:t>
-          </w:r>
-          <w:proofErr w:type="spellEnd"/>
-          <w:r>
-            <w:rPr>
-              <w:rFonts w:asciiTheme="minorHAnsi" w:hAnsiTheme="minorHAnsi" w:cstheme="minorHAnsi"/>
-              <w:bCs/>
-              <w:iCs/>
-            </w:rPr>
-            <w:t xml:space="preserve"> %}Prepared with assistance of counsel{% endif %}</w:t>
+            <w:t>{% if person_answering == "attorney" and representation_type == "ghostwriting" and customize_footer %}Prepared with assistance of {{ org_name }}{% elif person_answering == "attorney" and representation_type == "ghostwriting" and not customize_footer %}Prepared with assistance of counsel{% endif %}</w:t>
           </w:r>
         </w:p>
       </w:tc>

</xml_diff>

<commit_message>
update complaint template to re-fix order issue to align with the order questions are asked in interview
</commit_message>
<xml_diff>
--- a/docassemble/HousingCodeChecklist/data/templates/verified_complaint_and_motions.docx
+++ b/docassemble/HousingCodeChecklist/data/templates/verified_complaint_and_motions.docx
@@ -12,7 +12,15 @@
     </w:p>
     <w:p>
       <w:r>
-        <w:t>{%p if include_conditions_in_complaint %}</w:t>
+        <w:t xml:space="preserve">{%p if </w:t>
+      </w:r>
+      <w:proofErr w:type="spellStart"/>
+      <w:r>
+        <w:t>include_conditions_in_complaint</w:t>
+      </w:r>
+      <w:proofErr w:type="spellEnd"/>
+      <w:r>
+        <w:t xml:space="preserve"> %}</w:t>
       </w:r>
     </w:p>
     <w:p>
@@ -101,11 +109,33 @@
                 <w:rFonts w:cstheme="minorHAnsi"/>
               </w:rPr>
             </w:pPr>
+            <w:proofErr w:type="gramStart"/>
             <w:r>
               <w:rPr>
                 <w:rFonts w:cstheme="minorHAnsi"/>
               </w:rPr>
-              <w:t>{{ trial_court.address.county }}, ss</w:t>
+              <w:t xml:space="preserve">{{ </w:t>
+            </w:r>
+            <w:proofErr w:type="spellStart"/>
+            <w:r>
+              <w:rPr>
+                <w:rFonts w:cstheme="minorHAnsi"/>
+              </w:rPr>
+              <w:t>trial</w:t>
+            </w:r>
+            <w:proofErr w:type="gramEnd"/>
+            <w:r>
+              <w:rPr>
+                <w:rFonts w:cstheme="minorHAnsi"/>
+              </w:rPr>
+              <w:t>_court.address.county</w:t>
+            </w:r>
+            <w:proofErr w:type="spellEnd"/>
+            <w:r>
+              <w:rPr>
+                <w:rFonts w:cstheme="minorHAnsi"/>
+              </w:rPr>
+              <w:t xml:space="preserve"> }}, ss</w:t>
             </w:r>
             <w:r>
               <w:rPr>
@@ -129,11 +159,33 @@
                 <w:rFonts w:cstheme="minorHAnsi"/>
               </w:rPr>
             </w:pPr>
+            <w:proofErr w:type="gramStart"/>
             <w:r>
               <w:rPr>
                 <w:rFonts w:cstheme="minorHAnsi"/>
               </w:rPr>
-              <w:t>{{ trial_court }}</w:t>
+              <w:t xml:space="preserve">{{ </w:t>
+            </w:r>
+            <w:proofErr w:type="spellStart"/>
+            <w:r>
+              <w:rPr>
+                <w:rFonts w:cstheme="minorHAnsi"/>
+              </w:rPr>
+              <w:t>trial</w:t>
+            </w:r>
+            <w:proofErr w:type="gramEnd"/>
+            <w:r>
+              <w:rPr>
+                <w:rFonts w:cstheme="minorHAnsi"/>
+              </w:rPr>
+              <w:t>_court</w:t>
+            </w:r>
+            <w:proofErr w:type="spellEnd"/>
+            <w:r>
+              <w:rPr>
+                <w:rFonts w:cstheme="minorHAnsi"/>
+              </w:rPr>
+              <w:t xml:space="preserve"> }}</w:t>
             </w:r>
           </w:p>
         </w:tc>
@@ -191,8 +243,13 @@
               <w:pStyle w:val="Complaintsubheading"/>
               <w:spacing w:before="0" w:after="0"/>
             </w:pPr>
+            <w:proofErr w:type="gramStart"/>
             <w:r>
-              <w:t>{{ users }}</w:t>
+              <w:t>{{ users</w:t>
+            </w:r>
+            <w:proofErr w:type="gramEnd"/>
+            <w:r>
+              <w:t xml:space="preserve"> }}</w:t>
             </w:r>
           </w:p>
           <w:p>
@@ -204,12 +261,53 @@
                 <w:b w:val="0"/>
               </w:rPr>
             </w:pPr>
+            <w:proofErr w:type="gramStart"/>
             <w:r>
               <w:rPr>
                 <w:rFonts w:ascii="Garamond" w:hAnsi="Garamond"/>
                 <w:b w:val="0"/>
               </w:rPr>
-              <w:t>{{ users.as_noun("Tenant") }} / {{ users.as_noun("Plaintiff") }}</w:t>
+              <w:t xml:space="preserve">{{ </w:t>
+            </w:r>
+            <w:proofErr w:type="spellStart"/>
+            <w:r>
+              <w:rPr>
+                <w:rFonts w:ascii="Garamond" w:hAnsi="Garamond"/>
+                <w:b w:val="0"/>
+              </w:rPr>
+              <w:t>users.as</w:t>
+            </w:r>
+            <w:proofErr w:type="gramEnd"/>
+            <w:r>
+              <w:rPr>
+                <w:rFonts w:ascii="Garamond" w:hAnsi="Garamond"/>
+                <w:b w:val="0"/>
+              </w:rPr>
+              <w:t>_noun</w:t>
+            </w:r>
+            <w:proofErr w:type="spellEnd"/>
+            <w:r>
+              <w:rPr>
+                <w:rFonts w:ascii="Garamond" w:hAnsi="Garamond"/>
+                <w:b w:val="0"/>
+              </w:rPr>
+              <w:t xml:space="preserve">("Tenant") }} / {{ </w:t>
+            </w:r>
+            <w:proofErr w:type="spellStart"/>
+            <w:r>
+              <w:rPr>
+                <w:rFonts w:ascii="Garamond" w:hAnsi="Garamond"/>
+                <w:b w:val="0"/>
+              </w:rPr>
+              <w:t>users.as_noun</w:t>
+            </w:r>
+            <w:proofErr w:type="spellEnd"/>
+            <w:r>
+              <w:rPr>
+                <w:rFonts w:ascii="Garamond" w:hAnsi="Garamond"/>
+                <w:b w:val="0"/>
+              </w:rPr>
+              <w:t>("Plaintiff") }}</w:t>
             </w:r>
           </w:p>
         </w:tc>
@@ -237,7 +335,55 @@
                 <w:rFonts w:ascii="Garamond" w:hAnsi="Garamond"/>
                 <w:b w:val="0"/>
               </w:rPr>
-              <w:t>{{users[0].address.block() }}{% if users[0].phone_numbers() %}</w:t>
+              <w:t>{{users[0</w:t>
+            </w:r>
+            <w:proofErr w:type="gramStart"/>
+            <w:r>
+              <w:rPr>
+                <w:rFonts w:ascii="Garamond" w:hAnsi="Garamond"/>
+                <w:b w:val="0"/>
+              </w:rPr>
+              <w:t>].</w:t>
+            </w:r>
+            <w:proofErr w:type="spellStart"/>
+            <w:r>
+              <w:rPr>
+                <w:rFonts w:ascii="Garamond" w:hAnsi="Garamond"/>
+                <w:b w:val="0"/>
+              </w:rPr>
+              <w:t>address</w:t>
+            </w:r>
+            <w:proofErr w:type="gramEnd"/>
+            <w:r>
+              <w:rPr>
+                <w:rFonts w:ascii="Garamond" w:hAnsi="Garamond"/>
+                <w:b w:val="0"/>
+              </w:rPr>
+              <w:t>.block</w:t>
+            </w:r>
+            <w:proofErr w:type="spellEnd"/>
+            <w:r>
+              <w:rPr>
+                <w:rFonts w:ascii="Garamond" w:hAnsi="Garamond"/>
+                <w:b w:val="0"/>
+              </w:rPr>
+              <w:t>() }}{% if users[0].</w:t>
+            </w:r>
+            <w:proofErr w:type="spellStart"/>
+            <w:r>
+              <w:rPr>
+                <w:rFonts w:ascii="Garamond" w:hAnsi="Garamond"/>
+                <w:b w:val="0"/>
+              </w:rPr>
+              <w:t>phone_numbers</w:t>
+            </w:r>
+            <w:proofErr w:type="spellEnd"/>
+            <w:r>
+              <w:rPr>
+                <w:rFonts w:ascii="Garamond" w:hAnsi="Garamond"/>
+                <w:b w:val="0"/>
+              </w:rPr>
+              <w:t>() %}</w:t>
             </w:r>
             <w:r>
               <w:rPr>
@@ -245,7 +391,23 @@
                 <w:b w:val="0"/>
               </w:rPr>
               <w:br/>
-              <w:t>{{ users[0].phone_numbers() }}{% endif %}</w:t>
+              <w:t>{{ users[0].</w:t>
+            </w:r>
+            <w:proofErr w:type="spellStart"/>
+            <w:r>
+              <w:rPr>
+                <w:rFonts w:ascii="Garamond" w:hAnsi="Garamond"/>
+                <w:b w:val="0"/>
+              </w:rPr>
+              <w:t>phone_numbers</w:t>
+            </w:r>
+            <w:proofErr w:type="spellEnd"/>
+            <w:r>
+              <w:rPr>
+                <w:rFonts w:ascii="Garamond" w:hAnsi="Garamond"/>
+                <w:b w:val="0"/>
+              </w:rPr>
+              <w:t>() }}{% endif %}</w:t>
             </w:r>
             <w:r>
               <w:rPr>
@@ -325,8 +487,21 @@
               <w:pStyle w:val="Complaintsubheading"/>
               <w:spacing w:before="0" w:after="0"/>
             </w:pPr>
+            <w:proofErr w:type="gramStart"/>
             <w:r>
-              <w:t>{{ other_parties }}</w:t>
+              <w:t xml:space="preserve">{{ </w:t>
+            </w:r>
+            <w:proofErr w:type="spellStart"/>
+            <w:r>
+              <w:t>other</w:t>
+            </w:r>
+            <w:proofErr w:type="gramEnd"/>
+            <w:r>
+              <w:t>_parties</w:t>
+            </w:r>
+            <w:proofErr w:type="spellEnd"/>
+            <w:r>
+              <w:t xml:space="preserve"> }}</w:t>
             </w:r>
           </w:p>
           <w:p>
@@ -338,12 +513,53 @@
                 <w:b w:val="0"/>
               </w:rPr>
             </w:pPr>
+            <w:proofErr w:type="gramStart"/>
             <w:r>
               <w:rPr>
                 <w:rFonts w:ascii="Garamond" w:hAnsi="Garamond"/>
                 <w:b w:val="0"/>
               </w:rPr>
-              <w:t>{{ other_parties.as_noun("Landlord") }} / {{ other_parties.as_noun("Defendant") }}</w:t>
+              <w:t xml:space="preserve">{{ </w:t>
+            </w:r>
+            <w:proofErr w:type="spellStart"/>
+            <w:r>
+              <w:rPr>
+                <w:rFonts w:ascii="Garamond" w:hAnsi="Garamond"/>
+                <w:b w:val="0"/>
+              </w:rPr>
+              <w:t>other_parties.as</w:t>
+            </w:r>
+            <w:proofErr w:type="gramEnd"/>
+            <w:r>
+              <w:rPr>
+                <w:rFonts w:ascii="Garamond" w:hAnsi="Garamond"/>
+                <w:b w:val="0"/>
+              </w:rPr>
+              <w:t>_noun</w:t>
+            </w:r>
+            <w:proofErr w:type="spellEnd"/>
+            <w:r>
+              <w:rPr>
+                <w:rFonts w:ascii="Garamond" w:hAnsi="Garamond"/>
+                <w:b w:val="0"/>
+              </w:rPr>
+              <w:t xml:space="preserve">("Landlord") }} / {{ </w:t>
+            </w:r>
+            <w:proofErr w:type="spellStart"/>
+            <w:r>
+              <w:rPr>
+                <w:rFonts w:ascii="Garamond" w:hAnsi="Garamond"/>
+                <w:b w:val="0"/>
+              </w:rPr>
+              <w:t>other_parties.as_noun</w:t>
+            </w:r>
+            <w:proofErr w:type="spellEnd"/>
+            <w:r>
+              <w:rPr>
+                <w:rFonts w:ascii="Garamond" w:hAnsi="Garamond"/>
+                <w:b w:val="0"/>
+              </w:rPr>
+              <w:t>("Defendant") }}</w:t>
             </w:r>
           </w:p>
         </w:tc>
@@ -362,12 +578,53 @@
               <w:pStyle w:val="Complaintsubheading"/>
               <w:spacing w:before="280" w:after="0"/>
             </w:pPr>
+            <w:proofErr w:type="gramStart"/>
             <w:r>
               <w:rPr>
                 <w:rFonts w:ascii="Garamond" w:hAnsi="Garamond"/>
                 <w:b w:val="0"/>
               </w:rPr>
-              <w:t>{{ other_parties[0].address.block() }}</w:t>
+              <w:t xml:space="preserve">{{ </w:t>
+            </w:r>
+            <w:proofErr w:type="spellStart"/>
+            <w:r>
+              <w:rPr>
+                <w:rFonts w:ascii="Garamond" w:hAnsi="Garamond"/>
+                <w:b w:val="0"/>
+              </w:rPr>
+              <w:t>other</w:t>
+            </w:r>
+            <w:proofErr w:type="gramEnd"/>
+            <w:r>
+              <w:rPr>
+                <w:rFonts w:ascii="Garamond" w:hAnsi="Garamond"/>
+                <w:b w:val="0"/>
+              </w:rPr>
+              <w:t>_parties</w:t>
+            </w:r>
+            <w:proofErr w:type="spellEnd"/>
+            <w:r>
+              <w:rPr>
+                <w:rFonts w:ascii="Garamond" w:hAnsi="Garamond"/>
+                <w:b w:val="0"/>
+              </w:rPr>
+              <w:t>[0].</w:t>
+            </w:r>
+            <w:proofErr w:type="spellStart"/>
+            <w:r>
+              <w:rPr>
+                <w:rFonts w:ascii="Garamond" w:hAnsi="Garamond"/>
+                <w:b w:val="0"/>
+              </w:rPr>
+              <w:t>address.block</w:t>
+            </w:r>
+            <w:proofErr w:type="spellEnd"/>
+            <w:r>
+              <w:rPr>
+                <w:rFonts w:ascii="Garamond" w:hAnsi="Garamond"/>
+                <w:b w:val="0"/>
+              </w:rPr>
+              <w:t>() }}</w:t>
             </w:r>
             <w:r>
               <w:rPr>
@@ -375,7 +632,39 @@
                 <w:b w:val="0"/>
               </w:rPr>
               <w:br/>
-              <w:t>{{ other_parties[0].phone_numbers() }}</w:t>
+              <w:t xml:space="preserve">{{ </w:t>
+            </w:r>
+            <w:proofErr w:type="spellStart"/>
+            <w:r>
+              <w:rPr>
+                <w:rFonts w:ascii="Garamond" w:hAnsi="Garamond"/>
+                <w:b w:val="0"/>
+              </w:rPr>
+              <w:t>other_parties</w:t>
+            </w:r>
+            <w:proofErr w:type="spellEnd"/>
+            <w:r>
+              <w:rPr>
+                <w:rFonts w:ascii="Garamond" w:hAnsi="Garamond"/>
+                <w:b w:val="0"/>
+              </w:rPr>
+              <w:t>[0].</w:t>
+            </w:r>
+            <w:proofErr w:type="spellStart"/>
+            <w:r>
+              <w:rPr>
+                <w:rFonts w:ascii="Garamond" w:hAnsi="Garamond"/>
+                <w:b w:val="0"/>
+              </w:rPr>
+              <w:t>phone_numbers</w:t>
+            </w:r>
+            <w:proofErr w:type="spellEnd"/>
+            <w:r>
+              <w:rPr>
+                <w:rFonts w:ascii="Garamond" w:hAnsi="Garamond"/>
+                <w:b w:val="0"/>
+              </w:rPr>
+              <w:t>() }}</w:t>
             </w:r>
             <w:r>
               <w:rPr>
@@ -383,7 +672,39 @@
                 <w:b w:val="0"/>
               </w:rPr>
               <w:br/>
-              <w:t>{{ showifdef("other_parties[0].email") }}</w:t>
+              <w:t xml:space="preserve">{{ </w:t>
+            </w:r>
+            <w:proofErr w:type="spellStart"/>
+            <w:r>
+              <w:rPr>
+                <w:rFonts w:ascii="Garamond" w:hAnsi="Garamond"/>
+                <w:b w:val="0"/>
+              </w:rPr>
+              <w:t>showifdef</w:t>
+            </w:r>
+            <w:proofErr w:type="spellEnd"/>
+            <w:r>
+              <w:rPr>
+                <w:rFonts w:ascii="Garamond" w:hAnsi="Garamond"/>
+                <w:b w:val="0"/>
+              </w:rPr>
+              <w:t>("</w:t>
+            </w:r>
+            <w:proofErr w:type="spellStart"/>
+            <w:r>
+              <w:rPr>
+                <w:rFonts w:ascii="Garamond" w:hAnsi="Garamond"/>
+                <w:b w:val="0"/>
+              </w:rPr>
+              <w:t>other_parties</w:t>
+            </w:r>
+            <w:proofErr w:type="spellEnd"/>
+            <w:r>
+              <w:rPr>
+                <w:rFonts w:ascii="Garamond" w:hAnsi="Garamond"/>
+                <w:b w:val="0"/>
+              </w:rPr>
+              <w:t>[0].email") }}</w:t>
             </w:r>
           </w:p>
         </w:tc>
@@ -395,7 +716,15 @@
         <w:jc w:val="both"/>
       </w:pPr>
       <w:r>
-        <w:t>{%p if include_conditions_in_complaint %}</w:t>
+        <w:t xml:space="preserve">{%p if </w:t>
+      </w:r>
+      <w:proofErr w:type="spellStart"/>
+      <w:r>
+        <w:t>include_conditions_in_complaint</w:t>
+      </w:r>
+      <w:proofErr w:type="spellEnd"/>
+      <w:r>
+        <w:t xml:space="preserve"> %}</w:t>
       </w:r>
     </w:p>
     <w:p>
@@ -442,7 +771,15 @@
         <w:t>, 105 C.M.R 410.00, M.G.L. c. 111</w:t>
       </w:r>
       <w:r>
-        <w:t xml:space="preserve">§127I{% if </w:t>
+        <w:t>§127</w:t>
+      </w:r>
+      <w:proofErr w:type="gramStart"/>
+      <w:r>
+        <w:t>I{</w:t>
+      </w:r>
+      <w:proofErr w:type="gramEnd"/>
+      <w:r>
+        <w:t xml:space="preserve">% if </w:t>
       </w:r>
       <w:r>
         <w:rPr>
@@ -512,13 +849,29 @@
         <w:t>condition</w:t>
       </w:r>
       <w:r>
-        <w:t xml:space="preserve"> in bad_conditions</w:t>
+        <w:t xml:space="preserve"> in </w:t>
+      </w:r>
+      <w:proofErr w:type="spellStart"/>
+      <w:r>
+        <w:t>bad_</w:t>
+      </w:r>
+      <w:proofErr w:type="gramStart"/>
+      <w:r>
+        <w:t>conditions</w:t>
       </w:r>
       <w:r>
         <w:t>.</w:t>
       </w:r>
       <w:r>
-        <w:t>active_conditions()</w:t>
+        <w:t>active</w:t>
+      </w:r>
+      <w:proofErr w:type="gramEnd"/>
+      <w:r>
+        <w:t>_conditions</w:t>
+      </w:r>
+      <w:proofErr w:type="spellEnd"/>
+      <w:r>
+        <w:t>()</w:t>
       </w:r>
       <w:r>
         <w:t xml:space="preserve"> %}</w:t>
@@ -537,8 +890,21 @@
         </w:tabs>
         <w:spacing w:line="300" w:lineRule="auto"/>
       </w:pPr>
-      <w:r>
-        <w:t>{{ condition.original_description }}</w:t>
+      <w:proofErr w:type="gramStart"/>
+      <w:r>
+        <w:t xml:space="preserve">{{ </w:t>
+      </w:r>
+      <w:proofErr w:type="spellStart"/>
+      <w:r>
+        <w:t>condition</w:t>
+      </w:r>
+      <w:proofErr w:type="gramEnd"/>
+      <w:r>
+        <w:t>.original_description</w:t>
+      </w:r>
+      <w:proofErr w:type="spellEnd"/>
+      <w:r>
+        <w:t xml:space="preserve"> }}</w:t>
       </w:r>
     </w:p>
     <w:p>
@@ -555,7 +921,15 @@
         <w:spacing w:line="300" w:lineRule="auto"/>
       </w:pPr>
       <w:r>
-        <w:t>{%p endfor %}</w:t>
+        <w:t xml:space="preserve">{%p </w:t>
+      </w:r>
+      <w:proofErr w:type="spellStart"/>
+      <w:r>
+        <w:t>endfor</w:t>
+      </w:r>
+      <w:proofErr w:type="spellEnd"/>
+      <w:r>
+        <w:t xml:space="preserve"> %}</w:t>
       </w:r>
     </w:p>
     <w:p>
@@ -574,11 +948,29 @@
       <w:r>
         <w:t xml:space="preserve">{%p if </w:t>
       </w:r>
+      <w:proofErr w:type="spellStart"/>
       <w:r>
         <w:t>complaint_ask_for_damages</w:t>
       </w:r>
-      <w:r>
-        <w:t xml:space="preserve"> and bad_conditions.resolved_conditions() %}</w:t>
+      <w:proofErr w:type="spellEnd"/>
+      <w:r>
+        <w:t xml:space="preserve"> and </w:t>
+      </w:r>
+      <w:proofErr w:type="spellStart"/>
+      <w:r>
+        <w:t>bad_</w:t>
+      </w:r>
+      <w:proofErr w:type="gramStart"/>
+      <w:r>
+        <w:t>conditions.resolved</w:t>
+      </w:r>
+      <w:proofErr w:type="gramEnd"/>
+      <w:r>
+        <w:t>_conditions</w:t>
+      </w:r>
+      <w:proofErr w:type="spellEnd"/>
+      <w:r>
+        <w:t>() %}</w:t>
       </w:r>
     </w:p>
     <w:p>
@@ -618,7 +1010,23 @@
         <w:spacing w:line="300" w:lineRule="auto"/>
       </w:pPr>
       <w:r>
-        <w:t>{%p for condition in bad_conditions.resolved_conditions() %}</w:t>
+        <w:t xml:space="preserve">{%p for condition in </w:t>
+      </w:r>
+      <w:proofErr w:type="spellStart"/>
+      <w:r>
+        <w:t>bad_</w:t>
+      </w:r>
+      <w:proofErr w:type="gramStart"/>
+      <w:r>
+        <w:t>conditions.resolved</w:t>
+      </w:r>
+      <w:proofErr w:type="gramEnd"/>
+      <w:r>
+        <w:t>_conditions</w:t>
+      </w:r>
+      <w:proofErr w:type="spellEnd"/>
+      <w:r>
+        <w:t>() %}</w:t>
       </w:r>
     </w:p>
     <w:p>
@@ -634,8 +1042,21 @@
         </w:tabs>
         <w:spacing w:line="300" w:lineRule="auto"/>
       </w:pPr>
-      <w:r>
-        <w:t>{{ condition.original_description }}</w:t>
+      <w:proofErr w:type="gramStart"/>
+      <w:r>
+        <w:t xml:space="preserve">{{ </w:t>
+      </w:r>
+      <w:proofErr w:type="spellStart"/>
+      <w:r>
+        <w:t>condition</w:t>
+      </w:r>
+      <w:proofErr w:type="gramEnd"/>
+      <w:r>
+        <w:t>.original_description</w:t>
+      </w:r>
+      <w:proofErr w:type="spellEnd"/>
+      <w:r>
+        <w:t xml:space="preserve"> }}</w:t>
       </w:r>
     </w:p>
     <w:p>
@@ -652,7 +1073,15 @@
         <w:spacing w:line="300" w:lineRule="auto"/>
       </w:pPr>
       <w:r>
-        <w:t>{%p endfor %}</w:t>
+        <w:t xml:space="preserve">{%p </w:t>
+      </w:r>
+      <w:proofErr w:type="spellStart"/>
+      <w:r>
+        <w:t>endfor</w:t>
+      </w:r>
+      <w:proofErr w:type="spellEnd"/>
+      <w:r>
+        <w:t xml:space="preserve"> %}</w:t>
       </w:r>
     </w:p>
     <w:p>
@@ -715,11 +1144,21 @@
         <w:t>.</w:t>
       </w:r>
       <w:r>
-        <w:t>{% if bad_conditions.has_condition(["</w:t>
-      </w:r>
+        <w:t xml:space="preserve">{% if </w:t>
+      </w:r>
+      <w:proofErr w:type="spellStart"/>
+      <w:r>
+        <w:t>bad_conditions.has_condition</w:t>
+      </w:r>
+      <w:proofErr w:type="spellEnd"/>
+      <w:r>
+        <w:t>(["</w:t>
+      </w:r>
+      <w:proofErr w:type="spellStart"/>
       <w:r>
         <w:t>heat_not_working</w:t>
       </w:r>
+      <w:proofErr w:type="spellEnd"/>
       <w:r>
         <w:t>", "not_64_heat_provided", "not_68_heat_provided", "</w:t>
       </w:r>
@@ -727,7 +1166,39 @@
         <w:t>heating_over_78</w:t>
       </w:r>
       <w:r>
-        <w:t>", "water_shutoff", "no_water","no_hot_water_heater", "insufficient_water", "no_hot_water"]) %}</w:t>
+        <w:t>", "</w:t>
+      </w:r>
+      <w:proofErr w:type="spellStart"/>
+      <w:r>
+        <w:t>water_shutoff</w:t>
+      </w:r>
+      <w:proofErr w:type="spellEnd"/>
+      <w:r>
+        <w:t>", "no_water","</w:t>
+      </w:r>
+      <w:proofErr w:type="spellStart"/>
+      <w:r>
+        <w:t>no_hot_water_heater</w:t>
+      </w:r>
+      <w:proofErr w:type="spellEnd"/>
+      <w:r>
+        <w:t>", "</w:t>
+      </w:r>
+      <w:proofErr w:type="spellStart"/>
+      <w:r>
+        <w:t>insufficient_water</w:t>
+      </w:r>
+      <w:proofErr w:type="spellEnd"/>
+      <w:r>
+        <w:t>", "</w:t>
+      </w:r>
+      <w:proofErr w:type="spellStart"/>
+      <w:r>
+        <w:t>no_hot_water</w:t>
+      </w:r>
+      <w:proofErr w:type="spellEnd"/>
+      <w:r>
+        <w:t>"]) %}</w:t>
       </w:r>
       <w:r>
         <w:t>In addition to allowing serious bad conditions to exist in Tenant’s home, the specific conditions below violated Tenant’s right to quiet enjoyment:</w:t>
@@ -750,17 +1221,32 @@
         <w:spacing w:line="300" w:lineRule="auto"/>
       </w:pPr>
       <w:r>
-        <w:t>{%p if bad_conditions.has_condition(</w:t>
-      </w:r>
+        <w:t xml:space="preserve">{%p if </w:t>
+      </w:r>
+      <w:proofErr w:type="spellStart"/>
+      <w:r>
+        <w:t>bad_conditions.has_</w:t>
+      </w:r>
+      <w:proofErr w:type="gramStart"/>
+      <w:r>
+        <w:t>condition</w:t>
+      </w:r>
+      <w:proofErr w:type="spellEnd"/>
+      <w:r>
+        <w:t>(</w:t>
+      </w:r>
+      <w:proofErr w:type="gramEnd"/>
       <w:r>
         <w:t>[</w:t>
       </w:r>
       <w:r>
         <w:t>"</w:t>
       </w:r>
+      <w:proofErr w:type="spellStart"/>
       <w:r>
         <w:t>heat_not_working</w:t>
       </w:r>
+      <w:proofErr w:type="spellEnd"/>
       <w:r>
         <w:t>", "not_64_heat_provided", "not_68_heat_provided"]) %}</w:t>
       </w:r>
@@ -813,7 +1299,15 @@
         <w:spacing w:line="300" w:lineRule="auto"/>
       </w:pPr>
       <w:r>
-        <w:t>{%p if bad_conditions.has_condition("</w:t>
+        <w:t xml:space="preserve">{%p if </w:t>
+      </w:r>
+      <w:proofErr w:type="spellStart"/>
+      <w:r>
+        <w:t>bad_conditions.has_condition</w:t>
+      </w:r>
+      <w:proofErr w:type="spellEnd"/>
+      <w:r>
+        <w:t>("</w:t>
       </w:r>
       <w:r>
         <w:t>heating_over_78</w:t>
@@ -871,10 +1365,58 @@
         <w:spacing w:line="300" w:lineRule="auto"/>
       </w:pPr>
       <w:r>
-        <w:t>{%p if bad_conditions.has_condition(["water_shutoff", "no_water"</w:t>
-      </w:r>
-      <w:r>
-        <w:t>,"no_hot_water_heater", "insufficient_water", "no_hot_water"</w:t>
+        <w:t xml:space="preserve">{%p if </w:t>
+      </w:r>
+      <w:proofErr w:type="spellStart"/>
+      <w:r>
+        <w:t>bad_conditions.has_</w:t>
+      </w:r>
+      <w:proofErr w:type="gramStart"/>
+      <w:r>
+        <w:t>condition</w:t>
+      </w:r>
+      <w:proofErr w:type="spellEnd"/>
+      <w:r>
+        <w:t>(</w:t>
+      </w:r>
+      <w:proofErr w:type="gramEnd"/>
+      <w:r>
+        <w:t>["</w:t>
+      </w:r>
+      <w:proofErr w:type="spellStart"/>
+      <w:r>
+        <w:t>water_shutoff</w:t>
+      </w:r>
+      <w:proofErr w:type="spellEnd"/>
+      <w:r>
+        <w:t>", "no_water"</w:t>
+      </w:r>
+      <w:r>
+        <w:t>,"</w:t>
+      </w:r>
+      <w:proofErr w:type="spellStart"/>
+      <w:r>
+        <w:t>no_hot_water_heater</w:t>
+      </w:r>
+      <w:proofErr w:type="spellEnd"/>
+      <w:r>
+        <w:t>", "</w:t>
+      </w:r>
+      <w:proofErr w:type="spellStart"/>
+      <w:r>
+        <w:t>insufficient_water</w:t>
+      </w:r>
+      <w:proofErr w:type="spellEnd"/>
+      <w:r>
+        <w:t>", "</w:t>
+      </w:r>
+      <w:proofErr w:type="spellStart"/>
+      <w:r>
+        <w:t>no_hot_water</w:t>
+      </w:r>
+      <w:proofErr w:type="spellEnd"/>
+      <w:r>
+        <w:t>"</w:t>
       </w:r>
       <w:r>
         <w:t>]) %}</w:t>
@@ -943,9 +1485,27 @@
       <w:r>
         <w:t xml:space="preserve">{%p if </w:t>
       </w:r>
-      <w:r>
-        <w:t>verified_complaint_claims["illegal lockout"].has_claim</w:t>
-      </w:r>
+      <w:proofErr w:type="spellStart"/>
+      <w:r>
+        <w:t>verified_complaint_</w:t>
+      </w:r>
+      <w:proofErr w:type="gramStart"/>
+      <w:r>
+        <w:t>claims</w:t>
+      </w:r>
+      <w:proofErr w:type="spellEnd"/>
+      <w:r>
+        <w:t>[</w:t>
+      </w:r>
+      <w:proofErr w:type="gramEnd"/>
+      <w:r>
+        <w:t>"illegal lockout"].</w:t>
+      </w:r>
+      <w:proofErr w:type="spellStart"/>
+      <w:r>
+        <w:t>has_claim</w:t>
+      </w:r>
+      <w:proofErr w:type="spellEnd"/>
       <w:r>
         <w:t xml:space="preserve"> %}</w:t>
       </w:r>
@@ -981,8 +1541,13 @@
       <w:r>
         <w:t xml:space="preserve">{{ </w:t>
       </w:r>
-      <w:r>
-        <w:t>verified_complaint_claims["illegal lockout"]</w:t>
+      <w:proofErr w:type="spellStart"/>
+      <w:r>
+        <w:t>verified_complaint_claims</w:t>
+      </w:r>
+      <w:proofErr w:type="spellEnd"/>
+      <w:r>
+        <w:t>["illegal lockout"]</w:t>
       </w:r>
       <w:r>
         <w:t xml:space="preserve">.date }} </w:t>
@@ -1020,10 +1585,31 @@
         <w:t>, and M.G.L. c. 93A{% endif %}</w:t>
       </w:r>
       <w:r>
-        <w:t>. Specifically, {{ fix_punctuation(</w:t>
-      </w:r>
-      <w:r>
-        <w:t>verified_complaint_claims["illegal lockout"].</w:t>
+        <w:t xml:space="preserve">. Specifically, </w:t>
+      </w:r>
+      <w:proofErr w:type="gramStart"/>
+      <w:r>
+        <w:t xml:space="preserve">{{ </w:t>
+      </w:r>
+      <w:proofErr w:type="spellStart"/>
+      <w:r>
+        <w:t>fix</w:t>
+      </w:r>
+      <w:proofErr w:type="gramEnd"/>
+      <w:r>
+        <w:t>_punctuation</w:t>
+      </w:r>
+      <w:proofErr w:type="spellEnd"/>
+      <w:r>
+        <w:t>(</w:t>
+      </w:r>
+      <w:proofErr w:type="spellStart"/>
+      <w:r>
+        <w:t>verified_complaint_claims</w:t>
+      </w:r>
+      <w:proofErr w:type="spellEnd"/>
+      <w:r>
+        <w:t>["illegal lockout"].</w:t>
       </w:r>
       <w:r>
         <w:t>details) }}</w:t>
@@ -1043,16 +1629,50 @@
         <w:spacing w:line="300" w:lineRule="auto"/>
       </w:pPr>
       <w:r>
-        <w:t>{%p if verified_complaint_claims["insufficient notice"].has_claim</w:t>
-      </w:r>
+        <w:t xml:space="preserve">{%p if </w:t>
+      </w:r>
+      <w:proofErr w:type="spellStart"/>
+      <w:r>
+        <w:t>verified_complaint_</w:t>
+      </w:r>
+      <w:proofErr w:type="gramStart"/>
+      <w:r>
+        <w:t>claims</w:t>
+      </w:r>
+      <w:proofErr w:type="spellEnd"/>
+      <w:r>
+        <w:t>[</w:t>
+      </w:r>
+      <w:proofErr w:type="gramEnd"/>
+      <w:r>
+        <w:t>"insufficient notice"].</w:t>
+      </w:r>
+      <w:proofErr w:type="spellStart"/>
+      <w:r>
+        <w:t>has_claim</w:t>
+      </w:r>
+      <w:proofErr w:type="spellEnd"/>
       <w:r>
         <w:t xml:space="preserve"> or </w:t>
       </w:r>
       <w:r>
         <w:t xml:space="preserve"> </w:t>
       </w:r>
-      <w:r>
-        <w:t xml:space="preserve">verified_complaint_claims["entered without permission"].has_claim </w:t>
+      <w:proofErr w:type="spellStart"/>
+      <w:r>
+        <w:t>verified_complaint_claims</w:t>
+      </w:r>
+      <w:proofErr w:type="spellEnd"/>
+      <w:r>
+        <w:t>["entered without permission"].</w:t>
+      </w:r>
+      <w:proofErr w:type="spellStart"/>
+      <w:r>
+        <w:t>has_claim</w:t>
+      </w:r>
+      <w:proofErr w:type="spellEnd"/>
+      <w:r>
+        <w:t xml:space="preserve"> </w:t>
       </w:r>
       <w:r>
         <w:t>%}</w:t>
@@ -1095,8 +1715,29 @@
         <w:spacing w:line="300" w:lineRule="auto"/>
       </w:pPr>
       <w:r>
-        <w:t>{%p if verified_complaint_claims["insufficient notice"].has_claim</w:t>
-      </w:r>
+        <w:t xml:space="preserve">{%p if </w:t>
+      </w:r>
+      <w:proofErr w:type="spellStart"/>
+      <w:r>
+        <w:t>verified_complaint_</w:t>
+      </w:r>
+      <w:proofErr w:type="gramStart"/>
+      <w:r>
+        <w:t>claims</w:t>
+      </w:r>
+      <w:proofErr w:type="spellEnd"/>
+      <w:r>
+        <w:t>[</w:t>
+      </w:r>
+      <w:proofErr w:type="gramEnd"/>
+      <w:r>
+        <w:t>"entered without permission"].</w:t>
+      </w:r>
+      <w:proofErr w:type="spellStart"/>
+      <w:r>
+        <w:t>has_claim</w:t>
+      </w:r>
+      <w:proofErr w:type="spellEnd"/>
       <w:r>
         <w:t xml:space="preserve"> %}</w:t>
       </w:r>
@@ -1115,31 +1756,53 @@
         <w:spacing w:line="300" w:lineRule="auto"/>
       </w:pPr>
       <w:r>
-        <w:t xml:space="preserve">On or around {{ </w:t>
-      </w:r>
-      <w:r>
-        <w:t>verified_complaint_claims["illegal lockout"]</w:t>
-      </w:r>
-      <w:r>
-        <w:t xml:space="preserve">.date }} </w:t>
-      </w:r>
-      <w:r>
-        <w:t>L</w:t>
-      </w:r>
-      <w:r>
-        <w:t xml:space="preserve">andlord failed to give </w:t>
-      </w:r>
-      <w:r>
-        <w:t xml:space="preserve">Tenant </w:t>
-      </w:r>
-      <w:r>
-        <w:t xml:space="preserve">reasonable advance notice for access to </w:t>
+        <w:t xml:space="preserve">On or around </w:t>
+      </w:r>
+      <w:proofErr w:type="gramStart"/>
+      <w:r>
+        <w:t xml:space="preserve">{{ </w:t>
+      </w:r>
+      <w:proofErr w:type="spellStart"/>
+      <w:r>
+        <w:t>verified</w:t>
+      </w:r>
+      <w:proofErr w:type="gramEnd"/>
+      <w:r>
+        <w:t>_complaint_claims</w:t>
+      </w:r>
+      <w:proofErr w:type="spellEnd"/>
+      <w:r>
+        <w:t>["</w:t>
+      </w:r>
+      <w:r>
+        <w:t>entered without permission</w:t>
+      </w:r>
+      <w:r>
+        <w:t>"]</w:t>
+      </w:r>
+      <w:r>
+        <w:t>.date }} L</w:t>
+      </w:r>
+      <w:r>
+        <w:t xml:space="preserve">andlord came into </w:t>
       </w:r>
       <w:r>
         <w:t>the premises</w:t>
       </w:r>
       <w:r>
-        <w:t xml:space="preserve"> in violation of M.G.L. </w:t>
+        <w:t xml:space="preserve"> without </w:t>
+      </w:r>
+      <w:r>
+        <w:t>Tenant’s</w:t>
+      </w:r>
+      <w:r>
+        <w:t xml:space="preserve"> permission</w:t>
+      </w:r>
+      <w:r>
+        <w:t xml:space="preserve"> </w:t>
+      </w:r>
+      <w:r>
+        <w:t xml:space="preserve">in violation of M.G.L. </w:t>
       </w:r>
       <w:r>
         <w:t>c. 239, §8A</w:t>
@@ -1171,13 +1834,34 @@
         <w:t>.</w:t>
       </w:r>
       <w:r>
-        <w:t xml:space="preserve"> Specifically, {{ fix_punctuation(</w:t>
-      </w:r>
-      <w:r>
-        <w:t>verified_complaint_claims["</w:t>
-      </w:r>
-      <w:r>
-        <w:t>insufficient notice</w:t>
+        <w:t xml:space="preserve"> Specifically, </w:t>
+      </w:r>
+      <w:proofErr w:type="gramStart"/>
+      <w:r>
+        <w:t xml:space="preserve">{{ </w:t>
+      </w:r>
+      <w:proofErr w:type="spellStart"/>
+      <w:r>
+        <w:t>fix</w:t>
+      </w:r>
+      <w:proofErr w:type="gramEnd"/>
+      <w:r>
+        <w:t>_punctuation</w:t>
+      </w:r>
+      <w:proofErr w:type="spellEnd"/>
+      <w:r>
+        <w:t>(</w:t>
+      </w:r>
+      <w:proofErr w:type="spellStart"/>
+      <w:r>
+        <w:t>verified_complaint_claims</w:t>
+      </w:r>
+      <w:proofErr w:type="spellEnd"/>
+      <w:r>
+        <w:t>["</w:t>
+      </w:r>
+      <w:r>
+        <w:t>entered without permission</w:t>
       </w:r>
       <w:r>
         <w:t>"].</w:t>
@@ -1217,7 +1901,31 @@
         <w:spacing w:line="300" w:lineRule="auto"/>
       </w:pPr>
       <w:r>
-        <w:t>{%p if verified_complaint_claims["entered without permission"].has_claim %}</w:t>
+        <w:t xml:space="preserve">{%p if </w:t>
+      </w:r>
+      <w:proofErr w:type="spellStart"/>
+      <w:r>
+        <w:t>verified_complaint_</w:t>
+      </w:r>
+      <w:proofErr w:type="gramStart"/>
+      <w:r>
+        <w:t>claims</w:t>
+      </w:r>
+      <w:proofErr w:type="spellEnd"/>
+      <w:r>
+        <w:t>[</w:t>
+      </w:r>
+      <w:proofErr w:type="gramEnd"/>
+      <w:r>
+        <w:t>"insufficient notice"].</w:t>
+      </w:r>
+      <w:proofErr w:type="spellStart"/>
+      <w:r>
+        <w:t>has_claim</w:t>
+      </w:r>
+      <w:proofErr w:type="spellEnd"/>
+      <w:r>
+        <w:t xml:space="preserve"> %}</w:t>
       </w:r>
     </w:p>
     <w:p>
@@ -1234,10 +1942,30 @@
         <w:spacing w:line="300" w:lineRule="auto"/>
       </w:pPr>
       <w:r>
-        <w:t xml:space="preserve">On or around {{ </w:t>
-      </w:r>
-      <w:r>
-        <w:t>verified_complaint_claims["illegal lockout"]</w:t>
+        <w:lastRenderedPageBreak/>
+        <w:t xml:space="preserve">On or around </w:t>
+      </w:r>
+      <w:proofErr w:type="gramStart"/>
+      <w:r>
+        <w:t xml:space="preserve">{{ </w:t>
+      </w:r>
+      <w:proofErr w:type="spellStart"/>
+      <w:r>
+        <w:t>verified</w:t>
+      </w:r>
+      <w:proofErr w:type="gramEnd"/>
+      <w:r>
+        <w:t>_complaint_claims</w:t>
+      </w:r>
+      <w:proofErr w:type="spellEnd"/>
+      <w:r>
+        <w:t>["</w:t>
+      </w:r>
+      <w:r>
+        <w:t>insufficient notice</w:t>
+      </w:r>
+      <w:r>
+        <w:t>"]</w:t>
       </w:r>
       <w:r>
         <w:t xml:space="preserve">.date }} </w:t>
@@ -1246,28 +1974,19 @@
         <w:t>L</w:t>
       </w:r>
       <w:r>
-        <w:t>andlord c</w:t>
-      </w:r>
-      <w:r>
-        <w:t xml:space="preserve">ame into </w:t>
+        <w:t xml:space="preserve">andlord failed to give </w:t>
+      </w:r>
+      <w:r>
+        <w:t xml:space="preserve">Tenant </w:t>
+      </w:r>
+      <w:r>
+        <w:t xml:space="preserve">reasonable advance notice for access to </w:t>
       </w:r>
       <w:r>
         <w:t>the premises</w:t>
       </w:r>
       <w:r>
-        <w:t xml:space="preserve"> without </w:t>
-      </w:r>
-      <w:r>
-        <w:t>Tenant’s</w:t>
-      </w:r>
-      <w:r>
-        <w:t xml:space="preserve"> permission</w:t>
-      </w:r>
-      <w:r>
-        <w:t xml:space="preserve"> </w:t>
-      </w:r>
-      <w:r>
-        <w:t xml:space="preserve">in violation of M.G.L. </w:t>
+        <w:t xml:space="preserve"> in violation of M.G.L. </w:t>
       </w:r>
       <w:r>
         <w:t>c. 239, §8A</w:t>
@@ -1276,11 +1995,7 @@
         <w:t xml:space="preserve">, M.G.L. </w:t>
       </w:r>
       <w:r>
-        <w:t xml:space="preserve">c. 186, </w:t>
-      </w:r>
-      <w:r>
-        <w:lastRenderedPageBreak/>
-        <w:t>§14</w:t>
+        <w:t>c. 186, §14</w:t>
       </w:r>
       <w:r>
         <w:t xml:space="preserve">{% if </w:t>
@@ -1303,13 +2018,34 @@
         <w:t>.</w:t>
       </w:r>
       <w:r>
-        <w:t xml:space="preserve"> Specifically, {{ fix_punctuation(</w:t>
-      </w:r>
-      <w:r>
-        <w:t>verified_complaint_claims["</w:t>
-      </w:r>
-      <w:r>
-        <w:t>entered without permission</w:t>
+        <w:t xml:space="preserve"> Specifically, </w:t>
+      </w:r>
+      <w:proofErr w:type="gramStart"/>
+      <w:r>
+        <w:t xml:space="preserve">{{ </w:t>
+      </w:r>
+      <w:proofErr w:type="spellStart"/>
+      <w:r>
+        <w:t>fix</w:t>
+      </w:r>
+      <w:proofErr w:type="gramEnd"/>
+      <w:r>
+        <w:t>_punctuation</w:t>
+      </w:r>
+      <w:proofErr w:type="spellEnd"/>
+      <w:r>
+        <w:t>(</w:t>
+      </w:r>
+      <w:proofErr w:type="spellStart"/>
+      <w:r>
+        <w:t>verified_complaint_claims</w:t>
+      </w:r>
+      <w:proofErr w:type="spellEnd"/>
+      <w:r>
+        <w:t>["</w:t>
+      </w:r>
+      <w:r>
+        <w:t>insufficient notice</w:t>
       </w:r>
       <w:r>
         <w:t>"].</w:t>
@@ -1358,9 +2094,27 @@
       <w:r>
         <w:t xml:space="preserve">{%p if </w:t>
       </w:r>
-      <w:r>
-        <w:t>verified_complaint_claims["utility no agreement"].has_claim</w:t>
-      </w:r>
+      <w:proofErr w:type="spellStart"/>
+      <w:r>
+        <w:t>verified_complaint_</w:t>
+      </w:r>
+      <w:proofErr w:type="gramStart"/>
+      <w:r>
+        <w:t>claims</w:t>
+      </w:r>
+      <w:proofErr w:type="spellEnd"/>
+      <w:r>
+        <w:t>[</w:t>
+      </w:r>
+      <w:proofErr w:type="gramEnd"/>
+      <w:r>
+        <w:t>"utility no agreement"].</w:t>
+      </w:r>
+      <w:proofErr w:type="spellStart"/>
+      <w:r>
+        <w:t>has_claim</w:t>
+      </w:r>
+      <w:proofErr w:type="spellEnd"/>
       <w:r>
         <w:t xml:space="preserve"> %}</w:t>
       </w:r>
@@ -1396,7 +2150,31 @@
         <w:spacing w:line="300" w:lineRule="auto"/>
       </w:pPr>
       <w:r>
-        <w:t>{%p if verified_complaint_claims["utility no agreement"].has_claim %}</w:t>
+        <w:t xml:space="preserve">{%p if </w:t>
+      </w:r>
+      <w:proofErr w:type="spellStart"/>
+      <w:r>
+        <w:t>verified_complaint_</w:t>
+      </w:r>
+      <w:proofErr w:type="gramStart"/>
+      <w:r>
+        <w:t>claims</w:t>
+      </w:r>
+      <w:proofErr w:type="spellEnd"/>
+      <w:r>
+        <w:t>[</w:t>
+      </w:r>
+      <w:proofErr w:type="gramEnd"/>
+      <w:r>
+        <w:t>"utility shutoff"].</w:t>
+      </w:r>
+      <w:proofErr w:type="spellStart"/>
+      <w:r>
+        <w:t>has_claim</w:t>
+      </w:r>
+      <w:proofErr w:type="spellEnd"/>
+      <w:r>
+        <w:t xml:space="preserve"> %}</w:t>
       </w:r>
     </w:p>
     <w:p>
@@ -1413,10 +2191,168 @@
         <w:spacing w:line="300" w:lineRule="auto"/>
       </w:pPr>
       <w:r>
+        <w:t xml:space="preserve">On or around </w:t>
+      </w:r>
+      <w:proofErr w:type="gramStart"/>
+      <w:r>
+        <w:t xml:space="preserve">{{ </w:t>
+      </w:r>
+      <w:proofErr w:type="spellStart"/>
+      <w:r>
+        <w:t>verified</w:t>
+      </w:r>
+      <w:proofErr w:type="gramEnd"/>
+      <w:r>
+        <w:t>_complaint_claims</w:t>
+      </w:r>
+      <w:proofErr w:type="spellEnd"/>
+      <w:r>
+        <w:t>["</w:t>
+      </w:r>
+      <w:r>
+        <w:t>utility shutoff</w:t>
+      </w:r>
+      <w:r>
+        <w:t>"]</w:t>
+      </w:r>
+      <w:r>
+        <w:t>.date }} L</w:t>
+      </w:r>
+      <w:r>
+        <w:t xml:space="preserve">andlord caused </w:t>
+      </w:r>
+      <w:r>
+        <w:t>Tenant’s</w:t>
+      </w:r>
+      <w:r>
+        <w:t xml:space="preserve"> {{ </w:t>
+      </w:r>
+      <w:proofErr w:type="spellStart"/>
+      <w:r>
+        <w:t>complaint_utility_shutoff.true_values</w:t>
+      </w:r>
+      <w:proofErr w:type="spellEnd"/>
+      <w:r>
+        <w:t>() }} to be shut off.</w:t>
+      </w:r>
+      <w:r>
+        <w:t xml:space="preserve"> Specifically, </w:t>
+      </w:r>
+      <w:proofErr w:type="gramStart"/>
+      <w:r>
+        <w:t xml:space="preserve">{{ </w:t>
+      </w:r>
+      <w:proofErr w:type="spellStart"/>
+      <w:r>
+        <w:t>fix</w:t>
+      </w:r>
+      <w:proofErr w:type="gramEnd"/>
+      <w:r>
+        <w:t>_punctuation</w:t>
+      </w:r>
+      <w:proofErr w:type="spellEnd"/>
+      <w:r>
+        <w:t>(</w:t>
+      </w:r>
+      <w:proofErr w:type="spellStart"/>
+      <w:r>
+        <w:t>verified_complaint_claims</w:t>
+      </w:r>
+      <w:proofErr w:type="spellEnd"/>
+      <w:r>
+        <w:t>["utility shutoff"].</w:t>
+      </w:r>
+      <w:r>
+        <w:t>details) }}</w:t>
+      </w:r>
+    </w:p>
+    <w:p>
+      <w:pPr>
+        <w:pStyle w:val="ListParagraph"/>
+        <w:numPr>
+          <w:ilvl w:val="0"/>
+          <w:numId w:val="6"/>
+        </w:numPr>
+        <w:tabs>
+          <w:tab w:val="left" w:pos="1440"/>
+          <w:tab w:val="right" w:leader="underscore" w:pos="9120"/>
+        </w:tabs>
+        <w:spacing w:line="300" w:lineRule="auto"/>
+      </w:pPr>
+      <w:r>
+        <w:t>{%p endif %}</w:t>
+      </w:r>
+    </w:p>
+    <w:p>
+      <w:pPr>
+        <w:pStyle w:val="ListParagraph"/>
+        <w:numPr>
+          <w:ilvl w:val="0"/>
+          <w:numId w:val="6"/>
+        </w:numPr>
+        <w:tabs>
+          <w:tab w:val="left" w:pos="1440"/>
+          <w:tab w:val="right" w:leader="underscore" w:pos="9120"/>
+        </w:tabs>
+        <w:spacing w:line="300" w:lineRule="auto"/>
+      </w:pPr>
+      <w:r>
+        <w:t xml:space="preserve">{%p if </w:t>
+      </w:r>
+      <w:proofErr w:type="spellStart"/>
+      <w:r>
+        <w:t>verified_complaint_</w:t>
+      </w:r>
+      <w:proofErr w:type="gramStart"/>
+      <w:r>
+        <w:t>claims</w:t>
+      </w:r>
+      <w:proofErr w:type="spellEnd"/>
+      <w:r>
+        <w:t>[</w:t>
+      </w:r>
+      <w:proofErr w:type="gramEnd"/>
+      <w:r>
+        <w:t>"utility no agreement"].</w:t>
+      </w:r>
+      <w:proofErr w:type="spellStart"/>
+      <w:r>
+        <w:t>has_claim</w:t>
+      </w:r>
+      <w:proofErr w:type="spellEnd"/>
+      <w:r>
+        <w:t xml:space="preserve"> %}</w:t>
+      </w:r>
+    </w:p>
+    <w:p>
+      <w:pPr>
+        <w:pStyle w:val="ListParagraph"/>
+        <w:numPr>
+          <w:ilvl w:val="0"/>
+          <w:numId w:val="6"/>
+        </w:numPr>
+        <w:tabs>
+          <w:tab w:val="left" w:pos="1440"/>
+          <w:tab w:val="right" w:leader="underscore" w:pos="9120"/>
+        </w:tabs>
+        <w:spacing w:line="300" w:lineRule="auto"/>
+      </w:pPr>
+      <w:r>
         <w:t xml:space="preserve">On or around {{ </w:t>
       </w:r>
-      <w:r>
-        <w:t>verified_complaint_claims["illegal lockout"]</w:t>
+      <w:proofErr w:type="spellStart"/>
+      <w:r>
+        <w:t>verified_complaint_claims</w:t>
+      </w:r>
+      <w:proofErr w:type="spellEnd"/>
+      <w:r>
+        <w:t>["</w:t>
+      </w:r>
+      <w:r>
+        <w:t>utility no agreement</w:t>
+      </w:r>
+      <w:r>
+        <w:t>"]</w:t>
       </w:r>
       <w:r>
         <w:t xml:space="preserve">.date }} </w:t>
@@ -1434,7 +2370,15 @@
         <w:t xml:space="preserve"> </w:t>
       </w:r>
       <w:r>
-        <w:t>{{ complaint_utility_not_paid.true_values() }}</w:t>
+        <w:t xml:space="preserve">{{ </w:t>
+      </w:r>
+      <w:proofErr w:type="spellStart"/>
+      <w:r>
+        <w:t>complaint_utility_not_paid.true_values</w:t>
+      </w:r>
+      <w:proofErr w:type="spellEnd"/>
+      <w:r>
+        <w:t>() }}</w:t>
       </w:r>
       <w:r>
         <w:t xml:space="preserve"> </w:t>
@@ -1472,10 +2416,31 @@
         <w:t xml:space="preserve">. </w:t>
       </w:r>
       <w:r>
-        <w:t>Specifically, {{ fix_punctuation(</w:t>
-      </w:r>
-      <w:r>
-        <w:t xml:space="preserve">verified_complaint_claims["utility </w:t>
+        <w:t xml:space="preserve">Specifically, </w:t>
+      </w:r>
+      <w:proofErr w:type="gramStart"/>
+      <w:r>
+        <w:t xml:space="preserve">{{ </w:t>
+      </w:r>
+      <w:proofErr w:type="spellStart"/>
+      <w:r>
+        <w:t>fix</w:t>
+      </w:r>
+      <w:proofErr w:type="gramEnd"/>
+      <w:r>
+        <w:t>_punctuation</w:t>
+      </w:r>
+      <w:proofErr w:type="spellEnd"/>
+      <w:r>
+        <w:t>(</w:t>
+      </w:r>
+      <w:proofErr w:type="spellStart"/>
+      <w:r>
+        <w:t>verified_complaint_claims</w:t>
+      </w:r>
+      <w:proofErr w:type="spellEnd"/>
+      <w:r>
+        <w:t xml:space="preserve">["utility </w:t>
       </w:r>
       <w:r>
         <w:t>no agreement</w:t>
@@ -1530,6 +2495,69 @@
     </w:p>
     <w:p>
       <w:pPr>
+        <w:tabs>
+          <w:tab w:val="left" w:pos="1440"/>
+          <w:tab w:val="right" w:leader="underscore" w:pos="9120"/>
+        </w:tabs>
+        <w:spacing w:line="300" w:lineRule="auto"/>
+      </w:pPr>
+      <w:r>
+        <w:t>{%p endif %}</w:t>
+      </w:r>
+    </w:p>
+    <w:p>
+      <w:pPr>
+        <w:tabs>
+          <w:tab w:val="left" w:pos="1440"/>
+          <w:tab w:val="right" w:leader="underscore" w:pos="9120"/>
+        </w:tabs>
+        <w:spacing w:line="300" w:lineRule="auto"/>
+      </w:pPr>
+      <w:r>
+        <w:t xml:space="preserve">{%p if </w:t>
+      </w:r>
+      <w:proofErr w:type="spellStart"/>
+      <w:r>
+        <w:t>verified_complaint_claims</w:t>
+      </w:r>
+      <w:proofErr w:type="spellEnd"/>
+      <w:r>
+        <w:t>["other"</w:t>
+      </w:r>
+      <w:proofErr w:type="gramStart"/>
+      <w:r>
+        <w:t>].</w:t>
+      </w:r>
+      <w:proofErr w:type="spellStart"/>
+      <w:r>
+        <w:t>has</w:t>
+      </w:r>
+      <w:proofErr w:type="gramEnd"/>
+      <w:r>
+        <w:t>_claim</w:t>
+      </w:r>
+      <w:proofErr w:type="spellEnd"/>
+      <w:r>
+        <w:t xml:space="preserve"> %}</w:t>
+      </w:r>
+    </w:p>
+    <w:p>
+      <w:pPr>
+        <w:pStyle w:val="Heading2"/>
+      </w:pPr>
+      <w:r>
+        <w:lastRenderedPageBreak/>
+        <w:t xml:space="preserve">Landlord’s </w:t>
+      </w:r>
+      <w:r>
+        <w:t xml:space="preserve">Other Violation of </w:t>
+      </w:r>
+      <w:r>
+        <w:t>Massachusetts State Law</w:t>
+      </w:r>
+    </w:p>
+    <w:p>
+      <w:pPr>
         <w:pStyle w:val="ListParagraph"/>
         <w:numPr>
           <w:ilvl w:val="0"/>
@@ -1542,27 +2570,29 @@
         <w:spacing w:line="300" w:lineRule="auto"/>
       </w:pPr>
       <w:r>
-        <w:t>{%p if verified_complaint_claims["utility shutoff"].has_claim %}</w:t>
-      </w:r>
-    </w:p>
-    <w:p>
-      <w:pPr>
-        <w:pStyle w:val="ListParagraph"/>
-        <w:numPr>
-          <w:ilvl w:val="0"/>
-          <w:numId w:val="6"/>
-        </w:numPr>
-        <w:tabs>
-          <w:tab w:val="left" w:pos="1440"/>
-          <w:tab w:val="right" w:leader="underscore" w:pos="9120"/>
-        </w:tabs>
-        <w:spacing w:line="300" w:lineRule="auto"/>
-      </w:pPr>
-      <w:r>
-        <w:t xml:space="preserve">On or around {{ </w:t>
-      </w:r>
-      <w:r>
-        <w:t>verified_complaint_claims["illegal lockout"]</w:t>
+        <w:t xml:space="preserve">On or around </w:t>
+      </w:r>
+      <w:proofErr w:type="gramStart"/>
+      <w:r>
+        <w:t xml:space="preserve">{{ </w:t>
+      </w:r>
+      <w:proofErr w:type="spellStart"/>
+      <w:r>
+        <w:t>verified</w:t>
+      </w:r>
+      <w:proofErr w:type="gramEnd"/>
+      <w:r>
+        <w:t>_complaint_claims</w:t>
+      </w:r>
+      <w:proofErr w:type="spellEnd"/>
+      <w:r>
+        <w:t>["</w:t>
+      </w:r>
+      <w:r>
+        <w:t>other</w:t>
+      </w:r>
+      <w:r>
+        <w:t>"]</w:t>
       </w:r>
       <w:r>
         <w:t xml:space="preserve">.date }} </w:t>
@@ -1571,121 +2601,23 @@
         <w:t>L</w:t>
       </w:r>
       <w:r>
-        <w:t>andlord c</w:t>
-      </w:r>
-      <w:r>
-        <w:t xml:space="preserve">aused </w:t>
-      </w:r>
-      <w:r>
-        <w:t>Tenant’s</w:t>
-      </w:r>
-      <w:r>
-        <w:t xml:space="preserve"> </w:t>
-      </w:r>
-      <w:r>
-        <w:t>{{ complaint_utility_shutoff.true_values() }}</w:t>
-      </w:r>
-      <w:r>
-        <w:t xml:space="preserve"> to be shut off.</w:t>
-      </w:r>
-      <w:r>
-        <w:t xml:space="preserve"> Specifically, {{ fix_punctuation(</w:t>
-      </w:r>
-      <w:r>
-        <w:t>verified_complaint_claims["utility shutoff"].</w:t>
-      </w:r>
-      <w:r>
-        <w:t>details) }}</w:t>
-      </w:r>
-    </w:p>
-    <w:p>
-      <w:pPr>
-        <w:pStyle w:val="ListParagraph"/>
-        <w:numPr>
-          <w:ilvl w:val="0"/>
-          <w:numId w:val="6"/>
-        </w:numPr>
-        <w:tabs>
-          <w:tab w:val="left" w:pos="1440"/>
-          <w:tab w:val="right" w:leader="underscore" w:pos="9120"/>
-        </w:tabs>
-        <w:spacing w:line="300" w:lineRule="auto"/>
-      </w:pPr>
-      <w:r>
-        <w:t>{%p endif %}</w:t>
-      </w:r>
-    </w:p>
-    <w:p>
-      <w:pPr>
-        <w:tabs>
-          <w:tab w:val="left" w:pos="1440"/>
-          <w:tab w:val="right" w:leader="underscore" w:pos="9120"/>
-        </w:tabs>
-        <w:spacing w:line="300" w:lineRule="auto"/>
-      </w:pPr>
-      <w:r>
-        <w:t>{%p endif %}</w:t>
-      </w:r>
-    </w:p>
-    <w:p>
-      <w:pPr>
-        <w:tabs>
-          <w:tab w:val="left" w:pos="1440"/>
-          <w:tab w:val="right" w:leader="underscore" w:pos="9120"/>
-        </w:tabs>
-        <w:spacing w:line="300" w:lineRule="auto"/>
-      </w:pPr>
-      <w:r>
-        <w:t>{%p if verified_complaint_claims["other"].has_claim %}</w:t>
-      </w:r>
-    </w:p>
-    <w:p>
-      <w:pPr>
-        <w:pStyle w:val="Heading2"/>
-      </w:pPr>
-      <w:r>
-        <w:t xml:space="preserve">Landlord’s </w:t>
-      </w:r>
-      <w:r>
-        <w:t xml:space="preserve">Other Violation of </w:t>
-      </w:r>
-      <w:r>
-        <w:t>Massachusetts State Law</w:t>
-      </w:r>
-    </w:p>
-    <w:p>
-      <w:pPr>
-        <w:pStyle w:val="ListParagraph"/>
-        <w:numPr>
-          <w:ilvl w:val="0"/>
-          <w:numId w:val="6"/>
-        </w:numPr>
-        <w:tabs>
-          <w:tab w:val="left" w:pos="1440"/>
-          <w:tab w:val="right" w:leader="underscore" w:pos="9120"/>
-        </w:tabs>
-        <w:spacing w:line="300" w:lineRule="auto"/>
-      </w:pPr>
-      <w:r>
-        <w:t xml:space="preserve">On or around {{ </w:t>
-      </w:r>
-      <w:r>
-        <w:t>verified_complaint_claims["illegal lockout"]</w:t>
-      </w:r>
-      <w:r>
-        <w:t xml:space="preserve">.date }} </w:t>
-      </w:r>
-      <w:r>
-        <w:t>L</w:t>
-      </w:r>
-      <w:r>
         <w:t xml:space="preserve">andlord also violated the law when they {{ </w:t>
       </w:r>
-      <w:r>
-        <w:t>fix_punctuation(</w:t>
-      </w:r>
-      <w:r>
-        <w:t>verified_complaint_claims[</w:t>
+      <w:proofErr w:type="spellStart"/>
+      <w:r>
+        <w:t>fix_punctuation</w:t>
+      </w:r>
+      <w:proofErr w:type="spellEnd"/>
+      <w:r>
+        <w:t>(</w:t>
+      </w:r>
+      <w:proofErr w:type="spellStart"/>
+      <w:r>
+        <w:t>verified_complaint_claims</w:t>
+      </w:r>
+      <w:proofErr w:type="spellEnd"/>
+      <w:r>
+        <w:t>[</w:t>
       </w:r>
       <w:r>
         <w:t>"other"</w:t>
@@ -1713,7 +2645,6 @@
         </w:rPr>
       </w:pPr>
       <w:r>
-        <w:lastRenderedPageBreak/>
         <w:t>{%p endif %}</w:t>
       </w:r>
     </w:p>
@@ -1757,14 +2688,24 @@
         <w:t>L</w:t>
       </w:r>
       <w:r>
-        <w:t>andlord’s actions</w:t>
-      </w:r>
-      <w:r>
-        <w:t xml:space="preserve">{% if </w:t>
-      </w:r>
+        <w:t xml:space="preserve">andlord’s </w:t>
+      </w:r>
+      <w:proofErr w:type="gramStart"/>
+      <w:r>
+        <w:t>actions</w:t>
+      </w:r>
+      <w:r>
+        <w:t>{</w:t>
+      </w:r>
+      <w:proofErr w:type="gramEnd"/>
+      <w:r>
+        <w:t xml:space="preserve">% if </w:t>
+      </w:r>
+      <w:proofErr w:type="spellStart"/>
       <w:r>
         <w:t>include_conditions_in_complaint</w:t>
       </w:r>
+      <w:proofErr w:type="spellEnd"/>
       <w:r>
         <w:t xml:space="preserve"> %} </w:t>
       </w:r>
@@ -1810,7 +2751,39 @@
         <w:spacing w:line="300" w:lineRule="auto"/>
       </w:pPr>
       <w:r>
-        <w:t>{%p if tenant_gets_rent_subsidy and (tenant_subsidy_is_voucher and verified_complaint_tenant_voucher_at_risk) or verified_complaint_other_emergency_basis %}</w:t>
+        <w:t xml:space="preserve">{%p if </w:t>
+      </w:r>
+      <w:proofErr w:type="spellStart"/>
+      <w:r>
+        <w:t>tenant_gets_rent_subsidy</w:t>
+      </w:r>
+      <w:proofErr w:type="spellEnd"/>
+      <w:r>
+        <w:t xml:space="preserve"> and (</w:t>
+      </w:r>
+      <w:proofErr w:type="spellStart"/>
+      <w:r>
+        <w:t>tenant_subsidy_is_voucher</w:t>
+      </w:r>
+      <w:proofErr w:type="spellEnd"/>
+      <w:r>
+        <w:t xml:space="preserve"> and </w:t>
+      </w:r>
+      <w:proofErr w:type="spellStart"/>
+      <w:r>
+        <w:t>verified_complaint_tenant_voucher_at_risk</w:t>
+      </w:r>
+      <w:proofErr w:type="spellEnd"/>
+      <w:r>
+        <w:t xml:space="preserve">) or </w:t>
+      </w:r>
+      <w:proofErr w:type="spellStart"/>
+      <w:r>
+        <w:t>verified_complaint_other_emergency_basis</w:t>
+      </w:r>
+      <w:proofErr w:type="spellEnd"/>
+      <w:r>
+        <w:t xml:space="preserve"> %}</w:t>
       </w:r>
     </w:p>
     <w:p>
@@ -1865,7 +2838,31 @@
         <w:spacing w:line="300" w:lineRule="auto"/>
       </w:pPr>
       <w:r>
-        <w:t>{%p if tenant_gets_rent_subsidy and tenant_subsidy_is_voucher and verified_complaint_tenant_voucher_at_risk %}</w:t>
+        <w:t xml:space="preserve">{%p if </w:t>
+      </w:r>
+      <w:proofErr w:type="spellStart"/>
+      <w:r>
+        <w:t>tenant_gets_rent_subsidy</w:t>
+      </w:r>
+      <w:proofErr w:type="spellEnd"/>
+      <w:r>
+        <w:t xml:space="preserve"> and </w:t>
+      </w:r>
+      <w:proofErr w:type="spellStart"/>
+      <w:r>
+        <w:t>tenant_subsidy_is_voucher</w:t>
+      </w:r>
+      <w:proofErr w:type="spellEnd"/>
+      <w:r>
+        <w:t xml:space="preserve"> and </w:t>
+      </w:r>
+      <w:proofErr w:type="spellStart"/>
+      <w:r>
+        <w:t>verified_complaint_tenant_voucher_at_risk</w:t>
+      </w:r>
+      <w:proofErr w:type="spellEnd"/>
+      <w:r>
+        <w:t xml:space="preserve"> %}</w:t>
       </w:r>
     </w:p>
     <w:p>
@@ -1936,9 +2933,11 @@
       <w:r>
         <w:t xml:space="preserve">{%p if </w:t>
       </w:r>
+      <w:proofErr w:type="spellStart"/>
       <w:r>
         <w:t>verified_complaint_other_emergency_basis</w:t>
       </w:r>
+      <w:proofErr w:type="spellEnd"/>
       <w:r>
         <w:t xml:space="preserve"> </w:t>
       </w:r>
@@ -1962,8 +2961,21 @@
         </w:tabs>
         <w:spacing w:line="300" w:lineRule="auto"/>
       </w:pPr>
-      <w:r>
-        <w:t>{{ verified_complaint_other_emergency_basis }}</w:t>
+      <w:proofErr w:type="gramStart"/>
+      <w:r>
+        <w:t xml:space="preserve">{{ </w:t>
+      </w:r>
+      <w:proofErr w:type="spellStart"/>
+      <w:r>
+        <w:t>verified</w:t>
+      </w:r>
+      <w:proofErr w:type="gramEnd"/>
+      <w:r>
+        <w:t>_complaint_other_emergency_basis</w:t>
+      </w:r>
+      <w:proofErr w:type="spellEnd"/>
+      <w:r>
+        <w:t xml:space="preserve"> }}</w:t>
       </w:r>
     </w:p>
     <w:p>
@@ -2070,8 +3082,13 @@
         <w:t>,</w:t>
       </w:r>
       <w:r>
-        <w:t xml:space="preserve"> M.G.L. c. 93A</w:t>
-      </w:r>
+        <w:t xml:space="preserve"> M.G.L. c. </w:t>
+      </w:r>
+      <w:proofErr w:type="gramStart"/>
+      <w:r>
+        <w:t>93A</w:t>
+      </w:r>
+      <w:proofErr w:type="gramEnd"/>
     </w:p>
     <w:p>
       <w:pPr>
@@ -2124,9 +3141,11 @@
       <w:r>
         <w:t xml:space="preserve">not </w:t>
       </w:r>
+      <w:proofErr w:type="spellStart"/>
       <w:r>
         <w:t>landlord_lives_in_building</w:t>
       </w:r>
+      <w:proofErr w:type="spellEnd"/>
       <w:r>
         <w:t xml:space="preserve"> </w:t>
       </w:r>
@@ -2178,6 +3197,7 @@
         <w:spacing w:line="300" w:lineRule="auto"/>
       </w:pPr>
       <w:r>
+        <w:lastRenderedPageBreak/>
         <w:t>{%p endif %}</w:t>
       </w:r>
     </w:p>
@@ -2242,12 +3262,13 @@
         <w:spacing w:line="300" w:lineRule="auto"/>
       </w:pPr>
       <w:r>
-        <w:lastRenderedPageBreak/>
         <w:t xml:space="preserve">{%p if </w:t>
       </w:r>
+      <w:proofErr w:type="spellStart"/>
       <w:r>
         <w:t>landlord_rents_other_property</w:t>
       </w:r>
+      <w:proofErr w:type="spellEnd"/>
       <w:r>
         <w:t xml:space="preserve"> </w:t>
       </w:r>
@@ -2294,7 +3315,15 @@
         <w:spacing w:line="300" w:lineRule="auto"/>
       </w:pPr>
       <w:r>
-        <w:t>{%p if demand_letter_sent %}</w:t>
+        <w:t xml:space="preserve">{%p if </w:t>
+      </w:r>
+      <w:proofErr w:type="spellStart"/>
+      <w:r>
+        <w:t>demand_letter_sent</w:t>
+      </w:r>
+      <w:proofErr w:type="spellEnd"/>
+      <w:r>
+        <w:t xml:space="preserve"> %}</w:t>
       </w:r>
     </w:p>
     <w:p>
@@ -2307,7 +3336,15 @@
         <w:spacing w:line="300" w:lineRule="auto"/>
       </w:pPr>
       <w:r>
-        <w:t xml:space="preserve">On or about {{ date_of_93A_notice }} </w:t>
+        <w:t xml:space="preserve">On or about </w:t>
+      </w:r>
+      <w:proofErr w:type="gramStart"/>
+      <w:r>
+        <w:t>{{ date</w:t>
+      </w:r>
+      <w:proofErr w:type="gramEnd"/>
+      <w:r>
+        <w:t xml:space="preserve">_of_93A_notice }} </w:t>
       </w:r>
       <w:r>
         <w:t>Tenant</w:t>
@@ -2459,7 +3496,15 @@
         <w:t xml:space="preserve">their </w:t>
       </w:r>
       <w:r>
-        <w:t xml:space="preserve">unlawful conduct and that </w:t>
+        <w:t xml:space="preserve">unlawful </w:t>
+      </w:r>
+      <w:proofErr w:type="gramStart"/>
+      <w:r>
+        <w:t>conduct</w:t>
+      </w:r>
+      <w:proofErr w:type="gramEnd"/>
+      <w:r>
+        <w:t xml:space="preserve"> and that </w:t>
       </w:r>
       <w:r>
         <w:t xml:space="preserve">Landlord </w:t>
@@ -2681,6 +3726,7 @@
         <w:pStyle w:val="Heading2"/>
       </w:pPr>
       <w:r>
+        <w:lastRenderedPageBreak/>
         <w:t xml:space="preserve">Tenant’s </w:t>
       </w:r>
       <w:r>
@@ -2732,7 +3778,6 @@
         <w:spacing w:line="300" w:lineRule="auto"/>
       </w:pPr>
       <w:r>
-        <w:lastRenderedPageBreak/>
         <w:t>Issue a Temporary Restraining Order, Preliminary Injunction, and Permanent Injunction</w:t>
       </w:r>
       <w:r>
@@ -2779,9 +3824,11 @@
       <w:r>
         <w:t xml:space="preserve">{%p if </w:t>
       </w:r>
+      <w:proofErr w:type="spellStart"/>
       <w:r>
         <w:t>include_conditions_in_complaint</w:t>
       </w:r>
+      <w:proofErr w:type="spellEnd"/>
       <w:r>
         <w:t xml:space="preserve"> %}</w:t>
       </w:r>
@@ -2814,12 +3861,22 @@
       <w:r>
         <w:t xml:space="preserve">{%p if </w:t>
       </w:r>
-      <w:r>
-        <w:t>bad_conditions.</w:t>
-      </w:r>
-      <w:r>
-        <w:t>active_conditions</w:t>
-      </w:r>
+      <w:proofErr w:type="spellStart"/>
+      <w:r>
+        <w:t>bad_</w:t>
+      </w:r>
+      <w:proofErr w:type="gramStart"/>
+      <w:r>
+        <w:t>conditions.</w:t>
+      </w:r>
+      <w:r>
+        <w:t>active</w:t>
+      </w:r>
+      <w:proofErr w:type="gramEnd"/>
+      <w:r>
+        <w:t>_conditions</w:t>
+      </w:r>
+      <w:proofErr w:type="spellEnd"/>
       <w:r>
         <w:t xml:space="preserve">() </w:t>
       </w:r>
@@ -2955,7 +4012,31 @@
         <w:spacing w:line="300" w:lineRule="auto"/>
       </w:pPr>
       <w:r>
-        <w:t>{%p if verified_complaint_claims["illegal lockout"].has_claim %}</w:t>
+        <w:t xml:space="preserve">{%p if </w:t>
+      </w:r>
+      <w:proofErr w:type="spellStart"/>
+      <w:r>
+        <w:t>verified_complaint_</w:t>
+      </w:r>
+      <w:proofErr w:type="gramStart"/>
+      <w:r>
+        <w:t>claims</w:t>
+      </w:r>
+      <w:proofErr w:type="spellEnd"/>
+      <w:r>
+        <w:t>[</w:t>
+      </w:r>
+      <w:proofErr w:type="gramEnd"/>
+      <w:r>
+        <w:t>"illegal lockout"].</w:t>
+      </w:r>
+      <w:proofErr w:type="spellStart"/>
+      <w:r>
+        <w:t>has_claim</w:t>
+      </w:r>
+      <w:proofErr w:type="spellEnd"/>
+      <w:r>
+        <w:t xml:space="preserve"> %}</w:t>
       </w:r>
     </w:p>
     <w:p>
@@ -3044,9 +4125,27 @@
       <w:r>
         <w:t xml:space="preserve">{%p if </w:t>
       </w:r>
-      <w:r>
-        <w:t>verified_complaint_claims["insufficient notice"].has_claim</w:t>
-      </w:r>
+      <w:proofErr w:type="spellStart"/>
+      <w:r>
+        <w:t>verified_complaint_</w:t>
+      </w:r>
+      <w:proofErr w:type="gramStart"/>
+      <w:r>
+        <w:t>claims</w:t>
+      </w:r>
+      <w:proofErr w:type="spellEnd"/>
+      <w:r>
+        <w:t>[</w:t>
+      </w:r>
+      <w:proofErr w:type="gramEnd"/>
+      <w:r>
+        <w:t>"insufficient notice"].</w:t>
+      </w:r>
+      <w:proofErr w:type="spellStart"/>
+      <w:r>
+        <w:t>has_claim</w:t>
+      </w:r>
+      <w:proofErr w:type="spellEnd"/>
       <w:r>
         <w:t xml:space="preserve"> %}</w:t>
       </w:r>
@@ -3134,9 +4233,27 @@
       <w:r>
         <w:t xml:space="preserve">{%p if </w:t>
       </w:r>
-      <w:r>
-        <w:t>verified_complaint_claims["entered without permission"].has_claim</w:t>
-      </w:r>
+      <w:proofErr w:type="spellStart"/>
+      <w:r>
+        <w:t>verified_complaint_</w:t>
+      </w:r>
+      <w:proofErr w:type="gramStart"/>
+      <w:r>
+        <w:t>claims</w:t>
+      </w:r>
+      <w:proofErr w:type="spellEnd"/>
+      <w:r>
+        <w:t>[</w:t>
+      </w:r>
+      <w:proofErr w:type="gramEnd"/>
+      <w:r>
+        <w:t>"entered without permission"].</w:t>
+      </w:r>
+      <w:proofErr w:type="spellStart"/>
+      <w:r>
+        <w:t>has_claim</w:t>
+      </w:r>
+      <w:proofErr w:type="spellEnd"/>
       <w:r>
         <w:t xml:space="preserve"> %}</w:t>
       </w:r>
@@ -3254,12 +4371,30 @@
       <w:r>
         <w:t xml:space="preserve"> if </w:t>
       </w:r>
-      <w:r>
-        <w:t>verified_complaint_claims["utility shutoff"]</w:t>
-      </w:r>
-      <w:r>
-        <w:t>.has_claim</w:t>
-      </w:r>
+      <w:proofErr w:type="spellStart"/>
+      <w:r>
+        <w:t>verified_complaint_</w:t>
+      </w:r>
+      <w:proofErr w:type="gramStart"/>
+      <w:r>
+        <w:t>claims</w:t>
+      </w:r>
+      <w:proofErr w:type="spellEnd"/>
+      <w:r>
+        <w:t>[</w:t>
+      </w:r>
+      <w:proofErr w:type="gramEnd"/>
+      <w:r>
+        <w:t>"utility shutoff"]</w:t>
+      </w:r>
+      <w:r>
+        <w:t>.</w:t>
+      </w:r>
+      <w:proofErr w:type="spellStart"/>
+      <w:r>
+        <w:t>has_claim</w:t>
+      </w:r>
+      <w:proofErr w:type="spellEnd"/>
       <w:r>
         <w:t xml:space="preserve"> %}</w:t>
       </w:r>
@@ -3362,15 +4497,33 @@
       <w:r>
         <w:t xml:space="preserve">if </w:t>
       </w:r>
-      <w:r>
-        <w:t xml:space="preserve">verified_complaint_claims["utility </w:t>
+      <w:proofErr w:type="spellStart"/>
+      <w:r>
+        <w:t>verified_complaint_</w:t>
+      </w:r>
+      <w:proofErr w:type="gramStart"/>
+      <w:r>
+        <w:t>claims</w:t>
+      </w:r>
+      <w:proofErr w:type="spellEnd"/>
+      <w:r>
+        <w:t>[</w:t>
+      </w:r>
+      <w:proofErr w:type="gramEnd"/>
+      <w:r>
+        <w:t xml:space="preserve">"utility </w:t>
       </w:r>
       <w:r>
         <w:t>no agreement</w:t>
       </w:r>
       <w:r>
-        <w:t>"].has_claim</w:t>
-      </w:r>
+        <w:t>"].</w:t>
+      </w:r>
+      <w:proofErr w:type="spellStart"/>
+      <w:r>
+        <w:t>has_claim</w:t>
+      </w:r>
+      <w:proofErr w:type="spellEnd"/>
       <w:r>
         <w:t xml:space="preserve"> %}</w:t>
       </w:r>
@@ -3501,9 +4654,11 @@
       <w:r>
         <w:t xml:space="preserve">{%p if </w:t>
       </w:r>
+      <w:proofErr w:type="spellStart"/>
       <w:r>
         <w:t>complaint_ask_for_damages</w:t>
       </w:r>
+      <w:proofErr w:type="spellEnd"/>
       <w:r>
         <w:t xml:space="preserve"> %}</w:t>
       </w:r>
@@ -3542,7 +4697,15 @@
         <w:t xml:space="preserve"> money damages</w:t>
       </w:r>
       <w:r>
-        <w:t>, costs and attorney’s fees</w:t>
+        <w:t xml:space="preserve">, </w:t>
+      </w:r>
+      <w:proofErr w:type="gramStart"/>
+      <w:r>
+        <w:t>costs</w:t>
+      </w:r>
+      <w:proofErr w:type="gramEnd"/>
+      <w:r>
+        <w:t xml:space="preserve"> and attorney’s fees</w:t>
       </w:r>
       <w:r>
         <w:t>.</w:t>
@@ -3582,6 +4745,7 @@
         <w:spacing w:line="300" w:lineRule="auto"/>
       </w:pPr>
       <w:r>
+        <w:lastRenderedPageBreak/>
         <w:t xml:space="preserve">For breach of </w:t>
       </w:r>
       <w:r>
@@ -3612,11 +4776,21 @@
         <w:t>The</w:t>
       </w:r>
       <w:r>
-        <w:t xml:space="preserve"> rent is {{ currency(</w:t>
-      </w:r>
+        <w:t xml:space="preserve"> rent is </w:t>
+      </w:r>
+      <w:proofErr w:type="gramStart"/>
+      <w:r>
+        <w:t>{{ currency</w:t>
+      </w:r>
+      <w:proofErr w:type="gramEnd"/>
+      <w:r>
+        <w:t>(</w:t>
+      </w:r>
+      <w:proofErr w:type="spellStart"/>
       <w:r>
         <w:t>tenant_unit_rent</w:t>
       </w:r>
+      <w:proofErr w:type="spellEnd"/>
       <w:r>
         <w:t>) }}.</w:t>
       </w:r>
@@ -3646,7 +4820,6 @@
         <w:spacing w:line="300" w:lineRule="auto"/>
       </w:pPr>
       <w:r>
-        <w:lastRenderedPageBreak/>
         <w:t>A</w:t>
       </w:r>
       <w:r>
@@ -3710,9 +4883,11 @@
       <w:r>
         <w:t xml:space="preserve">{%p if </w:t>
       </w:r>
+      <w:proofErr w:type="spellStart"/>
       <w:r>
         <w:t>tenant_gets_rent_subsidy</w:t>
       </w:r>
+      <w:proofErr w:type="spellEnd"/>
       <w:r>
         <w:t xml:space="preserve"> %}</w:t>
       </w:r>
@@ -3757,7 +4932,15 @@
         <w:t xml:space="preserve"> a rent subsidy, t</w:t>
       </w:r>
       <w:r>
-        <w:t xml:space="preserve">he minimum amount of damages of three months’ rent is based on the full contract rent, not just </w:t>
+        <w:t xml:space="preserve">he minimum </w:t>
+      </w:r>
+      <w:proofErr w:type="gramStart"/>
+      <w:r>
+        <w:t>amount</w:t>
+      </w:r>
+      <w:proofErr w:type="gramEnd"/>
+      <w:r>
+        <w:t xml:space="preserve"> of damages of three months’ rent is based on the full contract rent, not just </w:t>
       </w:r>
       <w:r>
         <w:t>Tenant’s</w:t>
@@ -3889,7 +5072,15 @@
         <w:spacing w:line="300" w:lineRule="auto"/>
       </w:pPr>
       <w:r>
-        <w:t xml:space="preserve">{%p if landlord_subject_to_consumer_protection_law %} </w:t>
+        <w:t xml:space="preserve">{%p if </w:t>
+      </w:r>
+      <w:proofErr w:type="spellStart"/>
+      <w:r>
+        <w:t>landlord_subject_to_consumer_protection_law</w:t>
+      </w:r>
+      <w:proofErr w:type="spellEnd"/>
+      <w:r>
+        <w:t xml:space="preserve"> %} </w:t>
       </w:r>
     </w:p>
     <w:p>
@@ -4033,7 +5224,15 @@
         </w:numPr>
       </w:pPr>
       <w:r>
-        <w:t>{%p if include_conditions_in_complaint %}</w:t>
+        <w:t xml:space="preserve">{%p if </w:t>
+      </w:r>
+      <w:proofErr w:type="spellStart"/>
+      <w:r>
+        <w:t>include_conditions_in_complaint</w:t>
+      </w:r>
+      <w:proofErr w:type="spellEnd"/>
+      <w:r>
+        <w:t xml:space="preserve"> %}</w:t>
       </w:r>
     </w:p>
     <w:p>
@@ -4145,7 +5344,15 @@
         <w:spacing w:line="300" w:lineRule="auto"/>
       </w:pPr>
       <w:r>
-        <w:t>{%p if complaint_ask_for_relocation %}</w:t>
+        <w:t xml:space="preserve">{%p if </w:t>
+      </w:r>
+      <w:proofErr w:type="spellStart"/>
+      <w:r>
+        <w:t>complaint_ask_for_relocation</w:t>
+      </w:r>
+      <w:proofErr w:type="spellEnd"/>
+      <w:r>
+        <w:t xml:space="preserve"> %}</w:t>
       </w:r>
     </w:p>
     <w:p>
@@ -4173,7 +5380,15 @@
         <w:spacing w:line="300" w:lineRule="auto"/>
       </w:pPr>
       <w:r>
-        <w:t>If Tenant is required to move out in order to make repairs or if it is otherwise necessary due to Tenant’s circumstances, order the Landlord to provide alternative housing or to arrange and pay for a hotel that is comparable in size, amenities and location until such time as the repairs have been completed.</w:t>
+        <w:t xml:space="preserve">If Tenant is required to move out </w:t>
+      </w:r>
+      <w:proofErr w:type="gramStart"/>
+      <w:r>
+        <w:t>in order to</w:t>
+      </w:r>
+      <w:proofErr w:type="gramEnd"/>
+      <w:r>
+        <w:t xml:space="preserve"> make repairs or if it is otherwise necessary due to Tenant’s circumstances, order the Landlord to provide alternative housing or to arrange and pay for a hotel that is comparable in size, amenities and location until such time as the repairs have been completed.</w:t>
       </w:r>
     </w:p>
     <w:p>
@@ -4229,6 +5444,7 @@
         <w:spacing w:line="300" w:lineRule="auto"/>
       </w:pPr>
       <w:r>
+        <w:lastRenderedPageBreak/>
         <w:t xml:space="preserve">Waive the requirement of Rule 65(c) of the Massachusetts Rules of Civil Procedure that </w:t>
       </w:r>
       <w:r>
@@ -4269,7 +5485,6 @@
         <w:spacing w:line="300" w:lineRule="auto"/>
       </w:pPr>
       <w:r>
-        <w:lastRenderedPageBreak/>
         <w:t>Schedule a Preliminary Injunction Hearing prior to the expiration of any Temporary Restraining Order that may be granted.</w:t>
       </w:r>
     </w:p>
@@ -4305,8 +5520,13 @@
       <w:r>
         <w:t xml:space="preserve">{%p if </w:t>
       </w:r>
-      <w:r>
-        <w:t>person_answering == "attorney"</w:t>
+      <w:proofErr w:type="spellStart"/>
+      <w:r>
+        <w:t>person_answering</w:t>
+      </w:r>
+      <w:proofErr w:type="spellEnd"/>
+      <w:r>
+        <w:t xml:space="preserve"> == "attorney"</w:t>
       </w:r>
       <w:r>
         <w:t xml:space="preserve"> </w:t>
@@ -4315,13 +5535,41 @@
         <w:rPr>
           <w:rFonts w:asciiTheme="minorHAnsi" w:hAnsiTheme="minorHAnsi" w:cstheme="minorHAnsi"/>
         </w:rPr>
-        <w:t xml:space="preserve">and representation_type == </w:t>
-      </w:r>
+        <w:t xml:space="preserve">and </w:t>
+      </w:r>
+      <w:proofErr w:type="spellStart"/>
       <w:r>
         <w:rPr>
           <w:rFonts w:asciiTheme="minorHAnsi" w:hAnsiTheme="minorHAnsi" w:cstheme="minorHAnsi"/>
         </w:rPr>
-        <w:t>"entering_appearance"</w:t>
+        <w:t>representation_type</w:t>
+      </w:r>
+      <w:proofErr w:type="spellEnd"/>
+      <w:r>
+        <w:rPr>
+          <w:rFonts w:asciiTheme="minorHAnsi" w:hAnsiTheme="minorHAnsi" w:cstheme="minorHAnsi"/>
+        </w:rPr>
+        <w:t xml:space="preserve"> == </w:t>
+      </w:r>
+      <w:r>
+        <w:rPr>
+          <w:rFonts w:asciiTheme="minorHAnsi" w:hAnsiTheme="minorHAnsi" w:cstheme="minorHAnsi"/>
+        </w:rPr>
+        <w:t>"</w:t>
+      </w:r>
+      <w:proofErr w:type="spellStart"/>
+      <w:r>
+        <w:rPr>
+          <w:rFonts w:asciiTheme="minorHAnsi" w:hAnsiTheme="minorHAnsi" w:cstheme="minorHAnsi"/>
+        </w:rPr>
+        <w:t>entering_appearance</w:t>
+      </w:r>
+      <w:proofErr w:type="spellEnd"/>
+      <w:r>
+        <w:rPr>
+          <w:rFonts w:asciiTheme="minorHAnsi" w:hAnsiTheme="minorHAnsi" w:cstheme="minorHAnsi"/>
+        </w:rPr>
+        <w:t>"</w:t>
       </w:r>
       <w:r>
         <w:rPr>
@@ -4361,8 +5609,21 @@
         <w:keepNext/>
         <w:keepLines/>
       </w:pPr>
-      <w:r>
-        <w:t>{{ users }}, {{ users.as_noun("Plaintiff") }}</w:t>
+      <w:proofErr w:type="gramStart"/>
+      <w:r>
+        <w:t>{{ users</w:t>
+      </w:r>
+      <w:proofErr w:type="gramEnd"/>
+      <w:r>
+        <w:t xml:space="preserve"> }}, {{ </w:t>
+      </w:r>
+      <w:proofErr w:type="spellStart"/>
+      <w:r>
+        <w:t>users.as_noun</w:t>
+      </w:r>
+      <w:proofErr w:type="spellEnd"/>
+      <w:r>
+        <w:t>("Plaintiff") }}</w:t>
       </w:r>
     </w:p>
     <w:p>
@@ -4380,14 +5641,32 @@
         <w:keepLines/>
         <w:contextualSpacing/>
       </w:pPr>
-      <w:r>
-        <w:t>{{ users[0].attorney.signature_if_</w:t>
+      <w:proofErr w:type="gramStart"/>
+      <w:r>
+        <w:t>{{ users</w:t>
+      </w:r>
+      <w:proofErr w:type="gramEnd"/>
+      <w:r>
+        <w:t>[0].</w:t>
+      </w:r>
+      <w:proofErr w:type="spellStart"/>
+      <w:r>
+        <w:t>attorney.signature_if_</w:t>
       </w:r>
       <w:r>
         <w:t>final</w:t>
       </w:r>
-      <w:r>
-        <w:t>(i) }}</w:t>
+      <w:proofErr w:type="spellEnd"/>
+      <w:r>
+        <w:t>(</w:t>
+      </w:r>
+      <w:proofErr w:type="spellStart"/>
+      <w:r>
+        <w:t>i</w:t>
+      </w:r>
+      <w:proofErr w:type="spellEnd"/>
+      <w:r>
+        <w:t>) }}</w:t>
       </w:r>
     </w:p>
     <w:p>
@@ -4403,8 +5682,13 @@
         <w:keepLines/>
         <w:contextualSpacing/>
       </w:pPr>
-      <w:r>
-        <w:t>{{ users[0].attorney }}</w:t>
+      <w:proofErr w:type="gramStart"/>
+      <w:r>
+        <w:t>{{ users</w:t>
+      </w:r>
+      <w:proofErr w:type="gramEnd"/>
+      <w:r>
+        <w:t>[0].attorney }}</w:t>
       </w:r>
     </w:p>
     <w:p>
@@ -4413,8 +5697,21 @@
         <w:keepLines/>
         <w:contextualSpacing/>
       </w:pPr>
-      <w:r>
-        <w:t>{{ users[0].attorney.organization }}</w:t>
+      <w:proofErr w:type="gramStart"/>
+      <w:r>
+        <w:t>{{ users</w:t>
+      </w:r>
+      <w:proofErr w:type="gramEnd"/>
+      <w:r>
+        <w:t>[0].</w:t>
+      </w:r>
+      <w:proofErr w:type="spellStart"/>
+      <w:r>
+        <w:t>attorney.organization</w:t>
+      </w:r>
+      <w:proofErr w:type="spellEnd"/>
+      <w:r>
+        <w:t xml:space="preserve"> }}</w:t>
       </w:r>
     </w:p>
     <w:p>
@@ -4423,8 +5720,21 @@
         <w:keepLines/>
         <w:contextualSpacing/>
       </w:pPr>
-      <w:r>
-        <w:t>{{ users[0].attorney.address.block() }}</w:t>
+      <w:proofErr w:type="gramStart"/>
+      <w:r>
+        <w:t>{{ users</w:t>
+      </w:r>
+      <w:proofErr w:type="gramEnd"/>
+      <w:r>
+        <w:t>[0].</w:t>
+      </w:r>
+      <w:proofErr w:type="spellStart"/>
+      <w:r>
+        <w:t>attorney.address.block</w:t>
+      </w:r>
+      <w:proofErr w:type="spellEnd"/>
+      <w:r>
+        <w:t>() }}</w:t>
       </w:r>
     </w:p>
     <w:p>
@@ -4433,8 +5743,21 @@
         <w:keepLines/>
         <w:contextualSpacing/>
       </w:pPr>
-      <w:r>
-        <w:t>{{ users[0].attorney.phone_numbers() }}</w:t>
+      <w:proofErr w:type="gramStart"/>
+      <w:r>
+        <w:t>{{ users</w:t>
+      </w:r>
+      <w:proofErr w:type="gramEnd"/>
+      <w:r>
+        <w:t>[0].</w:t>
+      </w:r>
+      <w:proofErr w:type="spellStart"/>
+      <w:r>
+        <w:t>attorney.phone_numbers</w:t>
+      </w:r>
+      <w:proofErr w:type="spellEnd"/>
+      <w:r>
+        <w:t>() }}</w:t>
       </w:r>
     </w:p>
     <w:p>
@@ -4443,8 +5766,21 @@
         <w:keepLines/>
         <w:contextualSpacing/>
       </w:pPr>
-      <w:r>
-        <w:t>{{ users[0].attorney.email }}</w:t>
+      <w:proofErr w:type="gramStart"/>
+      <w:r>
+        <w:t>{{ users</w:t>
+      </w:r>
+      <w:proofErr w:type="gramEnd"/>
+      <w:r>
+        <w:t>[0].</w:t>
+      </w:r>
+      <w:proofErr w:type="spellStart"/>
+      <w:r>
+        <w:t>attorney.email</w:t>
+      </w:r>
+      <w:proofErr w:type="spellEnd"/>
+      <w:r>
+        <w:t xml:space="preserve"> }}</w:t>
       </w:r>
     </w:p>
     <w:p/>
@@ -4513,14 +5849,32 @@
         </w:tabs>
         <w:spacing w:line="300" w:lineRule="auto"/>
       </w:pPr>
-      <w:r>
-        <w:t>{{ users[0].signature_if_</w:t>
+      <w:proofErr w:type="gramStart"/>
+      <w:r>
+        <w:t>{{ users</w:t>
+      </w:r>
+      <w:proofErr w:type="gramEnd"/>
+      <w:r>
+        <w:t>[0].</w:t>
+      </w:r>
+      <w:proofErr w:type="spellStart"/>
+      <w:r>
+        <w:t>signature_if_</w:t>
       </w:r>
       <w:r>
         <w:t>final</w:t>
       </w:r>
-      <w:r>
-        <w:t>(i) }}</w:t>
+      <w:proofErr w:type="spellEnd"/>
+      <w:r>
+        <w:t>(</w:t>
+      </w:r>
+      <w:proofErr w:type="spellStart"/>
+      <w:r>
+        <w:t>i</w:t>
+      </w:r>
+      <w:proofErr w:type="spellEnd"/>
+      <w:r>
+        <w:t>) }}</w:t>
       </w:r>
     </w:p>
     <w:p>
@@ -4545,8 +5899,21 @@
         <w:spacing w:line="300" w:lineRule="auto"/>
         <w:contextualSpacing/>
       </w:pPr>
-      <w:r>
-        <w:t>{{ users[0].name.full() }}</w:t>
+      <w:proofErr w:type="gramStart"/>
+      <w:r>
+        <w:t>{{ users</w:t>
+      </w:r>
+      <w:proofErr w:type="gramEnd"/>
+      <w:r>
+        <w:t>[0].</w:t>
+      </w:r>
+      <w:proofErr w:type="spellStart"/>
+      <w:r>
+        <w:t>name.full</w:t>
+      </w:r>
+      <w:proofErr w:type="spellEnd"/>
+      <w:r>
+        <w:t>() }}</w:t>
       </w:r>
     </w:p>
     <w:p>
@@ -4571,17 +5938,35 @@
         <w:spacing w:line="300" w:lineRule="auto"/>
         <w:contextualSpacing/>
       </w:pPr>
-      <w:r>
-        <w:t>{{ users[0].address.</w:t>
+      <w:proofErr w:type="gramStart"/>
+      <w:r>
+        <w:t>{{ users</w:t>
+      </w:r>
+      <w:proofErr w:type="gramEnd"/>
+      <w:r>
+        <w:t>[0].</w:t>
+      </w:r>
+      <w:proofErr w:type="spellStart"/>
+      <w:r>
+        <w:t>address.</w:t>
       </w:r>
       <w:r>
         <w:t>block</w:t>
       </w:r>
+      <w:proofErr w:type="spellEnd"/>
       <w:r>
         <w:t>() }}</w:t>
       </w:r>
       <w:r>
-        <w:t>{% if users[0].phone_numbers() %}</w:t>
+        <w:t>{% if users[0].</w:t>
+      </w:r>
+      <w:proofErr w:type="spellStart"/>
+      <w:r>
+        <w:t>phone_numbers</w:t>
+      </w:r>
+      <w:proofErr w:type="spellEnd"/>
+      <w:r>
+        <w:t>() %}</w:t>
       </w:r>
     </w:p>
     <w:p>
@@ -4604,11 +5989,24 @@
         <w:spacing w:line="300" w:lineRule="auto"/>
         <w:contextualSpacing/>
       </w:pPr>
-      <w:r>
-        <w:t>{{ users[0].phone_number</w:t>
-      </w:r>
-      <w:r>
-        <w:t>s()</w:t>
+      <w:proofErr w:type="gramStart"/>
+      <w:r>
+        <w:t>{{ users</w:t>
+      </w:r>
+      <w:proofErr w:type="gramEnd"/>
+      <w:r>
+        <w:t>[0].</w:t>
+      </w:r>
+      <w:proofErr w:type="spellStart"/>
+      <w:r>
+        <w:t>phone_number</w:t>
+      </w:r>
+      <w:r>
+        <w:t>s</w:t>
+      </w:r>
+      <w:proofErr w:type="spellEnd"/>
+      <w:r>
+        <w:t>()</w:t>
       </w:r>
       <w:r>
         <w:t xml:space="preserve"> }}</w:t>
@@ -4692,8 +6090,13 @@
       <w:r>
         <w:t xml:space="preserve">I, </w:t>
       </w:r>
-      <w:r>
-        <w:t>{{ users }}</w:t>
+      <w:proofErr w:type="gramStart"/>
+      <w:r>
+        <w:t>{{ users</w:t>
+      </w:r>
+      <w:proofErr w:type="gramEnd"/>
+      <w:r>
+        <w:t xml:space="preserve"> }}</w:t>
       </w:r>
       <w:r>
         <w:t xml:space="preserve"> </w:t>
@@ -4732,17 +6135,27 @@
           <w:iCs/>
         </w:rPr>
       </w:pPr>
+      <w:proofErr w:type="gramStart"/>
       <w:r>
         <w:t xml:space="preserve">{{ </w:t>
       </w:r>
       <w:r>
-        <w:t xml:space="preserve">"" </w:t>
+        <w:t>"</w:t>
+      </w:r>
+      <w:proofErr w:type="gramEnd"/>
+      <w:r>
+        <w:t xml:space="preserve">" </w:t>
       </w:r>
       <w:r>
         <w:t xml:space="preserve">if </w:t>
       </w:r>
-      <w:r>
-        <w:t>person_answering == "attorney"</w:t>
+      <w:proofErr w:type="spellStart"/>
+      <w:r>
+        <w:t>person_answering</w:t>
+      </w:r>
+      <w:proofErr w:type="spellEnd"/>
+      <w:r>
+        <w:t xml:space="preserve"> == "attorney"</w:t>
       </w:r>
       <w:r>
         <w:t xml:space="preserve"> </w:t>
@@ -4751,25 +6164,66 @@
         <w:rPr>
           <w:rFonts w:asciiTheme="minorHAnsi" w:hAnsiTheme="minorHAnsi" w:cstheme="minorHAnsi"/>
         </w:rPr>
-        <w:t xml:space="preserve">and representation_type == </w:t>
-      </w:r>
+        <w:t xml:space="preserve">and </w:t>
+      </w:r>
+      <w:proofErr w:type="spellStart"/>
       <w:r>
         <w:rPr>
           <w:rFonts w:asciiTheme="minorHAnsi" w:hAnsiTheme="minorHAnsi" w:cstheme="minorHAnsi"/>
         </w:rPr>
-        <w:t>"entering_appearance"</w:t>
+        <w:t>representation_type</w:t>
+      </w:r>
+      <w:proofErr w:type="spellEnd"/>
+      <w:r>
+        <w:rPr>
+          <w:rFonts w:asciiTheme="minorHAnsi" w:hAnsiTheme="minorHAnsi" w:cstheme="minorHAnsi"/>
+        </w:rPr>
+        <w:t xml:space="preserve"> == </w:t>
+      </w:r>
+      <w:r>
+        <w:rPr>
+          <w:rFonts w:asciiTheme="minorHAnsi" w:hAnsiTheme="minorHAnsi" w:cstheme="minorHAnsi"/>
+        </w:rPr>
+        <w:t>"</w:t>
+      </w:r>
+      <w:proofErr w:type="spellStart"/>
+      <w:r>
+        <w:rPr>
+          <w:rFonts w:asciiTheme="minorHAnsi" w:hAnsiTheme="minorHAnsi" w:cstheme="minorHAnsi"/>
+        </w:rPr>
+        <w:t>entering_appearance</w:t>
+      </w:r>
+      <w:proofErr w:type="spellEnd"/>
+      <w:r>
+        <w:rPr>
+          <w:rFonts w:asciiTheme="minorHAnsi" w:hAnsiTheme="minorHAnsi" w:cstheme="minorHAnsi"/>
+        </w:rPr>
+        <w:t>"</w:t>
       </w:r>
       <w:r>
         <w:t xml:space="preserve"> else </w:t>
       </w:r>
       <w:r>
-        <w:t>users[0].signature_if_</w:t>
+        <w:t>users[0].</w:t>
+      </w:r>
+      <w:proofErr w:type="spellStart"/>
+      <w:r>
+        <w:t>signature_if_</w:t>
       </w:r>
       <w:r>
         <w:t>final</w:t>
       </w:r>
-      <w:r>
-        <w:t>(i)</w:t>
+      <w:proofErr w:type="spellEnd"/>
+      <w:r>
+        <w:t>(</w:t>
+      </w:r>
+      <w:proofErr w:type="spellStart"/>
+      <w:r>
+        <w:t>i</w:t>
+      </w:r>
+      <w:proofErr w:type="spellEnd"/>
+      <w:r>
+        <w:t>)</w:t>
       </w:r>
       <w:r>
         <w:t xml:space="preserve"> </w:t>
@@ -4990,7 +6444,169 @@
               <w:bCs/>
               <w:iCs/>
             </w:rPr>
-            <w:t>{% if person_answering == "attorney" and representation_type == "ghostwriting" and customize_footer %}Prepared with assistance of {{ org_name }}{% elif person_answering == "attorney" and representation_type == "ghostwriting" and not customize_footer %}Prepared with assistance of counsel{% endif %}</w:t>
+            <w:t xml:space="preserve">{% if </w:t>
+          </w:r>
+          <w:proofErr w:type="spellStart"/>
+          <w:r>
+            <w:rPr>
+              <w:rFonts w:asciiTheme="minorHAnsi" w:hAnsiTheme="minorHAnsi" w:cstheme="minorHAnsi"/>
+              <w:bCs/>
+              <w:iCs/>
+            </w:rPr>
+            <w:t>person_answering</w:t>
+          </w:r>
+          <w:proofErr w:type="spellEnd"/>
+          <w:r>
+            <w:rPr>
+              <w:rFonts w:asciiTheme="minorHAnsi" w:hAnsiTheme="minorHAnsi" w:cstheme="minorHAnsi"/>
+              <w:bCs/>
+              <w:iCs/>
+            </w:rPr>
+            <w:t xml:space="preserve"> == "attorney" and </w:t>
+          </w:r>
+          <w:proofErr w:type="spellStart"/>
+          <w:r>
+            <w:rPr>
+              <w:rFonts w:asciiTheme="minorHAnsi" w:hAnsiTheme="minorHAnsi" w:cstheme="minorHAnsi"/>
+              <w:bCs/>
+              <w:iCs/>
+            </w:rPr>
+            <w:t>representation_type</w:t>
+          </w:r>
+          <w:proofErr w:type="spellEnd"/>
+          <w:r>
+            <w:rPr>
+              <w:rFonts w:asciiTheme="minorHAnsi" w:hAnsiTheme="minorHAnsi" w:cstheme="minorHAnsi"/>
+              <w:bCs/>
+              <w:iCs/>
+            </w:rPr>
+            <w:t xml:space="preserve"> == "ghostwriting" and </w:t>
+          </w:r>
+          <w:proofErr w:type="spellStart"/>
+          <w:r>
+            <w:rPr>
+              <w:rFonts w:asciiTheme="minorHAnsi" w:hAnsiTheme="minorHAnsi" w:cstheme="minorHAnsi"/>
+              <w:bCs/>
+              <w:iCs/>
+            </w:rPr>
+            <w:t>customize_footer</w:t>
+          </w:r>
+          <w:proofErr w:type="spellEnd"/>
+          <w:r>
+            <w:rPr>
+              <w:rFonts w:asciiTheme="minorHAnsi" w:hAnsiTheme="minorHAnsi" w:cstheme="minorHAnsi"/>
+              <w:bCs/>
+              <w:iCs/>
+            </w:rPr>
+            <w:t xml:space="preserve"> </w:t>
+          </w:r>
+          <w:proofErr w:type="gramStart"/>
+          <w:r>
+            <w:rPr>
+              <w:rFonts w:asciiTheme="minorHAnsi" w:hAnsiTheme="minorHAnsi" w:cstheme="minorHAnsi"/>
+              <w:bCs/>
+              <w:iCs/>
+            </w:rPr>
+            <w:t>%}Prepared</w:t>
+          </w:r>
+          <w:proofErr w:type="gramEnd"/>
+          <w:r>
+            <w:rPr>
+              <w:rFonts w:asciiTheme="minorHAnsi" w:hAnsiTheme="minorHAnsi" w:cstheme="minorHAnsi"/>
+              <w:bCs/>
+              <w:iCs/>
+            </w:rPr>
+            <w:t xml:space="preserve"> with assistance of {{ </w:t>
+          </w:r>
+          <w:proofErr w:type="spellStart"/>
+          <w:r>
+            <w:rPr>
+              <w:rFonts w:asciiTheme="minorHAnsi" w:hAnsiTheme="minorHAnsi" w:cstheme="minorHAnsi"/>
+              <w:bCs/>
+              <w:iCs/>
+            </w:rPr>
+            <w:t>org_name</w:t>
+          </w:r>
+          <w:proofErr w:type="spellEnd"/>
+          <w:r>
+            <w:rPr>
+              <w:rFonts w:asciiTheme="minorHAnsi" w:hAnsiTheme="minorHAnsi" w:cstheme="minorHAnsi"/>
+              <w:bCs/>
+              <w:iCs/>
+            </w:rPr>
+            <w:t xml:space="preserve"> }}{% </w:t>
+          </w:r>
+          <w:proofErr w:type="spellStart"/>
+          <w:r>
+            <w:rPr>
+              <w:rFonts w:asciiTheme="minorHAnsi" w:hAnsiTheme="minorHAnsi" w:cstheme="minorHAnsi"/>
+              <w:bCs/>
+              <w:iCs/>
+            </w:rPr>
+            <w:t>elif</w:t>
+          </w:r>
+          <w:proofErr w:type="spellEnd"/>
+          <w:r>
+            <w:rPr>
+              <w:rFonts w:asciiTheme="minorHAnsi" w:hAnsiTheme="minorHAnsi" w:cstheme="minorHAnsi"/>
+              <w:bCs/>
+              <w:iCs/>
+            </w:rPr>
+            <w:t xml:space="preserve"> </w:t>
+          </w:r>
+          <w:proofErr w:type="spellStart"/>
+          <w:r>
+            <w:rPr>
+              <w:rFonts w:asciiTheme="minorHAnsi" w:hAnsiTheme="minorHAnsi" w:cstheme="minorHAnsi"/>
+              <w:bCs/>
+              <w:iCs/>
+            </w:rPr>
+            <w:t>person_answering</w:t>
+          </w:r>
+          <w:proofErr w:type="spellEnd"/>
+          <w:r>
+            <w:rPr>
+              <w:rFonts w:asciiTheme="minorHAnsi" w:hAnsiTheme="minorHAnsi" w:cstheme="minorHAnsi"/>
+              <w:bCs/>
+              <w:iCs/>
+            </w:rPr>
+            <w:t xml:space="preserve"> == "attorney" and </w:t>
+          </w:r>
+          <w:proofErr w:type="spellStart"/>
+          <w:r>
+            <w:rPr>
+              <w:rFonts w:asciiTheme="minorHAnsi" w:hAnsiTheme="minorHAnsi" w:cstheme="minorHAnsi"/>
+              <w:bCs/>
+              <w:iCs/>
+            </w:rPr>
+            <w:t>representation_type</w:t>
+          </w:r>
+          <w:proofErr w:type="spellEnd"/>
+          <w:r>
+            <w:rPr>
+              <w:rFonts w:asciiTheme="minorHAnsi" w:hAnsiTheme="minorHAnsi" w:cstheme="minorHAnsi"/>
+              <w:bCs/>
+              <w:iCs/>
+            </w:rPr>
+            <w:t xml:space="preserve"> == "ghostwriting" and not </w:t>
+          </w:r>
+          <w:proofErr w:type="spellStart"/>
+          <w:r>
+            <w:rPr>
+              <w:rFonts w:asciiTheme="minorHAnsi" w:hAnsiTheme="minorHAnsi" w:cstheme="minorHAnsi"/>
+              <w:bCs/>
+              <w:iCs/>
+            </w:rPr>
+            <w:t>customize_footer</w:t>
+          </w:r>
+          <w:proofErr w:type="spellEnd"/>
+          <w:r>
+            <w:rPr>
+              <w:rFonts w:asciiTheme="minorHAnsi" w:hAnsiTheme="minorHAnsi" w:cstheme="minorHAnsi"/>
+              <w:bCs/>
+              <w:iCs/>
+            </w:rPr>
+            <w:t xml:space="preserve"> %}Prepared with assistance of counsel{% endif %}</w:t>
           </w:r>
         </w:p>
       </w:tc>

</xml_diff>

<commit_message>
make emergency language conditional on emergency selection
</commit_message>
<xml_diff>
--- a/docassemble/HousingCodeChecklist/data/templates/verified_complaint_and_motions.docx
+++ b/docassemble/HousingCodeChecklist/data/templates/verified_complaint_and_motions.docx
@@ -20,7 +20,21 @@
       </w:r>
       <w:proofErr w:type="spellEnd"/>
       <w:r>
-        <w:t xml:space="preserve"> %}</w:t>
+        <w:t xml:space="preserve"> </w:t>
+      </w:r>
+      <w:r>
+        <w:t xml:space="preserve">and </w:t>
+      </w:r>
+      <w:proofErr w:type="spellStart"/>
+      <w:r>
+        <w:t>complaint_ask_for_tro</w:t>
+      </w:r>
+      <w:proofErr w:type="spellEnd"/>
+      <w:r>
+        <w:t xml:space="preserve"> </w:t>
+      </w:r>
+      <w:r>
+        <w:t>%}</w:t>
       </w:r>
     </w:p>
     <w:p>
@@ -49,6 +63,7 @@
         <w:t>elief</w:t>
       </w:r>
     </w:p>
+    <w:p/>
     <w:p>
       <w:r>
         <w:t>{%p else %}</w:t>
@@ -68,6 +83,7 @@
         <w:t xml:space="preserve"> for Repairs and Other Relief</w:t>
       </w:r>
     </w:p>
+    <w:p/>
     <w:p>
       <w:r>
         <w:t>{%p endif %}</w:t>
@@ -716,6 +732,7 @@
         <w:jc w:val="both"/>
       </w:pPr>
       <w:r>
+        <w:lastRenderedPageBreak/>
         <w:t xml:space="preserve">{%p if </w:t>
       </w:r>
       <w:proofErr w:type="spellStart"/>
@@ -732,7 +749,6 @@
         <w:pStyle w:val="Heading2"/>
       </w:pPr>
       <w:r>
-        <w:lastRenderedPageBreak/>
         <w:t xml:space="preserve">Landlord’s </w:t>
       </w:r>
       <w:r>
@@ -1299,6 +1315,7 @@
         <w:spacing w:line="300" w:lineRule="auto"/>
       </w:pPr>
       <w:r>
+        <w:lastRenderedPageBreak/>
         <w:t xml:space="preserve">{%p if </w:t>
       </w:r>
       <w:proofErr w:type="spellStart"/>
@@ -1347,7 +1364,6 @@
         <w:spacing w:line="300" w:lineRule="auto"/>
       </w:pPr>
       <w:r>
-        <w:lastRenderedPageBreak/>
         <w:t>{%p endif %}</w:t>
       </w:r>
     </w:p>
@@ -1901,6 +1917,7 @@
         <w:spacing w:line="300" w:lineRule="auto"/>
       </w:pPr>
       <w:r>
+        <w:lastRenderedPageBreak/>
         <w:t xml:space="preserve">{%p if </w:t>
       </w:r>
       <w:proofErr w:type="spellStart"/>
@@ -1942,7 +1959,6 @@
         <w:spacing w:line="300" w:lineRule="auto"/>
       </w:pPr>
       <w:r>
-        <w:lastRenderedPageBreak/>
         <w:t xml:space="preserve">On or around </w:t>
       </w:r>
       <w:proofErr w:type="gramStart"/>
@@ -6263,6 +6279,18 @@
       </w:pPr>
       <w:r>
         <w:t>Date:</w:t>
+      </w:r>
+      <w:r>
+        <w:t xml:space="preserve"> {% if </w:t>
+      </w:r>
+      <w:r>
+        <w:t>users[0].signature</w:t>
+      </w:r>
+      <w:r>
+        <w:t xml:space="preserve"> %}{{ today</w:t>
+      </w:r>
+      <w:r>
+        <w:t>() }}{% endif %}</w:t>
       </w:r>
     </w:p>
     <w:sectPr>

</xml_diff>

<commit_message>
update to new main branch
</commit_message>
<xml_diff>
--- a/docassemble/HousingCodeChecklist/data/templates/verified_complaint_and_motions.docx
+++ b/docassemble/HousingCodeChecklist/data/templates/verified_complaint_and_motions.docx
@@ -20,7 +20,21 @@
       </w:r>
       <w:proofErr w:type="spellEnd"/>
       <w:r>
-        <w:t xml:space="preserve"> %}</w:t>
+        <w:t xml:space="preserve"> </w:t>
+      </w:r>
+      <w:r>
+        <w:t xml:space="preserve">and </w:t>
+      </w:r>
+      <w:proofErr w:type="spellStart"/>
+      <w:r>
+        <w:t>complaint_ask_for_tro</w:t>
+      </w:r>
+      <w:proofErr w:type="spellEnd"/>
+      <w:r>
+        <w:t xml:space="preserve"> </w:t>
+      </w:r>
+      <w:r>
+        <w:t>%}</w:t>
       </w:r>
     </w:p>
     <w:p>
@@ -49,6 +63,7 @@
         <w:t>elief</w:t>
       </w:r>
     </w:p>
+    <w:p/>
     <w:p>
       <w:r>
         <w:t>{%p else %}</w:t>
@@ -68,6 +83,7 @@
         <w:t xml:space="preserve"> for Repairs and Other Relief</w:t>
       </w:r>
     </w:p>
+    <w:p/>
     <w:p>
       <w:r>
         <w:t>{%p endif %}</w:t>
@@ -716,6 +732,7 @@
         <w:jc w:val="both"/>
       </w:pPr>
       <w:r>
+        <w:lastRenderedPageBreak/>
         <w:t xml:space="preserve">{%p if </w:t>
       </w:r>
       <w:proofErr w:type="spellStart"/>
@@ -732,7 +749,6 @@
         <w:pStyle w:val="Heading2"/>
       </w:pPr>
       <w:r>
-        <w:lastRenderedPageBreak/>
         <w:t xml:space="preserve">Landlord’s </w:t>
       </w:r>
       <w:r>
@@ -1299,6 +1315,7 @@
         <w:spacing w:line="300" w:lineRule="auto"/>
       </w:pPr>
       <w:r>
+        <w:lastRenderedPageBreak/>
         <w:t xml:space="preserve">{%p if </w:t>
       </w:r>
       <w:proofErr w:type="spellStart"/>
@@ -1347,7 +1364,6 @@
         <w:spacing w:line="300" w:lineRule="auto"/>
       </w:pPr>
       <w:r>
-        <w:lastRenderedPageBreak/>
         <w:t>{%p endif %}</w:t>
       </w:r>
     </w:p>
@@ -1901,6 +1917,7 @@
         <w:spacing w:line="300" w:lineRule="auto"/>
       </w:pPr>
       <w:r>
+        <w:lastRenderedPageBreak/>
         <w:t xml:space="preserve">{%p if </w:t>
       </w:r>
       <w:proofErr w:type="spellStart"/>
@@ -1942,7 +1959,6 @@
         <w:spacing w:line="300" w:lineRule="auto"/>
       </w:pPr>
       <w:r>
-        <w:lastRenderedPageBreak/>
         <w:t xml:space="preserve">On or around </w:t>
       </w:r>
       <w:proofErr w:type="gramStart"/>
@@ -6263,6 +6279,18 @@
       </w:pPr>
       <w:r>
         <w:t>Date:</w:t>
+      </w:r>
+      <w:r>
+        <w:t xml:space="preserve"> {% if </w:t>
+      </w:r>
+      <w:r>
+        <w:t>users[0].signature</w:t>
+      </w:r>
+      <w:r>
+        <w:t xml:space="preserve"> %}{{ today</w:t>
+      </w:r>
+      <w:r>
+        <w:t>() }}{% endif %}</w:t>
       </w:r>
     </w:p>
     <w:sectPr>

</xml_diff>

<commit_message>
updated verified complaint to handle when no repair conditions are selected, still working on
</commit_message>
<xml_diff>
--- a/docassemble/HousingCodeChecklist/data/templates/verified_complaint_and_motions.docx
+++ b/docassemble/HousingCodeChecklist/data/templates/verified_complaint_and_motions.docx
@@ -5,12 +5,16 @@
     <w:p>
       <w:pPr>
         <w:pStyle w:val="Subtitle"/>
+        <w:jc w:val="center"/>
       </w:pPr>
       <w:r>
         <w:t>Commonwealth of Massachusetts Trial Court</w:t>
       </w:r>
     </w:p>
     <w:p>
+      <w:pPr>
+        <w:jc w:val="center"/>
+      </w:pPr>
       <w:r>
         <w:t xml:space="preserve">{%p if </w:t>
       </w:r>
@@ -40,12 +44,19 @@
     <w:p>
       <w:pPr>
         <w:pStyle w:val="Heading1"/>
+        <w:jc w:val="center"/>
       </w:pPr>
       <w:r>
         <w:t xml:space="preserve">Tenant’s </w:t>
       </w:r>
       <w:r>
-        <w:t>Verified Complaint for Emergency Repairs</w:t>
+        <w:t xml:space="preserve">Verified Complaint for </w:t>
+      </w:r>
+      <w:r>
+        <w:br/>
+      </w:r>
+      <w:r>
+        <w:t>Emergency Repairs</w:t>
       </w:r>
       <w:r>
         <w:t xml:space="preserve"> and </w:t>
@@ -63,15 +74,59 @@
         <w:t>elief</w:t>
       </w:r>
     </w:p>
-    <w:p/>
-    <w:p>
-      <w:r>
-        <w:t>{%p else %}</w:t>
+    <w:p>
+      <w:pPr>
+        <w:jc w:val="center"/>
+      </w:pPr>
+    </w:p>
+    <w:p>
+      <w:pPr>
+        <w:jc w:val="center"/>
+      </w:pPr>
+      <w:r>
+        <w:t xml:space="preserve">{%p </w:t>
+      </w:r>
+      <w:proofErr w:type="spellStart"/>
+      <w:r>
+        <w:t>el</w:t>
+      </w:r>
+      <w:r>
+        <w:t>if</w:t>
+      </w:r>
+      <w:proofErr w:type="spellEnd"/>
+      <w:r>
+        <w:t xml:space="preserve"> </w:t>
+      </w:r>
+      <w:proofErr w:type="spellStart"/>
+      <w:r>
+        <w:t>include_conditions_in_complaint</w:t>
+      </w:r>
+      <w:proofErr w:type="spellEnd"/>
+      <w:r>
+        <w:t xml:space="preserve"> </w:t>
+      </w:r>
+      <w:r>
+        <w:t xml:space="preserve">and </w:t>
+      </w:r>
+      <w:r>
+        <w:t xml:space="preserve">not </w:t>
+      </w:r>
+      <w:proofErr w:type="spellStart"/>
+      <w:r>
+        <w:t>complaint_ask_for_tro</w:t>
+      </w:r>
+      <w:proofErr w:type="spellEnd"/>
+      <w:r>
+        <w:t xml:space="preserve"> </w:t>
+      </w:r>
+      <w:r>
+        <w:t>%}</w:t>
       </w:r>
     </w:p>
     <w:p>
       <w:pPr>
         <w:pStyle w:val="Heading1"/>
+        <w:jc w:val="center"/>
       </w:pPr>
       <w:r>
         <w:t xml:space="preserve">Tenant’s </w:t>
@@ -80,11 +135,125 @@
         <w:t>Verified Complaint</w:t>
       </w:r>
       <w:r>
-        <w:t xml:space="preserve"> for Repairs and Other Relief</w:t>
-      </w:r>
-    </w:p>
-    <w:p/>
-    <w:p>
+        <w:t xml:space="preserve"> for </w:t>
+      </w:r>
+      <w:r>
+        <w:br/>
+      </w:r>
+      <w:r>
+        <w:t>Repairs and Other Relief</w:t>
+      </w:r>
+    </w:p>
+    <w:p>
+      <w:pPr>
+        <w:jc w:val="center"/>
+      </w:pPr>
+    </w:p>
+    <w:p>
+      <w:pPr>
+        <w:jc w:val="center"/>
+      </w:pPr>
+      <w:r>
+        <w:t xml:space="preserve">{%p </w:t>
+      </w:r>
+      <w:proofErr w:type="spellStart"/>
+      <w:r>
+        <w:t>el</w:t>
+      </w:r>
+      <w:r>
+        <w:t>if</w:t>
+      </w:r>
+      <w:proofErr w:type="spellEnd"/>
+      <w:r>
+        <w:t xml:space="preserve"> not</w:t>
+      </w:r>
+      <w:r>
+        <w:t xml:space="preserve"> </w:t>
+      </w:r>
+      <w:proofErr w:type="spellStart"/>
+      <w:r>
+        <w:t>include_conditions_in_complaint</w:t>
+      </w:r>
+      <w:proofErr w:type="spellEnd"/>
+      <w:r>
+        <w:t xml:space="preserve"> </w:t>
+      </w:r>
+      <w:r>
+        <w:t xml:space="preserve">and </w:t>
+      </w:r>
+      <w:proofErr w:type="spellStart"/>
+      <w:r>
+        <w:t>complaint_ask_for_tro</w:t>
+      </w:r>
+      <w:proofErr w:type="spellEnd"/>
+      <w:r>
+        <w:t xml:space="preserve"> %}</w:t>
+      </w:r>
+    </w:p>
+    <w:p>
+      <w:pPr>
+        <w:pStyle w:val="Heading1"/>
+        <w:jc w:val="center"/>
+      </w:pPr>
+      <w:r>
+        <w:t xml:space="preserve">Tenant’s Verified Complaint for </w:t>
+      </w:r>
+    </w:p>
+    <w:p>
+      <w:pPr>
+        <w:pStyle w:val="Heading1"/>
+        <w:jc w:val="center"/>
+      </w:pPr>
+      <w:r>
+        <w:t>Emergency</w:t>
+      </w:r>
+      <w:r>
+        <w:t xml:space="preserve"> Relief</w:t>
+      </w:r>
+    </w:p>
+    <w:p>
+      <w:pPr>
+        <w:jc w:val="center"/>
+      </w:pPr>
+    </w:p>
+    <w:p>
+      <w:pPr>
+        <w:jc w:val="center"/>
+      </w:pPr>
+      <w:r>
+        <w:t xml:space="preserve">{%p </w:t>
+      </w:r>
+      <w:r>
+        <w:t>el</w:t>
+      </w:r>
+      <w:r>
+        <w:t xml:space="preserve">se </w:t>
+      </w:r>
+      <w:r>
+        <w:t>%}</w:t>
+      </w:r>
+    </w:p>
+    <w:p>
+      <w:pPr>
+        <w:pStyle w:val="Heading1"/>
+        <w:jc w:val="center"/>
+      </w:pPr>
+      <w:r>
+        <w:t>Tenant’s Verified Complaint</w:t>
+      </w:r>
+      <w:r>
+        <w:t xml:space="preserve"> for Relief</w:t>
+      </w:r>
+    </w:p>
+    <w:p>
+      <w:pPr>
+        <w:jc w:val="center"/>
+      </w:pPr>
+    </w:p>
+    <w:p>
+      <w:pPr>
+        <w:jc w:val="center"/>
+      </w:pPr>
       <w:r>
         <w:t>{%p endif %}</w:t>
       </w:r>
@@ -261,6 +430,7 @@
             </w:pPr>
             <w:proofErr w:type="gramStart"/>
             <w:r>
+              <w:lastRenderedPageBreak/>
               <w:t>{{ users</w:t>
             </w:r>
             <w:proofErr w:type="gramEnd"/>
@@ -732,7 +902,6 @@
         <w:jc w:val="both"/>
       </w:pPr>
       <w:r>
-        <w:lastRenderedPageBreak/>
         <w:t xml:space="preserve">{%p if </w:t>
       </w:r>
       <w:proofErr w:type="spellStart"/>
@@ -1122,6 +1291,7 @@
         <w:pStyle w:val="Heading2"/>
       </w:pPr>
       <w:r>
+        <w:lastRenderedPageBreak/>
         <w:t>Landlord’s Failure to Make Repairs is a Breach of Tenant’s Right to Quiet Enjoyment</w:t>
       </w:r>
     </w:p>
@@ -1315,7 +1485,6 @@
         <w:spacing w:line="300" w:lineRule="auto"/>
       </w:pPr>
       <w:r>
-        <w:lastRenderedPageBreak/>
         <w:t xml:space="preserve">{%p if </w:t>
       </w:r>
       <w:proofErr w:type="spellStart"/>
@@ -1645,6 +1814,7 @@
         <w:spacing w:line="300" w:lineRule="auto"/>
       </w:pPr>
       <w:r>
+        <w:lastRenderedPageBreak/>
         <w:t xml:space="preserve">{%p if </w:t>
       </w:r>
       <w:proofErr w:type="spellStart"/>
@@ -1917,7 +2087,6 @@
         <w:spacing w:line="300" w:lineRule="auto"/>
       </w:pPr>
       <w:r>
-        <w:lastRenderedPageBreak/>
         <w:t xml:space="preserve">{%p if </w:t>
       </w:r>
       <w:proofErr w:type="spellStart"/>
@@ -2354,6 +2523,7 @@
         <w:spacing w:line="300" w:lineRule="auto"/>
       </w:pPr>
       <w:r>
+        <w:lastRenderedPageBreak/>
         <w:t xml:space="preserve">On or around {{ </w:t>
       </w:r>
       <w:proofErr w:type="spellStart"/>
@@ -2562,7 +2732,6 @@
         <w:pStyle w:val="Heading2"/>
       </w:pPr>
       <w:r>
-        <w:lastRenderedPageBreak/>
         <w:t xml:space="preserve">Landlord’s </w:t>
       </w:r>
       <w:r>
@@ -2895,6 +3064,7 @@
         <w:spacing w:line="300" w:lineRule="auto"/>
       </w:pPr>
       <w:r>
+        <w:lastRenderedPageBreak/>
         <w:t xml:space="preserve">Putting </w:t>
       </w:r>
       <w:r>
@@ -3213,7 +3383,6 @@
         <w:spacing w:line="300" w:lineRule="auto"/>
       </w:pPr>
       <w:r>
-        <w:lastRenderedPageBreak/>
         <w:t>{%p endif %}</w:t>
       </w:r>
     </w:p>
@@ -3444,6 +3613,7 @@
         <w:pStyle w:val="Heading2"/>
       </w:pPr>
       <w:r>
+        <w:lastRenderedPageBreak/>
         <w:t xml:space="preserve">Demand </w:t>
       </w:r>
       <w:r>
@@ -3742,7 +3912,6 @@
         <w:pStyle w:val="Heading2"/>
       </w:pPr>
       <w:r>
-        <w:lastRenderedPageBreak/>
         <w:t xml:space="preserve">Tenant’s </w:t>
       </w:r>
       <w:r>
@@ -3903,7 +4072,6 @@
     <w:p>
       <w:pPr>
         <w:pStyle w:val="ListParagraph"/>
-        <w:keepLines/>
         <w:numPr>
           <w:ilvl w:val="0"/>
           <w:numId w:val="15"/>
@@ -3926,22 +4094,7 @@
         <w:spacing w:line="300" w:lineRule="auto"/>
       </w:pPr>
       <w:r>
-        <w:t>M</w:t>
-      </w:r>
-      <w:r>
-        <w:t xml:space="preserve">ake repairs so </w:t>
-      </w:r>
-      <w:r>
-        <w:t>the premises</w:t>
-      </w:r>
-      <w:r>
-        <w:t xml:space="preserve"> </w:t>
-      </w:r>
-      <w:r>
-        <w:t>are</w:t>
-      </w:r>
-      <w:r>
-        <w:t xml:space="preserve"> up to code.</w:t>
+        <w:t>Make repairs so that Tenant’s home is up to code.</w:t>
       </w:r>
     </w:p>
     <w:p>
@@ -3976,7 +4129,6 @@
     <w:p>
       <w:pPr>
         <w:pStyle w:val="ListParagraph"/>
-        <w:keepLines/>
         <w:numPr>
           <w:ilvl w:val="0"/>
           <w:numId w:val="15"/>
@@ -3999,7 +4151,7 @@
         <w:spacing w:line="300" w:lineRule="auto"/>
       </w:pPr>
       <w:r>
-        <w:t>{%p endif %}</w:t>
+        <w:t>Give Tenant reasonable notice for repairs: unless there is an emergency, at least 48 hours.</w:t>
       </w:r>
     </w:p>
     <w:p>
@@ -4028,31 +4180,7 @@
         <w:spacing w:line="300" w:lineRule="auto"/>
       </w:pPr>
       <w:r>
-        <w:t xml:space="preserve">{%p if </w:t>
-      </w:r>
-      <w:proofErr w:type="spellStart"/>
-      <w:r>
-        <w:t>verified_complaint_</w:t>
-      </w:r>
-      <w:proofErr w:type="gramStart"/>
-      <w:r>
-        <w:t>claims</w:t>
-      </w:r>
-      <w:proofErr w:type="spellEnd"/>
-      <w:r>
-        <w:t>[</w:t>
-      </w:r>
-      <w:proofErr w:type="gramEnd"/>
-      <w:r>
-        <w:t>"illegal lockout"].</w:t>
-      </w:r>
-      <w:proofErr w:type="spellStart"/>
-      <w:r>
-        <w:t>has_claim</w:t>
-      </w:r>
-      <w:proofErr w:type="spellEnd"/>
-      <w:r>
-        <w:t xml:space="preserve"> %}</w:t>
+        <w:t>{%p endif %}</w:t>
       </w:r>
     </w:p>
     <w:p>
@@ -4081,7 +4209,31 @@
         <w:spacing w:line="300" w:lineRule="auto"/>
       </w:pPr>
       <w:r>
-        <w:t>Immediately allow Tenant access to the Tenant’s home and refrain from further attempts or threats of illegal lockouts or illegal removal of the Tenant’s possessions from the premises.</w:t>
+        <w:t xml:space="preserve">{%p if </w:t>
+      </w:r>
+      <w:proofErr w:type="spellStart"/>
+      <w:r>
+        <w:t>verified_complaint_</w:t>
+      </w:r>
+      <w:proofErr w:type="gramStart"/>
+      <w:r>
+        <w:t>claims</w:t>
+      </w:r>
+      <w:proofErr w:type="spellEnd"/>
+      <w:r>
+        <w:t>[</w:t>
+      </w:r>
+      <w:proofErr w:type="gramEnd"/>
+      <w:r>
+        <w:t>"illegal lockout"].</w:t>
+      </w:r>
+      <w:proofErr w:type="spellStart"/>
+      <w:r>
+        <w:t>has_claim</w:t>
+      </w:r>
+      <w:proofErr w:type="spellEnd"/>
+      <w:r>
+        <w:t xml:space="preserve"> %}</w:t>
       </w:r>
     </w:p>
     <w:p>
@@ -4110,7 +4262,7 @@
         <w:spacing w:line="300" w:lineRule="auto"/>
       </w:pPr>
       <w:r>
-        <w:t>{%p endif %}</w:t>
+        <w:t>Immediately allow Tenant access to the Tenant’s home and refrain from further attempts or threats of illegal lockouts or illegal removal of the Tenant’s possessions from the premises.</w:t>
       </w:r>
     </w:p>
     <w:p>
@@ -4139,36 +4291,13 @@
         <w:spacing w:line="300" w:lineRule="auto"/>
       </w:pPr>
       <w:r>
-        <w:t xml:space="preserve">{%p if </w:t>
-      </w:r>
-      <w:proofErr w:type="spellStart"/>
-      <w:r>
-        <w:t>verified_complaint_</w:t>
-      </w:r>
-      <w:proofErr w:type="gramStart"/>
-      <w:r>
-        <w:t>claims</w:t>
-      </w:r>
-      <w:proofErr w:type="spellEnd"/>
-      <w:r>
-        <w:t>[</w:t>
-      </w:r>
-      <w:proofErr w:type="gramEnd"/>
-      <w:r>
-        <w:t>"insufficient notice"].</w:t>
-      </w:r>
-      <w:proofErr w:type="spellStart"/>
-      <w:r>
-        <w:t>has_claim</w:t>
-      </w:r>
-      <w:proofErr w:type="spellEnd"/>
-      <w:r>
-        <w:t xml:space="preserve"> %}</w:t>
-      </w:r>
-    </w:p>
-    <w:p>
-      <w:pPr>
-        <w:pStyle w:val="ListParagraph"/>
+        <w:t>{%p endif %}</w:t>
+      </w:r>
+    </w:p>
+    <w:p>
+      <w:pPr>
+        <w:pStyle w:val="ListParagraph"/>
+        <w:keepLines/>
         <w:numPr>
           <w:ilvl w:val="0"/>
           <w:numId w:val="15"/>
@@ -4191,7 +4320,32 @@
         <w:spacing w:line="300" w:lineRule="auto"/>
       </w:pPr>
       <w:r>
-        <w:t>Give reasonable notice (48 hours) for repairs.</w:t>
+        <w:lastRenderedPageBreak/>
+        <w:t xml:space="preserve">{%p if </w:t>
+      </w:r>
+      <w:proofErr w:type="spellStart"/>
+      <w:r>
+        <w:t>verified_complaint_</w:t>
+      </w:r>
+      <w:proofErr w:type="gramStart"/>
+      <w:r>
+        <w:t>claims</w:t>
+      </w:r>
+      <w:proofErr w:type="spellEnd"/>
+      <w:r>
+        <w:t>[</w:t>
+      </w:r>
+      <w:proofErr w:type="gramEnd"/>
+      <w:r>
+        <w:t>"insufficient notice"].</w:t>
+      </w:r>
+      <w:proofErr w:type="spellStart"/>
+      <w:r>
+        <w:t>has_claim</w:t>
+      </w:r>
+      <w:proofErr w:type="spellEnd"/>
+      <w:r>
+        <w:t xml:space="preserve"> %}</w:t>
       </w:r>
     </w:p>
     <w:p>
@@ -4219,7 +4373,7 @@
         <w:spacing w:line="300" w:lineRule="auto"/>
       </w:pPr>
       <w:r>
-        <w:t>{%p endif %}</w:t>
+        <w:t>Give reasonable notice (48 hours) for repairs.</w:t>
       </w:r>
     </w:p>
     <w:p>
@@ -4247,31 +4401,7 @@
         <w:spacing w:line="300" w:lineRule="auto"/>
       </w:pPr>
       <w:r>
-        <w:t xml:space="preserve">{%p if </w:t>
-      </w:r>
-      <w:proofErr w:type="spellStart"/>
-      <w:r>
-        <w:t>verified_complaint_</w:t>
-      </w:r>
-      <w:proofErr w:type="gramStart"/>
-      <w:r>
-        <w:t>claims</w:t>
-      </w:r>
-      <w:proofErr w:type="spellEnd"/>
-      <w:r>
-        <w:t>[</w:t>
-      </w:r>
-      <w:proofErr w:type="gramEnd"/>
-      <w:r>
-        <w:t>"entered without permission"].</w:t>
-      </w:r>
-      <w:proofErr w:type="spellStart"/>
-      <w:r>
-        <w:t>has_claim</w:t>
-      </w:r>
-      <w:proofErr w:type="spellEnd"/>
-      <w:r>
-        <w:t xml:space="preserve"> %}</w:t>
+        <w:t>{%p endif %}</w:t>
       </w:r>
     </w:p>
     <w:p>
@@ -4299,31 +4429,31 @@
         <w:spacing w:line="300" w:lineRule="auto"/>
       </w:pPr>
       <w:r>
-        <w:t xml:space="preserve">Not enter </w:t>
-      </w:r>
-      <w:r>
-        <w:t>the premises</w:t>
-      </w:r>
-      <w:r>
-        <w:t xml:space="preserve"> unless </w:t>
-      </w:r>
-      <w:r>
-        <w:t>Tenant</w:t>
-      </w:r>
-      <w:r>
-        <w:t xml:space="preserve"> </w:t>
-      </w:r>
-      <w:r>
-        <w:t xml:space="preserve">is </w:t>
-      </w:r>
-      <w:r>
-        <w:t>there or give</w:t>
-      </w:r>
-      <w:r>
-        <w:t>s</w:t>
-      </w:r>
-      <w:r>
-        <w:t xml:space="preserve"> permission in writing.</w:t>
+        <w:t xml:space="preserve">{%p if </w:t>
+      </w:r>
+      <w:proofErr w:type="spellStart"/>
+      <w:r>
+        <w:t>verified_complaint_</w:t>
+      </w:r>
+      <w:proofErr w:type="gramStart"/>
+      <w:r>
+        <w:t>claims</w:t>
+      </w:r>
+      <w:proofErr w:type="spellEnd"/>
+      <w:r>
+        <w:t>[</w:t>
+      </w:r>
+      <w:proofErr w:type="gramEnd"/>
+      <w:r>
+        <w:t>"entered without permission"].</w:t>
+      </w:r>
+      <w:proofErr w:type="spellStart"/>
+      <w:r>
+        <w:t>has_claim</w:t>
+      </w:r>
+      <w:proofErr w:type="spellEnd"/>
+      <w:r>
+        <w:t xml:space="preserve"> %}</w:t>
       </w:r>
     </w:p>
     <w:p>
@@ -4351,7 +4481,31 @@
         <w:spacing w:line="300" w:lineRule="auto"/>
       </w:pPr>
       <w:r>
-        <w:t>{%p endif %}</w:t>
+        <w:t xml:space="preserve">Not enter </w:t>
+      </w:r>
+      <w:r>
+        <w:t>the premises</w:t>
+      </w:r>
+      <w:r>
+        <w:t xml:space="preserve"> unless </w:t>
+      </w:r>
+      <w:r>
+        <w:t>Tenant</w:t>
+      </w:r>
+      <w:r>
+        <w:t xml:space="preserve"> </w:t>
+      </w:r>
+      <w:r>
+        <w:t xml:space="preserve">is </w:t>
+      </w:r>
+      <w:r>
+        <w:t>there or give</w:t>
+      </w:r>
+      <w:r>
+        <w:t>s</w:t>
+      </w:r>
+      <w:r>
+        <w:t xml:space="preserve"> permission in writing.</w:t>
       </w:r>
     </w:p>
     <w:p>
@@ -4379,40 +4533,7 @@
         <w:spacing w:line="300" w:lineRule="auto"/>
       </w:pPr>
       <w:r>
-        <w:t>{%</w:t>
-      </w:r>
-      <w:r>
-        <w:t>p</w:t>
-      </w:r>
-      <w:r>
-        <w:t xml:space="preserve"> if </w:t>
-      </w:r>
-      <w:proofErr w:type="spellStart"/>
-      <w:r>
-        <w:t>verified_complaint_</w:t>
-      </w:r>
-      <w:proofErr w:type="gramStart"/>
-      <w:r>
-        <w:t>claims</w:t>
-      </w:r>
-      <w:proofErr w:type="spellEnd"/>
-      <w:r>
-        <w:t>[</w:t>
-      </w:r>
-      <w:proofErr w:type="gramEnd"/>
-      <w:r>
-        <w:t>"utility shutoff"]</w:t>
-      </w:r>
-      <w:r>
-        <w:t>.</w:t>
-      </w:r>
-      <w:proofErr w:type="spellStart"/>
-      <w:r>
-        <w:t>has_claim</w:t>
-      </w:r>
-      <w:proofErr w:type="spellEnd"/>
-      <w:r>
-        <w:t xml:space="preserve"> %}</w:t>
+        <w:t>{%p endif %}</w:t>
       </w:r>
     </w:p>
     <w:p>
@@ -4440,13 +4561,40 @@
         <w:spacing w:line="300" w:lineRule="auto"/>
       </w:pPr>
       <w:r>
-        <w:t xml:space="preserve">Restore </w:t>
-      </w:r>
-      <w:r>
-        <w:t>Tenant’s</w:t>
-      </w:r>
-      <w:r>
-        <w:t xml:space="preserve"> utility service.</w:t>
+        <w:t>{%</w:t>
+      </w:r>
+      <w:r>
+        <w:t>p</w:t>
+      </w:r>
+      <w:r>
+        <w:t xml:space="preserve"> if </w:t>
+      </w:r>
+      <w:proofErr w:type="spellStart"/>
+      <w:r>
+        <w:t>verified_complaint_</w:t>
+      </w:r>
+      <w:proofErr w:type="gramStart"/>
+      <w:r>
+        <w:t>claims</w:t>
+      </w:r>
+      <w:proofErr w:type="spellEnd"/>
+      <w:r>
+        <w:t>[</w:t>
+      </w:r>
+      <w:proofErr w:type="gramEnd"/>
+      <w:r>
+        <w:t>"utility shutoff"]</w:t>
+      </w:r>
+      <w:r>
+        <w:t>.</w:t>
+      </w:r>
+      <w:proofErr w:type="spellStart"/>
+      <w:r>
+        <w:t>has_claim</w:t>
+      </w:r>
+      <w:proofErr w:type="spellEnd"/>
+      <w:r>
+        <w:t xml:space="preserve"> %}</w:t>
       </w:r>
     </w:p>
     <w:p>
@@ -4474,13 +4622,13 @@
         <w:spacing w:line="300" w:lineRule="auto"/>
       </w:pPr>
       <w:r>
-        <w:t>{%</w:t>
-      </w:r>
-      <w:r>
-        <w:t>p</w:t>
-      </w:r>
-      <w:r>
-        <w:t xml:space="preserve"> endif %}</w:t>
+        <w:t xml:space="preserve">Restore </w:t>
+      </w:r>
+      <w:r>
+        <w:t>Tenant’s</w:t>
+      </w:r>
+      <w:r>
+        <w:t xml:space="preserve"> utility service.</w:t>
       </w:r>
     </w:p>
     <w:p>
@@ -4508,40 +4656,13 @@
         <w:spacing w:line="300" w:lineRule="auto"/>
       </w:pPr>
       <w:r>
-        <w:t xml:space="preserve">{%p </w:t>
-      </w:r>
-      <w:r>
-        <w:t xml:space="preserve">if </w:t>
-      </w:r>
-      <w:proofErr w:type="spellStart"/>
-      <w:r>
-        <w:t>verified_complaint_</w:t>
-      </w:r>
-      <w:proofErr w:type="gramStart"/>
-      <w:r>
-        <w:t>claims</w:t>
-      </w:r>
-      <w:proofErr w:type="spellEnd"/>
-      <w:r>
-        <w:t>[</w:t>
-      </w:r>
-      <w:proofErr w:type="gramEnd"/>
-      <w:r>
-        <w:t xml:space="preserve">"utility </w:t>
-      </w:r>
-      <w:r>
-        <w:t>no agreement</w:t>
-      </w:r>
-      <w:r>
-        <w:t>"].</w:t>
-      </w:r>
-      <w:proofErr w:type="spellStart"/>
-      <w:r>
-        <w:t>has_claim</w:t>
-      </w:r>
-      <w:proofErr w:type="spellEnd"/>
-      <w:r>
-        <w:t xml:space="preserve"> %}</w:t>
+        <w:t>{%</w:t>
+      </w:r>
+      <w:r>
+        <w:t>p</w:t>
+      </w:r>
+      <w:r>
+        <w:t xml:space="preserve"> endif %}</w:t>
       </w:r>
     </w:p>
     <w:p>
@@ -4569,7 +4690,40 @@
         <w:spacing w:line="300" w:lineRule="auto"/>
       </w:pPr>
       <w:r>
-        <w:t>Transfer all utilities to Landlord’s name and pay for utilities.</w:t>
+        <w:t xml:space="preserve">{%p </w:t>
+      </w:r>
+      <w:r>
+        <w:t xml:space="preserve">if </w:t>
+      </w:r>
+      <w:proofErr w:type="spellStart"/>
+      <w:r>
+        <w:t>verified_complaint_</w:t>
+      </w:r>
+      <w:proofErr w:type="gramStart"/>
+      <w:r>
+        <w:t>claims</w:t>
+      </w:r>
+      <w:proofErr w:type="spellEnd"/>
+      <w:r>
+        <w:t>[</w:t>
+      </w:r>
+      <w:proofErr w:type="gramEnd"/>
+      <w:r>
+        <w:t xml:space="preserve">"utility </w:t>
+      </w:r>
+      <w:r>
+        <w:t>no agreement</w:t>
+      </w:r>
+      <w:r>
+        <w:t>"].</w:t>
+      </w:r>
+      <w:proofErr w:type="spellStart"/>
+      <w:r>
+        <w:t>has_claim</w:t>
+      </w:r>
+      <w:proofErr w:type="spellEnd"/>
+      <w:r>
+        <w:t xml:space="preserve"> %}</w:t>
       </w:r>
     </w:p>
     <w:p>
@@ -4597,7 +4751,7 @@
         <w:spacing w:line="300" w:lineRule="auto"/>
       </w:pPr>
       <w:r>
-        <w:t>{%p endif %}</w:t>
+        <w:t>Transfer all utilities to Landlord’s name and pay for utilities.</w:t>
       </w:r>
     </w:p>
     <w:p>
@@ -4625,30 +4779,16 @@
         <w:spacing w:line="300" w:lineRule="auto"/>
       </w:pPr>
       <w:r>
-        <w:t>Stop i</w:t>
-      </w:r>
-      <w:r>
-        <w:t xml:space="preserve">nterfering with </w:t>
-      </w:r>
-      <w:r>
-        <w:t>Tenant’s</w:t>
-      </w:r>
-      <w:r>
-        <w:t xml:space="preserve"> right to quiet enjoyment of the premises and a</w:t>
-      </w:r>
-      <w:r>
-        <w:t xml:space="preserve"> </w:t>
-      </w:r>
-      <w:r>
-        <w:t>safe and sanitary apartment.</w:t>
-      </w:r>
-    </w:p>
-    <w:p>
-      <w:pPr>
-        <w:pStyle w:val="ListParagraph"/>
+        <w:t>{%p endif %}</w:t>
+      </w:r>
+    </w:p>
+    <w:p>
+      <w:pPr>
+        <w:pStyle w:val="ListParagraph"/>
+        <w:keepLines/>
         <w:numPr>
           <w:ilvl w:val="0"/>
-          <w:numId w:val="6"/>
+          <w:numId w:val="15"/>
         </w:numPr>
         <w:tabs>
           <w:tab w:val="left" w:pos="-720"/>
@@ -4672,7 +4812,7 @@
       </w:r>
       <w:proofErr w:type="spellStart"/>
       <w:r>
-        <w:t>complaint_ask_for_damages</w:t>
+        <w:t>include_conditions_in_complaint</w:t>
       </w:r>
       <w:proofErr w:type="spellEnd"/>
       <w:r>
@@ -4684,7 +4824,7 @@
         <w:pStyle w:val="ListParagraph"/>
         <w:numPr>
           <w:ilvl w:val="0"/>
-          <w:numId w:val="6"/>
+          <w:numId w:val="15"/>
         </w:numPr>
         <w:tabs>
           <w:tab w:val="left" w:pos="-720"/>
@@ -4704,36 +4844,22 @@
         <w:spacing w:line="300" w:lineRule="auto"/>
       </w:pPr>
       <w:r>
-        <w:t xml:space="preserve">Award </w:t>
-      </w:r>
-      <w:r>
-        <w:t>Tenant</w:t>
-      </w:r>
-      <w:r>
-        <w:t xml:space="preserve"> money damages</w:t>
-      </w:r>
-      <w:r>
-        <w:t xml:space="preserve">, </w:t>
-      </w:r>
-      <w:proofErr w:type="gramStart"/>
-      <w:r>
-        <w:t>costs</w:t>
-      </w:r>
-      <w:proofErr w:type="gramEnd"/>
-      <w:r>
-        <w:t xml:space="preserve"> and attorney’s fees</w:t>
-      </w:r>
-      <w:r>
-        <w:t>.</w:t>
+        <w:t>Stop i</w:t>
+      </w:r>
+      <w:r>
+        <w:t xml:space="preserve">nterfering with </w:t>
+      </w:r>
+      <w:r>
+        <w:t>Tenant’s</w:t>
+      </w:r>
+      <w:r>
+        <w:t xml:space="preserve"> right to quiet enjoyment of the premises and a</w:t>
       </w:r>
       <w:r>
         <w:t xml:space="preserve"> </w:t>
       </w:r>
       <w:r>
-        <w:t xml:space="preserve"> Tenant’s</w:t>
-      </w:r>
-      <w:r>
-        <w:t xml:space="preserve"> damages include but are not limited to:</w:t>
+        <w:t>safe and sanitary apartment.</w:t>
       </w:r>
     </w:p>
     <w:p>
@@ -4741,7 +4867,7 @@
         <w:pStyle w:val="ListParagraph"/>
         <w:numPr>
           <w:ilvl w:val="0"/>
-          <w:numId w:val="16"/>
+          <w:numId w:val="15"/>
         </w:numPr>
         <w:tabs>
           <w:tab w:val="left" w:pos="-720"/>
@@ -4761,62 +4887,15 @@
         <w:spacing w:line="300" w:lineRule="auto"/>
       </w:pPr>
       <w:r>
-        <w:lastRenderedPageBreak/>
-        <w:t xml:space="preserve">For breach of </w:t>
-      </w:r>
-      <w:r>
-        <w:t>Tenant’s</w:t>
-      </w:r>
-      <w:r>
-        <w:t xml:space="preserve"> right to quiet enjoyment, </w:t>
-      </w:r>
-      <w:r>
-        <w:t xml:space="preserve">award Tenant </w:t>
-      </w:r>
-      <w:r>
-        <w:t xml:space="preserve">a minimum of three times </w:t>
-      </w:r>
-      <w:r>
-        <w:t>the</w:t>
-      </w:r>
-      <w:r>
-        <w:t xml:space="preserve"> monthly rent or actual damages, whichever is greater</w:t>
-      </w:r>
-      <w:r>
-        <w:t>.</w:t>
-      </w:r>
-      <w:r>
-        <w:t xml:space="preserve"> </w:t>
-      </w:r>
-      <w:r>
-        <w:t>The</w:t>
-      </w:r>
-      <w:r>
-        <w:t xml:space="preserve"> rent is </w:t>
-      </w:r>
-      <w:proofErr w:type="gramStart"/>
-      <w:r>
-        <w:t>{{ currency</w:t>
-      </w:r>
-      <w:proofErr w:type="gramEnd"/>
-      <w:r>
-        <w:t>(</w:t>
-      </w:r>
-      <w:proofErr w:type="spellStart"/>
-      <w:r>
-        <w:t>tenant_unit_rent</w:t>
-      </w:r>
-      <w:proofErr w:type="spellEnd"/>
-      <w:r>
-        <w:t>) }}.</w:t>
-      </w:r>
-    </w:p>
-    <w:p>
-      <w:pPr>
-        <w:pStyle w:val="ListParagraph"/>
-        <w:numPr>
-          <w:ilvl w:val="2"/>
-          <w:numId w:val="12"/>
+        <w:t>{%p endif %}</w:t>
+      </w:r>
+    </w:p>
+    <w:p>
+      <w:pPr>
+        <w:pStyle w:val="ListParagraph"/>
+        <w:numPr>
+          <w:ilvl w:val="0"/>
+          <w:numId w:val="6"/>
         </w:numPr>
         <w:tabs>
           <w:tab w:val="left" w:pos="-720"/>
@@ -4836,48 +4915,23 @@
         <w:spacing w:line="300" w:lineRule="auto"/>
       </w:pPr>
       <w:r>
-        <w:t>A</w:t>
-      </w:r>
-      <w:r>
-        <w:t>ctual damages include</w:t>
-      </w:r>
-      <w:r>
-        <w:t xml:space="preserve"> but are not limited to</w:t>
-      </w:r>
-      <w:r>
-        <w:t xml:space="preserve"> emotional distress and money losses because the problems in </w:t>
-      </w:r>
-      <w:r>
-        <w:t>the premises</w:t>
-      </w:r>
-      <w:r>
-        <w:t xml:space="preserve"> were serious, </w:t>
-      </w:r>
-      <w:r>
-        <w:t>Tenant’s</w:t>
-      </w:r>
-      <w:r>
-        <w:t xml:space="preserve"> utilities were shut off, or the Landlord’s actions violated </w:t>
-      </w:r>
-      <w:r>
-        <w:t>Tenant’s</w:t>
-      </w:r>
-      <w:r>
-        <w:t xml:space="preserve"> right to enjoy </w:t>
-      </w:r>
-      <w:r>
-        <w:t>the premises</w:t>
-      </w:r>
-      <w:r>
-        <w:t>.</w:t>
-      </w:r>
-    </w:p>
-    <w:p>
-      <w:pPr>
-        <w:pStyle w:val="ListParagraph"/>
-        <w:numPr>
-          <w:ilvl w:val="2"/>
-          <w:numId w:val="12"/>
+        <w:t xml:space="preserve">{%p if </w:t>
+      </w:r>
+      <w:proofErr w:type="spellStart"/>
+      <w:r>
+        <w:t>complaint_ask_for_damages</w:t>
+      </w:r>
+      <w:proofErr w:type="spellEnd"/>
+      <w:r>
+        <w:t xml:space="preserve"> %}</w:t>
+      </w:r>
+    </w:p>
+    <w:p>
+      <w:pPr>
+        <w:pStyle w:val="ListParagraph"/>
+        <w:numPr>
+          <w:ilvl w:val="0"/>
+          <w:numId w:val="6"/>
         </w:numPr>
         <w:tabs>
           <w:tab w:val="left" w:pos="-720"/>
@@ -4897,23 +4951,39 @@
         <w:spacing w:line="300" w:lineRule="auto"/>
       </w:pPr>
       <w:r>
-        <w:t xml:space="preserve">{%p if </w:t>
-      </w:r>
-      <w:proofErr w:type="spellStart"/>
-      <w:r>
-        <w:t>tenant_gets_rent_subsidy</w:t>
-      </w:r>
-      <w:proofErr w:type="spellEnd"/>
-      <w:r>
-        <w:t xml:space="preserve"> %}</w:t>
-      </w:r>
-    </w:p>
-    <w:p>
-      <w:pPr>
-        <w:pStyle w:val="ListParagraph"/>
-        <w:numPr>
-          <w:ilvl w:val="2"/>
-          <w:numId w:val="12"/>
+        <w:t xml:space="preserve">Award </w:t>
+      </w:r>
+      <w:r>
+        <w:t>Tenant</w:t>
+      </w:r>
+      <w:r>
+        <w:t xml:space="preserve"> money damages</w:t>
+      </w:r>
+      <w:r>
+        <w:t xml:space="preserve">, </w:t>
+      </w:r>
+      <w:r>
+        <w:t>costs,</w:t>
+      </w:r>
+      <w:r>
+        <w:t xml:space="preserve"> and attorney’s fees</w:t>
+      </w:r>
+      <w:r>
+        <w:t>.</w:t>
+      </w:r>
+      <w:r>
+        <w:t xml:space="preserve"> Tenant’s</w:t>
+      </w:r>
+      <w:r>
+        <w:t xml:space="preserve"> damages include but are not limited to:</w:t>
+      </w:r>
+    </w:p>
+    <w:p>
+      <w:pPr>
+        <w:pStyle w:val="ListParagraph"/>
+        <w:numPr>
+          <w:ilvl w:val="0"/>
+          <w:numId w:val="16"/>
         </w:numPr>
         <w:tabs>
           <w:tab w:val="left" w:pos="-720"/>
@@ -4933,36 +5003,59 @@
         <w:spacing w:line="300" w:lineRule="auto"/>
       </w:pPr>
       <w:r>
-        <w:t xml:space="preserve">Because </w:t>
-      </w:r>
-      <w:r>
-        <w:t>Tenant</w:t>
-      </w:r>
-      <w:r>
-        <w:t xml:space="preserve"> get</w:t>
-      </w:r>
-      <w:r>
-        <w:t>s</w:t>
-      </w:r>
-      <w:r>
-        <w:t xml:space="preserve"> a rent subsidy, t</w:t>
-      </w:r>
-      <w:r>
-        <w:t xml:space="preserve">he minimum </w:t>
+        <w:t xml:space="preserve">For breach of </w:t>
+      </w:r>
+      <w:r>
+        <w:t>Tenant’s</w:t>
+      </w:r>
+      <w:r>
+        <w:t xml:space="preserve"> right to quiet enjoyment, </w:t>
+      </w:r>
+      <w:r>
+        <w:t xml:space="preserve">award Tenant </w:t>
+      </w:r>
+      <w:r>
+        <w:t xml:space="preserve">a minimum of three times </w:t>
+      </w:r>
+      <w:r>
+        <w:t>the</w:t>
+      </w:r>
+      <w:r>
+        <w:t xml:space="preserve"> monthly rent or actual damages, whichever is greater</w:t>
+      </w:r>
+      <w:r>
+        <w:t>.</w:t>
+      </w:r>
+      <w:r>
+        <w:t xml:space="preserve"> </w:t>
+      </w:r>
+      <w:r>
+        <w:t>The</w:t>
+      </w:r>
+      <w:r>
+        <w:t xml:space="preserve"> rent is </w:t>
       </w:r>
       <w:proofErr w:type="gramStart"/>
       <w:r>
-        <w:t>amount</w:t>
+        <w:t>{{</w:t>
+      </w:r>
+      <w:r>
+        <w:t xml:space="preserve"> </w:t>
+      </w:r>
+      <w:r>
+        <w:t>currency</w:t>
       </w:r>
       <w:proofErr w:type="gramEnd"/>
       <w:r>
-        <w:t xml:space="preserve"> of damages of three months’ rent is based on the full contract rent, not just </w:t>
-      </w:r>
-      <w:r>
-        <w:t>Tenant’s</w:t>
-      </w:r>
-      <w:r>
-        <w:t xml:space="preserve"> portion of the rent.</w:t>
+        <w:t>(</w:t>
+      </w:r>
+      <w:proofErr w:type="spellStart"/>
+      <w:r>
+        <w:t>tenant_unit_rent</w:t>
+      </w:r>
+      <w:proofErr w:type="spellEnd"/>
+      <w:r>
+        <w:t>) }}.</w:t>
       </w:r>
     </w:p>
     <w:p>
@@ -4990,15 +5083,48 @@
         <w:spacing w:line="300" w:lineRule="auto"/>
       </w:pPr>
       <w:r>
-        <w:t>{%p endif %}</w:t>
-      </w:r>
-    </w:p>
-    <w:p>
-      <w:pPr>
-        <w:pStyle w:val="ListParagraph"/>
-        <w:numPr>
-          <w:ilvl w:val="0"/>
-          <w:numId w:val="16"/>
+        <w:t>A</w:t>
+      </w:r>
+      <w:r>
+        <w:t>ctual damages include</w:t>
+      </w:r>
+      <w:r>
+        <w:t xml:space="preserve"> but are not limited to</w:t>
+      </w:r>
+      <w:r>
+        <w:t xml:space="preserve"> emotional distress and money losses because the problems in </w:t>
+      </w:r>
+      <w:r>
+        <w:t>the premises</w:t>
+      </w:r>
+      <w:r>
+        <w:t xml:space="preserve"> were serious, </w:t>
+      </w:r>
+      <w:r>
+        <w:t>Tenant’s</w:t>
+      </w:r>
+      <w:r>
+        <w:t xml:space="preserve"> utilities were shut off, or the Landlord’s actions violated </w:t>
+      </w:r>
+      <w:r>
+        <w:t>Tenant’s</w:t>
+      </w:r>
+      <w:r>
+        <w:t xml:space="preserve"> right to enjoy </w:t>
+      </w:r>
+      <w:r>
+        <w:t>the premises</w:t>
+      </w:r>
+      <w:r>
+        <w:t>.</w:t>
+      </w:r>
+    </w:p>
+    <w:p>
+      <w:pPr>
+        <w:pStyle w:val="ListParagraph"/>
+        <w:numPr>
+          <w:ilvl w:val="2"/>
+          <w:numId w:val="12"/>
         </w:numPr>
         <w:tabs>
           <w:tab w:val="left" w:pos="-720"/>
@@ -5018,57 +5144,23 @@
         <w:spacing w:line="300" w:lineRule="auto"/>
       </w:pPr>
       <w:r>
-        <w:t xml:space="preserve">For breach of the warranty of habitability, </w:t>
-      </w:r>
-      <w:r>
-        <w:t xml:space="preserve">award </w:t>
-      </w:r>
-      <w:r>
-        <w:t>Tenant</w:t>
-      </w:r>
-      <w:r>
-        <w:t xml:space="preserve"> damages because </w:t>
-      </w:r>
-      <w:r>
-        <w:t>the</w:t>
-      </w:r>
-      <w:r>
-        <w:t xml:space="preserve"> rental unit was worth less due to the condition of </w:t>
-      </w:r>
-      <w:r>
-        <w:t>the premises</w:t>
-      </w:r>
-      <w:r>
-        <w:t xml:space="preserve"> and the problems that weren’t fixed.</w:t>
-      </w:r>
-      <w:r>
-        <w:t xml:space="preserve"> </w:t>
-      </w:r>
-      <w:r>
-        <w:t>D</w:t>
-      </w:r>
-      <w:r>
-        <w:t xml:space="preserve">amages are based on the percentage reduction in the value of </w:t>
-      </w:r>
-      <w:r>
-        <w:t>the</w:t>
-      </w:r>
-      <w:r>
-        <w:t xml:space="preserve"> home caused by </w:t>
-      </w:r>
-      <w:r>
-        <w:t>L</w:t>
-      </w:r>
-      <w:r>
-        <w:t>andlord’s failure to make repairs.</w:t>
-      </w:r>
-    </w:p>
-    <w:p>
-      <w:pPr>
-        <w:pStyle w:val="ListParagraph"/>
-        <w:numPr>
-          <w:ilvl w:val="0"/>
-          <w:numId w:val="16"/>
+        <w:t xml:space="preserve">{%p if </w:t>
+      </w:r>
+      <w:proofErr w:type="spellStart"/>
+      <w:r>
+        <w:t>tenant_gets_rent_subsidy</w:t>
+      </w:r>
+      <w:proofErr w:type="spellEnd"/>
+      <w:r>
+        <w:t xml:space="preserve"> %}</w:t>
+      </w:r>
+    </w:p>
+    <w:p>
+      <w:pPr>
+        <w:pStyle w:val="ListParagraph"/>
+        <w:numPr>
+          <w:ilvl w:val="2"/>
+          <w:numId w:val="12"/>
         </w:numPr>
         <w:tabs>
           <w:tab w:val="left" w:pos="-720"/>
@@ -5088,23 +5180,44 @@
         <w:spacing w:line="300" w:lineRule="auto"/>
       </w:pPr>
       <w:r>
-        <w:t xml:space="preserve">{%p if </w:t>
-      </w:r>
-      <w:proofErr w:type="spellStart"/>
-      <w:r>
-        <w:t>landlord_subject_to_consumer_protection_law</w:t>
-      </w:r>
-      <w:proofErr w:type="spellEnd"/>
-      <w:r>
-        <w:t xml:space="preserve"> %} </w:t>
-      </w:r>
-    </w:p>
-    <w:p>
-      <w:pPr>
-        <w:pStyle w:val="ListParagraph"/>
-        <w:numPr>
-          <w:ilvl w:val="0"/>
-          <w:numId w:val="16"/>
+        <w:t xml:space="preserve">Because </w:t>
+      </w:r>
+      <w:r>
+        <w:t>Tenant</w:t>
+      </w:r>
+      <w:r>
+        <w:t xml:space="preserve"> get</w:t>
+      </w:r>
+      <w:r>
+        <w:t>s</w:t>
+      </w:r>
+      <w:r>
+        <w:t xml:space="preserve"> a rent subsidy, t</w:t>
+      </w:r>
+      <w:r>
+        <w:t xml:space="preserve">he minimum </w:t>
+      </w:r>
+      <w:proofErr w:type="gramStart"/>
+      <w:r>
+        <w:t>amount</w:t>
+      </w:r>
+      <w:proofErr w:type="gramEnd"/>
+      <w:r>
+        <w:t xml:space="preserve"> of damages of three months’ rent is based on the full contract rent, not just </w:t>
+      </w:r>
+      <w:r>
+        <w:t>Tenant’s</w:t>
+      </w:r>
+      <w:r>
+        <w:t xml:space="preserve"> portion of the rent.</w:t>
+      </w:r>
+    </w:p>
+    <w:p>
+      <w:pPr>
+        <w:pStyle w:val="ListParagraph"/>
+        <w:numPr>
+          <w:ilvl w:val="2"/>
+          <w:numId w:val="12"/>
         </w:numPr>
         <w:tabs>
           <w:tab w:val="left" w:pos="-720"/>
@@ -5124,55 +5237,7 @@
         <w:spacing w:line="300" w:lineRule="auto"/>
       </w:pPr>
       <w:r>
-        <w:t>For violation of the Consumer Protection Act (G.L. c. 93A),</w:t>
-      </w:r>
-      <w:r>
-        <w:t xml:space="preserve"> award Tenant </w:t>
-      </w:r>
-      <w:r>
-        <w:t>up to 3 times</w:t>
-      </w:r>
-      <w:r>
-        <w:t xml:space="preserve"> </w:t>
-      </w:r>
-      <w:r>
-        <w:t>the</w:t>
-      </w:r>
-      <w:r>
-        <w:t xml:space="preserve"> damages</w:t>
-      </w:r>
-      <w:r>
-        <w:t xml:space="preserve"> because </w:t>
-      </w:r>
-      <w:r>
-        <w:t>the</w:t>
-      </w:r>
-      <w:r>
-        <w:t xml:space="preserve"> </w:t>
-      </w:r>
-      <w:r>
-        <w:t xml:space="preserve">Landlord </w:t>
-      </w:r>
-      <w:r>
-        <w:t>has acted unfairly</w:t>
-      </w:r>
-      <w:r>
-        <w:t xml:space="preserve">, </w:t>
-      </w:r>
-      <w:r>
-        <w:t>deceptively</w:t>
-      </w:r>
-      <w:r>
-        <w:t xml:space="preserve">, </w:t>
-      </w:r>
-      <w:r>
-        <w:t xml:space="preserve">or failed to make a reasonable offer of settlement within 30 days of </w:t>
-      </w:r>
-      <w:r>
-        <w:t>Tenant’s</w:t>
-      </w:r>
-      <w:r>
-        <w:t xml:space="preserve"> demand.</w:t>
+        <w:t>{%p endif %}</w:t>
       </w:r>
     </w:p>
     <w:p>
@@ -5180,7 +5245,7 @@
         <w:pStyle w:val="ListParagraph"/>
         <w:numPr>
           <w:ilvl w:val="0"/>
-          <w:numId w:val="16"/>
+          <w:numId w:val="12"/>
         </w:numPr>
         <w:tabs>
           <w:tab w:val="left" w:pos="-720"/>
@@ -5200,7 +5265,15 @@
         <w:spacing w:line="300" w:lineRule="auto"/>
       </w:pPr>
       <w:r>
-        <w:t>{%p endif %}</w:t>
+        <w:t xml:space="preserve">{%p if </w:t>
+      </w:r>
+      <w:proofErr w:type="spellStart"/>
+      <w:r>
+        <w:t>include_conditions_in_complaint</w:t>
+      </w:r>
+      <w:proofErr w:type="spellEnd"/>
+      <w:r>
+        <w:t xml:space="preserve"> %}</w:t>
       </w:r>
     </w:p>
     <w:p>
@@ -5208,7 +5281,7 @@
         <w:pStyle w:val="ListParagraph"/>
         <w:numPr>
           <w:ilvl w:val="0"/>
-          <w:numId w:val="6"/>
+          <w:numId w:val="16"/>
         </w:numPr>
         <w:tabs>
           <w:tab w:val="left" w:pos="-720"/>
@@ -5228,7 +5301,50 @@
         <w:spacing w:line="300" w:lineRule="auto"/>
       </w:pPr>
       <w:r>
-        <w:t>{%p endif %}</w:t>
+        <w:lastRenderedPageBreak/>
+        <w:t xml:space="preserve">For breach of the warranty of habitability, </w:t>
+      </w:r>
+      <w:r>
+        <w:t xml:space="preserve">award </w:t>
+      </w:r>
+      <w:r>
+        <w:t>Tenant</w:t>
+      </w:r>
+      <w:r>
+        <w:t xml:space="preserve"> damages because </w:t>
+      </w:r>
+      <w:r>
+        <w:t>the</w:t>
+      </w:r>
+      <w:r>
+        <w:t xml:space="preserve"> rental unit was worth less due to the condition of </w:t>
+      </w:r>
+      <w:r>
+        <w:t>the premises</w:t>
+      </w:r>
+      <w:r>
+        <w:t xml:space="preserve"> and the problems that weren’t fixed.</w:t>
+      </w:r>
+      <w:r>
+        <w:t xml:space="preserve"> </w:t>
+      </w:r>
+      <w:r>
+        <w:t>D</w:t>
+      </w:r>
+      <w:r>
+        <w:t xml:space="preserve">amages are based on the percentage reduction in the value of </w:t>
+      </w:r>
+      <w:r>
+        <w:t>the</w:t>
+      </w:r>
+      <w:r>
+        <w:t xml:space="preserve"> home caused by </w:t>
+      </w:r>
+      <w:r>
+        <w:t>L</w:t>
+      </w:r>
+      <w:r>
+        <w:t>andlord’s failure to make repairs.</w:t>
       </w:r>
     </w:p>
     <w:p>
@@ -5236,27 +5352,7 @@
         <w:pStyle w:val="ListParagraph"/>
         <w:numPr>
           <w:ilvl w:val="0"/>
-          <w:numId w:val="6"/>
-        </w:numPr>
-      </w:pPr>
-      <w:r>
-        <w:t xml:space="preserve">{%p if </w:t>
-      </w:r>
-      <w:proofErr w:type="spellStart"/>
-      <w:r>
-        <w:t>include_conditions_in_complaint</w:t>
-      </w:r>
-      <w:proofErr w:type="spellEnd"/>
-      <w:r>
-        <w:t xml:space="preserve"> %}</w:t>
-      </w:r>
-    </w:p>
-    <w:p>
-      <w:pPr>
-        <w:pStyle w:val="ListParagraph"/>
-        <w:numPr>
-          <w:ilvl w:val="0"/>
-          <w:numId w:val="6"/>
+          <w:numId w:val="16"/>
         </w:numPr>
         <w:tabs>
           <w:tab w:val="left" w:pos="-720"/>
@@ -5276,7 +5372,7 @@
         <w:spacing w:line="300" w:lineRule="auto"/>
       </w:pPr>
       <w:r>
-        <w:t>Make repairs so that Tenant’s home is up to code.</w:t>
+        <w:t>{%p endif %}</w:t>
       </w:r>
     </w:p>
     <w:p>
@@ -5284,7 +5380,7 @@
         <w:pStyle w:val="ListParagraph"/>
         <w:numPr>
           <w:ilvl w:val="0"/>
-          <w:numId w:val="6"/>
+          <w:numId w:val="16"/>
         </w:numPr>
         <w:tabs>
           <w:tab w:val="left" w:pos="-720"/>
@@ -5304,7 +5400,15 @@
         <w:spacing w:line="300" w:lineRule="auto"/>
       </w:pPr>
       <w:r>
-        <w:t>Give Tenant reasonable notice for repairs: unless there is an emergency, at least 48 hours.</w:t>
+        <w:t xml:space="preserve">{%p if </w:t>
+      </w:r>
+      <w:proofErr w:type="spellStart"/>
+      <w:r>
+        <w:t>landlord_subject_to_consumer_protection_law</w:t>
+      </w:r>
+      <w:proofErr w:type="spellEnd"/>
+      <w:r>
+        <w:t xml:space="preserve"> %} </w:t>
       </w:r>
     </w:p>
     <w:p>
@@ -5312,7 +5416,7 @@
         <w:pStyle w:val="ListParagraph"/>
         <w:numPr>
           <w:ilvl w:val="0"/>
-          <w:numId w:val="6"/>
+          <w:numId w:val="16"/>
         </w:numPr>
         <w:tabs>
           <w:tab w:val="left" w:pos="-720"/>
@@ -5332,7 +5436,55 @@
         <w:spacing w:line="300" w:lineRule="auto"/>
       </w:pPr>
       <w:r>
-        <w:t>{%p endif %}</w:t>
+        <w:t>For violation of the Consumer Protection Act (G.L. c. 93A),</w:t>
+      </w:r>
+      <w:r>
+        <w:t xml:space="preserve"> award Tenant </w:t>
+      </w:r>
+      <w:r>
+        <w:t>up to 3 times</w:t>
+      </w:r>
+      <w:r>
+        <w:t xml:space="preserve"> </w:t>
+      </w:r>
+      <w:r>
+        <w:t>the</w:t>
+      </w:r>
+      <w:r>
+        <w:t xml:space="preserve"> damages</w:t>
+      </w:r>
+      <w:r>
+        <w:t xml:space="preserve"> because </w:t>
+      </w:r>
+      <w:r>
+        <w:t>the</w:t>
+      </w:r>
+      <w:r>
+        <w:t xml:space="preserve"> </w:t>
+      </w:r>
+      <w:r>
+        <w:t xml:space="preserve">Landlord </w:t>
+      </w:r>
+      <w:r>
+        <w:t>has acted unfairly</w:t>
+      </w:r>
+      <w:r>
+        <w:t xml:space="preserve">, </w:t>
+      </w:r>
+      <w:r>
+        <w:t>deceptively</w:t>
+      </w:r>
+      <w:r>
+        <w:t xml:space="preserve">, </w:t>
+      </w:r>
+      <w:r>
+        <w:t xml:space="preserve">or failed to make a reasonable offer of settlement within 30 days of </w:t>
+      </w:r>
+      <w:r>
+        <w:t>Tenant’s</w:t>
+      </w:r>
+      <w:r>
+        <w:t xml:space="preserve"> demand.</w:t>
       </w:r>
     </w:p>
     <w:p>
@@ -5340,7 +5492,7 @@
         <w:pStyle w:val="ListParagraph"/>
         <w:numPr>
           <w:ilvl w:val="0"/>
-          <w:numId w:val="6"/>
+          <w:numId w:val="16"/>
         </w:numPr>
         <w:tabs>
           <w:tab w:val="left" w:pos="-720"/>
@@ -5360,15 +5512,7 @@
         <w:spacing w:line="300" w:lineRule="auto"/>
       </w:pPr>
       <w:r>
-        <w:t xml:space="preserve">{%p if </w:t>
-      </w:r>
-      <w:proofErr w:type="spellStart"/>
-      <w:r>
-        <w:t>complaint_ask_for_relocation</w:t>
-      </w:r>
-      <w:proofErr w:type="spellEnd"/>
-      <w:r>
-        <w:t xml:space="preserve"> %}</w:t>
+        <w:t>{%p endif %}</w:t>
       </w:r>
     </w:p>
     <w:p>
@@ -5396,15 +5540,7 @@
         <w:spacing w:line="300" w:lineRule="auto"/>
       </w:pPr>
       <w:r>
-        <w:t xml:space="preserve">If Tenant is required to move out </w:t>
-      </w:r>
-      <w:proofErr w:type="gramStart"/>
-      <w:r>
-        <w:t>in order to</w:t>
-      </w:r>
-      <w:proofErr w:type="gramEnd"/>
-      <w:r>
-        <w:t xml:space="preserve"> make repairs or if it is otherwise necessary due to Tenant’s circumstances, order the Landlord to provide alternative housing or to arrange and pay for a hotel that is comparable in size, amenities and location until such time as the repairs have been completed.</w:t>
+        <w:t>{%p endif %}</w:t>
       </w:r>
     </w:p>
     <w:p>
@@ -5432,7 +5568,15 @@
         <w:spacing w:line="300" w:lineRule="auto"/>
       </w:pPr>
       <w:r>
-        <w:t>{%p endif %}</w:t>
+        <w:t xml:space="preserve">{%p if </w:t>
+      </w:r>
+      <w:proofErr w:type="spellStart"/>
+      <w:r>
+        <w:t>complaint_ask_for_relocation</w:t>
+      </w:r>
+      <w:proofErr w:type="spellEnd"/>
+      <w:r>
+        <w:t xml:space="preserve"> %}</w:t>
       </w:r>
     </w:p>
     <w:p>
@@ -5460,20 +5604,19 @@
         <w:spacing w:line="300" w:lineRule="auto"/>
       </w:pPr>
       <w:r>
-        <w:lastRenderedPageBreak/>
-        <w:t xml:space="preserve">Waive the requirement of Rule 65(c) of the Massachusetts Rules of Civil Procedure that </w:t>
-      </w:r>
-      <w:r>
-        <w:t>Tenant</w:t>
-      </w:r>
-      <w:r>
-        <w:t xml:space="preserve"> provide security for the issuance of the above Order because </w:t>
-      </w:r>
-      <w:r>
-        <w:t>Tenant</w:t>
-      </w:r>
-      <w:r>
-        <w:t xml:space="preserve"> cannot afford to provide such security.</w:t>
+        <w:t xml:space="preserve">If Tenant is required to move out </w:t>
+      </w:r>
+      <w:r>
+        <w:t>so the Landlord can</w:t>
+      </w:r>
+      <w:r>
+        <w:t xml:space="preserve"> make repairs or if it is otherwise necessary due to Tenant’s circumstances, order the Landlord to provide alternative housing or to arrange and pay for a hotel that is comparable in size, </w:t>
+      </w:r>
+      <w:r>
+        <w:t>amenities,</w:t>
+      </w:r>
+      <w:r>
+        <w:t xml:space="preserve"> and location until such time as the repairs have been completed.</w:t>
       </w:r>
     </w:p>
     <w:p>
@@ -5501,7 +5644,7 @@
         <w:spacing w:line="300" w:lineRule="auto"/>
       </w:pPr>
       <w:r>
-        <w:t>Schedule a Preliminary Injunction Hearing prior to the expiration of any Temporary Restraining Order that may be granted.</w:t>
+        <w:t>{%p endif %}</w:t>
       </w:r>
     </w:p>
     <w:p>
@@ -5529,302 +5672,28 @@
         <w:spacing w:line="300" w:lineRule="auto"/>
       </w:pPr>
       <w:r>
-        <w:t>Award such further relief as justice requires.</w:t>
-      </w:r>
-    </w:p>
-    <w:p>
-      <w:r>
-        <w:t xml:space="preserve">{%p if </w:t>
-      </w:r>
-      <w:proofErr w:type="spellStart"/>
-      <w:r>
-        <w:t>person_answering</w:t>
-      </w:r>
-      <w:proofErr w:type="spellEnd"/>
-      <w:r>
-        <w:t xml:space="preserve"> == "attorney"</w:t>
-      </w:r>
-      <w:r>
-        <w:t xml:space="preserve"> </w:t>
-      </w:r>
-      <w:r>
-        <w:rPr>
-          <w:rFonts w:asciiTheme="minorHAnsi" w:hAnsiTheme="minorHAnsi" w:cstheme="minorHAnsi"/>
-        </w:rPr>
-        <w:t xml:space="preserve">and </w:t>
-      </w:r>
-      <w:proofErr w:type="spellStart"/>
-      <w:r>
-        <w:rPr>
-          <w:rFonts w:asciiTheme="minorHAnsi" w:hAnsiTheme="minorHAnsi" w:cstheme="minorHAnsi"/>
-        </w:rPr>
-        <w:t>representation_type</w:t>
-      </w:r>
-      <w:proofErr w:type="spellEnd"/>
-      <w:r>
-        <w:rPr>
-          <w:rFonts w:asciiTheme="minorHAnsi" w:hAnsiTheme="minorHAnsi" w:cstheme="minorHAnsi"/>
-        </w:rPr>
-        <w:t xml:space="preserve"> == </w:t>
-      </w:r>
-      <w:r>
-        <w:rPr>
-          <w:rFonts w:asciiTheme="minorHAnsi" w:hAnsiTheme="minorHAnsi" w:cstheme="minorHAnsi"/>
-        </w:rPr>
-        <w:t>"</w:t>
-      </w:r>
-      <w:proofErr w:type="spellStart"/>
-      <w:r>
-        <w:rPr>
-          <w:rFonts w:asciiTheme="minorHAnsi" w:hAnsiTheme="minorHAnsi" w:cstheme="minorHAnsi"/>
-        </w:rPr>
-        <w:t>entering_appearance</w:t>
-      </w:r>
-      <w:proofErr w:type="spellEnd"/>
-      <w:r>
-        <w:rPr>
-          <w:rFonts w:asciiTheme="minorHAnsi" w:hAnsiTheme="minorHAnsi" w:cstheme="minorHAnsi"/>
-        </w:rPr>
-        <w:t>"</w:t>
-      </w:r>
-      <w:r>
-        <w:rPr>
-          <w:rFonts w:asciiTheme="minorHAnsi" w:hAnsiTheme="minorHAnsi" w:cstheme="minorHAnsi"/>
-        </w:rPr>
-        <w:t xml:space="preserve"> </w:t>
-      </w:r>
-      <w:r>
-        <w:t>%}</w:t>
-      </w:r>
-    </w:p>
-    <w:p>
-      <w:pPr>
-        <w:pStyle w:val="Heading2"/>
-      </w:pPr>
-      <w:r>
-        <w:t xml:space="preserve">Signature of </w:t>
-      </w:r>
-      <w:r>
-        <w:t>A</w:t>
-      </w:r>
-      <w:r>
-        <w:t>ttorney</w:t>
-      </w:r>
-    </w:p>
-    <w:p>
-      <w:pPr>
-        <w:keepNext/>
-        <w:keepLines/>
-      </w:pPr>
-      <w:r>
-        <w:t>Respectfully submitted,</w:t>
-      </w:r>
-    </w:p>
-    <w:p>
-      <w:pPr>
-        <w:keepNext/>
-        <w:keepLines/>
-      </w:pPr>
-      <w:proofErr w:type="gramStart"/>
-      <w:r>
-        <w:t>{{ users</w:t>
-      </w:r>
-      <w:proofErr w:type="gramEnd"/>
-      <w:r>
-        <w:t xml:space="preserve"> }}, {{ </w:t>
-      </w:r>
-      <w:proofErr w:type="spellStart"/>
-      <w:r>
-        <w:t>users.as_noun</w:t>
-      </w:r>
-      <w:proofErr w:type="spellEnd"/>
-      <w:r>
-        <w:t>("Plaintiff") }}</w:t>
-      </w:r>
-    </w:p>
-    <w:p>
-      <w:pPr>
-        <w:keepNext/>
-        <w:keepLines/>
-      </w:pPr>
-      <w:r>
-        <w:t>By their attorney,</w:t>
-      </w:r>
-    </w:p>
-    <w:p>
-      <w:pPr>
-        <w:keepNext/>
-        <w:keepLines/>
-        <w:contextualSpacing/>
-      </w:pPr>
-      <w:proofErr w:type="gramStart"/>
-      <w:r>
-        <w:t>{{ users</w:t>
-      </w:r>
-      <w:proofErr w:type="gramEnd"/>
-      <w:r>
-        <w:t>[0].</w:t>
-      </w:r>
-      <w:proofErr w:type="spellStart"/>
-      <w:r>
-        <w:t>attorney.signature_if_</w:t>
-      </w:r>
-      <w:r>
-        <w:t>final</w:t>
-      </w:r>
-      <w:proofErr w:type="spellEnd"/>
-      <w:r>
-        <w:t>(</w:t>
-      </w:r>
-      <w:proofErr w:type="spellStart"/>
-      <w:r>
-        <w:t>i</w:t>
-      </w:r>
-      <w:proofErr w:type="spellEnd"/>
-      <w:r>
-        <w:t>) }}</w:t>
-      </w:r>
-    </w:p>
-    <w:p>
-      <w:pPr>
-        <w:keepNext/>
-        <w:keepLines/>
-        <w:contextualSpacing/>
-      </w:pPr>
-    </w:p>
-    <w:p>
-      <w:pPr>
-        <w:keepNext/>
-        <w:keepLines/>
-        <w:contextualSpacing/>
-      </w:pPr>
-      <w:proofErr w:type="gramStart"/>
-      <w:r>
-        <w:t>{{ users</w:t>
-      </w:r>
-      <w:proofErr w:type="gramEnd"/>
-      <w:r>
-        <w:t>[0].attorney }}</w:t>
-      </w:r>
-    </w:p>
-    <w:p>
-      <w:pPr>
-        <w:keepNext/>
-        <w:keepLines/>
-        <w:contextualSpacing/>
-      </w:pPr>
-      <w:proofErr w:type="gramStart"/>
-      <w:r>
-        <w:t>{{ users</w:t>
-      </w:r>
-      <w:proofErr w:type="gramEnd"/>
-      <w:r>
-        <w:t>[0].</w:t>
-      </w:r>
-      <w:proofErr w:type="spellStart"/>
-      <w:r>
-        <w:t>attorney.organization</w:t>
-      </w:r>
-      <w:proofErr w:type="spellEnd"/>
-      <w:r>
-        <w:t xml:space="preserve"> }}</w:t>
-      </w:r>
-    </w:p>
-    <w:p>
-      <w:pPr>
-        <w:keepNext/>
-        <w:keepLines/>
-        <w:contextualSpacing/>
-      </w:pPr>
-      <w:proofErr w:type="gramStart"/>
-      <w:r>
-        <w:t>{{ users</w:t>
-      </w:r>
-      <w:proofErr w:type="gramEnd"/>
-      <w:r>
-        <w:t>[0].</w:t>
-      </w:r>
-      <w:proofErr w:type="spellStart"/>
-      <w:r>
-        <w:t>attorney.address.block</w:t>
-      </w:r>
-      <w:proofErr w:type="spellEnd"/>
-      <w:r>
-        <w:t>() }}</w:t>
-      </w:r>
-    </w:p>
-    <w:p>
-      <w:pPr>
-        <w:keepNext/>
-        <w:keepLines/>
-        <w:contextualSpacing/>
-      </w:pPr>
-      <w:proofErr w:type="gramStart"/>
-      <w:r>
-        <w:t>{{ users</w:t>
-      </w:r>
-      <w:proofErr w:type="gramEnd"/>
-      <w:r>
-        <w:t>[0].</w:t>
-      </w:r>
-      <w:proofErr w:type="spellStart"/>
-      <w:r>
-        <w:t>attorney.phone_numbers</w:t>
-      </w:r>
-      <w:proofErr w:type="spellEnd"/>
-      <w:r>
-        <w:t>() }}</w:t>
-      </w:r>
-    </w:p>
-    <w:p>
-      <w:pPr>
-        <w:keepNext/>
-        <w:keepLines/>
-        <w:contextualSpacing/>
-      </w:pPr>
-      <w:proofErr w:type="gramStart"/>
-      <w:r>
-        <w:t>{{ users</w:t>
-      </w:r>
-      <w:proofErr w:type="gramEnd"/>
-      <w:r>
-        <w:t>[0].</w:t>
-      </w:r>
-      <w:proofErr w:type="spellStart"/>
-      <w:r>
-        <w:t>attorney.email</w:t>
-      </w:r>
-      <w:proofErr w:type="spellEnd"/>
-      <w:r>
-        <w:t xml:space="preserve"> }}</w:t>
-      </w:r>
-    </w:p>
-    <w:p/>
-    <w:p/>
-    <w:p>
-      <w:r>
-        <w:t>{%p else %}</w:t>
-      </w:r>
-    </w:p>
-    <w:p>
-      <w:pPr>
-        <w:pStyle w:val="Heading2"/>
-      </w:pPr>
-      <w:r>
-        <w:lastRenderedPageBreak/>
-        <w:t xml:space="preserve">Signature of </w:t>
-      </w:r>
-      <w:r>
-        <w:t>T</w:t>
-      </w:r>
-      <w:r>
-        <w:t>enant</w:t>
-      </w:r>
-    </w:p>
-    <w:p>
-      <w:pPr>
-        <w:keepNext/>
-        <w:keepLines/>
+        <w:t xml:space="preserve">Waive the requirement of Rule 65(c) of the Massachusetts Rules of Civil Procedure that </w:t>
+      </w:r>
+      <w:r>
+        <w:t>Tenant</w:t>
+      </w:r>
+      <w:r>
+        <w:t xml:space="preserve"> provide security for the issuance of the above Order because </w:t>
+      </w:r>
+      <w:r>
+        <w:t>Tenant</w:t>
+      </w:r>
+      <w:r>
+        <w:t xml:space="preserve"> cannot afford to provide such security.</w:t>
+      </w:r>
+    </w:p>
+    <w:p>
+      <w:pPr>
+        <w:pStyle w:val="ListParagraph"/>
+        <w:numPr>
+          <w:ilvl w:val="0"/>
+          <w:numId w:val="6"/>
+        </w:numPr>
         <w:tabs>
           <w:tab w:val="left" w:pos="-720"/>
           <w:tab w:val="left" w:pos="0"/>
@@ -5843,14 +5712,19 @@
         <w:spacing w:line="300" w:lineRule="auto"/>
       </w:pPr>
       <w:r>
-        <w:t>Respectfully submitted,</w:t>
-      </w:r>
-    </w:p>
-    <w:p>
-      <w:pPr>
-        <w:keepNext/>
-        <w:keepLines/>
-        <w:tabs>
+        <w:t>Schedule a Preliminary Injunction Hearing prior to the expiration of any Temporary Restraining Order that may be granted.</w:t>
+      </w:r>
+    </w:p>
+    <w:p>
+      <w:pPr>
+        <w:pStyle w:val="ListParagraph"/>
+        <w:numPr>
+          <w:ilvl w:val="0"/>
+          <w:numId w:val="6"/>
+        </w:numPr>
+        <w:tabs>
+          <w:tab w:val="left" w:pos="-720"/>
+          <w:tab w:val="left" w:pos="0"/>
           <w:tab w:val="left" w:pos="450"/>
           <w:tab w:val="left" w:pos="810"/>
           <w:tab w:val="left" w:pos="1440"/>
@@ -5865,17 +5739,135 @@
         </w:tabs>
         <w:spacing w:line="300" w:lineRule="auto"/>
       </w:pPr>
+      <w:r>
+        <w:t>Award such further relief as justice requires.</w:t>
+      </w:r>
+    </w:p>
+    <w:p>
+      <w:r>
+        <w:t xml:space="preserve">{%p if </w:t>
+      </w:r>
+      <w:proofErr w:type="spellStart"/>
+      <w:r>
+        <w:t>person_answering</w:t>
+      </w:r>
+      <w:proofErr w:type="spellEnd"/>
+      <w:r>
+        <w:t xml:space="preserve"> == "</w:t>
+      </w:r>
+      <w:r>
+        <w:t xml:space="preserve">attorney" </w:t>
+      </w:r>
+      <w:r>
+        <w:rPr>
+          <w:rFonts w:cstheme="minorHAnsi"/>
+        </w:rPr>
+        <w:t xml:space="preserve">and </w:t>
+      </w:r>
+      <w:proofErr w:type="spellStart"/>
+      <w:r>
+        <w:rPr>
+          <w:rFonts w:cstheme="minorHAnsi"/>
+        </w:rPr>
+        <w:t>representation_type</w:t>
+      </w:r>
+      <w:proofErr w:type="spellEnd"/>
+      <w:r>
+        <w:rPr>
+          <w:rFonts w:cstheme="minorHAnsi"/>
+        </w:rPr>
+        <w:t xml:space="preserve"> == "</w:t>
+      </w:r>
+      <w:proofErr w:type="spellStart"/>
+      <w:r>
+        <w:rPr>
+          <w:rFonts w:cstheme="minorHAnsi"/>
+        </w:rPr>
+        <w:t>entering_appearance</w:t>
+      </w:r>
+      <w:proofErr w:type="spellEnd"/>
+      <w:r>
+        <w:rPr>
+          <w:rFonts w:cstheme="minorHAnsi"/>
+        </w:rPr>
+        <w:t xml:space="preserve">" </w:t>
+      </w:r>
+      <w:r>
+        <w:t>%}</w:t>
+      </w:r>
+    </w:p>
+    <w:p>
+      <w:pPr>
+        <w:pStyle w:val="Heading2"/>
+      </w:pPr>
+      <w:r>
+        <w:lastRenderedPageBreak/>
+        <w:t xml:space="preserve">Signature of </w:t>
+      </w:r>
+      <w:r>
+        <w:t>A</w:t>
+      </w:r>
+      <w:r>
+        <w:t>ttorney</w:t>
+      </w:r>
+    </w:p>
+    <w:p>
+      <w:pPr>
+        <w:keepNext/>
+        <w:keepLines/>
+      </w:pPr>
+      <w:r>
+        <w:t>Respectfully submitted,</w:t>
+      </w:r>
+    </w:p>
+    <w:p>
+      <w:pPr>
+        <w:keepNext/>
+        <w:keepLines/>
+      </w:pPr>
       <w:proofErr w:type="gramStart"/>
       <w:r>
         <w:t>{{ users</w:t>
       </w:r>
       <w:proofErr w:type="gramEnd"/>
       <w:r>
+        <w:t xml:space="preserve"> }}, {{ </w:t>
+      </w:r>
+      <w:proofErr w:type="spellStart"/>
+      <w:r>
+        <w:t>users.as_noun</w:t>
+      </w:r>
+      <w:proofErr w:type="spellEnd"/>
+      <w:r>
+        <w:t>("Plaintiff") }}</w:t>
+      </w:r>
+    </w:p>
+    <w:p>
+      <w:pPr>
+        <w:keepNext/>
+        <w:keepLines/>
+      </w:pPr>
+      <w:r>
+        <w:t>By their attorney,</w:t>
+      </w:r>
+    </w:p>
+    <w:p>
+      <w:pPr>
+        <w:keepNext/>
+        <w:keepLines/>
+        <w:contextualSpacing/>
+      </w:pPr>
+      <w:proofErr w:type="gramStart"/>
+      <w:r>
+        <w:t>{{ users</w:t>
+      </w:r>
+      <w:proofErr w:type="gramEnd"/>
+      <w:r>
         <w:t>[0].</w:t>
       </w:r>
       <w:proofErr w:type="spellStart"/>
       <w:r>
-        <w:t>signature_if_</w:t>
+        <w:t>attorney.signature_if_</w:t>
       </w:r>
       <w:r>
         <w:t>final</w:t>
@@ -5891,6 +5883,142 @@
       <w:proofErr w:type="spellEnd"/>
       <w:r>
         <w:t>) }}</w:t>
+      </w:r>
+    </w:p>
+    <w:p>
+      <w:pPr>
+        <w:keepNext/>
+        <w:keepLines/>
+        <w:contextualSpacing/>
+      </w:pPr>
+    </w:p>
+    <w:p>
+      <w:pPr>
+        <w:keepNext/>
+        <w:keepLines/>
+        <w:contextualSpacing/>
+      </w:pPr>
+      <w:proofErr w:type="gramStart"/>
+      <w:r>
+        <w:t>{{ users</w:t>
+      </w:r>
+      <w:proofErr w:type="gramEnd"/>
+      <w:r>
+        <w:t>[0].attorney }}</w:t>
+      </w:r>
+    </w:p>
+    <w:p>
+      <w:pPr>
+        <w:keepNext/>
+        <w:keepLines/>
+        <w:contextualSpacing/>
+      </w:pPr>
+      <w:proofErr w:type="gramStart"/>
+      <w:r>
+        <w:t>{{ users</w:t>
+      </w:r>
+      <w:proofErr w:type="gramEnd"/>
+      <w:r>
+        <w:t>[0].</w:t>
+      </w:r>
+      <w:proofErr w:type="spellStart"/>
+      <w:r>
+        <w:t>attorney.organization</w:t>
+      </w:r>
+      <w:proofErr w:type="spellEnd"/>
+      <w:r>
+        <w:t xml:space="preserve"> }}</w:t>
+      </w:r>
+    </w:p>
+    <w:p>
+      <w:pPr>
+        <w:keepNext/>
+        <w:keepLines/>
+        <w:contextualSpacing/>
+      </w:pPr>
+      <w:proofErr w:type="gramStart"/>
+      <w:r>
+        <w:t>{{ users</w:t>
+      </w:r>
+      <w:proofErr w:type="gramEnd"/>
+      <w:r>
+        <w:t>[0].</w:t>
+      </w:r>
+      <w:proofErr w:type="spellStart"/>
+      <w:r>
+        <w:t>attorney.address.block</w:t>
+      </w:r>
+      <w:proofErr w:type="spellEnd"/>
+      <w:r>
+        <w:t>() }}</w:t>
+      </w:r>
+    </w:p>
+    <w:p>
+      <w:pPr>
+        <w:keepNext/>
+        <w:keepLines/>
+        <w:contextualSpacing/>
+      </w:pPr>
+      <w:proofErr w:type="gramStart"/>
+      <w:r>
+        <w:t>{{ users</w:t>
+      </w:r>
+      <w:proofErr w:type="gramEnd"/>
+      <w:r>
+        <w:t>[0].</w:t>
+      </w:r>
+      <w:proofErr w:type="spellStart"/>
+      <w:r>
+        <w:t>attorney.phone_numbers</w:t>
+      </w:r>
+      <w:proofErr w:type="spellEnd"/>
+      <w:r>
+        <w:t>() }}</w:t>
+      </w:r>
+    </w:p>
+    <w:p>
+      <w:pPr>
+        <w:keepNext/>
+        <w:keepLines/>
+        <w:contextualSpacing/>
+      </w:pPr>
+      <w:proofErr w:type="gramStart"/>
+      <w:r>
+        <w:t>{{ users</w:t>
+      </w:r>
+      <w:proofErr w:type="gramEnd"/>
+      <w:r>
+        <w:t>[0].</w:t>
+      </w:r>
+      <w:proofErr w:type="spellStart"/>
+      <w:r>
+        <w:t>attorney.email</w:t>
+      </w:r>
+      <w:proofErr w:type="spellEnd"/>
+      <w:r>
+        <w:t xml:space="preserve"> }}</w:t>
+      </w:r>
+    </w:p>
+    <w:p/>
+    <w:p/>
+    <w:p>
+      <w:r>
+        <w:t>{%p else %}</w:t>
+      </w:r>
+    </w:p>
+    <w:p>
+      <w:pPr>
+        <w:pStyle w:val="Heading2"/>
+      </w:pPr>
+      <w:r>
+        <w:lastRenderedPageBreak/>
+        <w:t xml:space="preserve">Signature of </w:t>
+      </w:r>
+      <w:r>
+        <w:t>T</w:t>
+      </w:r>
+      <w:r>
+        <w:t>enant</w:t>
       </w:r>
     </w:p>
     <w:p>
@@ -5913,23 +6041,9 @@
           <w:tab w:val="left" w:pos="5580"/>
         </w:tabs>
         <w:spacing w:line="300" w:lineRule="auto"/>
-        <w:contextualSpacing/>
-      </w:pPr>
-      <w:proofErr w:type="gramStart"/>
-      <w:r>
-        <w:t>{{ users</w:t>
-      </w:r>
-      <w:proofErr w:type="gramEnd"/>
-      <w:r>
-        <w:t>[0].</w:t>
-      </w:r>
-      <w:proofErr w:type="spellStart"/>
-      <w:r>
-        <w:t>name.full</w:t>
-      </w:r>
-      <w:proofErr w:type="spellEnd"/>
-      <w:r>
-        <w:t>() }}</w:t>
+      </w:pPr>
+      <w:r>
+        <w:t>Respectfully submitted,</w:t>
       </w:r>
     </w:p>
     <w:p>
@@ -5937,8 +6051,6 @@
         <w:keepNext/>
         <w:keepLines/>
         <w:tabs>
-          <w:tab w:val="left" w:pos="-720"/>
-          <w:tab w:val="left" w:pos="0"/>
           <w:tab w:val="left" w:pos="450"/>
           <w:tab w:val="left" w:pos="810"/>
           <w:tab w:val="left" w:pos="1440"/>
@@ -5952,7 +6064,6 @@
           <w:tab w:val="left" w:pos="5580"/>
         </w:tabs>
         <w:spacing w:line="300" w:lineRule="auto"/>
-        <w:contextualSpacing/>
       </w:pPr>
       <w:proofErr w:type="gramStart"/>
       <w:r>
@@ -5964,25 +6075,22 @@
       </w:r>
       <w:proofErr w:type="spellStart"/>
       <w:r>
-        <w:t>address.</w:t>
-      </w:r>
-      <w:r>
-        <w:t>block</w:t>
-      </w:r>
-      <w:proofErr w:type="spellEnd"/>
-      <w:r>
-        <w:t>() }}</w:t>
-      </w:r>
-      <w:r>
-        <w:t>{% if users[0].</w:t>
-      </w:r>
-      <w:proofErr w:type="spellStart"/>
-      <w:r>
-        <w:t>phone_numbers</w:t>
-      </w:r>
-      <w:proofErr w:type="spellEnd"/>
-      <w:r>
-        <w:t>() %}</w:t>
+        <w:t>signature_if_</w:t>
+      </w:r>
+      <w:r>
+        <w:t>final</w:t>
+      </w:r>
+      <w:proofErr w:type="spellEnd"/>
+      <w:r>
+        <w:t>(</w:t>
+      </w:r>
+      <w:proofErr w:type="spellStart"/>
+      <w:r>
+        <w:t>i</w:t>
+      </w:r>
+      <w:proofErr w:type="spellEnd"/>
+      <w:r>
+        <w:t>) }}</w:t>
       </w:r>
     </w:p>
     <w:p>
@@ -5990,6 +6098,8 @@
         <w:keepNext/>
         <w:keepLines/>
         <w:tabs>
+          <w:tab w:val="left" w:pos="-720"/>
+          <w:tab w:val="left" w:pos="0"/>
           <w:tab w:val="left" w:pos="450"/>
           <w:tab w:val="left" w:pos="810"/>
           <w:tab w:val="left" w:pos="1440"/>
@@ -6015,24 +6125,11 @@
       </w:r>
       <w:proofErr w:type="spellStart"/>
       <w:r>
-        <w:t>phone_number</w:t>
-      </w:r>
-      <w:r>
-        <w:t>s</w:t>
-      </w:r>
-      <w:proofErr w:type="spellEnd"/>
-      <w:r>
-        <w:t>()</w:t>
-      </w:r>
-      <w:r>
-        <w:t xml:space="preserve"> }}</w:t>
-      </w:r>
-      <w:r>
-        <w:t>{% endif %}</w:t>
-      </w:r>
-      <w:r>
-        <w:br/>
-        <w:t>{{ users[0].email }}</w:t>
+        <w:t>name.full</w:t>
+      </w:r>
+      <w:proofErr w:type="spellEnd"/>
+      <w:r>
+        <w:t>() }}</w:t>
       </w:r>
     </w:p>
     <w:p>
@@ -6040,6 +6137,8 @@
         <w:keepNext/>
         <w:keepLines/>
         <w:tabs>
+          <w:tab w:val="left" w:pos="-720"/>
+          <w:tab w:val="left" w:pos="0"/>
           <w:tab w:val="left" w:pos="450"/>
           <w:tab w:val="left" w:pos="810"/>
           <w:tab w:val="left" w:pos="1440"/>
@@ -6053,9 +6152,37 @@
           <w:tab w:val="left" w:pos="5580"/>
         </w:tabs>
         <w:spacing w:line="300" w:lineRule="auto"/>
-      </w:pPr>
-      <w:r>
-        <w:t>{%p endif %}</w:t>
+        <w:contextualSpacing/>
+      </w:pPr>
+      <w:proofErr w:type="gramStart"/>
+      <w:r>
+        <w:t>{{ users</w:t>
+      </w:r>
+      <w:proofErr w:type="gramEnd"/>
+      <w:r>
+        <w:t>[0].</w:t>
+      </w:r>
+      <w:proofErr w:type="spellStart"/>
+      <w:r>
+        <w:t>address.</w:t>
+      </w:r>
+      <w:r>
+        <w:t>block</w:t>
+      </w:r>
+      <w:proofErr w:type="spellEnd"/>
+      <w:r>
+        <w:t>() }}</w:t>
+      </w:r>
+      <w:r>
+        <w:t>{% if users[0].</w:t>
+      </w:r>
+      <w:proofErr w:type="spellStart"/>
+      <w:r>
+        <w:t>phone_numbers</w:t>
+      </w:r>
+      <w:proofErr w:type="spellEnd"/>
+      <w:r>
+        <w:t>() %}</w:t>
       </w:r>
     </w:p>
     <w:p>
@@ -6075,57 +6202,37 @@
           <w:tab w:val="left" w:pos="5040"/>
           <w:tab w:val="left" w:pos="5580"/>
         </w:tabs>
-        <w:rPr>
-          <w:b/>
-          <w:bCs/>
-          <w:sz w:val="22"/>
-          <w:szCs w:val="22"/>
-        </w:rPr>
-      </w:pPr>
-    </w:p>
-    <w:p>
-      <w:pPr>
-        <w:pStyle w:val="Heading2"/>
-      </w:pPr>
-      <w:r>
-        <w:t xml:space="preserve">Tenant’s </w:t>
-      </w:r>
-      <w:r>
-        <w:t>V</w:t>
-      </w:r>
-      <w:r>
-        <w:t>erification</w:t>
-      </w:r>
-    </w:p>
-    <w:p>
-      <w:pPr>
-        <w:keepNext/>
-        <w:keepLines/>
-        <w:spacing w:line="300" w:lineRule="auto"/>
-      </w:pPr>
-      <w:r>
-        <w:t xml:space="preserve">I, </w:t>
-      </w:r>
+        <w:spacing w:line="300" w:lineRule="auto"/>
+        <w:contextualSpacing/>
+      </w:pPr>
       <w:proofErr w:type="gramStart"/>
       <w:r>
         <w:t>{{ users</w:t>
       </w:r>
       <w:proofErr w:type="gramEnd"/>
       <w:r>
+        <w:t>[0].</w:t>
+      </w:r>
+      <w:proofErr w:type="spellStart"/>
+      <w:r>
+        <w:t>phone_number</w:t>
+      </w:r>
+      <w:r>
+        <w:t>s</w:t>
+      </w:r>
+      <w:proofErr w:type="spellEnd"/>
+      <w:r>
+        <w:t>()</w:t>
+      </w:r>
+      <w:r>
         <w:t xml:space="preserve"> }}</w:t>
       </w:r>
       <w:r>
-        <w:t xml:space="preserve"> </w:t>
-      </w:r>
-      <w:r>
-        <w:rPr>
-          <w:i/>
-          <w:iCs/>
-        </w:rPr>
-        <w:t>(plaintiff/tenant)</w:t>
-      </w:r>
-      <w:r>
-        <w:t>, have personal knowledge of all of the facts stated above and hereby swear under the pains and penalties of perjury that all of those facts are true and accurate.</w:t>
+        <w:t>{% endif %}</w:t>
+      </w:r>
+      <w:r>
+        <w:br/>
+        <w:t>{{ users[0].email }}</w:t>
       </w:r>
     </w:p>
     <w:p>
@@ -6146,116 +6253,9 @@
           <w:tab w:val="left" w:pos="5580"/>
         </w:tabs>
         <w:spacing w:line="300" w:lineRule="auto"/>
-        <w:rPr>
-          <w:i/>
-          <w:iCs/>
-        </w:rPr>
-      </w:pPr>
-      <w:proofErr w:type="gramStart"/>
-      <w:r>
-        <w:t xml:space="preserve">{{ </w:t>
-      </w:r>
-      <w:r>
-        <w:t>"</w:t>
-      </w:r>
-      <w:proofErr w:type="gramEnd"/>
-      <w:r>
-        <w:t xml:space="preserve">" </w:t>
-      </w:r>
-      <w:r>
-        <w:t xml:space="preserve">if </w:t>
-      </w:r>
-      <w:proofErr w:type="spellStart"/>
-      <w:r>
-        <w:t>person_answering</w:t>
-      </w:r>
-      <w:proofErr w:type="spellEnd"/>
-      <w:r>
-        <w:t xml:space="preserve"> == "attorney"</w:t>
-      </w:r>
-      <w:r>
-        <w:t xml:space="preserve"> </w:t>
-      </w:r>
-      <w:r>
-        <w:rPr>
-          <w:rFonts w:asciiTheme="minorHAnsi" w:hAnsiTheme="minorHAnsi" w:cstheme="minorHAnsi"/>
-        </w:rPr>
-        <w:t xml:space="preserve">and </w:t>
-      </w:r>
-      <w:proofErr w:type="spellStart"/>
-      <w:r>
-        <w:rPr>
-          <w:rFonts w:asciiTheme="minorHAnsi" w:hAnsiTheme="minorHAnsi" w:cstheme="minorHAnsi"/>
-        </w:rPr>
-        <w:t>representation_type</w:t>
-      </w:r>
-      <w:proofErr w:type="spellEnd"/>
-      <w:r>
-        <w:rPr>
-          <w:rFonts w:asciiTheme="minorHAnsi" w:hAnsiTheme="minorHAnsi" w:cstheme="minorHAnsi"/>
-        </w:rPr>
-        <w:t xml:space="preserve"> == </w:t>
-      </w:r>
-      <w:r>
-        <w:rPr>
-          <w:rFonts w:asciiTheme="minorHAnsi" w:hAnsiTheme="minorHAnsi" w:cstheme="minorHAnsi"/>
-        </w:rPr>
-        <w:t>"</w:t>
-      </w:r>
-      <w:proofErr w:type="spellStart"/>
-      <w:r>
-        <w:rPr>
-          <w:rFonts w:asciiTheme="minorHAnsi" w:hAnsiTheme="minorHAnsi" w:cstheme="minorHAnsi"/>
-        </w:rPr>
-        <w:t>entering_appearance</w:t>
-      </w:r>
-      <w:proofErr w:type="spellEnd"/>
-      <w:r>
-        <w:rPr>
-          <w:rFonts w:asciiTheme="minorHAnsi" w:hAnsiTheme="minorHAnsi" w:cstheme="minorHAnsi"/>
-        </w:rPr>
-        <w:t>"</w:t>
-      </w:r>
-      <w:r>
-        <w:t xml:space="preserve"> else </w:t>
-      </w:r>
-      <w:r>
-        <w:t>users[0].</w:t>
-      </w:r>
-      <w:proofErr w:type="spellStart"/>
-      <w:r>
-        <w:t>signature_if_</w:t>
-      </w:r>
-      <w:r>
-        <w:t>final</w:t>
-      </w:r>
-      <w:proofErr w:type="spellEnd"/>
-      <w:r>
-        <w:t>(</w:t>
-      </w:r>
-      <w:proofErr w:type="spellStart"/>
-      <w:r>
-        <w:t>i</w:t>
-      </w:r>
-      <w:proofErr w:type="spellEnd"/>
-      <w:r>
-        <w:t>)</w:t>
-      </w:r>
-      <w:r>
-        <w:t xml:space="preserve"> </w:t>
-      </w:r>
-      <w:r>
-        <w:t>}}</w:t>
-      </w:r>
-      <w:r>
-        <w:br/>
-      </w:r>
-      <w:r>
-        <w:rPr>
-          <w:i/>
-          <w:iCs/>
-        </w:rPr>
-        <w:t>Signature of tenant</w:t>
+      </w:pPr>
+      <w:r>
+        <w:t>{%p endif %}</w:t>
       </w:r>
     </w:p>
     <w:p>
@@ -6275,6 +6275,188 @@
           <w:tab w:val="left" w:pos="5040"/>
           <w:tab w:val="left" w:pos="5580"/>
         </w:tabs>
+        <w:rPr>
+          <w:b/>
+          <w:bCs/>
+          <w:sz w:val="22"/>
+          <w:szCs w:val="22"/>
+        </w:rPr>
+      </w:pPr>
+    </w:p>
+    <w:p>
+      <w:pPr>
+        <w:pStyle w:val="Heading2"/>
+      </w:pPr>
+      <w:r>
+        <w:t xml:space="preserve">Tenant’s </w:t>
+      </w:r>
+      <w:r>
+        <w:t>V</w:t>
+      </w:r>
+      <w:r>
+        <w:t>erification</w:t>
+      </w:r>
+    </w:p>
+    <w:p>
+      <w:pPr>
+        <w:keepNext/>
+        <w:keepLines/>
+        <w:spacing w:line="300" w:lineRule="auto"/>
+      </w:pPr>
+      <w:r>
+        <w:t xml:space="preserve">I, </w:t>
+      </w:r>
+      <w:r>
+        <w:t>{{ users }}</w:t>
+      </w:r>
+      <w:r>
+        <w:t xml:space="preserve"> </w:t>
+      </w:r>
+      <w:r>
+        <w:rPr>
+          <w:i/>
+          <w:iCs/>
+        </w:rPr>
+        <w:t>(plaintiff/tenant)</w:t>
+      </w:r>
+      <w:r>
+        <w:t>, have personal knowledge of all of the facts stated above and hereby swear under the pains and penalties of perjury that all of those facts are true and accurate.</w:t>
+      </w:r>
+      <w:r>
+        <w:br/>
+      </w:r>
+    </w:p>
+    <w:p>
+      <w:pPr>
+        <w:keepNext/>
+        <w:keepLines/>
+        <w:tabs>
+          <w:tab w:val="left" w:pos="450"/>
+          <w:tab w:val="left" w:pos="810"/>
+          <w:tab w:val="left" w:pos="1440"/>
+          <w:tab w:val="left" w:pos="2160"/>
+          <w:tab w:val="left" w:pos="2880"/>
+          <w:tab w:val="left" w:pos="3600"/>
+          <w:tab w:val="left" w:pos="4320"/>
+          <w:tab w:val="left" w:pos="4500"/>
+          <w:tab w:val="left" w:pos="4860"/>
+          <w:tab w:val="left" w:pos="5040"/>
+          <w:tab w:val="left" w:pos="5580"/>
+        </w:tabs>
+        <w:spacing w:line="300" w:lineRule="auto"/>
+      </w:pPr>
+      <w:proofErr w:type="gramStart"/>
+      <w:r>
+        <w:t xml:space="preserve">{{ </w:t>
+      </w:r>
+      <w:r>
+        <w:t>"</w:t>
+      </w:r>
+      <w:proofErr w:type="gramEnd"/>
+      <w:r>
+        <w:t xml:space="preserve">" </w:t>
+      </w:r>
+      <w:r>
+        <w:t xml:space="preserve">if </w:t>
+      </w:r>
+      <w:proofErr w:type="spellStart"/>
+      <w:r>
+        <w:t>person_answering</w:t>
+      </w:r>
+      <w:proofErr w:type="spellEnd"/>
+      <w:r>
+        <w:t xml:space="preserve"> == "attorney" </w:t>
+      </w:r>
+      <w:r>
+        <w:rPr>
+          <w:rFonts w:cstheme="minorHAnsi"/>
+        </w:rPr>
+        <w:t xml:space="preserve">and </w:t>
+      </w:r>
+      <w:proofErr w:type="spellStart"/>
+      <w:r>
+        <w:rPr>
+          <w:rFonts w:cstheme="minorHAnsi"/>
+        </w:rPr>
+        <w:t>representation_type</w:t>
+      </w:r>
+      <w:proofErr w:type="spellEnd"/>
+      <w:r>
+        <w:rPr>
+          <w:rFonts w:cstheme="minorHAnsi"/>
+        </w:rPr>
+        <w:t xml:space="preserve"> == "</w:t>
+      </w:r>
+      <w:proofErr w:type="spellStart"/>
+      <w:r>
+        <w:rPr>
+          <w:rFonts w:cstheme="minorHAnsi"/>
+        </w:rPr>
+        <w:t>entering_appearance</w:t>
+      </w:r>
+      <w:proofErr w:type="spellEnd"/>
+      <w:r>
+        <w:rPr>
+          <w:rFonts w:cstheme="minorHAnsi"/>
+        </w:rPr>
+        <w:t>"</w:t>
+      </w:r>
+      <w:r>
+        <w:t xml:space="preserve"> else </w:t>
+      </w:r>
+      <w:r>
+        <w:t>users[0].</w:t>
+      </w:r>
+      <w:proofErr w:type="spellStart"/>
+      <w:r>
+        <w:t>signature_if_final</w:t>
+      </w:r>
+      <w:proofErr w:type="spellEnd"/>
+      <w:r>
+        <w:t>(</w:t>
+      </w:r>
+      <w:proofErr w:type="spellStart"/>
+      <w:r>
+        <w:t>i</w:t>
+      </w:r>
+      <w:proofErr w:type="spellEnd"/>
+      <w:r>
+        <w:t>)</w:t>
+      </w:r>
+      <w:r>
+        <w:t xml:space="preserve"> </w:t>
+      </w:r>
+      <w:r>
+        <w:t>}}</w:t>
+      </w:r>
+      <w:r>
+        <w:br/>
+      </w:r>
+      <w:r>
+        <w:rPr>
+          <w:i/>
+          <w:iCs/>
+        </w:rPr>
+        <w:t>Signature of tenant</w:t>
+      </w:r>
+    </w:p>
+    <w:p>
+      <w:pPr>
+        <w:keepNext/>
+        <w:keepLines/>
+        <w:tabs>
+          <w:tab w:val="left" w:pos="450"/>
+          <w:tab w:val="left" w:pos="810"/>
+          <w:tab w:val="left" w:pos="1440"/>
+          <w:tab w:val="left" w:pos="2160"/>
+          <w:tab w:val="left" w:pos="2880"/>
+          <w:tab w:val="left" w:pos="3600"/>
+          <w:tab w:val="left" w:pos="4320"/>
+          <w:tab w:val="left" w:pos="4500"/>
+          <w:tab w:val="left" w:pos="4860"/>
+          <w:tab w:val="left" w:pos="5040"/>
+          <w:tab w:val="left" w:pos="5580"/>
+        </w:tabs>
         <w:spacing w:line="300" w:lineRule="auto"/>
       </w:pPr>
       <w:r>
@@ -6294,12 +6476,7 @@
       </w:r>
     </w:p>
     <w:sectPr>
-      <w:headerReference w:type="even" r:id="rId8"/>
-      <w:headerReference w:type="default" r:id="rId9"/>
-      <w:footerReference w:type="even" r:id="rId10"/>
-      <w:footerReference w:type="default" r:id="rId11"/>
-      <w:headerReference w:type="first" r:id="rId12"/>
-      <w:footerReference w:type="first" r:id="rId13"/>
+      <w:footerReference w:type="default" r:id="rId8"/>
       <w:pgSz w:w="11900" w:h="16840"/>
       <w:pgMar w:top="1440" w:right="1440" w:bottom="1440" w:left="1440" w:header="708" w:footer="708" w:gutter="0"/>
       <w:cols w:space="708"/>
@@ -6335,16 +6512,6 @@
 </file>
 
 <file path=word/footer1.xml><?xml version="1.0" encoding="utf-8"?>
-<w:ftr xmlns:wpc="http://schemas.microsoft.com/office/word/2010/wordprocessingCanvas" xmlns:cx="http://schemas.microsoft.com/office/drawing/2014/chartex" xmlns:cx1="http://schemas.microsoft.com/office/drawing/2015/9/8/chartex" xmlns:cx2="http://schemas.microsoft.com/office/drawing/2015/10/21/chartex" xmlns:cx3="http://schemas.microsoft.com/office/drawing/2016/5/9/chartex" xmlns:cx4="http://schemas.microsoft.com/office/drawing/2016/5/10/chartex" xmlns:cx5="http://schemas.microsoft.com/office/drawing/2016/5/11/chartex" xmlns:cx6="http://schemas.microsoft.com/office/drawing/2016/5/12/chartex" xmlns:cx7="http://schemas.microsoft.com/office/drawing/2016/5/13/chartex" xmlns:cx8="http://schemas.microsoft.com/office/drawing/2016/5/14/chartex" xmlns:mc="http://schemas.openxmlformats.org/markup-compatibility/2006" xmlns:aink="http://schemas.microsoft.com/office/drawing/2016/ink" xmlns:am3d="http://schemas.microsoft.com/office/drawing/2017/model3d" xmlns:o="urn:schemas-microsoft-com:office:office" xmlns:oel="http://schemas.microsoft.com/office/2019/extlst" xmlns:r="http://schemas.openxmlformats.org/officeDocument/2006/relationships" xmlns:m="http://schemas.openxmlformats.org/officeDocument/2006/math" xmlns:v="urn:schemas-microsoft-com:vml" xmlns:wp14="http://schemas.microsoft.com/office/word/2010/wordprocessingDrawing" xmlns:wp="http://schemas.openxmlformats.org/drawingml/2006/wordprocessingDrawing" xmlns:w10="urn:schemas-microsoft-com:office:word" xmlns:w="http://schemas.openxmlformats.org/wordprocessingml/2006/main" xmlns:w14="http://schemas.microsoft.com/office/word/2010/wordml" xmlns:w15="http://schemas.microsoft.com/office/word/2012/wordml" xmlns:w16cex="http://schemas.microsoft.com/office/word/2018/wordml/cex" xmlns:w16cid="http://schemas.microsoft.com/office/word/2016/wordml/cid" xmlns:w16="http://schemas.microsoft.com/office/word/2018/wordml" xmlns:w16du="http://schemas.microsoft.com/office/word/2023/wordml/word16du" xmlns:w16sdtdh="http://schemas.microsoft.com/office/word/2020/wordml/sdtdatahash" xmlns:w16se="http://schemas.microsoft.com/office/word/2015/wordml/symex" xmlns:wpg="http://schemas.microsoft.com/office/word/2010/wordprocessingGroup" xmlns:wpi="http://schemas.microsoft.com/office/word/2010/wordprocessingInk" xmlns:wne="http://schemas.microsoft.com/office/word/2006/wordml" xmlns:wps="http://schemas.microsoft.com/office/word/2010/wordprocessingShape" mc:Ignorable="w14 w15 w16se w16cid w16 w16cex w16sdtdh wp14">
-  <w:p>
-    <w:pPr>
-      <w:pStyle w:val="Footer"/>
-    </w:pPr>
-  </w:p>
-</w:ftr>
-</file>
-
-<file path=word/footer2.xml><?xml version="1.0" encoding="utf-8"?>
 <w:ftr xmlns:wpc="http://schemas.microsoft.com/office/word/2010/wordprocessingCanvas" xmlns:cx="http://schemas.microsoft.com/office/drawing/2014/chartex" xmlns:cx1="http://schemas.microsoft.com/office/drawing/2015/9/8/chartex" xmlns:cx2="http://schemas.microsoft.com/office/drawing/2015/10/21/chartex" xmlns:cx3="http://schemas.microsoft.com/office/drawing/2016/5/9/chartex" xmlns:cx4="http://schemas.microsoft.com/office/drawing/2016/5/10/chartex" xmlns:cx5="http://schemas.microsoft.com/office/drawing/2016/5/11/chartex" xmlns:cx6="http://schemas.microsoft.com/office/drawing/2016/5/12/chartex" xmlns:cx7="http://schemas.microsoft.com/office/drawing/2016/5/13/chartex" xmlns:cx8="http://schemas.microsoft.com/office/drawing/2016/5/14/chartex" xmlns:mc="http://schemas.openxmlformats.org/markup-compatibility/2006" xmlns:aink="http://schemas.microsoft.com/office/drawing/2016/ink" xmlns:am3d="http://schemas.microsoft.com/office/drawing/2017/model3d" xmlns:o="urn:schemas-microsoft-com:office:office" xmlns:oel="http://schemas.microsoft.com/office/2019/extlst" xmlns:r="http://schemas.openxmlformats.org/officeDocument/2006/relationships" xmlns:m="http://schemas.openxmlformats.org/officeDocument/2006/math" xmlns:v="urn:schemas-microsoft-com:vml" xmlns:wp14="http://schemas.microsoft.com/office/word/2010/wordprocessingDrawing" xmlns:wp="http://schemas.openxmlformats.org/drawingml/2006/wordprocessingDrawing" xmlns:w10="urn:schemas-microsoft-com:office:word" xmlns:w="http://schemas.openxmlformats.org/wordprocessingml/2006/main" xmlns:w14="http://schemas.microsoft.com/office/word/2010/wordml" xmlns:w15="http://schemas.microsoft.com/office/word/2012/wordml" xmlns:w16cex="http://schemas.microsoft.com/office/word/2018/wordml/cex" xmlns:w16cid="http://schemas.microsoft.com/office/word/2016/wordml/cid" xmlns:w16="http://schemas.microsoft.com/office/word/2018/wordml" xmlns:w16du="http://schemas.microsoft.com/office/word/2023/wordml/word16du" xmlns:w16sdtdh="http://schemas.microsoft.com/office/word/2020/wordml/sdtdatahash" xmlns:w16se="http://schemas.microsoft.com/office/word/2015/wordml/symex" xmlns:wpg="http://schemas.microsoft.com/office/word/2010/wordprocessingGroup" xmlns:wpi="http://schemas.microsoft.com/office/word/2010/wordprocessingInk" xmlns:wne="http://schemas.microsoft.com/office/word/2006/wordml" xmlns:wps="http://schemas.microsoft.com/office/word/2010/wordprocessingShape" mc:Ignorable="w14 w15 w16se w16cid w16 w16cex w16sdtdh wp14">
   <w:p>
     <w:pPr>
@@ -6447,7 +6614,16 @@
               <w:bCs/>
               <w:iCs/>
             </w:rPr>
-            <w:t>MadeUpToCode.org</w:t>
+            <w:t>Get</w:t>
+          </w:r>
+          <w:r>
+            <w:rPr>
+              <w:rFonts w:asciiTheme="minorHAnsi" w:hAnsiTheme="minorHAnsi" w:cstheme="minorHAnsi"/>
+              <w:b/>
+              <w:bCs/>
+              <w:iCs/>
+            </w:rPr>
+            <w:t>UpToCode.org</w:t>
           </w:r>
         </w:p>
       </w:tc>
@@ -6652,16 +6828,6 @@
 </w:ftr>
 </file>
 
-<file path=word/footer3.xml><?xml version="1.0" encoding="utf-8"?>
-<w:ftr xmlns:wpc="http://schemas.microsoft.com/office/word/2010/wordprocessingCanvas" xmlns:cx="http://schemas.microsoft.com/office/drawing/2014/chartex" xmlns:cx1="http://schemas.microsoft.com/office/drawing/2015/9/8/chartex" xmlns:cx2="http://schemas.microsoft.com/office/drawing/2015/10/21/chartex" xmlns:cx3="http://schemas.microsoft.com/office/drawing/2016/5/9/chartex" xmlns:cx4="http://schemas.microsoft.com/office/drawing/2016/5/10/chartex" xmlns:cx5="http://schemas.microsoft.com/office/drawing/2016/5/11/chartex" xmlns:cx6="http://schemas.microsoft.com/office/drawing/2016/5/12/chartex" xmlns:cx7="http://schemas.microsoft.com/office/drawing/2016/5/13/chartex" xmlns:cx8="http://schemas.microsoft.com/office/drawing/2016/5/14/chartex" xmlns:mc="http://schemas.openxmlformats.org/markup-compatibility/2006" xmlns:aink="http://schemas.microsoft.com/office/drawing/2016/ink" xmlns:am3d="http://schemas.microsoft.com/office/drawing/2017/model3d" xmlns:o="urn:schemas-microsoft-com:office:office" xmlns:oel="http://schemas.microsoft.com/office/2019/extlst" xmlns:r="http://schemas.openxmlformats.org/officeDocument/2006/relationships" xmlns:m="http://schemas.openxmlformats.org/officeDocument/2006/math" xmlns:v="urn:schemas-microsoft-com:vml" xmlns:wp14="http://schemas.microsoft.com/office/word/2010/wordprocessingDrawing" xmlns:wp="http://schemas.openxmlformats.org/drawingml/2006/wordprocessingDrawing" xmlns:w10="urn:schemas-microsoft-com:office:word" xmlns:w="http://schemas.openxmlformats.org/wordprocessingml/2006/main" xmlns:w14="http://schemas.microsoft.com/office/word/2010/wordml" xmlns:w15="http://schemas.microsoft.com/office/word/2012/wordml" xmlns:w16cex="http://schemas.microsoft.com/office/word/2018/wordml/cex" xmlns:w16cid="http://schemas.microsoft.com/office/word/2016/wordml/cid" xmlns:w16="http://schemas.microsoft.com/office/word/2018/wordml" xmlns:w16du="http://schemas.microsoft.com/office/word/2023/wordml/word16du" xmlns:w16sdtdh="http://schemas.microsoft.com/office/word/2020/wordml/sdtdatahash" xmlns:w16se="http://schemas.microsoft.com/office/word/2015/wordml/symex" xmlns:wpg="http://schemas.microsoft.com/office/word/2010/wordprocessingGroup" xmlns:wpi="http://schemas.microsoft.com/office/word/2010/wordprocessingInk" xmlns:wne="http://schemas.microsoft.com/office/word/2006/wordml" xmlns:wps="http://schemas.microsoft.com/office/word/2010/wordprocessingShape" mc:Ignorable="w14 w15 w16se w16cid w16 w16cex w16sdtdh wp14">
-  <w:p>
-    <w:pPr>
-      <w:pStyle w:val="Footer"/>
-    </w:pPr>
-  </w:p>
-</w:ftr>
-</file>
-
 <file path=word/footnotes.xml><?xml version="1.0" encoding="utf-8"?>
 <w:footnotes xmlns:wpc="http://schemas.microsoft.com/office/word/2010/wordprocessingCanvas" xmlns:cx="http://schemas.microsoft.com/office/drawing/2014/chartex" xmlns:cx1="http://schemas.microsoft.com/office/drawing/2015/9/8/chartex" xmlns:cx2="http://schemas.microsoft.com/office/drawing/2015/10/21/chartex" xmlns:cx3="http://schemas.microsoft.com/office/drawing/2016/5/9/chartex" xmlns:cx4="http://schemas.microsoft.com/office/drawing/2016/5/10/chartex" xmlns:cx5="http://schemas.microsoft.com/office/drawing/2016/5/11/chartex" xmlns:cx6="http://schemas.microsoft.com/office/drawing/2016/5/12/chartex" xmlns:cx7="http://schemas.microsoft.com/office/drawing/2016/5/13/chartex" xmlns:cx8="http://schemas.microsoft.com/office/drawing/2016/5/14/chartex" xmlns:mc="http://schemas.openxmlformats.org/markup-compatibility/2006" xmlns:aink="http://schemas.microsoft.com/office/drawing/2016/ink" xmlns:am3d="http://schemas.microsoft.com/office/drawing/2017/model3d" xmlns:o="urn:schemas-microsoft-com:office:office" xmlns:oel="http://schemas.microsoft.com/office/2019/extlst" xmlns:r="http://schemas.openxmlformats.org/officeDocument/2006/relationships" xmlns:m="http://schemas.openxmlformats.org/officeDocument/2006/math" xmlns:v="urn:schemas-microsoft-com:vml" xmlns:wp14="http://schemas.microsoft.com/office/word/2010/wordprocessingDrawing" xmlns:wp="http://schemas.openxmlformats.org/drawingml/2006/wordprocessingDrawing" xmlns:w10="urn:schemas-microsoft-com:office:word" xmlns:w="http://schemas.openxmlformats.org/wordprocessingml/2006/main" xmlns:w14="http://schemas.microsoft.com/office/word/2010/wordml" xmlns:w15="http://schemas.microsoft.com/office/word/2012/wordml" xmlns:w16cex="http://schemas.microsoft.com/office/word/2018/wordml/cex" xmlns:w16cid="http://schemas.microsoft.com/office/word/2016/wordml/cid" xmlns:w16="http://schemas.microsoft.com/office/word/2018/wordml" xmlns:w16du="http://schemas.microsoft.com/office/word/2023/wordml/word16du" xmlns:w16sdtdh="http://schemas.microsoft.com/office/word/2020/wordml/sdtdatahash" xmlns:w16se="http://schemas.microsoft.com/office/word/2015/wordml/symex" xmlns:wpg="http://schemas.microsoft.com/office/word/2010/wordprocessingGroup" xmlns:wpi="http://schemas.microsoft.com/office/word/2010/wordprocessingInk" xmlns:wne="http://schemas.microsoft.com/office/word/2006/wordml" xmlns:wps="http://schemas.microsoft.com/office/word/2010/wordprocessingShape" mc:Ignorable="w14 w15 w16se w16cid w16 w16cex w16sdtdh wp14">
   <w:footnote w:type="separator" w:id="-1">
@@ -6685,36 +6851,6 @@
     </w:p>
   </w:footnote>
 </w:footnotes>
-</file>
-
-<file path=word/header1.xml><?xml version="1.0" encoding="utf-8"?>
-<w:hdr xmlns:wpc="http://schemas.microsoft.com/office/word/2010/wordprocessingCanvas" xmlns:cx="http://schemas.microsoft.com/office/drawing/2014/chartex" xmlns:cx1="http://schemas.microsoft.com/office/drawing/2015/9/8/chartex" xmlns:cx2="http://schemas.microsoft.com/office/drawing/2015/10/21/chartex" xmlns:cx3="http://schemas.microsoft.com/office/drawing/2016/5/9/chartex" xmlns:cx4="http://schemas.microsoft.com/office/drawing/2016/5/10/chartex" xmlns:cx5="http://schemas.microsoft.com/office/drawing/2016/5/11/chartex" xmlns:cx6="http://schemas.microsoft.com/office/drawing/2016/5/12/chartex" xmlns:cx7="http://schemas.microsoft.com/office/drawing/2016/5/13/chartex" xmlns:cx8="http://schemas.microsoft.com/office/drawing/2016/5/14/chartex" xmlns:mc="http://schemas.openxmlformats.org/markup-compatibility/2006" xmlns:aink="http://schemas.microsoft.com/office/drawing/2016/ink" xmlns:am3d="http://schemas.microsoft.com/office/drawing/2017/model3d" xmlns:o="urn:schemas-microsoft-com:office:office" xmlns:oel="http://schemas.microsoft.com/office/2019/extlst" xmlns:r="http://schemas.openxmlformats.org/officeDocument/2006/relationships" xmlns:m="http://schemas.openxmlformats.org/officeDocument/2006/math" xmlns:v="urn:schemas-microsoft-com:vml" xmlns:wp14="http://schemas.microsoft.com/office/word/2010/wordprocessingDrawing" xmlns:wp="http://schemas.openxmlformats.org/drawingml/2006/wordprocessingDrawing" xmlns:w10="urn:schemas-microsoft-com:office:word" xmlns:w="http://schemas.openxmlformats.org/wordprocessingml/2006/main" xmlns:w14="http://schemas.microsoft.com/office/word/2010/wordml" xmlns:w15="http://schemas.microsoft.com/office/word/2012/wordml" xmlns:w16cex="http://schemas.microsoft.com/office/word/2018/wordml/cex" xmlns:w16cid="http://schemas.microsoft.com/office/word/2016/wordml/cid" xmlns:w16="http://schemas.microsoft.com/office/word/2018/wordml" xmlns:w16du="http://schemas.microsoft.com/office/word/2023/wordml/word16du" xmlns:w16sdtdh="http://schemas.microsoft.com/office/word/2020/wordml/sdtdatahash" xmlns:w16se="http://schemas.microsoft.com/office/word/2015/wordml/symex" xmlns:wpg="http://schemas.microsoft.com/office/word/2010/wordprocessingGroup" xmlns:wpi="http://schemas.microsoft.com/office/word/2010/wordprocessingInk" xmlns:wne="http://schemas.microsoft.com/office/word/2006/wordml" xmlns:wps="http://schemas.microsoft.com/office/word/2010/wordprocessingShape" mc:Ignorable="w14 w15 w16se w16cid w16 w16cex w16sdtdh wp14">
-  <w:p>
-    <w:pPr>
-      <w:pStyle w:val="Header"/>
-    </w:pPr>
-  </w:p>
-</w:hdr>
-</file>
-
-<file path=word/header2.xml><?xml version="1.0" encoding="utf-8"?>
-<w:hdr xmlns:wpc="http://schemas.microsoft.com/office/word/2010/wordprocessingCanvas" xmlns:cx="http://schemas.microsoft.com/office/drawing/2014/chartex" xmlns:cx1="http://schemas.microsoft.com/office/drawing/2015/9/8/chartex" xmlns:cx2="http://schemas.microsoft.com/office/drawing/2015/10/21/chartex" xmlns:cx3="http://schemas.microsoft.com/office/drawing/2016/5/9/chartex" xmlns:cx4="http://schemas.microsoft.com/office/drawing/2016/5/10/chartex" xmlns:cx5="http://schemas.microsoft.com/office/drawing/2016/5/11/chartex" xmlns:cx6="http://schemas.microsoft.com/office/drawing/2016/5/12/chartex" xmlns:cx7="http://schemas.microsoft.com/office/drawing/2016/5/13/chartex" xmlns:cx8="http://schemas.microsoft.com/office/drawing/2016/5/14/chartex" xmlns:mc="http://schemas.openxmlformats.org/markup-compatibility/2006" xmlns:aink="http://schemas.microsoft.com/office/drawing/2016/ink" xmlns:am3d="http://schemas.microsoft.com/office/drawing/2017/model3d" xmlns:o="urn:schemas-microsoft-com:office:office" xmlns:oel="http://schemas.microsoft.com/office/2019/extlst" xmlns:r="http://schemas.openxmlformats.org/officeDocument/2006/relationships" xmlns:m="http://schemas.openxmlformats.org/officeDocument/2006/math" xmlns:v="urn:schemas-microsoft-com:vml" xmlns:wp14="http://schemas.microsoft.com/office/word/2010/wordprocessingDrawing" xmlns:wp="http://schemas.openxmlformats.org/drawingml/2006/wordprocessingDrawing" xmlns:w10="urn:schemas-microsoft-com:office:word" xmlns:w="http://schemas.openxmlformats.org/wordprocessingml/2006/main" xmlns:w14="http://schemas.microsoft.com/office/word/2010/wordml" xmlns:w15="http://schemas.microsoft.com/office/word/2012/wordml" xmlns:w16cex="http://schemas.microsoft.com/office/word/2018/wordml/cex" xmlns:w16cid="http://schemas.microsoft.com/office/word/2016/wordml/cid" xmlns:w16="http://schemas.microsoft.com/office/word/2018/wordml" xmlns:w16du="http://schemas.microsoft.com/office/word/2023/wordml/word16du" xmlns:w16sdtdh="http://schemas.microsoft.com/office/word/2020/wordml/sdtdatahash" xmlns:w16se="http://schemas.microsoft.com/office/word/2015/wordml/symex" xmlns:wpg="http://schemas.microsoft.com/office/word/2010/wordprocessingGroup" xmlns:wpi="http://schemas.microsoft.com/office/word/2010/wordprocessingInk" xmlns:wne="http://schemas.microsoft.com/office/word/2006/wordml" xmlns:wps="http://schemas.microsoft.com/office/word/2010/wordprocessingShape" mc:Ignorable="w14 w15 w16se w16cid w16 w16cex w16sdtdh wp14">
-  <w:p>
-    <w:pPr>
-      <w:pStyle w:val="Header"/>
-    </w:pPr>
-  </w:p>
-</w:hdr>
-</file>
-
-<file path=word/header3.xml><?xml version="1.0" encoding="utf-8"?>
-<w:hdr xmlns:wpc="http://schemas.microsoft.com/office/word/2010/wordprocessingCanvas" xmlns:cx="http://schemas.microsoft.com/office/drawing/2014/chartex" xmlns:cx1="http://schemas.microsoft.com/office/drawing/2015/9/8/chartex" xmlns:cx2="http://schemas.microsoft.com/office/drawing/2015/10/21/chartex" xmlns:cx3="http://schemas.microsoft.com/office/drawing/2016/5/9/chartex" xmlns:cx4="http://schemas.microsoft.com/office/drawing/2016/5/10/chartex" xmlns:cx5="http://schemas.microsoft.com/office/drawing/2016/5/11/chartex" xmlns:cx6="http://schemas.microsoft.com/office/drawing/2016/5/12/chartex" xmlns:cx7="http://schemas.microsoft.com/office/drawing/2016/5/13/chartex" xmlns:cx8="http://schemas.microsoft.com/office/drawing/2016/5/14/chartex" xmlns:mc="http://schemas.openxmlformats.org/markup-compatibility/2006" xmlns:aink="http://schemas.microsoft.com/office/drawing/2016/ink" xmlns:am3d="http://schemas.microsoft.com/office/drawing/2017/model3d" xmlns:o="urn:schemas-microsoft-com:office:office" xmlns:oel="http://schemas.microsoft.com/office/2019/extlst" xmlns:r="http://schemas.openxmlformats.org/officeDocument/2006/relationships" xmlns:m="http://schemas.openxmlformats.org/officeDocument/2006/math" xmlns:v="urn:schemas-microsoft-com:vml" xmlns:wp14="http://schemas.microsoft.com/office/word/2010/wordprocessingDrawing" xmlns:wp="http://schemas.openxmlformats.org/drawingml/2006/wordprocessingDrawing" xmlns:w10="urn:schemas-microsoft-com:office:word" xmlns:w="http://schemas.openxmlformats.org/wordprocessingml/2006/main" xmlns:w14="http://schemas.microsoft.com/office/word/2010/wordml" xmlns:w15="http://schemas.microsoft.com/office/word/2012/wordml" xmlns:w16cex="http://schemas.microsoft.com/office/word/2018/wordml/cex" xmlns:w16cid="http://schemas.microsoft.com/office/word/2016/wordml/cid" xmlns:w16="http://schemas.microsoft.com/office/word/2018/wordml" xmlns:w16du="http://schemas.microsoft.com/office/word/2023/wordml/word16du" xmlns:w16sdtdh="http://schemas.microsoft.com/office/word/2020/wordml/sdtdatahash" xmlns:w16se="http://schemas.microsoft.com/office/word/2015/wordml/symex" xmlns:wpg="http://schemas.microsoft.com/office/word/2010/wordprocessingGroup" xmlns:wpi="http://schemas.microsoft.com/office/word/2010/wordprocessingInk" xmlns:wne="http://schemas.microsoft.com/office/word/2006/wordml" xmlns:wps="http://schemas.microsoft.com/office/word/2010/wordprocessingShape" mc:Ignorable="w14 w15 w16se w16cid w16 w16cex w16sdtdh wp14">
-  <w:p>
-    <w:pPr>
-      <w:pStyle w:val="Header"/>
-    </w:pPr>
-  </w:p>
-</w:hdr>
 </file>
 
 <file path=word/numbering.xml><?xml version="1.0" encoding="utf-8"?>
@@ -8040,7 +8176,7 @@
         <w:ind w:left="2160" w:hanging="360"/>
       </w:pPr>
     </w:lvl>
-    <w:lvl w:ilvl="2" w:tplc="0409001B" w:tentative="1">
+    <w:lvl w:ilvl="2" w:tplc="0409001B">
       <w:start w:val="1"/>
       <w:numFmt w:val="lowerRoman"/>
       <w:lvlText w:val="%3."/>

</xml_diff>

<commit_message>
change verified complaint properties title
</commit_message>
<xml_diff>
--- a/docassemble/HousingCodeChecklist/data/templates/verified_complaint_and_motions.docx
+++ b/docassemble/HousingCodeChecklist/data/templates/verified_complaint_and_motions.docx
@@ -257,6 +257,11 @@
       <w:r>
         <w:t>{%p endif %}</w:t>
       </w:r>
+    </w:p>
+    <w:p>
+      <w:pPr>
+        <w:jc w:val="center"/>
+      </w:pPr>
     </w:p>
     <w:tbl>
       <w:tblPr>

</xml_diff>

<commit_message>
Added "verified" to the complaint header, continued numbering from parties introduction, updated defendant introduction language, changed all references from "Tenant" to "the Tenant" when the term is not the first word in sentence (or on the signature block).
</commit_message>
<xml_diff>
--- a/docassemble/HousingCodeChecklist/data/templates/verified_complaint_and_motions.docx
+++ b/docassemble/HousingCodeChecklist/data/templates/verified_complaint_and_motions.docx
@@ -1,6 +1,6 @@
 
 <file path=word/document.xml><?xml version="1.0" encoding="utf-8"?>
-<w:document xmlns:wpc="http://schemas.microsoft.com/office/word/2010/wordprocessingCanvas" xmlns:cx="http://schemas.microsoft.com/office/drawing/2014/chartex" xmlns:cx1="http://schemas.microsoft.com/office/drawing/2015/9/8/chartex" xmlns:cx2="http://schemas.microsoft.com/office/drawing/2015/10/21/chartex" xmlns:cx3="http://schemas.microsoft.com/office/drawing/2016/5/9/chartex" xmlns:cx4="http://schemas.microsoft.com/office/drawing/2016/5/10/chartex" xmlns:cx5="http://schemas.microsoft.com/office/drawing/2016/5/11/chartex" xmlns:cx6="http://schemas.microsoft.com/office/drawing/2016/5/12/chartex" xmlns:cx7="http://schemas.microsoft.com/office/drawing/2016/5/13/chartex" xmlns:cx8="http://schemas.microsoft.com/office/drawing/2016/5/14/chartex" xmlns:mc="http://schemas.openxmlformats.org/markup-compatibility/2006" xmlns:aink="http://schemas.microsoft.com/office/drawing/2016/ink" xmlns:am3d="http://schemas.microsoft.com/office/drawing/2017/model3d" xmlns:o="urn:schemas-microsoft-com:office:office" xmlns:oel="http://schemas.microsoft.com/office/2019/extlst" xmlns:r="http://schemas.openxmlformats.org/officeDocument/2006/relationships" xmlns:m="http://schemas.openxmlformats.org/officeDocument/2006/math" xmlns:v="urn:schemas-microsoft-com:vml" xmlns:wp14="http://schemas.microsoft.com/office/word/2010/wordprocessingDrawing" xmlns:wp="http://schemas.openxmlformats.org/drawingml/2006/wordprocessingDrawing" xmlns:w10="urn:schemas-microsoft-com:office:word" xmlns:w="http://schemas.openxmlformats.org/wordprocessingml/2006/main" xmlns:w14="http://schemas.microsoft.com/office/word/2010/wordml" xmlns:w15="http://schemas.microsoft.com/office/word/2012/wordml" xmlns:w16cex="http://schemas.microsoft.com/office/word/2018/wordml/cex" xmlns:w16cid="http://schemas.microsoft.com/office/word/2016/wordml/cid" xmlns:w16="http://schemas.microsoft.com/office/word/2018/wordml" xmlns:w16du="http://schemas.microsoft.com/office/word/2023/wordml/word16du" xmlns:w16sdtdh="http://schemas.microsoft.com/office/word/2020/wordml/sdtdatahash" xmlns:w16se="http://schemas.microsoft.com/office/word/2015/wordml/symex" xmlns:wpg="http://schemas.microsoft.com/office/word/2010/wordprocessingGroup" xmlns:wpi="http://schemas.microsoft.com/office/word/2010/wordprocessingInk" xmlns:wne="http://schemas.microsoft.com/office/word/2006/wordml" xmlns:wps="http://schemas.microsoft.com/office/word/2010/wordprocessingShape" mc:Ignorable="w14 w15 w16se w16cid w16 w16cex w16sdtdh w16du wp14">
+<w:document xmlns:wpc="http://schemas.microsoft.com/office/word/2010/wordprocessingCanvas" xmlns:cx="http://schemas.microsoft.com/office/drawing/2014/chartex" xmlns:cx1="http://schemas.microsoft.com/office/drawing/2015/9/8/chartex" xmlns:cx2="http://schemas.microsoft.com/office/drawing/2015/10/21/chartex" xmlns:cx3="http://schemas.microsoft.com/office/drawing/2016/5/9/chartex" xmlns:cx4="http://schemas.microsoft.com/office/drawing/2016/5/10/chartex" xmlns:cx5="http://schemas.microsoft.com/office/drawing/2016/5/11/chartex" xmlns:cx6="http://schemas.microsoft.com/office/drawing/2016/5/12/chartex" xmlns:cx7="http://schemas.microsoft.com/office/drawing/2016/5/13/chartex" xmlns:cx8="http://schemas.microsoft.com/office/drawing/2016/5/14/chartex" xmlns:mc="http://schemas.openxmlformats.org/markup-compatibility/2006" xmlns:aink="http://schemas.microsoft.com/office/drawing/2016/ink" xmlns:am3d="http://schemas.microsoft.com/office/drawing/2017/model3d" xmlns:o="urn:schemas-microsoft-com:office:office" xmlns:oel="http://schemas.microsoft.com/office/2019/extlst" xmlns:r="http://schemas.openxmlformats.org/officeDocument/2006/relationships" xmlns:m="http://schemas.openxmlformats.org/officeDocument/2006/math" xmlns:v="urn:schemas-microsoft-com:vml" xmlns:wp14="http://schemas.microsoft.com/office/word/2010/wordprocessingDrawing" xmlns:wp="http://schemas.openxmlformats.org/drawingml/2006/wordprocessingDrawing" xmlns:w10="urn:schemas-microsoft-com:office:word" xmlns:w="http://schemas.openxmlformats.org/wordprocessingml/2006/main" xmlns:w14="http://schemas.microsoft.com/office/word/2010/wordml" xmlns:w15="http://schemas.microsoft.com/office/word/2012/wordml" xmlns:w16cex="http://schemas.microsoft.com/office/word/2018/wordml/cex" xmlns:w16cid="http://schemas.microsoft.com/office/word/2016/wordml/cid" xmlns:w16="http://schemas.microsoft.com/office/word/2018/wordml" xmlns:w16du="http://schemas.microsoft.com/office/word/2023/wordml/word16du" xmlns:w16sdtdh="http://schemas.microsoft.com/office/word/2020/wordml/sdtdatahash" xmlns:w16sdtfl="http://schemas.microsoft.com/office/word/2024/wordml/sdtformatlock" xmlns:w16se="http://schemas.microsoft.com/office/word/2015/wordml/symex" xmlns:wpg="http://schemas.microsoft.com/office/word/2010/wordprocessingGroup" xmlns:wpi="http://schemas.microsoft.com/office/word/2010/wordprocessingInk" xmlns:wne="http://schemas.microsoft.com/office/word/2006/wordml" xmlns:wps="http://schemas.microsoft.com/office/word/2010/wordprocessingShape" mc:Ignorable="w14 w15 w16se w16cid w16 w16cex w16sdtdh w16sdtfl w16du wp14">
   <w:body>
     <w:p>
       <w:pPr>
@@ -12,6 +12,13 @@
           <w:szCs w:val="40"/>
         </w:rPr>
       </w:pPr>
+      <w:r>
+        <w:rPr>
+          <w:sz w:val="40"/>
+          <w:szCs w:val="40"/>
+        </w:rPr>
+        <w:t xml:space="preserve">VERIFIED </w:t>
+      </w:r>
       <w:r>
         <w:rPr>
           <w:sz w:val="40"/>
@@ -385,10 +392,7 @@
             </w:r>
             <w:proofErr w:type="spellEnd"/>
             <w:r>
-              <w:t xml:space="preserve"> not</w:t>
-            </w:r>
-            <w:r>
-              <w:t xml:space="preserve"> </w:t>
+              <w:t xml:space="preserve"> not </w:t>
             </w:r>
             <w:proofErr w:type="spellStart"/>
             <w:r>
@@ -782,21 +786,353 @@
           <w:rFonts w:ascii="Garamond" w:hAnsi="Garamond"/>
           <w:b w:val="0"/>
         </w:rPr>
-        <w:t>Defendant is m</w:t>
+        <w:t xml:space="preserve">Defendant is </w:t>
       </w:r>
       <w:r>
         <w:rPr>
           <w:rFonts w:ascii="Garamond" w:hAnsi="Garamond"/>
           <w:b w:val="0"/>
         </w:rPr>
-        <w:t>y</w:t>
+        <w:t xml:space="preserve">the </w:t>
       </w:r>
       <w:r>
         <w:rPr>
           <w:rFonts w:ascii="Garamond" w:hAnsi="Garamond"/>
           <w:b w:val="0"/>
         </w:rPr>
-        <w:t xml:space="preserve"> Landlord who lives at </w:t>
+        <w:t>Tenant’s</w:t>
+      </w:r>
+      <w:r>
+        <w:rPr>
+          <w:rFonts w:ascii="Garamond" w:hAnsi="Garamond"/>
+          <w:b w:val="0"/>
+        </w:rPr>
+        <w:t xml:space="preserve"> Landlord who lives at {{ </w:t>
+      </w:r>
+      <w:proofErr w:type="spellStart"/>
+      <w:r>
+        <w:rPr>
+          <w:rFonts w:ascii="Garamond" w:hAnsi="Garamond"/>
+          <w:b w:val="0"/>
+        </w:rPr>
+        <w:t>other_parties</w:t>
+      </w:r>
+      <w:proofErr w:type="spellEnd"/>
+      <w:r>
+        <w:rPr>
+          <w:rFonts w:ascii="Garamond" w:hAnsi="Garamond"/>
+          <w:b w:val="0"/>
+        </w:rPr>
+        <w:t>[0].</w:t>
+      </w:r>
+      <w:proofErr w:type="spellStart"/>
+      <w:r>
+        <w:rPr>
+          <w:rFonts w:ascii="Garamond" w:hAnsi="Garamond"/>
+          <w:b w:val="0"/>
+        </w:rPr>
+        <w:t>address.on_one_line</w:t>
+      </w:r>
+      <w:proofErr w:type="spellEnd"/>
+      <w:r>
+        <w:rPr>
+          <w:rFonts w:ascii="Garamond" w:hAnsi="Garamond"/>
+          <w:b w:val="0"/>
+        </w:rPr>
+        <w:t>() }}</w:t>
+      </w:r>
+      <w:r>
+        <w:rPr>
+          <w:rFonts w:ascii="Garamond" w:hAnsi="Garamond"/>
+          <w:b w:val="0"/>
+        </w:rPr>
+        <w:t xml:space="preserve"> and</w:t>
+      </w:r>
+      <w:r>
+        <w:rPr>
+          <w:rFonts w:ascii="Garamond" w:hAnsi="Garamond"/>
+          <w:b w:val="0"/>
+        </w:rPr>
+        <w:t xml:space="preserve"> </w:t>
+      </w:r>
+      <w:r>
+        <w:rPr>
+          <w:rFonts w:ascii="Garamond" w:hAnsi="Garamond"/>
+          <w:b w:val="0"/>
+        </w:rPr>
+        <w:t>can be contacted at</w:t>
+      </w:r>
+      <w:r>
+        <w:rPr>
+          <w:rFonts w:ascii="Garamond" w:hAnsi="Garamond"/>
+          <w:b w:val="0"/>
+        </w:rPr>
+        <w:t xml:space="preserve"> </w:t>
+      </w:r>
+      <w:r>
+        <w:rPr>
+          <w:rFonts w:ascii="Garamond" w:hAnsi="Garamond"/>
+          <w:b w:val="0"/>
+        </w:rPr>
+        <w:t xml:space="preserve">{% if </w:t>
+      </w:r>
+      <w:proofErr w:type="spellStart"/>
+      <w:r>
+        <w:rPr>
+          <w:rFonts w:ascii="Garamond" w:hAnsi="Garamond"/>
+          <w:b w:val="0"/>
+        </w:rPr>
+        <w:t>other_parties</w:t>
+      </w:r>
+      <w:proofErr w:type="spellEnd"/>
+      <w:r>
+        <w:rPr>
+          <w:rFonts w:ascii="Garamond" w:hAnsi="Garamond"/>
+          <w:b w:val="0"/>
+        </w:rPr>
+        <w:t>[0].</w:t>
+      </w:r>
+      <w:proofErr w:type="spellStart"/>
+      <w:r>
+        <w:rPr>
+          <w:rFonts w:ascii="Garamond" w:hAnsi="Garamond"/>
+          <w:b w:val="0"/>
+        </w:rPr>
+        <w:t>phone_number</w:t>
+      </w:r>
+      <w:proofErr w:type="spellEnd"/>
+      <w:r>
+        <w:rPr>
+          <w:rFonts w:ascii="Garamond" w:hAnsi="Garamond"/>
+          <w:b w:val="0"/>
+        </w:rPr>
+        <w:t xml:space="preserve"> </w:t>
+      </w:r>
+      <w:r>
+        <w:rPr>
+          <w:rFonts w:ascii="Garamond" w:hAnsi="Garamond"/>
+          <w:b w:val="0"/>
+        </w:rPr>
+        <w:t xml:space="preserve"> and </w:t>
+      </w:r>
+      <w:proofErr w:type="spellStart"/>
+      <w:r>
+        <w:rPr>
+          <w:rFonts w:ascii="Garamond" w:hAnsi="Garamond"/>
+          <w:b w:val="0"/>
+        </w:rPr>
+        <w:t>other_parties</w:t>
+      </w:r>
+      <w:proofErr w:type="spellEnd"/>
+      <w:r>
+        <w:rPr>
+          <w:rFonts w:ascii="Garamond" w:hAnsi="Garamond"/>
+          <w:b w:val="0"/>
+        </w:rPr>
+        <w:t xml:space="preserve">[0].email </w:t>
+      </w:r>
+      <w:r>
+        <w:rPr>
+          <w:rFonts w:ascii="Garamond" w:hAnsi="Garamond"/>
+          <w:b w:val="0"/>
+        </w:rPr>
+        <w:t>%}</w:t>
+      </w:r>
+      <w:r>
+        <w:rPr>
+          <w:rFonts w:ascii="Garamond" w:hAnsi="Garamond"/>
+          <w:b w:val="0"/>
+        </w:rPr>
+        <w:t>{{</w:t>
+      </w:r>
+      <w:r>
+        <w:rPr>
+          <w:rFonts w:ascii="Garamond" w:hAnsi="Garamond"/>
+          <w:b w:val="0"/>
+        </w:rPr>
+        <w:t xml:space="preserve"> </w:t>
+      </w:r>
+      <w:proofErr w:type="spellStart"/>
+      <w:r>
+        <w:rPr>
+          <w:rFonts w:ascii="Garamond" w:hAnsi="Garamond"/>
+          <w:b w:val="0"/>
+        </w:rPr>
+        <w:t>other_parties</w:t>
+      </w:r>
+      <w:proofErr w:type="spellEnd"/>
+      <w:r>
+        <w:rPr>
+          <w:rFonts w:ascii="Garamond" w:hAnsi="Garamond"/>
+          <w:b w:val="0"/>
+        </w:rPr>
+        <w:t>[0].</w:t>
+      </w:r>
+      <w:proofErr w:type="spellStart"/>
+      <w:r>
+        <w:rPr>
+          <w:rFonts w:ascii="Garamond" w:hAnsi="Garamond"/>
+          <w:b w:val="0"/>
+        </w:rPr>
+        <w:t>phone_numbers</w:t>
+      </w:r>
+      <w:proofErr w:type="spellEnd"/>
+      <w:r>
+        <w:rPr>
+          <w:rFonts w:ascii="Garamond" w:hAnsi="Garamond"/>
+          <w:b w:val="0"/>
+        </w:rPr>
+        <w:t xml:space="preserve">() </w:t>
+      </w:r>
+      <w:r>
+        <w:rPr>
+          <w:rFonts w:ascii="Garamond" w:hAnsi="Garamond"/>
+          <w:b w:val="0"/>
+        </w:rPr>
+        <w:t>}</w:t>
+      </w:r>
+      <w:r>
+        <w:rPr>
+          <w:rFonts w:ascii="Garamond" w:hAnsi="Garamond"/>
+          <w:b w:val="0"/>
+        </w:rPr>
+        <w:t>}</w:t>
+      </w:r>
+      <w:r>
+        <w:rPr>
+          <w:rFonts w:ascii="Garamond" w:hAnsi="Garamond"/>
+          <w:b w:val="0"/>
+        </w:rPr>
+        <w:t xml:space="preserve"> </w:t>
+      </w:r>
+      <w:r>
+        <w:rPr>
+          <w:rFonts w:ascii="Garamond" w:hAnsi="Garamond"/>
+          <w:b w:val="0"/>
+        </w:rPr>
+        <w:t>or</w:t>
+      </w:r>
+      <w:r>
+        <w:rPr>
+          <w:rFonts w:ascii="Garamond" w:hAnsi="Garamond"/>
+          <w:b w:val="0"/>
+        </w:rPr>
+        <w:t xml:space="preserve"> {{</w:t>
+      </w:r>
+      <w:r>
+        <w:rPr>
+          <w:rFonts w:ascii="Garamond" w:hAnsi="Garamond"/>
+          <w:b w:val="0"/>
+        </w:rPr>
+        <w:t xml:space="preserve"> </w:t>
+      </w:r>
+      <w:proofErr w:type="spellStart"/>
+      <w:r>
+        <w:rPr>
+          <w:rFonts w:ascii="Garamond" w:hAnsi="Garamond"/>
+          <w:b w:val="0"/>
+        </w:rPr>
+        <w:t>other_parties</w:t>
+      </w:r>
+      <w:proofErr w:type="spellEnd"/>
+      <w:r>
+        <w:rPr>
+          <w:rFonts w:ascii="Garamond" w:hAnsi="Garamond"/>
+          <w:b w:val="0"/>
+        </w:rPr>
+        <w:t>[0].email</w:t>
+      </w:r>
+      <w:r>
+        <w:rPr>
+          <w:rFonts w:ascii="Garamond" w:hAnsi="Garamond"/>
+          <w:b w:val="0"/>
+        </w:rPr>
+        <w:t xml:space="preserve"> </w:t>
+      </w:r>
+      <w:r>
+        <w:rPr>
+          <w:rFonts w:ascii="Garamond" w:hAnsi="Garamond"/>
+          <w:b w:val="0"/>
+        </w:rPr>
+        <w:t xml:space="preserve">}}{% </w:t>
+      </w:r>
+      <w:proofErr w:type="spellStart"/>
+      <w:r>
+        <w:rPr>
+          <w:rFonts w:ascii="Garamond" w:hAnsi="Garamond"/>
+          <w:b w:val="0"/>
+        </w:rPr>
+        <w:t>elif</w:t>
+      </w:r>
+      <w:proofErr w:type="spellEnd"/>
+      <w:r>
+        <w:rPr>
+          <w:rFonts w:ascii="Garamond" w:hAnsi="Garamond"/>
+          <w:b w:val="0"/>
+        </w:rPr>
+        <w:t xml:space="preserve"> </w:t>
+      </w:r>
+      <w:proofErr w:type="spellStart"/>
+      <w:r>
+        <w:rPr>
+          <w:rFonts w:ascii="Garamond" w:hAnsi="Garamond"/>
+          <w:b w:val="0"/>
+        </w:rPr>
+        <w:t>other_parties</w:t>
+      </w:r>
+      <w:proofErr w:type="spellEnd"/>
+      <w:r>
+        <w:rPr>
+          <w:rFonts w:ascii="Garamond" w:hAnsi="Garamond"/>
+          <w:b w:val="0"/>
+        </w:rPr>
+        <w:t>[0].</w:t>
+      </w:r>
+      <w:proofErr w:type="spellStart"/>
+      <w:r>
+        <w:rPr>
+          <w:rFonts w:ascii="Garamond" w:hAnsi="Garamond"/>
+          <w:b w:val="0"/>
+        </w:rPr>
+        <w:t>phone_number</w:t>
+      </w:r>
+      <w:proofErr w:type="spellEnd"/>
+      <w:r>
+        <w:rPr>
+          <w:rFonts w:ascii="Garamond" w:hAnsi="Garamond"/>
+          <w:b w:val="0"/>
+        </w:rPr>
+        <w:t xml:space="preserve"> and not </w:t>
+      </w:r>
+      <w:proofErr w:type="spellStart"/>
+      <w:r>
+        <w:rPr>
+          <w:rFonts w:ascii="Garamond" w:hAnsi="Garamond"/>
+          <w:b w:val="0"/>
+        </w:rPr>
+        <w:t>other_parties</w:t>
+      </w:r>
+      <w:proofErr w:type="spellEnd"/>
+      <w:r>
+        <w:rPr>
+          <w:rFonts w:ascii="Garamond" w:hAnsi="Garamond"/>
+          <w:b w:val="0"/>
+        </w:rPr>
+        <w:t xml:space="preserve">[0].email </w:t>
+      </w:r>
+      <w:r>
+        <w:rPr>
+          <w:rFonts w:ascii="Garamond" w:hAnsi="Garamond"/>
+          <w:b w:val="0"/>
+        </w:rPr>
+        <w:t>%</w:t>
+      </w:r>
+      <w:r>
+        <w:rPr>
+          <w:rFonts w:ascii="Garamond" w:hAnsi="Garamond"/>
+          <w:b w:val="0"/>
+        </w:rPr>
+        <w:t>}</w:t>
       </w:r>
       <w:r>
         <w:rPr>
@@ -827,29 +1163,45 @@
           <w:rFonts w:ascii="Garamond" w:hAnsi="Garamond"/>
           <w:b w:val="0"/>
         </w:rPr>
-        <w:t>address.</w:t>
-      </w:r>
+        <w:t>phone_numbers</w:t>
+      </w:r>
+      <w:proofErr w:type="spellEnd"/>
       <w:r>
         <w:rPr>
           <w:rFonts w:ascii="Garamond" w:hAnsi="Garamond"/>
           <w:b w:val="0"/>
         </w:rPr>
-        <w:t>on_one_line</w:t>
-      </w:r>
-      <w:proofErr w:type="spellEnd"/>
+        <w:t>() }}{% else %}</w:t>
+      </w:r>
       <w:r>
         <w:rPr>
           <w:rFonts w:ascii="Garamond" w:hAnsi="Garamond"/>
           <w:b w:val="0"/>
         </w:rPr>
-        <w:t>() }}</w:t>
-      </w:r>
+        <w:t>{{</w:t>
+      </w:r>
+      <w:proofErr w:type="spellStart"/>
       <w:r>
         <w:rPr>
           <w:rFonts w:ascii="Garamond" w:hAnsi="Garamond"/>
           <w:b w:val="0"/>
         </w:rPr>
-        <w:t xml:space="preserve"> and</w:t>
+        <w:t>other_parties</w:t>
+      </w:r>
+      <w:proofErr w:type="spellEnd"/>
+      <w:r>
+        <w:rPr>
+          <w:rFonts w:ascii="Garamond" w:hAnsi="Garamond"/>
+          <w:b w:val="0"/>
+        </w:rPr>
+        <w:t>[0].email }}</w:t>
+      </w:r>
+      <w:r>
+        <w:rPr>
+          <w:rFonts w:ascii="Garamond" w:hAnsi="Garamond"/>
+          <w:b w:val="0"/>
+        </w:rPr>
+        <w:t>{%</w:t>
       </w:r>
       <w:r>
         <w:rPr>
@@ -863,7 +1215,7 @@
           <w:rFonts w:ascii="Garamond" w:hAnsi="Garamond"/>
           <w:b w:val="0"/>
         </w:rPr>
-        <w:t>can be contacted at</w:t>
+        <w:t>endif</w:t>
       </w:r>
       <w:r>
         <w:rPr>
@@ -877,375 +1229,6 @@
           <w:rFonts w:ascii="Garamond" w:hAnsi="Garamond"/>
           <w:b w:val="0"/>
         </w:rPr>
-        <w:t xml:space="preserve">{% if </w:t>
-      </w:r>
-      <w:proofErr w:type="spellStart"/>
-      <w:r>
-        <w:rPr>
-          <w:rFonts w:ascii="Garamond" w:hAnsi="Garamond"/>
-          <w:b w:val="0"/>
-        </w:rPr>
-        <w:t>other_parties</w:t>
-      </w:r>
-      <w:proofErr w:type="spellEnd"/>
-      <w:r>
-        <w:rPr>
-          <w:rFonts w:ascii="Garamond" w:hAnsi="Garamond"/>
-          <w:b w:val="0"/>
-        </w:rPr>
-        <w:t>[0].</w:t>
-      </w:r>
-      <w:proofErr w:type="spellStart"/>
-      <w:r>
-        <w:rPr>
-          <w:rFonts w:ascii="Garamond" w:hAnsi="Garamond"/>
-          <w:b w:val="0"/>
-        </w:rPr>
-        <w:t>phone_number</w:t>
-      </w:r>
-      <w:proofErr w:type="spellEnd"/>
-      <w:r>
-        <w:rPr>
-          <w:rFonts w:ascii="Garamond" w:hAnsi="Garamond"/>
-          <w:b w:val="0"/>
-        </w:rPr>
-        <w:t xml:space="preserve"> </w:t>
-      </w:r>
-      <w:r>
-        <w:rPr>
-          <w:rFonts w:ascii="Garamond" w:hAnsi="Garamond"/>
-          <w:b w:val="0"/>
-        </w:rPr>
-        <w:t xml:space="preserve"> and </w:t>
-      </w:r>
-      <w:proofErr w:type="spellStart"/>
-      <w:r>
-        <w:rPr>
-          <w:rFonts w:ascii="Garamond" w:hAnsi="Garamond"/>
-          <w:b w:val="0"/>
-        </w:rPr>
-        <w:t>other_parties</w:t>
-      </w:r>
-      <w:proofErr w:type="spellEnd"/>
-      <w:r>
-        <w:rPr>
-          <w:rFonts w:ascii="Garamond" w:hAnsi="Garamond"/>
-          <w:b w:val="0"/>
-        </w:rPr>
-        <w:t xml:space="preserve">[0].email </w:t>
-      </w:r>
-      <w:r>
-        <w:rPr>
-          <w:rFonts w:ascii="Garamond" w:hAnsi="Garamond"/>
-          <w:b w:val="0"/>
-        </w:rPr>
-        <w:t>%}</w:t>
-      </w:r>
-      <w:r>
-        <w:rPr>
-          <w:rFonts w:ascii="Garamond" w:hAnsi="Garamond"/>
-          <w:b w:val="0"/>
-        </w:rPr>
-        <w:t>{{</w:t>
-      </w:r>
-      <w:r>
-        <w:rPr>
-          <w:rFonts w:ascii="Garamond" w:hAnsi="Garamond"/>
-          <w:b w:val="0"/>
-        </w:rPr>
-        <w:t xml:space="preserve"> </w:t>
-      </w:r>
-      <w:proofErr w:type="spellStart"/>
-      <w:r>
-        <w:rPr>
-          <w:rFonts w:ascii="Garamond" w:hAnsi="Garamond"/>
-          <w:b w:val="0"/>
-        </w:rPr>
-        <w:t>other_parties</w:t>
-      </w:r>
-      <w:proofErr w:type="spellEnd"/>
-      <w:r>
-        <w:rPr>
-          <w:rFonts w:ascii="Garamond" w:hAnsi="Garamond"/>
-          <w:b w:val="0"/>
-        </w:rPr>
-        <w:t>[0].</w:t>
-      </w:r>
-      <w:proofErr w:type="spellStart"/>
-      <w:r>
-        <w:rPr>
-          <w:rFonts w:ascii="Garamond" w:hAnsi="Garamond"/>
-          <w:b w:val="0"/>
-        </w:rPr>
-        <w:t>phone_numbers</w:t>
-      </w:r>
-      <w:proofErr w:type="spellEnd"/>
-      <w:r>
-        <w:rPr>
-          <w:rFonts w:ascii="Garamond" w:hAnsi="Garamond"/>
-          <w:b w:val="0"/>
-        </w:rPr>
-        <w:t xml:space="preserve">() </w:t>
-      </w:r>
-      <w:r>
-        <w:rPr>
-          <w:rFonts w:ascii="Garamond" w:hAnsi="Garamond"/>
-          <w:b w:val="0"/>
-        </w:rPr>
-        <w:t>}</w:t>
-      </w:r>
-      <w:r>
-        <w:rPr>
-          <w:rFonts w:ascii="Garamond" w:hAnsi="Garamond"/>
-          <w:b w:val="0"/>
-        </w:rPr>
-        <w:t>}</w:t>
-      </w:r>
-      <w:r>
-        <w:rPr>
-          <w:rFonts w:ascii="Garamond" w:hAnsi="Garamond"/>
-          <w:b w:val="0"/>
-        </w:rPr>
-        <w:t xml:space="preserve"> </w:t>
-      </w:r>
-      <w:r>
-        <w:rPr>
-          <w:rFonts w:ascii="Garamond" w:hAnsi="Garamond"/>
-          <w:b w:val="0"/>
-        </w:rPr>
-        <w:t>or</w:t>
-      </w:r>
-      <w:r>
-        <w:rPr>
-          <w:rFonts w:ascii="Garamond" w:hAnsi="Garamond"/>
-          <w:b w:val="0"/>
-        </w:rPr>
-        <w:t xml:space="preserve"> {{</w:t>
-      </w:r>
-      <w:r>
-        <w:rPr>
-          <w:rFonts w:ascii="Garamond" w:hAnsi="Garamond"/>
-          <w:b w:val="0"/>
-        </w:rPr>
-        <w:t xml:space="preserve"> </w:t>
-      </w:r>
-      <w:proofErr w:type="spellStart"/>
-      <w:r>
-        <w:rPr>
-          <w:rFonts w:ascii="Garamond" w:hAnsi="Garamond"/>
-          <w:b w:val="0"/>
-        </w:rPr>
-        <w:t>other_parties</w:t>
-      </w:r>
-      <w:proofErr w:type="spellEnd"/>
-      <w:r>
-        <w:rPr>
-          <w:rFonts w:ascii="Garamond" w:hAnsi="Garamond"/>
-          <w:b w:val="0"/>
-        </w:rPr>
-        <w:t>[0].email</w:t>
-      </w:r>
-      <w:r>
-        <w:rPr>
-          <w:rFonts w:ascii="Garamond" w:hAnsi="Garamond"/>
-          <w:b w:val="0"/>
-        </w:rPr>
-        <w:t xml:space="preserve"> </w:t>
-      </w:r>
-      <w:r>
-        <w:rPr>
-          <w:rFonts w:ascii="Garamond" w:hAnsi="Garamond"/>
-          <w:b w:val="0"/>
-        </w:rPr>
-        <w:t xml:space="preserve">}}{% </w:t>
-      </w:r>
-      <w:proofErr w:type="spellStart"/>
-      <w:r>
-        <w:rPr>
-          <w:rFonts w:ascii="Garamond" w:hAnsi="Garamond"/>
-          <w:b w:val="0"/>
-        </w:rPr>
-        <w:t>elif</w:t>
-      </w:r>
-      <w:proofErr w:type="spellEnd"/>
-      <w:r>
-        <w:rPr>
-          <w:rFonts w:ascii="Garamond" w:hAnsi="Garamond"/>
-          <w:b w:val="0"/>
-        </w:rPr>
-        <w:t xml:space="preserve"> </w:t>
-      </w:r>
-      <w:proofErr w:type="spellStart"/>
-      <w:r>
-        <w:rPr>
-          <w:rFonts w:ascii="Garamond" w:hAnsi="Garamond"/>
-          <w:b w:val="0"/>
-        </w:rPr>
-        <w:t>other_parties</w:t>
-      </w:r>
-      <w:proofErr w:type="spellEnd"/>
-      <w:r>
-        <w:rPr>
-          <w:rFonts w:ascii="Garamond" w:hAnsi="Garamond"/>
-          <w:b w:val="0"/>
-        </w:rPr>
-        <w:t>[0].</w:t>
-      </w:r>
-      <w:proofErr w:type="spellStart"/>
-      <w:r>
-        <w:rPr>
-          <w:rFonts w:ascii="Garamond" w:hAnsi="Garamond"/>
-          <w:b w:val="0"/>
-        </w:rPr>
-        <w:t>phone_number</w:t>
-      </w:r>
-      <w:proofErr w:type="spellEnd"/>
-      <w:r>
-        <w:rPr>
-          <w:rFonts w:ascii="Garamond" w:hAnsi="Garamond"/>
-          <w:b w:val="0"/>
-        </w:rPr>
-        <w:t xml:space="preserve"> </w:t>
-      </w:r>
-      <w:r>
-        <w:rPr>
-          <w:rFonts w:ascii="Garamond" w:hAnsi="Garamond"/>
-          <w:b w:val="0"/>
-        </w:rPr>
-        <w:t xml:space="preserve">and not </w:t>
-      </w:r>
-      <w:proofErr w:type="spellStart"/>
-      <w:r>
-        <w:rPr>
-          <w:rFonts w:ascii="Garamond" w:hAnsi="Garamond"/>
-          <w:b w:val="0"/>
-        </w:rPr>
-        <w:t>other_parties</w:t>
-      </w:r>
-      <w:proofErr w:type="spellEnd"/>
-      <w:r>
-        <w:rPr>
-          <w:rFonts w:ascii="Garamond" w:hAnsi="Garamond"/>
-          <w:b w:val="0"/>
-        </w:rPr>
-        <w:t xml:space="preserve">[0].email </w:t>
-      </w:r>
-      <w:r>
-        <w:rPr>
-          <w:rFonts w:ascii="Garamond" w:hAnsi="Garamond"/>
-          <w:b w:val="0"/>
-        </w:rPr>
-        <w:t>%</w:t>
-      </w:r>
-      <w:r>
-        <w:rPr>
-          <w:rFonts w:ascii="Garamond" w:hAnsi="Garamond"/>
-          <w:b w:val="0"/>
-        </w:rPr>
-        <w:t>}</w:t>
-      </w:r>
-      <w:r>
-        <w:rPr>
-          <w:rFonts w:ascii="Garamond" w:hAnsi="Garamond"/>
-          <w:b w:val="0"/>
-        </w:rPr>
-        <w:t xml:space="preserve">{{ </w:t>
-      </w:r>
-      <w:proofErr w:type="spellStart"/>
-      <w:r>
-        <w:rPr>
-          <w:rFonts w:ascii="Garamond" w:hAnsi="Garamond"/>
-          <w:b w:val="0"/>
-        </w:rPr>
-        <w:t>other_parties</w:t>
-      </w:r>
-      <w:proofErr w:type="spellEnd"/>
-      <w:r>
-        <w:rPr>
-          <w:rFonts w:ascii="Garamond" w:hAnsi="Garamond"/>
-          <w:b w:val="0"/>
-        </w:rPr>
-        <w:t>[0].</w:t>
-      </w:r>
-      <w:proofErr w:type="spellStart"/>
-      <w:r>
-        <w:rPr>
-          <w:rFonts w:ascii="Garamond" w:hAnsi="Garamond"/>
-          <w:b w:val="0"/>
-        </w:rPr>
-        <w:t>phone_number</w:t>
-      </w:r>
-      <w:r>
-        <w:rPr>
-          <w:rFonts w:ascii="Garamond" w:hAnsi="Garamond"/>
-          <w:b w:val="0"/>
-        </w:rPr>
-        <w:t>s</w:t>
-      </w:r>
-      <w:proofErr w:type="spellEnd"/>
-      <w:r>
-        <w:rPr>
-          <w:rFonts w:ascii="Garamond" w:hAnsi="Garamond"/>
-          <w:b w:val="0"/>
-        </w:rPr>
-        <w:t>() }}{% else %}</w:t>
-      </w:r>
-      <w:r>
-        <w:rPr>
-          <w:rFonts w:ascii="Garamond" w:hAnsi="Garamond"/>
-          <w:b w:val="0"/>
-        </w:rPr>
-        <w:t>{{</w:t>
-      </w:r>
-      <w:proofErr w:type="spellStart"/>
-      <w:r>
-        <w:rPr>
-          <w:rFonts w:ascii="Garamond" w:hAnsi="Garamond"/>
-          <w:b w:val="0"/>
-        </w:rPr>
-        <w:t>other_parties</w:t>
-      </w:r>
-      <w:proofErr w:type="spellEnd"/>
-      <w:r>
-        <w:rPr>
-          <w:rFonts w:ascii="Garamond" w:hAnsi="Garamond"/>
-          <w:b w:val="0"/>
-        </w:rPr>
-        <w:t>[0].email }}</w:t>
-      </w:r>
-      <w:r>
-        <w:rPr>
-          <w:rFonts w:ascii="Garamond" w:hAnsi="Garamond"/>
-          <w:b w:val="0"/>
-        </w:rPr>
-        <w:t>{%</w:t>
-      </w:r>
-      <w:r>
-        <w:rPr>
-          <w:rFonts w:ascii="Garamond" w:hAnsi="Garamond"/>
-          <w:b w:val="0"/>
-        </w:rPr>
-        <w:t xml:space="preserve"> </w:t>
-      </w:r>
-      <w:r>
-        <w:rPr>
-          <w:rFonts w:ascii="Garamond" w:hAnsi="Garamond"/>
-          <w:b w:val="0"/>
-        </w:rPr>
-        <w:t>endif</w:t>
-      </w:r>
-      <w:r>
-        <w:rPr>
-          <w:rFonts w:ascii="Garamond" w:hAnsi="Garamond"/>
-          <w:b w:val="0"/>
-        </w:rPr>
-        <w:t xml:space="preserve"> </w:t>
-      </w:r>
-      <w:r>
-        <w:rPr>
-          <w:rFonts w:ascii="Garamond" w:hAnsi="Garamond"/>
-          <w:b w:val="0"/>
-        </w:rPr>
         <w:t>%}.</w:t>
       </w:r>
     </w:p>
@@ -1285,7 +1268,7 @@
         <w:pStyle w:val="ListParagraph"/>
         <w:numPr>
           <w:ilvl w:val="0"/>
-          <w:numId w:val="21"/>
+          <w:numId w:val="23"/>
         </w:numPr>
         <w:tabs>
           <w:tab w:val="left" w:pos="1440"/>
@@ -1343,7 +1326,13 @@
         <w:t xml:space="preserve"> home that need to be repaired</w:t>
       </w:r>
       <w:r>
-        <w:t xml:space="preserve"> on the date that </w:t>
+        <w:t xml:space="preserve"> on the date that</w:t>
+      </w:r>
+      <w:r>
+        <w:t xml:space="preserve"> the</w:t>
+      </w:r>
+      <w:r>
+        <w:t xml:space="preserve"> </w:t>
       </w:r>
       <w:r>
         <w:t>Tenant</w:t>
@@ -1475,7 +1464,7 @@
         <w:pStyle w:val="ListParagraph"/>
         <w:numPr>
           <w:ilvl w:val="0"/>
-          <w:numId w:val="21"/>
+          <w:numId w:val="23"/>
         </w:numPr>
         <w:tabs>
           <w:tab w:val="left" w:pos="1440"/>
@@ -1516,7 +1505,7 @@
         <w:pStyle w:val="ListParagraph"/>
         <w:numPr>
           <w:ilvl w:val="0"/>
-          <w:numId w:val="21"/>
+          <w:numId w:val="23"/>
         </w:numPr>
         <w:tabs>
           <w:tab w:val="left" w:pos="1440"/>
@@ -1627,7 +1616,7 @@
         <w:pStyle w:val="ListParagraph"/>
         <w:numPr>
           <w:ilvl w:val="0"/>
-          <w:numId w:val="21"/>
+          <w:numId w:val="23"/>
         </w:numPr>
         <w:tabs>
           <w:tab w:val="left" w:pos="1440"/>
@@ -1644,7 +1633,13 @@
         <w:pStyle w:val="Heading2"/>
       </w:pPr>
       <w:r>
-        <w:t>Landlord’s Failure to Make Repairs is a Breach of Tenant’s Right to Quiet Enjoyment</w:t>
+        <w:t>Landlord’s Failure to Make Repairs is a Breach of</w:t>
+      </w:r>
+      <w:r>
+        <w:t xml:space="preserve"> the</w:t>
+      </w:r>
+      <w:r>
+        <w:t xml:space="preserve"> Tenant’s Right to Quiet Enjoyment</w:t>
       </w:r>
     </w:p>
     <w:p>
@@ -1652,7 +1647,7 @@
         <w:pStyle w:val="ListParagraph"/>
         <w:numPr>
           <w:ilvl w:val="0"/>
-          <w:numId w:val="21"/>
+          <w:numId w:val="23"/>
         </w:numPr>
         <w:tabs>
           <w:tab w:val="left" w:pos="1440"/>
@@ -1743,7 +1738,19 @@
       </w:r>
       <w:r>
         <w:lastRenderedPageBreak/>
-        <w:t>to allowing serious bad conditions to exist in Tenant’s home, the specific conditions below violated Tenant’s right to quiet enjoyment:</w:t>
+        <w:t>to allowing serious bad conditions to exist in</w:t>
+      </w:r>
+      <w:r>
+        <w:t xml:space="preserve"> the</w:t>
+      </w:r>
+      <w:r>
+        <w:t xml:space="preserve"> Tenant’s home, the specific conditions below violated</w:t>
+      </w:r>
+      <w:r>
+        <w:t xml:space="preserve"> the</w:t>
+      </w:r>
+      <w:r>
+        <w:t xml:space="preserve"> Tenant’s right to quiet enjoyment:</w:t>
       </w:r>
       <w:r>
         <w:t>{% endif %}</w:t>
@@ -2008,7 +2015,7 @@
         <w:pStyle w:val="ListParagraph"/>
         <w:numPr>
           <w:ilvl w:val="0"/>
-          <w:numId w:val="21"/>
+          <w:numId w:val="23"/>
         </w:numPr>
         <w:tabs>
           <w:tab w:val="left" w:pos="1440"/>
@@ -2025,7 +2032,7 @@
         <w:pStyle w:val="ListParagraph"/>
         <w:numPr>
           <w:ilvl w:val="0"/>
-          <w:numId w:val="21"/>
+          <w:numId w:val="23"/>
         </w:numPr>
         <w:tabs>
           <w:tab w:val="left" w:pos="1440"/>
@@ -2075,7 +2082,13 @@
         <w:t xml:space="preserve"> </w:t>
       </w:r>
       <w:r>
-        <w:t>is a Breach of Tenant’s Right to Quiet Enjoyment</w:t>
+        <w:t>is a Breach of</w:t>
+      </w:r>
+      <w:r>
+        <w:t xml:space="preserve"> the</w:t>
+      </w:r>
+      <w:r>
+        <w:t xml:space="preserve"> Tenant’s Right to Quiet Enjoyment</w:t>
       </w:r>
     </w:p>
     <w:p>
@@ -2083,7 +2096,7 @@
         <w:pStyle w:val="ListParagraph"/>
         <w:numPr>
           <w:ilvl w:val="0"/>
-          <w:numId w:val="21"/>
+          <w:numId w:val="23"/>
         </w:numPr>
       </w:pPr>
       <w:r>
@@ -2104,7 +2117,25 @@
         <w:t xml:space="preserve">.date }} </w:t>
       </w:r>
       <w:r>
-        <w:t>Landlord locked Tenant out of Tenant’s home or moved Tenant’s belongings out without permission from the court</w:t>
+        <w:t xml:space="preserve">Landlord locked </w:t>
+      </w:r>
+      <w:r>
+        <w:t xml:space="preserve">the </w:t>
+      </w:r>
+      <w:r>
+        <w:t xml:space="preserve">Tenant out of </w:t>
+      </w:r>
+      <w:r>
+        <w:t xml:space="preserve">the </w:t>
+      </w:r>
+      <w:r>
+        <w:t>Tenant’s home or moved</w:t>
+      </w:r>
+      <w:r>
+        <w:t xml:space="preserve"> the</w:t>
+      </w:r>
+      <w:r>
+        <w:t xml:space="preserve"> Tenant’s belongings out without permission from the court</w:t>
       </w:r>
       <w:r>
         <w:t>, or threatened to do so</w:t>
@@ -2171,7 +2202,7 @@
         <w:pStyle w:val="ListParagraph"/>
         <w:numPr>
           <w:ilvl w:val="0"/>
-          <w:numId w:val="21"/>
+          <w:numId w:val="23"/>
         </w:numPr>
       </w:pPr>
       <w:r>
@@ -2183,7 +2214,7 @@
         <w:pStyle w:val="ListParagraph"/>
         <w:numPr>
           <w:ilvl w:val="0"/>
-          <w:numId w:val="21"/>
+          <w:numId w:val="23"/>
         </w:numPr>
         <w:tabs>
           <w:tab w:val="left" w:pos="1440"/>
@@ -2252,6 +2283,9 @@
         <w:t xml:space="preserve">Entry into </w:t>
       </w:r>
       <w:r>
+        <w:t xml:space="preserve">the </w:t>
+      </w:r>
+      <w:r>
         <w:t xml:space="preserve">Tenant’s </w:t>
       </w:r>
       <w:r>
@@ -2261,7 +2295,13 @@
         <w:t xml:space="preserve"> </w:t>
       </w:r>
       <w:r>
-        <w:t>is a Breach of Tenant’s Right to Quiet Enjoyment</w:t>
+        <w:t xml:space="preserve">is a Breach of </w:t>
+      </w:r>
+      <w:r>
+        <w:t xml:space="preserve">the </w:t>
+      </w:r>
+      <w:r>
+        <w:t>Tenant’s Right to Quiet Enjoyment</w:t>
       </w:r>
     </w:p>
     <w:p>
@@ -2269,7 +2309,7 @@
         <w:pStyle w:val="ListParagraph"/>
         <w:numPr>
           <w:ilvl w:val="0"/>
-          <w:numId w:val="21"/>
+          <w:numId w:val="23"/>
         </w:numPr>
         <w:tabs>
           <w:tab w:val="left" w:pos="1440"/>
@@ -2310,7 +2350,7 @@
         <w:pStyle w:val="ListParagraph"/>
         <w:numPr>
           <w:ilvl w:val="0"/>
-          <w:numId w:val="21"/>
+          <w:numId w:val="23"/>
         </w:numPr>
         <w:tabs>
           <w:tab w:val="left" w:pos="1440"/>
@@ -2353,7 +2393,13 @@
         <w:t>the premises</w:t>
       </w:r>
       <w:r>
-        <w:t xml:space="preserve"> without </w:t>
+        <w:t xml:space="preserve"> without</w:t>
+      </w:r>
+      <w:r>
+        <w:t xml:space="preserve"> the</w:t>
+      </w:r>
+      <w:r>
+        <w:t xml:space="preserve"> </w:t>
       </w:r>
       <w:r>
         <w:t>Tenant’s</w:t>
@@ -2438,7 +2484,7 @@
         <w:pStyle w:val="ListParagraph"/>
         <w:numPr>
           <w:ilvl w:val="0"/>
-          <w:numId w:val="21"/>
+          <w:numId w:val="23"/>
         </w:numPr>
         <w:tabs>
           <w:tab w:val="left" w:pos="1440"/>
@@ -2456,7 +2502,7 @@
         <w:pStyle w:val="ListParagraph"/>
         <w:numPr>
           <w:ilvl w:val="0"/>
-          <w:numId w:val="21"/>
+          <w:numId w:val="23"/>
         </w:numPr>
         <w:tabs>
           <w:tab w:val="left" w:pos="1440"/>
@@ -2497,7 +2543,7 @@
         <w:pStyle w:val="ListParagraph"/>
         <w:numPr>
           <w:ilvl w:val="0"/>
-          <w:numId w:val="21"/>
+          <w:numId w:val="23"/>
         </w:numPr>
         <w:tabs>
           <w:tab w:val="left" w:pos="1440"/>
@@ -2538,6 +2584,9 @@
       </w:r>
       <w:r>
         <w:t xml:space="preserve">andlord failed to give </w:t>
+      </w:r>
+      <w:r>
+        <w:t xml:space="preserve">the </w:t>
       </w:r>
       <w:r>
         <w:t xml:space="preserve">Tenant </w:t>
@@ -2622,7 +2671,7 @@
         <w:pStyle w:val="ListParagraph"/>
         <w:numPr>
           <w:ilvl w:val="0"/>
-          <w:numId w:val="21"/>
+          <w:numId w:val="23"/>
         </w:numPr>
         <w:tabs>
           <w:tab w:val="left" w:pos="1440"/>
@@ -2639,7 +2688,7 @@
         <w:pStyle w:val="ListParagraph"/>
         <w:numPr>
           <w:ilvl w:val="0"/>
-          <w:numId w:val="21"/>
+          <w:numId w:val="23"/>
         </w:numPr>
         <w:tabs>
           <w:tab w:val="left" w:pos="1440"/>
@@ -2656,7 +2705,7 @@
         <w:pStyle w:val="ListParagraph"/>
         <w:numPr>
           <w:ilvl w:val="0"/>
-          <w:numId w:val="21"/>
+          <w:numId w:val="23"/>
         </w:numPr>
         <w:tabs>
           <w:tab w:val="left" w:pos="1440"/>
@@ -2706,7 +2755,13 @@
         <w:t xml:space="preserve"> </w:t>
       </w:r>
       <w:r>
-        <w:t>is a Breach of Tenant’s Right to Quiet Enjoyment</w:t>
+        <w:t xml:space="preserve">is a Breach of </w:t>
+      </w:r>
+      <w:r>
+        <w:t xml:space="preserve">the </w:t>
+      </w:r>
+      <w:r>
+        <w:t>Tenant’s Right to Quiet Enjoyment</w:t>
       </w:r>
     </w:p>
     <w:p>
@@ -2714,7 +2769,7 @@
         <w:pStyle w:val="ListParagraph"/>
         <w:numPr>
           <w:ilvl w:val="0"/>
-          <w:numId w:val="21"/>
+          <w:numId w:val="23"/>
         </w:numPr>
         <w:tabs>
           <w:tab w:val="left" w:pos="1440"/>
@@ -2755,7 +2810,7 @@
         <w:pStyle w:val="ListParagraph"/>
         <w:numPr>
           <w:ilvl w:val="0"/>
-          <w:numId w:val="21"/>
+          <w:numId w:val="23"/>
         </w:numPr>
         <w:tabs>
           <w:tab w:val="left" w:pos="1440"/>
@@ -2795,6 +2850,9 @@
         <w:t xml:space="preserve">andlord caused </w:t>
       </w:r>
       <w:r>
+        <w:t xml:space="preserve">the </w:t>
+      </w:r>
+      <w:r>
         <w:t>Tenant’s</w:t>
       </w:r>
       <w:r>
@@ -2844,7 +2902,7 @@
         <w:pStyle w:val="ListParagraph"/>
         <w:numPr>
           <w:ilvl w:val="0"/>
-          <w:numId w:val="21"/>
+          <w:numId w:val="23"/>
         </w:numPr>
         <w:tabs>
           <w:tab w:val="left" w:pos="1440"/>
@@ -2861,7 +2919,7 @@
         <w:pStyle w:val="ListParagraph"/>
         <w:numPr>
           <w:ilvl w:val="0"/>
-          <w:numId w:val="21"/>
+          <w:numId w:val="23"/>
         </w:numPr>
         <w:tabs>
           <w:tab w:val="left" w:pos="1440"/>
@@ -2902,7 +2960,7 @@
         <w:pStyle w:val="ListParagraph"/>
         <w:numPr>
           <w:ilvl w:val="0"/>
-          <w:numId w:val="21"/>
+          <w:numId w:val="23"/>
         </w:numPr>
         <w:tabs>
           <w:tab w:val="left" w:pos="1440"/>
@@ -2957,7 +3015,13 @@
         <w:t xml:space="preserve"> </w:t>
       </w:r>
       <w:r>
-        <w:t xml:space="preserve">utilities without an express written agreement requiring </w:t>
+        <w:t>utilities without an express written agreement requiring</w:t>
+      </w:r>
+      <w:r>
+        <w:t xml:space="preserve"> the</w:t>
+      </w:r>
+      <w:r>
+        <w:t xml:space="preserve"> </w:t>
       </w:r>
       <w:r>
         <w:t>Tenant</w:t>
@@ -3028,7 +3092,13 @@
         <w:t xml:space="preserve"> </w:t>
       </w:r>
       <w:r>
-        <w:t xml:space="preserve">(Under the State Sanitary Code, the landlord is responsible for all utilities unless there is a lease or writing making the tenant responsible for one or more utilities.)  </w:t>
+        <w:t xml:space="preserve">(Under the State Sanitary Code, the landlord is responsible for all utilities unless there is a lease or writing making the </w:t>
+      </w:r>
+      <w:r>
+        <w:t>T</w:t>
+      </w:r>
+      <w:r>
+        <w:t xml:space="preserve">enant responsible for one or more utilities.) </w:t>
       </w:r>
       <w:r>
         <w:t>Tenant</w:t>
@@ -3054,7 +3124,7 @@
         <w:pStyle w:val="ListParagraph"/>
         <w:numPr>
           <w:ilvl w:val="0"/>
-          <w:numId w:val="21"/>
+          <w:numId w:val="23"/>
         </w:numPr>
         <w:tabs>
           <w:tab w:val="left" w:pos="1440"/>
@@ -3071,7 +3141,7 @@
         <w:pStyle w:val="ListParagraph"/>
         <w:numPr>
           <w:ilvl w:val="0"/>
-          <w:numId w:val="21"/>
+          <w:numId w:val="23"/>
         </w:numPr>
         <w:tabs>
           <w:tab w:val="left" w:pos="1440"/>
@@ -3088,7 +3158,7 @@
         <w:pStyle w:val="ListParagraph"/>
         <w:numPr>
           <w:ilvl w:val="0"/>
-          <w:numId w:val="21"/>
+          <w:numId w:val="23"/>
         </w:numPr>
         <w:tabs>
           <w:tab w:val="left" w:pos="1440"/>
@@ -3143,7 +3213,7 @@
         <w:pStyle w:val="ListParagraph"/>
         <w:numPr>
           <w:ilvl w:val="0"/>
-          <w:numId w:val="21"/>
+          <w:numId w:val="23"/>
         </w:numPr>
         <w:tabs>
           <w:tab w:val="left" w:pos="1440"/>
@@ -3219,7 +3289,7 @@
         <w:pStyle w:val="ListParagraph"/>
         <w:numPr>
           <w:ilvl w:val="0"/>
-          <w:numId w:val="21"/>
+          <w:numId w:val="23"/>
         </w:numPr>
         <w:tabs>
           <w:tab w:val="left" w:pos="1440"/>
@@ -3252,7 +3322,7 @@
         <w:pStyle w:val="ListParagraph"/>
         <w:numPr>
           <w:ilvl w:val="0"/>
-          <w:numId w:val="21"/>
+          <w:numId w:val="23"/>
         </w:numPr>
         <w:tabs>
           <w:tab w:val="left" w:pos="1440"/>
@@ -3307,6 +3377,9 @@
         <w:t xml:space="preserve"> are causing </w:t>
       </w:r>
       <w:r>
+        <w:t xml:space="preserve">the </w:t>
+      </w:r>
+      <w:r>
         <w:t>Tenant</w:t>
       </w:r>
       <w:r>
@@ -3319,6 +3392,9 @@
         <w:t xml:space="preserve"> unhealthy, unsafe, or causing </w:t>
       </w:r>
       <w:r>
+        <w:t xml:space="preserve">the </w:t>
+      </w:r>
+      <w:r>
         <w:t>Tenant</w:t>
       </w:r>
       <w:r>
@@ -3330,7 +3406,7 @@
         <w:pStyle w:val="ListParagraph"/>
         <w:numPr>
           <w:ilvl w:val="0"/>
-          <w:numId w:val="21"/>
+          <w:numId w:val="23"/>
         </w:numPr>
         <w:tabs>
           <w:tab w:val="left" w:pos="1440"/>
@@ -3379,7 +3455,7 @@
         <w:pStyle w:val="ListParagraph"/>
         <w:numPr>
           <w:ilvl w:val="0"/>
-          <w:numId w:val="21"/>
+          <w:numId w:val="23"/>
         </w:numPr>
         <w:tabs>
           <w:tab w:val="left" w:pos="1440"/>
@@ -3403,7 +3479,13 @@
         <w:t>L</w:t>
       </w:r>
       <w:r>
-        <w:t xml:space="preserve">andlord’s behavior is causing </w:t>
+        <w:t>andlord’s behavior is causing</w:t>
+      </w:r>
+      <w:r>
+        <w:t xml:space="preserve"> the</w:t>
+      </w:r>
+      <w:r>
+        <w:t xml:space="preserve"> </w:t>
       </w:r>
       <w:r>
         <w:t>Tenant</w:t>
@@ -3467,7 +3549,13 @@
         <w:spacing w:line="300" w:lineRule="auto"/>
       </w:pPr>
       <w:r>
-        <w:t xml:space="preserve">Putting </w:t>
+        <w:t>Putting</w:t>
+      </w:r>
+      <w:r>
+        <w:t xml:space="preserve"> the</w:t>
+      </w:r>
+      <w:r>
+        <w:t xml:space="preserve"> </w:t>
       </w:r>
       <w:r>
         <w:t>Tenant’s</w:t>
@@ -3588,7 +3676,7 @@
         <w:pStyle w:val="ListParagraph"/>
         <w:numPr>
           <w:ilvl w:val="0"/>
-          <w:numId w:val="21"/>
+          <w:numId w:val="23"/>
         </w:numPr>
         <w:tabs>
           <w:tab w:val="left" w:pos="1440"/>
@@ -3605,7 +3693,7 @@
         <w:pStyle w:val="ListParagraph"/>
         <w:numPr>
           <w:ilvl w:val="0"/>
-          <w:numId w:val="21"/>
+          <w:numId w:val="23"/>
         </w:numPr>
         <w:tabs>
           <w:tab w:val="left" w:pos="-720"/>
@@ -3685,7 +3773,7 @@
         <w:keepLines/>
         <w:numPr>
           <w:ilvl w:val="0"/>
-          <w:numId w:val="21"/>
+          <w:numId w:val="23"/>
         </w:numPr>
         <w:tabs>
           <w:tab w:val="left" w:pos="-720"/>
@@ -3719,7 +3807,7 @@
         <w:pStyle w:val="ListParagraph"/>
         <w:numPr>
           <w:ilvl w:val="0"/>
-          <w:numId w:val="21"/>
+          <w:numId w:val="23"/>
         </w:numPr>
         <w:spacing w:line="300" w:lineRule="auto"/>
       </w:pPr>
@@ -3746,7 +3834,7 @@
         <w:pStyle w:val="ListParagraph"/>
         <w:numPr>
           <w:ilvl w:val="0"/>
-          <w:numId w:val="21"/>
+          <w:numId w:val="23"/>
         </w:numPr>
         <w:spacing w:line="300" w:lineRule="auto"/>
       </w:pPr>
@@ -3780,7 +3868,7 @@
         <w:pStyle w:val="ListParagraph"/>
         <w:numPr>
           <w:ilvl w:val="0"/>
-          <w:numId w:val="21"/>
+          <w:numId w:val="23"/>
         </w:numPr>
         <w:spacing w:line="300" w:lineRule="auto"/>
       </w:pPr>
@@ -3793,7 +3881,7 @@
         <w:pStyle w:val="ListParagraph"/>
         <w:numPr>
           <w:ilvl w:val="0"/>
-          <w:numId w:val="21"/>
+          <w:numId w:val="23"/>
         </w:numPr>
         <w:spacing w:line="300" w:lineRule="auto"/>
       </w:pPr>
@@ -3815,7 +3903,7 @@
         <w:pStyle w:val="ListParagraph"/>
         <w:numPr>
           <w:ilvl w:val="0"/>
-          <w:numId w:val="21"/>
+          <w:numId w:val="23"/>
         </w:numPr>
         <w:spacing w:line="300" w:lineRule="auto"/>
       </w:pPr>
@@ -3828,7 +3916,7 @@
         <w:pStyle w:val="ListParagraph"/>
         <w:numPr>
           <w:ilvl w:val="0"/>
-          <w:numId w:val="21"/>
+          <w:numId w:val="23"/>
         </w:numPr>
         <w:spacing w:line="300" w:lineRule="auto"/>
       </w:pPr>
@@ -3844,7 +3932,7 @@
         <w:pStyle w:val="ListParagraph"/>
         <w:numPr>
           <w:ilvl w:val="0"/>
-          <w:numId w:val="21"/>
+          <w:numId w:val="23"/>
         </w:numPr>
         <w:spacing w:line="300" w:lineRule="auto"/>
       </w:pPr>
@@ -3868,7 +3956,7 @@
         <w:pStyle w:val="ListParagraph"/>
         <w:numPr>
           <w:ilvl w:val="0"/>
-          <w:numId w:val="21"/>
+          <w:numId w:val="23"/>
         </w:numPr>
         <w:spacing w:line="300" w:lineRule="auto"/>
       </w:pPr>
@@ -3884,11 +3972,12 @@
         <w:pStyle w:val="ListParagraph"/>
         <w:numPr>
           <w:ilvl w:val="0"/>
-          <w:numId w:val="21"/>
-        </w:numPr>
-        <w:spacing w:line="300" w:lineRule="auto"/>
-      </w:pPr>
-      <w:r>
+          <w:numId w:val="23"/>
+        </w:numPr>
+        <w:spacing w:line="300" w:lineRule="auto"/>
+      </w:pPr>
+      <w:r>
+        <w:lastRenderedPageBreak/>
         <w:t>{%p endif %}</w:t>
       </w:r>
     </w:p>
@@ -3897,12 +3986,11 @@
         <w:pStyle w:val="ListParagraph"/>
         <w:numPr>
           <w:ilvl w:val="0"/>
-          <w:numId w:val="21"/>
-        </w:numPr>
-        <w:spacing w:line="300" w:lineRule="auto"/>
-      </w:pPr>
-      <w:r>
-        <w:lastRenderedPageBreak/>
+          <w:numId w:val="23"/>
+        </w:numPr>
+        <w:spacing w:line="300" w:lineRule="auto"/>
+      </w:pPr>
+      <w:r>
         <w:t xml:space="preserve">{%p if </w:t>
       </w:r>
       <w:proofErr w:type="spellStart"/>
@@ -3919,7 +4007,7 @@
         <w:pStyle w:val="ListParagraph"/>
         <w:numPr>
           <w:ilvl w:val="0"/>
-          <w:numId w:val="21"/>
+          <w:numId w:val="23"/>
         </w:numPr>
         <w:spacing w:line="300" w:lineRule="auto"/>
       </w:pPr>
@@ -3935,6 +4023,9 @@
         <w:t xml:space="preserve">_of_93A_notice }} </w:t>
       </w:r>
       <w:r>
+        <w:t xml:space="preserve">the </w:t>
+      </w:r>
+      <w:r>
         <w:t>Tenant</w:t>
       </w:r>
       <w:r>
@@ -3952,7 +4043,7 @@
         <w:pStyle w:val="ListParagraph"/>
         <w:numPr>
           <w:ilvl w:val="0"/>
-          <w:numId w:val="21"/>
+          <w:numId w:val="23"/>
         </w:numPr>
         <w:spacing w:line="300" w:lineRule="auto"/>
       </w:pPr>
@@ -3965,7 +4056,7 @@
         <w:pStyle w:val="ListParagraph"/>
         <w:numPr>
           <w:ilvl w:val="0"/>
-          <w:numId w:val="21"/>
+          <w:numId w:val="23"/>
         </w:numPr>
         <w:spacing w:line="300" w:lineRule="auto"/>
       </w:pPr>
@@ -3976,6 +4067,9 @@
         <w:t xml:space="preserve">andlord did not respond to </w:t>
       </w:r>
       <w:r>
+        <w:t xml:space="preserve">the </w:t>
+      </w:r>
+      <w:r>
         <w:t>Tenant’s</w:t>
       </w:r>
       <w:r>
@@ -3987,7 +4081,7 @@
         <w:pStyle w:val="ListParagraph"/>
         <w:numPr>
           <w:ilvl w:val="0"/>
-          <w:numId w:val="21"/>
+          <w:numId w:val="23"/>
         </w:numPr>
         <w:spacing w:line="300" w:lineRule="auto"/>
       </w:pPr>
@@ -4000,7 +4094,7 @@
         <w:pStyle w:val="ListParagraph"/>
         <w:numPr>
           <w:ilvl w:val="0"/>
-          <w:numId w:val="21"/>
+          <w:numId w:val="23"/>
         </w:numPr>
         <w:spacing w:line="300" w:lineRule="auto"/>
       </w:pPr>
@@ -4055,7 +4149,7 @@
         <w:keepLines/>
         <w:numPr>
           <w:ilvl w:val="0"/>
-          <w:numId w:val="21"/>
+          <w:numId w:val="23"/>
         </w:numPr>
         <w:spacing w:line="300" w:lineRule="auto"/>
       </w:pPr>
@@ -4104,13 +4198,25 @@
         <w:t>s</w:t>
       </w:r>
       <w:r>
-        <w:t xml:space="preserve"> a reasonable offer of settlement to compensate </w:t>
+        <w:t xml:space="preserve"> a reasonable offer of settlement to compensate</w:t>
+      </w:r>
+      <w:r>
+        <w:t xml:space="preserve"> the</w:t>
+      </w:r>
+      <w:r>
+        <w:t xml:space="preserve"> </w:t>
       </w:r>
       <w:r>
         <w:t>Tenant</w:t>
       </w:r>
       <w:r>
-        <w:t xml:space="preserve"> for the harm </w:t>
+        <w:t xml:space="preserve"> for the harm</w:t>
+      </w:r>
+      <w:r>
+        <w:t xml:space="preserve"> the</w:t>
+      </w:r>
+      <w:r>
+        <w:t xml:space="preserve"> </w:t>
       </w:r>
       <w:r>
         <w:t>Tenant</w:t>
@@ -4131,7 +4237,7 @@
         <w:keepLines/>
         <w:numPr>
           <w:ilvl w:val="0"/>
-          <w:numId w:val="21"/>
+          <w:numId w:val="23"/>
         </w:numPr>
         <w:spacing w:line="300" w:lineRule="auto"/>
       </w:pPr>
@@ -4151,7 +4257,7 @@
         <w:keepLines/>
         <w:numPr>
           <w:ilvl w:val="0"/>
-          <w:numId w:val="21"/>
+          <w:numId w:val="23"/>
         </w:numPr>
         <w:spacing w:line="300" w:lineRule="auto"/>
       </w:pPr>
@@ -4167,7 +4273,7 @@
         <w:pStyle w:val="ListParagraph"/>
         <w:numPr>
           <w:ilvl w:val="0"/>
-          <w:numId w:val="21"/>
+          <w:numId w:val="23"/>
         </w:numPr>
         <w:tabs>
           <w:tab w:val="left" w:pos="-720"/>
@@ -4240,7 +4346,13 @@
         <w:t>A</w:t>
       </w:r>
       <w:r>
-        <w:t>gainst Tenant</w:t>
+        <w:t>gainst</w:t>
+      </w:r>
+      <w:r>
+        <w:t xml:space="preserve"> the</w:t>
+      </w:r>
+      <w:r>
+        <w:t xml:space="preserve"> Tenant</w:t>
       </w:r>
     </w:p>
     <w:p>
@@ -4249,18 +4361,30 @@
         <w:keepLines/>
         <w:numPr>
           <w:ilvl w:val="0"/>
-          <w:numId w:val="21"/>
-        </w:numPr>
-        <w:spacing w:line="300" w:lineRule="auto"/>
-      </w:pPr>
-      <w:r>
-        <w:t xml:space="preserve">To the landlord: this complaint is also a demand that you not retaliate against </w:t>
+          <w:numId w:val="23"/>
+        </w:numPr>
+        <w:spacing w:line="300" w:lineRule="auto"/>
+      </w:pPr>
+      <w:r>
+        <w:t>To the landlord: this complaint is also a demand that you not retaliate against</w:t>
+      </w:r>
+      <w:r>
+        <w:t xml:space="preserve"> the</w:t>
+      </w:r>
+      <w:r>
+        <w:t xml:space="preserve"> </w:t>
       </w:r>
       <w:r>
         <w:t>Tenant</w:t>
       </w:r>
       <w:r>
-        <w:t xml:space="preserve"> or take any action to try to punish </w:t>
+        <w:t xml:space="preserve"> or take any action to try to punish</w:t>
+      </w:r>
+      <w:r>
+        <w:t xml:space="preserve"> the</w:t>
+      </w:r>
+      <w:r>
+        <w:t xml:space="preserve"> </w:t>
       </w:r>
       <w:r>
         <w:t>Tenant</w:t>
@@ -4287,12 +4411,18 @@
         <w:t xml:space="preserve">. Any action taken to retaliate against </w:t>
       </w:r>
       <w:r>
+        <w:t xml:space="preserve">the </w:t>
+      </w:r>
+      <w:r>
         <w:t>Tenant</w:t>
       </w:r>
       <w:r>
         <w:t xml:space="preserve"> may entitle </w:t>
       </w:r>
       <w:r>
+        <w:t xml:space="preserve">the </w:t>
+      </w:r>
+      <w:r>
         <w:t>Tenant</w:t>
       </w:r>
       <w:r>
@@ -4322,7 +4452,7 @@
         <w:keepLines/>
         <w:numPr>
           <w:ilvl w:val="0"/>
-          <w:numId w:val="21"/>
+          <w:numId w:val="23"/>
         </w:numPr>
         <w:spacing w:line="300" w:lineRule="auto"/>
       </w:pPr>
@@ -4345,7 +4475,7 @@
         <w:keepLines/>
         <w:numPr>
           <w:ilvl w:val="0"/>
-          <w:numId w:val="21"/>
+          <w:numId w:val="23"/>
         </w:numPr>
         <w:tabs>
           <w:tab w:val="left" w:pos="-720"/>
@@ -4389,7 +4519,7 @@
         <w:keepLines/>
         <w:numPr>
           <w:ilvl w:val="0"/>
-          <w:numId w:val="21"/>
+          <w:numId w:val="23"/>
         </w:numPr>
         <w:tabs>
           <w:tab w:val="left" w:pos="-720"/>
@@ -4426,7 +4556,7 @@
         <w:keepLines/>
         <w:numPr>
           <w:ilvl w:val="0"/>
-          <w:numId w:val="21"/>
+          <w:numId w:val="23"/>
         </w:numPr>
         <w:tabs>
           <w:tab w:val="left" w:pos="-720"/>
@@ -4476,7 +4606,7 @@
         <w:pStyle w:val="ListParagraph"/>
         <w:numPr>
           <w:ilvl w:val="0"/>
-          <w:numId w:val="21"/>
+          <w:numId w:val="23"/>
         </w:numPr>
         <w:tabs>
           <w:tab w:val="left" w:pos="-720"/>
@@ -4496,7 +4626,13 @@
         <w:spacing w:line="300" w:lineRule="auto"/>
       </w:pPr>
       <w:r>
-        <w:t>Make repairs so that Tenant’s home is up to code.</w:t>
+        <w:t>Make repairs so that</w:t>
+      </w:r>
+      <w:r>
+        <w:t xml:space="preserve"> the</w:t>
+      </w:r>
+      <w:r>
+        <w:t xml:space="preserve"> Tenant’s home is up to code.</w:t>
       </w:r>
     </w:p>
     <w:p>
@@ -4505,7 +4641,7 @@
         <w:keepLines/>
         <w:numPr>
           <w:ilvl w:val="0"/>
-          <w:numId w:val="21"/>
+          <w:numId w:val="23"/>
         </w:numPr>
         <w:tabs>
           <w:tab w:val="left" w:pos="-720"/>
@@ -4533,7 +4669,7 @@
         <w:pStyle w:val="ListParagraph"/>
         <w:numPr>
           <w:ilvl w:val="0"/>
-          <w:numId w:val="21"/>
+          <w:numId w:val="23"/>
         </w:numPr>
         <w:tabs>
           <w:tab w:val="left" w:pos="-720"/>
@@ -4553,7 +4689,14 @@
         <w:spacing w:line="300" w:lineRule="auto"/>
       </w:pPr>
       <w:r>
-        <w:t>Give Tenant reasonable notice for repairs: unless there is an emergency, at least 48 hours.</w:t>
+        <w:lastRenderedPageBreak/>
+        <w:t>Give</w:t>
+      </w:r>
+      <w:r>
+        <w:t xml:space="preserve"> the</w:t>
+      </w:r>
+      <w:r>
+        <w:t xml:space="preserve"> Tenant reasonable notice for repairs: unless there is an emergency, at least 48 hours.</w:t>
       </w:r>
     </w:p>
     <w:p>
@@ -4562,7 +4705,7 @@
         <w:keepLines/>
         <w:numPr>
           <w:ilvl w:val="0"/>
-          <w:numId w:val="21"/>
+          <w:numId w:val="23"/>
         </w:numPr>
         <w:tabs>
           <w:tab w:val="left" w:pos="-720"/>
@@ -4582,7 +4725,6 @@
         <w:spacing w:line="300" w:lineRule="auto"/>
       </w:pPr>
       <w:r>
-        <w:lastRenderedPageBreak/>
         <w:t>{%p endif %}</w:t>
       </w:r>
     </w:p>
@@ -4592,7 +4734,7 @@
         <w:keepLines/>
         <w:numPr>
           <w:ilvl w:val="0"/>
-          <w:numId w:val="21"/>
+          <w:numId w:val="23"/>
         </w:numPr>
         <w:tabs>
           <w:tab w:val="left" w:pos="-720"/>
@@ -4645,7 +4787,7 @@
         <w:keepLines/>
         <w:numPr>
           <w:ilvl w:val="0"/>
-          <w:numId w:val="21"/>
+          <w:numId w:val="23"/>
         </w:numPr>
         <w:tabs>
           <w:tab w:val="left" w:pos="-720"/>
@@ -4665,7 +4807,13 @@
         <w:spacing w:line="300" w:lineRule="auto"/>
       </w:pPr>
       <w:r>
-        <w:t>Immediately allow Tenant access to the Tenant’s home and refrain from further attempts or threats of illegal lockouts or illegal removal of the Tenant’s possessions from the premises.</w:t>
+        <w:t>Immediately allow</w:t>
+      </w:r>
+      <w:r>
+        <w:t xml:space="preserve"> the</w:t>
+      </w:r>
+      <w:r>
+        <w:t xml:space="preserve"> Tenant access to the Tenant’s home and refrain from further attempts or threats of illegal lockouts or illegal removal of the Tenant’s possessions from the premises.</w:t>
       </w:r>
     </w:p>
     <w:p>
@@ -4674,7 +4822,7 @@
         <w:keepLines/>
         <w:numPr>
           <w:ilvl w:val="0"/>
-          <w:numId w:val="21"/>
+          <w:numId w:val="23"/>
         </w:numPr>
         <w:tabs>
           <w:tab w:val="left" w:pos="-720"/>
@@ -4703,7 +4851,7 @@
         <w:keepLines/>
         <w:numPr>
           <w:ilvl w:val="0"/>
-          <w:numId w:val="21"/>
+          <w:numId w:val="23"/>
         </w:numPr>
         <w:tabs>
           <w:tab w:val="left" w:pos="-720"/>
@@ -4755,7 +4903,7 @@
         <w:pStyle w:val="ListParagraph"/>
         <w:numPr>
           <w:ilvl w:val="0"/>
-          <w:numId w:val="21"/>
+          <w:numId w:val="23"/>
         </w:numPr>
         <w:tabs>
           <w:tab w:val="left" w:pos="-720"/>
@@ -4783,7 +4931,7 @@
         <w:pStyle w:val="ListParagraph"/>
         <w:numPr>
           <w:ilvl w:val="0"/>
-          <w:numId w:val="21"/>
+          <w:numId w:val="23"/>
         </w:numPr>
         <w:tabs>
           <w:tab w:val="left" w:pos="-720"/>
@@ -4811,7 +4959,7 @@
         <w:pStyle w:val="ListParagraph"/>
         <w:numPr>
           <w:ilvl w:val="0"/>
-          <w:numId w:val="21"/>
+          <w:numId w:val="23"/>
         </w:numPr>
         <w:tabs>
           <w:tab w:val="left" w:pos="-720"/>
@@ -4863,7 +5011,7 @@
         <w:pStyle w:val="ListParagraph"/>
         <w:numPr>
           <w:ilvl w:val="0"/>
-          <w:numId w:val="21"/>
+          <w:numId w:val="23"/>
         </w:numPr>
         <w:tabs>
           <w:tab w:val="left" w:pos="-720"/>
@@ -4889,7 +5037,13 @@
         <w:t>the premises</w:t>
       </w:r>
       <w:r>
-        <w:t xml:space="preserve"> unless </w:t>
+        <w:t xml:space="preserve"> unless</w:t>
+      </w:r>
+      <w:r>
+        <w:t xml:space="preserve"> the</w:t>
+      </w:r>
+      <w:r>
+        <w:t xml:space="preserve"> </w:t>
       </w:r>
       <w:r>
         <w:t>Tenant</w:t>
@@ -4915,7 +5069,7 @@
         <w:pStyle w:val="ListParagraph"/>
         <w:numPr>
           <w:ilvl w:val="0"/>
-          <w:numId w:val="21"/>
+          <w:numId w:val="23"/>
         </w:numPr>
         <w:tabs>
           <w:tab w:val="left" w:pos="-720"/>
@@ -4943,7 +5097,7 @@
         <w:pStyle w:val="ListParagraph"/>
         <w:numPr>
           <w:ilvl w:val="0"/>
-          <w:numId w:val="21"/>
+          <w:numId w:val="23"/>
         </w:numPr>
         <w:tabs>
           <w:tab w:val="left" w:pos="-720"/>
@@ -5004,7 +5158,7 @@
         <w:pStyle w:val="ListParagraph"/>
         <w:numPr>
           <w:ilvl w:val="0"/>
-          <w:numId w:val="21"/>
+          <w:numId w:val="23"/>
         </w:numPr>
         <w:tabs>
           <w:tab w:val="left" w:pos="-720"/>
@@ -5024,7 +5178,13 @@
         <w:spacing w:line="300" w:lineRule="auto"/>
       </w:pPr>
       <w:r>
-        <w:t xml:space="preserve">Restore </w:t>
+        <w:t>Restore</w:t>
+      </w:r>
+      <w:r>
+        <w:t xml:space="preserve"> the</w:t>
+      </w:r>
+      <w:r>
+        <w:t xml:space="preserve"> </w:t>
       </w:r>
       <w:r>
         <w:t>Tenant’s</w:t>
@@ -5038,7 +5198,7 @@
         <w:pStyle w:val="ListParagraph"/>
         <w:numPr>
           <w:ilvl w:val="0"/>
-          <w:numId w:val="21"/>
+          <w:numId w:val="23"/>
         </w:numPr>
         <w:tabs>
           <w:tab w:val="left" w:pos="-720"/>
@@ -5072,7 +5232,7 @@
         <w:pStyle w:val="ListParagraph"/>
         <w:numPr>
           <w:ilvl w:val="0"/>
-          <w:numId w:val="21"/>
+          <w:numId w:val="23"/>
         </w:numPr>
         <w:tabs>
           <w:tab w:val="left" w:pos="-720"/>
@@ -5133,7 +5293,7 @@
         <w:pStyle w:val="ListParagraph"/>
         <w:numPr>
           <w:ilvl w:val="0"/>
-          <w:numId w:val="21"/>
+          <w:numId w:val="23"/>
         </w:numPr>
         <w:tabs>
           <w:tab w:val="left" w:pos="-720"/>
@@ -5161,7 +5321,7 @@
         <w:pStyle w:val="ListParagraph"/>
         <w:numPr>
           <w:ilvl w:val="0"/>
-          <w:numId w:val="21"/>
+          <w:numId w:val="23"/>
         </w:numPr>
         <w:tabs>
           <w:tab w:val="left" w:pos="-720"/>
@@ -5190,7 +5350,7 @@
         <w:keepLines/>
         <w:numPr>
           <w:ilvl w:val="0"/>
-          <w:numId w:val="21"/>
+          <w:numId w:val="23"/>
         </w:numPr>
         <w:tabs>
           <w:tab w:val="left" w:pos="-720"/>
@@ -5226,7 +5386,7 @@
         <w:pStyle w:val="ListParagraph"/>
         <w:numPr>
           <w:ilvl w:val="0"/>
-          <w:numId w:val="21"/>
+          <w:numId w:val="23"/>
         </w:numPr>
         <w:tabs>
           <w:tab w:val="left" w:pos="-720"/>
@@ -5249,7 +5409,13 @@
         <w:t>Stop i</w:t>
       </w:r>
       <w:r>
-        <w:t xml:space="preserve">nterfering with </w:t>
+        <w:t>nterfering with</w:t>
+      </w:r>
+      <w:r>
+        <w:t xml:space="preserve"> the</w:t>
+      </w:r>
+      <w:r>
+        <w:t xml:space="preserve"> </w:t>
       </w:r>
       <w:r>
         <w:t>Tenant’s</w:t>
@@ -5269,7 +5435,7 @@
         <w:pStyle w:val="ListParagraph"/>
         <w:numPr>
           <w:ilvl w:val="0"/>
-          <w:numId w:val="21"/>
+          <w:numId w:val="23"/>
         </w:numPr>
         <w:tabs>
           <w:tab w:val="left" w:pos="-720"/>
@@ -5297,7 +5463,7 @@
         <w:pStyle w:val="ListParagraph"/>
         <w:numPr>
           <w:ilvl w:val="0"/>
-          <w:numId w:val="21"/>
+          <w:numId w:val="23"/>
         </w:numPr>
         <w:tabs>
           <w:tab w:val="left" w:pos="-720"/>
@@ -5333,7 +5499,7 @@
         <w:pStyle w:val="ListParagraph"/>
         <w:numPr>
           <w:ilvl w:val="0"/>
-          <w:numId w:val="21"/>
+          <w:numId w:val="23"/>
         </w:numPr>
         <w:tabs>
           <w:tab w:val="left" w:pos="-720"/>
@@ -5353,7 +5519,13 @@
         <w:spacing w:line="300" w:lineRule="auto"/>
       </w:pPr>
       <w:r>
-        <w:t xml:space="preserve">Award </w:t>
+        <w:t>Award</w:t>
+      </w:r>
+      <w:r>
+        <w:t xml:space="preserve"> the</w:t>
+      </w:r>
+      <w:r>
+        <w:t xml:space="preserve"> </w:t>
       </w:r>
       <w:r>
         <w:t>Tenant</w:t>
@@ -5385,7 +5557,7 @@
         <w:pStyle w:val="ListParagraph"/>
         <w:numPr>
           <w:ilvl w:val="0"/>
-          <w:numId w:val="21"/>
+          <w:numId w:val="23"/>
         </w:numPr>
         <w:tabs>
           <w:tab w:val="left" w:pos="-720"/>
@@ -5405,7 +5577,13 @@
         <w:spacing w:line="300" w:lineRule="auto"/>
       </w:pPr>
       <w:r>
-        <w:t xml:space="preserve">For breach of </w:t>
+        <w:t>For breach of</w:t>
+      </w:r>
+      <w:r>
+        <w:t xml:space="preserve"> the</w:t>
+      </w:r>
+      <w:r>
+        <w:t xml:space="preserve"> </w:t>
       </w:r>
       <w:r>
         <w:t>Tenant’s</w:t>
@@ -5414,7 +5592,13 @@
         <w:t xml:space="preserve"> right to quiet enjoyment, </w:t>
       </w:r>
       <w:r>
-        <w:t xml:space="preserve">award Tenant </w:t>
+        <w:t>award</w:t>
+      </w:r>
+      <w:r>
+        <w:t xml:space="preserve"> the</w:t>
+      </w:r>
+      <w:r>
+        <w:t xml:space="preserve"> Tenant </w:t>
       </w:r>
       <w:r>
         <w:t xml:space="preserve">a minimum of three times </w:t>
@@ -5503,10 +5687,16 @@
         <w:t xml:space="preserve"> were serious, </w:t>
       </w:r>
       <w:r>
+        <w:t xml:space="preserve">the </w:t>
+      </w:r>
+      <w:r>
         <w:t>Tenant’s</w:t>
       </w:r>
       <w:r>
         <w:t xml:space="preserve"> utilities were shut off, or the Landlord’s actions violated </w:t>
+      </w:r>
+      <w:r>
+        <w:t xml:space="preserve">the </w:t>
       </w:r>
       <w:r>
         <w:t>Tenant’s</w:t>
@@ -5583,7 +5773,13 @@
       </w:pPr>
       <w:r>
         <w:lastRenderedPageBreak/>
-        <w:t xml:space="preserve">Because </w:t>
+        <w:t>Because</w:t>
+      </w:r>
+      <w:r>
+        <w:t xml:space="preserve"> the</w:t>
+      </w:r>
+      <w:r>
+        <w:t xml:space="preserve"> </w:t>
       </w:r>
       <w:r>
         <w:t>Tenant</w:t>
@@ -5606,7 +5802,13 @@
       </w:r>
       <w:proofErr w:type="gramEnd"/>
       <w:r>
-        <w:t xml:space="preserve"> of damages of three months’ rent is based on the full contract rent, not just </w:t>
+        <w:t xml:space="preserve"> of damages of three months’ rent is based on the full contract rent, not just</w:t>
+      </w:r>
+      <w:r>
+        <w:t xml:space="preserve"> the</w:t>
+      </w:r>
+      <w:r>
+        <w:t xml:space="preserve"> </w:t>
       </w:r>
       <w:r>
         <w:t>Tenant’s</w:t>
@@ -5648,7 +5850,7 @@
         <w:pStyle w:val="ListParagraph"/>
         <w:numPr>
           <w:ilvl w:val="0"/>
-          <w:numId w:val="21"/>
+          <w:numId w:val="23"/>
         </w:numPr>
         <w:tabs>
           <w:tab w:val="left" w:pos="-720"/>
@@ -5684,7 +5886,7 @@
         <w:pStyle w:val="ListParagraph"/>
         <w:numPr>
           <w:ilvl w:val="0"/>
-          <w:numId w:val="21"/>
+          <w:numId w:val="23"/>
         </w:numPr>
         <w:tabs>
           <w:tab w:val="left" w:pos="-720"/>
@@ -5707,7 +5909,13 @@
         <w:t xml:space="preserve">For breach of the warranty of habitability, </w:t>
       </w:r>
       <w:r>
-        <w:t xml:space="preserve">award </w:t>
+        <w:t>award</w:t>
+      </w:r>
+      <w:r>
+        <w:t xml:space="preserve"> the</w:t>
+      </w:r>
+      <w:r>
+        <w:t xml:space="preserve"> </w:t>
       </w:r>
       <w:r>
         <w:t>Tenant</w:t>
@@ -5754,7 +5962,7 @@
         <w:pStyle w:val="ListParagraph"/>
         <w:numPr>
           <w:ilvl w:val="0"/>
-          <w:numId w:val="21"/>
+          <w:numId w:val="23"/>
         </w:numPr>
         <w:tabs>
           <w:tab w:val="left" w:pos="-720"/>
@@ -5782,7 +5990,7 @@
         <w:pStyle w:val="ListParagraph"/>
         <w:numPr>
           <w:ilvl w:val="0"/>
-          <w:numId w:val="21"/>
+          <w:numId w:val="23"/>
         </w:numPr>
         <w:tabs>
           <w:tab w:val="left" w:pos="-720"/>
@@ -5818,7 +6026,7 @@
         <w:pStyle w:val="ListParagraph"/>
         <w:numPr>
           <w:ilvl w:val="0"/>
-          <w:numId w:val="21"/>
+          <w:numId w:val="23"/>
         </w:numPr>
         <w:tabs>
           <w:tab w:val="left" w:pos="-720"/>
@@ -5841,7 +6049,13 @@
         <w:t>For violation of the Consumer Protection Act (G.L. c. 93A),</w:t>
       </w:r>
       <w:r>
-        <w:t xml:space="preserve"> award Tenant </w:t>
+        <w:t xml:space="preserve"> award</w:t>
+      </w:r>
+      <w:r>
+        <w:t xml:space="preserve"> the</w:t>
+      </w:r>
+      <w:r>
+        <w:t xml:space="preserve"> Tenant </w:t>
       </w:r>
       <w:r>
         <w:t>up to 3 times</w:t>
@@ -5880,7 +6094,13 @@
         <w:t xml:space="preserve">, </w:t>
       </w:r>
       <w:r>
-        <w:t xml:space="preserve">or failed to make a reasonable offer of settlement within 30 days of </w:t>
+        <w:t>or failed to make a reasonable offer of settlement within 30 days of</w:t>
+      </w:r>
+      <w:r>
+        <w:t xml:space="preserve"> the</w:t>
+      </w:r>
+      <w:r>
+        <w:t xml:space="preserve"> </w:t>
       </w:r>
       <w:r>
         <w:t>Tenant’s</w:t>
@@ -5894,7 +6114,7 @@
         <w:pStyle w:val="ListParagraph"/>
         <w:numPr>
           <w:ilvl w:val="0"/>
-          <w:numId w:val="21"/>
+          <w:numId w:val="23"/>
         </w:numPr>
         <w:tabs>
           <w:tab w:val="left" w:pos="-720"/>
@@ -5922,7 +6142,7 @@
         <w:pStyle w:val="ListParagraph"/>
         <w:numPr>
           <w:ilvl w:val="0"/>
-          <w:numId w:val="21"/>
+          <w:numId w:val="23"/>
         </w:numPr>
         <w:tabs>
           <w:tab w:val="left" w:pos="-720"/>
@@ -5950,7 +6170,7 @@
         <w:pStyle w:val="ListParagraph"/>
         <w:numPr>
           <w:ilvl w:val="0"/>
-          <w:numId w:val="21"/>
+          <w:numId w:val="23"/>
         </w:numPr>
         <w:tabs>
           <w:tab w:val="left" w:pos="-720"/>
@@ -5986,7 +6206,7 @@
         <w:pStyle w:val="ListParagraph"/>
         <w:numPr>
           <w:ilvl w:val="0"/>
-          <w:numId w:val="21"/>
+          <w:numId w:val="23"/>
         </w:numPr>
         <w:tabs>
           <w:tab w:val="left" w:pos="-720"/>
@@ -6006,13 +6226,25 @@
         <w:spacing w:line="300" w:lineRule="auto"/>
       </w:pPr>
       <w:r>
-        <w:t xml:space="preserve">If Tenant is required to move out </w:t>
+        <w:t>If</w:t>
+      </w:r>
+      <w:r>
+        <w:t xml:space="preserve"> the</w:t>
+      </w:r>
+      <w:r>
+        <w:t xml:space="preserve"> Tenant is required to move out </w:t>
       </w:r>
       <w:r>
         <w:t>so the Landlord can</w:t>
       </w:r>
       <w:r>
-        <w:t xml:space="preserve"> make repairs or if it is otherwise necessary due to Tenant’s circumstances, order the Landlord to provide alternative housing or to arrange and pay for a hotel that is comparable in size, </w:t>
+        <w:t xml:space="preserve"> make repairs or if it is otherwise necessary due to</w:t>
+      </w:r>
+      <w:r>
+        <w:t xml:space="preserve"> the</w:t>
+      </w:r>
+      <w:r>
+        <w:t xml:space="preserve"> Tenant’s circumstances, order the Landlord to provide alternative housing or to arrange and pay for a hotel that is comparable in size, </w:t>
       </w:r>
       <w:r>
         <w:t>amenities,</w:t>
@@ -6026,7 +6258,7 @@
         <w:pStyle w:val="ListParagraph"/>
         <w:numPr>
           <w:ilvl w:val="0"/>
-          <w:numId w:val="21"/>
+          <w:numId w:val="23"/>
         </w:numPr>
         <w:tabs>
           <w:tab w:val="left" w:pos="-720"/>
@@ -6054,7 +6286,7 @@
         <w:pStyle w:val="ListParagraph"/>
         <w:numPr>
           <w:ilvl w:val="0"/>
-          <w:numId w:val="21"/>
+          <w:numId w:val="23"/>
         </w:numPr>
         <w:tabs>
           <w:tab w:val="left" w:pos="-720"/>
@@ -6077,10 +6309,19 @@
         <w:t xml:space="preserve">Waive the requirement of Rule 65(c) of the Massachusetts Rules of Civil Procedure that </w:t>
       </w:r>
       <w:r>
+        <w:t xml:space="preserve">the </w:t>
+      </w:r>
+      <w:r>
         <w:t>Tenant</w:t>
       </w:r>
       <w:r>
-        <w:t xml:space="preserve"> provide security for the issuance of the above Order because </w:t>
+        <w:t xml:space="preserve"> provide security for the issuance of the above Order because</w:t>
+      </w:r>
+      <w:r>
+        <w:t xml:space="preserve"> the</w:t>
+      </w:r>
+      <w:r>
+        <w:t xml:space="preserve"> </w:t>
       </w:r>
       <w:r>
         <w:t>Tenant</w:t>
@@ -6094,7 +6335,7 @@
         <w:pStyle w:val="ListParagraph"/>
         <w:numPr>
           <w:ilvl w:val="0"/>
-          <w:numId w:val="21"/>
+          <w:numId w:val="23"/>
         </w:numPr>
         <w:tabs>
           <w:tab w:val="left" w:pos="-720"/>
@@ -6122,7 +6363,7 @@
         <w:pStyle w:val="ListParagraph"/>
         <w:numPr>
           <w:ilvl w:val="0"/>
-          <w:numId w:val="21"/>
+          <w:numId w:val="23"/>
         </w:numPr>
         <w:tabs>
           <w:tab w:val="left" w:pos="-720"/>
@@ -6599,10 +6840,7 @@
         <w:t>%}</w:t>
       </w:r>
       <w:r>
-        <w:t xml:space="preserve">{{ </w:t>
-      </w:r>
-      <w:r>
-        <w:t>users[0].</w:t>
+        <w:t>{{ users[0].</w:t>
       </w:r>
       <w:proofErr w:type="spellStart"/>
       <w:r>
@@ -6613,10 +6851,7 @@
       </w:r>
       <w:proofErr w:type="spellEnd"/>
       <w:r>
-        <w:t>()</w:t>
-      </w:r>
-      <w:r>
-        <w:t xml:space="preserve"> }}</w:t>
+        <w:t>() }}</w:t>
       </w:r>
     </w:p>
     <w:p>
@@ -7032,7 +7267,7 @@
 </file>
 
 <file path=word/endnotes.xml><?xml version="1.0" encoding="utf-8"?>
-<w:endnotes xmlns:wpc="http://schemas.microsoft.com/office/word/2010/wordprocessingCanvas" xmlns:cx="http://schemas.microsoft.com/office/drawing/2014/chartex" xmlns:cx1="http://schemas.microsoft.com/office/drawing/2015/9/8/chartex" xmlns:cx2="http://schemas.microsoft.com/office/drawing/2015/10/21/chartex" xmlns:cx3="http://schemas.microsoft.com/office/drawing/2016/5/9/chartex" xmlns:cx4="http://schemas.microsoft.com/office/drawing/2016/5/10/chartex" xmlns:cx5="http://schemas.microsoft.com/office/drawing/2016/5/11/chartex" xmlns:cx6="http://schemas.microsoft.com/office/drawing/2016/5/12/chartex" xmlns:cx7="http://schemas.microsoft.com/office/drawing/2016/5/13/chartex" xmlns:cx8="http://schemas.microsoft.com/office/drawing/2016/5/14/chartex" xmlns:mc="http://schemas.openxmlformats.org/markup-compatibility/2006" xmlns:aink="http://schemas.microsoft.com/office/drawing/2016/ink" xmlns:am3d="http://schemas.microsoft.com/office/drawing/2017/model3d" xmlns:o="urn:schemas-microsoft-com:office:office" xmlns:oel="http://schemas.microsoft.com/office/2019/extlst" xmlns:r="http://schemas.openxmlformats.org/officeDocument/2006/relationships" xmlns:m="http://schemas.openxmlformats.org/officeDocument/2006/math" xmlns:v="urn:schemas-microsoft-com:vml" xmlns:wp14="http://schemas.microsoft.com/office/word/2010/wordprocessingDrawing" xmlns:wp="http://schemas.openxmlformats.org/drawingml/2006/wordprocessingDrawing" xmlns:w10="urn:schemas-microsoft-com:office:word" xmlns:w="http://schemas.openxmlformats.org/wordprocessingml/2006/main" xmlns:w14="http://schemas.microsoft.com/office/word/2010/wordml" xmlns:w15="http://schemas.microsoft.com/office/word/2012/wordml" xmlns:w16cex="http://schemas.microsoft.com/office/word/2018/wordml/cex" xmlns:w16cid="http://schemas.microsoft.com/office/word/2016/wordml/cid" xmlns:w16="http://schemas.microsoft.com/office/word/2018/wordml" xmlns:w16du="http://schemas.microsoft.com/office/word/2023/wordml/word16du" xmlns:w16sdtdh="http://schemas.microsoft.com/office/word/2020/wordml/sdtdatahash" xmlns:w16se="http://schemas.microsoft.com/office/word/2015/wordml/symex" xmlns:wpg="http://schemas.microsoft.com/office/word/2010/wordprocessingGroup" xmlns:wpi="http://schemas.microsoft.com/office/word/2010/wordprocessingInk" xmlns:wne="http://schemas.microsoft.com/office/word/2006/wordml" xmlns:wps="http://schemas.microsoft.com/office/word/2010/wordprocessingShape" mc:Ignorable="w14 w15 w16se w16cid w16 w16cex w16sdtdh w16du wp14">
+<w:endnotes xmlns:wpc="http://schemas.microsoft.com/office/word/2010/wordprocessingCanvas" xmlns:cx="http://schemas.microsoft.com/office/drawing/2014/chartex" xmlns:cx1="http://schemas.microsoft.com/office/drawing/2015/9/8/chartex" xmlns:cx2="http://schemas.microsoft.com/office/drawing/2015/10/21/chartex" xmlns:cx3="http://schemas.microsoft.com/office/drawing/2016/5/9/chartex" xmlns:cx4="http://schemas.microsoft.com/office/drawing/2016/5/10/chartex" xmlns:cx5="http://schemas.microsoft.com/office/drawing/2016/5/11/chartex" xmlns:cx6="http://schemas.microsoft.com/office/drawing/2016/5/12/chartex" xmlns:cx7="http://schemas.microsoft.com/office/drawing/2016/5/13/chartex" xmlns:cx8="http://schemas.microsoft.com/office/drawing/2016/5/14/chartex" xmlns:mc="http://schemas.openxmlformats.org/markup-compatibility/2006" xmlns:aink="http://schemas.microsoft.com/office/drawing/2016/ink" xmlns:am3d="http://schemas.microsoft.com/office/drawing/2017/model3d" xmlns:o="urn:schemas-microsoft-com:office:office" xmlns:oel="http://schemas.microsoft.com/office/2019/extlst" xmlns:r="http://schemas.openxmlformats.org/officeDocument/2006/relationships" xmlns:m="http://schemas.openxmlformats.org/officeDocument/2006/math" xmlns:v="urn:schemas-microsoft-com:vml" xmlns:wp14="http://schemas.microsoft.com/office/word/2010/wordprocessingDrawing" xmlns:wp="http://schemas.openxmlformats.org/drawingml/2006/wordprocessingDrawing" xmlns:w10="urn:schemas-microsoft-com:office:word" xmlns:w="http://schemas.openxmlformats.org/wordprocessingml/2006/main" xmlns:w14="http://schemas.microsoft.com/office/word/2010/wordml" xmlns:w15="http://schemas.microsoft.com/office/word/2012/wordml" xmlns:w16cex="http://schemas.microsoft.com/office/word/2018/wordml/cex" xmlns:w16cid="http://schemas.microsoft.com/office/word/2016/wordml/cid" xmlns:w16="http://schemas.microsoft.com/office/word/2018/wordml" xmlns:w16du="http://schemas.microsoft.com/office/word/2023/wordml/word16du" xmlns:w16sdtdh="http://schemas.microsoft.com/office/word/2020/wordml/sdtdatahash" xmlns:w16sdtfl="http://schemas.microsoft.com/office/word/2024/wordml/sdtformatlock" xmlns:w16se="http://schemas.microsoft.com/office/word/2015/wordml/symex" xmlns:wpg="http://schemas.microsoft.com/office/word/2010/wordprocessingGroup" xmlns:wpi="http://schemas.microsoft.com/office/word/2010/wordprocessingInk" xmlns:wne="http://schemas.microsoft.com/office/word/2006/wordml" xmlns:wps="http://schemas.microsoft.com/office/word/2010/wordprocessingShape" mc:Ignorable="w14 w15 w16se w16cid w16 w16cex w16sdtdh w16sdtfl w16du wp14">
   <w:endnote w:type="separator" w:id="-1">
     <w:p>
       <w:pPr>
@@ -7057,7 +7292,7 @@
 </file>
 
 <file path=word/footer1.xml><?xml version="1.0" encoding="utf-8"?>
-<w:ftr xmlns:wpc="http://schemas.microsoft.com/office/word/2010/wordprocessingCanvas" xmlns:cx="http://schemas.microsoft.com/office/drawing/2014/chartex" xmlns:cx1="http://schemas.microsoft.com/office/drawing/2015/9/8/chartex" xmlns:cx2="http://schemas.microsoft.com/office/drawing/2015/10/21/chartex" xmlns:cx3="http://schemas.microsoft.com/office/drawing/2016/5/9/chartex" xmlns:cx4="http://schemas.microsoft.com/office/drawing/2016/5/10/chartex" xmlns:cx5="http://schemas.microsoft.com/office/drawing/2016/5/11/chartex" xmlns:cx6="http://schemas.microsoft.com/office/drawing/2016/5/12/chartex" xmlns:cx7="http://schemas.microsoft.com/office/drawing/2016/5/13/chartex" xmlns:cx8="http://schemas.microsoft.com/office/drawing/2016/5/14/chartex" xmlns:mc="http://schemas.openxmlformats.org/markup-compatibility/2006" xmlns:aink="http://schemas.microsoft.com/office/drawing/2016/ink" xmlns:am3d="http://schemas.microsoft.com/office/drawing/2017/model3d" xmlns:o="urn:schemas-microsoft-com:office:office" xmlns:oel="http://schemas.microsoft.com/office/2019/extlst" xmlns:r="http://schemas.openxmlformats.org/officeDocument/2006/relationships" xmlns:m="http://schemas.openxmlformats.org/officeDocument/2006/math" xmlns:v="urn:schemas-microsoft-com:vml" xmlns:wp14="http://schemas.microsoft.com/office/word/2010/wordprocessingDrawing" xmlns:wp="http://schemas.openxmlformats.org/drawingml/2006/wordprocessingDrawing" xmlns:w10="urn:schemas-microsoft-com:office:word" xmlns:w="http://schemas.openxmlformats.org/wordprocessingml/2006/main" xmlns:w14="http://schemas.microsoft.com/office/word/2010/wordml" xmlns:w15="http://schemas.microsoft.com/office/word/2012/wordml" xmlns:w16cex="http://schemas.microsoft.com/office/word/2018/wordml/cex" xmlns:w16cid="http://schemas.microsoft.com/office/word/2016/wordml/cid" xmlns:w16="http://schemas.microsoft.com/office/word/2018/wordml" xmlns:w16du="http://schemas.microsoft.com/office/word/2023/wordml/word16du" xmlns:w16sdtdh="http://schemas.microsoft.com/office/word/2020/wordml/sdtdatahash" xmlns:w16se="http://schemas.microsoft.com/office/word/2015/wordml/symex" xmlns:wpg="http://schemas.microsoft.com/office/word/2010/wordprocessingGroup" xmlns:wpi="http://schemas.microsoft.com/office/word/2010/wordprocessingInk" xmlns:wne="http://schemas.microsoft.com/office/word/2006/wordml" xmlns:wps="http://schemas.microsoft.com/office/word/2010/wordprocessingShape" mc:Ignorable="w14 w15 w16se w16cid w16 w16cex w16sdtdh w16du wp14">
+<w:ftr xmlns:wpc="http://schemas.microsoft.com/office/word/2010/wordprocessingCanvas" xmlns:cx="http://schemas.microsoft.com/office/drawing/2014/chartex" xmlns:cx1="http://schemas.microsoft.com/office/drawing/2015/9/8/chartex" xmlns:cx2="http://schemas.microsoft.com/office/drawing/2015/10/21/chartex" xmlns:cx3="http://schemas.microsoft.com/office/drawing/2016/5/9/chartex" xmlns:cx4="http://schemas.microsoft.com/office/drawing/2016/5/10/chartex" xmlns:cx5="http://schemas.microsoft.com/office/drawing/2016/5/11/chartex" xmlns:cx6="http://schemas.microsoft.com/office/drawing/2016/5/12/chartex" xmlns:cx7="http://schemas.microsoft.com/office/drawing/2016/5/13/chartex" xmlns:cx8="http://schemas.microsoft.com/office/drawing/2016/5/14/chartex" xmlns:mc="http://schemas.openxmlformats.org/markup-compatibility/2006" xmlns:aink="http://schemas.microsoft.com/office/drawing/2016/ink" xmlns:am3d="http://schemas.microsoft.com/office/drawing/2017/model3d" xmlns:o="urn:schemas-microsoft-com:office:office" xmlns:oel="http://schemas.microsoft.com/office/2019/extlst" xmlns:r="http://schemas.openxmlformats.org/officeDocument/2006/relationships" xmlns:m="http://schemas.openxmlformats.org/officeDocument/2006/math" xmlns:v="urn:schemas-microsoft-com:vml" xmlns:wp14="http://schemas.microsoft.com/office/word/2010/wordprocessingDrawing" xmlns:wp="http://schemas.openxmlformats.org/drawingml/2006/wordprocessingDrawing" xmlns:w10="urn:schemas-microsoft-com:office:word" xmlns:w="http://schemas.openxmlformats.org/wordprocessingml/2006/main" xmlns:w14="http://schemas.microsoft.com/office/word/2010/wordml" xmlns:w15="http://schemas.microsoft.com/office/word/2012/wordml" xmlns:w16cex="http://schemas.microsoft.com/office/word/2018/wordml/cex" xmlns:w16cid="http://schemas.microsoft.com/office/word/2016/wordml/cid" xmlns:w16="http://schemas.microsoft.com/office/word/2018/wordml" xmlns:w16du="http://schemas.microsoft.com/office/word/2023/wordml/word16du" xmlns:w16sdtdh="http://schemas.microsoft.com/office/word/2020/wordml/sdtdatahash" xmlns:w16sdtfl="http://schemas.microsoft.com/office/word/2024/wordml/sdtformatlock" xmlns:w16se="http://schemas.microsoft.com/office/word/2015/wordml/symex" xmlns:wpg="http://schemas.microsoft.com/office/word/2010/wordprocessingGroup" xmlns:wpi="http://schemas.microsoft.com/office/word/2010/wordprocessingInk" xmlns:wne="http://schemas.microsoft.com/office/word/2006/wordml" xmlns:wps="http://schemas.microsoft.com/office/word/2010/wordprocessingShape" mc:Ignorable="w14 w15 w16se w16cid w16 w16cex w16sdtdh w16sdtfl w16du wp14">
   <w:p>
     <w:pPr>
       <w:pStyle w:val="Footer"/>
@@ -7471,7 +7706,7 @@
 </file>
 
 <file path=word/footnotes.xml><?xml version="1.0" encoding="utf-8"?>
-<w:footnotes xmlns:wpc="http://schemas.microsoft.com/office/word/2010/wordprocessingCanvas" xmlns:cx="http://schemas.microsoft.com/office/drawing/2014/chartex" xmlns:cx1="http://schemas.microsoft.com/office/drawing/2015/9/8/chartex" xmlns:cx2="http://schemas.microsoft.com/office/drawing/2015/10/21/chartex" xmlns:cx3="http://schemas.microsoft.com/office/drawing/2016/5/9/chartex" xmlns:cx4="http://schemas.microsoft.com/office/drawing/2016/5/10/chartex" xmlns:cx5="http://schemas.microsoft.com/office/drawing/2016/5/11/chartex" xmlns:cx6="http://schemas.microsoft.com/office/drawing/2016/5/12/chartex" xmlns:cx7="http://schemas.microsoft.com/office/drawing/2016/5/13/chartex" xmlns:cx8="http://schemas.microsoft.com/office/drawing/2016/5/14/chartex" xmlns:mc="http://schemas.openxmlformats.org/markup-compatibility/2006" xmlns:aink="http://schemas.microsoft.com/office/drawing/2016/ink" xmlns:am3d="http://schemas.microsoft.com/office/drawing/2017/model3d" xmlns:o="urn:schemas-microsoft-com:office:office" xmlns:oel="http://schemas.microsoft.com/office/2019/extlst" xmlns:r="http://schemas.openxmlformats.org/officeDocument/2006/relationships" xmlns:m="http://schemas.openxmlformats.org/officeDocument/2006/math" xmlns:v="urn:schemas-microsoft-com:vml" xmlns:wp14="http://schemas.microsoft.com/office/word/2010/wordprocessingDrawing" xmlns:wp="http://schemas.openxmlformats.org/drawingml/2006/wordprocessingDrawing" xmlns:w10="urn:schemas-microsoft-com:office:word" xmlns:w="http://schemas.openxmlformats.org/wordprocessingml/2006/main" xmlns:w14="http://schemas.microsoft.com/office/word/2010/wordml" xmlns:w15="http://schemas.microsoft.com/office/word/2012/wordml" xmlns:w16cex="http://schemas.microsoft.com/office/word/2018/wordml/cex" xmlns:w16cid="http://schemas.microsoft.com/office/word/2016/wordml/cid" xmlns:w16="http://schemas.microsoft.com/office/word/2018/wordml" xmlns:w16du="http://schemas.microsoft.com/office/word/2023/wordml/word16du" xmlns:w16sdtdh="http://schemas.microsoft.com/office/word/2020/wordml/sdtdatahash" xmlns:w16se="http://schemas.microsoft.com/office/word/2015/wordml/symex" xmlns:wpg="http://schemas.microsoft.com/office/word/2010/wordprocessingGroup" xmlns:wpi="http://schemas.microsoft.com/office/word/2010/wordprocessingInk" xmlns:wne="http://schemas.microsoft.com/office/word/2006/wordml" xmlns:wps="http://schemas.microsoft.com/office/word/2010/wordprocessingShape" mc:Ignorable="w14 w15 w16se w16cid w16 w16cex w16sdtdh w16du wp14">
+<w:footnotes xmlns:wpc="http://schemas.microsoft.com/office/word/2010/wordprocessingCanvas" xmlns:cx="http://schemas.microsoft.com/office/drawing/2014/chartex" xmlns:cx1="http://schemas.microsoft.com/office/drawing/2015/9/8/chartex" xmlns:cx2="http://schemas.microsoft.com/office/drawing/2015/10/21/chartex" xmlns:cx3="http://schemas.microsoft.com/office/drawing/2016/5/9/chartex" xmlns:cx4="http://schemas.microsoft.com/office/drawing/2016/5/10/chartex" xmlns:cx5="http://schemas.microsoft.com/office/drawing/2016/5/11/chartex" xmlns:cx6="http://schemas.microsoft.com/office/drawing/2016/5/12/chartex" xmlns:cx7="http://schemas.microsoft.com/office/drawing/2016/5/13/chartex" xmlns:cx8="http://schemas.microsoft.com/office/drawing/2016/5/14/chartex" xmlns:mc="http://schemas.openxmlformats.org/markup-compatibility/2006" xmlns:aink="http://schemas.microsoft.com/office/drawing/2016/ink" xmlns:am3d="http://schemas.microsoft.com/office/drawing/2017/model3d" xmlns:o="urn:schemas-microsoft-com:office:office" xmlns:oel="http://schemas.microsoft.com/office/2019/extlst" xmlns:r="http://schemas.openxmlformats.org/officeDocument/2006/relationships" xmlns:m="http://schemas.openxmlformats.org/officeDocument/2006/math" xmlns:v="urn:schemas-microsoft-com:vml" xmlns:wp14="http://schemas.microsoft.com/office/word/2010/wordprocessingDrawing" xmlns:wp="http://schemas.openxmlformats.org/drawingml/2006/wordprocessingDrawing" xmlns:w10="urn:schemas-microsoft-com:office:word" xmlns:w="http://schemas.openxmlformats.org/wordprocessingml/2006/main" xmlns:w14="http://schemas.microsoft.com/office/word/2010/wordml" xmlns:w15="http://schemas.microsoft.com/office/word/2012/wordml" xmlns:w16cex="http://schemas.microsoft.com/office/word/2018/wordml/cex" xmlns:w16cid="http://schemas.microsoft.com/office/word/2016/wordml/cid" xmlns:w16="http://schemas.microsoft.com/office/word/2018/wordml" xmlns:w16du="http://schemas.microsoft.com/office/word/2023/wordml/word16du" xmlns:w16sdtdh="http://schemas.microsoft.com/office/word/2020/wordml/sdtdatahash" xmlns:w16sdtfl="http://schemas.microsoft.com/office/word/2024/wordml/sdtformatlock" xmlns:w16se="http://schemas.microsoft.com/office/word/2015/wordml/symex" xmlns:wpg="http://schemas.microsoft.com/office/word/2010/wordprocessingGroup" xmlns:wpi="http://schemas.microsoft.com/office/word/2010/wordprocessingInk" xmlns:wne="http://schemas.microsoft.com/office/word/2006/wordml" xmlns:wps="http://schemas.microsoft.com/office/word/2010/wordprocessingShape" mc:Ignorable="w14 w15 w16se w16cid w16 w16cex w16sdtdh w16sdtfl w16du wp14">
   <w:footnote w:type="separator" w:id="-1">
     <w:p>
       <w:pPr>
@@ -7496,7 +7731,7 @@
 </file>
 
 <file path=word/numbering.xml><?xml version="1.0" encoding="utf-8"?>
-<w:numbering xmlns:wpc="http://schemas.microsoft.com/office/word/2010/wordprocessingCanvas" xmlns:cx="http://schemas.microsoft.com/office/drawing/2014/chartex" xmlns:cx1="http://schemas.microsoft.com/office/drawing/2015/9/8/chartex" xmlns:cx2="http://schemas.microsoft.com/office/drawing/2015/10/21/chartex" xmlns:cx3="http://schemas.microsoft.com/office/drawing/2016/5/9/chartex" xmlns:cx4="http://schemas.microsoft.com/office/drawing/2016/5/10/chartex" xmlns:cx5="http://schemas.microsoft.com/office/drawing/2016/5/11/chartex" xmlns:cx6="http://schemas.microsoft.com/office/drawing/2016/5/12/chartex" xmlns:cx7="http://schemas.microsoft.com/office/drawing/2016/5/13/chartex" xmlns:cx8="http://schemas.microsoft.com/office/drawing/2016/5/14/chartex" xmlns:mc="http://schemas.openxmlformats.org/markup-compatibility/2006" xmlns:aink="http://schemas.microsoft.com/office/drawing/2016/ink" xmlns:am3d="http://schemas.microsoft.com/office/drawing/2017/model3d" xmlns:o="urn:schemas-microsoft-com:office:office" xmlns:oel="http://schemas.microsoft.com/office/2019/extlst" xmlns:r="http://schemas.openxmlformats.org/officeDocument/2006/relationships" xmlns:m="http://schemas.openxmlformats.org/officeDocument/2006/math" xmlns:v="urn:schemas-microsoft-com:vml" xmlns:wp14="http://schemas.microsoft.com/office/word/2010/wordprocessingDrawing" xmlns:wp="http://schemas.openxmlformats.org/drawingml/2006/wordprocessingDrawing" xmlns:w10="urn:schemas-microsoft-com:office:word" xmlns:w="http://schemas.openxmlformats.org/wordprocessingml/2006/main" xmlns:w14="http://schemas.microsoft.com/office/word/2010/wordml" xmlns:w15="http://schemas.microsoft.com/office/word/2012/wordml" xmlns:w16cex="http://schemas.microsoft.com/office/word/2018/wordml/cex" xmlns:w16cid="http://schemas.microsoft.com/office/word/2016/wordml/cid" xmlns:w16="http://schemas.microsoft.com/office/word/2018/wordml" xmlns:w16du="http://schemas.microsoft.com/office/word/2023/wordml/word16du" xmlns:w16sdtdh="http://schemas.microsoft.com/office/word/2020/wordml/sdtdatahash" xmlns:w16se="http://schemas.microsoft.com/office/word/2015/wordml/symex" xmlns:wpg="http://schemas.microsoft.com/office/word/2010/wordprocessingGroup" xmlns:wpi="http://schemas.microsoft.com/office/word/2010/wordprocessingInk" xmlns:wne="http://schemas.microsoft.com/office/word/2006/wordml" xmlns:wps="http://schemas.microsoft.com/office/word/2010/wordprocessingShape" mc:Ignorable="w14 w15 w16se w16cid w16 w16cex w16sdtdh w16du wp14">
+<w:numbering xmlns:wpc="http://schemas.microsoft.com/office/word/2010/wordprocessingCanvas" xmlns:cx="http://schemas.microsoft.com/office/drawing/2014/chartex" xmlns:cx1="http://schemas.microsoft.com/office/drawing/2015/9/8/chartex" xmlns:cx2="http://schemas.microsoft.com/office/drawing/2015/10/21/chartex" xmlns:cx3="http://schemas.microsoft.com/office/drawing/2016/5/9/chartex" xmlns:cx4="http://schemas.microsoft.com/office/drawing/2016/5/10/chartex" xmlns:cx5="http://schemas.microsoft.com/office/drawing/2016/5/11/chartex" xmlns:cx6="http://schemas.microsoft.com/office/drawing/2016/5/12/chartex" xmlns:cx7="http://schemas.microsoft.com/office/drawing/2016/5/13/chartex" xmlns:cx8="http://schemas.microsoft.com/office/drawing/2016/5/14/chartex" xmlns:mc="http://schemas.openxmlformats.org/markup-compatibility/2006" xmlns:aink="http://schemas.microsoft.com/office/drawing/2016/ink" xmlns:am3d="http://schemas.microsoft.com/office/drawing/2017/model3d" xmlns:o="urn:schemas-microsoft-com:office:office" xmlns:oel="http://schemas.microsoft.com/office/2019/extlst" xmlns:r="http://schemas.openxmlformats.org/officeDocument/2006/relationships" xmlns:m="http://schemas.openxmlformats.org/officeDocument/2006/math" xmlns:v="urn:schemas-microsoft-com:vml" xmlns:wp14="http://schemas.microsoft.com/office/word/2010/wordprocessingDrawing" xmlns:wp="http://schemas.openxmlformats.org/drawingml/2006/wordprocessingDrawing" xmlns:w10="urn:schemas-microsoft-com:office:word" xmlns:w="http://schemas.openxmlformats.org/wordprocessingml/2006/main" xmlns:w14="http://schemas.microsoft.com/office/word/2010/wordml" xmlns:w15="http://schemas.microsoft.com/office/word/2012/wordml" xmlns:w16cex="http://schemas.microsoft.com/office/word/2018/wordml/cex" xmlns:w16cid="http://schemas.microsoft.com/office/word/2016/wordml/cid" xmlns:w16="http://schemas.microsoft.com/office/word/2018/wordml" xmlns:w16du="http://schemas.microsoft.com/office/word/2023/wordml/word16du" xmlns:w16sdtdh="http://schemas.microsoft.com/office/word/2020/wordml/sdtdatahash" xmlns:w16sdtfl="http://schemas.microsoft.com/office/word/2024/wordml/sdtformatlock" xmlns:w16se="http://schemas.microsoft.com/office/word/2015/wordml/symex" xmlns:wpg="http://schemas.microsoft.com/office/word/2010/wordprocessingGroup" xmlns:wpi="http://schemas.microsoft.com/office/word/2010/wordprocessingInk" xmlns:wne="http://schemas.microsoft.com/office/word/2006/wordml" xmlns:wps="http://schemas.microsoft.com/office/word/2010/wordprocessingShape" mc:Ignorable="w14 w15 w16se w16cid w16 w16cex w16sdtdh w16sdtfl w16du wp14">
   <w:abstractNum w:abstractNumId="0" w15:restartNumberingAfterBreak="0">
     <w:nsid w:val="FFFFFF89"/>
     <w:multiLevelType w:val="singleLevel"/>
@@ -7634,7 +7869,7 @@
   <w:abstractNum w:abstractNumId="2" w15:restartNumberingAfterBreak="0">
     <w:nsid w:val="129637C9"/>
     <w:multiLevelType w:val="hybridMultilevel"/>
-    <w:tmpl w:val="A942C558"/>
+    <w:tmpl w:val="2C38CBB8"/>
     <w:lvl w:ilvl="0" w:tplc="111CC208">
       <w:start w:val="1"/>
       <w:numFmt w:val="decimal"/>
@@ -9775,7 +10010,7 @@
 </file>
 
 <file path=word/styles.xml><?xml version="1.0" encoding="utf-8"?>
-<w:styles xmlns:mc="http://schemas.openxmlformats.org/markup-compatibility/2006" xmlns:r="http://schemas.openxmlformats.org/officeDocument/2006/relationships" xmlns:w="http://schemas.openxmlformats.org/wordprocessingml/2006/main" xmlns:w14="http://schemas.microsoft.com/office/word/2010/wordml" xmlns:w15="http://schemas.microsoft.com/office/word/2012/wordml" xmlns:w16cex="http://schemas.microsoft.com/office/word/2018/wordml/cex" xmlns:w16cid="http://schemas.microsoft.com/office/word/2016/wordml/cid" xmlns:w16="http://schemas.microsoft.com/office/word/2018/wordml" xmlns:w16du="http://schemas.microsoft.com/office/word/2023/wordml/word16du" xmlns:w16sdtdh="http://schemas.microsoft.com/office/word/2020/wordml/sdtdatahash" xmlns:w16se="http://schemas.microsoft.com/office/word/2015/wordml/symex" mc:Ignorable="w14 w15 w16se w16cid w16 w16cex w16sdtdh w16du">
+<w:styles xmlns:mc="http://schemas.openxmlformats.org/markup-compatibility/2006" xmlns:r="http://schemas.openxmlformats.org/officeDocument/2006/relationships" xmlns:w="http://schemas.openxmlformats.org/wordprocessingml/2006/main" xmlns:w14="http://schemas.microsoft.com/office/word/2010/wordml" xmlns:w15="http://schemas.microsoft.com/office/word/2012/wordml" xmlns:w16cex="http://schemas.microsoft.com/office/word/2018/wordml/cex" xmlns:w16cid="http://schemas.microsoft.com/office/word/2016/wordml/cid" xmlns:w16="http://schemas.microsoft.com/office/word/2018/wordml" xmlns:w16du="http://schemas.microsoft.com/office/word/2023/wordml/word16du" xmlns:w16sdtdh="http://schemas.microsoft.com/office/word/2020/wordml/sdtdatahash" xmlns:w16sdtfl="http://schemas.microsoft.com/office/word/2024/wordml/sdtformatlock" xmlns:w16se="http://schemas.microsoft.com/office/word/2015/wordml/symex" mc:Ignorable="w14 w15 w16se w16cid w16 w16cex w16sdtdh w16sdtfl w16du">
   <w:docDefaults>
     <w:rPrDefault>
       <w:rPr>

</xml_diff>